<commit_message>
Added Dataset number and Group ID
</commit_message>
<xml_diff>
--- a/7COM1079_Final report_Team_A48.docx
+++ b/7COM1079_Final report_Team_A48.docx
@@ -383,6 +383,12 @@
         </w:rPr>
         <w:t>:</w:t>
       </w:r>
+      <w:r>
+        <w:rPr>
+          <w:rFonts w:ascii="Times New Roman" w:eastAsia="Times New Roman" w:hAnsi="Times New Roman" w:cs="Times New Roman"/>
+        </w:rPr>
+        <w:t xml:space="preserve"> A 48</w:t>
+      </w:r>
     </w:p>
     <w:p>
       <w:pPr>
@@ -403,20 +409,25 @@
         </w:rPr>
         <w:t xml:space="preserve">Dataset number: </w:t>
       </w:r>
-    </w:p>
-    <w:p>
-      <w:pPr>
-        <w:rPr>
-          <w:rFonts w:ascii="Times New Roman" w:eastAsia="Times New Roman" w:hAnsi="Times New Roman" w:cs="Times New Roman"/>
-        </w:rPr>
-      </w:pPr>
-    </w:p>
-    <w:p>
-      <w:pPr>
-        <w:rPr>
-          <w:rFonts w:ascii="Times New Roman" w:eastAsia="Times New Roman" w:hAnsi="Times New Roman" w:cs="Times New Roman"/>
-          <w:i/>
-          <w:highlight w:val="yellow"/>
+      <w:r>
+        <w:rPr>
+          <w:rFonts w:ascii="Times New Roman" w:eastAsia="Times New Roman" w:hAnsi="Times New Roman" w:cs="Times New Roman"/>
+        </w:rPr>
+        <w:t>354</w:t>
+      </w:r>
+    </w:p>
+    <w:p>
+      <w:pPr>
+        <w:rPr>
+          <w:rFonts w:ascii="Times New Roman" w:eastAsia="Times New Roman" w:hAnsi="Times New Roman" w:cs="Times New Roman"/>
+        </w:rPr>
+      </w:pPr>
+    </w:p>
+    <w:p>
+      <w:pPr>
+        <w:rPr>
+          <w:rFonts w:ascii="Times New Roman" w:eastAsia="Times New Roman" w:hAnsi="Times New Roman" w:cs="Times New Roman"/>
+          <w:i/>
         </w:rPr>
       </w:pPr>
       <w:r>
@@ -435,32 +446,15 @@
         <w:rPr>
           <w:rFonts w:ascii="Times New Roman" w:eastAsia="Times New Roman" w:hAnsi="Times New Roman" w:cs="Times New Roman"/>
           <w:i/>
-          <w:highlight w:val="yellow"/>
-        </w:rPr>
-        <w:t>[Name and ID of submitting student</w:t>
-      </w:r>
-      <w:r>
-        <w:rPr>
-          <w:rFonts w:ascii="Times New Roman" w:eastAsia="Times New Roman" w:hAnsi="Times New Roman" w:cs="Times New Roman"/>
-          <w:i/>
-          <w:highlight w:val="yellow"/>
-        </w:rPr>
-        <w:t xml:space="preserve"> first</w:t>
-      </w:r>
-      <w:r>
-        <w:rPr>
-          <w:rFonts w:ascii="Times New Roman" w:eastAsia="Times New Roman" w:hAnsi="Times New Roman" w:cs="Times New Roman"/>
-          <w:i/>
-          <w:highlight w:val="yellow"/>
-        </w:rPr>
-        <w:t>],</w:t>
-      </w:r>
-      <w:r>
-        <w:rPr>
-          <w:rFonts w:ascii="Times New Roman" w:eastAsia="Times New Roman" w:hAnsi="Times New Roman" w:cs="Times New Roman"/>
-          <w:i/>
-        </w:rPr>
-        <w:t xml:space="preserve"> </w:t>
+        </w:rPr>
+        <w:t>Md Nahedul Bar Chowdhury Ruhul 24160119</w:t>
+      </w:r>
+      <w:r>
+        <w:rPr>
+          <w:rFonts w:ascii="Times New Roman" w:eastAsia="Times New Roman" w:hAnsi="Times New Roman" w:cs="Times New Roman"/>
+          <w:i/>
+        </w:rPr>
+        <w:t xml:space="preserve">, </w:t>
       </w:r>
     </w:p>
     <w:p>
@@ -1042,119 +1036,14 @@
           <w:rFonts w:ascii="Times New Roman" w:eastAsia="Times New Roman" w:hAnsi="Times New Roman" w:cs="Times New Roman"/>
           <w:iCs/>
         </w:rPr>
-        <w:t xml:space="preserve"> and r</w:t>
-      </w:r>
-      <w:r>
-        <w:rPr>
-          <w:rFonts w:ascii="Times New Roman" w:eastAsia="Times New Roman" w:hAnsi="Times New Roman" w:cs="Times New Roman"/>
-          <w:iCs/>
-        </w:rPr>
-        <w:t xml:space="preserve">equired </w:t>
-      </w:r>
-      <w:r>
-        <w:rPr>
-          <w:rFonts w:ascii="Times New Roman" w:eastAsia="Times New Roman" w:hAnsi="Times New Roman" w:cs="Times New Roman"/>
-          <w:iCs/>
-        </w:rPr>
-        <w:t>s</w:t>
-      </w:r>
-      <w:r>
-        <w:rPr>
-          <w:rFonts w:ascii="Times New Roman" w:eastAsia="Times New Roman" w:hAnsi="Times New Roman" w:cs="Times New Roman"/>
-          <w:iCs/>
-        </w:rPr>
-        <w:t xml:space="preserve">upplementary </w:t>
-      </w:r>
-      <w:r>
-        <w:rPr>
-          <w:rFonts w:ascii="Times New Roman" w:eastAsia="Times New Roman" w:hAnsi="Times New Roman" w:cs="Times New Roman"/>
-          <w:iCs/>
-        </w:rPr>
-        <w:t>g</w:t>
-      </w:r>
-      <w:r>
-        <w:rPr>
-          <w:rFonts w:ascii="Times New Roman" w:eastAsia="Times New Roman" w:hAnsi="Times New Roman" w:cs="Times New Roman"/>
-          <w:iCs/>
-        </w:rPr>
-        <w:t>raph/</w:t>
-      </w:r>
-      <w:r>
-        <w:rPr>
-          <w:rFonts w:ascii="Times New Roman" w:eastAsia="Times New Roman" w:hAnsi="Times New Roman" w:cs="Times New Roman"/>
-          <w:iCs/>
-        </w:rPr>
-        <w:t>t</w:t>
-      </w:r>
-      <w:r>
-        <w:rPr>
-          <w:rFonts w:ascii="Times New Roman" w:eastAsia="Times New Roman" w:hAnsi="Times New Roman" w:cs="Times New Roman"/>
-          <w:iCs/>
-        </w:rPr>
-        <w:t>able</w:t>
-      </w:r>
-      <w:r>
-        <w:rPr>
-          <w:rFonts w:ascii="Times New Roman" w:eastAsia="Times New Roman" w:hAnsi="Times New Roman" w:cs="Times New Roman"/>
-          <w:iCs/>
-        </w:rPr>
-        <w:t xml:space="preserve"> </w:t>
-      </w:r>
-      <w:r>
-        <w:rPr>
-          <w:rFonts w:ascii="Times New Roman" w:eastAsia="Times New Roman" w:hAnsi="Times New Roman" w:cs="Times New Roman"/>
-          <w:i/>
-        </w:rPr>
-        <w:t>(</w:t>
-      </w:r>
-      <w:r>
-        <w:rPr>
-          <w:rFonts w:ascii="Times New Roman" w:eastAsia="Times New Roman" w:hAnsi="Times New Roman" w:cs="Times New Roman"/>
-          <w:i/>
-        </w:rPr>
-        <w:t>include histogram</w:t>
-      </w:r>
-      <w:r>
-        <w:rPr>
-          <w:rFonts w:ascii="Times New Roman" w:eastAsia="Times New Roman" w:hAnsi="Times New Roman" w:cs="Times New Roman"/>
-          <w:i/>
-        </w:rPr>
-        <w:t xml:space="preserve"> f</w:t>
-      </w:r>
-      <w:r>
-        <w:rPr>
-          <w:rFonts w:ascii="Times New Roman" w:eastAsia="Times New Roman" w:hAnsi="Times New Roman" w:cs="Times New Roman"/>
-          <w:i/>
-        </w:rPr>
-        <w:t>or correlation/comparison of means RQs</w:t>
-      </w:r>
-      <w:r>
-        <w:rPr>
-          <w:rFonts w:ascii="Times New Roman" w:eastAsia="Times New Roman" w:hAnsi="Times New Roman" w:cs="Times New Roman"/>
-          <w:i/>
-        </w:rPr>
-        <w:t xml:space="preserve">, </w:t>
-      </w:r>
-      <w:r>
-        <w:rPr>
-          <w:rFonts w:ascii="Times New Roman" w:eastAsia="Times New Roman" w:hAnsi="Times New Roman" w:cs="Times New Roman"/>
-          <w:i/>
-        </w:rPr>
-        <w:t>include contingency table</w:t>
-      </w:r>
-      <w:r>
-        <w:rPr>
-          <w:rFonts w:ascii="Times New Roman" w:eastAsia="Times New Roman" w:hAnsi="Times New Roman" w:cs="Times New Roman"/>
-          <w:i/>
-        </w:rPr>
-        <w:t xml:space="preserve"> f</w:t>
-      </w:r>
-      <w:r>
-        <w:rPr>
-          <w:rFonts w:ascii="Times New Roman" w:eastAsia="Times New Roman" w:hAnsi="Times New Roman" w:cs="Times New Roman"/>
-          <w:i/>
-        </w:rPr>
-        <w:t xml:space="preserve">or comparison of proportions </w:t>
+        <w:t xml:space="preserve"> and required supplementary graph/table </w:t>
+      </w:r>
+      <w:r>
+        <w:rPr>
+          <w:rFonts w:ascii="Times New Roman" w:eastAsia="Times New Roman" w:hAnsi="Times New Roman" w:cs="Times New Roman"/>
+          <w:i/>
+        </w:rPr>
+        <w:t xml:space="preserve">(include histogram for correlation/comparison of means RQs, include contingency table for comparison of proportions </w:t>
       </w:r>
       <w:r>
         <w:rPr>
@@ -4232,19 +4121,11 @@
           <w:rFonts w:ascii="Times New Roman" w:eastAsia="Times New Roman" w:hAnsi="Times New Roman" w:cs="Times New Roman"/>
         </w:rPr>
       </w:pPr>
-      <w:proofErr w:type="spellStart"/>
-      <w:r>
-        <w:rPr>
-          <w:rFonts w:ascii="Times New Roman" w:eastAsia="Times New Roman" w:hAnsi="Times New Roman" w:cs="Times New Roman"/>
-        </w:rPr>
-        <w:t>Analysis.R</w:t>
-      </w:r>
-      <w:proofErr w:type="spellEnd"/>
-      <w:r>
-        <w:rPr>
-          <w:rFonts w:ascii="Times New Roman" w:eastAsia="Times New Roman" w:hAnsi="Times New Roman" w:cs="Times New Roman"/>
-        </w:rPr>
-        <w:t xml:space="preserve"> code with the appropriate statistics to test the hypotheses. </w:t>
+      <w:r>
+        <w:rPr>
+          <w:rFonts w:ascii="Times New Roman" w:eastAsia="Times New Roman" w:hAnsi="Times New Roman" w:cs="Times New Roman"/>
+        </w:rPr>
+        <w:t xml:space="preserve">Analysis.R code with the appropriate statistics to test the hypotheses. </w:t>
       </w:r>
     </w:p>
     <w:p>

</xml_diff>

<commit_message>
added Name and Id
</commit_message>
<xml_diff>
--- a/7COM1079_Final report_Team_A48.docx
+++ b/7COM1079_Final report_Team_A48.docx
@@ -447,7 +447,23 @@
           <w:rFonts w:ascii="Times New Roman" w:eastAsia="Times New Roman" w:hAnsi="Times New Roman" w:cs="Times New Roman"/>
           <w:i/>
         </w:rPr>
-        <w:t>Md Nahedul Bar Chowdhury Ruhul 24160119</w:t>
+        <w:t xml:space="preserve">Md </w:t>
+      </w:r>
+      <w:proofErr w:type="spellStart"/>
+      <w:r>
+        <w:rPr>
+          <w:rFonts w:ascii="Times New Roman" w:eastAsia="Times New Roman" w:hAnsi="Times New Roman" w:cs="Times New Roman"/>
+          <w:i/>
+        </w:rPr>
+        <w:t>Nahedul</w:t>
+      </w:r>
+      <w:proofErr w:type="spellEnd"/>
+      <w:r>
+        <w:rPr>
+          <w:rFonts w:ascii="Times New Roman" w:eastAsia="Times New Roman" w:hAnsi="Times New Roman" w:cs="Times New Roman"/>
+          <w:i/>
+        </w:rPr>
+        <w:t xml:space="preserve"> Bar Chowdhury Ruhul 24160119</w:t>
       </w:r>
       <w:r>
         <w:rPr>
@@ -491,9 +507,8 @@
         <w:rPr>
           <w:rFonts w:ascii="Times New Roman" w:eastAsia="Times New Roman" w:hAnsi="Times New Roman" w:cs="Times New Roman"/>
           <w:i/>
-          <w:highlight w:val="yellow"/>
-        </w:rPr>
-        <w:t>[Name and ID of other group members]</w:t>
+        </w:rPr>
+        <w:t>Abhishek Ashok Kumar 24140242</w:t>
       </w:r>
     </w:p>
     <w:p>
@@ -4121,11 +4136,19 @@
           <w:rFonts w:ascii="Times New Roman" w:eastAsia="Times New Roman" w:hAnsi="Times New Roman" w:cs="Times New Roman"/>
         </w:rPr>
       </w:pPr>
-      <w:r>
-        <w:rPr>
-          <w:rFonts w:ascii="Times New Roman" w:eastAsia="Times New Roman" w:hAnsi="Times New Roman" w:cs="Times New Roman"/>
-        </w:rPr>
-        <w:t xml:space="preserve">Analysis.R code with the appropriate statistics to test the hypotheses. </w:t>
+      <w:proofErr w:type="spellStart"/>
+      <w:r>
+        <w:rPr>
+          <w:rFonts w:ascii="Times New Roman" w:eastAsia="Times New Roman" w:hAnsi="Times New Roman" w:cs="Times New Roman"/>
+        </w:rPr>
+        <w:t>Analysis.R</w:t>
+      </w:r>
+      <w:proofErr w:type="spellEnd"/>
+      <w:r>
+        <w:rPr>
+          <w:rFonts w:ascii="Times New Roman" w:eastAsia="Times New Roman" w:hAnsi="Times New Roman" w:cs="Times New Roman"/>
+        </w:rPr>
+        <w:t xml:space="preserve"> code with the appropriate statistics to test the hypotheses. </w:t>
       </w:r>
     </w:p>
     <w:p>

</xml_diff>

<commit_message>
Added my name and ID to final report document
</commit_message>
<xml_diff>
--- a/7COM1079_Final report_Team_A48.docx
+++ b/7COM1079_Final report_Team_A48.docx
@@ -1,6 +1,6 @@
 
 <file path=word/document.xml><?xml version="1.0" encoding="utf-8"?>
-<w:document xmlns:wpc="http://schemas.microsoft.com/office/word/2010/wordprocessingCanvas" xmlns:cx="http://schemas.microsoft.com/office/drawing/2014/chartex" xmlns:cx1="http://schemas.microsoft.com/office/drawing/2015/9/8/chartex" xmlns:cx2="http://schemas.microsoft.com/office/drawing/2015/10/21/chartex" xmlns:cx3="http://schemas.microsoft.com/office/drawing/2016/5/9/chartex" xmlns:cx4="http://schemas.microsoft.com/office/drawing/2016/5/10/chartex" xmlns:cx5="http://schemas.microsoft.com/office/drawing/2016/5/11/chartex" xmlns:cx6="http://schemas.microsoft.com/office/drawing/2016/5/12/chartex" xmlns:cx7="http://schemas.microsoft.com/office/drawing/2016/5/13/chartex" xmlns:cx8="http://schemas.microsoft.com/office/drawing/2016/5/14/chartex" xmlns:mc="http://schemas.openxmlformats.org/markup-compatibility/2006" xmlns:aink="http://schemas.microsoft.com/office/drawing/2016/ink" xmlns:am3d="http://schemas.microsoft.com/office/drawing/2017/model3d" xmlns:o="urn:schemas-microsoft-com:office:office" xmlns:oel="http://schemas.microsoft.com/office/2019/extlst" xmlns:r="http://schemas.openxmlformats.org/officeDocument/2006/relationships" xmlns:m="http://schemas.openxmlformats.org/officeDocument/2006/math" xmlns:v="urn:schemas-microsoft-com:vml" xmlns:wp14="http://schemas.microsoft.com/office/word/2010/wordprocessingDrawing" xmlns:wp="http://schemas.openxmlformats.org/drawingml/2006/wordprocessingDrawing" xmlns:w10="urn:schemas-microsoft-com:office:word" xmlns:w="http://schemas.openxmlformats.org/wordprocessingml/2006/main" xmlns:w14="http://schemas.microsoft.com/office/word/2010/wordml" xmlns:w15="http://schemas.microsoft.com/office/word/2012/wordml" xmlns:w16cex="http://schemas.microsoft.com/office/word/2018/wordml/cex" xmlns:w16cid="http://schemas.microsoft.com/office/word/2016/wordml/cid" xmlns:w16="http://schemas.microsoft.com/office/word/2018/wordml" xmlns:w16du="http://schemas.microsoft.com/office/word/2023/wordml/word16du" xmlns:w16sdtdh="http://schemas.microsoft.com/office/word/2020/wordml/sdtdatahash" xmlns:w16sdtfl="http://schemas.microsoft.com/office/word/2024/wordml/sdtformatlock" xmlns:w16se="http://schemas.microsoft.com/office/word/2015/wordml/symex" xmlns:wpg="http://schemas.microsoft.com/office/word/2010/wordprocessingGroup" xmlns:wpi="http://schemas.microsoft.com/office/word/2010/wordprocessingInk" xmlns:wne="http://schemas.microsoft.com/office/word/2006/wordml" xmlns:wps="http://schemas.microsoft.com/office/word/2010/wordprocessingShape" mc:Ignorable="w14 w15 w16se w16cid w16 w16cex w16sdtdh w16sdtfl w16du wp14">
+<w:document xmlns:wpc="http://schemas.microsoft.com/office/word/2010/wordprocessingCanvas" xmlns:cx="http://schemas.microsoft.com/office/drawing/2014/chartex" xmlns:cx1="http://schemas.microsoft.com/office/drawing/2015/9/8/chartex" xmlns:cx2="http://schemas.microsoft.com/office/drawing/2015/10/21/chartex" xmlns:cx3="http://schemas.microsoft.com/office/drawing/2016/5/9/chartex" xmlns:cx4="http://schemas.microsoft.com/office/drawing/2016/5/10/chartex" xmlns:cx5="http://schemas.microsoft.com/office/drawing/2016/5/11/chartex" xmlns:cx6="http://schemas.microsoft.com/office/drawing/2016/5/12/chartex" xmlns:cx7="http://schemas.microsoft.com/office/drawing/2016/5/13/chartex" xmlns:cx8="http://schemas.microsoft.com/office/drawing/2016/5/14/chartex" xmlns:mc="http://schemas.openxmlformats.org/markup-compatibility/2006" xmlns:aink="http://schemas.microsoft.com/office/drawing/2016/ink" xmlns:am3d="http://schemas.microsoft.com/office/drawing/2017/model3d" xmlns:o="urn:schemas-microsoft-com:office:office" xmlns:oel="http://schemas.microsoft.com/office/2019/extlst" xmlns:r="http://schemas.openxmlformats.org/officeDocument/2006/relationships" xmlns:m="http://schemas.openxmlformats.org/officeDocument/2006/math" xmlns:v="urn:schemas-microsoft-com:vml" xmlns:wp14="http://schemas.microsoft.com/office/word/2010/wordprocessingDrawing" xmlns:wp="http://schemas.openxmlformats.org/drawingml/2006/wordprocessingDrawing" xmlns:w10="urn:schemas-microsoft-com:office:word" xmlns:w="http://schemas.openxmlformats.org/wordprocessingml/2006/main" xmlns:w14="http://schemas.microsoft.com/office/word/2010/wordml" xmlns:w15="http://schemas.microsoft.com/office/word/2012/wordml" xmlns:w16cex="http://schemas.microsoft.com/office/word/2018/wordml/cex" xmlns:w16cid="http://schemas.microsoft.com/office/word/2016/wordml/cid" xmlns:w16="http://schemas.microsoft.com/office/word/2018/wordml" xmlns:w16du="http://schemas.microsoft.com/office/word/2023/wordml/word16du" xmlns:w16sdtdh="http://schemas.microsoft.com/office/word/2020/wordml/sdtdatahash" xmlns:w16se="http://schemas.microsoft.com/office/word/2015/wordml/symex" xmlns:wpg="http://schemas.microsoft.com/office/word/2010/wordprocessingGroup" xmlns:wpi="http://schemas.microsoft.com/office/word/2010/wordprocessingInk" xmlns:wne="http://schemas.microsoft.com/office/word/2006/wordml" xmlns:wps="http://schemas.microsoft.com/office/word/2010/wordprocessingShape" mc:Ignorable="w14 w15 w16se w16cid w16 w16cex w16sdtdh w16du wp14">
   <w:body>
     <w:p>
       <w:pPr>
@@ -479,7 +479,6 @@
         <w:rPr>
           <w:rFonts w:ascii="Times New Roman" w:eastAsia="Times New Roman" w:hAnsi="Times New Roman" w:cs="Times New Roman"/>
           <w:i/>
-          <w:highlight w:val="yellow"/>
         </w:rPr>
       </w:pPr>
       <w:r>
@@ -509,6 +508,59 @@
           <w:i/>
         </w:rPr>
         <w:t>Abhishek Ashok Kumar 24140242</w:t>
+      </w:r>
+      <w:r>
+        <w:rPr>
+          <w:rFonts w:ascii="Times New Roman" w:eastAsia="Times New Roman" w:hAnsi="Times New Roman" w:cs="Times New Roman"/>
+          <w:i/>
+        </w:rPr>
+        <w:t>,</w:t>
+      </w:r>
+    </w:p>
+    <w:p>
+      <w:pPr>
+        <w:ind w:left="720"/>
+        <w:rPr>
+          <w:rFonts w:ascii="Times New Roman" w:eastAsia="Times New Roman" w:hAnsi="Times New Roman" w:cs="Times New Roman"/>
+          <w:i/>
+        </w:rPr>
+      </w:pPr>
+      <w:r>
+        <w:rPr>
+          <w:rFonts w:ascii="Times New Roman" w:eastAsia="Times New Roman" w:hAnsi="Times New Roman" w:cs="Times New Roman"/>
+          <w:i/>
+        </w:rPr>
+        <w:t xml:space="preserve">       Leslie Lucie </w:t>
+      </w:r>
+      <w:proofErr w:type="spellStart"/>
+      <w:r>
+        <w:rPr>
+          <w:rFonts w:ascii="Times New Roman" w:eastAsia="Times New Roman" w:hAnsi="Times New Roman" w:cs="Times New Roman"/>
+          <w:i/>
+        </w:rPr>
+        <w:t>Konlack</w:t>
+      </w:r>
+      <w:proofErr w:type="spellEnd"/>
+      <w:r>
+        <w:rPr>
+          <w:rFonts w:ascii="Times New Roman" w:eastAsia="Times New Roman" w:hAnsi="Times New Roman" w:cs="Times New Roman"/>
+          <w:i/>
+        </w:rPr>
+        <w:t xml:space="preserve"> Nanga </w:t>
+      </w:r>
+      <w:r>
+        <w:rPr>
+          <w:rFonts w:ascii="Times New Roman" w:eastAsia="Times New Roman" w:hAnsi="Times New Roman" w:cs="Times New Roman"/>
+          <w:i/>
+        </w:rPr>
+        <w:t>24100607</w:t>
+      </w:r>
+      <w:r>
+        <w:rPr>
+          <w:rFonts w:ascii="Times New Roman" w:eastAsia="Times New Roman" w:hAnsi="Times New Roman" w:cs="Times New Roman"/>
+          <w:i/>
+        </w:rPr>
+        <w:t>,</w:t>
       </w:r>
     </w:p>
     <w:p>
@@ -4294,7 +4346,7 @@
 </file>
 
 <file path=word/endnotes.xml><?xml version="1.0" encoding="utf-8"?>
-<w:endnotes xmlns:wpc="http://schemas.microsoft.com/office/word/2010/wordprocessingCanvas" xmlns:cx="http://schemas.microsoft.com/office/drawing/2014/chartex" xmlns:cx1="http://schemas.microsoft.com/office/drawing/2015/9/8/chartex" xmlns:cx2="http://schemas.microsoft.com/office/drawing/2015/10/21/chartex" xmlns:cx3="http://schemas.microsoft.com/office/drawing/2016/5/9/chartex" xmlns:cx4="http://schemas.microsoft.com/office/drawing/2016/5/10/chartex" xmlns:cx5="http://schemas.microsoft.com/office/drawing/2016/5/11/chartex" xmlns:cx6="http://schemas.microsoft.com/office/drawing/2016/5/12/chartex" xmlns:cx7="http://schemas.microsoft.com/office/drawing/2016/5/13/chartex" xmlns:cx8="http://schemas.microsoft.com/office/drawing/2016/5/14/chartex" xmlns:mc="http://schemas.openxmlformats.org/markup-compatibility/2006" xmlns:aink="http://schemas.microsoft.com/office/drawing/2016/ink" xmlns:am3d="http://schemas.microsoft.com/office/drawing/2017/model3d" xmlns:o="urn:schemas-microsoft-com:office:office" xmlns:oel="http://schemas.microsoft.com/office/2019/extlst" xmlns:r="http://schemas.openxmlformats.org/officeDocument/2006/relationships" xmlns:m="http://schemas.openxmlformats.org/officeDocument/2006/math" xmlns:v="urn:schemas-microsoft-com:vml" xmlns:wp14="http://schemas.microsoft.com/office/word/2010/wordprocessingDrawing" xmlns:wp="http://schemas.openxmlformats.org/drawingml/2006/wordprocessingDrawing" xmlns:w10="urn:schemas-microsoft-com:office:word" xmlns:w="http://schemas.openxmlformats.org/wordprocessingml/2006/main" xmlns:w14="http://schemas.microsoft.com/office/word/2010/wordml" xmlns:w15="http://schemas.microsoft.com/office/word/2012/wordml" xmlns:w16cex="http://schemas.microsoft.com/office/word/2018/wordml/cex" xmlns:w16cid="http://schemas.microsoft.com/office/word/2016/wordml/cid" xmlns:w16="http://schemas.microsoft.com/office/word/2018/wordml" xmlns:w16du="http://schemas.microsoft.com/office/word/2023/wordml/word16du" xmlns:w16sdtdh="http://schemas.microsoft.com/office/word/2020/wordml/sdtdatahash" xmlns:w16sdtfl="http://schemas.microsoft.com/office/word/2024/wordml/sdtformatlock" xmlns:w16se="http://schemas.microsoft.com/office/word/2015/wordml/symex" xmlns:wpg="http://schemas.microsoft.com/office/word/2010/wordprocessingGroup" xmlns:wpi="http://schemas.microsoft.com/office/word/2010/wordprocessingInk" xmlns:wne="http://schemas.microsoft.com/office/word/2006/wordml" xmlns:wps="http://schemas.microsoft.com/office/word/2010/wordprocessingShape" mc:Ignorable="w14 w15 w16se w16cid w16 w16cex w16sdtdh w16sdtfl w16du wp14">
+<w:endnotes xmlns:wpc="http://schemas.microsoft.com/office/word/2010/wordprocessingCanvas" xmlns:cx="http://schemas.microsoft.com/office/drawing/2014/chartex" xmlns:cx1="http://schemas.microsoft.com/office/drawing/2015/9/8/chartex" xmlns:cx2="http://schemas.microsoft.com/office/drawing/2015/10/21/chartex" xmlns:cx3="http://schemas.microsoft.com/office/drawing/2016/5/9/chartex" xmlns:cx4="http://schemas.microsoft.com/office/drawing/2016/5/10/chartex" xmlns:cx5="http://schemas.microsoft.com/office/drawing/2016/5/11/chartex" xmlns:cx6="http://schemas.microsoft.com/office/drawing/2016/5/12/chartex" xmlns:cx7="http://schemas.microsoft.com/office/drawing/2016/5/13/chartex" xmlns:cx8="http://schemas.microsoft.com/office/drawing/2016/5/14/chartex" xmlns:mc="http://schemas.openxmlformats.org/markup-compatibility/2006" xmlns:aink="http://schemas.microsoft.com/office/drawing/2016/ink" xmlns:am3d="http://schemas.microsoft.com/office/drawing/2017/model3d" xmlns:o="urn:schemas-microsoft-com:office:office" xmlns:oel="http://schemas.microsoft.com/office/2019/extlst" xmlns:r="http://schemas.openxmlformats.org/officeDocument/2006/relationships" xmlns:m="http://schemas.openxmlformats.org/officeDocument/2006/math" xmlns:v="urn:schemas-microsoft-com:vml" xmlns:wp14="http://schemas.microsoft.com/office/word/2010/wordprocessingDrawing" xmlns:wp="http://schemas.openxmlformats.org/drawingml/2006/wordprocessingDrawing" xmlns:w10="urn:schemas-microsoft-com:office:word" xmlns:w="http://schemas.openxmlformats.org/wordprocessingml/2006/main" xmlns:w14="http://schemas.microsoft.com/office/word/2010/wordml" xmlns:w15="http://schemas.microsoft.com/office/word/2012/wordml" xmlns:w16cex="http://schemas.microsoft.com/office/word/2018/wordml/cex" xmlns:w16cid="http://schemas.microsoft.com/office/word/2016/wordml/cid" xmlns:w16="http://schemas.microsoft.com/office/word/2018/wordml" xmlns:w16du="http://schemas.microsoft.com/office/word/2023/wordml/word16du" xmlns:w16sdtdh="http://schemas.microsoft.com/office/word/2020/wordml/sdtdatahash" xmlns:w16se="http://schemas.microsoft.com/office/word/2015/wordml/symex" xmlns:wpg="http://schemas.microsoft.com/office/word/2010/wordprocessingGroup" xmlns:wpi="http://schemas.microsoft.com/office/word/2010/wordprocessingInk" xmlns:wne="http://schemas.microsoft.com/office/word/2006/wordml" xmlns:wps="http://schemas.microsoft.com/office/word/2010/wordprocessingShape" mc:Ignorable="w14 w15 w16se w16cid w16 w16cex w16sdtdh w16du wp14">
   <w:endnote w:type="separator" w:id="-1">
     <w:p>
       <w:r>
@@ -4316,7 +4368,7 @@
 </file>
 
 <file path=word/footer1.xml><?xml version="1.0" encoding="utf-8"?>
-<w:ftr xmlns:wpc="http://schemas.microsoft.com/office/word/2010/wordprocessingCanvas" xmlns:cx="http://schemas.microsoft.com/office/drawing/2014/chartex" xmlns:cx1="http://schemas.microsoft.com/office/drawing/2015/9/8/chartex" xmlns:cx2="http://schemas.microsoft.com/office/drawing/2015/10/21/chartex" xmlns:cx3="http://schemas.microsoft.com/office/drawing/2016/5/9/chartex" xmlns:cx4="http://schemas.microsoft.com/office/drawing/2016/5/10/chartex" xmlns:cx5="http://schemas.microsoft.com/office/drawing/2016/5/11/chartex" xmlns:cx6="http://schemas.microsoft.com/office/drawing/2016/5/12/chartex" xmlns:cx7="http://schemas.microsoft.com/office/drawing/2016/5/13/chartex" xmlns:cx8="http://schemas.microsoft.com/office/drawing/2016/5/14/chartex" xmlns:mc="http://schemas.openxmlformats.org/markup-compatibility/2006" xmlns:aink="http://schemas.microsoft.com/office/drawing/2016/ink" xmlns:am3d="http://schemas.microsoft.com/office/drawing/2017/model3d" xmlns:o="urn:schemas-microsoft-com:office:office" xmlns:oel="http://schemas.microsoft.com/office/2019/extlst" xmlns:r="http://schemas.openxmlformats.org/officeDocument/2006/relationships" xmlns:m="http://schemas.openxmlformats.org/officeDocument/2006/math" xmlns:v="urn:schemas-microsoft-com:vml" xmlns:wp14="http://schemas.microsoft.com/office/word/2010/wordprocessingDrawing" xmlns:wp="http://schemas.openxmlformats.org/drawingml/2006/wordprocessingDrawing" xmlns:w10="urn:schemas-microsoft-com:office:word" xmlns:w="http://schemas.openxmlformats.org/wordprocessingml/2006/main" xmlns:w14="http://schemas.microsoft.com/office/word/2010/wordml" xmlns:w15="http://schemas.microsoft.com/office/word/2012/wordml" xmlns:w16cex="http://schemas.microsoft.com/office/word/2018/wordml/cex" xmlns:w16cid="http://schemas.microsoft.com/office/word/2016/wordml/cid" xmlns:w16="http://schemas.microsoft.com/office/word/2018/wordml" xmlns:w16du="http://schemas.microsoft.com/office/word/2023/wordml/word16du" xmlns:w16sdtdh="http://schemas.microsoft.com/office/word/2020/wordml/sdtdatahash" xmlns:w16sdtfl="http://schemas.microsoft.com/office/word/2024/wordml/sdtformatlock" xmlns:w16se="http://schemas.microsoft.com/office/word/2015/wordml/symex" xmlns:wpg="http://schemas.microsoft.com/office/word/2010/wordprocessingGroup" xmlns:wpi="http://schemas.microsoft.com/office/word/2010/wordprocessingInk" xmlns:wne="http://schemas.microsoft.com/office/word/2006/wordml" xmlns:wps="http://schemas.microsoft.com/office/word/2010/wordprocessingShape" mc:Ignorable="w14 w15 w16se w16cid w16 w16cex w16sdtdh w16sdtfl w16du wp14">
+<w:ftr xmlns:wpc="http://schemas.microsoft.com/office/word/2010/wordprocessingCanvas" xmlns:cx="http://schemas.microsoft.com/office/drawing/2014/chartex" xmlns:cx1="http://schemas.microsoft.com/office/drawing/2015/9/8/chartex" xmlns:cx2="http://schemas.microsoft.com/office/drawing/2015/10/21/chartex" xmlns:cx3="http://schemas.microsoft.com/office/drawing/2016/5/9/chartex" xmlns:cx4="http://schemas.microsoft.com/office/drawing/2016/5/10/chartex" xmlns:cx5="http://schemas.microsoft.com/office/drawing/2016/5/11/chartex" xmlns:cx6="http://schemas.microsoft.com/office/drawing/2016/5/12/chartex" xmlns:cx7="http://schemas.microsoft.com/office/drawing/2016/5/13/chartex" xmlns:cx8="http://schemas.microsoft.com/office/drawing/2016/5/14/chartex" xmlns:mc="http://schemas.openxmlformats.org/markup-compatibility/2006" xmlns:aink="http://schemas.microsoft.com/office/drawing/2016/ink" xmlns:am3d="http://schemas.microsoft.com/office/drawing/2017/model3d" xmlns:o="urn:schemas-microsoft-com:office:office" xmlns:oel="http://schemas.microsoft.com/office/2019/extlst" xmlns:r="http://schemas.openxmlformats.org/officeDocument/2006/relationships" xmlns:m="http://schemas.openxmlformats.org/officeDocument/2006/math" xmlns:v="urn:schemas-microsoft-com:vml" xmlns:wp14="http://schemas.microsoft.com/office/word/2010/wordprocessingDrawing" xmlns:wp="http://schemas.openxmlformats.org/drawingml/2006/wordprocessingDrawing" xmlns:w10="urn:schemas-microsoft-com:office:word" xmlns:w="http://schemas.openxmlformats.org/wordprocessingml/2006/main" xmlns:w14="http://schemas.microsoft.com/office/word/2010/wordml" xmlns:w15="http://schemas.microsoft.com/office/word/2012/wordml" xmlns:w16cex="http://schemas.microsoft.com/office/word/2018/wordml/cex" xmlns:w16cid="http://schemas.microsoft.com/office/word/2016/wordml/cid" xmlns:w16="http://schemas.microsoft.com/office/word/2018/wordml" xmlns:w16du="http://schemas.microsoft.com/office/word/2023/wordml/word16du" xmlns:w16sdtdh="http://schemas.microsoft.com/office/word/2020/wordml/sdtdatahash" xmlns:w16se="http://schemas.microsoft.com/office/word/2015/wordml/symex" xmlns:wpg="http://schemas.microsoft.com/office/word/2010/wordprocessingGroup" xmlns:wpi="http://schemas.microsoft.com/office/word/2010/wordprocessingInk" xmlns:wne="http://schemas.microsoft.com/office/word/2006/wordml" xmlns:wps="http://schemas.microsoft.com/office/word/2010/wordprocessingShape" mc:Ignorable="w14 w15 w16se w16cid w16 w16cex w16sdtdh w16du wp14">
   <w:sdt>
     <w:sdtPr>
       <w:rPr>
@@ -4368,7 +4420,7 @@
 </file>
 
 <file path=word/footer2.xml><?xml version="1.0" encoding="utf-8"?>
-<w:ftr xmlns:wpc="http://schemas.microsoft.com/office/word/2010/wordprocessingCanvas" xmlns:cx="http://schemas.microsoft.com/office/drawing/2014/chartex" xmlns:cx1="http://schemas.microsoft.com/office/drawing/2015/9/8/chartex" xmlns:cx2="http://schemas.microsoft.com/office/drawing/2015/10/21/chartex" xmlns:cx3="http://schemas.microsoft.com/office/drawing/2016/5/9/chartex" xmlns:cx4="http://schemas.microsoft.com/office/drawing/2016/5/10/chartex" xmlns:cx5="http://schemas.microsoft.com/office/drawing/2016/5/11/chartex" xmlns:cx6="http://schemas.microsoft.com/office/drawing/2016/5/12/chartex" xmlns:cx7="http://schemas.microsoft.com/office/drawing/2016/5/13/chartex" xmlns:cx8="http://schemas.microsoft.com/office/drawing/2016/5/14/chartex" xmlns:mc="http://schemas.openxmlformats.org/markup-compatibility/2006" xmlns:aink="http://schemas.microsoft.com/office/drawing/2016/ink" xmlns:am3d="http://schemas.microsoft.com/office/drawing/2017/model3d" xmlns:o="urn:schemas-microsoft-com:office:office" xmlns:oel="http://schemas.microsoft.com/office/2019/extlst" xmlns:r="http://schemas.openxmlformats.org/officeDocument/2006/relationships" xmlns:m="http://schemas.openxmlformats.org/officeDocument/2006/math" xmlns:v="urn:schemas-microsoft-com:vml" xmlns:wp14="http://schemas.microsoft.com/office/word/2010/wordprocessingDrawing" xmlns:wp="http://schemas.openxmlformats.org/drawingml/2006/wordprocessingDrawing" xmlns:w10="urn:schemas-microsoft-com:office:word" xmlns:w="http://schemas.openxmlformats.org/wordprocessingml/2006/main" xmlns:w14="http://schemas.microsoft.com/office/word/2010/wordml" xmlns:w15="http://schemas.microsoft.com/office/word/2012/wordml" xmlns:w16cex="http://schemas.microsoft.com/office/word/2018/wordml/cex" xmlns:w16cid="http://schemas.microsoft.com/office/word/2016/wordml/cid" xmlns:w16="http://schemas.microsoft.com/office/word/2018/wordml" xmlns:w16du="http://schemas.microsoft.com/office/word/2023/wordml/word16du" xmlns:w16sdtdh="http://schemas.microsoft.com/office/word/2020/wordml/sdtdatahash" xmlns:w16sdtfl="http://schemas.microsoft.com/office/word/2024/wordml/sdtformatlock" xmlns:w16se="http://schemas.microsoft.com/office/word/2015/wordml/symex" xmlns:wpg="http://schemas.microsoft.com/office/word/2010/wordprocessingGroup" xmlns:wpi="http://schemas.microsoft.com/office/word/2010/wordprocessingInk" xmlns:wne="http://schemas.microsoft.com/office/word/2006/wordml" xmlns:wps="http://schemas.microsoft.com/office/word/2010/wordprocessingShape" mc:Ignorable="w14 w15 w16se w16cid w16 w16cex w16sdtdh w16sdtfl w16du wp14">
+<w:ftr xmlns:wpc="http://schemas.microsoft.com/office/word/2010/wordprocessingCanvas" xmlns:cx="http://schemas.microsoft.com/office/drawing/2014/chartex" xmlns:cx1="http://schemas.microsoft.com/office/drawing/2015/9/8/chartex" xmlns:cx2="http://schemas.microsoft.com/office/drawing/2015/10/21/chartex" xmlns:cx3="http://schemas.microsoft.com/office/drawing/2016/5/9/chartex" xmlns:cx4="http://schemas.microsoft.com/office/drawing/2016/5/10/chartex" xmlns:cx5="http://schemas.microsoft.com/office/drawing/2016/5/11/chartex" xmlns:cx6="http://schemas.microsoft.com/office/drawing/2016/5/12/chartex" xmlns:cx7="http://schemas.microsoft.com/office/drawing/2016/5/13/chartex" xmlns:cx8="http://schemas.microsoft.com/office/drawing/2016/5/14/chartex" xmlns:mc="http://schemas.openxmlformats.org/markup-compatibility/2006" xmlns:aink="http://schemas.microsoft.com/office/drawing/2016/ink" xmlns:am3d="http://schemas.microsoft.com/office/drawing/2017/model3d" xmlns:o="urn:schemas-microsoft-com:office:office" xmlns:oel="http://schemas.microsoft.com/office/2019/extlst" xmlns:r="http://schemas.openxmlformats.org/officeDocument/2006/relationships" xmlns:m="http://schemas.openxmlformats.org/officeDocument/2006/math" xmlns:v="urn:schemas-microsoft-com:vml" xmlns:wp14="http://schemas.microsoft.com/office/word/2010/wordprocessingDrawing" xmlns:wp="http://schemas.openxmlformats.org/drawingml/2006/wordprocessingDrawing" xmlns:w10="urn:schemas-microsoft-com:office:word" xmlns:w="http://schemas.openxmlformats.org/wordprocessingml/2006/main" xmlns:w14="http://schemas.microsoft.com/office/word/2010/wordml" xmlns:w15="http://schemas.microsoft.com/office/word/2012/wordml" xmlns:w16cex="http://schemas.microsoft.com/office/word/2018/wordml/cex" xmlns:w16cid="http://schemas.microsoft.com/office/word/2016/wordml/cid" xmlns:w16="http://schemas.microsoft.com/office/word/2018/wordml" xmlns:w16du="http://schemas.microsoft.com/office/word/2023/wordml/word16du" xmlns:w16sdtdh="http://schemas.microsoft.com/office/word/2020/wordml/sdtdatahash" xmlns:w16se="http://schemas.microsoft.com/office/word/2015/wordml/symex" xmlns:wpg="http://schemas.microsoft.com/office/word/2010/wordprocessingGroup" xmlns:wpi="http://schemas.microsoft.com/office/word/2010/wordprocessingInk" xmlns:wne="http://schemas.microsoft.com/office/word/2006/wordml" xmlns:wps="http://schemas.microsoft.com/office/word/2010/wordprocessingShape" mc:Ignorable="w14 w15 w16se w16cid w16 w16cex w16sdtdh w16du wp14">
   <w:sdt>
     <w:sdtPr>
       <w:rPr>
@@ -4433,7 +4485,7 @@
 </file>
 
 <file path=word/footnotes.xml><?xml version="1.0" encoding="utf-8"?>
-<w:footnotes xmlns:wpc="http://schemas.microsoft.com/office/word/2010/wordprocessingCanvas" xmlns:cx="http://schemas.microsoft.com/office/drawing/2014/chartex" xmlns:cx1="http://schemas.microsoft.com/office/drawing/2015/9/8/chartex" xmlns:cx2="http://schemas.microsoft.com/office/drawing/2015/10/21/chartex" xmlns:cx3="http://schemas.microsoft.com/office/drawing/2016/5/9/chartex" xmlns:cx4="http://schemas.microsoft.com/office/drawing/2016/5/10/chartex" xmlns:cx5="http://schemas.microsoft.com/office/drawing/2016/5/11/chartex" xmlns:cx6="http://schemas.microsoft.com/office/drawing/2016/5/12/chartex" xmlns:cx7="http://schemas.microsoft.com/office/drawing/2016/5/13/chartex" xmlns:cx8="http://schemas.microsoft.com/office/drawing/2016/5/14/chartex" xmlns:mc="http://schemas.openxmlformats.org/markup-compatibility/2006" xmlns:aink="http://schemas.microsoft.com/office/drawing/2016/ink" xmlns:am3d="http://schemas.microsoft.com/office/drawing/2017/model3d" xmlns:o="urn:schemas-microsoft-com:office:office" xmlns:oel="http://schemas.microsoft.com/office/2019/extlst" xmlns:r="http://schemas.openxmlformats.org/officeDocument/2006/relationships" xmlns:m="http://schemas.openxmlformats.org/officeDocument/2006/math" xmlns:v="urn:schemas-microsoft-com:vml" xmlns:wp14="http://schemas.microsoft.com/office/word/2010/wordprocessingDrawing" xmlns:wp="http://schemas.openxmlformats.org/drawingml/2006/wordprocessingDrawing" xmlns:w10="urn:schemas-microsoft-com:office:word" xmlns:w="http://schemas.openxmlformats.org/wordprocessingml/2006/main" xmlns:w14="http://schemas.microsoft.com/office/word/2010/wordml" xmlns:w15="http://schemas.microsoft.com/office/word/2012/wordml" xmlns:w16cex="http://schemas.microsoft.com/office/word/2018/wordml/cex" xmlns:w16cid="http://schemas.microsoft.com/office/word/2016/wordml/cid" xmlns:w16="http://schemas.microsoft.com/office/word/2018/wordml" xmlns:w16du="http://schemas.microsoft.com/office/word/2023/wordml/word16du" xmlns:w16sdtdh="http://schemas.microsoft.com/office/word/2020/wordml/sdtdatahash" xmlns:w16sdtfl="http://schemas.microsoft.com/office/word/2024/wordml/sdtformatlock" xmlns:w16se="http://schemas.microsoft.com/office/word/2015/wordml/symex" xmlns:wpg="http://schemas.microsoft.com/office/word/2010/wordprocessingGroup" xmlns:wpi="http://schemas.microsoft.com/office/word/2010/wordprocessingInk" xmlns:wne="http://schemas.microsoft.com/office/word/2006/wordml" xmlns:wps="http://schemas.microsoft.com/office/word/2010/wordprocessingShape" mc:Ignorable="w14 w15 w16se w16cid w16 w16cex w16sdtdh w16sdtfl w16du wp14">
+<w:footnotes xmlns:wpc="http://schemas.microsoft.com/office/word/2010/wordprocessingCanvas" xmlns:cx="http://schemas.microsoft.com/office/drawing/2014/chartex" xmlns:cx1="http://schemas.microsoft.com/office/drawing/2015/9/8/chartex" xmlns:cx2="http://schemas.microsoft.com/office/drawing/2015/10/21/chartex" xmlns:cx3="http://schemas.microsoft.com/office/drawing/2016/5/9/chartex" xmlns:cx4="http://schemas.microsoft.com/office/drawing/2016/5/10/chartex" xmlns:cx5="http://schemas.microsoft.com/office/drawing/2016/5/11/chartex" xmlns:cx6="http://schemas.microsoft.com/office/drawing/2016/5/12/chartex" xmlns:cx7="http://schemas.microsoft.com/office/drawing/2016/5/13/chartex" xmlns:cx8="http://schemas.microsoft.com/office/drawing/2016/5/14/chartex" xmlns:mc="http://schemas.openxmlformats.org/markup-compatibility/2006" xmlns:aink="http://schemas.microsoft.com/office/drawing/2016/ink" xmlns:am3d="http://schemas.microsoft.com/office/drawing/2017/model3d" xmlns:o="urn:schemas-microsoft-com:office:office" xmlns:oel="http://schemas.microsoft.com/office/2019/extlst" xmlns:r="http://schemas.openxmlformats.org/officeDocument/2006/relationships" xmlns:m="http://schemas.openxmlformats.org/officeDocument/2006/math" xmlns:v="urn:schemas-microsoft-com:vml" xmlns:wp14="http://schemas.microsoft.com/office/word/2010/wordprocessingDrawing" xmlns:wp="http://schemas.openxmlformats.org/drawingml/2006/wordprocessingDrawing" xmlns:w10="urn:schemas-microsoft-com:office:word" xmlns:w="http://schemas.openxmlformats.org/wordprocessingml/2006/main" xmlns:w14="http://schemas.microsoft.com/office/word/2010/wordml" xmlns:w15="http://schemas.microsoft.com/office/word/2012/wordml" xmlns:w16cex="http://schemas.microsoft.com/office/word/2018/wordml/cex" xmlns:w16cid="http://schemas.microsoft.com/office/word/2016/wordml/cid" xmlns:w16="http://schemas.microsoft.com/office/word/2018/wordml" xmlns:w16du="http://schemas.microsoft.com/office/word/2023/wordml/word16du" xmlns:w16sdtdh="http://schemas.microsoft.com/office/word/2020/wordml/sdtdatahash" xmlns:w16se="http://schemas.microsoft.com/office/word/2015/wordml/symex" xmlns:wpg="http://schemas.microsoft.com/office/word/2010/wordprocessingGroup" xmlns:wpi="http://schemas.microsoft.com/office/word/2010/wordprocessingInk" xmlns:wne="http://schemas.microsoft.com/office/word/2006/wordml" xmlns:wps="http://schemas.microsoft.com/office/word/2010/wordprocessingShape" mc:Ignorable="w14 w15 w16se w16cid w16 w16cex w16sdtdh w16du wp14">
   <w:footnote w:type="separator" w:id="-1">
     <w:p>
       <w:r>
@@ -4463,7 +4515,7 @@
 </file>
 
 <file path=word/numbering.xml><?xml version="1.0" encoding="utf-8"?>
-<w:numbering xmlns:wpc="http://schemas.microsoft.com/office/word/2010/wordprocessingCanvas" xmlns:cx="http://schemas.microsoft.com/office/drawing/2014/chartex" xmlns:cx1="http://schemas.microsoft.com/office/drawing/2015/9/8/chartex" xmlns:cx2="http://schemas.microsoft.com/office/drawing/2015/10/21/chartex" xmlns:cx3="http://schemas.microsoft.com/office/drawing/2016/5/9/chartex" xmlns:cx4="http://schemas.microsoft.com/office/drawing/2016/5/10/chartex" xmlns:cx5="http://schemas.microsoft.com/office/drawing/2016/5/11/chartex" xmlns:cx6="http://schemas.microsoft.com/office/drawing/2016/5/12/chartex" xmlns:cx7="http://schemas.microsoft.com/office/drawing/2016/5/13/chartex" xmlns:cx8="http://schemas.microsoft.com/office/drawing/2016/5/14/chartex" xmlns:mc="http://schemas.openxmlformats.org/markup-compatibility/2006" xmlns:aink="http://schemas.microsoft.com/office/drawing/2016/ink" xmlns:am3d="http://schemas.microsoft.com/office/drawing/2017/model3d" xmlns:o="urn:schemas-microsoft-com:office:office" xmlns:oel="http://schemas.microsoft.com/office/2019/extlst" xmlns:r="http://schemas.openxmlformats.org/officeDocument/2006/relationships" xmlns:m="http://schemas.openxmlformats.org/officeDocument/2006/math" xmlns:v="urn:schemas-microsoft-com:vml" xmlns:wp14="http://schemas.microsoft.com/office/word/2010/wordprocessingDrawing" xmlns:wp="http://schemas.openxmlformats.org/drawingml/2006/wordprocessingDrawing" xmlns:w10="urn:schemas-microsoft-com:office:word" xmlns:w="http://schemas.openxmlformats.org/wordprocessingml/2006/main" xmlns:w14="http://schemas.microsoft.com/office/word/2010/wordml" xmlns:w15="http://schemas.microsoft.com/office/word/2012/wordml" xmlns:w16cex="http://schemas.microsoft.com/office/word/2018/wordml/cex" xmlns:w16cid="http://schemas.microsoft.com/office/word/2016/wordml/cid" xmlns:w16="http://schemas.microsoft.com/office/word/2018/wordml" xmlns:w16du="http://schemas.microsoft.com/office/word/2023/wordml/word16du" xmlns:w16sdtdh="http://schemas.microsoft.com/office/word/2020/wordml/sdtdatahash" xmlns:w16sdtfl="http://schemas.microsoft.com/office/word/2024/wordml/sdtformatlock" xmlns:w16se="http://schemas.microsoft.com/office/word/2015/wordml/symex" xmlns:wpg="http://schemas.microsoft.com/office/word/2010/wordprocessingGroup" xmlns:wpi="http://schemas.microsoft.com/office/word/2010/wordprocessingInk" xmlns:wne="http://schemas.microsoft.com/office/word/2006/wordml" xmlns:wps="http://schemas.microsoft.com/office/word/2010/wordprocessingShape" mc:Ignorable="w14 w15 w16se w16cid w16 w16cex w16sdtdh w16sdtfl w16du wp14">
+<w:numbering xmlns:wpc="http://schemas.microsoft.com/office/word/2010/wordprocessingCanvas" xmlns:cx="http://schemas.microsoft.com/office/drawing/2014/chartex" xmlns:cx1="http://schemas.microsoft.com/office/drawing/2015/9/8/chartex" xmlns:cx2="http://schemas.microsoft.com/office/drawing/2015/10/21/chartex" xmlns:cx3="http://schemas.microsoft.com/office/drawing/2016/5/9/chartex" xmlns:cx4="http://schemas.microsoft.com/office/drawing/2016/5/10/chartex" xmlns:cx5="http://schemas.microsoft.com/office/drawing/2016/5/11/chartex" xmlns:cx6="http://schemas.microsoft.com/office/drawing/2016/5/12/chartex" xmlns:cx7="http://schemas.microsoft.com/office/drawing/2016/5/13/chartex" xmlns:cx8="http://schemas.microsoft.com/office/drawing/2016/5/14/chartex" xmlns:mc="http://schemas.openxmlformats.org/markup-compatibility/2006" xmlns:aink="http://schemas.microsoft.com/office/drawing/2016/ink" xmlns:am3d="http://schemas.microsoft.com/office/drawing/2017/model3d" xmlns:o="urn:schemas-microsoft-com:office:office" xmlns:oel="http://schemas.microsoft.com/office/2019/extlst" xmlns:r="http://schemas.openxmlformats.org/officeDocument/2006/relationships" xmlns:m="http://schemas.openxmlformats.org/officeDocument/2006/math" xmlns:v="urn:schemas-microsoft-com:vml" xmlns:wp14="http://schemas.microsoft.com/office/word/2010/wordprocessingDrawing" xmlns:wp="http://schemas.openxmlformats.org/drawingml/2006/wordprocessingDrawing" xmlns:w10="urn:schemas-microsoft-com:office:word" xmlns:w="http://schemas.openxmlformats.org/wordprocessingml/2006/main" xmlns:w14="http://schemas.microsoft.com/office/word/2010/wordml" xmlns:w15="http://schemas.microsoft.com/office/word/2012/wordml" xmlns:w16cex="http://schemas.microsoft.com/office/word/2018/wordml/cex" xmlns:w16cid="http://schemas.microsoft.com/office/word/2016/wordml/cid" xmlns:w16="http://schemas.microsoft.com/office/word/2018/wordml" xmlns:w16du="http://schemas.microsoft.com/office/word/2023/wordml/word16du" xmlns:w16sdtdh="http://schemas.microsoft.com/office/word/2020/wordml/sdtdatahash" xmlns:w16se="http://schemas.microsoft.com/office/word/2015/wordml/symex" xmlns:wpg="http://schemas.microsoft.com/office/word/2010/wordprocessingGroup" xmlns:wpi="http://schemas.microsoft.com/office/word/2010/wordprocessingInk" xmlns:wne="http://schemas.microsoft.com/office/word/2006/wordml" xmlns:wps="http://schemas.microsoft.com/office/word/2010/wordprocessingShape" mc:Ignorable="w14 w15 w16se w16cid w16 w16cex w16sdtdh w16du wp14">
   <w:abstractNum w:abstractNumId="0" w15:restartNumberingAfterBreak="0">
     <w:nsid w:val="03867835"/>
     <w:multiLevelType w:val="hybridMultilevel"/>
@@ -7972,7 +8024,7 @@
 </file>
 
 <file path=word/styles.xml><?xml version="1.0" encoding="utf-8"?>
-<w:styles xmlns:mc="http://schemas.openxmlformats.org/markup-compatibility/2006" xmlns:r="http://schemas.openxmlformats.org/officeDocument/2006/relationships" xmlns:w="http://schemas.openxmlformats.org/wordprocessingml/2006/main" xmlns:w14="http://schemas.microsoft.com/office/word/2010/wordml" xmlns:w15="http://schemas.microsoft.com/office/word/2012/wordml" xmlns:w16cex="http://schemas.microsoft.com/office/word/2018/wordml/cex" xmlns:w16cid="http://schemas.microsoft.com/office/word/2016/wordml/cid" xmlns:w16="http://schemas.microsoft.com/office/word/2018/wordml" xmlns:w16du="http://schemas.microsoft.com/office/word/2023/wordml/word16du" xmlns:w16sdtdh="http://schemas.microsoft.com/office/word/2020/wordml/sdtdatahash" xmlns:w16sdtfl="http://schemas.microsoft.com/office/word/2024/wordml/sdtformatlock" xmlns:w16se="http://schemas.microsoft.com/office/word/2015/wordml/symex" mc:Ignorable="w14 w15 w16se w16cid w16 w16cex w16sdtdh w16sdtfl w16du">
+<w:styles xmlns:mc="http://schemas.openxmlformats.org/markup-compatibility/2006" xmlns:r="http://schemas.openxmlformats.org/officeDocument/2006/relationships" xmlns:w="http://schemas.openxmlformats.org/wordprocessingml/2006/main" xmlns:w14="http://schemas.microsoft.com/office/word/2010/wordml" xmlns:w15="http://schemas.microsoft.com/office/word/2012/wordml" xmlns:w16cex="http://schemas.microsoft.com/office/word/2018/wordml/cex" xmlns:w16cid="http://schemas.microsoft.com/office/word/2016/wordml/cid" xmlns:w16="http://schemas.microsoft.com/office/word/2018/wordml" xmlns:w16du="http://schemas.microsoft.com/office/word/2023/wordml/word16du" xmlns:w16sdtdh="http://schemas.microsoft.com/office/word/2020/wordml/sdtdatahash" xmlns:w16se="http://schemas.microsoft.com/office/word/2015/wordml/symex" mc:Ignorable="w14 w15 w16se w16cid w16 w16cex w16sdtdh w16du">
   <w:docDefaults>
     <w:rPrDefault>
       <w:rPr>

</xml_diff>

<commit_message>
Added my UH Id and Name on the Final Report
</commit_message>
<xml_diff>
--- a/7COM1079_Final report_Team_A48.docx
+++ b/7COM1079_Final report_Team_A48.docx
@@ -1,6 +1,6 @@
 
 <file path=word/document.xml><?xml version="1.0" encoding="utf-8"?>
-<w:document xmlns:wpc="http://schemas.microsoft.com/office/word/2010/wordprocessingCanvas" xmlns:cx="http://schemas.microsoft.com/office/drawing/2014/chartex" xmlns:cx1="http://schemas.microsoft.com/office/drawing/2015/9/8/chartex" xmlns:cx2="http://schemas.microsoft.com/office/drawing/2015/10/21/chartex" xmlns:cx3="http://schemas.microsoft.com/office/drawing/2016/5/9/chartex" xmlns:cx4="http://schemas.microsoft.com/office/drawing/2016/5/10/chartex" xmlns:cx5="http://schemas.microsoft.com/office/drawing/2016/5/11/chartex" xmlns:cx6="http://schemas.microsoft.com/office/drawing/2016/5/12/chartex" xmlns:cx7="http://schemas.microsoft.com/office/drawing/2016/5/13/chartex" xmlns:cx8="http://schemas.microsoft.com/office/drawing/2016/5/14/chartex" xmlns:mc="http://schemas.openxmlformats.org/markup-compatibility/2006" xmlns:aink="http://schemas.microsoft.com/office/drawing/2016/ink" xmlns:am3d="http://schemas.microsoft.com/office/drawing/2017/model3d" xmlns:o="urn:schemas-microsoft-com:office:office" xmlns:oel="http://schemas.microsoft.com/office/2019/extlst" xmlns:r="http://schemas.openxmlformats.org/officeDocument/2006/relationships" xmlns:m="http://schemas.openxmlformats.org/officeDocument/2006/math" xmlns:v="urn:schemas-microsoft-com:vml" xmlns:wp14="http://schemas.microsoft.com/office/word/2010/wordprocessingDrawing" xmlns:wp="http://schemas.openxmlformats.org/drawingml/2006/wordprocessingDrawing" xmlns:w10="urn:schemas-microsoft-com:office:word" xmlns:w="http://schemas.openxmlformats.org/wordprocessingml/2006/main" xmlns:w14="http://schemas.microsoft.com/office/word/2010/wordml" xmlns:w15="http://schemas.microsoft.com/office/word/2012/wordml" xmlns:w16cex="http://schemas.microsoft.com/office/word/2018/wordml/cex" xmlns:w16cid="http://schemas.microsoft.com/office/word/2016/wordml/cid" xmlns:w16="http://schemas.microsoft.com/office/word/2018/wordml" xmlns:w16du="http://schemas.microsoft.com/office/word/2023/wordml/word16du" xmlns:w16sdtdh="http://schemas.microsoft.com/office/word/2020/wordml/sdtdatahash" xmlns:w16se="http://schemas.microsoft.com/office/word/2015/wordml/symex" xmlns:wpg="http://schemas.microsoft.com/office/word/2010/wordprocessingGroup" xmlns:wpi="http://schemas.microsoft.com/office/word/2010/wordprocessingInk" xmlns:wne="http://schemas.microsoft.com/office/word/2006/wordml" xmlns:wps="http://schemas.microsoft.com/office/word/2010/wordprocessingShape" mc:Ignorable="w14 w15 w16se w16cid w16 w16cex w16sdtdh w16du wp14">
+<w:document xmlns:wpc="http://schemas.microsoft.com/office/word/2010/wordprocessingCanvas" xmlns:cx="http://schemas.microsoft.com/office/drawing/2014/chartex" xmlns:cx1="http://schemas.microsoft.com/office/drawing/2015/9/8/chartex" xmlns:cx2="http://schemas.microsoft.com/office/drawing/2015/10/21/chartex" xmlns:cx3="http://schemas.microsoft.com/office/drawing/2016/5/9/chartex" xmlns:cx4="http://schemas.microsoft.com/office/drawing/2016/5/10/chartex" xmlns:cx5="http://schemas.microsoft.com/office/drawing/2016/5/11/chartex" xmlns:cx6="http://schemas.microsoft.com/office/drawing/2016/5/12/chartex" xmlns:cx7="http://schemas.microsoft.com/office/drawing/2016/5/13/chartex" xmlns:cx8="http://schemas.microsoft.com/office/drawing/2016/5/14/chartex" xmlns:mc="http://schemas.openxmlformats.org/markup-compatibility/2006" xmlns:aink="http://schemas.microsoft.com/office/drawing/2016/ink" xmlns:am3d="http://schemas.microsoft.com/office/drawing/2017/model3d" xmlns:o="urn:schemas-microsoft-com:office:office" xmlns:oel="http://schemas.microsoft.com/office/2019/extlst" xmlns:r="http://schemas.openxmlformats.org/officeDocument/2006/relationships" xmlns:m="http://schemas.openxmlformats.org/officeDocument/2006/math" xmlns:v="urn:schemas-microsoft-com:vml" xmlns:wp14="http://schemas.microsoft.com/office/word/2010/wordprocessingDrawing" xmlns:wp="http://schemas.openxmlformats.org/drawingml/2006/wordprocessingDrawing" xmlns:w10="urn:schemas-microsoft-com:office:word" xmlns:w="http://schemas.openxmlformats.org/wordprocessingml/2006/main" xmlns:w14="http://schemas.microsoft.com/office/word/2010/wordml" xmlns:w15="http://schemas.microsoft.com/office/word/2012/wordml" xmlns:w16cex="http://schemas.microsoft.com/office/word/2018/wordml/cex" xmlns:w16cid="http://schemas.microsoft.com/office/word/2016/wordml/cid" xmlns:w16="http://schemas.microsoft.com/office/word/2018/wordml" xmlns:w16du="http://schemas.microsoft.com/office/word/2023/wordml/word16du" xmlns:w16sdtdh="http://schemas.microsoft.com/office/word/2020/wordml/sdtdatahash" xmlns:w16sdtfl="http://schemas.microsoft.com/office/word/2024/wordml/sdtformatlock" xmlns:w16se="http://schemas.microsoft.com/office/word/2015/wordml/symex" xmlns:wpg="http://schemas.microsoft.com/office/word/2010/wordprocessingGroup" xmlns:wpi="http://schemas.microsoft.com/office/word/2010/wordprocessingInk" xmlns:wne="http://schemas.microsoft.com/office/word/2006/wordml" xmlns:wps="http://schemas.microsoft.com/office/word/2010/wordprocessingShape" mc:Ignorable="w14 w15 w16se w16cid w16 w16cex w16sdtdh w16sdtfl w16du wp14">
   <w:body>
     <w:p>
       <w:pPr>
@@ -447,23 +447,7 @@
           <w:rFonts w:ascii="Times New Roman" w:eastAsia="Times New Roman" w:hAnsi="Times New Roman" w:cs="Times New Roman"/>
           <w:i/>
         </w:rPr>
-        <w:t xml:space="preserve">Md </w:t>
-      </w:r>
-      <w:proofErr w:type="spellStart"/>
-      <w:r>
-        <w:rPr>
-          <w:rFonts w:ascii="Times New Roman" w:eastAsia="Times New Roman" w:hAnsi="Times New Roman" w:cs="Times New Roman"/>
-          <w:i/>
-        </w:rPr>
-        <w:t>Nahedul</w:t>
-      </w:r>
-      <w:proofErr w:type="spellEnd"/>
-      <w:r>
-        <w:rPr>
-          <w:rFonts w:ascii="Times New Roman" w:eastAsia="Times New Roman" w:hAnsi="Times New Roman" w:cs="Times New Roman"/>
-          <w:i/>
-        </w:rPr>
-        <w:t xml:space="preserve"> Bar Chowdhury Ruhul 24160119</w:t>
+        <w:t>Md Nahedul Bar Chowdhury Ruhul 24160119</w:t>
       </w:r>
       <w:r>
         <w:rPr>
@@ -530,23 +514,21 @@
           <w:rFonts w:ascii="Times New Roman" w:eastAsia="Times New Roman" w:hAnsi="Times New Roman" w:cs="Times New Roman"/>
           <w:i/>
         </w:rPr>
-        <w:t xml:space="preserve">       Leslie Lucie </w:t>
-      </w:r>
-      <w:proofErr w:type="spellStart"/>
-      <w:r>
-        <w:rPr>
-          <w:rFonts w:ascii="Times New Roman" w:eastAsia="Times New Roman" w:hAnsi="Times New Roman" w:cs="Times New Roman"/>
-          <w:i/>
-        </w:rPr>
-        <w:t>Konlack</w:t>
-      </w:r>
-      <w:proofErr w:type="spellEnd"/>
-      <w:r>
-        <w:rPr>
-          <w:rFonts w:ascii="Times New Roman" w:eastAsia="Times New Roman" w:hAnsi="Times New Roman" w:cs="Times New Roman"/>
-          <w:i/>
-        </w:rPr>
-        <w:t xml:space="preserve"> Nanga </w:t>
+        <w:t xml:space="preserve">       </w:t>
+      </w:r>
+      <w:r>
+        <w:rPr>
+          <w:rFonts w:ascii="Times New Roman" w:eastAsia="Times New Roman" w:hAnsi="Times New Roman" w:cs="Times New Roman"/>
+          <w:i/>
+        </w:rPr>
+        <w:t xml:space="preserve"> </w:t>
+      </w:r>
+      <w:r>
+        <w:rPr>
+          <w:rFonts w:ascii="Times New Roman" w:eastAsia="Times New Roman" w:hAnsi="Times New Roman" w:cs="Times New Roman"/>
+          <w:i/>
+        </w:rPr>
+        <w:t xml:space="preserve">Leslie Lucie Konlack Nanga </w:t>
       </w:r>
       <w:r>
         <w:rPr>
@@ -561,6 +543,29 @@
           <w:i/>
         </w:rPr>
         <w:t>,</w:t>
+      </w:r>
+    </w:p>
+    <w:p>
+      <w:pPr>
+        <w:ind w:left="720"/>
+        <w:rPr>
+          <w:rFonts w:ascii="Times New Roman" w:eastAsia="Times New Roman" w:hAnsi="Times New Roman" w:cs="Times New Roman"/>
+          <w:i/>
+        </w:rPr>
+      </w:pPr>
+      <w:r>
+        <w:rPr>
+          <w:rFonts w:ascii="Times New Roman" w:eastAsia="Times New Roman" w:hAnsi="Times New Roman" w:cs="Times New Roman"/>
+          <w:i/>
+        </w:rPr>
+        <w:t xml:space="preserve">       Zisan Ahmed </w:t>
+      </w:r>
+      <w:r>
+        <w:rPr>
+          <w:rFonts w:ascii="Times New Roman" w:eastAsia="Times New Roman" w:hAnsi="Times New Roman" w:cs="Times New Roman"/>
+          <w:i/>
+        </w:rPr>
+        <w:t>24162855</w:t>
       </w:r>
     </w:p>
     <w:p>
@@ -4346,7 +4351,7 @@
 </file>
 
 <file path=word/endnotes.xml><?xml version="1.0" encoding="utf-8"?>
-<w:endnotes xmlns:wpc="http://schemas.microsoft.com/office/word/2010/wordprocessingCanvas" xmlns:cx="http://schemas.microsoft.com/office/drawing/2014/chartex" xmlns:cx1="http://schemas.microsoft.com/office/drawing/2015/9/8/chartex" xmlns:cx2="http://schemas.microsoft.com/office/drawing/2015/10/21/chartex" xmlns:cx3="http://schemas.microsoft.com/office/drawing/2016/5/9/chartex" xmlns:cx4="http://schemas.microsoft.com/office/drawing/2016/5/10/chartex" xmlns:cx5="http://schemas.microsoft.com/office/drawing/2016/5/11/chartex" xmlns:cx6="http://schemas.microsoft.com/office/drawing/2016/5/12/chartex" xmlns:cx7="http://schemas.microsoft.com/office/drawing/2016/5/13/chartex" xmlns:cx8="http://schemas.microsoft.com/office/drawing/2016/5/14/chartex" xmlns:mc="http://schemas.openxmlformats.org/markup-compatibility/2006" xmlns:aink="http://schemas.microsoft.com/office/drawing/2016/ink" xmlns:am3d="http://schemas.microsoft.com/office/drawing/2017/model3d" xmlns:o="urn:schemas-microsoft-com:office:office" xmlns:oel="http://schemas.microsoft.com/office/2019/extlst" xmlns:r="http://schemas.openxmlformats.org/officeDocument/2006/relationships" xmlns:m="http://schemas.openxmlformats.org/officeDocument/2006/math" xmlns:v="urn:schemas-microsoft-com:vml" xmlns:wp14="http://schemas.microsoft.com/office/word/2010/wordprocessingDrawing" xmlns:wp="http://schemas.openxmlformats.org/drawingml/2006/wordprocessingDrawing" xmlns:w10="urn:schemas-microsoft-com:office:word" xmlns:w="http://schemas.openxmlformats.org/wordprocessingml/2006/main" xmlns:w14="http://schemas.microsoft.com/office/word/2010/wordml" xmlns:w15="http://schemas.microsoft.com/office/word/2012/wordml" xmlns:w16cex="http://schemas.microsoft.com/office/word/2018/wordml/cex" xmlns:w16cid="http://schemas.microsoft.com/office/word/2016/wordml/cid" xmlns:w16="http://schemas.microsoft.com/office/word/2018/wordml" xmlns:w16du="http://schemas.microsoft.com/office/word/2023/wordml/word16du" xmlns:w16sdtdh="http://schemas.microsoft.com/office/word/2020/wordml/sdtdatahash" xmlns:w16se="http://schemas.microsoft.com/office/word/2015/wordml/symex" xmlns:wpg="http://schemas.microsoft.com/office/word/2010/wordprocessingGroup" xmlns:wpi="http://schemas.microsoft.com/office/word/2010/wordprocessingInk" xmlns:wne="http://schemas.microsoft.com/office/word/2006/wordml" xmlns:wps="http://schemas.microsoft.com/office/word/2010/wordprocessingShape" mc:Ignorable="w14 w15 w16se w16cid w16 w16cex w16sdtdh w16du wp14">
+<w:endnotes xmlns:wpc="http://schemas.microsoft.com/office/word/2010/wordprocessingCanvas" xmlns:cx="http://schemas.microsoft.com/office/drawing/2014/chartex" xmlns:cx1="http://schemas.microsoft.com/office/drawing/2015/9/8/chartex" xmlns:cx2="http://schemas.microsoft.com/office/drawing/2015/10/21/chartex" xmlns:cx3="http://schemas.microsoft.com/office/drawing/2016/5/9/chartex" xmlns:cx4="http://schemas.microsoft.com/office/drawing/2016/5/10/chartex" xmlns:cx5="http://schemas.microsoft.com/office/drawing/2016/5/11/chartex" xmlns:cx6="http://schemas.microsoft.com/office/drawing/2016/5/12/chartex" xmlns:cx7="http://schemas.microsoft.com/office/drawing/2016/5/13/chartex" xmlns:cx8="http://schemas.microsoft.com/office/drawing/2016/5/14/chartex" xmlns:mc="http://schemas.openxmlformats.org/markup-compatibility/2006" xmlns:aink="http://schemas.microsoft.com/office/drawing/2016/ink" xmlns:am3d="http://schemas.microsoft.com/office/drawing/2017/model3d" xmlns:o="urn:schemas-microsoft-com:office:office" xmlns:oel="http://schemas.microsoft.com/office/2019/extlst" xmlns:r="http://schemas.openxmlformats.org/officeDocument/2006/relationships" xmlns:m="http://schemas.openxmlformats.org/officeDocument/2006/math" xmlns:v="urn:schemas-microsoft-com:vml" xmlns:wp14="http://schemas.microsoft.com/office/word/2010/wordprocessingDrawing" xmlns:wp="http://schemas.openxmlformats.org/drawingml/2006/wordprocessingDrawing" xmlns:w10="urn:schemas-microsoft-com:office:word" xmlns:w="http://schemas.openxmlformats.org/wordprocessingml/2006/main" xmlns:w14="http://schemas.microsoft.com/office/word/2010/wordml" xmlns:w15="http://schemas.microsoft.com/office/word/2012/wordml" xmlns:w16cex="http://schemas.microsoft.com/office/word/2018/wordml/cex" xmlns:w16cid="http://schemas.microsoft.com/office/word/2016/wordml/cid" xmlns:w16="http://schemas.microsoft.com/office/word/2018/wordml" xmlns:w16du="http://schemas.microsoft.com/office/word/2023/wordml/word16du" xmlns:w16sdtdh="http://schemas.microsoft.com/office/word/2020/wordml/sdtdatahash" xmlns:w16sdtfl="http://schemas.microsoft.com/office/word/2024/wordml/sdtformatlock" xmlns:w16se="http://schemas.microsoft.com/office/word/2015/wordml/symex" xmlns:wpg="http://schemas.microsoft.com/office/word/2010/wordprocessingGroup" xmlns:wpi="http://schemas.microsoft.com/office/word/2010/wordprocessingInk" xmlns:wne="http://schemas.microsoft.com/office/word/2006/wordml" xmlns:wps="http://schemas.microsoft.com/office/word/2010/wordprocessingShape" mc:Ignorable="w14 w15 w16se w16cid w16 w16cex w16sdtdh w16sdtfl w16du wp14">
   <w:endnote w:type="separator" w:id="-1">
     <w:p>
       <w:r>
@@ -4368,7 +4373,7 @@
 </file>
 
 <file path=word/footer1.xml><?xml version="1.0" encoding="utf-8"?>
-<w:ftr xmlns:wpc="http://schemas.microsoft.com/office/word/2010/wordprocessingCanvas" xmlns:cx="http://schemas.microsoft.com/office/drawing/2014/chartex" xmlns:cx1="http://schemas.microsoft.com/office/drawing/2015/9/8/chartex" xmlns:cx2="http://schemas.microsoft.com/office/drawing/2015/10/21/chartex" xmlns:cx3="http://schemas.microsoft.com/office/drawing/2016/5/9/chartex" xmlns:cx4="http://schemas.microsoft.com/office/drawing/2016/5/10/chartex" xmlns:cx5="http://schemas.microsoft.com/office/drawing/2016/5/11/chartex" xmlns:cx6="http://schemas.microsoft.com/office/drawing/2016/5/12/chartex" xmlns:cx7="http://schemas.microsoft.com/office/drawing/2016/5/13/chartex" xmlns:cx8="http://schemas.microsoft.com/office/drawing/2016/5/14/chartex" xmlns:mc="http://schemas.openxmlformats.org/markup-compatibility/2006" xmlns:aink="http://schemas.microsoft.com/office/drawing/2016/ink" xmlns:am3d="http://schemas.microsoft.com/office/drawing/2017/model3d" xmlns:o="urn:schemas-microsoft-com:office:office" xmlns:oel="http://schemas.microsoft.com/office/2019/extlst" xmlns:r="http://schemas.openxmlformats.org/officeDocument/2006/relationships" xmlns:m="http://schemas.openxmlformats.org/officeDocument/2006/math" xmlns:v="urn:schemas-microsoft-com:vml" xmlns:wp14="http://schemas.microsoft.com/office/word/2010/wordprocessingDrawing" xmlns:wp="http://schemas.openxmlformats.org/drawingml/2006/wordprocessingDrawing" xmlns:w10="urn:schemas-microsoft-com:office:word" xmlns:w="http://schemas.openxmlformats.org/wordprocessingml/2006/main" xmlns:w14="http://schemas.microsoft.com/office/word/2010/wordml" xmlns:w15="http://schemas.microsoft.com/office/word/2012/wordml" xmlns:w16cex="http://schemas.microsoft.com/office/word/2018/wordml/cex" xmlns:w16cid="http://schemas.microsoft.com/office/word/2016/wordml/cid" xmlns:w16="http://schemas.microsoft.com/office/word/2018/wordml" xmlns:w16du="http://schemas.microsoft.com/office/word/2023/wordml/word16du" xmlns:w16sdtdh="http://schemas.microsoft.com/office/word/2020/wordml/sdtdatahash" xmlns:w16se="http://schemas.microsoft.com/office/word/2015/wordml/symex" xmlns:wpg="http://schemas.microsoft.com/office/word/2010/wordprocessingGroup" xmlns:wpi="http://schemas.microsoft.com/office/word/2010/wordprocessingInk" xmlns:wne="http://schemas.microsoft.com/office/word/2006/wordml" xmlns:wps="http://schemas.microsoft.com/office/word/2010/wordprocessingShape" mc:Ignorable="w14 w15 w16se w16cid w16 w16cex w16sdtdh w16du wp14">
+<w:ftr xmlns:wpc="http://schemas.microsoft.com/office/word/2010/wordprocessingCanvas" xmlns:cx="http://schemas.microsoft.com/office/drawing/2014/chartex" xmlns:cx1="http://schemas.microsoft.com/office/drawing/2015/9/8/chartex" xmlns:cx2="http://schemas.microsoft.com/office/drawing/2015/10/21/chartex" xmlns:cx3="http://schemas.microsoft.com/office/drawing/2016/5/9/chartex" xmlns:cx4="http://schemas.microsoft.com/office/drawing/2016/5/10/chartex" xmlns:cx5="http://schemas.microsoft.com/office/drawing/2016/5/11/chartex" xmlns:cx6="http://schemas.microsoft.com/office/drawing/2016/5/12/chartex" xmlns:cx7="http://schemas.microsoft.com/office/drawing/2016/5/13/chartex" xmlns:cx8="http://schemas.microsoft.com/office/drawing/2016/5/14/chartex" xmlns:mc="http://schemas.openxmlformats.org/markup-compatibility/2006" xmlns:aink="http://schemas.microsoft.com/office/drawing/2016/ink" xmlns:am3d="http://schemas.microsoft.com/office/drawing/2017/model3d" xmlns:o="urn:schemas-microsoft-com:office:office" xmlns:oel="http://schemas.microsoft.com/office/2019/extlst" xmlns:r="http://schemas.openxmlformats.org/officeDocument/2006/relationships" xmlns:m="http://schemas.openxmlformats.org/officeDocument/2006/math" xmlns:v="urn:schemas-microsoft-com:vml" xmlns:wp14="http://schemas.microsoft.com/office/word/2010/wordprocessingDrawing" xmlns:wp="http://schemas.openxmlformats.org/drawingml/2006/wordprocessingDrawing" xmlns:w10="urn:schemas-microsoft-com:office:word" xmlns:w="http://schemas.openxmlformats.org/wordprocessingml/2006/main" xmlns:w14="http://schemas.microsoft.com/office/word/2010/wordml" xmlns:w15="http://schemas.microsoft.com/office/word/2012/wordml" xmlns:w16cex="http://schemas.microsoft.com/office/word/2018/wordml/cex" xmlns:w16cid="http://schemas.microsoft.com/office/word/2016/wordml/cid" xmlns:w16="http://schemas.microsoft.com/office/word/2018/wordml" xmlns:w16du="http://schemas.microsoft.com/office/word/2023/wordml/word16du" xmlns:w16sdtdh="http://schemas.microsoft.com/office/word/2020/wordml/sdtdatahash" xmlns:w16sdtfl="http://schemas.microsoft.com/office/word/2024/wordml/sdtformatlock" xmlns:w16se="http://schemas.microsoft.com/office/word/2015/wordml/symex" xmlns:wpg="http://schemas.microsoft.com/office/word/2010/wordprocessingGroup" xmlns:wpi="http://schemas.microsoft.com/office/word/2010/wordprocessingInk" xmlns:wne="http://schemas.microsoft.com/office/word/2006/wordml" xmlns:wps="http://schemas.microsoft.com/office/word/2010/wordprocessingShape" mc:Ignorable="w14 w15 w16se w16cid w16 w16cex w16sdtdh w16sdtfl w16du wp14">
   <w:sdt>
     <w:sdtPr>
       <w:rPr>
@@ -4420,7 +4425,7 @@
 </file>
 
 <file path=word/footer2.xml><?xml version="1.0" encoding="utf-8"?>
-<w:ftr xmlns:wpc="http://schemas.microsoft.com/office/word/2010/wordprocessingCanvas" xmlns:cx="http://schemas.microsoft.com/office/drawing/2014/chartex" xmlns:cx1="http://schemas.microsoft.com/office/drawing/2015/9/8/chartex" xmlns:cx2="http://schemas.microsoft.com/office/drawing/2015/10/21/chartex" xmlns:cx3="http://schemas.microsoft.com/office/drawing/2016/5/9/chartex" xmlns:cx4="http://schemas.microsoft.com/office/drawing/2016/5/10/chartex" xmlns:cx5="http://schemas.microsoft.com/office/drawing/2016/5/11/chartex" xmlns:cx6="http://schemas.microsoft.com/office/drawing/2016/5/12/chartex" xmlns:cx7="http://schemas.microsoft.com/office/drawing/2016/5/13/chartex" xmlns:cx8="http://schemas.microsoft.com/office/drawing/2016/5/14/chartex" xmlns:mc="http://schemas.openxmlformats.org/markup-compatibility/2006" xmlns:aink="http://schemas.microsoft.com/office/drawing/2016/ink" xmlns:am3d="http://schemas.microsoft.com/office/drawing/2017/model3d" xmlns:o="urn:schemas-microsoft-com:office:office" xmlns:oel="http://schemas.microsoft.com/office/2019/extlst" xmlns:r="http://schemas.openxmlformats.org/officeDocument/2006/relationships" xmlns:m="http://schemas.openxmlformats.org/officeDocument/2006/math" xmlns:v="urn:schemas-microsoft-com:vml" xmlns:wp14="http://schemas.microsoft.com/office/word/2010/wordprocessingDrawing" xmlns:wp="http://schemas.openxmlformats.org/drawingml/2006/wordprocessingDrawing" xmlns:w10="urn:schemas-microsoft-com:office:word" xmlns:w="http://schemas.openxmlformats.org/wordprocessingml/2006/main" xmlns:w14="http://schemas.microsoft.com/office/word/2010/wordml" xmlns:w15="http://schemas.microsoft.com/office/word/2012/wordml" xmlns:w16cex="http://schemas.microsoft.com/office/word/2018/wordml/cex" xmlns:w16cid="http://schemas.microsoft.com/office/word/2016/wordml/cid" xmlns:w16="http://schemas.microsoft.com/office/word/2018/wordml" xmlns:w16du="http://schemas.microsoft.com/office/word/2023/wordml/word16du" xmlns:w16sdtdh="http://schemas.microsoft.com/office/word/2020/wordml/sdtdatahash" xmlns:w16se="http://schemas.microsoft.com/office/word/2015/wordml/symex" xmlns:wpg="http://schemas.microsoft.com/office/word/2010/wordprocessingGroup" xmlns:wpi="http://schemas.microsoft.com/office/word/2010/wordprocessingInk" xmlns:wne="http://schemas.microsoft.com/office/word/2006/wordml" xmlns:wps="http://schemas.microsoft.com/office/word/2010/wordprocessingShape" mc:Ignorable="w14 w15 w16se w16cid w16 w16cex w16sdtdh w16du wp14">
+<w:ftr xmlns:wpc="http://schemas.microsoft.com/office/word/2010/wordprocessingCanvas" xmlns:cx="http://schemas.microsoft.com/office/drawing/2014/chartex" xmlns:cx1="http://schemas.microsoft.com/office/drawing/2015/9/8/chartex" xmlns:cx2="http://schemas.microsoft.com/office/drawing/2015/10/21/chartex" xmlns:cx3="http://schemas.microsoft.com/office/drawing/2016/5/9/chartex" xmlns:cx4="http://schemas.microsoft.com/office/drawing/2016/5/10/chartex" xmlns:cx5="http://schemas.microsoft.com/office/drawing/2016/5/11/chartex" xmlns:cx6="http://schemas.microsoft.com/office/drawing/2016/5/12/chartex" xmlns:cx7="http://schemas.microsoft.com/office/drawing/2016/5/13/chartex" xmlns:cx8="http://schemas.microsoft.com/office/drawing/2016/5/14/chartex" xmlns:mc="http://schemas.openxmlformats.org/markup-compatibility/2006" xmlns:aink="http://schemas.microsoft.com/office/drawing/2016/ink" xmlns:am3d="http://schemas.microsoft.com/office/drawing/2017/model3d" xmlns:o="urn:schemas-microsoft-com:office:office" xmlns:oel="http://schemas.microsoft.com/office/2019/extlst" xmlns:r="http://schemas.openxmlformats.org/officeDocument/2006/relationships" xmlns:m="http://schemas.openxmlformats.org/officeDocument/2006/math" xmlns:v="urn:schemas-microsoft-com:vml" xmlns:wp14="http://schemas.microsoft.com/office/word/2010/wordprocessingDrawing" xmlns:wp="http://schemas.openxmlformats.org/drawingml/2006/wordprocessingDrawing" xmlns:w10="urn:schemas-microsoft-com:office:word" xmlns:w="http://schemas.openxmlformats.org/wordprocessingml/2006/main" xmlns:w14="http://schemas.microsoft.com/office/word/2010/wordml" xmlns:w15="http://schemas.microsoft.com/office/word/2012/wordml" xmlns:w16cex="http://schemas.microsoft.com/office/word/2018/wordml/cex" xmlns:w16cid="http://schemas.microsoft.com/office/word/2016/wordml/cid" xmlns:w16="http://schemas.microsoft.com/office/word/2018/wordml" xmlns:w16du="http://schemas.microsoft.com/office/word/2023/wordml/word16du" xmlns:w16sdtdh="http://schemas.microsoft.com/office/word/2020/wordml/sdtdatahash" xmlns:w16sdtfl="http://schemas.microsoft.com/office/word/2024/wordml/sdtformatlock" xmlns:w16se="http://schemas.microsoft.com/office/word/2015/wordml/symex" xmlns:wpg="http://schemas.microsoft.com/office/word/2010/wordprocessingGroup" xmlns:wpi="http://schemas.microsoft.com/office/word/2010/wordprocessingInk" xmlns:wne="http://schemas.microsoft.com/office/word/2006/wordml" xmlns:wps="http://schemas.microsoft.com/office/word/2010/wordprocessingShape" mc:Ignorable="w14 w15 w16se w16cid w16 w16cex w16sdtdh w16sdtfl w16du wp14">
   <w:sdt>
     <w:sdtPr>
       <w:rPr>
@@ -4485,7 +4490,7 @@
 </file>
 
 <file path=word/footnotes.xml><?xml version="1.0" encoding="utf-8"?>
-<w:footnotes xmlns:wpc="http://schemas.microsoft.com/office/word/2010/wordprocessingCanvas" xmlns:cx="http://schemas.microsoft.com/office/drawing/2014/chartex" xmlns:cx1="http://schemas.microsoft.com/office/drawing/2015/9/8/chartex" xmlns:cx2="http://schemas.microsoft.com/office/drawing/2015/10/21/chartex" xmlns:cx3="http://schemas.microsoft.com/office/drawing/2016/5/9/chartex" xmlns:cx4="http://schemas.microsoft.com/office/drawing/2016/5/10/chartex" xmlns:cx5="http://schemas.microsoft.com/office/drawing/2016/5/11/chartex" xmlns:cx6="http://schemas.microsoft.com/office/drawing/2016/5/12/chartex" xmlns:cx7="http://schemas.microsoft.com/office/drawing/2016/5/13/chartex" xmlns:cx8="http://schemas.microsoft.com/office/drawing/2016/5/14/chartex" xmlns:mc="http://schemas.openxmlformats.org/markup-compatibility/2006" xmlns:aink="http://schemas.microsoft.com/office/drawing/2016/ink" xmlns:am3d="http://schemas.microsoft.com/office/drawing/2017/model3d" xmlns:o="urn:schemas-microsoft-com:office:office" xmlns:oel="http://schemas.microsoft.com/office/2019/extlst" xmlns:r="http://schemas.openxmlformats.org/officeDocument/2006/relationships" xmlns:m="http://schemas.openxmlformats.org/officeDocument/2006/math" xmlns:v="urn:schemas-microsoft-com:vml" xmlns:wp14="http://schemas.microsoft.com/office/word/2010/wordprocessingDrawing" xmlns:wp="http://schemas.openxmlformats.org/drawingml/2006/wordprocessingDrawing" xmlns:w10="urn:schemas-microsoft-com:office:word" xmlns:w="http://schemas.openxmlformats.org/wordprocessingml/2006/main" xmlns:w14="http://schemas.microsoft.com/office/word/2010/wordml" xmlns:w15="http://schemas.microsoft.com/office/word/2012/wordml" xmlns:w16cex="http://schemas.microsoft.com/office/word/2018/wordml/cex" xmlns:w16cid="http://schemas.microsoft.com/office/word/2016/wordml/cid" xmlns:w16="http://schemas.microsoft.com/office/word/2018/wordml" xmlns:w16du="http://schemas.microsoft.com/office/word/2023/wordml/word16du" xmlns:w16sdtdh="http://schemas.microsoft.com/office/word/2020/wordml/sdtdatahash" xmlns:w16se="http://schemas.microsoft.com/office/word/2015/wordml/symex" xmlns:wpg="http://schemas.microsoft.com/office/word/2010/wordprocessingGroup" xmlns:wpi="http://schemas.microsoft.com/office/word/2010/wordprocessingInk" xmlns:wne="http://schemas.microsoft.com/office/word/2006/wordml" xmlns:wps="http://schemas.microsoft.com/office/word/2010/wordprocessingShape" mc:Ignorable="w14 w15 w16se w16cid w16 w16cex w16sdtdh w16du wp14">
+<w:footnotes xmlns:wpc="http://schemas.microsoft.com/office/word/2010/wordprocessingCanvas" xmlns:cx="http://schemas.microsoft.com/office/drawing/2014/chartex" xmlns:cx1="http://schemas.microsoft.com/office/drawing/2015/9/8/chartex" xmlns:cx2="http://schemas.microsoft.com/office/drawing/2015/10/21/chartex" xmlns:cx3="http://schemas.microsoft.com/office/drawing/2016/5/9/chartex" xmlns:cx4="http://schemas.microsoft.com/office/drawing/2016/5/10/chartex" xmlns:cx5="http://schemas.microsoft.com/office/drawing/2016/5/11/chartex" xmlns:cx6="http://schemas.microsoft.com/office/drawing/2016/5/12/chartex" xmlns:cx7="http://schemas.microsoft.com/office/drawing/2016/5/13/chartex" xmlns:cx8="http://schemas.microsoft.com/office/drawing/2016/5/14/chartex" xmlns:mc="http://schemas.openxmlformats.org/markup-compatibility/2006" xmlns:aink="http://schemas.microsoft.com/office/drawing/2016/ink" xmlns:am3d="http://schemas.microsoft.com/office/drawing/2017/model3d" xmlns:o="urn:schemas-microsoft-com:office:office" xmlns:oel="http://schemas.microsoft.com/office/2019/extlst" xmlns:r="http://schemas.openxmlformats.org/officeDocument/2006/relationships" xmlns:m="http://schemas.openxmlformats.org/officeDocument/2006/math" xmlns:v="urn:schemas-microsoft-com:vml" xmlns:wp14="http://schemas.microsoft.com/office/word/2010/wordprocessingDrawing" xmlns:wp="http://schemas.openxmlformats.org/drawingml/2006/wordprocessingDrawing" xmlns:w10="urn:schemas-microsoft-com:office:word" xmlns:w="http://schemas.openxmlformats.org/wordprocessingml/2006/main" xmlns:w14="http://schemas.microsoft.com/office/word/2010/wordml" xmlns:w15="http://schemas.microsoft.com/office/word/2012/wordml" xmlns:w16cex="http://schemas.microsoft.com/office/word/2018/wordml/cex" xmlns:w16cid="http://schemas.microsoft.com/office/word/2016/wordml/cid" xmlns:w16="http://schemas.microsoft.com/office/word/2018/wordml" xmlns:w16du="http://schemas.microsoft.com/office/word/2023/wordml/word16du" xmlns:w16sdtdh="http://schemas.microsoft.com/office/word/2020/wordml/sdtdatahash" xmlns:w16sdtfl="http://schemas.microsoft.com/office/word/2024/wordml/sdtformatlock" xmlns:w16se="http://schemas.microsoft.com/office/word/2015/wordml/symex" xmlns:wpg="http://schemas.microsoft.com/office/word/2010/wordprocessingGroup" xmlns:wpi="http://schemas.microsoft.com/office/word/2010/wordprocessingInk" xmlns:wne="http://schemas.microsoft.com/office/word/2006/wordml" xmlns:wps="http://schemas.microsoft.com/office/word/2010/wordprocessingShape" mc:Ignorable="w14 w15 w16se w16cid w16 w16cex w16sdtdh w16sdtfl w16du wp14">
   <w:footnote w:type="separator" w:id="-1">
     <w:p>
       <w:r>
@@ -4515,7 +4520,7 @@
 </file>
 
 <file path=word/numbering.xml><?xml version="1.0" encoding="utf-8"?>
-<w:numbering xmlns:wpc="http://schemas.microsoft.com/office/word/2010/wordprocessingCanvas" xmlns:cx="http://schemas.microsoft.com/office/drawing/2014/chartex" xmlns:cx1="http://schemas.microsoft.com/office/drawing/2015/9/8/chartex" xmlns:cx2="http://schemas.microsoft.com/office/drawing/2015/10/21/chartex" xmlns:cx3="http://schemas.microsoft.com/office/drawing/2016/5/9/chartex" xmlns:cx4="http://schemas.microsoft.com/office/drawing/2016/5/10/chartex" xmlns:cx5="http://schemas.microsoft.com/office/drawing/2016/5/11/chartex" xmlns:cx6="http://schemas.microsoft.com/office/drawing/2016/5/12/chartex" xmlns:cx7="http://schemas.microsoft.com/office/drawing/2016/5/13/chartex" xmlns:cx8="http://schemas.microsoft.com/office/drawing/2016/5/14/chartex" xmlns:mc="http://schemas.openxmlformats.org/markup-compatibility/2006" xmlns:aink="http://schemas.microsoft.com/office/drawing/2016/ink" xmlns:am3d="http://schemas.microsoft.com/office/drawing/2017/model3d" xmlns:o="urn:schemas-microsoft-com:office:office" xmlns:oel="http://schemas.microsoft.com/office/2019/extlst" xmlns:r="http://schemas.openxmlformats.org/officeDocument/2006/relationships" xmlns:m="http://schemas.openxmlformats.org/officeDocument/2006/math" xmlns:v="urn:schemas-microsoft-com:vml" xmlns:wp14="http://schemas.microsoft.com/office/word/2010/wordprocessingDrawing" xmlns:wp="http://schemas.openxmlformats.org/drawingml/2006/wordprocessingDrawing" xmlns:w10="urn:schemas-microsoft-com:office:word" xmlns:w="http://schemas.openxmlformats.org/wordprocessingml/2006/main" xmlns:w14="http://schemas.microsoft.com/office/word/2010/wordml" xmlns:w15="http://schemas.microsoft.com/office/word/2012/wordml" xmlns:w16cex="http://schemas.microsoft.com/office/word/2018/wordml/cex" xmlns:w16cid="http://schemas.microsoft.com/office/word/2016/wordml/cid" xmlns:w16="http://schemas.microsoft.com/office/word/2018/wordml" xmlns:w16du="http://schemas.microsoft.com/office/word/2023/wordml/word16du" xmlns:w16sdtdh="http://schemas.microsoft.com/office/word/2020/wordml/sdtdatahash" xmlns:w16se="http://schemas.microsoft.com/office/word/2015/wordml/symex" xmlns:wpg="http://schemas.microsoft.com/office/word/2010/wordprocessingGroup" xmlns:wpi="http://schemas.microsoft.com/office/word/2010/wordprocessingInk" xmlns:wne="http://schemas.microsoft.com/office/word/2006/wordml" xmlns:wps="http://schemas.microsoft.com/office/word/2010/wordprocessingShape" mc:Ignorable="w14 w15 w16se w16cid w16 w16cex w16sdtdh w16du wp14">
+<w:numbering xmlns:wpc="http://schemas.microsoft.com/office/word/2010/wordprocessingCanvas" xmlns:cx="http://schemas.microsoft.com/office/drawing/2014/chartex" xmlns:cx1="http://schemas.microsoft.com/office/drawing/2015/9/8/chartex" xmlns:cx2="http://schemas.microsoft.com/office/drawing/2015/10/21/chartex" xmlns:cx3="http://schemas.microsoft.com/office/drawing/2016/5/9/chartex" xmlns:cx4="http://schemas.microsoft.com/office/drawing/2016/5/10/chartex" xmlns:cx5="http://schemas.microsoft.com/office/drawing/2016/5/11/chartex" xmlns:cx6="http://schemas.microsoft.com/office/drawing/2016/5/12/chartex" xmlns:cx7="http://schemas.microsoft.com/office/drawing/2016/5/13/chartex" xmlns:cx8="http://schemas.microsoft.com/office/drawing/2016/5/14/chartex" xmlns:mc="http://schemas.openxmlformats.org/markup-compatibility/2006" xmlns:aink="http://schemas.microsoft.com/office/drawing/2016/ink" xmlns:am3d="http://schemas.microsoft.com/office/drawing/2017/model3d" xmlns:o="urn:schemas-microsoft-com:office:office" xmlns:oel="http://schemas.microsoft.com/office/2019/extlst" xmlns:r="http://schemas.openxmlformats.org/officeDocument/2006/relationships" xmlns:m="http://schemas.openxmlformats.org/officeDocument/2006/math" xmlns:v="urn:schemas-microsoft-com:vml" xmlns:wp14="http://schemas.microsoft.com/office/word/2010/wordprocessingDrawing" xmlns:wp="http://schemas.openxmlformats.org/drawingml/2006/wordprocessingDrawing" xmlns:w10="urn:schemas-microsoft-com:office:word" xmlns:w="http://schemas.openxmlformats.org/wordprocessingml/2006/main" xmlns:w14="http://schemas.microsoft.com/office/word/2010/wordml" xmlns:w15="http://schemas.microsoft.com/office/word/2012/wordml" xmlns:w16cex="http://schemas.microsoft.com/office/word/2018/wordml/cex" xmlns:w16cid="http://schemas.microsoft.com/office/word/2016/wordml/cid" xmlns:w16="http://schemas.microsoft.com/office/word/2018/wordml" xmlns:w16du="http://schemas.microsoft.com/office/word/2023/wordml/word16du" xmlns:w16sdtdh="http://schemas.microsoft.com/office/word/2020/wordml/sdtdatahash" xmlns:w16sdtfl="http://schemas.microsoft.com/office/word/2024/wordml/sdtformatlock" xmlns:w16se="http://schemas.microsoft.com/office/word/2015/wordml/symex" xmlns:wpg="http://schemas.microsoft.com/office/word/2010/wordprocessingGroup" xmlns:wpi="http://schemas.microsoft.com/office/word/2010/wordprocessingInk" xmlns:wne="http://schemas.microsoft.com/office/word/2006/wordml" xmlns:wps="http://schemas.microsoft.com/office/word/2010/wordprocessingShape" mc:Ignorable="w14 w15 w16se w16cid w16 w16cex w16sdtdh w16sdtfl w16du wp14">
   <w:abstractNum w:abstractNumId="0" w15:restartNumberingAfterBreak="0">
     <w:nsid w:val="03867835"/>
     <w:multiLevelType w:val="hybridMultilevel"/>
@@ -8024,7 +8029,7 @@
 </file>
 
 <file path=word/styles.xml><?xml version="1.0" encoding="utf-8"?>
-<w:styles xmlns:mc="http://schemas.openxmlformats.org/markup-compatibility/2006" xmlns:r="http://schemas.openxmlformats.org/officeDocument/2006/relationships" xmlns:w="http://schemas.openxmlformats.org/wordprocessingml/2006/main" xmlns:w14="http://schemas.microsoft.com/office/word/2010/wordml" xmlns:w15="http://schemas.microsoft.com/office/word/2012/wordml" xmlns:w16cex="http://schemas.microsoft.com/office/word/2018/wordml/cex" xmlns:w16cid="http://schemas.microsoft.com/office/word/2016/wordml/cid" xmlns:w16="http://schemas.microsoft.com/office/word/2018/wordml" xmlns:w16du="http://schemas.microsoft.com/office/word/2023/wordml/word16du" xmlns:w16sdtdh="http://schemas.microsoft.com/office/word/2020/wordml/sdtdatahash" xmlns:w16se="http://schemas.microsoft.com/office/word/2015/wordml/symex" mc:Ignorable="w14 w15 w16se w16cid w16 w16cex w16sdtdh w16du">
+<w:styles xmlns:mc="http://schemas.openxmlformats.org/markup-compatibility/2006" xmlns:r="http://schemas.openxmlformats.org/officeDocument/2006/relationships" xmlns:w="http://schemas.openxmlformats.org/wordprocessingml/2006/main" xmlns:w14="http://schemas.microsoft.com/office/word/2010/wordml" xmlns:w15="http://schemas.microsoft.com/office/word/2012/wordml" xmlns:w16cex="http://schemas.microsoft.com/office/word/2018/wordml/cex" xmlns:w16cid="http://schemas.microsoft.com/office/word/2016/wordml/cid" xmlns:w16="http://schemas.microsoft.com/office/word/2018/wordml" xmlns:w16du="http://schemas.microsoft.com/office/word/2023/wordml/word16du" xmlns:w16sdtdh="http://schemas.microsoft.com/office/word/2020/wordml/sdtdatahash" xmlns:w16sdtfl="http://schemas.microsoft.com/office/word/2024/wordml/sdtformatlock" xmlns:w16se="http://schemas.microsoft.com/office/word/2015/wordml/symex" mc:Ignorable="w14 w15 w16se w16cid w16 w16cex w16sdtdh w16sdtfl w16du">
   <w:docDefaults>
     <w:rPrDefault>
       <w:rPr>

</xml_diff>

<commit_message>
Added referances and completed the section 2(Background Research) on the project report
</commit_message>
<xml_diff>
--- a/7COM1079_Final report_Team_A48.docx
+++ b/7COM1079_Final report_Team_A48.docx
@@ -2139,102 +2139,63 @@
     <w:p>
       <w:pPr>
         <w:pStyle w:val="ListParagraph"/>
-        <w:numPr>
-          <w:ilvl w:val="0"/>
-          <w:numId w:val="25"/>
-        </w:numPr>
-        <w:rPr>
-          <w:rFonts w:ascii="Times New Roman" w:eastAsia="Times New Roman" w:hAnsi="Times New Roman" w:cs="Times New Roman"/>
-        </w:rPr>
-      </w:pPr>
-      <w:r>
-        <w:rPr>
-          <w:rFonts w:ascii="Times New Roman" w:eastAsia="Times New Roman" w:hAnsi="Times New Roman" w:cs="Times New Roman"/>
-          <w:i/>
-          <w:highlight w:val="yellow"/>
-        </w:rPr>
-        <w:t>Was the data set used for some research papers?</w:t>
-      </w:r>
-      <w:r>
-        <w:rPr>
-          <w:rFonts w:ascii="Times New Roman" w:eastAsia="Times New Roman" w:hAnsi="Times New Roman" w:cs="Times New Roman"/>
-          <w:highlight w:val="yellow"/>
-        </w:rPr>
-        <w:t xml:space="preserve"> </w:t>
-      </w:r>
-      <w:r>
-        <w:rPr>
-          <w:rFonts w:ascii="Times New Roman" w:eastAsia="Times New Roman" w:hAnsi="Times New Roman" w:cs="Times New Roman"/>
-          <w:i/>
-          <w:iCs/>
-          <w:highlight w:val="yellow"/>
-        </w:rPr>
-        <w:t>Summarise and</w:t>
-      </w:r>
-      <w:r>
-        <w:rPr>
-          <w:rFonts w:ascii="Times New Roman" w:eastAsia="Times New Roman" w:hAnsi="Times New Roman" w:cs="Times New Roman"/>
-          <w:highlight w:val="yellow"/>
-        </w:rPr>
-        <w:t xml:space="preserve"> </w:t>
-      </w:r>
-      <w:r>
-        <w:rPr>
-          <w:rFonts w:ascii="Times New Roman" w:eastAsia="Times New Roman" w:hAnsi="Times New Roman" w:cs="Times New Roman"/>
-          <w:i/>
-          <w:highlight w:val="yellow"/>
-        </w:rPr>
-        <w:t>r</w:t>
-      </w:r>
-      <w:r>
-        <w:rPr>
-          <w:rFonts w:ascii="Times New Roman" w:eastAsia="Times New Roman" w:hAnsi="Times New Roman" w:cs="Times New Roman"/>
-          <w:i/>
-          <w:highlight w:val="yellow"/>
-        </w:rPr>
-        <w:t>eference at least 3 relevant research papers to your topic / DS</w:t>
-      </w:r>
-      <w:r>
-        <w:rPr>
-          <w:rFonts w:ascii="Times New Roman" w:eastAsia="Times New Roman" w:hAnsi="Times New Roman" w:cs="Times New Roman"/>
-          <w:i/>
-          <w:highlight w:val="yellow"/>
-        </w:rPr>
-        <w:t>.</w:t>
-      </w:r>
-      <w:r>
-        <w:rPr>
-          <w:rFonts w:ascii="Times New Roman" w:eastAsia="Times New Roman" w:hAnsi="Times New Roman" w:cs="Times New Roman"/>
-          <w:i/>
-          <w:highlight w:val="yellow"/>
-        </w:rPr>
-        <w:t xml:space="preserve"> See </w:t>
-      </w:r>
-      <w:hyperlink r:id="rId7" w:history="1">
-        <w:r>
-          <w:rPr>
-            <w:rStyle w:val="Hyperlink"/>
-            <w:rFonts w:ascii="Times New Roman" w:eastAsia="Times New Roman" w:hAnsi="Times New Roman" w:cs="Times New Roman"/>
-            <w:i/>
-            <w:highlight w:val="yellow"/>
-          </w:rPr>
-          <w:t>https://herts.instructure.com/courses/61421/modules</w:t>
-        </w:r>
-      </w:hyperlink>
-      <w:r>
-        <w:rPr>
-          <w:rFonts w:ascii="Times New Roman" w:eastAsia="Times New Roman" w:hAnsi="Times New Roman" w:cs="Times New Roman"/>
-          <w:i/>
-          <w:highlight w:val="yellow"/>
-        </w:rPr>
-        <w:t xml:space="preserve"> for writing.</w:t>
-      </w:r>
-      <w:r>
-        <w:rPr>
-          <w:rFonts w:ascii="Times New Roman" w:eastAsia="Times New Roman" w:hAnsi="Times New Roman" w:cs="Times New Roman"/>
-          <w:i/>
-        </w:rPr>
-        <w:t xml:space="preserve"> </w:t>
+        <w:ind w:left="1440"/>
+        <w:rPr>
+          <w:rFonts w:ascii="Times New Roman" w:eastAsia="Times New Roman" w:hAnsi="Times New Roman" w:cs="Times New Roman"/>
+          <w:b/>
+          <w:bCs/>
+        </w:rPr>
+      </w:pPr>
+      <w:r>
+        <w:rPr>
+          <w:rFonts w:ascii="Times New Roman" w:eastAsia="Times New Roman" w:hAnsi="Times New Roman" w:cs="Times New Roman"/>
+          <w:b/>
+          <w:bCs/>
+        </w:rPr>
+        <w:t xml:space="preserve">   </w:t>
+      </w:r>
+    </w:p>
+    <w:p>
+      <w:pPr>
+        <w:pStyle w:val="ListParagraph"/>
+        <w:ind w:left="1440"/>
+        <w:rPr>
+          <w:rFonts w:ascii="Times New Roman" w:eastAsia="Times New Roman" w:hAnsi="Times New Roman" w:cs="Times New Roman"/>
+        </w:rPr>
+      </w:pPr>
+      <w:r>
+        <w:rPr>
+          <w:rFonts w:ascii="Times New Roman" w:eastAsia="Times New Roman" w:hAnsi="Times New Roman" w:cs="Times New Roman"/>
+        </w:rPr>
+        <w:t xml:space="preserve">Global population dynamics have been extensively studied, with the United Nations Population Division [1] documenting unprecedented demographic divergence across continents. Their 2024 report shows Africa maintaining rapid growth while Europe faces population decline, providing the empirical foundation for our analysis. Dyson's [2] demographic transition theory explains these continental variations by positioning regions at different transition stages - Europe having completed the shift to low fertility while many African countries remain in earlier high-growth phases. </w:t>
+      </w:r>
+      <w:proofErr w:type="spellStart"/>
+      <w:r>
+        <w:rPr>
+          <w:rFonts w:ascii="Times New Roman" w:eastAsia="Times New Roman" w:hAnsi="Times New Roman" w:cs="Times New Roman"/>
+        </w:rPr>
+        <w:t>Bongaarts</w:t>
+      </w:r>
+      <w:proofErr w:type="spellEnd"/>
+      <w:r>
+        <w:rPr>
+          <w:rFonts w:ascii="Times New Roman" w:eastAsia="Times New Roman" w:hAnsi="Times New Roman" w:cs="Times New Roman"/>
+        </w:rPr>
+        <w:t xml:space="preserve"> [3] further emphasizes the policy implications of these disparities, noting Africa's growth presents sustainable development challenges, while Europe's aging requires different interventions. Collectively, these studies establish the continental demographic patterns that form our research context, though they primarily focus on aggregate growth rates rather than </w:t>
+      </w:r>
+      <w:proofErr w:type="spellStart"/>
+      <w:r>
+        <w:rPr>
+          <w:rFonts w:ascii="Times New Roman" w:eastAsia="Times New Roman" w:hAnsi="Times New Roman" w:cs="Times New Roman"/>
+        </w:rPr>
+        <w:t>analyzing</w:t>
+      </w:r>
+      <w:proofErr w:type="spellEnd"/>
+      <w:r>
+        <w:rPr>
+          <w:rFonts w:ascii="Times New Roman" w:eastAsia="Times New Roman" w:hAnsi="Times New Roman" w:cs="Times New Roman"/>
+        </w:rPr>
+        <w:t xml:space="preserve"> the proportional distribution of growing versus declining populations across individual countries within each continent, which our study addresses.</w:t>
       </w:r>
     </w:p>
     <w:p>
@@ -2287,15 +2248,77 @@
     </w:p>
     <w:p>
       <w:pPr>
+        <w:pStyle w:val="ListParagraph"/>
         <w:ind w:left="1440"/>
         <w:rPr>
           <w:rFonts w:ascii="Times New Roman" w:eastAsia="Times New Roman" w:hAnsi="Times New Roman" w:cs="Times New Roman"/>
         </w:rPr>
       </w:pPr>
-      <w:r>
-        <w:rPr>
-          <w:rFonts w:ascii="Times New Roman" w:eastAsia="Times New Roman" w:hAnsi="Times New Roman" w:cs="Times New Roman"/>
-        </w:rPr>
+    </w:p>
+    <w:p>
+      <w:pPr>
+        <w:pStyle w:val="ListParagraph"/>
+        <w:ind w:left="1440"/>
+        <w:rPr>
+          <w:rFonts w:ascii="Times New Roman" w:eastAsia="Times New Roman" w:hAnsi="Times New Roman" w:cs="Times New Roman"/>
+          <w:lang w:val="en-US"/>
+        </w:rPr>
+      </w:pPr>
+      <w:r>
+        <w:rPr>
+          <w:rFonts w:ascii="Times New Roman" w:eastAsia="Times New Roman" w:hAnsi="Times New Roman" w:cs="Times New Roman"/>
+          <w:lang w:val="en-US"/>
+        </w:rPr>
+        <w:t>Our research question addresses a gap in existing literature: while continental growth patterns are acknowledged [1, 2, 3], few studies statistically compare the </w:t>
+      </w:r>
+      <w:r>
+        <w:rPr>
+          <w:rFonts w:ascii="Times New Roman" w:eastAsia="Times New Roman" w:hAnsi="Times New Roman" w:cs="Times New Roman"/>
+          <w:i/>
+          <w:iCs/>
+          <w:lang w:val="en-US"/>
+        </w:rPr>
+        <w:t>proportions</w:t>
+      </w:r>
+      <w:r>
+        <w:rPr>
+          <w:rFonts w:ascii="Times New Roman" w:eastAsia="Times New Roman" w:hAnsi="Times New Roman" w:cs="Times New Roman"/>
+          <w:lang w:val="en-US"/>
+        </w:rPr>
+        <w:t> of growing versus declining countries across continents using contemporary global data. This analysis provides empirical evidence of demographic divergence at the national level within continental groups. Future research could extend this work by incorporating temporal analysis to track proportional changes over time, examining sub-continental regions, or investigating the socioeconomic factors driving these proportional differences, thereby informing more targeted population policies and sustainable development strategies.</w:t>
+      </w:r>
+    </w:p>
+    <w:p>
+      <w:pPr>
+        <w:pStyle w:val="ListParagraph"/>
+        <w:ind w:left="1440"/>
+        <w:rPr>
+          <w:rFonts w:ascii="Times New Roman" w:eastAsia="Times New Roman" w:hAnsi="Times New Roman" w:cs="Times New Roman"/>
+          <w:lang w:val="en-US"/>
+        </w:rPr>
+      </w:pPr>
+    </w:p>
+    <w:p>
+      <w:pPr>
+        <w:pStyle w:val="ListParagraph"/>
+        <w:ind w:left="1440"/>
+        <w:rPr>
+          <w:rFonts w:ascii="Times New Roman" w:eastAsia="Times New Roman" w:hAnsi="Times New Roman" w:cs="Times New Roman"/>
+        </w:rPr>
+      </w:pPr>
+    </w:p>
+    <w:p>
+      <w:pPr>
+        <w:ind w:left="1440"/>
+        <w:rPr>
+          <w:rFonts w:ascii="Times New Roman" w:eastAsia="Times New Roman" w:hAnsi="Times New Roman" w:cs="Times New Roman"/>
+        </w:rPr>
+      </w:pPr>
+      <w:r>
+        <w:rPr>
+          <w:rFonts w:ascii="Times New Roman" w:eastAsia="Times New Roman" w:hAnsi="Times New Roman" w:cs="Times New Roman"/>
+        </w:rPr>
+        <w:lastRenderedPageBreak/>
         <w:t xml:space="preserve"> </w:t>
       </w:r>
     </w:p>
@@ -3039,7 +3062,6 @@
         <w:rPr>
           <w:rFonts w:ascii="Times New Roman" w:eastAsia="Times New Roman" w:hAnsi="Times New Roman" w:cs="Times New Roman"/>
         </w:rPr>
-        <w:lastRenderedPageBreak/>
         <w:t>Statistical test used to test the hypotheses and output</w:t>
       </w:r>
       <w:r>
@@ -3696,6 +3718,7 @@
           <w:iCs/>
           <w:highlight w:val="yellow"/>
         </w:rPr>
+        <w:lastRenderedPageBreak/>
         <w:t>Commit Message:</w:t>
       </w:r>
       <w:r>
@@ -4066,17 +4089,138 @@
     </w:p>
     <w:p>
       <w:pPr>
+        <w:pStyle w:val="ListParagraph"/>
+        <w:rPr>
+          <w:rFonts w:ascii="Times New Roman" w:eastAsia="Times New Roman" w:hAnsi="Times New Roman" w:cs="Times New Roman"/>
+          <w:b/>
+          <w:bCs/>
+          <w:i/>
+          <w:iCs/>
+        </w:rPr>
+      </w:pPr>
+    </w:p>
+    <w:p>
+      <w:pPr>
         <w:ind w:left="720"/>
         <w:rPr>
-          <w:rFonts w:ascii="Times New Roman" w:eastAsia="Times New Roman" w:hAnsi="Times New Roman" w:cs="Times New Roman"/>
-        </w:rPr>
-      </w:pPr>
-      <w:r>
-        <w:rPr>
-          <w:rFonts w:ascii="Times New Roman" w:eastAsia="Times New Roman" w:hAnsi="Times New Roman" w:cs="Times New Roman"/>
-        </w:rPr>
-        <w:t>Harvard (author, date) format.</w:t>
-      </w:r>
+          <w:rFonts w:eastAsia="Times New Roman"/>
+          <w:i/>
+          <w:iCs/>
+          <w:lang w:val="en-US"/>
+        </w:rPr>
+      </w:pPr>
+      <w:r>
+        <w:rPr>
+          <w:rFonts w:ascii="Times New Roman" w:eastAsia="Times New Roman" w:hAnsi="Times New Roman" w:cs="Times New Roman"/>
+          <w:i/>
+          <w:iCs/>
+        </w:rPr>
+        <w:t xml:space="preserve">1. </w:t>
+      </w:r>
+      <w:r>
+        <w:rPr>
+          <w:rFonts w:eastAsia="Times New Roman"/>
+          <w:i/>
+          <w:iCs/>
+          <w:lang w:val="en-US"/>
+        </w:rPr>
+        <w:t>United Nations, Department of Economic and Social Affairs, Population Division. (2024). World Population Prospects 2024: Summary of Results. UN DESA/POP/2024/TR/NO. 4. New York: United Nations.</w:t>
+      </w:r>
+    </w:p>
+    <w:p>
+      <w:pPr>
+        <w:ind w:left="720"/>
+        <w:rPr>
+          <w:rFonts w:ascii="Times New Roman" w:eastAsia="Times New Roman" w:hAnsi="Times New Roman" w:cs="Times New Roman"/>
+          <w:i/>
+          <w:iCs/>
+        </w:rPr>
+      </w:pPr>
+    </w:p>
+    <w:p>
+      <w:pPr>
+        <w:ind w:left="720"/>
+        <w:rPr>
+          <w:rFonts w:eastAsia="Times New Roman"/>
+          <w:i/>
+          <w:iCs/>
+          <w:lang w:val="en-US"/>
+        </w:rPr>
+      </w:pPr>
+      <w:r>
+        <w:rPr>
+          <w:rFonts w:ascii="Times New Roman" w:eastAsia="Times New Roman" w:hAnsi="Times New Roman" w:cs="Times New Roman"/>
+          <w:i/>
+          <w:iCs/>
+        </w:rPr>
+        <w:t xml:space="preserve">2. </w:t>
+      </w:r>
+      <w:r>
+        <w:rPr>
+          <w:rFonts w:eastAsia="Times New Roman"/>
+          <w:i/>
+          <w:iCs/>
+          <w:lang w:val="en-US"/>
+        </w:rPr>
+        <w:t>Dyson, T. (2011). The role of the demographic transition in the process of urbanization. Population and Development Review, 37(s1), 34-54.</w:t>
+      </w:r>
+    </w:p>
+    <w:p>
+      <w:pPr>
+        <w:ind w:left="720"/>
+        <w:rPr>
+          <w:rFonts w:ascii="Times New Roman" w:eastAsia="Times New Roman" w:hAnsi="Times New Roman" w:cs="Times New Roman"/>
+          <w:i/>
+          <w:iCs/>
+        </w:rPr>
+      </w:pPr>
+    </w:p>
+    <w:p>
+      <w:pPr>
+        <w:ind w:left="720"/>
+        <w:rPr>
+          <w:rFonts w:eastAsia="Times New Roman"/>
+          <w:i/>
+          <w:iCs/>
+          <w:lang w:val="en-US"/>
+        </w:rPr>
+      </w:pPr>
+      <w:r>
+        <w:rPr>
+          <w:rFonts w:ascii="Times New Roman" w:eastAsia="Times New Roman" w:hAnsi="Times New Roman" w:cs="Times New Roman"/>
+          <w:i/>
+          <w:iCs/>
+        </w:rPr>
+        <w:t xml:space="preserve">3. </w:t>
+      </w:r>
+      <w:proofErr w:type="spellStart"/>
+      <w:r>
+        <w:rPr>
+          <w:rFonts w:eastAsia="Times New Roman"/>
+          <w:i/>
+          <w:iCs/>
+          <w:lang w:val="en-US"/>
+        </w:rPr>
+        <w:t>Bongaarts</w:t>
+      </w:r>
+      <w:proofErr w:type="spellEnd"/>
+      <w:r>
+        <w:rPr>
+          <w:rFonts w:eastAsia="Times New Roman"/>
+          <w:i/>
+          <w:iCs/>
+          <w:lang w:val="en-US"/>
+        </w:rPr>
+        <w:t>, J. (2016). Development: Slow down population growth. Nature, 530(7591), 409-412.</w:t>
+      </w:r>
+    </w:p>
+    <w:p>
+      <w:pPr>
+        <w:ind w:left="720"/>
+        <w:rPr>
+          <w:rFonts w:ascii="Times New Roman" w:eastAsia="Times New Roman" w:hAnsi="Times New Roman" w:cs="Times New Roman"/>
+        </w:rPr>
+      </w:pPr>
     </w:p>
     <w:p>
       <w:pPr>
@@ -4338,8 +4482,8 @@
       </w:pPr>
     </w:p>
     <w:sectPr>
-      <w:footerReference w:type="even" r:id="rId8"/>
-      <w:footerReference w:type="default" r:id="rId9"/>
+      <w:footerReference w:type="even" r:id="rId7"/>
+      <w:footerReference w:type="default" r:id="rId8"/>
       <w:pgSz w:w="11906" w:h="16838"/>
       <w:pgMar w:top="1440" w:right="1440" w:bottom="1440" w:left="1440" w:header="708" w:footer="708" w:gutter="0"/>
       <w:cols w:space="708"/>
@@ -8624,7 +8768,6 @@
   <w:style w:type="character" w:default="1" w:styleId="DefaultParagraphFont">
     <w:name w:val="Default Paragraph Font"/>
     <w:uiPriority w:val="1"/>
-    <w:semiHidden/>
     <w:unhideWhenUsed/>
   </w:style>
   <w:style w:type="table" w:default="1" w:styleId="TableNormal">
@@ -9087,6 +9230,17 @@
       <w:shd w:val="clear" w:color="auto" w:fill="E1DFDD"/>
     </w:rPr>
   </w:style>
+  <w:style w:type="paragraph" w:styleId="NormalWeb">
+    <w:name w:val="Normal (Web)"/>
+    <w:basedOn w:val="Normal"/>
+    <w:uiPriority w:val="99"/>
+    <w:semiHidden/>
+    <w:unhideWhenUsed/>
+    <w:rsid w:val="001D090F"/>
+    <w:rPr>
+      <w:rFonts w:ascii="Times New Roman" w:hAnsi="Times New Roman" w:cs="Times New Roman"/>
+    </w:rPr>
+  </w:style>
 </w:styles>
 </file>
 

</xml_diff>

<commit_message>
added few points to background research
</commit_message>
<xml_diff>
--- a/7COM1079_Final report_Team_A48.docx
+++ b/7COM1079_Final report_Team_A48.docx
@@ -566,6 +566,13 @@
           <w:i/>
         </w:rPr>
         <w:t>24162855</w:t>
+      </w:r>
+      <w:r>
+        <w:rPr>
+          <w:rFonts w:ascii="Times New Roman" w:eastAsia="Times New Roman" w:hAnsi="Times New Roman" w:cs="Times New Roman"/>
+          <w:i/>
+        </w:rPr>
+        <w:t xml:space="preserve">     </w:t>
       </w:r>
     </w:p>
     <w:p>
@@ -2248,6 +2255,21 @@
     <w:p>
       <w:pPr>
         <w:pStyle w:val="ListParagraph"/>
+        <w:ind w:left="1440"/>
+        <w:rPr>
+          <w:rFonts w:ascii="Times New Roman" w:eastAsia="Times New Roman" w:hAnsi="Times New Roman" w:cs="Times New Roman"/>
+        </w:rPr>
+      </w:pPr>
+      <w:r>
+        <w:rPr>
+          <w:rFonts w:ascii="Times New Roman" w:eastAsia="Times New Roman" w:hAnsi="Times New Roman" w:cs="Times New Roman"/>
+        </w:rPr>
+        <w:t>However, relatively few studies examine how many individual countries within each continent are currently experiencing population growth. This represents a gap in the literature, as continental averages often conceal substantial variation at the country level. By analysing the proportion of growing versus non-growing countries across continents, our study provides a more detailed and comparative perspective on global demographic imbalance</w:t>
+      </w:r>
+    </w:p>
+    <w:p>
+      <w:pPr>
+        <w:pStyle w:val="ListParagraph"/>
         <w:ind w:left="1440" w:hanging="720"/>
         <w:rPr>
           <w:rFonts w:ascii="Times New Roman" w:eastAsia="Times New Roman" w:hAnsi="Times New Roman" w:cs="Times New Roman"/>
@@ -2402,6 +2424,7 @@
         <w:rPr>
           <w:rFonts w:ascii="Times New Roman" w:eastAsia="Times New Roman" w:hAnsi="Times New Roman" w:cs="Times New Roman"/>
         </w:rPr>
+        <w:lastRenderedPageBreak/>
         <w:t xml:space="preserve">Appropriate </w:t>
       </w:r>
       <w:r>
@@ -2663,7 +2686,6 @@
           <w:i/>
           <w:highlight w:val="yellow"/>
         </w:rPr>
-        <w:lastRenderedPageBreak/>
         <w:t>A</w:t>
       </w:r>
       <w:r>
@@ -3811,6 +3833,7 @@
           <w:iCs/>
           <w:highlight w:val="yellow"/>
         </w:rPr>
+        <w:lastRenderedPageBreak/>
         <w:t>Commit Message:</w:t>
       </w:r>
       <w:r>
@@ -3963,7 +3986,6 @@
           <w:iCs/>
           <w:highlight w:val="yellow"/>
         </w:rPr>
-        <w:lastRenderedPageBreak/>
         <w:t xml:space="preserve">Interpretation of what the results mean in terms of your RQ and the </w:t>
       </w:r>
       <w:r>
@@ -4529,8 +4551,8 @@
       </w:pPr>
     </w:p>
     <w:sectPr>
-      <w:footerReference w:type="even" r:id="rId7"/>
-      <w:footerReference w:type="default" r:id="rId8"/>
+      <w:footerReference w:type="even" r:id="rId8"/>
+      <w:footerReference w:type="default" r:id="rId9"/>
       <w:pgSz w:w="11906" w:h="16838"/>
       <w:pgMar w:top="1440" w:right="1440" w:bottom="1440" w:left="1440" w:header="708" w:footer="708" w:gutter="0"/>
       <w:cols w:space="708"/>
@@ -8815,7 +8837,6 @@
   <w:style w:type="character" w:default="1" w:styleId="DefaultParagraphFont">
     <w:name w:val="Default Paragraph Font"/>
     <w:uiPriority w:val="1"/>
-    <w:semiHidden/>
     <w:unhideWhenUsed/>
   </w:style>
   <w:style w:type="table" w:default="1" w:styleId="TableNormal">
@@ -9585,4 +9606,16 @@
     </a:ext>
   </a:extLst>
 </a:theme>
+</file>
+
+<file path=customXml/item1.xml><?xml version="1.0" encoding="utf-8"?>
+<b:Sources xmlns:b="http://schemas.openxmlformats.org/officeDocument/2006/bibliography" xmlns="http://schemas.openxmlformats.org/officeDocument/2006/bibliography" SelectedStyle="\APASixthEditionOfficeOnline.xsl" StyleName="APA" Version="6"/>
+</file>
+
+<file path=customXml/itemProps1.xml><?xml version="1.0" encoding="utf-8"?>
+<ds:datastoreItem xmlns:ds="http://schemas.openxmlformats.org/officeDocument/2006/customXml" ds:itemID="{256B80A5-60A8-4679-8A99-081CDB7F4AB9}">
+  <ds:schemaRefs>
+    <ds:schemaRef ds:uri="http://schemas.openxmlformats.org/officeDocument/2006/bibliography"/>
+  </ds:schemaRefs>
+</ds:datastoreItem>
 </file>
</xml_diff>

<commit_message>
Added the Section 3 Visulization, 3.1 Exported PNG Outputs, as well as Added section 3.2 and 3.2 on the Final Report Document.
</commit_message>
<xml_diff>
--- a/7COM1079_Final report_Team_A48.docx
+++ b/7COM1079_Final report_Team_A48.docx
@@ -595,7 +595,23 @@
           <w:rFonts w:ascii="Times New Roman" w:eastAsia="Times New Roman" w:hAnsi="Times New Roman" w:cs="Times New Roman"/>
           <w:i/>
         </w:rPr>
-        <w:t>Govardhan Kallayi Kannoth 24125831</w:t>
+        <w:t xml:space="preserve">Govardhan </w:t>
+      </w:r>
+      <w:proofErr w:type="spellStart"/>
+      <w:r>
+        <w:rPr>
+          <w:rFonts w:ascii="Times New Roman" w:eastAsia="Times New Roman" w:hAnsi="Times New Roman" w:cs="Times New Roman"/>
+          <w:i/>
+        </w:rPr>
+        <w:t>Kallayi</w:t>
+      </w:r>
+      <w:proofErr w:type="spellEnd"/>
+      <w:r>
+        <w:rPr>
+          <w:rFonts w:ascii="Times New Roman" w:eastAsia="Times New Roman" w:hAnsi="Times New Roman" w:cs="Times New Roman"/>
+          <w:i/>
+        </w:rPr>
+        <w:t xml:space="preserve"> Kannoth 24125831</w:t>
       </w:r>
       <w:r>
         <w:rPr>
@@ -1893,7 +1909,21 @@
         <w:rPr>
           <w:rFonts w:ascii="Times New Roman" w:eastAsia="Times New Roman" w:hAnsi="Times New Roman" w:cs="Times New Roman"/>
         </w:rPr>
-        <w:t>Global population dynamics exhibit significant continental disparities, with Africa experiencing rapid growth while Europe faces decline and aging populations [1]. Understanding these patterns is crucial for sustainable development planning, resource allocation, and demographic policy formulation. The research problem centers on whether these observed continental differences represent statistically significant variations in the proportion of countries experiencing population growth versus decline. This study aims to provide empirical evidence on continental demographic divergence, addressing a gap in literature that has focused primarily on aggregate growth rates rather than proportional distributions across countries within continents.</w:t>
+        <w:t xml:space="preserve">Global population dynamics exhibit significant continental disparities, with Africa experiencing rapid growth while Europe faces decline and aging populations [1]. Understanding these patterns is crucial for sustainable development planning, resource allocation, and demographic policy formulation. The research problem </w:t>
+      </w:r>
+      <w:proofErr w:type="spellStart"/>
+      <w:r>
+        <w:rPr>
+          <w:rFonts w:ascii="Times New Roman" w:eastAsia="Times New Roman" w:hAnsi="Times New Roman" w:cs="Times New Roman"/>
+        </w:rPr>
+        <w:t>centers</w:t>
+      </w:r>
+      <w:proofErr w:type="spellEnd"/>
+      <w:r>
+        <w:rPr>
+          <w:rFonts w:ascii="Times New Roman" w:eastAsia="Times New Roman" w:hAnsi="Times New Roman" w:cs="Times New Roman"/>
+        </w:rPr>
+        <w:t xml:space="preserve"> on whether these observed continental differences represent statistically significant variations in the proportion of countries experiencing population growth versus decline. This study aims to provide empirical evidence on continental demographic divergence, addressing a gap in literature that has focused primarily on aggregate growth rates rather than proportional distributions across countries within continents.</w:t>
       </w:r>
     </w:p>
     <w:p>
@@ -2237,7 +2267,35 @@
         <w:rPr>
           <w:rFonts w:ascii="Times New Roman" w:eastAsia="Times New Roman" w:hAnsi="Times New Roman" w:cs="Times New Roman"/>
         </w:rPr>
-        <w:t>Global population dynamics have been extensively studied, with the United Nations Population Division [1] documenting unprecedented demographic divergence across continents. Their 2024 report shows Africa maintaining rapid growth while Europe faces population decline, providing the empirical foundation for our analysis. Dyson's [2] demographic transition theory explains these continental variations by positioning regions at different transition stages - Europe having completed the shift to low fertility while many African countries remain in earlier high-growth phases. Bongaarts [3] further emphasizes the policy implications of these disparities, noting Africa's growth presents sustainable development challenges, while Europe's aging requires different interventions. Collectively, these studies establish the continental demographic patterns that form our research context, though they primarily focus on aggregate growth rates rather than analyzing the proportional distribution of growing versus declining populations across individual countries within each continent, which our study addresses.</w:t>
+        <w:t xml:space="preserve">Global population dynamics have been extensively studied, with the United Nations Population Division [1] documenting unprecedented demographic divergence across continents. Their 2024 report shows Africa maintaining rapid growth while Europe faces population decline, providing the empirical foundation for our analysis. Dyson's [2] demographic transition theory explains these continental variations by positioning regions at different transition stages - Europe having completed the shift to low fertility while many African countries remain in earlier high-growth phases. </w:t>
+      </w:r>
+      <w:proofErr w:type="spellStart"/>
+      <w:r>
+        <w:rPr>
+          <w:rFonts w:ascii="Times New Roman" w:eastAsia="Times New Roman" w:hAnsi="Times New Roman" w:cs="Times New Roman"/>
+        </w:rPr>
+        <w:t>Bongaarts</w:t>
+      </w:r>
+      <w:proofErr w:type="spellEnd"/>
+      <w:r>
+        <w:rPr>
+          <w:rFonts w:ascii="Times New Roman" w:eastAsia="Times New Roman" w:hAnsi="Times New Roman" w:cs="Times New Roman"/>
+        </w:rPr>
+        <w:t xml:space="preserve"> [3] further emphasizes the policy implications of these disparities, noting Africa's growth presents sustainable development challenges, while Europe's aging requires different interventions. Collectively, these studies establish the continental demographic patterns that form our research context, though they primarily focus on aggregate growth rates rather than </w:t>
+      </w:r>
+      <w:proofErr w:type="spellStart"/>
+      <w:r>
+        <w:rPr>
+          <w:rFonts w:ascii="Times New Roman" w:eastAsia="Times New Roman" w:hAnsi="Times New Roman" w:cs="Times New Roman"/>
+        </w:rPr>
+        <w:t>analyzing</w:t>
+      </w:r>
+      <w:proofErr w:type="spellEnd"/>
+      <w:r>
+        <w:rPr>
+          <w:rFonts w:ascii="Times New Roman" w:eastAsia="Times New Roman" w:hAnsi="Times New Roman" w:cs="Times New Roman"/>
+        </w:rPr>
+        <w:t xml:space="preserve"> the proportional distribution of growing versus declining populations across individual countries within each continent, which our study addresses.</w:t>
       </w:r>
     </w:p>
     <w:p>
@@ -2468,6 +2526,195 @@
     <w:p>
       <w:pPr>
         <w:pStyle w:val="ListParagraph"/>
+        <w:keepNext/>
+        <w:ind w:left="1440"/>
+      </w:pPr>
+      <w:r>
+        <w:rPr>
+          <w:rFonts w:ascii="Times New Roman" w:eastAsia="Times New Roman" w:hAnsi="Times New Roman" w:cs="Times New Roman"/>
+          <w:noProof/>
+        </w:rPr>
+        <w:drawing>
+          <wp:inline distT="0" distB="0" distL="0" distR="0" wp14:anchorId="0F868214" wp14:editId="51AA8025">
+            <wp:extent cx="3391007" cy="2373630"/>
+            <wp:effectExtent l="0" t="0" r="0" b="7620"/>
+            <wp:docPr id="761908163" name="Picture 1"/>
+            <wp:cNvGraphicFramePr>
+              <a:graphicFrameLocks xmlns:a="http://schemas.openxmlformats.org/drawingml/2006/main" noChangeAspect="1"/>
+            </wp:cNvGraphicFramePr>
+            <a:graphic xmlns:a="http://schemas.openxmlformats.org/drawingml/2006/main">
+              <a:graphicData uri="http://schemas.openxmlformats.org/drawingml/2006/picture">
+                <pic:pic xmlns:pic="http://schemas.openxmlformats.org/drawingml/2006/picture">
+                  <pic:nvPicPr>
+                    <pic:cNvPr id="761908163" name="Picture 761908163"/>
+                    <pic:cNvPicPr/>
+                  </pic:nvPicPr>
+                  <pic:blipFill>
+                    <a:blip r:embed="rId8" cstate="print">
+                      <a:extLst>
+                        <a:ext uri="{28A0092B-C50C-407E-A947-70E740481C1C}">
+                          <a14:useLocalDpi xmlns:a14="http://schemas.microsoft.com/office/drawing/2010/main" val="0"/>
+                        </a:ext>
+                      </a:extLst>
+                    </a:blip>
+                    <a:stretch>
+                      <a:fillRect/>
+                    </a:stretch>
+                  </pic:blipFill>
+                  <pic:spPr>
+                    <a:xfrm>
+                      <a:off x="0" y="0"/>
+                      <a:ext cx="3400272" cy="2380116"/>
+                    </a:xfrm>
+                    <a:prstGeom prst="rect">
+                      <a:avLst/>
+                    </a:prstGeom>
+                  </pic:spPr>
+                </pic:pic>
+              </a:graphicData>
+            </a:graphic>
+          </wp:inline>
+        </w:drawing>
+      </w:r>
+    </w:p>
+    <w:p>
+      <w:pPr>
+        <w:pStyle w:val="Caption"/>
+      </w:pPr>
+      <w:r>
+        <w:t xml:space="preserve">                   </w:t>
+      </w:r>
+      <w:r>
+        <w:tab/>
+      </w:r>
+      <w:r>
+        <w:tab/>
+        <w:t xml:space="preserve">Figure </w:t>
+      </w:r>
+      <w:r>
+        <w:fldChar w:fldCharType="begin"/>
+      </w:r>
+      <w:r>
+        <w:instrText xml:space="preserve"> SEQ Figure \* ARABIC </w:instrText>
+      </w:r>
+      <w:r>
+        <w:fldChar w:fldCharType="separate"/>
+      </w:r>
+      <w:r>
+        <w:rPr>
+          <w:noProof/>
+        </w:rPr>
+        <w:t>1</w:t>
+      </w:r>
+      <w:r>
+        <w:fldChar w:fldCharType="end"/>
+      </w:r>
+    </w:p>
+    <w:p>
+      <w:r>
+        <w:t>Explanation: for this part…………………………</w:t>
+      </w:r>
+    </w:p>
+    <w:p>
+      <w:pPr>
+        <w:keepNext/>
+      </w:pPr>
+      <w:r>
+        <w:tab/>
+      </w:r>
+      <w:r>
+        <w:tab/>
+      </w:r>
+      <w:r>
+        <w:rPr>
+          <w:noProof/>
+        </w:rPr>
+        <w:drawing>
+          <wp:inline distT="0" distB="0" distL="0" distR="0" wp14:anchorId="42D1AD21" wp14:editId="39AD8A96">
+            <wp:extent cx="3939540" cy="2363899"/>
+            <wp:effectExtent l="0" t="0" r="3810" b="0"/>
+            <wp:docPr id="1665716301" name="Picture 2"/>
+            <wp:cNvGraphicFramePr>
+              <a:graphicFrameLocks xmlns:a="http://schemas.openxmlformats.org/drawingml/2006/main" noChangeAspect="1"/>
+            </wp:cNvGraphicFramePr>
+            <a:graphic xmlns:a="http://schemas.openxmlformats.org/drawingml/2006/main">
+              <a:graphicData uri="http://schemas.openxmlformats.org/drawingml/2006/picture">
+                <pic:pic xmlns:pic="http://schemas.openxmlformats.org/drawingml/2006/picture">
+                  <pic:nvPicPr>
+                    <pic:cNvPr id="1665716301" name="Picture 1665716301"/>
+                    <pic:cNvPicPr/>
+                  </pic:nvPicPr>
+                  <pic:blipFill>
+                    <a:blip r:embed="rId9" cstate="print">
+                      <a:extLst>
+                        <a:ext uri="{28A0092B-C50C-407E-A947-70E740481C1C}">
+                          <a14:useLocalDpi xmlns:a14="http://schemas.microsoft.com/office/drawing/2010/main" val="0"/>
+                        </a:ext>
+                      </a:extLst>
+                    </a:blip>
+                    <a:stretch>
+                      <a:fillRect/>
+                    </a:stretch>
+                  </pic:blipFill>
+                  <pic:spPr>
+                    <a:xfrm>
+                      <a:off x="0" y="0"/>
+                      <a:ext cx="3954017" cy="2372586"/>
+                    </a:xfrm>
+                    <a:prstGeom prst="rect">
+                      <a:avLst/>
+                    </a:prstGeom>
+                  </pic:spPr>
+                </pic:pic>
+              </a:graphicData>
+            </a:graphic>
+          </wp:inline>
+        </w:drawing>
+      </w:r>
+    </w:p>
+    <w:p>
+      <w:pPr>
+        <w:pStyle w:val="Caption"/>
+        <w:tabs>
+          <w:tab w:val="left" w:pos="5760"/>
+        </w:tabs>
+        <w:ind w:left="720" w:firstLine="720"/>
+      </w:pPr>
+      <w:r>
+        <w:t xml:space="preserve">Figure </w:t>
+      </w:r>
+      <w:r>
+        <w:fldChar w:fldCharType="begin"/>
+      </w:r>
+      <w:r>
+        <w:instrText xml:space="preserve"> SEQ Figure \* ARABIC </w:instrText>
+      </w:r>
+      <w:r>
+        <w:fldChar w:fldCharType="separate"/>
+      </w:r>
+      <w:r>
+        <w:rPr>
+          <w:noProof/>
+        </w:rPr>
+        <w:t>2</w:t>
+      </w:r>
+      <w:r>
+        <w:fldChar w:fldCharType="end"/>
+      </w:r>
+      <w:r>
+        <w:tab/>
+      </w:r>
+    </w:p>
+    <w:p/>
+    <w:p>
+      <w:r>
+        <w:t>Explanation for this part……………</w:t>
+      </w:r>
+    </w:p>
+    <w:p/>
+    <w:p>
+      <w:pPr>
+        <w:pStyle w:val="ListParagraph"/>
         <w:numPr>
           <w:ilvl w:val="0"/>
           <w:numId w:val="23"/>
@@ -2918,6 +3165,7 @@
         <w:rPr>
           <w:rFonts w:ascii="Times New Roman" w:eastAsia="Times New Roman" w:hAnsi="Times New Roman" w:cs="Times New Roman"/>
         </w:rPr>
+        <w:lastRenderedPageBreak/>
         <w:t>Additional information relating to understanding the data (optional)</w:t>
       </w:r>
       <w:r>
@@ -2946,36 +3194,169 @@
     <w:p>
       <w:pPr>
         <w:pStyle w:val="ListParagraph"/>
-        <w:numPr>
-          <w:ilvl w:val="0"/>
-          <w:numId w:val="22"/>
-        </w:numPr>
-        <w:ind w:left="1800"/>
-        <w:rPr>
-          <w:rFonts w:ascii="Times New Roman" w:eastAsia="Times New Roman" w:hAnsi="Times New Roman" w:cs="Times New Roman"/>
-          <w:i/>
-          <w:iCs/>
-          <w:highlight w:val="yellow"/>
-        </w:rPr>
-      </w:pPr>
-      <w:r>
-        <w:rPr>
-          <w:rFonts w:ascii="Times New Roman" w:eastAsia="Times New Roman" w:hAnsi="Times New Roman" w:cs="Times New Roman"/>
-          <w:i/>
-          <w:iCs/>
-          <w:highlight w:val="yellow"/>
-        </w:rPr>
-        <w:t>P</w:t>
-      </w:r>
-      <w:r>
-        <w:rPr>
-          <w:rFonts w:ascii="Times New Roman" w:eastAsia="Times New Roman" w:hAnsi="Times New Roman" w:cs="Times New Roman"/>
-          <w:i/>
-          <w:iCs/>
-          <w:highlight w:val="yellow"/>
-        </w:rPr>
-        <w:t>er plot: explain the purpose and insights.</w:t>
-      </w:r>
+        <w:ind w:left="1440"/>
+        <w:rPr>
+          <w:rFonts w:ascii="Times New Roman" w:eastAsia="Times New Roman" w:hAnsi="Times New Roman" w:cs="Times New Roman"/>
+          <w:lang w:val="en-US"/>
+        </w:rPr>
+      </w:pPr>
+      <w:r>
+        <w:rPr>
+          <w:rFonts w:ascii="Times New Roman" w:eastAsia="Times New Roman" w:hAnsi="Times New Roman" w:cs="Times New Roman"/>
+          <w:lang w:val="en-US"/>
+        </w:rPr>
+        <w:t>To give more context to the data, a histogram of the yearly population change was created. This extra visualization helps show how the continuous variable Yearly Change is distributed—the same variable used to generate the categorical Growth Status.</w:t>
+      </w:r>
+    </w:p>
+    <w:p>
+      <w:pPr>
+        <w:pStyle w:val="ListParagraph"/>
+        <w:ind w:left="1440"/>
+        <w:rPr>
+          <w:rFonts w:ascii="Times New Roman" w:eastAsia="Times New Roman" w:hAnsi="Times New Roman" w:cs="Times New Roman"/>
+          <w:lang w:val="en-US"/>
+        </w:rPr>
+      </w:pPr>
+      <w:r>
+        <w:rPr>
+          <w:rFonts w:ascii="Times New Roman" w:eastAsia="Times New Roman" w:hAnsi="Times New Roman" w:cs="Times New Roman"/>
+          <w:b/>
+          <w:bCs/>
+          <w:lang w:val="en-US"/>
+        </w:rPr>
+        <w:t>Figure 2: Histogram – Distribution of Yearly Population Change Across Countries</w:t>
+      </w:r>
+    </w:p>
+    <w:p>
+      <w:pPr>
+        <w:pStyle w:val="ListParagraph"/>
+        <w:ind w:left="1440"/>
+        <w:rPr>
+          <w:rFonts w:ascii="Times New Roman" w:eastAsia="Times New Roman" w:hAnsi="Times New Roman" w:cs="Times New Roman"/>
+          <w:lang w:val="en-US"/>
+        </w:rPr>
+      </w:pPr>
+      <w:r>
+        <w:rPr>
+          <w:rFonts w:ascii="Times New Roman" w:eastAsia="Times New Roman" w:hAnsi="Times New Roman" w:cs="Times New Roman"/>
+          <w:lang w:val="en-US"/>
+        </w:rPr>
+        <w:t>The histogram displays the yearly population change percentages for all 233 countries, with a red dashed line at 0% marking the cutoff between population growth and decline.</w:t>
+      </w:r>
+    </w:p>
+    <w:p>
+      <w:pPr>
+        <w:pStyle w:val="ListParagraph"/>
+        <w:ind w:left="1440"/>
+        <w:rPr>
+          <w:rFonts w:ascii="Times New Roman" w:eastAsia="Times New Roman" w:hAnsi="Times New Roman" w:cs="Times New Roman"/>
+          <w:lang w:val="en-US"/>
+        </w:rPr>
+      </w:pPr>
+      <w:r>
+        <w:rPr>
+          <w:rFonts w:ascii="Times New Roman" w:eastAsia="Times New Roman" w:hAnsi="Times New Roman" w:cs="Times New Roman"/>
+          <w:b/>
+          <w:bCs/>
+          <w:lang w:val="en-US"/>
+        </w:rPr>
+        <w:t>Key observations from this visualization:</w:t>
+      </w:r>
+    </w:p>
+    <w:p>
+      <w:pPr>
+        <w:ind w:left="1440"/>
+        <w:rPr>
+          <w:rFonts w:ascii="Times New Roman" w:eastAsia="Times New Roman" w:hAnsi="Times New Roman" w:cs="Times New Roman"/>
+          <w:lang w:val="en-US"/>
+        </w:rPr>
+      </w:pPr>
+      <w:r>
+        <w:rPr>
+          <w:rFonts w:ascii="Times New Roman" w:eastAsia="Times New Roman" w:hAnsi="Times New Roman" w:cs="Times New Roman"/>
+          <w:lang w:val="en-US"/>
+        </w:rPr>
+        <w:t>The distribution of yearly change is right-skewed, with most countries falling between 0% and 2% growth.</w:t>
+      </w:r>
+    </w:p>
+    <w:p>
+      <w:pPr>
+        <w:ind w:left="1440"/>
+        <w:rPr>
+          <w:rFonts w:ascii="Times New Roman" w:eastAsia="Times New Roman" w:hAnsi="Times New Roman" w:cs="Times New Roman"/>
+          <w:lang w:val="en-US"/>
+        </w:rPr>
+      </w:pPr>
+      <w:r>
+        <w:rPr>
+          <w:rFonts w:ascii="Times New Roman" w:eastAsia="Times New Roman" w:hAnsi="Times New Roman" w:cs="Times New Roman"/>
+          <w:lang w:val="en-US"/>
+        </w:rPr>
+        <w:t>The red dashed line at 0% clearly separates growing countries from those experiencing population decline.</w:t>
+      </w:r>
+    </w:p>
+    <w:p>
+      <w:pPr>
+        <w:ind w:left="1440"/>
+        <w:rPr>
+          <w:rFonts w:ascii="Times New Roman" w:eastAsia="Times New Roman" w:hAnsi="Times New Roman" w:cs="Times New Roman"/>
+          <w:lang w:val="en-US"/>
+        </w:rPr>
+      </w:pPr>
+      <w:r>
+        <w:rPr>
+          <w:rFonts w:ascii="Times New Roman" w:eastAsia="Times New Roman" w:hAnsi="Times New Roman" w:cs="Times New Roman"/>
+          <w:lang w:val="en-US"/>
+        </w:rPr>
+        <w:t>The histogram helps explain how the binary Growth Status variable was derived from the continuous data.</w:t>
+      </w:r>
+    </w:p>
+    <w:p>
+      <w:pPr>
+        <w:pStyle w:val="ListParagraph"/>
+        <w:ind w:left="1440"/>
+        <w:rPr>
+          <w:rFonts w:ascii="Times New Roman" w:eastAsia="Times New Roman" w:hAnsi="Times New Roman" w:cs="Times New Roman"/>
+          <w:lang w:val="en-US"/>
+        </w:rPr>
+      </w:pPr>
+      <w:r>
+        <w:rPr>
+          <w:rFonts w:ascii="Times New Roman" w:eastAsia="Times New Roman" w:hAnsi="Times New Roman" w:cs="Times New Roman"/>
+          <w:lang w:val="en-US"/>
+        </w:rPr>
+        <w:t>Together, the contingency table in Section 3.1 and the histogram in Figure 2 give a complete picture of both the categorical analysis (proportions by continent) and the underlying distribution of the continuous variable.</w:t>
+      </w:r>
+    </w:p>
+    <w:p>
+      <w:pPr>
+        <w:pStyle w:val="ListParagraph"/>
+        <w:ind w:left="1440"/>
+        <w:rPr>
+          <w:rFonts w:ascii="Times New Roman" w:eastAsia="Times New Roman" w:hAnsi="Times New Roman" w:cs="Times New Roman"/>
+        </w:rPr>
+      </w:pPr>
+    </w:p>
+    <w:p>
+      <w:pPr>
+        <w:pStyle w:val="ListParagraph"/>
+        <w:ind w:left="1440"/>
+        <w:rPr>
+          <w:rFonts w:ascii="Times New Roman" w:eastAsia="Times New Roman" w:hAnsi="Times New Roman" w:cs="Times New Roman"/>
+          <w:i/>
+          <w:iCs/>
+        </w:rPr>
+      </w:pPr>
+    </w:p>
+    <w:p>
+      <w:pPr>
+        <w:rPr>
+          <w:rFonts w:ascii="Times New Roman" w:eastAsia="Times New Roman" w:hAnsi="Times New Roman" w:cs="Times New Roman"/>
+          <w:i/>
+          <w:iCs/>
+          <w:highlight w:val="yellow"/>
+        </w:rPr>
+      </w:pPr>
     </w:p>
     <w:p>
       <w:pPr>
@@ -3030,44 +3411,37 @@
     <w:p>
       <w:pPr>
         <w:pStyle w:val="ListParagraph"/>
-        <w:numPr>
-          <w:ilvl w:val="0"/>
-          <w:numId w:val="21"/>
-        </w:numPr>
-        <w:ind w:left="1800"/>
-        <w:rPr>
-          <w:rFonts w:ascii="Times New Roman" w:eastAsia="Times New Roman" w:hAnsi="Times New Roman" w:cs="Times New Roman"/>
-          <w:i/>
-          <w:iCs/>
-          <w:highlight w:val="yellow"/>
-        </w:rPr>
-      </w:pPr>
-      <w:r>
-        <w:rPr>
-          <w:rFonts w:ascii="Times New Roman" w:eastAsia="Times New Roman" w:hAnsi="Times New Roman" w:cs="Times New Roman"/>
-          <w:i/>
-          <w:iCs/>
-          <w:highlight w:val="yellow"/>
-        </w:rPr>
-        <w:t>S</w:t>
-      </w:r>
-      <w:r>
-        <w:rPr>
-          <w:rFonts w:ascii="Times New Roman" w:eastAsia="Times New Roman" w:hAnsi="Times New Roman" w:cs="Times New Roman"/>
-          <w:i/>
-          <w:iCs/>
-          <w:highlight w:val="yellow"/>
-        </w:rPr>
-        <w:t>ummarise key observations from the plot.</w:t>
-      </w:r>
-    </w:p>
-    <w:p>
-      <w:pPr>
-        <w:pStyle w:val="ListParagraph"/>
-        <w:rPr>
-          <w:rFonts w:ascii="Times New Roman" w:eastAsia="Times New Roman" w:hAnsi="Times New Roman" w:cs="Times New Roman"/>
-        </w:rPr>
-      </w:pPr>
+        <w:ind w:left="1440"/>
+        <w:rPr>
+          <w:rFonts w:ascii="Times New Roman" w:eastAsia="Times New Roman" w:hAnsi="Times New Roman" w:cs="Times New Roman"/>
+        </w:rPr>
+      </w:pPr>
+      <w:r>
+        <w:rPr>
+          <w:rFonts w:ascii="Times New Roman" w:eastAsia="Times New Roman" w:hAnsi="Times New Roman" w:cs="Times New Roman"/>
+        </w:rPr>
+        <w:t xml:space="preserve">Our visualizations reveal a world experiencing population change at two distinct speeds. The stacked bar chart shows a stark continental divide: growth is almost universal in Africa, with 97% of countries expanding, contrasted sharply with Europe, where over a third of nations are now seeing population decline. This suggests that the demographic transition is unfolding on a regional timetable. Meanwhile, the histogram of yearly change adds crucial nuance. While the global narrative is one of growth, the distribution is right-skewed, with a significant cluster of countries hovering near the 0% line. In practical terms, this means that for every country with rapid growth, there are several—particularly in the Americas and Asia—with very modest increases, sitting on the precarious edge between growth and decline. This pattern indicates that while decline is currently concentrated in Europe, the cohort of countries with minimal growth is substantial and could tip into decline </w:t>
+      </w:r>
+      <w:proofErr w:type="gramStart"/>
+      <w:r>
+        <w:rPr>
+          <w:rFonts w:ascii="Times New Roman" w:eastAsia="Times New Roman" w:hAnsi="Times New Roman" w:cs="Times New Roman"/>
+        </w:rPr>
+        <w:t>in the near futur</w:t>
+      </w:r>
+      <w:r>
+        <w:rPr>
+          <w:rFonts w:ascii="Times New Roman" w:eastAsia="Times New Roman" w:hAnsi="Times New Roman" w:cs="Times New Roman"/>
+        </w:rPr>
+        <w:t>e</w:t>
+      </w:r>
+      <w:proofErr w:type="gramEnd"/>
+      <w:r>
+        <w:rPr>
+          <w:rFonts w:ascii="Times New Roman" w:eastAsia="Times New Roman" w:hAnsi="Times New Roman" w:cs="Times New Roman"/>
+        </w:rPr>
+        <w:t>.</w:t>
+      </w:r>
     </w:p>
     <w:p>
       <w:pPr>
@@ -3350,6 +3724,7 @@
         <w:rPr>
           <w:rFonts w:ascii="Times New Roman" w:eastAsia="Times New Roman" w:hAnsi="Times New Roman" w:cs="Times New Roman"/>
         </w:rPr>
+        <w:lastRenderedPageBreak/>
         <w:t>What went well</w:t>
       </w:r>
       <w:r>
@@ -3821,7 +4196,6 @@
           <w:iCs/>
           <w:highlight w:val="yellow"/>
         </w:rPr>
-        <w:lastRenderedPageBreak/>
         <w:t>Commit Message:</w:t>
       </w:r>
       <w:r>
@@ -4250,6 +4624,7 @@
         </w:rPr>
         <w:t xml:space="preserve">3. </w:t>
       </w:r>
+      <w:proofErr w:type="spellStart"/>
       <w:r>
         <w:rPr>
           <w:rFonts w:eastAsia="Times New Roman"/>
@@ -4257,7 +4632,17 @@
           <w:iCs/>
           <w:lang w:val="en-US"/>
         </w:rPr>
-        <w:t>Bongaarts, J. (2016). Development: Slow down population growth. Nature, 530(7591), 409-412.</w:t>
+        <w:t>Bongaarts</w:t>
+      </w:r>
+      <w:proofErr w:type="spellEnd"/>
+      <w:r>
+        <w:rPr>
+          <w:rFonts w:eastAsia="Times New Roman"/>
+          <w:i/>
+          <w:iCs/>
+          <w:lang w:val="en-US"/>
+        </w:rPr>
+        <w:t>, J. (2016). Development: Slow down population growth. Nature, 530(7591), 409-412.</w:t>
       </w:r>
     </w:p>
     <w:p>
@@ -4383,11 +4768,19 @@
           <w:rFonts w:ascii="Times New Roman" w:eastAsia="Times New Roman" w:hAnsi="Times New Roman" w:cs="Times New Roman"/>
         </w:rPr>
       </w:pPr>
-      <w:r>
-        <w:rPr>
-          <w:rFonts w:ascii="Times New Roman" w:eastAsia="Times New Roman" w:hAnsi="Times New Roman" w:cs="Times New Roman"/>
-        </w:rPr>
-        <w:t xml:space="preserve">Analysis.R code with the appropriate statistics to test the hypotheses. </w:t>
+      <w:proofErr w:type="spellStart"/>
+      <w:r>
+        <w:rPr>
+          <w:rFonts w:ascii="Times New Roman" w:eastAsia="Times New Roman" w:hAnsi="Times New Roman" w:cs="Times New Roman"/>
+        </w:rPr>
+        <w:t>Analysis.R</w:t>
+      </w:r>
+      <w:proofErr w:type="spellEnd"/>
+      <w:r>
+        <w:rPr>
+          <w:rFonts w:ascii="Times New Roman" w:eastAsia="Times New Roman" w:hAnsi="Times New Roman" w:cs="Times New Roman"/>
+        </w:rPr>
+        <w:t xml:space="preserve"> code with the appropriate statistics to test the hypotheses. </w:t>
       </w:r>
     </w:p>
     <w:p>
@@ -4497,6 +4890,7 @@
         <w:rPr>
           <w:rFonts w:ascii="Times New Roman" w:eastAsia="Times New Roman" w:hAnsi="Times New Roman" w:cs="Times New Roman"/>
         </w:rPr>
+        <w:lastRenderedPageBreak/>
         <w:t>Git</w:t>
       </w:r>
       <w:r>
@@ -4520,8 +4914,8 @@
       </w:pPr>
     </w:p>
     <w:sectPr>
-      <w:footerReference w:type="even" r:id="rId8"/>
-      <w:footerReference w:type="default" r:id="rId9"/>
+      <w:footerReference w:type="even" r:id="rId10"/>
+      <w:footerReference w:type="default" r:id="rId11"/>
       <w:pgSz w:w="11906" w:h="16838"/>
       <w:pgMar w:top="1440" w:right="1440" w:bottom="1440" w:left="1440" w:header="708" w:footer="708" w:gutter="0"/>
       <w:cols w:space="708"/>
@@ -4567,11 +4961,6 @@
         <w:docPartUnique/>
       </w:docPartObj>
     </w:sdtPr>
-    <w:sdtEndPr>
-      <w:rPr>
-        <w:rStyle w:val="PageNumber"/>
-      </w:rPr>
-    </w:sdtEndPr>
     <w:sdtContent>
       <w:p>
         <w:pPr>
@@ -4624,11 +5013,6 @@
         <w:docPartUnique/>
       </w:docPartObj>
     </w:sdtPr>
-    <w:sdtEndPr>
-      <w:rPr>
-        <w:rStyle w:val="PageNumber"/>
-      </w:rPr>
-    </w:sdtEndPr>
     <w:sdtContent>
       <w:p>
         <w:pPr>
@@ -7920,6 +8304,155 @@
     </w:lvl>
   </w:abstractNum>
   <w:abstractNum w:abstractNumId="31" w15:restartNumberingAfterBreak="0">
+    <w:nsid w:val="66BA3AFA"/>
+    <w:multiLevelType w:val="multilevel"/>
+    <w:tmpl w:val="6C20A658"/>
+    <w:lvl w:ilvl="0">
+      <w:start w:val="1"/>
+      <w:numFmt w:val="bullet"/>
+      <w:lvlText w:val=""/>
+      <w:lvlJc w:val="left"/>
+      <w:pPr>
+        <w:tabs>
+          <w:tab w:val="num" w:pos="720"/>
+        </w:tabs>
+        <w:ind w:left="720" w:hanging="360"/>
+      </w:pPr>
+      <w:rPr>
+        <w:rFonts w:ascii="Symbol" w:hAnsi="Symbol" w:hint="default"/>
+        <w:sz w:val="20"/>
+      </w:rPr>
+    </w:lvl>
+    <w:lvl w:ilvl="1" w:tentative="1">
+      <w:start w:val="1"/>
+      <w:numFmt w:val="bullet"/>
+      <w:lvlText w:val="o"/>
+      <w:lvlJc w:val="left"/>
+      <w:pPr>
+        <w:tabs>
+          <w:tab w:val="num" w:pos="1440"/>
+        </w:tabs>
+        <w:ind w:left="1440" w:hanging="360"/>
+      </w:pPr>
+      <w:rPr>
+        <w:rFonts w:ascii="Courier New" w:hAnsi="Courier New" w:hint="default"/>
+        <w:sz w:val="20"/>
+      </w:rPr>
+    </w:lvl>
+    <w:lvl w:ilvl="2" w:tentative="1">
+      <w:start w:val="1"/>
+      <w:numFmt w:val="bullet"/>
+      <w:lvlText w:val=""/>
+      <w:lvlJc w:val="left"/>
+      <w:pPr>
+        <w:tabs>
+          <w:tab w:val="num" w:pos="2160"/>
+        </w:tabs>
+        <w:ind w:left="2160" w:hanging="360"/>
+      </w:pPr>
+      <w:rPr>
+        <w:rFonts w:ascii="Wingdings" w:hAnsi="Wingdings" w:hint="default"/>
+        <w:sz w:val="20"/>
+      </w:rPr>
+    </w:lvl>
+    <w:lvl w:ilvl="3" w:tentative="1">
+      <w:start w:val="1"/>
+      <w:numFmt w:val="bullet"/>
+      <w:lvlText w:val=""/>
+      <w:lvlJc w:val="left"/>
+      <w:pPr>
+        <w:tabs>
+          <w:tab w:val="num" w:pos="2880"/>
+        </w:tabs>
+        <w:ind w:left="2880" w:hanging="360"/>
+      </w:pPr>
+      <w:rPr>
+        <w:rFonts w:ascii="Wingdings" w:hAnsi="Wingdings" w:hint="default"/>
+        <w:sz w:val="20"/>
+      </w:rPr>
+    </w:lvl>
+    <w:lvl w:ilvl="4" w:tentative="1">
+      <w:start w:val="1"/>
+      <w:numFmt w:val="bullet"/>
+      <w:lvlText w:val=""/>
+      <w:lvlJc w:val="left"/>
+      <w:pPr>
+        <w:tabs>
+          <w:tab w:val="num" w:pos="3600"/>
+        </w:tabs>
+        <w:ind w:left="3600" w:hanging="360"/>
+      </w:pPr>
+      <w:rPr>
+        <w:rFonts w:ascii="Wingdings" w:hAnsi="Wingdings" w:hint="default"/>
+        <w:sz w:val="20"/>
+      </w:rPr>
+    </w:lvl>
+    <w:lvl w:ilvl="5" w:tentative="1">
+      <w:start w:val="1"/>
+      <w:numFmt w:val="bullet"/>
+      <w:lvlText w:val=""/>
+      <w:lvlJc w:val="left"/>
+      <w:pPr>
+        <w:tabs>
+          <w:tab w:val="num" w:pos="4320"/>
+        </w:tabs>
+        <w:ind w:left="4320" w:hanging="360"/>
+      </w:pPr>
+      <w:rPr>
+        <w:rFonts w:ascii="Wingdings" w:hAnsi="Wingdings" w:hint="default"/>
+        <w:sz w:val="20"/>
+      </w:rPr>
+    </w:lvl>
+    <w:lvl w:ilvl="6" w:tentative="1">
+      <w:start w:val="1"/>
+      <w:numFmt w:val="bullet"/>
+      <w:lvlText w:val=""/>
+      <w:lvlJc w:val="left"/>
+      <w:pPr>
+        <w:tabs>
+          <w:tab w:val="num" w:pos="5040"/>
+        </w:tabs>
+        <w:ind w:left="5040" w:hanging="360"/>
+      </w:pPr>
+      <w:rPr>
+        <w:rFonts w:ascii="Wingdings" w:hAnsi="Wingdings" w:hint="default"/>
+        <w:sz w:val="20"/>
+      </w:rPr>
+    </w:lvl>
+    <w:lvl w:ilvl="7" w:tentative="1">
+      <w:start w:val="1"/>
+      <w:numFmt w:val="bullet"/>
+      <w:lvlText w:val=""/>
+      <w:lvlJc w:val="left"/>
+      <w:pPr>
+        <w:tabs>
+          <w:tab w:val="num" w:pos="5760"/>
+        </w:tabs>
+        <w:ind w:left="5760" w:hanging="360"/>
+      </w:pPr>
+      <w:rPr>
+        <w:rFonts w:ascii="Wingdings" w:hAnsi="Wingdings" w:hint="default"/>
+        <w:sz w:val="20"/>
+      </w:rPr>
+    </w:lvl>
+    <w:lvl w:ilvl="8" w:tentative="1">
+      <w:start w:val="1"/>
+      <w:numFmt w:val="bullet"/>
+      <w:lvlText w:val=""/>
+      <w:lvlJc w:val="left"/>
+      <w:pPr>
+        <w:tabs>
+          <w:tab w:val="num" w:pos="6480"/>
+        </w:tabs>
+        <w:ind w:left="6480" w:hanging="360"/>
+      </w:pPr>
+      <w:rPr>
+        <w:rFonts w:ascii="Wingdings" w:hAnsi="Wingdings" w:hint="default"/>
+        <w:sz w:val="20"/>
+      </w:rPr>
+    </w:lvl>
+  </w:abstractNum>
+  <w:abstractNum w:abstractNumId="32" w15:restartNumberingAfterBreak="0">
     <w:nsid w:val="6989EEEE"/>
     <w:multiLevelType w:val="multilevel"/>
     <w:tmpl w:val="FFFFFFFF"/>
@@ -8005,7 +8538,7 @@
       </w:pPr>
     </w:lvl>
   </w:abstractNum>
-  <w:abstractNum w:abstractNumId="32" w15:restartNumberingAfterBreak="0">
+  <w:abstractNum w:abstractNumId="33" w15:restartNumberingAfterBreak="0">
     <w:nsid w:val="717456F8"/>
     <w:multiLevelType w:val="hybridMultilevel"/>
     <w:tmpl w:val="FFFFFFFF"/>
@@ -8115,6 +8648,155 @@
       </w:pPr>
       <w:rPr>
         <w:rFonts w:ascii="Wingdings" w:hAnsi="Wingdings" w:hint="default"/>
+      </w:rPr>
+    </w:lvl>
+  </w:abstractNum>
+  <w:abstractNum w:abstractNumId="34" w15:restartNumberingAfterBreak="0">
+    <w:nsid w:val="770B225E"/>
+    <w:multiLevelType w:val="multilevel"/>
+    <w:tmpl w:val="4D82E2A2"/>
+    <w:lvl w:ilvl="0">
+      <w:start w:val="1"/>
+      <w:numFmt w:val="bullet"/>
+      <w:lvlText w:val=""/>
+      <w:lvlJc w:val="left"/>
+      <w:pPr>
+        <w:tabs>
+          <w:tab w:val="num" w:pos="1800"/>
+        </w:tabs>
+        <w:ind w:left="1800" w:hanging="360"/>
+      </w:pPr>
+      <w:rPr>
+        <w:rFonts w:ascii="Symbol" w:hAnsi="Symbol" w:hint="default"/>
+        <w:sz w:val="20"/>
+      </w:rPr>
+    </w:lvl>
+    <w:lvl w:ilvl="1" w:tentative="1">
+      <w:start w:val="1"/>
+      <w:numFmt w:val="bullet"/>
+      <w:lvlText w:val="o"/>
+      <w:lvlJc w:val="left"/>
+      <w:pPr>
+        <w:tabs>
+          <w:tab w:val="num" w:pos="2520"/>
+        </w:tabs>
+        <w:ind w:left="2520" w:hanging="360"/>
+      </w:pPr>
+      <w:rPr>
+        <w:rFonts w:ascii="Courier New" w:hAnsi="Courier New" w:hint="default"/>
+        <w:sz w:val="20"/>
+      </w:rPr>
+    </w:lvl>
+    <w:lvl w:ilvl="2" w:tentative="1">
+      <w:start w:val="1"/>
+      <w:numFmt w:val="bullet"/>
+      <w:lvlText w:val=""/>
+      <w:lvlJc w:val="left"/>
+      <w:pPr>
+        <w:tabs>
+          <w:tab w:val="num" w:pos="3240"/>
+        </w:tabs>
+        <w:ind w:left="3240" w:hanging="360"/>
+      </w:pPr>
+      <w:rPr>
+        <w:rFonts w:ascii="Wingdings" w:hAnsi="Wingdings" w:hint="default"/>
+        <w:sz w:val="20"/>
+      </w:rPr>
+    </w:lvl>
+    <w:lvl w:ilvl="3" w:tentative="1">
+      <w:start w:val="1"/>
+      <w:numFmt w:val="bullet"/>
+      <w:lvlText w:val=""/>
+      <w:lvlJc w:val="left"/>
+      <w:pPr>
+        <w:tabs>
+          <w:tab w:val="num" w:pos="3960"/>
+        </w:tabs>
+        <w:ind w:left="3960" w:hanging="360"/>
+      </w:pPr>
+      <w:rPr>
+        <w:rFonts w:ascii="Wingdings" w:hAnsi="Wingdings" w:hint="default"/>
+        <w:sz w:val="20"/>
+      </w:rPr>
+    </w:lvl>
+    <w:lvl w:ilvl="4" w:tentative="1">
+      <w:start w:val="1"/>
+      <w:numFmt w:val="bullet"/>
+      <w:lvlText w:val=""/>
+      <w:lvlJc w:val="left"/>
+      <w:pPr>
+        <w:tabs>
+          <w:tab w:val="num" w:pos="4680"/>
+        </w:tabs>
+        <w:ind w:left="4680" w:hanging="360"/>
+      </w:pPr>
+      <w:rPr>
+        <w:rFonts w:ascii="Wingdings" w:hAnsi="Wingdings" w:hint="default"/>
+        <w:sz w:val="20"/>
+      </w:rPr>
+    </w:lvl>
+    <w:lvl w:ilvl="5" w:tentative="1">
+      <w:start w:val="1"/>
+      <w:numFmt w:val="bullet"/>
+      <w:lvlText w:val=""/>
+      <w:lvlJc w:val="left"/>
+      <w:pPr>
+        <w:tabs>
+          <w:tab w:val="num" w:pos="5400"/>
+        </w:tabs>
+        <w:ind w:left="5400" w:hanging="360"/>
+      </w:pPr>
+      <w:rPr>
+        <w:rFonts w:ascii="Wingdings" w:hAnsi="Wingdings" w:hint="default"/>
+        <w:sz w:val="20"/>
+      </w:rPr>
+    </w:lvl>
+    <w:lvl w:ilvl="6" w:tentative="1">
+      <w:start w:val="1"/>
+      <w:numFmt w:val="bullet"/>
+      <w:lvlText w:val=""/>
+      <w:lvlJc w:val="left"/>
+      <w:pPr>
+        <w:tabs>
+          <w:tab w:val="num" w:pos="6120"/>
+        </w:tabs>
+        <w:ind w:left="6120" w:hanging="360"/>
+      </w:pPr>
+      <w:rPr>
+        <w:rFonts w:ascii="Wingdings" w:hAnsi="Wingdings" w:hint="default"/>
+        <w:sz w:val="20"/>
+      </w:rPr>
+    </w:lvl>
+    <w:lvl w:ilvl="7" w:tentative="1">
+      <w:start w:val="1"/>
+      <w:numFmt w:val="bullet"/>
+      <w:lvlText w:val=""/>
+      <w:lvlJc w:val="left"/>
+      <w:pPr>
+        <w:tabs>
+          <w:tab w:val="num" w:pos="6840"/>
+        </w:tabs>
+        <w:ind w:left="6840" w:hanging="360"/>
+      </w:pPr>
+      <w:rPr>
+        <w:rFonts w:ascii="Wingdings" w:hAnsi="Wingdings" w:hint="default"/>
+        <w:sz w:val="20"/>
+      </w:rPr>
+    </w:lvl>
+    <w:lvl w:ilvl="8" w:tentative="1">
+      <w:start w:val="1"/>
+      <w:numFmt w:val="bullet"/>
+      <w:lvlText w:val=""/>
+      <w:lvlJc w:val="left"/>
+      <w:pPr>
+        <w:tabs>
+          <w:tab w:val="num" w:pos="7560"/>
+        </w:tabs>
+        <w:ind w:left="7560" w:hanging="360"/>
+      </w:pPr>
+      <w:rPr>
+        <w:rFonts w:ascii="Wingdings" w:hAnsi="Wingdings" w:hint="default"/>
+        <w:sz w:val="20"/>
       </w:rPr>
     </w:lvl>
   </w:abstractNum>
@@ -8203,7 +8885,7 @@
     <w:abstractNumId w:val="26"/>
   </w:num>
   <w:num w:numId="29" w16cid:durableId="266351746">
-    <w:abstractNumId w:val="32"/>
+    <w:abstractNumId w:val="33"/>
   </w:num>
   <w:num w:numId="30" w16cid:durableId="1027947511">
     <w:abstractNumId w:val="29"/>
@@ -8212,10 +8894,16 @@
     <w:abstractNumId w:val="21"/>
   </w:num>
   <w:num w:numId="32" w16cid:durableId="186406669">
-    <w:abstractNumId w:val="31"/>
+    <w:abstractNumId w:val="32"/>
   </w:num>
   <w:num w:numId="33" w16cid:durableId="364215154">
     <w:abstractNumId w:val="3"/>
+  </w:num>
+  <w:num w:numId="34" w16cid:durableId="2024820390">
+    <w:abstractNumId w:val="31"/>
+  </w:num>
+  <w:num w:numId="35" w16cid:durableId="196894030">
+    <w:abstractNumId w:val="34"/>
   </w:num>
 </w:numbering>
 </file>
@@ -8816,7 +9504,6 @@
   <w:style w:type="character" w:default="1" w:styleId="DefaultParagraphFont">
     <w:name w:val="Default Paragraph Font"/>
     <w:uiPriority w:val="1"/>
-    <w:semiHidden/>
     <w:unhideWhenUsed/>
   </w:style>
   <w:style w:type="table" w:default="1" w:styleId="TableNormal">
@@ -9290,6 +9977,25 @@
       <w:rFonts w:ascii="Times New Roman" w:hAnsi="Times New Roman" w:cs="Times New Roman"/>
     </w:rPr>
   </w:style>
+  <w:style w:type="paragraph" w:styleId="Caption">
+    <w:name w:val="caption"/>
+    <w:basedOn w:val="Normal"/>
+    <w:next w:val="Normal"/>
+    <w:uiPriority w:val="35"/>
+    <w:unhideWhenUsed/>
+    <w:qFormat/>
+    <w:rsid w:val="008E461D"/>
+    <w:pPr>
+      <w:spacing w:after="200"/>
+    </w:pPr>
+    <w:rPr>
+      <w:i/>
+      <w:iCs/>
+      <w:color w:val="0E2841" w:themeColor="text2"/>
+      <w:sz w:val="18"/>
+      <w:szCs w:val="18"/>
+    </w:rPr>
+  </w:style>
 </w:styles>
 </file>
 

</xml_diff>

<commit_message>
Updated and completed Sections 1.1–1.4 of the final group report
</commit_message>
<xml_diff>
--- a/7COM1079_Final report_Team_A48.docx
+++ b/7COM1079_Final report_Team_A48.docx
@@ -1,6 +1,6 @@
 
 <file path=word/document.xml><?xml version="1.0" encoding="utf-8"?>
-<w:document xmlns:wpc="http://schemas.microsoft.com/office/word/2010/wordprocessingCanvas" xmlns:cx="http://schemas.microsoft.com/office/drawing/2014/chartex" xmlns:cx1="http://schemas.microsoft.com/office/drawing/2015/9/8/chartex" xmlns:cx2="http://schemas.microsoft.com/office/drawing/2015/10/21/chartex" xmlns:cx3="http://schemas.microsoft.com/office/drawing/2016/5/9/chartex" xmlns:cx4="http://schemas.microsoft.com/office/drawing/2016/5/10/chartex" xmlns:cx5="http://schemas.microsoft.com/office/drawing/2016/5/11/chartex" xmlns:cx6="http://schemas.microsoft.com/office/drawing/2016/5/12/chartex" xmlns:cx7="http://schemas.microsoft.com/office/drawing/2016/5/13/chartex" xmlns:cx8="http://schemas.microsoft.com/office/drawing/2016/5/14/chartex" xmlns:mc="http://schemas.openxmlformats.org/markup-compatibility/2006" xmlns:aink="http://schemas.microsoft.com/office/drawing/2016/ink" xmlns:am3d="http://schemas.microsoft.com/office/drawing/2017/model3d" xmlns:o="urn:schemas-microsoft-com:office:office" xmlns:oel="http://schemas.microsoft.com/office/2019/extlst" xmlns:r="http://schemas.openxmlformats.org/officeDocument/2006/relationships" xmlns:m="http://schemas.openxmlformats.org/officeDocument/2006/math" xmlns:v="urn:schemas-microsoft-com:vml" xmlns:wp14="http://schemas.microsoft.com/office/word/2010/wordprocessingDrawing" xmlns:wp="http://schemas.openxmlformats.org/drawingml/2006/wordprocessingDrawing" xmlns:w10="urn:schemas-microsoft-com:office:word" xmlns:w="http://schemas.openxmlformats.org/wordprocessingml/2006/main" xmlns:w14="http://schemas.microsoft.com/office/word/2010/wordml" xmlns:w15="http://schemas.microsoft.com/office/word/2012/wordml" xmlns:w16cex="http://schemas.microsoft.com/office/word/2018/wordml/cex" xmlns:w16cid="http://schemas.microsoft.com/office/word/2016/wordml/cid" xmlns:w16="http://schemas.microsoft.com/office/word/2018/wordml" xmlns:w16du="http://schemas.microsoft.com/office/word/2023/wordml/word16du" xmlns:w16sdtdh="http://schemas.microsoft.com/office/word/2020/wordml/sdtdatahash" xmlns:w16sdtfl="http://schemas.microsoft.com/office/word/2024/wordml/sdtformatlock" xmlns:w16se="http://schemas.microsoft.com/office/word/2015/wordml/symex" xmlns:wpg="http://schemas.microsoft.com/office/word/2010/wordprocessingGroup" xmlns:wpi="http://schemas.microsoft.com/office/word/2010/wordprocessingInk" xmlns:wne="http://schemas.microsoft.com/office/word/2006/wordml" xmlns:wps="http://schemas.microsoft.com/office/word/2010/wordprocessingShape" mc:Ignorable="w14 w15 w16se w16cid w16 w16cex w16sdtdh w16sdtfl w16du wp14">
+<w:document xmlns:wpc="http://schemas.microsoft.com/office/word/2010/wordprocessingCanvas" xmlns:cx="http://schemas.microsoft.com/office/drawing/2014/chartex" xmlns:cx1="http://schemas.microsoft.com/office/drawing/2015/9/8/chartex" xmlns:cx2="http://schemas.microsoft.com/office/drawing/2015/10/21/chartex" xmlns:cx3="http://schemas.microsoft.com/office/drawing/2016/5/9/chartex" xmlns:cx4="http://schemas.microsoft.com/office/drawing/2016/5/10/chartex" xmlns:cx5="http://schemas.microsoft.com/office/drawing/2016/5/11/chartex" xmlns:cx6="http://schemas.microsoft.com/office/drawing/2016/5/12/chartex" xmlns:cx7="http://schemas.microsoft.com/office/drawing/2016/5/13/chartex" xmlns:cx8="http://schemas.microsoft.com/office/drawing/2016/5/14/chartex" xmlns:mc="http://schemas.openxmlformats.org/markup-compatibility/2006" xmlns:aink="http://schemas.microsoft.com/office/drawing/2016/ink" xmlns:am3d="http://schemas.microsoft.com/office/drawing/2017/model3d" xmlns:o="urn:schemas-microsoft-com:office:office" xmlns:oel="http://schemas.microsoft.com/office/2019/extlst" xmlns:r="http://schemas.openxmlformats.org/officeDocument/2006/relationships" xmlns:m="http://schemas.openxmlformats.org/officeDocument/2006/math" xmlns:v="urn:schemas-microsoft-com:vml" xmlns:wp14="http://schemas.microsoft.com/office/word/2010/wordprocessingDrawing" xmlns:wp="http://schemas.openxmlformats.org/drawingml/2006/wordprocessingDrawing" xmlns:w10="urn:schemas-microsoft-com:office:word" xmlns:w="http://schemas.openxmlformats.org/wordprocessingml/2006/main" xmlns:w14="http://schemas.microsoft.com/office/word/2010/wordml" xmlns:w15="http://schemas.microsoft.com/office/word/2012/wordml" xmlns:w16cex="http://schemas.microsoft.com/office/word/2018/wordml/cex" xmlns:w16cid="http://schemas.microsoft.com/office/word/2016/wordml/cid" xmlns:w16="http://schemas.microsoft.com/office/word/2018/wordml" xmlns:w16du="http://schemas.microsoft.com/office/word/2023/wordml/word16du" xmlns:w16sdtdh="http://schemas.microsoft.com/office/word/2020/wordml/sdtdatahash" xmlns:w16se="http://schemas.microsoft.com/office/word/2015/wordml/symex" xmlns:wpg="http://schemas.microsoft.com/office/word/2010/wordprocessingGroup" xmlns:wpi="http://schemas.microsoft.com/office/word/2010/wordprocessingInk" xmlns:wne="http://schemas.microsoft.com/office/word/2006/wordml" xmlns:wps="http://schemas.microsoft.com/office/word/2010/wordprocessingShape" mc:Ignorable="w14 w15 w16se w16cid w16 w16cex w16sdtdh w16du wp14">
   <w:body>
     <w:p>
       <w:pPr>
@@ -447,7 +447,23 @@
           <w:rFonts w:ascii="Times New Roman" w:eastAsia="Times New Roman" w:hAnsi="Times New Roman" w:cs="Times New Roman"/>
           <w:i/>
         </w:rPr>
-        <w:t>Md Nahedul Bar Chowdhury Ruhul 24160119</w:t>
+        <w:t xml:space="preserve">Md </w:t>
+      </w:r>
+      <w:proofErr w:type="spellStart"/>
+      <w:r>
+        <w:rPr>
+          <w:rFonts w:ascii="Times New Roman" w:eastAsia="Times New Roman" w:hAnsi="Times New Roman" w:cs="Times New Roman"/>
+          <w:i/>
+        </w:rPr>
+        <w:t>Nahedul</w:t>
+      </w:r>
+      <w:proofErr w:type="spellEnd"/>
+      <w:r>
+        <w:rPr>
+          <w:rFonts w:ascii="Times New Roman" w:eastAsia="Times New Roman" w:hAnsi="Times New Roman" w:cs="Times New Roman"/>
+          <w:i/>
+        </w:rPr>
+        <w:t xml:space="preserve"> Bar Chowdhury Ruhul 24160119</w:t>
       </w:r>
       <w:r>
         <w:rPr>
@@ -528,7 +544,23 @@
           <w:rFonts w:ascii="Times New Roman" w:eastAsia="Times New Roman" w:hAnsi="Times New Roman" w:cs="Times New Roman"/>
           <w:i/>
         </w:rPr>
-        <w:t xml:space="preserve">Leslie Lucie Konlack Nanga </w:t>
+        <w:t xml:space="preserve">Leslie Lucie </w:t>
+      </w:r>
+      <w:proofErr w:type="spellStart"/>
+      <w:r>
+        <w:rPr>
+          <w:rFonts w:ascii="Times New Roman" w:eastAsia="Times New Roman" w:hAnsi="Times New Roman" w:cs="Times New Roman"/>
+          <w:i/>
+        </w:rPr>
+        <w:t>Konlack</w:t>
+      </w:r>
+      <w:proofErr w:type="spellEnd"/>
+      <w:r>
+        <w:rPr>
+          <w:rFonts w:ascii="Times New Roman" w:eastAsia="Times New Roman" w:hAnsi="Times New Roman" w:cs="Times New Roman"/>
+          <w:i/>
+        </w:rPr>
+        <w:t xml:space="preserve"> Nanga </w:t>
       </w:r>
       <w:r>
         <w:rPr>
@@ -558,7 +590,23 @@
           <w:rFonts w:ascii="Times New Roman" w:eastAsia="Times New Roman" w:hAnsi="Times New Roman" w:cs="Times New Roman"/>
           <w:i/>
         </w:rPr>
-        <w:t xml:space="preserve">       Zisan Ahmed </w:t>
+        <w:t xml:space="preserve">       </w:t>
+      </w:r>
+      <w:proofErr w:type="spellStart"/>
+      <w:r>
+        <w:rPr>
+          <w:rFonts w:ascii="Times New Roman" w:eastAsia="Times New Roman" w:hAnsi="Times New Roman" w:cs="Times New Roman"/>
+          <w:i/>
+        </w:rPr>
+        <w:t>Zisan</w:t>
+      </w:r>
+      <w:proofErr w:type="spellEnd"/>
+      <w:r>
+        <w:rPr>
+          <w:rFonts w:ascii="Times New Roman" w:eastAsia="Times New Roman" w:hAnsi="Times New Roman" w:cs="Times New Roman"/>
+          <w:i/>
+        </w:rPr>
+        <w:t xml:space="preserve"> Ahmed </w:t>
       </w:r>
       <w:r>
         <w:rPr>
@@ -595,7 +643,23 @@
           <w:rFonts w:ascii="Times New Roman" w:eastAsia="Times New Roman" w:hAnsi="Times New Roman" w:cs="Times New Roman"/>
           <w:i/>
         </w:rPr>
-        <w:t>Govardhan Kallayi Kannoth 24125831</w:t>
+        <w:t xml:space="preserve">Govardhan </w:t>
+      </w:r>
+      <w:proofErr w:type="spellStart"/>
+      <w:r>
+        <w:rPr>
+          <w:rFonts w:ascii="Times New Roman" w:eastAsia="Times New Roman" w:hAnsi="Times New Roman" w:cs="Times New Roman"/>
+          <w:i/>
+        </w:rPr>
+        <w:t>Kallayi</w:t>
+      </w:r>
+      <w:proofErr w:type="spellEnd"/>
+      <w:r>
+        <w:rPr>
+          <w:rFonts w:ascii="Times New Roman" w:eastAsia="Times New Roman" w:hAnsi="Times New Roman" w:cs="Times New Roman"/>
+          <w:i/>
+        </w:rPr>
+        <w:t xml:space="preserve"> Kannoth 24125831</w:t>
       </w:r>
       <w:r>
         <w:rPr>
@@ -878,6 +942,7 @@
         </w:rPr>
         <w:t xml:space="preserve">from </w:t>
       </w:r>
+      <w:proofErr w:type="gramStart"/>
       <w:r>
         <w:rPr>
           <w:rFonts w:ascii="Times New Roman" w:eastAsia="Times New Roman" w:hAnsi="Times New Roman" w:cs="Times New Roman"/>
@@ -887,6 +952,7 @@
         </w:rPr>
         <w:t>here</w:t>
       </w:r>
+      <w:proofErr w:type="gramEnd"/>
     </w:p>
     <w:p>
       <w:pPr>
@@ -949,8 +1015,16 @@
         <w:rPr>
           <w:rFonts w:ascii="Times New Roman" w:eastAsia="Times New Roman" w:hAnsi="Times New Roman" w:cs="Times New Roman"/>
         </w:rPr>
-        <w:t>The data set</w:t>
-      </w:r>
+        <w:t xml:space="preserve">The data </w:t>
+      </w:r>
+      <w:proofErr w:type="gramStart"/>
+      <w:r>
+        <w:rPr>
+          <w:rFonts w:ascii="Times New Roman" w:eastAsia="Times New Roman" w:hAnsi="Times New Roman" w:cs="Times New Roman"/>
+        </w:rPr>
+        <w:t>set</w:t>
+      </w:r>
+      <w:proofErr w:type="gramEnd"/>
     </w:p>
     <w:p>
       <w:pPr>
@@ -968,8 +1042,16 @@
         <w:rPr>
           <w:rFonts w:ascii="Times New Roman" w:eastAsia="Times New Roman" w:hAnsi="Times New Roman" w:cs="Times New Roman"/>
         </w:rPr>
-        <w:t>Research question</w:t>
-      </w:r>
+        <w:t xml:space="preserve">Research </w:t>
+      </w:r>
+      <w:proofErr w:type="gramStart"/>
+      <w:r>
+        <w:rPr>
+          <w:rFonts w:ascii="Times New Roman" w:eastAsia="Times New Roman" w:hAnsi="Times New Roman" w:cs="Times New Roman"/>
+        </w:rPr>
+        <w:t>question</w:t>
+      </w:r>
+      <w:proofErr w:type="gramEnd"/>
     </w:p>
     <w:p>
       <w:pPr>
@@ -1309,8 +1391,16 @@
         <w:rPr>
           <w:rFonts w:ascii="Times New Roman" w:eastAsia="Times New Roman" w:hAnsi="Times New Roman" w:cs="Times New Roman"/>
         </w:rPr>
-        <w:t xml:space="preserve"> and output</w:t>
-      </w:r>
+        <w:t xml:space="preserve"> and </w:t>
+      </w:r>
+      <w:proofErr w:type="gramStart"/>
+      <w:r>
+        <w:rPr>
+          <w:rFonts w:ascii="Times New Roman" w:eastAsia="Times New Roman" w:hAnsi="Times New Roman" w:cs="Times New Roman"/>
+        </w:rPr>
+        <w:t>output</w:t>
+      </w:r>
+      <w:proofErr w:type="gramEnd"/>
     </w:p>
     <w:p>
       <w:pPr>
@@ -1356,8 +1446,16 @@
         <w:rPr>
           <w:rFonts w:ascii="Times New Roman" w:eastAsia="Times New Roman" w:hAnsi="Times New Roman" w:cs="Times New Roman"/>
         </w:rPr>
-        <w:t>based on the p-value</w:t>
-      </w:r>
+        <w:t>based on the p-</w:t>
+      </w:r>
+      <w:proofErr w:type="gramStart"/>
+      <w:r>
+        <w:rPr>
+          <w:rFonts w:ascii="Times New Roman" w:eastAsia="Times New Roman" w:hAnsi="Times New Roman" w:cs="Times New Roman"/>
+        </w:rPr>
+        <w:t>value</w:t>
+      </w:r>
+      <w:proofErr w:type="gramEnd"/>
       <w:r>
         <w:rPr>
           <w:rFonts w:ascii="Times New Roman" w:eastAsia="Times New Roman" w:hAnsi="Times New Roman" w:cs="Times New Roman"/>
@@ -1413,8 +1511,16 @@
         <w:rPr>
           <w:rFonts w:ascii="Times New Roman" w:eastAsia="Times New Roman" w:hAnsi="Times New Roman" w:cs="Times New Roman"/>
         </w:rPr>
-        <w:t>What went well</w:t>
-      </w:r>
+        <w:t xml:space="preserve">What went </w:t>
+      </w:r>
+      <w:proofErr w:type="gramStart"/>
+      <w:r>
+        <w:rPr>
+          <w:rFonts w:ascii="Times New Roman" w:eastAsia="Times New Roman" w:hAnsi="Times New Roman" w:cs="Times New Roman"/>
+        </w:rPr>
+        <w:t>well</w:t>
+      </w:r>
+      <w:proofErr w:type="gramEnd"/>
     </w:p>
     <w:p>
       <w:pPr>
@@ -1507,8 +1613,16 @@
         <w:rPr>
           <w:rFonts w:ascii="Times New Roman" w:eastAsia="Times New Roman" w:hAnsi="Times New Roman" w:cs="Times New Roman"/>
         </w:rPr>
-        <w:t>Comment on GitHub log output</w:t>
-      </w:r>
+        <w:t xml:space="preserve">Comment on GitHub log </w:t>
+      </w:r>
+      <w:proofErr w:type="gramStart"/>
+      <w:r>
+        <w:rPr>
+          <w:rFonts w:ascii="Times New Roman" w:eastAsia="Times New Roman" w:hAnsi="Times New Roman" w:cs="Times New Roman"/>
+        </w:rPr>
+        <w:t>output</w:t>
+      </w:r>
+      <w:proofErr w:type="gramEnd"/>
     </w:p>
     <w:p>
       <w:pPr>
@@ -1893,7 +2007,7 @@
         <w:rPr>
           <w:rFonts w:ascii="Times New Roman" w:eastAsia="Times New Roman" w:hAnsi="Times New Roman" w:cs="Times New Roman"/>
         </w:rPr>
-        <w:t>Global population dynamics exhibit significant continental disparities, with Africa experiencing rapid growth while Europe faces decline and aging populations [1]. Understanding these patterns is crucial for sustainable development planning, resource allocation, and demographic policy formulation. The research problem centers on whether these observed continental differences represent statistically significant variations in the proportion of countries experiencing population growth versus decline. This study aims to provide empirical evidence on continental demographic divergence, addressing a gap in literature that has focused primarily on aggregate growth rates rather than proportional distributions across countries within continents.</w:t>
+        <w:t>When we explored the dataset, we noticed clear contrasts in population change across continents. Many African countries, such as Nigeria with plus 2.08 percent and Ethiopia with plus 2.58 percent, are growing quickly, while several European countries, including Italy with minus 0.33 percent and Poland with minus 1.03 percent, are declining. These patterns led us to question whether the differences between continents are statistically meaningful or simply random. Our motivation is to test whether continents differ in the proportion of countries experiencing growth or decline, addressing a gap in the literature that rarely examines proportional differences rather than growth rates.</w:t>
       </w:r>
     </w:p>
     <w:p>
@@ -1921,7 +2035,15 @@
         <w:rPr>
           <w:rFonts w:ascii="Times New Roman" w:eastAsia="Times New Roman" w:hAnsi="Times New Roman" w:cs="Times New Roman"/>
         </w:rPr>
-        <w:t>The data set</w:t>
+        <w:t xml:space="preserve">The data set </w:t>
+      </w:r>
+      <w:r>
+        <w:rPr>
+          <w:rFonts w:ascii="Times New Roman" w:eastAsia="Times New Roman" w:hAnsi="Times New Roman" w:cs="Times New Roman"/>
+          <w:b/>
+          <w:bCs/>
+        </w:rPr>
+        <w:t>(75 words)</w:t>
       </w:r>
     </w:p>
     <w:p>
@@ -1945,31 +2067,35 @@
         <w:rPr>
           <w:rFonts w:ascii="Times New Roman" w:eastAsia="Times New Roman" w:hAnsi="Times New Roman" w:cs="Times New Roman"/>
         </w:rPr>
-        <w:t>This analysis utilizes the "World Population by Country 2025" dataset comprising 233 countries with 12 demographic variables including population estimates, yearly change percentages, fertility rates, and urbanization levels. Key variables employed are Yearly Change (converted to Growth Status: Growing/Declining) and Country (mapped to Continent). The dataset provides comprehensive coverage of global demographic indicators for 2025, enabling robust continental comparisons of population growth patterns across Africa, Asia, Europe, Americas, and Oceania.</w:t>
-      </w:r>
-    </w:p>
-    <w:p>
-      <w:pPr>
-        <w:pStyle w:val="ListParagraph"/>
-        <w:ind w:left="1440"/>
-        <w:rPr>
-          <w:rFonts w:ascii="Times New Roman" w:eastAsia="Times New Roman" w:hAnsi="Times New Roman" w:cs="Times New Roman"/>
-        </w:rPr>
-      </w:pPr>
-    </w:p>
-    <w:p>
-      <w:pPr>
-        <w:pStyle w:val="ListParagraph"/>
-        <w:ind w:left="1440"/>
-        <w:rPr>
-          <w:rFonts w:ascii="Times New Roman" w:eastAsia="Times New Roman" w:hAnsi="Times New Roman" w:cs="Times New Roman"/>
-        </w:rPr>
-      </w:pPr>
-      <w:r>
-        <w:rPr>
-          <w:rFonts w:ascii="Times New Roman" w:eastAsia="Times New Roman" w:hAnsi="Times New Roman" w:cs="Times New Roman"/>
-        </w:rPr>
-        <w:t xml:space="preserve"> </w:t>
+        <w:t xml:space="preserve">For this analysis, we used the World Population by Country 2025 dataset, which contains 233 countries and includes variables such as yearly population change, fertility rate, net migration, median </w:t>
+      </w:r>
+      <w:proofErr w:type="gramStart"/>
+      <w:r>
+        <w:rPr>
+          <w:rFonts w:ascii="Times New Roman" w:eastAsia="Times New Roman" w:hAnsi="Times New Roman" w:cs="Times New Roman"/>
+        </w:rPr>
+        <w:t>age</w:t>
+      </w:r>
+      <w:proofErr w:type="gramEnd"/>
+      <w:r>
+        <w:rPr>
+          <w:rFonts w:ascii="Times New Roman" w:eastAsia="Times New Roman" w:hAnsi="Times New Roman" w:cs="Times New Roman"/>
+        </w:rPr>
+        <w:t xml:space="preserve"> and urban population percentage. For our research question, we focused on Yearly Change and Continent. We converted Yearly Change into a Growth Status label, classifying countries like India with plus 0.89 percent as Growing and countries like Japan with minus 0.52 percent as Declining. Each country was assigned to its continent, allowing us to compare Africa, Asia, Europe, the </w:t>
+      </w:r>
+      <w:proofErr w:type="gramStart"/>
+      <w:r>
+        <w:rPr>
+          <w:rFonts w:ascii="Times New Roman" w:eastAsia="Times New Roman" w:hAnsi="Times New Roman" w:cs="Times New Roman"/>
+        </w:rPr>
+        <w:t>Americas</w:t>
+      </w:r>
+      <w:proofErr w:type="gramEnd"/>
+      <w:r>
+        <w:rPr>
+          <w:rFonts w:ascii="Times New Roman" w:eastAsia="Times New Roman" w:hAnsi="Times New Roman" w:cs="Times New Roman"/>
+        </w:rPr>
+        <w:t xml:space="preserve"> and Oceania and evaluate whether proportions of growing countries differ.</w:t>
       </w:r>
     </w:p>
     <w:p>
@@ -1999,19 +2125,15 @@
         <w:rPr>
           <w:rFonts w:ascii="Times New Roman" w:eastAsia="Times New Roman" w:hAnsi="Times New Roman" w:cs="Times New Roman"/>
         </w:rPr>
-        <w:t>R</w:t>
-      </w:r>
-      <w:r>
-        <w:rPr>
-          <w:rFonts w:ascii="Times New Roman" w:eastAsia="Times New Roman" w:hAnsi="Times New Roman" w:cs="Times New Roman"/>
-        </w:rPr>
-        <w:t>esearch question</w:t>
-      </w:r>
-      <w:r>
-        <w:rPr>
-          <w:rFonts w:ascii="Times New Roman" w:eastAsia="Times New Roman" w:hAnsi="Times New Roman" w:cs="Times New Roman"/>
-        </w:rPr>
-        <w:t xml:space="preserve"> </w:t>
+        <w:t xml:space="preserve">Research question (50 words). State your RQ </w:t>
+      </w:r>
+      <w:r>
+        <w:rPr>
+          <w:rFonts w:ascii="Times New Roman" w:eastAsia="Times New Roman" w:hAnsi="Times New Roman" w:cs="Times New Roman"/>
+          <w:b/>
+          <w:bCs/>
+        </w:rPr>
+        <w:t>(50 words)</w:t>
       </w:r>
     </w:p>
     <w:p>
@@ -2022,12 +2144,6 @@
           <w:rFonts w:ascii="Times New Roman" w:eastAsia="Times New Roman" w:hAnsi="Times New Roman" w:cs="Times New Roman"/>
         </w:rPr>
       </w:pPr>
-      <w:r>
-        <w:rPr>
-          <w:rFonts w:ascii="Times New Roman" w:eastAsia="Times New Roman" w:hAnsi="Times New Roman" w:cs="Times New Roman"/>
-        </w:rPr>
-        <w:t xml:space="preserve">Is there a difference in the proportion of countries with growing populations among different continents? </w:t>
-      </w:r>
     </w:p>
     <w:p>
       <w:pPr>
@@ -2041,17 +2157,38 @@
         <w:rPr>
           <w:rFonts w:ascii="Times New Roman" w:eastAsia="Times New Roman" w:hAnsi="Times New Roman" w:cs="Times New Roman"/>
         </w:rPr>
-        <w:t>This question compares the percentage of growing versus declining countries across continental groups using nominal variables (Growth Status and Continent), employing Chi-square statistical analysis to test for significant proportional differences.</w:t>
-      </w:r>
-    </w:p>
-    <w:p>
-      <w:pPr>
-        <w:pStyle w:val="ListParagraph"/>
-        <w:ind w:left="1440"/>
-        <w:rPr>
-          <w:rFonts w:ascii="Times New Roman" w:eastAsia="Times New Roman" w:hAnsi="Times New Roman" w:cs="Times New Roman"/>
-        </w:rPr>
-      </w:pPr>
+        <w:t>Exploring the dataset, we saw differences in countries growing or declining across continents. This led us to ask: Is there a difference in the proportion of countries with growing populations among different continents? To investigate this, we compare Growth Status and Continent</w:t>
+      </w:r>
+      <w:r>
+        <w:rPr>
+          <w:rFonts w:ascii="Times New Roman" w:eastAsia="Times New Roman" w:hAnsi="Times New Roman" w:cs="Times New Roman"/>
+        </w:rPr>
+        <w:t>,</w:t>
+      </w:r>
+      <w:r>
+        <w:rPr>
+          <w:rFonts w:ascii="Times New Roman" w:eastAsia="Times New Roman" w:hAnsi="Times New Roman" w:cs="Times New Roman"/>
+        </w:rPr>
+        <w:t xml:space="preserve"> apply</w:t>
+      </w:r>
+      <w:r>
+        <w:rPr>
+          <w:rFonts w:ascii="Times New Roman" w:eastAsia="Times New Roman" w:hAnsi="Times New Roman" w:cs="Times New Roman"/>
+        </w:rPr>
+        <w:t xml:space="preserve">ing </w:t>
+      </w:r>
+      <w:r>
+        <w:rPr>
+          <w:rFonts w:ascii="Times New Roman" w:eastAsia="Times New Roman" w:hAnsi="Times New Roman" w:cs="Times New Roman"/>
+        </w:rPr>
+        <w:t>a Chi square test to assess variation.</w:t>
+      </w:r>
+      <w:r>
+        <w:rPr>
+          <w:rFonts w:ascii="Times New Roman" w:eastAsia="Times New Roman" w:hAnsi="Times New Roman" w:cs="Times New Roman"/>
+        </w:rPr>
+        <w:br/>
+      </w:r>
     </w:p>
     <w:p>
       <w:pPr>
@@ -2069,7 +2206,15 @@
         <w:rPr>
           <w:rFonts w:ascii="Times New Roman" w:eastAsia="Times New Roman" w:hAnsi="Times New Roman" w:cs="Times New Roman"/>
         </w:rPr>
-        <w:t>Null hypothesis and alternative hypothesis</w:t>
+        <w:t xml:space="preserve">Null hypothesis and alternative hypothesis (H0/H1) </w:t>
+      </w:r>
+      <w:r>
+        <w:rPr>
+          <w:rFonts w:ascii="Times New Roman" w:eastAsia="Times New Roman" w:hAnsi="Times New Roman" w:cs="Times New Roman"/>
+          <w:b/>
+          <w:bCs/>
+        </w:rPr>
+        <w:t>(100 words)</w:t>
       </w:r>
     </w:p>
     <w:p>
@@ -2083,7 +2228,6 @@
     </w:p>
     <w:p>
       <w:pPr>
-        <w:pStyle w:val="ListParagraph"/>
         <w:ind w:left="1440"/>
         <w:rPr>
           <w:rFonts w:ascii="Times New Roman" w:eastAsia="Times New Roman" w:hAnsi="Times New Roman" w:cs="Times New Roman"/>
@@ -2093,65 +2237,57 @@
         <w:rPr>
           <w:rFonts w:ascii="Times New Roman" w:eastAsia="Times New Roman" w:hAnsi="Times New Roman" w:cs="Times New Roman"/>
         </w:rPr>
-        <w:t>Null Hypothesis (H₀): There is no difference in the proportion of countries with growing populations among different continents. This implies that any observed variations in growth patterns across continents are due to random chance rather than systematic continental differences.</w:t>
-      </w:r>
-    </w:p>
-    <w:p>
-      <w:pPr>
-        <w:pStyle w:val="ListParagraph"/>
+        <w:t xml:space="preserve">To guide our analysis, we defined the hypotheses tested using a Chi square approach. </w:t>
+      </w:r>
+    </w:p>
+    <w:p>
+      <w:pPr>
         <w:ind w:left="1440"/>
         <w:rPr>
           <w:rFonts w:ascii="Times New Roman" w:eastAsia="Times New Roman" w:hAnsi="Times New Roman" w:cs="Times New Roman"/>
         </w:rPr>
       </w:pPr>
-    </w:p>
-    <w:p>
-      <w:pPr>
-        <w:pStyle w:val="ListParagraph"/>
+      <w:r>
+        <w:rPr>
+          <w:rFonts w:ascii="Times New Roman" w:eastAsia="Times New Roman" w:hAnsi="Times New Roman" w:cs="Times New Roman"/>
+        </w:rPr>
+        <w:t xml:space="preserve">The Null Hypothesis (H0) states: There is no difference in the proportion of countries with growing populations among different continents. This means Growth Status and Continent are assumed to be independent, with any variation due to random chance. </w:t>
+      </w:r>
+    </w:p>
+    <w:p>
+      <w:pPr>
         <w:ind w:left="1440"/>
         <w:rPr>
           <w:rFonts w:ascii="Times New Roman" w:eastAsia="Times New Roman" w:hAnsi="Times New Roman" w:cs="Times New Roman"/>
         </w:rPr>
       </w:pPr>
-    </w:p>
-    <w:p>
-      <w:pPr>
-        <w:pStyle w:val="ListParagraph"/>
+      <w:r>
+        <w:rPr>
+          <w:rFonts w:ascii="Times New Roman" w:eastAsia="Times New Roman" w:hAnsi="Times New Roman" w:cs="Times New Roman"/>
+        </w:rPr>
+        <w:t xml:space="preserve">The Alternative Hypothesis (H1) states: There is a difference in the proportion of countries with growing populations among different continents, as shown in </w:t>
+      </w:r>
+      <w:r>
+        <w:rPr>
+          <w:rFonts w:ascii="Times New Roman" w:eastAsia="Times New Roman" w:hAnsi="Times New Roman" w:cs="Times New Roman"/>
+        </w:rPr>
+        <w:lastRenderedPageBreak/>
+        <w:t>our dataset. This implies a real association between continent and growth status, suggesting demographic factors such as fertility, migration or age structure may influence differences.</w:t>
+      </w:r>
+      <w:r>
+        <w:rPr>
+          <w:rFonts w:ascii="Times New Roman" w:eastAsia="Times New Roman" w:hAnsi="Times New Roman" w:cs="Times New Roman"/>
+        </w:rPr>
+        <w:t xml:space="preserve"> </w:t>
+      </w:r>
+    </w:p>
+    <w:p>
+      <w:pPr>
         <w:ind w:left="1440"/>
         <w:rPr>
           <w:rFonts w:ascii="Times New Roman" w:eastAsia="Times New Roman" w:hAnsi="Times New Roman" w:cs="Times New Roman"/>
         </w:rPr>
       </w:pPr>
-      <w:r>
-        <w:rPr>
-          <w:rFonts w:ascii="Times New Roman" w:eastAsia="Times New Roman" w:hAnsi="Times New Roman" w:cs="Times New Roman"/>
-        </w:rPr>
-        <w:lastRenderedPageBreak/>
-        <w:t>Alternative Hypothesis (H₁): There is a difference in the proportion of countries with growing populations among different continents. This suggests that continental factors significantly influence population growth patterns, resulting in measurable disparities in the distribution of growing versus declining countries across geographic regions.</w:t>
-      </w:r>
-    </w:p>
-    <w:p>
-      <w:pPr>
-        <w:pStyle w:val="ListParagraph"/>
-        <w:ind w:left="1440"/>
-        <w:rPr>
-          <w:rFonts w:ascii="Times New Roman" w:eastAsia="Times New Roman" w:hAnsi="Times New Roman" w:cs="Times New Roman"/>
-        </w:rPr>
-      </w:pPr>
-    </w:p>
-    <w:p>
-      <w:pPr>
-        <w:ind w:left="1440"/>
-        <w:rPr>
-          <w:rFonts w:ascii="Times New Roman" w:eastAsia="Times New Roman" w:hAnsi="Times New Roman" w:cs="Times New Roman"/>
-        </w:rPr>
-      </w:pPr>
-      <w:r>
-        <w:rPr>
-          <w:rFonts w:ascii="Times New Roman" w:eastAsia="Times New Roman" w:hAnsi="Times New Roman" w:cs="Times New Roman"/>
-        </w:rPr>
-        <w:t xml:space="preserve"> </w:t>
-      </w:r>
     </w:p>
     <w:p>
       <w:pPr>
@@ -2237,7 +2373,35 @@
         <w:rPr>
           <w:rFonts w:ascii="Times New Roman" w:eastAsia="Times New Roman" w:hAnsi="Times New Roman" w:cs="Times New Roman"/>
         </w:rPr>
-        <w:t>Global population dynamics have been extensively studied, with the United Nations Population Division [1] documenting unprecedented demographic divergence across continents. Their 2024 report shows Africa maintaining rapid growth while Europe faces population decline, providing the empirical foundation for our analysis. Dyson's [2] demographic transition theory explains these continental variations by positioning regions at different transition stages - Europe having completed the shift to low fertility while many African countries remain in earlier high-growth phases. Bongaarts [3] further emphasizes the policy implications of these disparities, noting Africa's growth presents sustainable development challenges, while Europe's aging requires different interventions. Collectively, these studies establish the continental demographic patterns that form our research context, though they primarily focus on aggregate growth rates rather than analyzing the proportional distribution of growing versus declining populations across individual countries within each continent, which our study addresses.</w:t>
+        <w:t xml:space="preserve">Global population dynamics have been extensively studied, with the United Nations Population Division [1] documenting unprecedented demographic divergence across continents. Their 2024 report shows Africa maintaining rapid growth while Europe faces population decline, providing the empirical foundation for our analysis. Dyson's [2] demographic transition theory explains these continental variations by positioning regions at different transition stages - Europe having completed the shift to low fertility while many African countries remain in earlier high-growth phases. </w:t>
+      </w:r>
+      <w:proofErr w:type="spellStart"/>
+      <w:r>
+        <w:rPr>
+          <w:rFonts w:ascii="Times New Roman" w:eastAsia="Times New Roman" w:hAnsi="Times New Roman" w:cs="Times New Roman"/>
+        </w:rPr>
+        <w:t>Bongaarts</w:t>
+      </w:r>
+      <w:proofErr w:type="spellEnd"/>
+      <w:r>
+        <w:rPr>
+          <w:rFonts w:ascii="Times New Roman" w:eastAsia="Times New Roman" w:hAnsi="Times New Roman" w:cs="Times New Roman"/>
+        </w:rPr>
+        <w:t xml:space="preserve"> [3] further emphasizes the policy implications of these disparities, noting Africa's growth presents sustainable development challenges, while Europe's aging requires different interventions. Collectively, these studies establish the continental demographic patterns that form our research context, though they primarily focus on aggregate growth rates rather than </w:t>
+      </w:r>
+      <w:proofErr w:type="spellStart"/>
+      <w:r>
+        <w:rPr>
+          <w:rFonts w:ascii="Times New Roman" w:eastAsia="Times New Roman" w:hAnsi="Times New Roman" w:cs="Times New Roman"/>
+        </w:rPr>
+        <w:t>analyzing</w:t>
+      </w:r>
+      <w:proofErr w:type="spellEnd"/>
+      <w:r>
+        <w:rPr>
+          <w:rFonts w:ascii="Times New Roman" w:eastAsia="Times New Roman" w:hAnsi="Times New Roman" w:cs="Times New Roman"/>
+        </w:rPr>
+        <w:t xml:space="preserve"> the proportional distribution of growing versus declining populations across individual countries within each continent, which our study addresses.</w:t>
       </w:r>
     </w:p>
     <w:p>
@@ -2252,8 +2416,16 @@
         <w:rPr>
           <w:rFonts w:ascii="Times New Roman" w:eastAsia="Times New Roman" w:hAnsi="Times New Roman" w:cs="Times New Roman"/>
         </w:rPr>
-        <w:t>However, relatively few studies examine how many individual countries within each continent are currently experiencing population growth. This represents a gap in the literature, as continental averages often conceal substantial variation at the country level. By analysing the proportion of growing versus non-growing countries across continents, our study provides a more detailed and comparative perspective on global demographic imbalance</w:t>
-      </w:r>
+        <w:t xml:space="preserve">However, relatively few studies examine how many individual countries within each continent are currently experiencing population growth. This represents a gap in the literature, as continental averages often conceal substantial variation at the country level. By analysing the proportion of growing versus non-growing countries across continents, our study provides a more detailed and comparative perspective on global demographic </w:t>
+      </w:r>
+      <w:proofErr w:type="gramStart"/>
+      <w:r>
+        <w:rPr>
+          <w:rFonts w:ascii="Times New Roman" w:eastAsia="Times New Roman" w:hAnsi="Times New Roman" w:cs="Times New Roman"/>
+        </w:rPr>
+        <w:t>imbalance</w:t>
+      </w:r>
+      <w:proofErr w:type="gramEnd"/>
     </w:p>
     <w:p>
       <w:pPr>
@@ -2412,7 +2584,6 @@
         <w:rPr>
           <w:rFonts w:ascii="Times New Roman" w:eastAsia="Times New Roman" w:hAnsi="Times New Roman" w:cs="Times New Roman"/>
         </w:rPr>
-        <w:lastRenderedPageBreak/>
         <w:t xml:space="preserve">Appropriate </w:t>
       </w:r>
       <w:r>
@@ -2575,6 +2746,7 @@
           <w:highlight w:val="yellow"/>
           <w:shd w:val="clear" w:color="auto" w:fill="FFFFFF"/>
         </w:rPr>
+        <w:lastRenderedPageBreak/>
         <w:t xml:space="preserve">Include </w:t>
       </w:r>
       <w:r>
@@ -3747,8 +3919,19 @@
           <w:iCs/>
           <w:highlight w:val="yellow"/>
         </w:rPr>
-        <w:t xml:space="preserve"> of the change</w:t>
-      </w:r>
+        <w:t xml:space="preserve"> of the </w:t>
+      </w:r>
+      <w:proofErr w:type="gramStart"/>
+      <w:r>
+        <w:rPr>
+          <w:rFonts w:ascii="Times New Roman" w:eastAsia="Times New Roman" w:hAnsi="Times New Roman" w:cs="Times New Roman"/>
+          <w:i/>
+          <w:iCs/>
+          <w:highlight w:val="yellow"/>
+        </w:rPr>
+        <w:t>change</w:t>
+      </w:r>
+      <w:proofErr w:type="gramEnd"/>
     </w:p>
     <w:p>
       <w:pPr>
@@ -3793,8 +3976,19 @@
           <w:iCs/>
           <w:highlight w:val="yellow"/>
         </w:rPr>
-        <w:t>broader impact of the change</w:t>
-      </w:r>
+        <w:t xml:space="preserve">broader impact of the </w:t>
+      </w:r>
+      <w:proofErr w:type="gramStart"/>
+      <w:r>
+        <w:rPr>
+          <w:rFonts w:ascii="Times New Roman" w:eastAsia="Times New Roman" w:hAnsi="Times New Roman" w:cs="Times New Roman"/>
+          <w:i/>
+          <w:iCs/>
+          <w:highlight w:val="yellow"/>
+        </w:rPr>
+        <w:t>change</w:t>
+      </w:r>
+      <w:proofErr w:type="gramEnd"/>
     </w:p>
     <w:p>
       <w:pPr>
@@ -3821,7 +4015,6 @@
           <w:iCs/>
           <w:highlight w:val="yellow"/>
         </w:rPr>
-        <w:lastRenderedPageBreak/>
         <w:t>Commit Message:</w:t>
       </w:r>
       <w:r>
@@ -3840,8 +4033,19 @@
           <w:iCs/>
           <w:highlight w:val="yellow"/>
         </w:rPr>
-        <w:t>broader impact of the change</w:t>
-      </w:r>
+        <w:t xml:space="preserve">broader impact of the </w:t>
+      </w:r>
+      <w:proofErr w:type="gramStart"/>
+      <w:r>
+        <w:rPr>
+          <w:rFonts w:ascii="Times New Roman" w:eastAsia="Times New Roman" w:hAnsi="Times New Roman" w:cs="Times New Roman"/>
+          <w:i/>
+          <w:iCs/>
+          <w:highlight w:val="yellow"/>
+        </w:rPr>
+        <w:t>change</w:t>
+      </w:r>
+      <w:proofErr w:type="gramEnd"/>
     </w:p>
     <w:p>
       <w:pPr>
@@ -3902,6 +4106,7 @@
         <w:rPr>
           <w:rFonts w:ascii="Times New Roman" w:eastAsia="Times New Roman" w:hAnsi="Times New Roman" w:cs="Times New Roman"/>
         </w:rPr>
+        <w:lastRenderedPageBreak/>
         <w:t>Results explained</w:t>
       </w:r>
       <w:r>
@@ -4250,6 +4455,7 @@
         </w:rPr>
         <w:t xml:space="preserve">3. </w:t>
       </w:r>
+      <w:proofErr w:type="spellStart"/>
       <w:r>
         <w:rPr>
           <w:rFonts w:eastAsia="Times New Roman"/>
@@ -4257,7 +4463,17 @@
           <w:iCs/>
           <w:lang w:val="en-US"/>
         </w:rPr>
-        <w:t>Bongaarts, J. (2016). Development: Slow down population growth. Nature, 530(7591), 409-412.</w:t>
+        <w:t>Bongaarts</w:t>
+      </w:r>
+      <w:proofErr w:type="spellEnd"/>
+      <w:r>
+        <w:rPr>
+          <w:rFonts w:eastAsia="Times New Roman"/>
+          <w:i/>
+          <w:iCs/>
+          <w:lang w:val="en-US"/>
+        </w:rPr>
+        <w:t>, J. (2016). Development: Slow down population growth. Nature, 530(7591), 409-412.</w:t>
       </w:r>
     </w:p>
     <w:p>
@@ -4383,11 +4599,19 @@
           <w:rFonts w:ascii="Times New Roman" w:eastAsia="Times New Roman" w:hAnsi="Times New Roman" w:cs="Times New Roman"/>
         </w:rPr>
       </w:pPr>
-      <w:r>
-        <w:rPr>
-          <w:rFonts w:ascii="Times New Roman" w:eastAsia="Times New Roman" w:hAnsi="Times New Roman" w:cs="Times New Roman"/>
-        </w:rPr>
-        <w:t xml:space="preserve">Analysis.R code with the appropriate statistics to test the hypotheses. </w:t>
+      <w:proofErr w:type="spellStart"/>
+      <w:r>
+        <w:rPr>
+          <w:rFonts w:ascii="Times New Roman" w:eastAsia="Times New Roman" w:hAnsi="Times New Roman" w:cs="Times New Roman"/>
+        </w:rPr>
+        <w:t>Analysis.R</w:t>
+      </w:r>
+      <w:proofErr w:type="spellEnd"/>
+      <w:r>
+        <w:rPr>
+          <w:rFonts w:ascii="Times New Roman" w:eastAsia="Times New Roman" w:hAnsi="Times New Roman" w:cs="Times New Roman"/>
+        </w:rPr>
+        <w:t xml:space="preserve"> code with the appropriate statistics to test the hypotheses. </w:t>
       </w:r>
     </w:p>
     <w:p>
@@ -4479,8 +4703,19 @@
           <w:iCs/>
           <w:highlight w:val="yellow"/>
         </w:rPr>
-        <w:t>It should compute appropriate statistics to test the hypotheses</w:t>
-      </w:r>
+        <w:t xml:space="preserve">It should compute appropriate statistics to test the </w:t>
+      </w:r>
+      <w:proofErr w:type="gramStart"/>
+      <w:r>
+        <w:rPr>
+          <w:rFonts w:ascii="Times New Roman" w:eastAsia="Times New Roman" w:hAnsi="Times New Roman" w:cs="Times New Roman"/>
+          <w:i/>
+          <w:iCs/>
+          <w:highlight w:val="yellow"/>
+        </w:rPr>
+        <w:t>hypotheses</w:t>
+      </w:r>
+      <w:proofErr w:type="gramEnd"/>
     </w:p>
     <w:p>
       <w:pPr>
@@ -4533,7 +4768,7 @@
 </file>
 
 <file path=word/endnotes.xml><?xml version="1.0" encoding="utf-8"?>
-<w:endnotes xmlns:wpc="http://schemas.microsoft.com/office/word/2010/wordprocessingCanvas" xmlns:cx="http://schemas.microsoft.com/office/drawing/2014/chartex" xmlns:cx1="http://schemas.microsoft.com/office/drawing/2015/9/8/chartex" xmlns:cx2="http://schemas.microsoft.com/office/drawing/2015/10/21/chartex" xmlns:cx3="http://schemas.microsoft.com/office/drawing/2016/5/9/chartex" xmlns:cx4="http://schemas.microsoft.com/office/drawing/2016/5/10/chartex" xmlns:cx5="http://schemas.microsoft.com/office/drawing/2016/5/11/chartex" xmlns:cx6="http://schemas.microsoft.com/office/drawing/2016/5/12/chartex" xmlns:cx7="http://schemas.microsoft.com/office/drawing/2016/5/13/chartex" xmlns:cx8="http://schemas.microsoft.com/office/drawing/2016/5/14/chartex" xmlns:mc="http://schemas.openxmlformats.org/markup-compatibility/2006" xmlns:aink="http://schemas.microsoft.com/office/drawing/2016/ink" xmlns:am3d="http://schemas.microsoft.com/office/drawing/2017/model3d" xmlns:o="urn:schemas-microsoft-com:office:office" xmlns:oel="http://schemas.microsoft.com/office/2019/extlst" xmlns:r="http://schemas.openxmlformats.org/officeDocument/2006/relationships" xmlns:m="http://schemas.openxmlformats.org/officeDocument/2006/math" xmlns:v="urn:schemas-microsoft-com:vml" xmlns:wp14="http://schemas.microsoft.com/office/word/2010/wordprocessingDrawing" xmlns:wp="http://schemas.openxmlformats.org/drawingml/2006/wordprocessingDrawing" xmlns:w10="urn:schemas-microsoft-com:office:word" xmlns:w="http://schemas.openxmlformats.org/wordprocessingml/2006/main" xmlns:w14="http://schemas.microsoft.com/office/word/2010/wordml" xmlns:w15="http://schemas.microsoft.com/office/word/2012/wordml" xmlns:w16cex="http://schemas.microsoft.com/office/word/2018/wordml/cex" xmlns:w16cid="http://schemas.microsoft.com/office/word/2016/wordml/cid" xmlns:w16="http://schemas.microsoft.com/office/word/2018/wordml" xmlns:w16du="http://schemas.microsoft.com/office/word/2023/wordml/word16du" xmlns:w16sdtdh="http://schemas.microsoft.com/office/word/2020/wordml/sdtdatahash" xmlns:w16sdtfl="http://schemas.microsoft.com/office/word/2024/wordml/sdtformatlock" xmlns:w16se="http://schemas.microsoft.com/office/word/2015/wordml/symex" xmlns:wpg="http://schemas.microsoft.com/office/word/2010/wordprocessingGroup" xmlns:wpi="http://schemas.microsoft.com/office/word/2010/wordprocessingInk" xmlns:wne="http://schemas.microsoft.com/office/word/2006/wordml" xmlns:wps="http://schemas.microsoft.com/office/word/2010/wordprocessingShape" mc:Ignorable="w14 w15 w16se w16cid w16 w16cex w16sdtdh w16sdtfl w16du wp14">
+<w:endnotes xmlns:wpc="http://schemas.microsoft.com/office/word/2010/wordprocessingCanvas" xmlns:cx="http://schemas.microsoft.com/office/drawing/2014/chartex" xmlns:cx1="http://schemas.microsoft.com/office/drawing/2015/9/8/chartex" xmlns:cx2="http://schemas.microsoft.com/office/drawing/2015/10/21/chartex" xmlns:cx3="http://schemas.microsoft.com/office/drawing/2016/5/9/chartex" xmlns:cx4="http://schemas.microsoft.com/office/drawing/2016/5/10/chartex" xmlns:cx5="http://schemas.microsoft.com/office/drawing/2016/5/11/chartex" xmlns:cx6="http://schemas.microsoft.com/office/drawing/2016/5/12/chartex" xmlns:cx7="http://schemas.microsoft.com/office/drawing/2016/5/13/chartex" xmlns:cx8="http://schemas.microsoft.com/office/drawing/2016/5/14/chartex" xmlns:mc="http://schemas.openxmlformats.org/markup-compatibility/2006" xmlns:aink="http://schemas.microsoft.com/office/drawing/2016/ink" xmlns:am3d="http://schemas.microsoft.com/office/drawing/2017/model3d" xmlns:o="urn:schemas-microsoft-com:office:office" xmlns:oel="http://schemas.microsoft.com/office/2019/extlst" xmlns:r="http://schemas.openxmlformats.org/officeDocument/2006/relationships" xmlns:m="http://schemas.openxmlformats.org/officeDocument/2006/math" xmlns:v="urn:schemas-microsoft-com:vml" xmlns:wp14="http://schemas.microsoft.com/office/word/2010/wordprocessingDrawing" xmlns:wp="http://schemas.openxmlformats.org/drawingml/2006/wordprocessingDrawing" xmlns:w10="urn:schemas-microsoft-com:office:word" xmlns:w="http://schemas.openxmlformats.org/wordprocessingml/2006/main" xmlns:w14="http://schemas.microsoft.com/office/word/2010/wordml" xmlns:w15="http://schemas.microsoft.com/office/word/2012/wordml" xmlns:w16cex="http://schemas.microsoft.com/office/word/2018/wordml/cex" xmlns:w16cid="http://schemas.microsoft.com/office/word/2016/wordml/cid" xmlns:w16="http://schemas.microsoft.com/office/word/2018/wordml" xmlns:w16du="http://schemas.microsoft.com/office/word/2023/wordml/word16du" xmlns:w16sdtdh="http://schemas.microsoft.com/office/word/2020/wordml/sdtdatahash" xmlns:w16se="http://schemas.microsoft.com/office/word/2015/wordml/symex" xmlns:wpg="http://schemas.microsoft.com/office/word/2010/wordprocessingGroup" xmlns:wpi="http://schemas.microsoft.com/office/word/2010/wordprocessingInk" xmlns:wne="http://schemas.microsoft.com/office/word/2006/wordml" xmlns:wps="http://schemas.microsoft.com/office/word/2010/wordprocessingShape" mc:Ignorable="w14 w15 w16se w16cid w16 w16cex w16sdtdh w16du wp14">
   <w:endnote w:type="separator" w:id="-1">
     <w:p>
       <w:r>
@@ -4555,7 +4790,7 @@
 </file>
 
 <file path=word/footer1.xml><?xml version="1.0" encoding="utf-8"?>
-<w:ftr xmlns:wpc="http://schemas.microsoft.com/office/word/2010/wordprocessingCanvas" xmlns:cx="http://schemas.microsoft.com/office/drawing/2014/chartex" xmlns:cx1="http://schemas.microsoft.com/office/drawing/2015/9/8/chartex" xmlns:cx2="http://schemas.microsoft.com/office/drawing/2015/10/21/chartex" xmlns:cx3="http://schemas.microsoft.com/office/drawing/2016/5/9/chartex" xmlns:cx4="http://schemas.microsoft.com/office/drawing/2016/5/10/chartex" xmlns:cx5="http://schemas.microsoft.com/office/drawing/2016/5/11/chartex" xmlns:cx6="http://schemas.microsoft.com/office/drawing/2016/5/12/chartex" xmlns:cx7="http://schemas.microsoft.com/office/drawing/2016/5/13/chartex" xmlns:cx8="http://schemas.microsoft.com/office/drawing/2016/5/14/chartex" xmlns:mc="http://schemas.openxmlformats.org/markup-compatibility/2006" xmlns:aink="http://schemas.microsoft.com/office/drawing/2016/ink" xmlns:am3d="http://schemas.microsoft.com/office/drawing/2017/model3d" xmlns:o="urn:schemas-microsoft-com:office:office" xmlns:oel="http://schemas.microsoft.com/office/2019/extlst" xmlns:r="http://schemas.openxmlformats.org/officeDocument/2006/relationships" xmlns:m="http://schemas.openxmlformats.org/officeDocument/2006/math" xmlns:v="urn:schemas-microsoft-com:vml" xmlns:wp14="http://schemas.microsoft.com/office/word/2010/wordprocessingDrawing" xmlns:wp="http://schemas.openxmlformats.org/drawingml/2006/wordprocessingDrawing" xmlns:w10="urn:schemas-microsoft-com:office:word" xmlns:w="http://schemas.openxmlformats.org/wordprocessingml/2006/main" xmlns:w14="http://schemas.microsoft.com/office/word/2010/wordml" xmlns:w15="http://schemas.microsoft.com/office/word/2012/wordml" xmlns:w16cex="http://schemas.microsoft.com/office/word/2018/wordml/cex" xmlns:w16cid="http://schemas.microsoft.com/office/word/2016/wordml/cid" xmlns:w16="http://schemas.microsoft.com/office/word/2018/wordml" xmlns:w16du="http://schemas.microsoft.com/office/word/2023/wordml/word16du" xmlns:w16sdtdh="http://schemas.microsoft.com/office/word/2020/wordml/sdtdatahash" xmlns:w16sdtfl="http://schemas.microsoft.com/office/word/2024/wordml/sdtformatlock" xmlns:w16se="http://schemas.microsoft.com/office/word/2015/wordml/symex" xmlns:wpg="http://schemas.microsoft.com/office/word/2010/wordprocessingGroup" xmlns:wpi="http://schemas.microsoft.com/office/word/2010/wordprocessingInk" xmlns:wne="http://schemas.microsoft.com/office/word/2006/wordml" xmlns:wps="http://schemas.microsoft.com/office/word/2010/wordprocessingShape" mc:Ignorable="w14 w15 w16se w16cid w16 w16cex w16sdtdh w16sdtfl w16du wp14">
+<w:ftr xmlns:wpc="http://schemas.microsoft.com/office/word/2010/wordprocessingCanvas" xmlns:cx="http://schemas.microsoft.com/office/drawing/2014/chartex" xmlns:cx1="http://schemas.microsoft.com/office/drawing/2015/9/8/chartex" xmlns:cx2="http://schemas.microsoft.com/office/drawing/2015/10/21/chartex" xmlns:cx3="http://schemas.microsoft.com/office/drawing/2016/5/9/chartex" xmlns:cx4="http://schemas.microsoft.com/office/drawing/2016/5/10/chartex" xmlns:cx5="http://schemas.microsoft.com/office/drawing/2016/5/11/chartex" xmlns:cx6="http://schemas.microsoft.com/office/drawing/2016/5/12/chartex" xmlns:cx7="http://schemas.microsoft.com/office/drawing/2016/5/13/chartex" xmlns:cx8="http://schemas.microsoft.com/office/drawing/2016/5/14/chartex" xmlns:mc="http://schemas.openxmlformats.org/markup-compatibility/2006" xmlns:aink="http://schemas.microsoft.com/office/drawing/2016/ink" xmlns:am3d="http://schemas.microsoft.com/office/drawing/2017/model3d" xmlns:o="urn:schemas-microsoft-com:office:office" xmlns:oel="http://schemas.microsoft.com/office/2019/extlst" xmlns:r="http://schemas.openxmlformats.org/officeDocument/2006/relationships" xmlns:m="http://schemas.openxmlformats.org/officeDocument/2006/math" xmlns:v="urn:schemas-microsoft-com:vml" xmlns:wp14="http://schemas.microsoft.com/office/word/2010/wordprocessingDrawing" xmlns:wp="http://schemas.openxmlformats.org/drawingml/2006/wordprocessingDrawing" xmlns:w10="urn:schemas-microsoft-com:office:word" xmlns:w="http://schemas.openxmlformats.org/wordprocessingml/2006/main" xmlns:w14="http://schemas.microsoft.com/office/word/2010/wordml" xmlns:w15="http://schemas.microsoft.com/office/word/2012/wordml" xmlns:w16cex="http://schemas.microsoft.com/office/word/2018/wordml/cex" xmlns:w16cid="http://schemas.microsoft.com/office/word/2016/wordml/cid" xmlns:w16="http://schemas.microsoft.com/office/word/2018/wordml" xmlns:w16du="http://schemas.microsoft.com/office/word/2023/wordml/word16du" xmlns:w16sdtdh="http://schemas.microsoft.com/office/word/2020/wordml/sdtdatahash" xmlns:w16se="http://schemas.microsoft.com/office/word/2015/wordml/symex" xmlns:wpg="http://schemas.microsoft.com/office/word/2010/wordprocessingGroup" xmlns:wpi="http://schemas.microsoft.com/office/word/2010/wordprocessingInk" xmlns:wne="http://schemas.microsoft.com/office/word/2006/wordml" xmlns:wps="http://schemas.microsoft.com/office/word/2010/wordprocessingShape" mc:Ignorable="w14 w15 w16se w16cid w16 w16cex w16sdtdh w16du wp14">
   <w:sdt>
     <w:sdtPr>
       <w:rPr>
@@ -4567,11 +4802,6 @@
         <w:docPartUnique/>
       </w:docPartObj>
     </w:sdtPr>
-    <w:sdtEndPr>
-      <w:rPr>
-        <w:rStyle w:val="PageNumber"/>
-      </w:rPr>
-    </w:sdtEndPr>
     <w:sdtContent>
       <w:p>
         <w:pPr>
@@ -4612,7 +4842,7 @@
 </file>
 
 <file path=word/footer2.xml><?xml version="1.0" encoding="utf-8"?>
-<w:ftr xmlns:wpc="http://schemas.microsoft.com/office/word/2010/wordprocessingCanvas" xmlns:cx="http://schemas.microsoft.com/office/drawing/2014/chartex" xmlns:cx1="http://schemas.microsoft.com/office/drawing/2015/9/8/chartex" xmlns:cx2="http://schemas.microsoft.com/office/drawing/2015/10/21/chartex" xmlns:cx3="http://schemas.microsoft.com/office/drawing/2016/5/9/chartex" xmlns:cx4="http://schemas.microsoft.com/office/drawing/2016/5/10/chartex" xmlns:cx5="http://schemas.microsoft.com/office/drawing/2016/5/11/chartex" xmlns:cx6="http://schemas.microsoft.com/office/drawing/2016/5/12/chartex" xmlns:cx7="http://schemas.microsoft.com/office/drawing/2016/5/13/chartex" xmlns:cx8="http://schemas.microsoft.com/office/drawing/2016/5/14/chartex" xmlns:mc="http://schemas.openxmlformats.org/markup-compatibility/2006" xmlns:aink="http://schemas.microsoft.com/office/drawing/2016/ink" xmlns:am3d="http://schemas.microsoft.com/office/drawing/2017/model3d" xmlns:o="urn:schemas-microsoft-com:office:office" xmlns:oel="http://schemas.microsoft.com/office/2019/extlst" xmlns:r="http://schemas.openxmlformats.org/officeDocument/2006/relationships" xmlns:m="http://schemas.openxmlformats.org/officeDocument/2006/math" xmlns:v="urn:schemas-microsoft-com:vml" xmlns:wp14="http://schemas.microsoft.com/office/word/2010/wordprocessingDrawing" xmlns:wp="http://schemas.openxmlformats.org/drawingml/2006/wordprocessingDrawing" xmlns:w10="urn:schemas-microsoft-com:office:word" xmlns:w="http://schemas.openxmlformats.org/wordprocessingml/2006/main" xmlns:w14="http://schemas.microsoft.com/office/word/2010/wordml" xmlns:w15="http://schemas.microsoft.com/office/word/2012/wordml" xmlns:w16cex="http://schemas.microsoft.com/office/word/2018/wordml/cex" xmlns:w16cid="http://schemas.microsoft.com/office/word/2016/wordml/cid" xmlns:w16="http://schemas.microsoft.com/office/word/2018/wordml" xmlns:w16du="http://schemas.microsoft.com/office/word/2023/wordml/word16du" xmlns:w16sdtdh="http://schemas.microsoft.com/office/word/2020/wordml/sdtdatahash" xmlns:w16sdtfl="http://schemas.microsoft.com/office/word/2024/wordml/sdtformatlock" xmlns:w16se="http://schemas.microsoft.com/office/word/2015/wordml/symex" xmlns:wpg="http://schemas.microsoft.com/office/word/2010/wordprocessingGroup" xmlns:wpi="http://schemas.microsoft.com/office/word/2010/wordprocessingInk" xmlns:wne="http://schemas.microsoft.com/office/word/2006/wordml" xmlns:wps="http://schemas.microsoft.com/office/word/2010/wordprocessingShape" mc:Ignorable="w14 w15 w16se w16cid w16 w16cex w16sdtdh w16sdtfl w16du wp14">
+<w:ftr xmlns:wpc="http://schemas.microsoft.com/office/word/2010/wordprocessingCanvas" xmlns:cx="http://schemas.microsoft.com/office/drawing/2014/chartex" xmlns:cx1="http://schemas.microsoft.com/office/drawing/2015/9/8/chartex" xmlns:cx2="http://schemas.microsoft.com/office/drawing/2015/10/21/chartex" xmlns:cx3="http://schemas.microsoft.com/office/drawing/2016/5/9/chartex" xmlns:cx4="http://schemas.microsoft.com/office/drawing/2016/5/10/chartex" xmlns:cx5="http://schemas.microsoft.com/office/drawing/2016/5/11/chartex" xmlns:cx6="http://schemas.microsoft.com/office/drawing/2016/5/12/chartex" xmlns:cx7="http://schemas.microsoft.com/office/drawing/2016/5/13/chartex" xmlns:cx8="http://schemas.microsoft.com/office/drawing/2016/5/14/chartex" xmlns:mc="http://schemas.openxmlformats.org/markup-compatibility/2006" xmlns:aink="http://schemas.microsoft.com/office/drawing/2016/ink" xmlns:am3d="http://schemas.microsoft.com/office/drawing/2017/model3d" xmlns:o="urn:schemas-microsoft-com:office:office" xmlns:oel="http://schemas.microsoft.com/office/2019/extlst" xmlns:r="http://schemas.openxmlformats.org/officeDocument/2006/relationships" xmlns:m="http://schemas.openxmlformats.org/officeDocument/2006/math" xmlns:v="urn:schemas-microsoft-com:vml" xmlns:wp14="http://schemas.microsoft.com/office/word/2010/wordprocessingDrawing" xmlns:wp="http://schemas.openxmlformats.org/drawingml/2006/wordprocessingDrawing" xmlns:w10="urn:schemas-microsoft-com:office:word" xmlns:w="http://schemas.openxmlformats.org/wordprocessingml/2006/main" xmlns:w14="http://schemas.microsoft.com/office/word/2010/wordml" xmlns:w15="http://schemas.microsoft.com/office/word/2012/wordml" xmlns:w16cex="http://schemas.microsoft.com/office/word/2018/wordml/cex" xmlns:w16cid="http://schemas.microsoft.com/office/word/2016/wordml/cid" xmlns:w16="http://schemas.microsoft.com/office/word/2018/wordml" xmlns:w16du="http://schemas.microsoft.com/office/word/2023/wordml/word16du" xmlns:w16sdtdh="http://schemas.microsoft.com/office/word/2020/wordml/sdtdatahash" xmlns:w16se="http://schemas.microsoft.com/office/word/2015/wordml/symex" xmlns:wpg="http://schemas.microsoft.com/office/word/2010/wordprocessingGroup" xmlns:wpi="http://schemas.microsoft.com/office/word/2010/wordprocessingInk" xmlns:wne="http://schemas.microsoft.com/office/word/2006/wordml" xmlns:wps="http://schemas.microsoft.com/office/word/2010/wordprocessingShape" mc:Ignorable="w14 w15 w16se w16cid w16 w16cex w16sdtdh w16du wp14">
   <w:sdt>
     <w:sdtPr>
       <w:rPr>
@@ -4624,11 +4854,6 @@
         <w:docPartUnique/>
       </w:docPartObj>
     </w:sdtPr>
-    <w:sdtEndPr>
-      <w:rPr>
-        <w:rStyle w:val="PageNumber"/>
-      </w:rPr>
-    </w:sdtEndPr>
     <w:sdtContent>
       <w:p>
         <w:pPr>
@@ -4682,7 +4907,7 @@
 </file>
 
 <file path=word/footnotes.xml><?xml version="1.0" encoding="utf-8"?>
-<w:footnotes xmlns:wpc="http://schemas.microsoft.com/office/word/2010/wordprocessingCanvas" xmlns:cx="http://schemas.microsoft.com/office/drawing/2014/chartex" xmlns:cx1="http://schemas.microsoft.com/office/drawing/2015/9/8/chartex" xmlns:cx2="http://schemas.microsoft.com/office/drawing/2015/10/21/chartex" xmlns:cx3="http://schemas.microsoft.com/office/drawing/2016/5/9/chartex" xmlns:cx4="http://schemas.microsoft.com/office/drawing/2016/5/10/chartex" xmlns:cx5="http://schemas.microsoft.com/office/drawing/2016/5/11/chartex" xmlns:cx6="http://schemas.microsoft.com/office/drawing/2016/5/12/chartex" xmlns:cx7="http://schemas.microsoft.com/office/drawing/2016/5/13/chartex" xmlns:cx8="http://schemas.microsoft.com/office/drawing/2016/5/14/chartex" xmlns:mc="http://schemas.openxmlformats.org/markup-compatibility/2006" xmlns:aink="http://schemas.microsoft.com/office/drawing/2016/ink" xmlns:am3d="http://schemas.microsoft.com/office/drawing/2017/model3d" xmlns:o="urn:schemas-microsoft-com:office:office" xmlns:oel="http://schemas.microsoft.com/office/2019/extlst" xmlns:r="http://schemas.openxmlformats.org/officeDocument/2006/relationships" xmlns:m="http://schemas.openxmlformats.org/officeDocument/2006/math" xmlns:v="urn:schemas-microsoft-com:vml" xmlns:wp14="http://schemas.microsoft.com/office/word/2010/wordprocessingDrawing" xmlns:wp="http://schemas.openxmlformats.org/drawingml/2006/wordprocessingDrawing" xmlns:w10="urn:schemas-microsoft-com:office:word" xmlns:w="http://schemas.openxmlformats.org/wordprocessingml/2006/main" xmlns:w14="http://schemas.microsoft.com/office/word/2010/wordml" xmlns:w15="http://schemas.microsoft.com/office/word/2012/wordml" xmlns:w16cex="http://schemas.microsoft.com/office/word/2018/wordml/cex" xmlns:w16cid="http://schemas.microsoft.com/office/word/2016/wordml/cid" xmlns:w16="http://schemas.microsoft.com/office/word/2018/wordml" xmlns:w16du="http://schemas.microsoft.com/office/word/2023/wordml/word16du" xmlns:w16sdtdh="http://schemas.microsoft.com/office/word/2020/wordml/sdtdatahash" xmlns:w16sdtfl="http://schemas.microsoft.com/office/word/2024/wordml/sdtformatlock" xmlns:w16se="http://schemas.microsoft.com/office/word/2015/wordml/symex" xmlns:wpg="http://schemas.microsoft.com/office/word/2010/wordprocessingGroup" xmlns:wpi="http://schemas.microsoft.com/office/word/2010/wordprocessingInk" xmlns:wne="http://schemas.microsoft.com/office/word/2006/wordml" xmlns:wps="http://schemas.microsoft.com/office/word/2010/wordprocessingShape" mc:Ignorable="w14 w15 w16se w16cid w16 w16cex w16sdtdh w16sdtfl w16du wp14">
+<w:footnotes xmlns:wpc="http://schemas.microsoft.com/office/word/2010/wordprocessingCanvas" xmlns:cx="http://schemas.microsoft.com/office/drawing/2014/chartex" xmlns:cx1="http://schemas.microsoft.com/office/drawing/2015/9/8/chartex" xmlns:cx2="http://schemas.microsoft.com/office/drawing/2015/10/21/chartex" xmlns:cx3="http://schemas.microsoft.com/office/drawing/2016/5/9/chartex" xmlns:cx4="http://schemas.microsoft.com/office/drawing/2016/5/10/chartex" xmlns:cx5="http://schemas.microsoft.com/office/drawing/2016/5/11/chartex" xmlns:cx6="http://schemas.microsoft.com/office/drawing/2016/5/12/chartex" xmlns:cx7="http://schemas.microsoft.com/office/drawing/2016/5/13/chartex" xmlns:cx8="http://schemas.microsoft.com/office/drawing/2016/5/14/chartex" xmlns:mc="http://schemas.openxmlformats.org/markup-compatibility/2006" xmlns:aink="http://schemas.microsoft.com/office/drawing/2016/ink" xmlns:am3d="http://schemas.microsoft.com/office/drawing/2017/model3d" xmlns:o="urn:schemas-microsoft-com:office:office" xmlns:oel="http://schemas.microsoft.com/office/2019/extlst" xmlns:r="http://schemas.openxmlformats.org/officeDocument/2006/relationships" xmlns:m="http://schemas.openxmlformats.org/officeDocument/2006/math" xmlns:v="urn:schemas-microsoft-com:vml" xmlns:wp14="http://schemas.microsoft.com/office/word/2010/wordprocessingDrawing" xmlns:wp="http://schemas.openxmlformats.org/drawingml/2006/wordprocessingDrawing" xmlns:w10="urn:schemas-microsoft-com:office:word" xmlns:w="http://schemas.openxmlformats.org/wordprocessingml/2006/main" xmlns:w14="http://schemas.microsoft.com/office/word/2010/wordml" xmlns:w15="http://schemas.microsoft.com/office/word/2012/wordml" xmlns:w16cex="http://schemas.microsoft.com/office/word/2018/wordml/cex" xmlns:w16cid="http://schemas.microsoft.com/office/word/2016/wordml/cid" xmlns:w16="http://schemas.microsoft.com/office/word/2018/wordml" xmlns:w16du="http://schemas.microsoft.com/office/word/2023/wordml/word16du" xmlns:w16sdtdh="http://schemas.microsoft.com/office/word/2020/wordml/sdtdatahash" xmlns:w16se="http://schemas.microsoft.com/office/word/2015/wordml/symex" xmlns:wpg="http://schemas.microsoft.com/office/word/2010/wordprocessingGroup" xmlns:wpi="http://schemas.microsoft.com/office/word/2010/wordprocessingInk" xmlns:wne="http://schemas.microsoft.com/office/word/2006/wordml" xmlns:wps="http://schemas.microsoft.com/office/word/2010/wordprocessingShape" mc:Ignorable="w14 w15 w16se w16cid w16 w16cex w16sdtdh w16du wp14">
   <w:footnote w:type="separator" w:id="-1">
     <w:p>
       <w:r>
@@ -4712,7 +4937,7 @@
 </file>
 
 <file path=word/numbering.xml><?xml version="1.0" encoding="utf-8"?>
-<w:numbering xmlns:wpc="http://schemas.microsoft.com/office/word/2010/wordprocessingCanvas" xmlns:cx="http://schemas.microsoft.com/office/drawing/2014/chartex" xmlns:cx1="http://schemas.microsoft.com/office/drawing/2015/9/8/chartex" xmlns:cx2="http://schemas.microsoft.com/office/drawing/2015/10/21/chartex" xmlns:cx3="http://schemas.microsoft.com/office/drawing/2016/5/9/chartex" xmlns:cx4="http://schemas.microsoft.com/office/drawing/2016/5/10/chartex" xmlns:cx5="http://schemas.microsoft.com/office/drawing/2016/5/11/chartex" xmlns:cx6="http://schemas.microsoft.com/office/drawing/2016/5/12/chartex" xmlns:cx7="http://schemas.microsoft.com/office/drawing/2016/5/13/chartex" xmlns:cx8="http://schemas.microsoft.com/office/drawing/2016/5/14/chartex" xmlns:mc="http://schemas.openxmlformats.org/markup-compatibility/2006" xmlns:aink="http://schemas.microsoft.com/office/drawing/2016/ink" xmlns:am3d="http://schemas.microsoft.com/office/drawing/2017/model3d" xmlns:o="urn:schemas-microsoft-com:office:office" xmlns:oel="http://schemas.microsoft.com/office/2019/extlst" xmlns:r="http://schemas.openxmlformats.org/officeDocument/2006/relationships" xmlns:m="http://schemas.openxmlformats.org/officeDocument/2006/math" xmlns:v="urn:schemas-microsoft-com:vml" xmlns:wp14="http://schemas.microsoft.com/office/word/2010/wordprocessingDrawing" xmlns:wp="http://schemas.openxmlformats.org/drawingml/2006/wordprocessingDrawing" xmlns:w10="urn:schemas-microsoft-com:office:word" xmlns:w="http://schemas.openxmlformats.org/wordprocessingml/2006/main" xmlns:w14="http://schemas.microsoft.com/office/word/2010/wordml" xmlns:w15="http://schemas.microsoft.com/office/word/2012/wordml" xmlns:w16cex="http://schemas.microsoft.com/office/word/2018/wordml/cex" xmlns:w16cid="http://schemas.microsoft.com/office/word/2016/wordml/cid" xmlns:w16="http://schemas.microsoft.com/office/word/2018/wordml" xmlns:w16du="http://schemas.microsoft.com/office/word/2023/wordml/word16du" xmlns:w16sdtdh="http://schemas.microsoft.com/office/word/2020/wordml/sdtdatahash" xmlns:w16sdtfl="http://schemas.microsoft.com/office/word/2024/wordml/sdtformatlock" xmlns:w16se="http://schemas.microsoft.com/office/word/2015/wordml/symex" xmlns:wpg="http://schemas.microsoft.com/office/word/2010/wordprocessingGroup" xmlns:wpi="http://schemas.microsoft.com/office/word/2010/wordprocessingInk" xmlns:wne="http://schemas.microsoft.com/office/word/2006/wordml" xmlns:wps="http://schemas.microsoft.com/office/word/2010/wordprocessingShape" mc:Ignorable="w14 w15 w16se w16cid w16 w16cex w16sdtdh w16sdtfl w16du wp14">
+<w:numbering xmlns:wpc="http://schemas.microsoft.com/office/word/2010/wordprocessingCanvas" xmlns:cx="http://schemas.microsoft.com/office/drawing/2014/chartex" xmlns:cx1="http://schemas.microsoft.com/office/drawing/2015/9/8/chartex" xmlns:cx2="http://schemas.microsoft.com/office/drawing/2015/10/21/chartex" xmlns:cx3="http://schemas.microsoft.com/office/drawing/2016/5/9/chartex" xmlns:cx4="http://schemas.microsoft.com/office/drawing/2016/5/10/chartex" xmlns:cx5="http://schemas.microsoft.com/office/drawing/2016/5/11/chartex" xmlns:cx6="http://schemas.microsoft.com/office/drawing/2016/5/12/chartex" xmlns:cx7="http://schemas.microsoft.com/office/drawing/2016/5/13/chartex" xmlns:cx8="http://schemas.microsoft.com/office/drawing/2016/5/14/chartex" xmlns:mc="http://schemas.openxmlformats.org/markup-compatibility/2006" xmlns:aink="http://schemas.microsoft.com/office/drawing/2016/ink" xmlns:am3d="http://schemas.microsoft.com/office/drawing/2017/model3d" xmlns:o="urn:schemas-microsoft-com:office:office" xmlns:oel="http://schemas.microsoft.com/office/2019/extlst" xmlns:r="http://schemas.openxmlformats.org/officeDocument/2006/relationships" xmlns:m="http://schemas.openxmlformats.org/officeDocument/2006/math" xmlns:v="urn:schemas-microsoft-com:vml" xmlns:wp14="http://schemas.microsoft.com/office/word/2010/wordprocessingDrawing" xmlns:wp="http://schemas.openxmlformats.org/drawingml/2006/wordprocessingDrawing" xmlns:w10="urn:schemas-microsoft-com:office:word" xmlns:w="http://schemas.openxmlformats.org/wordprocessingml/2006/main" xmlns:w14="http://schemas.microsoft.com/office/word/2010/wordml" xmlns:w15="http://schemas.microsoft.com/office/word/2012/wordml" xmlns:w16cex="http://schemas.microsoft.com/office/word/2018/wordml/cex" xmlns:w16cid="http://schemas.microsoft.com/office/word/2016/wordml/cid" xmlns:w16="http://schemas.microsoft.com/office/word/2018/wordml" xmlns:w16du="http://schemas.microsoft.com/office/word/2023/wordml/word16du" xmlns:w16sdtdh="http://schemas.microsoft.com/office/word/2020/wordml/sdtdatahash" xmlns:w16se="http://schemas.microsoft.com/office/word/2015/wordml/symex" xmlns:wpg="http://schemas.microsoft.com/office/word/2010/wordprocessingGroup" xmlns:wpi="http://schemas.microsoft.com/office/word/2010/wordprocessingInk" xmlns:wne="http://schemas.microsoft.com/office/word/2006/wordml" xmlns:wps="http://schemas.microsoft.com/office/word/2010/wordprocessingShape" mc:Ignorable="w14 w15 w16se w16cid w16 w16cex w16sdtdh w16du wp14">
   <w:abstractNum w:abstractNumId="0" w15:restartNumberingAfterBreak="0">
     <w:nsid w:val="03867835"/>
     <w:multiLevelType w:val="hybridMultilevel"/>
@@ -8221,7 +8446,7 @@
 </file>
 
 <file path=word/styles.xml><?xml version="1.0" encoding="utf-8"?>
-<w:styles xmlns:mc="http://schemas.openxmlformats.org/markup-compatibility/2006" xmlns:r="http://schemas.openxmlformats.org/officeDocument/2006/relationships" xmlns:w="http://schemas.openxmlformats.org/wordprocessingml/2006/main" xmlns:w14="http://schemas.microsoft.com/office/word/2010/wordml" xmlns:w15="http://schemas.microsoft.com/office/word/2012/wordml" xmlns:w16cex="http://schemas.microsoft.com/office/word/2018/wordml/cex" xmlns:w16cid="http://schemas.microsoft.com/office/word/2016/wordml/cid" xmlns:w16="http://schemas.microsoft.com/office/word/2018/wordml" xmlns:w16du="http://schemas.microsoft.com/office/word/2023/wordml/word16du" xmlns:w16sdtdh="http://schemas.microsoft.com/office/word/2020/wordml/sdtdatahash" xmlns:w16sdtfl="http://schemas.microsoft.com/office/word/2024/wordml/sdtformatlock" xmlns:w16se="http://schemas.microsoft.com/office/word/2015/wordml/symex" mc:Ignorable="w14 w15 w16se w16cid w16 w16cex w16sdtdh w16sdtfl w16du">
+<w:styles xmlns:mc="http://schemas.openxmlformats.org/markup-compatibility/2006" xmlns:r="http://schemas.openxmlformats.org/officeDocument/2006/relationships" xmlns:w="http://schemas.openxmlformats.org/wordprocessingml/2006/main" xmlns:w14="http://schemas.microsoft.com/office/word/2010/wordml" xmlns:w15="http://schemas.microsoft.com/office/word/2012/wordml" xmlns:w16cex="http://schemas.microsoft.com/office/word/2018/wordml/cex" xmlns:w16cid="http://schemas.microsoft.com/office/word/2016/wordml/cid" xmlns:w16="http://schemas.microsoft.com/office/word/2018/wordml" xmlns:w16du="http://schemas.microsoft.com/office/word/2023/wordml/word16du" xmlns:w16sdtdh="http://schemas.microsoft.com/office/word/2020/wordml/sdtdatahash" xmlns:w16se="http://schemas.microsoft.com/office/word/2015/wordml/symex" mc:Ignorable="w14 w15 w16se w16cid w16 w16cex w16sdtdh w16du">
   <w:docDefaults>
     <w:rPrDefault>
       <w:rPr>

</xml_diff>

<commit_message>
Updated Visulization 3, Added The Rscript Output PNG Files 3.1 section
</commit_message>
<xml_diff>
--- a/7COM1079_Final report_Team_A48.docx
+++ b/7COM1079_Final report_Team_A48.docx
@@ -1,6 +1,6 @@
 
 <file path=word/document.xml><?xml version="1.0" encoding="utf-8"?>
-<w:document xmlns:wpc="http://schemas.microsoft.com/office/word/2010/wordprocessingCanvas" xmlns:cx="http://schemas.microsoft.com/office/drawing/2014/chartex" xmlns:cx1="http://schemas.microsoft.com/office/drawing/2015/9/8/chartex" xmlns:cx2="http://schemas.microsoft.com/office/drawing/2015/10/21/chartex" xmlns:cx3="http://schemas.microsoft.com/office/drawing/2016/5/9/chartex" xmlns:cx4="http://schemas.microsoft.com/office/drawing/2016/5/10/chartex" xmlns:cx5="http://schemas.microsoft.com/office/drawing/2016/5/11/chartex" xmlns:cx6="http://schemas.microsoft.com/office/drawing/2016/5/12/chartex" xmlns:cx7="http://schemas.microsoft.com/office/drawing/2016/5/13/chartex" xmlns:cx8="http://schemas.microsoft.com/office/drawing/2016/5/14/chartex" xmlns:mc="http://schemas.openxmlformats.org/markup-compatibility/2006" xmlns:aink="http://schemas.microsoft.com/office/drawing/2016/ink" xmlns:am3d="http://schemas.microsoft.com/office/drawing/2017/model3d" xmlns:o="urn:schemas-microsoft-com:office:office" xmlns:oel="http://schemas.microsoft.com/office/2019/extlst" xmlns:r="http://schemas.openxmlformats.org/officeDocument/2006/relationships" xmlns:m="http://schemas.openxmlformats.org/officeDocument/2006/math" xmlns:v="urn:schemas-microsoft-com:vml" xmlns:wp14="http://schemas.microsoft.com/office/word/2010/wordprocessingDrawing" xmlns:wp="http://schemas.openxmlformats.org/drawingml/2006/wordprocessingDrawing" xmlns:w10="urn:schemas-microsoft-com:office:word" xmlns:w="http://schemas.openxmlformats.org/wordprocessingml/2006/main" xmlns:w14="http://schemas.microsoft.com/office/word/2010/wordml" xmlns:w15="http://schemas.microsoft.com/office/word/2012/wordml" xmlns:w16cex="http://schemas.microsoft.com/office/word/2018/wordml/cex" xmlns:w16cid="http://schemas.microsoft.com/office/word/2016/wordml/cid" xmlns:w16="http://schemas.microsoft.com/office/word/2018/wordml" xmlns:w16du="http://schemas.microsoft.com/office/word/2023/wordml/word16du" xmlns:w16sdtdh="http://schemas.microsoft.com/office/word/2020/wordml/sdtdatahash" xmlns:w16se="http://schemas.microsoft.com/office/word/2015/wordml/symex" xmlns:wpg="http://schemas.microsoft.com/office/word/2010/wordprocessingGroup" xmlns:wpi="http://schemas.microsoft.com/office/word/2010/wordprocessingInk" xmlns:wne="http://schemas.microsoft.com/office/word/2006/wordml" xmlns:wps="http://schemas.microsoft.com/office/word/2010/wordprocessingShape" mc:Ignorable="w14 w15 w16se w16cid w16 w16cex w16sdtdh w16du wp14">
+<w:document xmlns:wpc="http://schemas.microsoft.com/office/word/2010/wordprocessingCanvas" xmlns:cx="http://schemas.microsoft.com/office/drawing/2014/chartex" xmlns:cx1="http://schemas.microsoft.com/office/drawing/2015/9/8/chartex" xmlns:cx2="http://schemas.microsoft.com/office/drawing/2015/10/21/chartex" xmlns:cx3="http://schemas.microsoft.com/office/drawing/2016/5/9/chartex" xmlns:cx4="http://schemas.microsoft.com/office/drawing/2016/5/10/chartex" xmlns:cx5="http://schemas.microsoft.com/office/drawing/2016/5/11/chartex" xmlns:cx6="http://schemas.microsoft.com/office/drawing/2016/5/12/chartex" xmlns:cx7="http://schemas.microsoft.com/office/drawing/2016/5/13/chartex" xmlns:cx8="http://schemas.microsoft.com/office/drawing/2016/5/14/chartex" xmlns:mc="http://schemas.openxmlformats.org/markup-compatibility/2006" xmlns:aink="http://schemas.microsoft.com/office/drawing/2016/ink" xmlns:am3d="http://schemas.microsoft.com/office/drawing/2017/model3d" xmlns:o="urn:schemas-microsoft-com:office:office" xmlns:oel="http://schemas.microsoft.com/office/2019/extlst" xmlns:r="http://schemas.openxmlformats.org/officeDocument/2006/relationships" xmlns:m="http://schemas.openxmlformats.org/officeDocument/2006/math" xmlns:v="urn:schemas-microsoft-com:vml" xmlns:wp14="http://schemas.microsoft.com/office/word/2010/wordprocessingDrawing" xmlns:wp="http://schemas.openxmlformats.org/drawingml/2006/wordprocessingDrawing" xmlns:w10="urn:schemas-microsoft-com:office:word" xmlns:w="http://schemas.openxmlformats.org/wordprocessingml/2006/main" xmlns:w14="http://schemas.microsoft.com/office/word/2010/wordml" xmlns:w15="http://schemas.microsoft.com/office/word/2012/wordml" xmlns:w16cex="http://schemas.microsoft.com/office/word/2018/wordml/cex" xmlns:w16cid="http://schemas.microsoft.com/office/word/2016/wordml/cid" xmlns:w16="http://schemas.microsoft.com/office/word/2018/wordml" xmlns:w16du="http://schemas.microsoft.com/office/word/2023/wordml/word16du" xmlns:w16sdtdh="http://schemas.microsoft.com/office/word/2020/wordml/sdtdatahash" xmlns:w16sdtfl="http://schemas.microsoft.com/office/word/2024/wordml/sdtformatlock" xmlns:w16se="http://schemas.microsoft.com/office/word/2015/wordml/symex" xmlns:wpg="http://schemas.microsoft.com/office/word/2010/wordprocessingGroup" xmlns:wpi="http://schemas.microsoft.com/office/word/2010/wordprocessingInk" xmlns:wne="http://schemas.microsoft.com/office/word/2006/wordml" xmlns:wps="http://schemas.microsoft.com/office/word/2010/wordprocessingShape" mc:Ignorable="w14 w15 w16se w16cid w16 w16cex w16sdtdh w16sdtfl w16du wp14">
   <w:body>
     <w:p>
       <w:pPr>
@@ -447,7 +447,155 @@
           <w:rFonts w:ascii="Times New Roman" w:eastAsia="Times New Roman" w:hAnsi="Times New Roman" w:cs="Times New Roman"/>
           <w:i/>
         </w:rPr>
-        <w:t xml:space="preserve">Md </w:t>
+        <w:t>Md Nahedul Bar Chowdhury Ruhul 24160119</w:t>
+      </w:r>
+      <w:r>
+        <w:rPr>
+          <w:rFonts w:ascii="Times New Roman" w:eastAsia="Times New Roman" w:hAnsi="Times New Roman" w:cs="Times New Roman"/>
+          <w:i/>
+        </w:rPr>
+        <w:t xml:space="preserve">, </w:t>
+      </w:r>
+    </w:p>
+    <w:p>
+      <w:pPr>
+        <w:ind w:left="720"/>
+        <w:rPr>
+          <w:rFonts w:ascii="Times New Roman" w:eastAsia="Times New Roman" w:hAnsi="Times New Roman" w:cs="Times New Roman"/>
+          <w:i/>
+        </w:rPr>
+      </w:pPr>
+      <w:r>
+        <w:rPr>
+          <w:rFonts w:ascii="Times New Roman" w:eastAsia="Times New Roman" w:hAnsi="Times New Roman" w:cs="Times New Roman"/>
+          <w:i/>
+        </w:rPr>
+        <w:t xml:space="preserve">      </w:t>
+      </w:r>
+      <w:r>
+        <w:rPr>
+          <w:rFonts w:ascii="Times New Roman" w:eastAsia="Times New Roman" w:hAnsi="Times New Roman" w:cs="Times New Roman"/>
+          <w:i/>
+        </w:rPr>
+        <w:t xml:space="preserve"> </w:t>
+      </w:r>
+      <w:r>
+        <w:rPr>
+          <w:rFonts w:ascii="Times New Roman" w:eastAsia="Times New Roman" w:hAnsi="Times New Roman" w:cs="Times New Roman"/>
+          <w:i/>
+        </w:rPr>
+        <w:t xml:space="preserve">  </w:t>
+      </w:r>
+      <w:r>
+        <w:rPr>
+          <w:rFonts w:ascii="Times New Roman" w:eastAsia="Times New Roman" w:hAnsi="Times New Roman" w:cs="Times New Roman"/>
+          <w:i/>
+        </w:rPr>
+        <w:t>Abhishek Ashok Kumar 24140242</w:t>
+      </w:r>
+      <w:r>
+        <w:rPr>
+          <w:rFonts w:ascii="Times New Roman" w:eastAsia="Times New Roman" w:hAnsi="Times New Roman" w:cs="Times New Roman"/>
+          <w:i/>
+        </w:rPr>
+        <w:t>,</w:t>
+      </w:r>
+    </w:p>
+    <w:p>
+      <w:pPr>
+        <w:ind w:left="720"/>
+        <w:rPr>
+          <w:rFonts w:ascii="Times New Roman" w:eastAsia="Times New Roman" w:hAnsi="Times New Roman" w:cs="Times New Roman"/>
+          <w:i/>
+        </w:rPr>
+      </w:pPr>
+      <w:r>
+        <w:rPr>
+          <w:rFonts w:ascii="Times New Roman" w:eastAsia="Times New Roman" w:hAnsi="Times New Roman" w:cs="Times New Roman"/>
+          <w:i/>
+        </w:rPr>
+        <w:t xml:space="preserve">       </w:t>
+      </w:r>
+      <w:r>
+        <w:rPr>
+          <w:rFonts w:ascii="Times New Roman" w:eastAsia="Times New Roman" w:hAnsi="Times New Roman" w:cs="Times New Roman"/>
+          <w:i/>
+        </w:rPr>
+        <w:t xml:space="preserve"> </w:t>
+      </w:r>
+      <w:r>
+        <w:rPr>
+          <w:rFonts w:ascii="Times New Roman" w:eastAsia="Times New Roman" w:hAnsi="Times New Roman" w:cs="Times New Roman"/>
+          <w:i/>
+        </w:rPr>
+        <w:t xml:space="preserve">Leslie Lucie Konlack Nanga </w:t>
+      </w:r>
+      <w:r>
+        <w:rPr>
+          <w:rFonts w:ascii="Times New Roman" w:eastAsia="Times New Roman" w:hAnsi="Times New Roman" w:cs="Times New Roman"/>
+          <w:i/>
+        </w:rPr>
+        <w:t>24100607</w:t>
+      </w:r>
+      <w:r>
+        <w:rPr>
+          <w:rFonts w:ascii="Times New Roman" w:eastAsia="Times New Roman" w:hAnsi="Times New Roman" w:cs="Times New Roman"/>
+          <w:i/>
+        </w:rPr>
+        <w:t>,</w:t>
+      </w:r>
+    </w:p>
+    <w:p>
+      <w:pPr>
+        <w:ind w:left="720"/>
+        <w:rPr>
+          <w:rFonts w:ascii="Times New Roman" w:eastAsia="Times New Roman" w:hAnsi="Times New Roman" w:cs="Times New Roman"/>
+          <w:i/>
+        </w:rPr>
+      </w:pPr>
+      <w:r>
+        <w:rPr>
+          <w:rFonts w:ascii="Times New Roman" w:eastAsia="Times New Roman" w:hAnsi="Times New Roman" w:cs="Times New Roman"/>
+          <w:i/>
+        </w:rPr>
+        <w:t xml:space="preserve">       Zisan Ahmed </w:t>
+      </w:r>
+      <w:r>
+        <w:rPr>
+          <w:rFonts w:ascii="Times New Roman" w:eastAsia="Times New Roman" w:hAnsi="Times New Roman" w:cs="Times New Roman"/>
+          <w:i/>
+        </w:rPr>
+        <w:t>24162855</w:t>
+      </w:r>
+      <w:r>
+        <w:rPr>
+          <w:rFonts w:ascii="Times New Roman" w:eastAsia="Times New Roman" w:hAnsi="Times New Roman" w:cs="Times New Roman"/>
+          <w:i/>
+        </w:rPr>
+        <w:t>,</w:t>
+      </w:r>
+    </w:p>
+    <w:p>
+      <w:pPr>
+        <w:ind w:left="720"/>
+        <w:rPr>
+          <w:rFonts w:ascii="Times New Roman" w:eastAsia="Times New Roman" w:hAnsi="Times New Roman" w:cs="Times New Roman"/>
+          <w:i/>
+        </w:rPr>
+      </w:pPr>
+      <w:r>
+        <w:rPr>
+          <w:rFonts w:ascii="Times New Roman" w:eastAsia="Times New Roman" w:hAnsi="Times New Roman" w:cs="Times New Roman"/>
+          <w:i/>
+        </w:rPr>
+        <w:t xml:space="preserve">      </w:t>
+      </w:r>
+      <w:r>
+        <w:rPr>
+          <w:rFonts w:ascii="Times New Roman" w:eastAsia="Times New Roman" w:hAnsi="Times New Roman" w:cs="Times New Roman"/>
+          <w:i/>
+        </w:rPr>
+        <w:t xml:space="preserve">Govardhan </w:t>
       </w:r>
       <w:proofErr w:type="spellStart"/>
       <w:r>
@@ -455,7 +603,7 @@
           <w:rFonts w:ascii="Times New Roman" w:eastAsia="Times New Roman" w:hAnsi="Times New Roman" w:cs="Times New Roman"/>
           <w:i/>
         </w:rPr>
-        <w:t>Nahedul</w:t>
+        <w:t>Kallayi</w:t>
       </w:r>
       <w:proofErr w:type="spellEnd"/>
       <w:r>
@@ -463,14 +611,14 @@
           <w:rFonts w:ascii="Times New Roman" w:eastAsia="Times New Roman" w:hAnsi="Times New Roman" w:cs="Times New Roman"/>
           <w:i/>
         </w:rPr>
-        <w:t xml:space="preserve"> Bar Chowdhury Ruhul 24160119</w:t>
-      </w:r>
-      <w:r>
-        <w:rPr>
-          <w:rFonts w:ascii="Times New Roman" w:eastAsia="Times New Roman" w:hAnsi="Times New Roman" w:cs="Times New Roman"/>
-          <w:i/>
-        </w:rPr>
-        <w:t xml:space="preserve">, </w:t>
+        <w:t xml:space="preserve"> Kannoth 24125831</w:t>
+      </w:r>
+      <w:r>
+        <w:rPr>
+          <w:rFonts w:ascii="Times New Roman" w:eastAsia="Times New Roman" w:hAnsi="Times New Roman" w:cs="Times New Roman"/>
+          <w:i/>
+        </w:rPr>
+        <w:t xml:space="preserve">     </w:t>
       </w:r>
     </w:p>
     <w:p>
@@ -481,61 +629,250 @@
           <w:i/>
         </w:rPr>
       </w:pPr>
-      <w:r>
-        <w:rPr>
-          <w:rFonts w:ascii="Times New Roman" w:eastAsia="Times New Roman" w:hAnsi="Times New Roman" w:cs="Times New Roman"/>
-          <w:i/>
-        </w:rPr>
-        <w:t xml:space="preserve">      </w:t>
-      </w:r>
-      <w:r>
-        <w:rPr>
-          <w:rFonts w:ascii="Times New Roman" w:eastAsia="Times New Roman" w:hAnsi="Times New Roman" w:cs="Times New Roman"/>
-          <w:i/>
+    </w:p>
+    <w:p>
+      <w:pPr>
+        <w:ind w:left="720"/>
+        <w:rPr>
+          <w:rFonts w:ascii="Times New Roman" w:eastAsia="Times New Roman" w:hAnsi="Times New Roman" w:cs="Times New Roman"/>
+          <w:i/>
+        </w:rPr>
+      </w:pPr>
+    </w:p>
+    <w:p>
+      <w:pPr>
+        <w:ind w:left="720"/>
+        <w:rPr>
+          <w:rFonts w:ascii="Times New Roman" w:eastAsia="Times New Roman" w:hAnsi="Times New Roman" w:cs="Times New Roman"/>
+          <w:i/>
+        </w:rPr>
+      </w:pPr>
+    </w:p>
+    <w:p>
+      <w:pPr>
+        <w:ind w:left="720"/>
+        <w:rPr>
+          <w:rFonts w:ascii="Times New Roman" w:eastAsia="Times New Roman" w:hAnsi="Times New Roman" w:cs="Times New Roman"/>
+          <w:i/>
+        </w:rPr>
+      </w:pPr>
+    </w:p>
+    <w:p>
+      <w:pPr>
+        <w:rPr>
+          <w:rFonts w:ascii="Times New Roman" w:eastAsia="Times New Roman" w:hAnsi="Times New Roman" w:cs="Times New Roman"/>
+        </w:rPr>
+      </w:pPr>
+    </w:p>
+    <w:p>
+      <w:pPr>
+        <w:rPr>
+          <w:rFonts w:ascii="Times New Roman" w:eastAsia="Times New Roman" w:hAnsi="Times New Roman" w:cs="Times New Roman"/>
+        </w:rPr>
+      </w:pPr>
+    </w:p>
+    <w:p>
+      <w:pPr>
+        <w:rPr>
+          <w:rFonts w:ascii="Times New Roman" w:eastAsia="Times New Roman" w:hAnsi="Times New Roman" w:cs="Times New Roman"/>
+        </w:rPr>
+      </w:pPr>
+    </w:p>
+    <w:p>
+      <w:pPr>
+        <w:rPr>
+          <w:rFonts w:ascii="Times New Roman" w:eastAsia="Times New Roman" w:hAnsi="Times New Roman" w:cs="Times New Roman"/>
+        </w:rPr>
+      </w:pPr>
+    </w:p>
+    <w:p>
+      <w:pPr>
+        <w:rPr>
+          <w:rFonts w:ascii="Times New Roman" w:eastAsia="Times New Roman" w:hAnsi="Times New Roman" w:cs="Times New Roman"/>
+        </w:rPr>
+      </w:pPr>
+    </w:p>
+    <w:p>
+      <w:pPr>
+        <w:rPr>
+          <w:rFonts w:ascii="Times New Roman" w:eastAsia="Times New Roman" w:hAnsi="Times New Roman" w:cs="Times New Roman"/>
+        </w:rPr>
+      </w:pPr>
+    </w:p>
+    <w:p>
+      <w:pPr>
+        <w:pStyle w:val="ListParagraph"/>
+        <w:rPr>
+          <w:rFonts w:ascii="Times New Roman" w:eastAsia="Times New Roman" w:hAnsi="Times New Roman" w:cs="Times New Roman"/>
+          <w:i/>
+          <w:highlight w:val="yellow"/>
+        </w:rPr>
+      </w:pPr>
+      <w:r>
+        <w:rPr>
+          <w:rStyle w:val="Strong"/>
+          <w:rFonts w:ascii="Times New Roman" w:eastAsia="Times New Roman" w:hAnsi="Times New Roman" w:cs="Times New Roman"/>
+          <w:i/>
+          <w:highlight w:val="yellow"/>
+        </w:rPr>
+        <w:t>Please make sure</w:t>
+      </w:r>
+      <w:r>
+        <w:rPr>
+          <w:rFonts w:ascii="Times New Roman" w:eastAsia="Times New Roman" w:hAnsi="Times New Roman" w:cs="Times New Roman"/>
+          <w:i/>
+          <w:highlight w:val="yellow"/>
+        </w:rPr>
+        <w:t xml:space="preserve"> the document spelled correctly (including image labels, section headings, and table of contents</w:t>
+      </w:r>
+      <w:r>
+        <w:rPr>
+          <w:rFonts w:ascii="Times New Roman" w:eastAsia="Times New Roman" w:hAnsi="Times New Roman" w:cs="Times New Roman"/>
+          <w:i/>
+          <w:highlight w:val="yellow"/>
+        </w:rPr>
+        <w:t>)</w:t>
+      </w:r>
+      <w:r>
+        <w:rPr>
+          <w:rFonts w:ascii="Times New Roman" w:eastAsia="Times New Roman" w:hAnsi="Times New Roman" w:cs="Times New Roman"/>
+          <w:i/>
+          <w:highlight w:val="yellow"/>
+        </w:rPr>
+        <w:t>.</w:t>
+      </w:r>
+      <w:r>
+        <w:rPr>
+          <w:rFonts w:ascii="Times New Roman" w:eastAsia="Times New Roman" w:hAnsi="Times New Roman" w:cs="Times New Roman"/>
+          <w:i/>
+          <w:highlight w:val="yellow"/>
+        </w:rPr>
+        <w:t xml:space="preserve"> Please use correct punctuation.</w:t>
+      </w:r>
+    </w:p>
+    <w:p>
+      <w:pPr>
+        <w:pStyle w:val="ListParagraph"/>
+        <w:rPr>
+          <w:rFonts w:ascii="Times New Roman" w:eastAsia="Times New Roman" w:hAnsi="Times New Roman" w:cs="Times New Roman"/>
+        </w:rPr>
+      </w:pPr>
+      <w:r>
+        <w:rPr>
+          <w:rFonts w:ascii="Times New Roman" w:eastAsia="Times New Roman" w:hAnsi="Times New Roman" w:cs="Times New Roman"/>
+          <w:i/>
+          <w:highlight w:val="yellow"/>
+        </w:rPr>
+        <w:t>Make sure your report is grammatically correct</w:t>
+      </w:r>
+      <w:r>
+        <w:rPr>
+          <w:rFonts w:ascii="Times New Roman" w:eastAsia="Times New Roman" w:hAnsi="Times New Roman" w:cs="Times New Roman"/>
+          <w:i/>
+          <w:highlight w:val="yellow"/>
+        </w:rPr>
+        <w:t>.</w:t>
+      </w:r>
+      <w:r>
+        <w:rPr>
+          <w:rFonts w:ascii="Times New Roman" w:eastAsia="Times New Roman" w:hAnsi="Times New Roman" w:cs="Times New Roman"/>
         </w:rPr>
         <w:t xml:space="preserve"> </w:t>
       </w:r>
-      <w:r>
-        <w:rPr>
-          <w:rFonts w:ascii="Times New Roman" w:eastAsia="Times New Roman" w:hAnsi="Times New Roman" w:cs="Times New Roman"/>
-          <w:i/>
-        </w:rPr>
-        <w:t xml:space="preserve">  </w:t>
-      </w:r>
-      <w:r>
-        <w:rPr>
-          <w:rFonts w:ascii="Times New Roman" w:eastAsia="Times New Roman" w:hAnsi="Times New Roman" w:cs="Times New Roman"/>
-          <w:i/>
-        </w:rPr>
-        <w:t>Abhishek Ashok Kumar 24140242</w:t>
-      </w:r>
-      <w:r>
-        <w:rPr>
-          <w:rFonts w:ascii="Times New Roman" w:eastAsia="Times New Roman" w:hAnsi="Times New Roman" w:cs="Times New Roman"/>
-          <w:i/>
-        </w:rPr>
-        <w:t>,</w:t>
-      </w:r>
-    </w:p>
-    <w:p>
-      <w:pPr>
-        <w:ind w:left="720"/>
-        <w:rPr>
-          <w:rFonts w:ascii="Times New Roman" w:eastAsia="Times New Roman" w:hAnsi="Times New Roman" w:cs="Times New Roman"/>
-          <w:i/>
-        </w:rPr>
-      </w:pPr>
-      <w:r>
-        <w:rPr>
-          <w:rFonts w:ascii="Times New Roman" w:eastAsia="Times New Roman" w:hAnsi="Times New Roman" w:cs="Times New Roman"/>
-          <w:i/>
-        </w:rPr>
-        <w:t xml:space="preserve">       </w:t>
-      </w:r>
-      <w:r>
-        <w:rPr>
-          <w:rFonts w:ascii="Times New Roman" w:eastAsia="Times New Roman" w:hAnsi="Times New Roman" w:cs="Times New Roman"/>
-          <w:i/>
+    </w:p>
+    <w:p>
+      <w:pPr>
+        <w:rPr>
+          <w:rFonts w:ascii="Times New Roman" w:eastAsia="Times New Roman" w:hAnsi="Times New Roman" w:cs="Times New Roman"/>
+        </w:rPr>
+      </w:pPr>
+    </w:p>
+    <w:p>
+      <w:pPr>
+        <w:rPr>
+          <w:rFonts w:ascii="Times New Roman" w:eastAsia="Times New Roman" w:hAnsi="Times New Roman" w:cs="Times New Roman"/>
+        </w:rPr>
+      </w:pPr>
+    </w:p>
+    <w:p>
+      <w:pPr>
+        <w:rPr>
+          <w:rFonts w:ascii="Times New Roman" w:eastAsia="Times New Roman" w:hAnsi="Times New Roman" w:cs="Times New Roman"/>
+        </w:rPr>
+      </w:pPr>
+    </w:p>
+    <w:p>
+      <w:pPr>
+        <w:jc w:val="center"/>
+        <w:rPr>
+          <w:rFonts w:ascii="Times New Roman" w:eastAsia="Times New Roman" w:hAnsi="Times New Roman" w:cs="Times New Roman"/>
+        </w:rPr>
+      </w:pPr>
+      <w:r>
+        <w:rPr>
+          <w:rFonts w:ascii="Times New Roman" w:eastAsia="Times New Roman" w:hAnsi="Times New Roman" w:cs="Times New Roman"/>
+        </w:rPr>
+        <w:t>University of Hertfordshire</w:t>
+      </w:r>
+    </w:p>
+    <w:p>
+      <w:pPr>
+        <w:jc w:val="center"/>
+        <w:rPr>
+          <w:rFonts w:ascii="Times New Roman" w:eastAsia="Times New Roman" w:hAnsi="Times New Roman" w:cs="Times New Roman"/>
+        </w:rPr>
+      </w:pPr>
+      <w:r>
+        <w:rPr>
+          <w:rFonts w:ascii="Times New Roman" w:eastAsia="Times New Roman" w:hAnsi="Times New Roman" w:cs="Times New Roman"/>
+        </w:rPr>
+        <w:t>Hatfield, 202</w:t>
+      </w:r>
+      <w:r>
+        <w:rPr>
+          <w:rFonts w:ascii="Times New Roman" w:eastAsia="Times New Roman" w:hAnsi="Times New Roman" w:cs="Times New Roman"/>
+        </w:rPr>
+        <w:t>5</w:t>
+      </w:r>
+    </w:p>
+    <w:p>
+      <w:r>
+        <w:br w:type="page"/>
+      </w:r>
+    </w:p>
+    <w:p>
+      <w:pPr>
+        <w:jc w:val="center"/>
+        <w:rPr>
+          <w:rFonts w:ascii="Times New Roman" w:eastAsia="Times New Roman" w:hAnsi="Times New Roman" w:cs="Times New Roman"/>
+        </w:rPr>
+      </w:pPr>
+    </w:p>
+    <w:p>
+      <w:pPr>
+        <w:rPr>
+          <w:rFonts w:ascii="Times New Roman" w:eastAsia="Times New Roman" w:hAnsi="Times New Roman" w:cs="Times New Roman"/>
+        </w:rPr>
+      </w:pPr>
+    </w:p>
+    <w:p>
+      <w:pPr>
+        <w:jc w:val="center"/>
+        <w:rPr>
+          <w:rFonts w:ascii="Times New Roman" w:eastAsia="Times New Roman" w:hAnsi="Times New Roman" w:cs="Times New Roman"/>
+          <w:i/>
+          <w:highlight w:val="yellow"/>
+        </w:rPr>
+      </w:pPr>
+      <w:r>
+        <w:rPr>
+          <w:rFonts w:ascii="Times New Roman" w:eastAsia="Times New Roman" w:hAnsi="Times New Roman" w:cs="Times New Roman"/>
+        </w:rPr>
+        <w:t>Table of Contents</w:t>
+      </w:r>
+      <w:r>
+        <w:rPr>
+          <w:rFonts w:ascii="Times New Roman" w:eastAsia="Times New Roman" w:hAnsi="Times New Roman" w:cs="Times New Roman"/>
         </w:rPr>
         <w:t xml:space="preserve"> </w:t>
       </w:r>
@@ -543,391 +880,6 @@
         <w:rPr>
           <w:rFonts w:ascii="Times New Roman" w:eastAsia="Times New Roman" w:hAnsi="Times New Roman" w:cs="Times New Roman"/>
           <w:i/>
-        </w:rPr>
-        <w:t xml:space="preserve">Leslie Lucie </w:t>
-      </w:r>
-      <w:proofErr w:type="spellStart"/>
-      <w:r>
-        <w:rPr>
-          <w:rFonts w:ascii="Times New Roman" w:eastAsia="Times New Roman" w:hAnsi="Times New Roman" w:cs="Times New Roman"/>
-          <w:i/>
-        </w:rPr>
-        <w:t>Konlack</w:t>
-      </w:r>
-      <w:proofErr w:type="spellEnd"/>
-      <w:r>
-        <w:rPr>
-          <w:rFonts w:ascii="Times New Roman" w:eastAsia="Times New Roman" w:hAnsi="Times New Roman" w:cs="Times New Roman"/>
-          <w:i/>
-        </w:rPr>
-        <w:t xml:space="preserve"> Nanga </w:t>
-      </w:r>
-      <w:r>
-        <w:rPr>
-          <w:rFonts w:ascii="Times New Roman" w:eastAsia="Times New Roman" w:hAnsi="Times New Roman" w:cs="Times New Roman"/>
-          <w:i/>
-        </w:rPr>
-        <w:t>24100607</w:t>
-      </w:r>
-      <w:r>
-        <w:rPr>
-          <w:rFonts w:ascii="Times New Roman" w:eastAsia="Times New Roman" w:hAnsi="Times New Roman" w:cs="Times New Roman"/>
-          <w:i/>
-        </w:rPr>
-        <w:t>,</w:t>
-      </w:r>
-    </w:p>
-    <w:p>
-      <w:pPr>
-        <w:ind w:left="720"/>
-        <w:rPr>
-          <w:rFonts w:ascii="Times New Roman" w:eastAsia="Times New Roman" w:hAnsi="Times New Roman" w:cs="Times New Roman"/>
-          <w:i/>
-        </w:rPr>
-      </w:pPr>
-      <w:r>
-        <w:rPr>
-          <w:rFonts w:ascii="Times New Roman" w:eastAsia="Times New Roman" w:hAnsi="Times New Roman" w:cs="Times New Roman"/>
-          <w:i/>
-        </w:rPr>
-        <w:t xml:space="preserve">       </w:t>
-      </w:r>
-      <w:proofErr w:type="spellStart"/>
-      <w:r>
-        <w:rPr>
-          <w:rFonts w:ascii="Times New Roman" w:eastAsia="Times New Roman" w:hAnsi="Times New Roman" w:cs="Times New Roman"/>
-          <w:i/>
-        </w:rPr>
-        <w:t>Zisan</w:t>
-      </w:r>
-      <w:proofErr w:type="spellEnd"/>
-      <w:r>
-        <w:rPr>
-          <w:rFonts w:ascii="Times New Roman" w:eastAsia="Times New Roman" w:hAnsi="Times New Roman" w:cs="Times New Roman"/>
-          <w:i/>
-        </w:rPr>
-        <w:t xml:space="preserve"> Ahmed </w:t>
-      </w:r>
-      <w:r>
-        <w:rPr>
-          <w:rFonts w:ascii="Times New Roman" w:eastAsia="Times New Roman" w:hAnsi="Times New Roman" w:cs="Times New Roman"/>
-          <w:i/>
-        </w:rPr>
-        <w:t>24162855</w:t>
-      </w:r>
-      <w:r>
-        <w:rPr>
-          <w:rFonts w:ascii="Times New Roman" w:eastAsia="Times New Roman" w:hAnsi="Times New Roman" w:cs="Times New Roman"/>
-          <w:i/>
-        </w:rPr>
-        <w:t>,</w:t>
-      </w:r>
-    </w:p>
-    <w:p>
-      <w:pPr>
-        <w:ind w:left="720"/>
-        <w:rPr>
-          <w:rFonts w:ascii="Times New Roman" w:eastAsia="Times New Roman" w:hAnsi="Times New Roman" w:cs="Times New Roman"/>
-          <w:i/>
-        </w:rPr>
-      </w:pPr>
-      <w:r>
-        <w:rPr>
-          <w:rFonts w:ascii="Times New Roman" w:eastAsia="Times New Roman" w:hAnsi="Times New Roman" w:cs="Times New Roman"/>
-          <w:i/>
-        </w:rPr>
-        <w:t xml:space="preserve">      </w:t>
-      </w:r>
-      <w:r>
-        <w:rPr>
-          <w:rFonts w:ascii="Times New Roman" w:eastAsia="Times New Roman" w:hAnsi="Times New Roman" w:cs="Times New Roman"/>
-          <w:i/>
-        </w:rPr>
-        <w:t xml:space="preserve">Govardhan </w:t>
-      </w:r>
-      <w:proofErr w:type="spellStart"/>
-      <w:r>
-        <w:rPr>
-          <w:rFonts w:ascii="Times New Roman" w:eastAsia="Times New Roman" w:hAnsi="Times New Roman" w:cs="Times New Roman"/>
-          <w:i/>
-        </w:rPr>
-        <w:t>Kallayi</w:t>
-      </w:r>
-      <w:proofErr w:type="spellEnd"/>
-      <w:r>
-        <w:rPr>
-          <w:rFonts w:ascii="Times New Roman" w:eastAsia="Times New Roman" w:hAnsi="Times New Roman" w:cs="Times New Roman"/>
-          <w:i/>
-        </w:rPr>
-        <w:t xml:space="preserve"> Kannoth 24125831</w:t>
-      </w:r>
-      <w:r>
-        <w:rPr>
-          <w:rFonts w:ascii="Times New Roman" w:eastAsia="Times New Roman" w:hAnsi="Times New Roman" w:cs="Times New Roman"/>
-          <w:i/>
-        </w:rPr>
-        <w:t xml:space="preserve">     </w:t>
-      </w:r>
-    </w:p>
-    <w:p>
-      <w:pPr>
-        <w:ind w:left="720"/>
-        <w:rPr>
-          <w:rFonts w:ascii="Times New Roman" w:eastAsia="Times New Roman" w:hAnsi="Times New Roman" w:cs="Times New Roman"/>
-          <w:i/>
-        </w:rPr>
-      </w:pPr>
-    </w:p>
-    <w:p>
-      <w:pPr>
-        <w:ind w:left="720"/>
-        <w:rPr>
-          <w:rFonts w:ascii="Times New Roman" w:eastAsia="Times New Roman" w:hAnsi="Times New Roman" w:cs="Times New Roman"/>
-          <w:i/>
-        </w:rPr>
-      </w:pPr>
-    </w:p>
-    <w:p>
-      <w:pPr>
-        <w:ind w:left="720"/>
-        <w:rPr>
-          <w:rFonts w:ascii="Times New Roman" w:eastAsia="Times New Roman" w:hAnsi="Times New Roman" w:cs="Times New Roman"/>
-          <w:i/>
-        </w:rPr>
-      </w:pPr>
-    </w:p>
-    <w:p>
-      <w:pPr>
-        <w:ind w:left="720"/>
-        <w:rPr>
-          <w:rFonts w:ascii="Times New Roman" w:eastAsia="Times New Roman" w:hAnsi="Times New Roman" w:cs="Times New Roman"/>
-          <w:i/>
-        </w:rPr>
-      </w:pPr>
-    </w:p>
-    <w:p>
-      <w:pPr>
-        <w:rPr>
-          <w:rFonts w:ascii="Times New Roman" w:eastAsia="Times New Roman" w:hAnsi="Times New Roman" w:cs="Times New Roman"/>
-        </w:rPr>
-      </w:pPr>
-    </w:p>
-    <w:p>
-      <w:pPr>
-        <w:rPr>
-          <w:rFonts w:ascii="Times New Roman" w:eastAsia="Times New Roman" w:hAnsi="Times New Roman" w:cs="Times New Roman"/>
-        </w:rPr>
-      </w:pPr>
-    </w:p>
-    <w:p>
-      <w:pPr>
-        <w:rPr>
-          <w:rFonts w:ascii="Times New Roman" w:eastAsia="Times New Roman" w:hAnsi="Times New Roman" w:cs="Times New Roman"/>
-        </w:rPr>
-      </w:pPr>
-    </w:p>
-    <w:p>
-      <w:pPr>
-        <w:rPr>
-          <w:rFonts w:ascii="Times New Roman" w:eastAsia="Times New Roman" w:hAnsi="Times New Roman" w:cs="Times New Roman"/>
-        </w:rPr>
-      </w:pPr>
-    </w:p>
-    <w:p>
-      <w:pPr>
-        <w:rPr>
-          <w:rFonts w:ascii="Times New Roman" w:eastAsia="Times New Roman" w:hAnsi="Times New Roman" w:cs="Times New Roman"/>
-        </w:rPr>
-      </w:pPr>
-    </w:p>
-    <w:p>
-      <w:pPr>
-        <w:rPr>
-          <w:rFonts w:ascii="Times New Roman" w:eastAsia="Times New Roman" w:hAnsi="Times New Roman" w:cs="Times New Roman"/>
-        </w:rPr>
-      </w:pPr>
-    </w:p>
-    <w:p>
-      <w:pPr>
-        <w:pStyle w:val="ListParagraph"/>
-        <w:rPr>
-          <w:rFonts w:ascii="Times New Roman" w:eastAsia="Times New Roman" w:hAnsi="Times New Roman" w:cs="Times New Roman"/>
-          <w:i/>
-          <w:highlight w:val="yellow"/>
-        </w:rPr>
-      </w:pPr>
-      <w:r>
-        <w:rPr>
-          <w:rStyle w:val="Strong"/>
-          <w:rFonts w:ascii="Times New Roman" w:eastAsia="Times New Roman" w:hAnsi="Times New Roman" w:cs="Times New Roman"/>
-          <w:i/>
-          <w:highlight w:val="yellow"/>
-        </w:rPr>
-        <w:t>Please make sure</w:t>
-      </w:r>
-      <w:r>
-        <w:rPr>
-          <w:rFonts w:ascii="Times New Roman" w:eastAsia="Times New Roman" w:hAnsi="Times New Roman" w:cs="Times New Roman"/>
-          <w:i/>
-          <w:highlight w:val="yellow"/>
-        </w:rPr>
-        <w:t xml:space="preserve"> the document spelled correctly (including image labels, section headings, and table of contents</w:t>
-      </w:r>
-      <w:r>
-        <w:rPr>
-          <w:rFonts w:ascii="Times New Roman" w:eastAsia="Times New Roman" w:hAnsi="Times New Roman" w:cs="Times New Roman"/>
-          <w:i/>
-          <w:highlight w:val="yellow"/>
-        </w:rPr>
-        <w:t>)</w:t>
-      </w:r>
-      <w:r>
-        <w:rPr>
-          <w:rFonts w:ascii="Times New Roman" w:eastAsia="Times New Roman" w:hAnsi="Times New Roman" w:cs="Times New Roman"/>
-          <w:i/>
-          <w:highlight w:val="yellow"/>
-        </w:rPr>
-        <w:t>.</w:t>
-      </w:r>
-      <w:r>
-        <w:rPr>
-          <w:rFonts w:ascii="Times New Roman" w:eastAsia="Times New Roman" w:hAnsi="Times New Roman" w:cs="Times New Roman"/>
-          <w:i/>
-          <w:highlight w:val="yellow"/>
-        </w:rPr>
-        <w:t xml:space="preserve"> Please use correct punctuation.</w:t>
-      </w:r>
-    </w:p>
-    <w:p>
-      <w:pPr>
-        <w:pStyle w:val="ListParagraph"/>
-        <w:rPr>
-          <w:rFonts w:ascii="Times New Roman" w:eastAsia="Times New Roman" w:hAnsi="Times New Roman" w:cs="Times New Roman"/>
-        </w:rPr>
-      </w:pPr>
-      <w:r>
-        <w:rPr>
-          <w:rFonts w:ascii="Times New Roman" w:eastAsia="Times New Roman" w:hAnsi="Times New Roman" w:cs="Times New Roman"/>
-          <w:i/>
-          <w:highlight w:val="yellow"/>
-        </w:rPr>
-        <w:t>Make sure your report is grammatically correct</w:t>
-      </w:r>
-      <w:r>
-        <w:rPr>
-          <w:rFonts w:ascii="Times New Roman" w:eastAsia="Times New Roman" w:hAnsi="Times New Roman" w:cs="Times New Roman"/>
-          <w:i/>
-          <w:highlight w:val="yellow"/>
-        </w:rPr>
-        <w:t>.</w:t>
-      </w:r>
-      <w:r>
-        <w:rPr>
-          <w:rFonts w:ascii="Times New Roman" w:eastAsia="Times New Roman" w:hAnsi="Times New Roman" w:cs="Times New Roman"/>
-        </w:rPr>
-        <w:t xml:space="preserve"> </w:t>
-      </w:r>
-    </w:p>
-    <w:p>
-      <w:pPr>
-        <w:rPr>
-          <w:rFonts w:ascii="Times New Roman" w:eastAsia="Times New Roman" w:hAnsi="Times New Roman" w:cs="Times New Roman"/>
-        </w:rPr>
-      </w:pPr>
-    </w:p>
-    <w:p>
-      <w:pPr>
-        <w:rPr>
-          <w:rFonts w:ascii="Times New Roman" w:eastAsia="Times New Roman" w:hAnsi="Times New Roman" w:cs="Times New Roman"/>
-        </w:rPr>
-      </w:pPr>
-    </w:p>
-    <w:p>
-      <w:pPr>
-        <w:rPr>
-          <w:rFonts w:ascii="Times New Roman" w:eastAsia="Times New Roman" w:hAnsi="Times New Roman" w:cs="Times New Roman"/>
-        </w:rPr>
-      </w:pPr>
-    </w:p>
-    <w:p>
-      <w:pPr>
-        <w:jc w:val="center"/>
-        <w:rPr>
-          <w:rFonts w:ascii="Times New Roman" w:eastAsia="Times New Roman" w:hAnsi="Times New Roman" w:cs="Times New Roman"/>
-        </w:rPr>
-      </w:pPr>
-      <w:r>
-        <w:rPr>
-          <w:rFonts w:ascii="Times New Roman" w:eastAsia="Times New Roman" w:hAnsi="Times New Roman" w:cs="Times New Roman"/>
-        </w:rPr>
-        <w:t>University of Hertfordshire</w:t>
-      </w:r>
-    </w:p>
-    <w:p>
-      <w:pPr>
-        <w:jc w:val="center"/>
-        <w:rPr>
-          <w:rFonts w:ascii="Times New Roman" w:eastAsia="Times New Roman" w:hAnsi="Times New Roman" w:cs="Times New Roman"/>
-        </w:rPr>
-      </w:pPr>
-      <w:r>
-        <w:rPr>
-          <w:rFonts w:ascii="Times New Roman" w:eastAsia="Times New Roman" w:hAnsi="Times New Roman" w:cs="Times New Roman"/>
-        </w:rPr>
-        <w:t>Hatfield, 202</w:t>
-      </w:r>
-      <w:r>
-        <w:rPr>
-          <w:rFonts w:ascii="Times New Roman" w:eastAsia="Times New Roman" w:hAnsi="Times New Roman" w:cs="Times New Roman"/>
-        </w:rPr>
-        <w:t>5</w:t>
-      </w:r>
-    </w:p>
-    <w:p>
-      <w:r>
-        <w:br w:type="page"/>
-      </w:r>
-    </w:p>
-    <w:p>
-      <w:pPr>
-        <w:jc w:val="center"/>
-        <w:rPr>
-          <w:rFonts w:ascii="Times New Roman" w:eastAsia="Times New Roman" w:hAnsi="Times New Roman" w:cs="Times New Roman"/>
-        </w:rPr>
-      </w:pPr>
-    </w:p>
-    <w:p>
-      <w:pPr>
-        <w:rPr>
-          <w:rFonts w:ascii="Times New Roman" w:eastAsia="Times New Roman" w:hAnsi="Times New Roman" w:cs="Times New Roman"/>
-        </w:rPr>
-      </w:pPr>
-    </w:p>
-    <w:p>
-      <w:pPr>
-        <w:jc w:val="center"/>
-        <w:rPr>
-          <w:rFonts w:ascii="Times New Roman" w:eastAsia="Times New Roman" w:hAnsi="Times New Roman" w:cs="Times New Roman"/>
-          <w:i/>
-          <w:highlight w:val="yellow"/>
-        </w:rPr>
-      </w:pPr>
-      <w:r>
-        <w:rPr>
-          <w:rFonts w:ascii="Times New Roman" w:eastAsia="Times New Roman" w:hAnsi="Times New Roman" w:cs="Times New Roman"/>
-        </w:rPr>
-        <w:t>Table of Contents</w:t>
-      </w:r>
-      <w:r>
-        <w:rPr>
-          <w:rFonts w:ascii="Times New Roman" w:eastAsia="Times New Roman" w:hAnsi="Times New Roman" w:cs="Times New Roman"/>
-        </w:rPr>
-        <w:t xml:space="preserve"> </w:t>
-      </w:r>
-      <w:r>
-        <w:rPr>
-          <w:rFonts w:ascii="Times New Roman" w:eastAsia="Times New Roman" w:hAnsi="Times New Roman" w:cs="Times New Roman"/>
-          <w:i/>
           <w:iCs/>
           <w:highlight w:val="yellow"/>
         </w:rPr>
@@ -942,7 +894,6 @@
         </w:rPr>
         <w:t xml:space="preserve">from </w:t>
       </w:r>
-      <w:proofErr w:type="gramStart"/>
       <w:r>
         <w:rPr>
           <w:rFonts w:ascii="Times New Roman" w:eastAsia="Times New Roman" w:hAnsi="Times New Roman" w:cs="Times New Roman"/>
@@ -952,7 +903,6 @@
         </w:rPr>
         <w:t>here</w:t>
       </w:r>
-      <w:proofErr w:type="gramEnd"/>
     </w:p>
     <w:p>
       <w:pPr>
@@ -1015,16 +965,8 @@
         <w:rPr>
           <w:rFonts w:ascii="Times New Roman" w:eastAsia="Times New Roman" w:hAnsi="Times New Roman" w:cs="Times New Roman"/>
         </w:rPr>
-        <w:t xml:space="preserve">The data </w:t>
-      </w:r>
-      <w:proofErr w:type="gramStart"/>
-      <w:r>
-        <w:rPr>
-          <w:rFonts w:ascii="Times New Roman" w:eastAsia="Times New Roman" w:hAnsi="Times New Roman" w:cs="Times New Roman"/>
-        </w:rPr>
-        <w:t>set</w:t>
-      </w:r>
-      <w:proofErr w:type="gramEnd"/>
+        <w:t>The data set</w:t>
+      </w:r>
     </w:p>
     <w:p>
       <w:pPr>
@@ -1042,16 +984,8 @@
         <w:rPr>
           <w:rFonts w:ascii="Times New Roman" w:eastAsia="Times New Roman" w:hAnsi="Times New Roman" w:cs="Times New Roman"/>
         </w:rPr>
-        <w:t xml:space="preserve">Research </w:t>
-      </w:r>
-      <w:proofErr w:type="gramStart"/>
-      <w:r>
-        <w:rPr>
-          <w:rFonts w:ascii="Times New Roman" w:eastAsia="Times New Roman" w:hAnsi="Times New Roman" w:cs="Times New Roman"/>
-        </w:rPr>
-        <w:t>question</w:t>
-      </w:r>
-      <w:proofErr w:type="gramEnd"/>
+        <w:t>Research question</w:t>
+      </w:r>
     </w:p>
     <w:p>
       <w:pPr>
@@ -1391,16 +1325,8 @@
         <w:rPr>
           <w:rFonts w:ascii="Times New Roman" w:eastAsia="Times New Roman" w:hAnsi="Times New Roman" w:cs="Times New Roman"/>
         </w:rPr>
-        <w:t xml:space="preserve"> and </w:t>
-      </w:r>
-      <w:proofErr w:type="gramStart"/>
-      <w:r>
-        <w:rPr>
-          <w:rFonts w:ascii="Times New Roman" w:eastAsia="Times New Roman" w:hAnsi="Times New Roman" w:cs="Times New Roman"/>
-        </w:rPr>
-        <w:t>output</w:t>
-      </w:r>
-      <w:proofErr w:type="gramEnd"/>
+        <w:t xml:space="preserve"> and output</w:t>
+      </w:r>
     </w:p>
     <w:p>
       <w:pPr>
@@ -1446,16 +1372,8 @@
         <w:rPr>
           <w:rFonts w:ascii="Times New Roman" w:eastAsia="Times New Roman" w:hAnsi="Times New Roman" w:cs="Times New Roman"/>
         </w:rPr>
-        <w:t>based on the p-</w:t>
-      </w:r>
-      <w:proofErr w:type="gramStart"/>
-      <w:r>
-        <w:rPr>
-          <w:rFonts w:ascii="Times New Roman" w:eastAsia="Times New Roman" w:hAnsi="Times New Roman" w:cs="Times New Roman"/>
-        </w:rPr>
-        <w:t>value</w:t>
-      </w:r>
-      <w:proofErr w:type="gramEnd"/>
+        <w:t>based on the p-value</w:t>
+      </w:r>
       <w:r>
         <w:rPr>
           <w:rFonts w:ascii="Times New Roman" w:eastAsia="Times New Roman" w:hAnsi="Times New Roman" w:cs="Times New Roman"/>
@@ -1511,16 +1429,8 @@
         <w:rPr>
           <w:rFonts w:ascii="Times New Roman" w:eastAsia="Times New Roman" w:hAnsi="Times New Roman" w:cs="Times New Roman"/>
         </w:rPr>
-        <w:t xml:space="preserve">What went </w:t>
-      </w:r>
-      <w:proofErr w:type="gramStart"/>
-      <w:r>
-        <w:rPr>
-          <w:rFonts w:ascii="Times New Roman" w:eastAsia="Times New Roman" w:hAnsi="Times New Roman" w:cs="Times New Roman"/>
-        </w:rPr>
-        <w:t>well</w:t>
-      </w:r>
-      <w:proofErr w:type="gramEnd"/>
+        <w:t>What went well</w:t>
+      </w:r>
     </w:p>
     <w:p>
       <w:pPr>
@@ -1613,16 +1523,8 @@
         <w:rPr>
           <w:rFonts w:ascii="Times New Roman" w:eastAsia="Times New Roman" w:hAnsi="Times New Roman" w:cs="Times New Roman"/>
         </w:rPr>
-        <w:t xml:space="preserve">Comment on GitHub log </w:t>
-      </w:r>
-      <w:proofErr w:type="gramStart"/>
-      <w:r>
-        <w:rPr>
-          <w:rFonts w:ascii="Times New Roman" w:eastAsia="Times New Roman" w:hAnsi="Times New Roman" w:cs="Times New Roman"/>
-        </w:rPr>
-        <w:t>output</w:t>
-      </w:r>
-      <w:proofErr w:type="gramEnd"/>
+        <w:t>Comment on GitHub log output</w:t>
+      </w:r>
     </w:p>
     <w:p>
       <w:pPr>
@@ -2067,35 +1969,7 @@
         <w:rPr>
           <w:rFonts w:ascii="Times New Roman" w:eastAsia="Times New Roman" w:hAnsi="Times New Roman" w:cs="Times New Roman"/>
         </w:rPr>
-        <w:t xml:space="preserve">For this analysis, we used the World Population by Country 2025 dataset, which contains 233 countries and includes variables such as yearly population change, fertility rate, net migration, median </w:t>
-      </w:r>
-      <w:proofErr w:type="gramStart"/>
-      <w:r>
-        <w:rPr>
-          <w:rFonts w:ascii="Times New Roman" w:eastAsia="Times New Roman" w:hAnsi="Times New Roman" w:cs="Times New Roman"/>
-        </w:rPr>
-        <w:t>age</w:t>
-      </w:r>
-      <w:proofErr w:type="gramEnd"/>
-      <w:r>
-        <w:rPr>
-          <w:rFonts w:ascii="Times New Roman" w:eastAsia="Times New Roman" w:hAnsi="Times New Roman" w:cs="Times New Roman"/>
-        </w:rPr>
-        <w:t xml:space="preserve"> and urban population percentage. For our research question, we focused on Yearly Change and Continent. We converted Yearly Change into a Growth Status label, classifying countries like India with plus 0.89 percent as Growing and countries like Japan with minus 0.52 percent as Declining. Each country was assigned to its continent, allowing us to compare Africa, Asia, Europe, the </w:t>
-      </w:r>
-      <w:proofErr w:type="gramStart"/>
-      <w:r>
-        <w:rPr>
-          <w:rFonts w:ascii="Times New Roman" w:eastAsia="Times New Roman" w:hAnsi="Times New Roman" w:cs="Times New Roman"/>
-        </w:rPr>
-        <w:t>Americas</w:t>
-      </w:r>
-      <w:proofErr w:type="gramEnd"/>
-      <w:r>
-        <w:rPr>
-          <w:rFonts w:ascii="Times New Roman" w:eastAsia="Times New Roman" w:hAnsi="Times New Roman" w:cs="Times New Roman"/>
-        </w:rPr>
-        <w:t xml:space="preserve"> and Oceania and evaluate whether proportions of growing countries differ.</w:t>
+        <w:t>For this analysis, we used the World Population by Country 2025 dataset, which contains 233 countries and includes variables such as yearly population change, fertility rate, net migration, median age and urban population percentage. For our research question, we focused on Yearly Change and Continent. We converted Yearly Change into a Growth Status label, classifying countries like India with plus 0.89 percent as Growing and countries like Japan with minus 0.52 percent as Declining. Each country was assigned to its continent, allowing us to compare Africa, Asia, Europe, the Americas and Oceania and evaluate whether proportions of growing countries differ.</w:t>
       </w:r>
     </w:p>
     <w:p>
@@ -2416,16 +2290,8 @@
         <w:rPr>
           <w:rFonts w:ascii="Times New Roman" w:eastAsia="Times New Roman" w:hAnsi="Times New Roman" w:cs="Times New Roman"/>
         </w:rPr>
-        <w:t xml:space="preserve">However, relatively few studies examine how many individual countries within each continent are currently experiencing population growth. This represents a gap in the literature, as continental averages often conceal substantial variation at the country level. By analysing the proportion of growing versus non-growing countries across continents, our study provides a more detailed and comparative perspective on global demographic </w:t>
-      </w:r>
-      <w:proofErr w:type="gramStart"/>
-      <w:r>
-        <w:rPr>
-          <w:rFonts w:ascii="Times New Roman" w:eastAsia="Times New Roman" w:hAnsi="Times New Roman" w:cs="Times New Roman"/>
-        </w:rPr>
-        <w:t>imbalance</w:t>
-      </w:r>
-      <w:proofErr w:type="gramEnd"/>
+        <w:t>However, relatively few studies examine how many individual countries within each continent are currently experiencing population growth. This represents a gap in the literature, as continental averages often conceal substantial variation at the country level. By analysing the proportion of growing versus non-growing countries across continents, our study provides a more detailed and comparative perspective on global demographic imbalance</w:t>
+      </w:r>
     </w:p>
     <w:p>
       <w:pPr>
@@ -2639,6 +2505,157 @@
     <w:p>
       <w:pPr>
         <w:pStyle w:val="ListParagraph"/>
+        <w:keepNext/>
+        <w:ind w:left="1440"/>
+      </w:pPr>
+      <w:r>
+        <w:rPr>
+          <w:rFonts w:ascii="Times New Roman" w:eastAsia="Times New Roman" w:hAnsi="Times New Roman" w:cs="Times New Roman"/>
+          <w:noProof/>
+        </w:rPr>
+        <w:lastRenderedPageBreak/>
+        <w:drawing>
+          <wp:inline distT="0" distB="0" distL="0" distR="0" wp14:anchorId="447C499D" wp14:editId="5ED8EB36">
+            <wp:extent cx="3742690" cy="2619800"/>
+            <wp:effectExtent l="0" t="0" r="0" b="9525"/>
+            <wp:docPr id="627408152" name="Picture 1"/>
+            <wp:cNvGraphicFramePr>
+              <a:graphicFrameLocks xmlns:a="http://schemas.openxmlformats.org/drawingml/2006/main" noChangeAspect="1"/>
+            </wp:cNvGraphicFramePr>
+            <a:graphic xmlns:a="http://schemas.openxmlformats.org/drawingml/2006/main">
+              <a:graphicData uri="http://schemas.openxmlformats.org/drawingml/2006/picture">
+                <pic:pic xmlns:pic="http://schemas.openxmlformats.org/drawingml/2006/picture">
+                  <pic:nvPicPr>
+                    <pic:cNvPr id="627408152" name="Picture 627408152"/>
+                    <pic:cNvPicPr/>
+                  </pic:nvPicPr>
+                  <pic:blipFill>
+                    <a:blip r:embed="rId8" cstate="print">
+                      <a:extLst>
+                        <a:ext uri="{28A0092B-C50C-407E-A947-70E740481C1C}">
+                          <a14:useLocalDpi xmlns:a14="http://schemas.microsoft.com/office/drawing/2010/main" val="0"/>
+                        </a:ext>
+                      </a:extLst>
+                    </a:blip>
+                    <a:stretch>
+                      <a:fillRect/>
+                    </a:stretch>
+                  </pic:blipFill>
+                  <pic:spPr>
+                    <a:xfrm>
+                      <a:off x="0" y="0"/>
+                      <a:ext cx="3756743" cy="2629637"/>
+                    </a:xfrm>
+                    <a:prstGeom prst="rect">
+                      <a:avLst/>
+                    </a:prstGeom>
+                  </pic:spPr>
+                </pic:pic>
+              </a:graphicData>
+            </a:graphic>
+          </wp:inline>
+        </w:drawing>
+      </w:r>
+    </w:p>
+    <w:p>
+      <w:pPr>
+        <w:pStyle w:val="Caption"/>
+      </w:pPr>
+      <w:r>
+        <w:t xml:space="preserve">Figure </w:t>
+      </w:r>
+      <w:fldSimple w:instr=" SEQ Figure \* ARABIC ">
+        <w:r>
+          <w:rPr>
+            <w:noProof/>
+          </w:rPr>
+          <w:t>1</w:t>
+        </w:r>
+      </w:fldSimple>
+    </w:p>
+    <w:p/>
+    <w:p>
+      <w:r>
+        <w:t>Explanation</w:t>
+      </w:r>
+    </w:p>
+    <w:p/>
+    <w:p>
+      <w:pPr>
+        <w:keepNext/>
+      </w:pPr>
+      <w:r>
+        <w:rPr>
+          <w:noProof/>
+        </w:rPr>
+        <w:drawing>
+          <wp:inline distT="0" distB="0" distL="0" distR="0" wp14:anchorId="3397F833" wp14:editId="7FB1B0CF">
+            <wp:extent cx="3649980" cy="2190150"/>
+            <wp:effectExtent l="0" t="0" r="7620" b="635"/>
+            <wp:docPr id="610461394" name="Picture 2"/>
+            <wp:cNvGraphicFramePr>
+              <a:graphicFrameLocks xmlns:a="http://schemas.openxmlformats.org/drawingml/2006/main" noChangeAspect="1"/>
+            </wp:cNvGraphicFramePr>
+            <a:graphic xmlns:a="http://schemas.openxmlformats.org/drawingml/2006/main">
+              <a:graphicData uri="http://schemas.openxmlformats.org/drawingml/2006/picture">
+                <pic:pic xmlns:pic="http://schemas.openxmlformats.org/drawingml/2006/picture">
+                  <pic:nvPicPr>
+                    <pic:cNvPr id="610461394" name="Picture 610461394"/>
+                    <pic:cNvPicPr/>
+                  </pic:nvPicPr>
+                  <pic:blipFill>
+                    <a:blip r:embed="rId9" cstate="print">
+                      <a:extLst>
+                        <a:ext uri="{28A0092B-C50C-407E-A947-70E740481C1C}">
+                          <a14:useLocalDpi xmlns:a14="http://schemas.microsoft.com/office/drawing/2010/main" val="0"/>
+                        </a:ext>
+                      </a:extLst>
+                    </a:blip>
+                    <a:stretch>
+                      <a:fillRect/>
+                    </a:stretch>
+                  </pic:blipFill>
+                  <pic:spPr>
+                    <a:xfrm>
+                      <a:off x="0" y="0"/>
+                      <a:ext cx="3655961" cy="2193739"/>
+                    </a:xfrm>
+                    <a:prstGeom prst="rect">
+                      <a:avLst/>
+                    </a:prstGeom>
+                  </pic:spPr>
+                </pic:pic>
+              </a:graphicData>
+            </a:graphic>
+          </wp:inline>
+        </w:drawing>
+      </w:r>
+    </w:p>
+    <w:p>
+      <w:pPr>
+        <w:pStyle w:val="Caption"/>
+      </w:pPr>
+      <w:r>
+        <w:t xml:space="preserve">Figure </w:t>
+      </w:r>
+      <w:fldSimple w:instr=" SEQ Figure \* ARABIC ">
+        <w:r>
+          <w:rPr>
+            <w:noProof/>
+          </w:rPr>
+          <w:t>2</w:t>
+        </w:r>
+      </w:fldSimple>
+    </w:p>
+    <w:p/>
+    <w:p>
+      <w:r>
+        <w:t>Explanation….</w:t>
+      </w:r>
+    </w:p>
+    <w:p>
+      <w:pPr>
+        <w:pStyle w:val="ListParagraph"/>
         <w:numPr>
           <w:ilvl w:val="0"/>
           <w:numId w:val="23"/>
@@ -2746,7 +2763,6 @@
           <w:highlight w:val="yellow"/>
           <w:shd w:val="clear" w:color="auto" w:fill="FFFFFF"/>
         </w:rPr>
-        <w:lastRenderedPageBreak/>
         <w:t xml:space="preserve">Include </w:t>
       </w:r>
       <w:r>
@@ -3137,6 +3153,7 @@
           <w:iCs/>
           <w:highlight w:val="yellow"/>
         </w:rPr>
+        <w:lastRenderedPageBreak/>
         <w:t>P</w:t>
       </w:r>
       <w:r>
@@ -3919,19 +3936,8 @@
           <w:iCs/>
           <w:highlight w:val="yellow"/>
         </w:rPr>
-        <w:t xml:space="preserve"> of the </w:t>
-      </w:r>
-      <w:proofErr w:type="gramStart"/>
-      <w:r>
-        <w:rPr>
-          <w:rFonts w:ascii="Times New Roman" w:eastAsia="Times New Roman" w:hAnsi="Times New Roman" w:cs="Times New Roman"/>
-          <w:i/>
-          <w:iCs/>
-          <w:highlight w:val="yellow"/>
-        </w:rPr>
-        <w:t>change</w:t>
-      </w:r>
-      <w:proofErr w:type="gramEnd"/>
+        <w:t xml:space="preserve"> of the change</w:t>
+      </w:r>
     </w:p>
     <w:p>
       <w:pPr>
@@ -3976,19 +3982,8 @@
           <w:iCs/>
           <w:highlight w:val="yellow"/>
         </w:rPr>
-        <w:t xml:space="preserve">broader impact of the </w:t>
-      </w:r>
-      <w:proofErr w:type="gramStart"/>
-      <w:r>
-        <w:rPr>
-          <w:rFonts w:ascii="Times New Roman" w:eastAsia="Times New Roman" w:hAnsi="Times New Roman" w:cs="Times New Roman"/>
-          <w:i/>
-          <w:iCs/>
-          <w:highlight w:val="yellow"/>
-        </w:rPr>
-        <w:t>change</w:t>
-      </w:r>
-      <w:proofErr w:type="gramEnd"/>
+        <w:t>broader impact of the change</w:t>
+      </w:r>
     </w:p>
     <w:p>
       <w:pPr>
@@ -4033,19 +4028,8 @@
           <w:iCs/>
           <w:highlight w:val="yellow"/>
         </w:rPr>
-        <w:t xml:space="preserve">broader impact of the </w:t>
-      </w:r>
-      <w:proofErr w:type="gramStart"/>
-      <w:r>
-        <w:rPr>
-          <w:rFonts w:ascii="Times New Roman" w:eastAsia="Times New Roman" w:hAnsi="Times New Roman" w:cs="Times New Roman"/>
-          <w:i/>
-          <w:iCs/>
-          <w:highlight w:val="yellow"/>
-        </w:rPr>
-        <w:t>change</w:t>
-      </w:r>
-      <w:proofErr w:type="gramEnd"/>
+        <w:t>broader impact of the change</w:t>
+      </w:r>
     </w:p>
     <w:p>
       <w:pPr>
@@ -4106,7 +4090,6 @@
         <w:rPr>
           <w:rFonts w:ascii="Times New Roman" w:eastAsia="Times New Roman" w:hAnsi="Times New Roman" w:cs="Times New Roman"/>
         </w:rPr>
-        <w:lastRenderedPageBreak/>
         <w:t>Results explained</w:t>
       </w:r>
       <w:r>
@@ -4703,19 +4686,8 @@
           <w:iCs/>
           <w:highlight w:val="yellow"/>
         </w:rPr>
-        <w:t xml:space="preserve">It should compute appropriate statistics to test the </w:t>
-      </w:r>
-      <w:proofErr w:type="gramStart"/>
-      <w:r>
-        <w:rPr>
-          <w:rFonts w:ascii="Times New Roman" w:eastAsia="Times New Roman" w:hAnsi="Times New Roman" w:cs="Times New Roman"/>
-          <w:i/>
-          <w:iCs/>
-          <w:highlight w:val="yellow"/>
-        </w:rPr>
-        <w:t>hypotheses</w:t>
-      </w:r>
-      <w:proofErr w:type="gramEnd"/>
+        <w:t>It should compute appropriate statistics to test the hypotheses</w:t>
+      </w:r>
     </w:p>
     <w:p>
       <w:pPr>
@@ -4755,8 +4727,8 @@
       </w:pPr>
     </w:p>
     <w:sectPr>
-      <w:footerReference w:type="even" r:id="rId8"/>
-      <w:footerReference w:type="default" r:id="rId9"/>
+      <w:footerReference w:type="even" r:id="rId10"/>
+      <w:footerReference w:type="default" r:id="rId11"/>
       <w:pgSz w:w="11906" w:h="16838"/>
       <w:pgMar w:top="1440" w:right="1440" w:bottom="1440" w:left="1440" w:header="708" w:footer="708" w:gutter="0"/>
       <w:cols w:space="708"/>
@@ -4768,7 +4740,7 @@
 </file>
 
 <file path=word/endnotes.xml><?xml version="1.0" encoding="utf-8"?>
-<w:endnotes xmlns:wpc="http://schemas.microsoft.com/office/word/2010/wordprocessingCanvas" xmlns:cx="http://schemas.microsoft.com/office/drawing/2014/chartex" xmlns:cx1="http://schemas.microsoft.com/office/drawing/2015/9/8/chartex" xmlns:cx2="http://schemas.microsoft.com/office/drawing/2015/10/21/chartex" xmlns:cx3="http://schemas.microsoft.com/office/drawing/2016/5/9/chartex" xmlns:cx4="http://schemas.microsoft.com/office/drawing/2016/5/10/chartex" xmlns:cx5="http://schemas.microsoft.com/office/drawing/2016/5/11/chartex" xmlns:cx6="http://schemas.microsoft.com/office/drawing/2016/5/12/chartex" xmlns:cx7="http://schemas.microsoft.com/office/drawing/2016/5/13/chartex" xmlns:cx8="http://schemas.microsoft.com/office/drawing/2016/5/14/chartex" xmlns:mc="http://schemas.openxmlformats.org/markup-compatibility/2006" xmlns:aink="http://schemas.microsoft.com/office/drawing/2016/ink" xmlns:am3d="http://schemas.microsoft.com/office/drawing/2017/model3d" xmlns:o="urn:schemas-microsoft-com:office:office" xmlns:oel="http://schemas.microsoft.com/office/2019/extlst" xmlns:r="http://schemas.openxmlformats.org/officeDocument/2006/relationships" xmlns:m="http://schemas.openxmlformats.org/officeDocument/2006/math" xmlns:v="urn:schemas-microsoft-com:vml" xmlns:wp14="http://schemas.microsoft.com/office/word/2010/wordprocessingDrawing" xmlns:wp="http://schemas.openxmlformats.org/drawingml/2006/wordprocessingDrawing" xmlns:w10="urn:schemas-microsoft-com:office:word" xmlns:w="http://schemas.openxmlformats.org/wordprocessingml/2006/main" xmlns:w14="http://schemas.microsoft.com/office/word/2010/wordml" xmlns:w15="http://schemas.microsoft.com/office/word/2012/wordml" xmlns:w16cex="http://schemas.microsoft.com/office/word/2018/wordml/cex" xmlns:w16cid="http://schemas.microsoft.com/office/word/2016/wordml/cid" xmlns:w16="http://schemas.microsoft.com/office/word/2018/wordml" xmlns:w16du="http://schemas.microsoft.com/office/word/2023/wordml/word16du" xmlns:w16sdtdh="http://schemas.microsoft.com/office/word/2020/wordml/sdtdatahash" xmlns:w16se="http://schemas.microsoft.com/office/word/2015/wordml/symex" xmlns:wpg="http://schemas.microsoft.com/office/word/2010/wordprocessingGroup" xmlns:wpi="http://schemas.microsoft.com/office/word/2010/wordprocessingInk" xmlns:wne="http://schemas.microsoft.com/office/word/2006/wordml" xmlns:wps="http://schemas.microsoft.com/office/word/2010/wordprocessingShape" mc:Ignorable="w14 w15 w16se w16cid w16 w16cex w16sdtdh w16du wp14">
+<w:endnotes xmlns:wpc="http://schemas.microsoft.com/office/word/2010/wordprocessingCanvas" xmlns:cx="http://schemas.microsoft.com/office/drawing/2014/chartex" xmlns:cx1="http://schemas.microsoft.com/office/drawing/2015/9/8/chartex" xmlns:cx2="http://schemas.microsoft.com/office/drawing/2015/10/21/chartex" xmlns:cx3="http://schemas.microsoft.com/office/drawing/2016/5/9/chartex" xmlns:cx4="http://schemas.microsoft.com/office/drawing/2016/5/10/chartex" xmlns:cx5="http://schemas.microsoft.com/office/drawing/2016/5/11/chartex" xmlns:cx6="http://schemas.microsoft.com/office/drawing/2016/5/12/chartex" xmlns:cx7="http://schemas.microsoft.com/office/drawing/2016/5/13/chartex" xmlns:cx8="http://schemas.microsoft.com/office/drawing/2016/5/14/chartex" xmlns:mc="http://schemas.openxmlformats.org/markup-compatibility/2006" xmlns:aink="http://schemas.microsoft.com/office/drawing/2016/ink" xmlns:am3d="http://schemas.microsoft.com/office/drawing/2017/model3d" xmlns:o="urn:schemas-microsoft-com:office:office" xmlns:oel="http://schemas.microsoft.com/office/2019/extlst" xmlns:r="http://schemas.openxmlformats.org/officeDocument/2006/relationships" xmlns:m="http://schemas.openxmlformats.org/officeDocument/2006/math" xmlns:v="urn:schemas-microsoft-com:vml" xmlns:wp14="http://schemas.microsoft.com/office/word/2010/wordprocessingDrawing" xmlns:wp="http://schemas.openxmlformats.org/drawingml/2006/wordprocessingDrawing" xmlns:w10="urn:schemas-microsoft-com:office:word" xmlns:w="http://schemas.openxmlformats.org/wordprocessingml/2006/main" xmlns:w14="http://schemas.microsoft.com/office/word/2010/wordml" xmlns:w15="http://schemas.microsoft.com/office/word/2012/wordml" xmlns:w16cex="http://schemas.microsoft.com/office/word/2018/wordml/cex" xmlns:w16cid="http://schemas.microsoft.com/office/word/2016/wordml/cid" xmlns:w16="http://schemas.microsoft.com/office/word/2018/wordml" xmlns:w16du="http://schemas.microsoft.com/office/word/2023/wordml/word16du" xmlns:w16sdtdh="http://schemas.microsoft.com/office/word/2020/wordml/sdtdatahash" xmlns:w16sdtfl="http://schemas.microsoft.com/office/word/2024/wordml/sdtformatlock" xmlns:w16se="http://schemas.microsoft.com/office/word/2015/wordml/symex" xmlns:wpg="http://schemas.microsoft.com/office/word/2010/wordprocessingGroup" xmlns:wpi="http://schemas.microsoft.com/office/word/2010/wordprocessingInk" xmlns:wne="http://schemas.microsoft.com/office/word/2006/wordml" xmlns:wps="http://schemas.microsoft.com/office/word/2010/wordprocessingShape" mc:Ignorable="w14 w15 w16se w16cid w16 w16cex w16sdtdh w16sdtfl w16du wp14">
   <w:endnote w:type="separator" w:id="-1">
     <w:p>
       <w:r>
@@ -4790,7 +4762,7 @@
 </file>
 
 <file path=word/footer1.xml><?xml version="1.0" encoding="utf-8"?>
-<w:ftr xmlns:wpc="http://schemas.microsoft.com/office/word/2010/wordprocessingCanvas" xmlns:cx="http://schemas.microsoft.com/office/drawing/2014/chartex" xmlns:cx1="http://schemas.microsoft.com/office/drawing/2015/9/8/chartex" xmlns:cx2="http://schemas.microsoft.com/office/drawing/2015/10/21/chartex" xmlns:cx3="http://schemas.microsoft.com/office/drawing/2016/5/9/chartex" xmlns:cx4="http://schemas.microsoft.com/office/drawing/2016/5/10/chartex" xmlns:cx5="http://schemas.microsoft.com/office/drawing/2016/5/11/chartex" xmlns:cx6="http://schemas.microsoft.com/office/drawing/2016/5/12/chartex" xmlns:cx7="http://schemas.microsoft.com/office/drawing/2016/5/13/chartex" xmlns:cx8="http://schemas.microsoft.com/office/drawing/2016/5/14/chartex" xmlns:mc="http://schemas.openxmlformats.org/markup-compatibility/2006" xmlns:aink="http://schemas.microsoft.com/office/drawing/2016/ink" xmlns:am3d="http://schemas.microsoft.com/office/drawing/2017/model3d" xmlns:o="urn:schemas-microsoft-com:office:office" xmlns:oel="http://schemas.microsoft.com/office/2019/extlst" xmlns:r="http://schemas.openxmlformats.org/officeDocument/2006/relationships" xmlns:m="http://schemas.openxmlformats.org/officeDocument/2006/math" xmlns:v="urn:schemas-microsoft-com:vml" xmlns:wp14="http://schemas.microsoft.com/office/word/2010/wordprocessingDrawing" xmlns:wp="http://schemas.openxmlformats.org/drawingml/2006/wordprocessingDrawing" xmlns:w10="urn:schemas-microsoft-com:office:word" xmlns:w="http://schemas.openxmlformats.org/wordprocessingml/2006/main" xmlns:w14="http://schemas.microsoft.com/office/word/2010/wordml" xmlns:w15="http://schemas.microsoft.com/office/word/2012/wordml" xmlns:w16cex="http://schemas.microsoft.com/office/word/2018/wordml/cex" xmlns:w16cid="http://schemas.microsoft.com/office/word/2016/wordml/cid" xmlns:w16="http://schemas.microsoft.com/office/word/2018/wordml" xmlns:w16du="http://schemas.microsoft.com/office/word/2023/wordml/word16du" xmlns:w16sdtdh="http://schemas.microsoft.com/office/word/2020/wordml/sdtdatahash" xmlns:w16se="http://schemas.microsoft.com/office/word/2015/wordml/symex" xmlns:wpg="http://schemas.microsoft.com/office/word/2010/wordprocessingGroup" xmlns:wpi="http://schemas.microsoft.com/office/word/2010/wordprocessingInk" xmlns:wne="http://schemas.microsoft.com/office/word/2006/wordml" xmlns:wps="http://schemas.microsoft.com/office/word/2010/wordprocessingShape" mc:Ignorable="w14 w15 w16se w16cid w16 w16cex w16sdtdh w16du wp14">
+<w:ftr xmlns:wpc="http://schemas.microsoft.com/office/word/2010/wordprocessingCanvas" xmlns:cx="http://schemas.microsoft.com/office/drawing/2014/chartex" xmlns:cx1="http://schemas.microsoft.com/office/drawing/2015/9/8/chartex" xmlns:cx2="http://schemas.microsoft.com/office/drawing/2015/10/21/chartex" xmlns:cx3="http://schemas.microsoft.com/office/drawing/2016/5/9/chartex" xmlns:cx4="http://schemas.microsoft.com/office/drawing/2016/5/10/chartex" xmlns:cx5="http://schemas.microsoft.com/office/drawing/2016/5/11/chartex" xmlns:cx6="http://schemas.microsoft.com/office/drawing/2016/5/12/chartex" xmlns:cx7="http://schemas.microsoft.com/office/drawing/2016/5/13/chartex" xmlns:cx8="http://schemas.microsoft.com/office/drawing/2016/5/14/chartex" xmlns:mc="http://schemas.openxmlformats.org/markup-compatibility/2006" xmlns:aink="http://schemas.microsoft.com/office/drawing/2016/ink" xmlns:am3d="http://schemas.microsoft.com/office/drawing/2017/model3d" xmlns:o="urn:schemas-microsoft-com:office:office" xmlns:oel="http://schemas.microsoft.com/office/2019/extlst" xmlns:r="http://schemas.openxmlformats.org/officeDocument/2006/relationships" xmlns:m="http://schemas.openxmlformats.org/officeDocument/2006/math" xmlns:v="urn:schemas-microsoft-com:vml" xmlns:wp14="http://schemas.microsoft.com/office/word/2010/wordprocessingDrawing" xmlns:wp="http://schemas.openxmlformats.org/drawingml/2006/wordprocessingDrawing" xmlns:w10="urn:schemas-microsoft-com:office:word" xmlns:w="http://schemas.openxmlformats.org/wordprocessingml/2006/main" xmlns:w14="http://schemas.microsoft.com/office/word/2010/wordml" xmlns:w15="http://schemas.microsoft.com/office/word/2012/wordml" xmlns:w16cex="http://schemas.microsoft.com/office/word/2018/wordml/cex" xmlns:w16cid="http://schemas.microsoft.com/office/word/2016/wordml/cid" xmlns:w16="http://schemas.microsoft.com/office/word/2018/wordml" xmlns:w16du="http://schemas.microsoft.com/office/word/2023/wordml/word16du" xmlns:w16sdtdh="http://schemas.microsoft.com/office/word/2020/wordml/sdtdatahash" xmlns:w16sdtfl="http://schemas.microsoft.com/office/word/2024/wordml/sdtformatlock" xmlns:w16se="http://schemas.microsoft.com/office/word/2015/wordml/symex" xmlns:wpg="http://schemas.microsoft.com/office/word/2010/wordprocessingGroup" xmlns:wpi="http://schemas.microsoft.com/office/word/2010/wordprocessingInk" xmlns:wne="http://schemas.microsoft.com/office/word/2006/wordml" xmlns:wps="http://schemas.microsoft.com/office/word/2010/wordprocessingShape" mc:Ignorable="w14 w15 w16se w16cid w16 w16cex w16sdtdh w16sdtfl w16du wp14">
   <w:sdt>
     <w:sdtPr>
       <w:rPr>
@@ -4842,7 +4814,7 @@
 </file>
 
 <file path=word/footer2.xml><?xml version="1.0" encoding="utf-8"?>
-<w:ftr xmlns:wpc="http://schemas.microsoft.com/office/word/2010/wordprocessingCanvas" xmlns:cx="http://schemas.microsoft.com/office/drawing/2014/chartex" xmlns:cx1="http://schemas.microsoft.com/office/drawing/2015/9/8/chartex" xmlns:cx2="http://schemas.microsoft.com/office/drawing/2015/10/21/chartex" xmlns:cx3="http://schemas.microsoft.com/office/drawing/2016/5/9/chartex" xmlns:cx4="http://schemas.microsoft.com/office/drawing/2016/5/10/chartex" xmlns:cx5="http://schemas.microsoft.com/office/drawing/2016/5/11/chartex" xmlns:cx6="http://schemas.microsoft.com/office/drawing/2016/5/12/chartex" xmlns:cx7="http://schemas.microsoft.com/office/drawing/2016/5/13/chartex" xmlns:cx8="http://schemas.microsoft.com/office/drawing/2016/5/14/chartex" xmlns:mc="http://schemas.openxmlformats.org/markup-compatibility/2006" xmlns:aink="http://schemas.microsoft.com/office/drawing/2016/ink" xmlns:am3d="http://schemas.microsoft.com/office/drawing/2017/model3d" xmlns:o="urn:schemas-microsoft-com:office:office" xmlns:oel="http://schemas.microsoft.com/office/2019/extlst" xmlns:r="http://schemas.openxmlformats.org/officeDocument/2006/relationships" xmlns:m="http://schemas.openxmlformats.org/officeDocument/2006/math" xmlns:v="urn:schemas-microsoft-com:vml" xmlns:wp14="http://schemas.microsoft.com/office/word/2010/wordprocessingDrawing" xmlns:wp="http://schemas.openxmlformats.org/drawingml/2006/wordprocessingDrawing" xmlns:w10="urn:schemas-microsoft-com:office:word" xmlns:w="http://schemas.openxmlformats.org/wordprocessingml/2006/main" xmlns:w14="http://schemas.microsoft.com/office/word/2010/wordml" xmlns:w15="http://schemas.microsoft.com/office/word/2012/wordml" xmlns:w16cex="http://schemas.microsoft.com/office/word/2018/wordml/cex" xmlns:w16cid="http://schemas.microsoft.com/office/word/2016/wordml/cid" xmlns:w16="http://schemas.microsoft.com/office/word/2018/wordml" xmlns:w16du="http://schemas.microsoft.com/office/word/2023/wordml/word16du" xmlns:w16sdtdh="http://schemas.microsoft.com/office/word/2020/wordml/sdtdatahash" xmlns:w16se="http://schemas.microsoft.com/office/word/2015/wordml/symex" xmlns:wpg="http://schemas.microsoft.com/office/word/2010/wordprocessingGroup" xmlns:wpi="http://schemas.microsoft.com/office/word/2010/wordprocessingInk" xmlns:wne="http://schemas.microsoft.com/office/word/2006/wordml" xmlns:wps="http://schemas.microsoft.com/office/word/2010/wordprocessingShape" mc:Ignorable="w14 w15 w16se w16cid w16 w16cex w16sdtdh w16du wp14">
+<w:ftr xmlns:wpc="http://schemas.microsoft.com/office/word/2010/wordprocessingCanvas" xmlns:cx="http://schemas.microsoft.com/office/drawing/2014/chartex" xmlns:cx1="http://schemas.microsoft.com/office/drawing/2015/9/8/chartex" xmlns:cx2="http://schemas.microsoft.com/office/drawing/2015/10/21/chartex" xmlns:cx3="http://schemas.microsoft.com/office/drawing/2016/5/9/chartex" xmlns:cx4="http://schemas.microsoft.com/office/drawing/2016/5/10/chartex" xmlns:cx5="http://schemas.microsoft.com/office/drawing/2016/5/11/chartex" xmlns:cx6="http://schemas.microsoft.com/office/drawing/2016/5/12/chartex" xmlns:cx7="http://schemas.microsoft.com/office/drawing/2016/5/13/chartex" xmlns:cx8="http://schemas.microsoft.com/office/drawing/2016/5/14/chartex" xmlns:mc="http://schemas.openxmlformats.org/markup-compatibility/2006" xmlns:aink="http://schemas.microsoft.com/office/drawing/2016/ink" xmlns:am3d="http://schemas.microsoft.com/office/drawing/2017/model3d" xmlns:o="urn:schemas-microsoft-com:office:office" xmlns:oel="http://schemas.microsoft.com/office/2019/extlst" xmlns:r="http://schemas.openxmlformats.org/officeDocument/2006/relationships" xmlns:m="http://schemas.openxmlformats.org/officeDocument/2006/math" xmlns:v="urn:schemas-microsoft-com:vml" xmlns:wp14="http://schemas.microsoft.com/office/word/2010/wordprocessingDrawing" xmlns:wp="http://schemas.openxmlformats.org/drawingml/2006/wordprocessingDrawing" xmlns:w10="urn:schemas-microsoft-com:office:word" xmlns:w="http://schemas.openxmlformats.org/wordprocessingml/2006/main" xmlns:w14="http://schemas.microsoft.com/office/word/2010/wordml" xmlns:w15="http://schemas.microsoft.com/office/word/2012/wordml" xmlns:w16cex="http://schemas.microsoft.com/office/word/2018/wordml/cex" xmlns:w16cid="http://schemas.microsoft.com/office/word/2016/wordml/cid" xmlns:w16="http://schemas.microsoft.com/office/word/2018/wordml" xmlns:w16du="http://schemas.microsoft.com/office/word/2023/wordml/word16du" xmlns:w16sdtdh="http://schemas.microsoft.com/office/word/2020/wordml/sdtdatahash" xmlns:w16sdtfl="http://schemas.microsoft.com/office/word/2024/wordml/sdtformatlock" xmlns:w16se="http://schemas.microsoft.com/office/word/2015/wordml/symex" xmlns:wpg="http://schemas.microsoft.com/office/word/2010/wordprocessingGroup" xmlns:wpi="http://schemas.microsoft.com/office/word/2010/wordprocessingInk" xmlns:wne="http://schemas.microsoft.com/office/word/2006/wordml" xmlns:wps="http://schemas.microsoft.com/office/word/2010/wordprocessingShape" mc:Ignorable="w14 w15 w16se w16cid w16 w16cex w16sdtdh w16sdtfl w16du wp14">
   <w:sdt>
     <w:sdtPr>
       <w:rPr>
@@ -4907,7 +4879,7 @@
 </file>
 
 <file path=word/footnotes.xml><?xml version="1.0" encoding="utf-8"?>
-<w:footnotes xmlns:wpc="http://schemas.microsoft.com/office/word/2010/wordprocessingCanvas" xmlns:cx="http://schemas.microsoft.com/office/drawing/2014/chartex" xmlns:cx1="http://schemas.microsoft.com/office/drawing/2015/9/8/chartex" xmlns:cx2="http://schemas.microsoft.com/office/drawing/2015/10/21/chartex" xmlns:cx3="http://schemas.microsoft.com/office/drawing/2016/5/9/chartex" xmlns:cx4="http://schemas.microsoft.com/office/drawing/2016/5/10/chartex" xmlns:cx5="http://schemas.microsoft.com/office/drawing/2016/5/11/chartex" xmlns:cx6="http://schemas.microsoft.com/office/drawing/2016/5/12/chartex" xmlns:cx7="http://schemas.microsoft.com/office/drawing/2016/5/13/chartex" xmlns:cx8="http://schemas.microsoft.com/office/drawing/2016/5/14/chartex" xmlns:mc="http://schemas.openxmlformats.org/markup-compatibility/2006" xmlns:aink="http://schemas.microsoft.com/office/drawing/2016/ink" xmlns:am3d="http://schemas.microsoft.com/office/drawing/2017/model3d" xmlns:o="urn:schemas-microsoft-com:office:office" xmlns:oel="http://schemas.microsoft.com/office/2019/extlst" xmlns:r="http://schemas.openxmlformats.org/officeDocument/2006/relationships" xmlns:m="http://schemas.openxmlformats.org/officeDocument/2006/math" xmlns:v="urn:schemas-microsoft-com:vml" xmlns:wp14="http://schemas.microsoft.com/office/word/2010/wordprocessingDrawing" xmlns:wp="http://schemas.openxmlformats.org/drawingml/2006/wordprocessingDrawing" xmlns:w10="urn:schemas-microsoft-com:office:word" xmlns:w="http://schemas.openxmlformats.org/wordprocessingml/2006/main" xmlns:w14="http://schemas.microsoft.com/office/word/2010/wordml" xmlns:w15="http://schemas.microsoft.com/office/word/2012/wordml" xmlns:w16cex="http://schemas.microsoft.com/office/word/2018/wordml/cex" xmlns:w16cid="http://schemas.microsoft.com/office/word/2016/wordml/cid" xmlns:w16="http://schemas.microsoft.com/office/word/2018/wordml" xmlns:w16du="http://schemas.microsoft.com/office/word/2023/wordml/word16du" xmlns:w16sdtdh="http://schemas.microsoft.com/office/word/2020/wordml/sdtdatahash" xmlns:w16se="http://schemas.microsoft.com/office/word/2015/wordml/symex" xmlns:wpg="http://schemas.microsoft.com/office/word/2010/wordprocessingGroup" xmlns:wpi="http://schemas.microsoft.com/office/word/2010/wordprocessingInk" xmlns:wne="http://schemas.microsoft.com/office/word/2006/wordml" xmlns:wps="http://schemas.microsoft.com/office/word/2010/wordprocessingShape" mc:Ignorable="w14 w15 w16se w16cid w16 w16cex w16sdtdh w16du wp14">
+<w:footnotes xmlns:wpc="http://schemas.microsoft.com/office/word/2010/wordprocessingCanvas" xmlns:cx="http://schemas.microsoft.com/office/drawing/2014/chartex" xmlns:cx1="http://schemas.microsoft.com/office/drawing/2015/9/8/chartex" xmlns:cx2="http://schemas.microsoft.com/office/drawing/2015/10/21/chartex" xmlns:cx3="http://schemas.microsoft.com/office/drawing/2016/5/9/chartex" xmlns:cx4="http://schemas.microsoft.com/office/drawing/2016/5/10/chartex" xmlns:cx5="http://schemas.microsoft.com/office/drawing/2016/5/11/chartex" xmlns:cx6="http://schemas.microsoft.com/office/drawing/2016/5/12/chartex" xmlns:cx7="http://schemas.microsoft.com/office/drawing/2016/5/13/chartex" xmlns:cx8="http://schemas.microsoft.com/office/drawing/2016/5/14/chartex" xmlns:mc="http://schemas.openxmlformats.org/markup-compatibility/2006" xmlns:aink="http://schemas.microsoft.com/office/drawing/2016/ink" xmlns:am3d="http://schemas.microsoft.com/office/drawing/2017/model3d" xmlns:o="urn:schemas-microsoft-com:office:office" xmlns:oel="http://schemas.microsoft.com/office/2019/extlst" xmlns:r="http://schemas.openxmlformats.org/officeDocument/2006/relationships" xmlns:m="http://schemas.openxmlformats.org/officeDocument/2006/math" xmlns:v="urn:schemas-microsoft-com:vml" xmlns:wp14="http://schemas.microsoft.com/office/word/2010/wordprocessingDrawing" xmlns:wp="http://schemas.openxmlformats.org/drawingml/2006/wordprocessingDrawing" xmlns:w10="urn:schemas-microsoft-com:office:word" xmlns:w="http://schemas.openxmlformats.org/wordprocessingml/2006/main" xmlns:w14="http://schemas.microsoft.com/office/word/2010/wordml" xmlns:w15="http://schemas.microsoft.com/office/word/2012/wordml" xmlns:w16cex="http://schemas.microsoft.com/office/word/2018/wordml/cex" xmlns:w16cid="http://schemas.microsoft.com/office/word/2016/wordml/cid" xmlns:w16="http://schemas.microsoft.com/office/word/2018/wordml" xmlns:w16du="http://schemas.microsoft.com/office/word/2023/wordml/word16du" xmlns:w16sdtdh="http://schemas.microsoft.com/office/word/2020/wordml/sdtdatahash" xmlns:w16sdtfl="http://schemas.microsoft.com/office/word/2024/wordml/sdtformatlock" xmlns:w16se="http://schemas.microsoft.com/office/word/2015/wordml/symex" xmlns:wpg="http://schemas.microsoft.com/office/word/2010/wordprocessingGroup" xmlns:wpi="http://schemas.microsoft.com/office/word/2010/wordprocessingInk" xmlns:wne="http://schemas.microsoft.com/office/word/2006/wordml" xmlns:wps="http://schemas.microsoft.com/office/word/2010/wordprocessingShape" mc:Ignorable="w14 w15 w16se w16cid w16 w16cex w16sdtdh w16sdtfl w16du wp14">
   <w:footnote w:type="separator" w:id="-1">
     <w:p>
       <w:r>
@@ -4937,7 +4909,7 @@
 </file>
 
 <file path=word/numbering.xml><?xml version="1.0" encoding="utf-8"?>
-<w:numbering xmlns:wpc="http://schemas.microsoft.com/office/word/2010/wordprocessingCanvas" xmlns:cx="http://schemas.microsoft.com/office/drawing/2014/chartex" xmlns:cx1="http://schemas.microsoft.com/office/drawing/2015/9/8/chartex" xmlns:cx2="http://schemas.microsoft.com/office/drawing/2015/10/21/chartex" xmlns:cx3="http://schemas.microsoft.com/office/drawing/2016/5/9/chartex" xmlns:cx4="http://schemas.microsoft.com/office/drawing/2016/5/10/chartex" xmlns:cx5="http://schemas.microsoft.com/office/drawing/2016/5/11/chartex" xmlns:cx6="http://schemas.microsoft.com/office/drawing/2016/5/12/chartex" xmlns:cx7="http://schemas.microsoft.com/office/drawing/2016/5/13/chartex" xmlns:cx8="http://schemas.microsoft.com/office/drawing/2016/5/14/chartex" xmlns:mc="http://schemas.openxmlformats.org/markup-compatibility/2006" xmlns:aink="http://schemas.microsoft.com/office/drawing/2016/ink" xmlns:am3d="http://schemas.microsoft.com/office/drawing/2017/model3d" xmlns:o="urn:schemas-microsoft-com:office:office" xmlns:oel="http://schemas.microsoft.com/office/2019/extlst" xmlns:r="http://schemas.openxmlformats.org/officeDocument/2006/relationships" xmlns:m="http://schemas.openxmlformats.org/officeDocument/2006/math" xmlns:v="urn:schemas-microsoft-com:vml" xmlns:wp14="http://schemas.microsoft.com/office/word/2010/wordprocessingDrawing" xmlns:wp="http://schemas.openxmlformats.org/drawingml/2006/wordprocessingDrawing" xmlns:w10="urn:schemas-microsoft-com:office:word" xmlns:w="http://schemas.openxmlformats.org/wordprocessingml/2006/main" xmlns:w14="http://schemas.microsoft.com/office/word/2010/wordml" xmlns:w15="http://schemas.microsoft.com/office/word/2012/wordml" xmlns:w16cex="http://schemas.microsoft.com/office/word/2018/wordml/cex" xmlns:w16cid="http://schemas.microsoft.com/office/word/2016/wordml/cid" xmlns:w16="http://schemas.microsoft.com/office/word/2018/wordml" xmlns:w16du="http://schemas.microsoft.com/office/word/2023/wordml/word16du" xmlns:w16sdtdh="http://schemas.microsoft.com/office/word/2020/wordml/sdtdatahash" xmlns:w16se="http://schemas.microsoft.com/office/word/2015/wordml/symex" xmlns:wpg="http://schemas.microsoft.com/office/word/2010/wordprocessingGroup" xmlns:wpi="http://schemas.microsoft.com/office/word/2010/wordprocessingInk" xmlns:wne="http://schemas.microsoft.com/office/word/2006/wordml" xmlns:wps="http://schemas.microsoft.com/office/word/2010/wordprocessingShape" mc:Ignorable="w14 w15 w16se w16cid w16 w16cex w16sdtdh w16du wp14">
+<w:numbering xmlns:wpc="http://schemas.microsoft.com/office/word/2010/wordprocessingCanvas" xmlns:cx="http://schemas.microsoft.com/office/drawing/2014/chartex" xmlns:cx1="http://schemas.microsoft.com/office/drawing/2015/9/8/chartex" xmlns:cx2="http://schemas.microsoft.com/office/drawing/2015/10/21/chartex" xmlns:cx3="http://schemas.microsoft.com/office/drawing/2016/5/9/chartex" xmlns:cx4="http://schemas.microsoft.com/office/drawing/2016/5/10/chartex" xmlns:cx5="http://schemas.microsoft.com/office/drawing/2016/5/11/chartex" xmlns:cx6="http://schemas.microsoft.com/office/drawing/2016/5/12/chartex" xmlns:cx7="http://schemas.microsoft.com/office/drawing/2016/5/13/chartex" xmlns:cx8="http://schemas.microsoft.com/office/drawing/2016/5/14/chartex" xmlns:mc="http://schemas.openxmlformats.org/markup-compatibility/2006" xmlns:aink="http://schemas.microsoft.com/office/drawing/2016/ink" xmlns:am3d="http://schemas.microsoft.com/office/drawing/2017/model3d" xmlns:o="urn:schemas-microsoft-com:office:office" xmlns:oel="http://schemas.microsoft.com/office/2019/extlst" xmlns:r="http://schemas.openxmlformats.org/officeDocument/2006/relationships" xmlns:m="http://schemas.openxmlformats.org/officeDocument/2006/math" xmlns:v="urn:schemas-microsoft-com:vml" xmlns:wp14="http://schemas.microsoft.com/office/word/2010/wordprocessingDrawing" xmlns:wp="http://schemas.openxmlformats.org/drawingml/2006/wordprocessingDrawing" xmlns:w10="urn:schemas-microsoft-com:office:word" xmlns:w="http://schemas.openxmlformats.org/wordprocessingml/2006/main" xmlns:w14="http://schemas.microsoft.com/office/word/2010/wordml" xmlns:w15="http://schemas.microsoft.com/office/word/2012/wordml" xmlns:w16cex="http://schemas.microsoft.com/office/word/2018/wordml/cex" xmlns:w16cid="http://schemas.microsoft.com/office/word/2016/wordml/cid" xmlns:w16="http://schemas.microsoft.com/office/word/2018/wordml" xmlns:w16du="http://schemas.microsoft.com/office/word/2023/wordml/word16du" xmlns:w16sdtdh="http://schemas.microsoft.com/office/word/2020/wordml/sdtdatahash" xmlns:w16sdtfl="http://schemas.microsoft.com/office/word/2024/wordml/sdtformatlock" xmlns:w16se="http://schemas.microsoft.com/office/word/2015/wordml/symex" xmlns:wpg="http://schemas.microsoft.com/office/word/2010/wordprocessingGroup" xmlns:wpi="http://schemas.microsoft.com/office/word/2010/wordprocessingInk" xmlns:wne="http://schemas.microsoft.com/office/word/2006/wordml" xmlns:wps="http://schemas.microsoft.com/office/word/2010/wordprocessingShape" mc:Ignorable="w14 w15 w16se w16cid w16 w16cex w16sdtdh w16sdtfl w16du wp14">
   <w:abstractNum w:abstractNumId="0" w15:restartNumberingAfterBreak="0">
     <w:nsid w:val="03867835"/>
     <w:multiLevelType w:val="hybridMultilevel"/>
@@ -8446,7 +8418,7 @@
 </file>
 
 <file path=word/styles.xml><?xml version="1.0" encoding="utf-8"?>
-<w:styles xmlns:mc="http://schemas.openxmlformats.org/markup-compatibility/2006" xmlns:r="http://schemas.openxmlformats.org/officeDocument/2006/relationships" xmlns:w="http://schemas.openxmlformats.org/wordprocessingml/2006/main" xmlns:w14="http://schemas.microsoft.com/office/word/2010/wordml" xmlns:w15="http://schemas.microsoft.com/office/word/2012/wordml" xmlns:w16cex="http://schemas.microsoft.com/office/word/2018/wordml/cex" xmlns:w16cid="http://schemas.microsoft.com/office/word/2016/wordml/cid" xmlns:w16="http://schemas.microsoft.com/office/word/2018/wordml" xmlns:w16du="http://schemas.microsoft.com/office/word/2023/wordml/word16du" xmlns:w16sdtdh="http://schemas.microsoft.com/office/word/2020/wordml/sdtdatahash" xmlns:w16se="http://schemas.microsoft.com/office/word/2015/wordml/symex" mc:Ignorable="w14 w15 w16se w16cid w16 w16cex w16sdtdh w16du">
+<w:styles xmlns:mc="http://schemas.openxmlformats.org/markup-compatibility/2006" xmlns:r="http://schemas.openxmlformats.org/officeDocument/2006/relationships" xmlns:w="http://schemas.openxmlformats.org/wordprocessingml/2006/main" xmlns:w14="http://schemas.microsoft.com/office/word/2010/wordml" xmlns:w15="http://schemas.microsoft.com/office/word/2012/wordml" xmlns:w16cex="http://schemas.microsoft.com/office/word/2018/wordml/cex" xmlns:w16cid="http://schemas.microsoft.com/office/word/2016/wordml/cid" xmlns:w16="http://schemas.microsoft.com/office/word/2018/wordml" xmlns:w16du="http://schemas.microsoft.com/office/word/2023/wordml/word16du" xmlns:w16sdtdh="http://schemas.microsoft.com/office/word/2020/wordml/sdtdatahash" xmlns:w16sdtfl="http://schemas.microsoft.com/office/word/2024/wordml/sdtformatlock" xmlns:w16se="http://schemas.microsoft.com/office/word/2015/wordml/symex" mc:Ignorable="w14 w15 w16se w16cid w16 w16cex w16sdtdh w16sdtfl w16du">
   <w:docDefaults>
     <w:rPrDefault>
       <w:rPr>
@@ -9515,6 +9487,25 @@
       <w:rFonts w:ascii="Times New Roman" w:hAnsi="Times New Roman" w:cs="Times New Roman"/>
     </w:rPr>
   </w:style>
+  <w:style w:type="paragraph" w:styleId="Caption">
+    <w:name w:val="caption"/>
+    <w:basedOn w:val="Normal"/>
+    <w:next w:val="Normal"/>
+    <w:uiPriority w:val="35"/>
+    <w:unhideWhenUsed/>
+    <w:qFormat/>
+    <w:rsid w:val="00785E70"/>
+    <w:pPr>
+      <w:spacing w:after="200"/>
+    </w:pPr>
+    <w:rPr>
+      <w:i/>
+      <w:iCs/>
+      <w:color w:val="0E2841" w:themeColor="text2"/>
+      <w:sz w:val="18"/>
+      <w:szCs w:val="18"/>
+    </w:rPr>
+  </w:style>
 </w:styles>
 </file>
 

</xml_diff>

<commit_message>
Updated section 3.2 and 3.3 on the final report doc
</commit_message>
<xml_diff>
--- a/7COM1079_Final report_Team_A48.docx
+++ b/7COM1079_Final report_Team_A48.docx
@@ -2564,14 +2564,24 @@
       <w:r>
         <w:t xml:space="preserve">Figure </w:t>
       </w:r>
-      <w:fldSimple w:instr=" SEQ Figure \* ARABIC ">
-        <w:r>
-          <w:rPr>
-            <w:noProof/>
-          </w:rPr>
-          <w:t>1</w:t>
-        </w:r>
-      </w:fldSimple>
+      <w:r>
+        <w:fldChar w:fldCharType="begin"/>
+      </w:r>
+      <w:r>
+        <w:instrText xml:space="preserve"> SEQ Figure \* ARABIC </w:instrText>
+      </w:r>
+      <w:r>
+        <w:fldChar w:fldCharType="separate"/>
+      </w:r>
+      <w:r>
+        <w:rPr>
+          <w:noProof/>
+        </w:rPr>
+        <w:t>1</w:t>
+      </w:r>
+      <w:r>
+        <w:fldChar w:fldCharType="end"/>
+      </w:r>
     </w:p>
     <w:p/>
     <w:p>
@@ -2589,9 +2599,9 @@
           <w:noProof/>
         </w:rPr>
         <w:drawing>
-          <wp:inline distT="0" distB="0" distL="0" distR="0" wp14:anchorId="3397F833" wp14:editId="7FB1B0CF">
-            <wp:extent cx="3649980" cy="2190150"/>
-            <wp:effectExtent l="0" t="0" r="7620" b="635"/>
+          <wp:inline distT="0" distB="0" distL="0" distR="0" wp14:anchorId="3397F833" wp14:editId="26103F0E">
+            <wp:extent cx="3543241" cy="2190115"/>
+            <wp:effectExtent l="0" t="0" r="635" b="635"/>
             <wp:docPr id="610461394" name="Picture 2"/>
             <wp:cNvGraphicFramePr>
               <a:graphicFrameLocks xmlns:a="http://schemas.openxmlformats.org/drawingml/2006/main" noChangeAspect="1"/>
@@ -2618,7 +2628,7 @@
                   <pic:spPr>
                     <a:xfrm>
                       <a:off x="0" y="0"/>
-                      <a:ext cx="3655961" cy="2193739"/>
+                      <a:ext cx="3562110" cy="2201778"/>
                     </a:xfrm>
                     <a:prstGeom prst="rect">
                       <a:avLst/>
@@ -2638,14 +2648,24 @@
       <w:r>
         <w:t xml:space="preserve">Figure </w:t>
       </w:r>
-      <w:fldSimple w:instr=" SEQ Figure \* ARABIC ">
-        <w:r>
-          <w:rPr>
-            <w:noProof/>
-          </w:rPr>
-          <w:t>2</w:t>
-        </w:r>
-      </w:fldSimple>
+      <w:r>
+        <w:fldChar w:fldCharType="begin"/>
+      </w:r>
+      <w:r>
+        <w:instrText xml:space="preserve"> SEQ Figure \* ARABIC </w:instrText>
+      </w:r>
+      <w:r>
+        <w:fldChar w:fldCharType="separate"/>
+      </w:r>
+      <w:r>
+        <w:rPr>
+          <w:noProof/>
+        </w:rPr>
+        <w:t>2</w:t>
+      </w:r>
+      <w:r>
+        <w:fldChar w:fldCharType="end"/>
+      </w:r>
     </w:p>
     <w:p/>
     <w:p>
@@ -3134,36 +3154,30 @@
     <w:p>
       <w:pPr>
         <w:pStyle w:val="ListParagraph"/>
-        <w:numPr>
-          <w:ilvl w:val="0"/>
-          <w:numId w:val="22"/>
-        </w:numPr>
-        <w:ind w:left="1800"/>
-        <w:rPr>
-          <w:rFonts w:ascii="Times New Roman" w:eastAsia="Times New Roman" w:hAnsi="Times New Roman" w:cs="Times New Roman"/>
-          <w:i/>
-          <w:iCs/>
-          <w:highlight w:val="yellow"/>
-        </w:rPr>
-      </w:pPr>
-      <w:r>
-        <w:rPr>
-          <w:rFonts w:ascii="Times New Roman" w:eastAsia="Times New Roman" w:hAnsi="Times New Roman" w:cs="Times New Roman"/>
-          <w:i/>
-          <w:iCs/>
-          <w:highlight w:val="yellow"/>
+        <w:ind w:left="1440"/>
+        <w:rPr>
+          <w:rFonts w:ascii="Times New Roman" w:eastAsia="Times New Roman" w:hAnsi="Times New Roman" w:cs="Times New Roman"/>
+          <w:lang w:val="en-US"/>
+        </w:rPr>
+      </w:pPr>
+      <w:r>
+        <w:rPr>
+          <w:rFonts w:ascii="Times New Roman" w:eastAsia="Times New Roman" w:hAnsi="Times New Roman" w:cs="Times New Roman"/>
         </w:rPr>
         <w:lastRenderedPageBreak/>
-        <w:t>P</w:t>
-      </w:r>
-      <w:r>
-        <w:rPr>
-          <w:rFonts w:ascii="Times New Roman" w:eastAsia="Times New Roman" w:hAnsi="Times New Roman" w:cs="Times New Roman"/>
-          <w:i/>
-          <w:iCs/>
-          <w:highlight w:val="yellow"/>
-        </w:rPr>
-        <w:t>er plot: explain the purpose and insights.</w:t>
+        <w:t xml:space="preserve">To provide additional context for understanding the data, a histogram of yearly population change (Figure 2) was created. This supplementary visualization shows the distribution of the continuous variable (Yearly Change) from which the Growth Status categorical variable was derived. Figure 2: Histogram - Distribution of Yearly Population Change Across Countries The histogram shows the distribution of yearly population change percentages across all 233 countries, with a red dashed line at 0% indicating the boundary between growing and declining status. Key observations from the additional </w:t>
+      </w:r>
+      <w:r>
+        <w:rPr>
+          <w:rFonts w:ascii="Times New Roman" w:eastAsia="Times New Roman" w:hAnsi="Times New Roman" w:cs="Times New Roman"/>
+        </w:rPr>
+        <w:t>visualization: The</w:t>
+      </w:r>
+      <w:r>
+        <w:rPr>
+          <w:rFonts w:ascii="Times New Roman" w:eastAsia="Times New Roman" w:hAnsi="Times New Roman" w:cs="Times New Roman"/>
+        </w:rPr>
+        <w:t xml:space="preserve"> distribution of yearly change is right-skewed, with most countries clustered between 0% and 2% growth A red dashed line at 0% clearly demarcates the threshold between growing and declining populations The histogram provides context for understanding how the binary Growth Status variable was created from continuous data the histogram (Figure 2) provide comprehensive understanding of both the categorical analysis (proportions by continent) and the underlying continuous data distribution.</w:t>
       </w:r>
     </w:p>
     <w:p>
@@ -3219,44 +3233,31 @@
     <w:p>
       <w:pPr>
         <w:pStyle w:val="ListParagraph"/>
-        <w:numPr>
-          <w:ilvl w:val="0"/>
-          <w:numId w:val="21"/>
-        </w:numPr>
-        <w:ind w:left="1800"/>
-        <w:rPr>
-          <w:rFonts w:ascii="Times New Roman" w:eastAsia="Times New Roman" w:hAnsi="Times New Roman" w:cs="Times New Roman"/>
-          <w:i/>
-          <w:iCs/>
-          <w:highlight w:val="yellow"/>
-        </w:rPr>
-      </w:pPr>
-      <w:r>
-        <w:rPr>
-          <w:rFonts w:ascii="Times New Roman" w:eastAsia="Times New Roman" w:hAnsi="Times New Roman" w:cs="Times New Roman"/>
-          <w:i/>
-          <w:iCs/>
-          <w:highlight w:val="yellow"/>
-        </w:rPr>
-        <w:t>S</w:t>
-      </w:r>
-      <w:r>
-        <w:rPr>
-          <w:rFonts w:ascii="Times New Roman" w:eastAsia="Times New Roman" w:hAnsi="Times New Roman" w:cs="Times New Roman"/>
-          <w:i/>
-          <w:iCs/>
-          <w:highlight w:val="yellow"/>
-        </w:rPr>
-        <w:t>ummarise key observations from the plot.</w:t>
-      </w:r>
-    </w:p>
-    <w:p>
-      <w:pPr>
-        <w:pStyle w:val="ListParagraph"/>
-        <w:rPr>
-          <w:rFonts w:ascii="Times New Roman" w:eastAsia="Times New Roman" w:hAnsi="Times New Roman" w:cs="Times New Roman"/>
-        </w:rPr>
-      </w:pPr>
+        <w:ind w:left="1440"/>
+        <w:rPr>
+          <w:rFonts w:ascii="Times New Roman" w:eastAsia="Times New Roman" w:hAnsi="Times New Roman" w:cs="Times New Roman"/>
+        </w:rPr>
+      </w:pPr>
+      <w:r>
+        <w:rPr>
+          <w:rFonts w:ascii="Times New Roman" w:eastAsia="Times New Roman" w:hAnsi="Times New Roman" w:cs="Times New Roman"/>
+        </w:rPr>
+        <w:t xml:space="preserve">Our visualizations reveal a world experiencing population change at two distinct speeds. The stacked bar chart shows a stark continental divide: growth is almost universal in Africa, with 97% of countries expanding, contrasted sharply with Europe, where over a third of nations are now seeing population decline. This suggests that the demographic transition is unfolding on a regional timetable. Meanwhile, the histogram of yearly change adds crucial nuance. While the global narrative is one of growth, the distribution is right-skewed, with a significant cluster of countries hovering near the 0% line. In practical terms, this means that for every country with rapid growth, there are several—particularly in the Americas and Asia—with very modest increases, sitting on the precarious edge between growth and decline. This pattern indicates that while decline is currently concentrated in Europe, the cohort of countries with minimal growth is substantial and could tip into decline </w:t>
+      </w:r>
+      <w:proofErr w:type="gramStart"/>
+      <w:r>
+        <w:rPr>
+          <w:rFonts w:ascii="Times New Roman" w:eastAsia="Times New Roman" w:hAnsi="Times New Roman" w:cs="Times New Roman"/>
+        </w:rPr>
+        <w:t>in the near future</w:t>
+      </w:r>
+      <w:proofErr w:type="gramEnd"/>
+      <w:r>
+        <w:rPr>
+          <w:rFonts w:ascii="Times New Roman" w:eastAsia="Times New Roman" w:hAnsi="Times New Roman" w:cs="Times New Roman"/>
+        </w:rPr>
+        <w:t>.</w:t>
+      </w:r>
     </w:p>
     <w:p>
       <w:pPr>
@@ -3808,6 +3809,7 @@
           <w:iCs/>
           <w:highlight w:val="yellow"/>
         </w:rPr>
+        <w:lastRenderedPageBreak/>
         <w:t>Please comment on the GitHub log output, and refer to it as being</w:t>
       </w:r>
       <w:r>
@@ -5516,6 +5518,155 @@
     </w:lvl>
   </w:abstractNum>
   <w:abstractNum w:abstractNumId="6" w15:restartNumberingAfterBreak="0">
+    <w:nsid w:val="0B17190C"/>
+    <w:multiLevelType w:val="multilevel"/>
+    <w:tmpl w:val="3D88F9C0"/>
+    <w:lvl w:ilvl="0">
+      <w:start w:val="1"/>
+      <w:numFmt w:val="bullet"/>
+      <w:lvlText w:val=""/>
+      <w:lvlJc w:val="left"/>
+      <w:pPr>
+        <w:tabs>
+          <w:tab w:val="num" w:pos="720"/>
+        </w:tabs>
+        <w:ind w:left="720" w:hanging="360"/>
+      </w:pPr>
+      <w:rPr>
+        <w:rFonts w:ascii="Symbol" w:hAnsi="Symbol" w:hint="default"/>
+        <w:sz w:val="20"/>
+      </w:rPr>
+    </w:lvl>
+    <w:lvl w:ilvl="1" w:tentative="1">
+      <w:start w:val="1"/>
+      <w:numFmt w:val="bullet"/>
+      <w:lvlText w:val="o"/>
+      <w:lvlJc w:val="left"/>
+      <w:pPr>
+        <w:tabs>
+          <w:tab w:val="num" w:pos="1440"/>
+        </w:tabs>
+        <w:ind w:left="1440" w:hanging="360"/>
+      </w:pPr>
+      <w:rPr>
+        <w:rFonts w:ascii="Courier New" w:hAnsi="Courier New" w:hint="default"/>
+        <w:sz w:val="20"/>
+      </w:rPr>
+    </w:lvl>
+    <w:lvl w:ilvl="2" w:tentative="1">
+      <w:start w:val="1"/>
+      <w:numFmt w:val="bullet"/>
+      <w:lvlText w:val=""/>
+      <w:lvlJc w:val="left"/>
+      <w:pPr>
+        <w:tabs>
+          <w:tab w:val="num" w:pos="2160"/>
+        </w:tabs>
+        <w:ind w:left="2160" w:hanging="360"/>
+      </w:pPr>
+      <w:rPr>
+        <w:rFonts w:ascii="Wingdings" w:hAnsi="Wingdings" w:hint="default"/>
+        <w:sz w:val="20"/>
+      </w:rPr>
+    </w:lvl>
+    <w:lvl w:ilvl="3" w:tentative="1">
+      <w:start w:val="1"/>
+      <w:numFmt w:val="bullet"/>
+      <w:lvlText w:val=""/>
+      <w:lvlJc w:val="left"/>
+      <w:pPr>
+        <w:tabs>
+          <w:tab w:val="num" w:pos="2880"/>
+        </w:tabs>
+        <w:ind w:left="2880" w:hanging="360"/>
+      </w:pPr>
+      <w:rPr>
+        <w:rFonts w:ascii="Wingdings" w:hAnsi="Wingdings" w:hint="default"/>
+        <w:sz w:val="20"/>
+      </w:rPr>
+    </w:lvl>
+    <w:lvl w:ilvl="4" w:tentative="1">
+      <w:start w:val="1"/>
+      <w:numFmt w:val="bullet"/>
+      <w:lvlText w:val=""/>
+      <w:lvlJc w:val="left"/>
+      <w:pPr>
+        <w:tabs>
+          <w:tab w:val="num" w:pos="3600"/>
+        </w:tabs>
+        <w:ind w:left="3600" w:hanging="360"/>
+      </w:pPr>
+      <w:rPr>
+        <w:rFonts w:ascii="Wingdings" w:hAnsi="Wingdings" w:hint="default"/>
+        <w:sz w:val="20"/>
+      </w:rPr>
+    </w:lvl>
+    <w:lvl w:ilvl="5" w:tentative="1">
+      <w:start w:val="1"/>
+      <w:numFmt w:val="bullet"/>
+      <w:lvlText w:val=""/>
+      <w:lvlJc w:val="left"/>
+      <w:pPr>
+        <w:tabs>
+          <w:tab w:val="num" w:pos="4320"/>
+        </w:tabs>
+        <w:ind w:left="4320" w:hanging="360"/>
+      </w:pPr>
+      <w:rPr>
+        <w:rFonts w:ascii="Wingdings" w:hAnsi="Wingdings" w:hint="default"/>
+        <w:sz w:val="20"/>
+      </w:rPr>
+    </w:lvl>
+    <w:lvl w:ilvl="6" w:tentative="1">
+      <w:start w:val="1"/>
+      <w:numFmt w:val="bullet"/>
+      <w:lvlText w:val=""/>
+      <w:lvlJc w:val="left"/>
+      <w:pPr>
+        <w:tabs>
+          <w:tab w:val="num" w:pos="5040"/>
+        </w:tabs>
+        <w:ind w:left="5040" w:hanging="360"/>
+      </w:pPr>
+      <w:rPr>
+        <w:rFonts w:ascii="Wingdings" w:hAnsi="Wingdings" w:hint="default"/>
+        <w:sz w:val="20"/>
+      </w:rPr>
+    </w:lvl>
+    <w:lvl w:ilvl="7" w:tentative="1">
+      <w:start w:val="1"/>
+      <w:numFmt w:val="bullet"/>
+      <w:lvlText w:val=""/>
+      <w:lvlJc w:val="left"/>
+      <w:pPr>
+        <w:tabs>
+          <w:tab w:val="num" w:pos="5760"/>
+        </w:tabs>
+        <w:ind w:left="5760" w:hanging="360"/>
+      </w:pPr>
+      <w:rPr>
+        <w:rFonts w:ascii="Wingdings" w:hAnsi="Wingdings" w:hint="default"/>
+        <w:sz w:val="20"/>
+      </w:rPr>
+    </w:lvl>
+    <w:lvl w:ilvl="8" w:tentative="1">
+      <w:start w:val="1"/>
+      <w:numFmt w:val="bullet"/>
+      <w:lvlText w:val=""/>
+      <w:lvlJc w:val="left"/>
+      <w:pPr>
+        <w:tabs>
+          <w:tab w:val="num" w:pos="6480"/>
+        </w:tabs>
+        <w:ind w:left="6480" w:hanging="360"/>
+      </w:pPr>
+      <w:rPr>
+        <w:rFonts w:ascii="Wingdings" w:hAnsi="Wingdings" w:hint="default"/>
+        <w:sz w:val="20"/>
+      </w:rPr>
+    </w:lvl>
+  </w:abstractNum>
+  <w:abstractNum w:abstractNumId="7" w15:restartNumberingAfterBreak="0">
     <w:nsid w:val="0E890F98"/>
     <w:multiLevelType w:val="hybridMultilevel"/>
     <w:tmpl w:val="FFFFFFFF"/>
@@ -5628,7 +5779,7 @@
       </w:rPr>
     </w:lvl>
   </w:abstractNum>
-  <w:abstractNum w:abstractNumId="7" w15:restartNumberingAfterBreak="0">
+  <w:abstractNum w:abstractNumId="8" w15:restartNumberingAfterBreak="0">
     <w:nsid w:val="126901FE"/>
     <w:multiLevelType w:val="multilevel"/>
     <w:tmpl w:val="0B3671C4"/>
@@ -5749,7 +5900,7 @@
       </w:rPr>
     </w:lvl>
   </w:abstractNum>
-  <w:abstractNum w:abstractNumId="8" w15:restartNumberingAfterBreak="0">
+  <w:abstractNum w:abstractNumId="9" w15:restartNumberingAfterBreak="0">
     <w:nsid w:val="1B21B0F4"/>
     <w:multiLevelType w:val="hybridMultilevel"/>
     <w:tmpl w:val="72720076"/>
@@ -5862,7 +6013,7 @@
       </w:rPr>
     </w:lvl>
   </w:abstractNum>
-  <w:abstractNum w:abstractNumId="9" w15:restartNumberingAfterBreak="0">
+  <w:abstractNum w:abstractNumId="10" w15:restartNumberingAfterBreak="0">
     <w:nsid w:val="1C5D3AF2"/>
     <w:multiLevelType w:val="hybridMultilevel"/>
     <w:tmpl w:val="FFFFFFFF"/>
@@ -5975,7 +6126,7 @@
       </w:rPr>
     </w:lvl>
   </w:abstractNum>
-  <w:abstractNum w:abstractNumId="10" w15:restartNumberingAfterBreak="0">
+  <w:abstractNum w:abstractNumId="11" w15:restartNumberingAfterBreak="0">
     <w:nsid w:val="1CFC5493"/>
     <w:multiLevelType w:val="hybridMultilevel"/>
     <w:tmpl w:val="FFFFFFFF"/>
@@ -6061,7 +6212,7 @@
       </w:pPr>
     </w:lvl>
   </w:abstractNum>
-  <w:abstractNum w:abstractNumId="11" w15:restartNumberingAfterBreak="0">
+  <w:abstractNum w:abstractNumId="12" w15:restartNumberingAfterBreak="0">
     <w:nsid w:val="1E875941"/>
     <w:multiLevelType w:val="hybridMultilevel"/>
     <w:tmpl w:val="CD722D48"/>
@@ -6174,7 +6325,7 @@
       </w:rPr>
     </w:lvl>
   </w:abstractNum>
-  <w:abstractNum w:abstractNumId="12" w15:restartNumberingAfterBreak="0">
+  <w:abstractNum w:abstractNumId="13" w15:restartNumberingAfterBreak="0">
     <w:nsid w:val="215ED53B"/>
     <w:multiLevelType w:val="hybridMultilevel"/>
     <w:tmpl w:val="FFFFFFFF"/>
@@ -6287,7 +6438,7 @@
       </w:rPr>
     </w:lvl>
   </w:abstractNum>
-  <w:abstractNum w:abstractNumId="13" w15:restartNumberingAfterBreak="0">
+  <w:abstractNum w:abstractNumId="14" w15:restartNumberingAfterBreak="0">
     <w:nsid w:val="25481131"/>
     <w:multiLevelType w:val="hybridMultilevel"/>
     <w:tmpl w:val="FFFFFFFF"/>
@@ -6400,7 +6551,7 @@
       </w:rPr>
     </w:lvl>
   </w:abstractNum>
-  <w:abstractNum w:abstractNumId="14" w15:restartNumberingAfterBreak="0">
+  <w:abstractNum w:abstractNumId="15" w15:restartNumberingAfterBreak="0">
     <w:nsid w:val="2BEF301D"/>
     <w:multiLevelType w:val="hybridMultilevel"/>
     <w:tmpl w:val="2B3AA896"/>
@@ -6513,7 +6664,7 @@
       </w:rPr>
     </w:lvl>
   </w:abstractNum>
-  <w:abstractNum w:abstractNumId="15" w15:restartNumberingAfterBreak="0">
+  <w:abstractNum w:abstractNumId="16" w15:restartNumberingAfterBreak="0">
     <w:nsid w:val="360E79A9"/>
     <w:multiLevelType w:val="multilevel"/>
     <w:tmpl w:val="FFFFFFFF"/>
@@ -6626,7 +6777,7 @@
       </w:rPr>
     </w:lvl>
   </w:abstractNum>
-  <w:abstractNum w:abstractNumId="16" w15:restartNumberingAfterBreak="0">
+  <w:abstractNum w:abstractNumId="17" w15:restartNumberingAfterBreak="0">
     <w:nsid w:val="3AE77EFC"/>
     <w:multiLevelType w:val="hybridMultilevel"/>
     <w:tmpl w:val="BF34E8AA"/>
@@ -6739,7 +6890,7 @@
       </w:rPr>
     </w:lvl>
   </w:abstractNum>
-  <w:abstractNum w:abstractNumId="17" w15:restartNumberingAfterBreak="0">
+  <w:abstractNum w:abstractNumId="18" w15:restartNumberingAfterBreak="0">
     <w:nsid w:val="3BD0A676"/>
     <w:multiLevelType w:val="hybridMultilevel"/>
     <w:tmpl w:val="FFFFFFFF"/>
@@ -6852,7 +7003,7 @@
       </w:rPr>
     </w:lvl>
   </w:abstractNum>
-  <w:abstractNum w:abstractNumId="18" w15:restartNumberingAfterBreak="0">
+  <w:abstractNum w:abstractNumId="19" w15:restartNumberingAfterBreak="0">
     <w:nsid w:val="3CEA41A4"/>
     <w:multiLevelType w:val="hybridMultilevel"/>
     <w:tmpl w:val="FFFFFFFF"/>
@@ -6938,7 +7089,7 @@
       </w:pPr>
     </w:lvl>
   </w:abstractNum>
-  <w:abstractNum w:abstractNumId="19" w15:restartNumberingAfterBreak="0">
+  <w:abstractNum w:abstractNumId="20" w15:restartNumberingAfterBreak="0">
     <w:nsid w:val="3F9AADF4"/>
     <w:multiLevelType w:val="hybridMultilevel"/>
     <w:tmpl w:val="FFFFFFFF"/>
@@ -7024,7 +7175,7 @@
       </w:pPr>
     </w:lvl>
   </w:abstractNum>
-  <w:abstractNum w:abstractNumId="20" w15:restartNumberingAfterBreak="0">
+  <w:abstractNum w:abstractNumId="21" w15:restartNumberingAfterBreak="0">
     <w:nsid w:val="41A2DE95"/>
     <w:multiLevelType w:val="hybridMultilevel"/>
     <w:tmpl w:val="FFFFFFFF"/>
@@ -7137,7 +7288,7 @@
       </w:rPr>
     </w:lvl>
   </w:abstractNum>
-  <w:abstractNum w:abstractNumId="21" w15:restartNumberingAfterBreak="0">
+  <w:abstractNum w:abstractNumId="22" w15:restartNumberingAfterBreak="0">
     <w:nsid w:val="42202A9B"/>
     <w:multiLevelType w:val="hybridMultilevel"/>
     <w:tmpl w:val="FFFFFFFF"/>
@@ -7250,7 +7401,7 @@
       </w:rPr>
     </w:lvl>
   </w:abstractNum>
-  <w:abstractNum w:abstractNumId="22" w15:restartNumberingAfterBreak="0">
+  <w:abstractNum w:abstractNumId="23" w15:restartNumberingAfterBreak="0">
     <w:nsid w:val="43DCB8F2"/>
     <w:multiLevelType w:val="hybridMultilevel"/>
     <w:tmpl w:val="FFFFFFFF"/>
@@ -7363,7 +7514,7 @@
       </w:rPr>
     </w:lvl>
   </w:abstractNum>
-  <w:abstractNum w:abstractNumId="23" w15:restartNumberingAfterBreak="0">
+  <w:abstractNum w:abstractNumId="24" w15:restartNumberingAfterBreak="0">
     <w:nsid w:val="453E2DC6"/>
     <w:multiLevelType w:val="multilevel"/>
     <w:tmpl w:val="4DA4E65A"/>
@@ -7484,7 +7635,7 @@
       </w:rPr>
     </w:lvl>
   </w:abstractNum>
-  <w:abstractNum w:abstractNumId="24" w15:restartNumberingAfterBreak="0">
+  <w:abstractNum w:abstractNumId="25" w15:restartNumberingAfterBreak="0">
     <w:nsid w:val="4D557C4F"/>
     <w:multiLevelType w:val="hybridMultilevel"/>
     <w:tmpl w:val="E482CF54"/>
@@ -7573,7 +7724,7 @@
       </w:pPr>
     </w:lvl>
   </w:abstractNum>
-  <w:abstractNum w:abstractNumId="25" w15:restartNumberingAfterBreak="0">
+  <w:abstractNum w:abstractNumId="26" w15:restartNumberingAfterBreak="0">
     <w:nsid w:val="52DF187A"/>
     <w:multiLevelType w:val="hybridMultilevel"/>
     <w:tmpl w:val="FFFFFFFF"/>
@@ -7686,7 +7837,7 @@
       </w:rPr>
     </w:lvl>
   </w:abstractNum>
-  <w:abstractNum w:abstractNumId="26" w15:restartNumberingAfterBreak="0">
+  <w:abstractNum w:abstractNumId="27" w15:restartNumberingAfterBreak="0">
     <w:nsid w:val="573E3B79"/>
     <w:multiLevelType w:val="hybridMultilevel"/>
     <w:tmpl w:val="FFFFFFFF"/>
@@ -7772,7 +7923,7 @@
       </w:pPr>
     </w:lvl>
   </w:abstractNum>
-  <w:abstractNum w:abstractNumId="27" w15:restartNumberingAfterBreak="0">
+  <w:abstractNum w:abstractNumId="28" w15:restartNumberingAfterBreak="0">
     <w:nsid w:val="5A72411A"/>
     <w:multiLevelType w:val="hybridMultilevel"/>
     <w:tmpl w:val="C31A5862"/>
@@ -7858,7 +8009,7 @@
       </w:pPr>
     </w:lvl>
   </w:abstractNum>
-  <w:abstractNum w:abstractNumId="28" w15:restartNumberingAfterBreak="0">
+  <w:abstractNum w:abstractNumId="29" w15:restartNumberingAfterBreak="0">
     <w:nsid w:val="64424843"/>
     <w:multiLevelType w:val="hybridMultilevel"/>
     <w:tmpl w:val="FFFFFFFF"/>
@@ -7944,7 +8095,7 @@
       </w:pPr>
     </w:lvl>
   </w:abstractNum>
-  <w:abstractNum w:abstractNumId="29" w15:restartNumberingAfterBreak="0">
+  <w:abstractNum w:abstractNumId="30" w15:restartNumberingAfterBreak="0">
     <w:nsid w:val="64803963"/>
     <w:multiLevelType w:val="multilevel"/>
     <w:tmpl w:val="FFFFFFFF"/>
@@ -8030,7 +8181,7 @@
       </w:pPr>
     </w:lvl>
   </w:abstractNum>
-  <w:abstractNum w:abstractNumId="30" w15:restartNumberingAfterBreak="0">
+  <w:abstractNum w:abstractNumId="31" w15:restartNumberingAfterBreak="0">
     <w:nsid w:val="662D2694"/>
     <w:multiLevelType w:val="hybridMultilevel"/>
     <w:tmpl w:val="FFFFFFFF"/>
@@ -8116,7 +8267,7 @@
       </w:pPr>
     </w:lvl>
   </w:abstractNum>
-  <w:abstractNum w:abstractNumId="31" w15:restartNumberingAfterBreak="0">
+  <w:abstractNum w:abstractNumId="32" w15:restartNumberingAfterBreak="0">
     <w:nsid w:val="6989EEEE"/>
     <w:multiLevelType w:val="multilevel"/>
     <w:tmpl w:val="FFFFFFFF"/>
@@ -8202,7 +8353,7 @@
       </w:pPr>
     </w:lvl>
   </w:abstractNum>
-  <w:abstractNum w:abstractNumId="32" w15:restartNumberingAfterBreak="0">
+  <w:abstractNum w:abstractNumId="33" w15:restartNumberingAfterBreak="0">
     <w:nsid w:val="717456F8"/>
     <w:multiLevelType w:val="hybridMultilevel"/>
     <w:tmpl w:val="FFFFFFFF"/>
@@ -8316,103 +8467,106 @@
     </w:lvl>
   </w:abstractNum>
   <w:num w:numId="1" w16cid:durableId="193809708">
-    <w:abstractNumId w:val="27"/>
+    <w:abstractNumId w:val="28"/>
   </w:num>
   <w:num w:numId="2" w16cid:durableId="439304008">
     <w:abstractNumId w:val="0"/>
   </w:num>
   <w:num w:numId="3" w16cid:durableId="1814369601">
+    <w:abstractNumId w:val="9"/>
+  </w:num>
+  <w:num w:numId="4" w16cid:durableId="2006858979">
+    <w:abstractNumId w:val="29"/>
+  </w:num>
+  <w:num w:numId="5" w16cid:durableId="1839346339">
+    <w:abstractNumId w:val="19"/>
+  </w:num>
+  <w:num w:numId="6" w16cid:durableId="1380855808">
+    <w:abstractNumId w:val="11"/>
+  </w:num>
+  <w:num w:numId="7" w16cid:durableId="565338146">
+    <w:abstractNumId w:val="31"/>
+  </w:num>
+  <w:num w:numId="8" w16cid:durableId="522136554">
+    <w:abstractNumId w:val="20"/>
+  </w:num>
+  <w:num w:numId="9" w16cid:durableId="729496021">
+    <w:abstractNumId w:val="25"/>
+  </w:num>
+  <w:num w:numId="10" w16cid:durableId="417485858">
     <w:abstractNumId w:val="8"/>
   </w:num>
-  <w:num w:numId="4" w16cid:durableId="2006858979">
-    <w:abstractNumId w:val="28"/>
-  </w:num>
-  <w:num w:numId="5" w16cid:durableId="1839346339">
-    <w:abstractNumId w:val="18"/>
-  </w:num>
-  <w:num w:numId="6" w16cid:durableId="1380855808">
-    <w:abstractNumId w:val="10"/>
-  </w:num>
-  <w:num w:numId="7" w16cid:durableId="565338146">
-    <w:abstractNumId w:val="30"/>
-  </w:num>
-  <w:num w:numId="8" w16cid:durableId="522136554">
-    <w:abstractNumId w:val="19"/>
-  </w:num>
-  <w:num w:numId="9" w16cid:durableId="729496021">
+  <w:num w:numId="11" w16cid:durableId="1035351234">
     <w:abstractNumId w:val="24"/>
-  </w:num>
-  <w:num w:numId="10" w16cid:durableId="417485858">
-    <w:abstractNumId w:val="7"/>
-  </w:num>
-  <w:num w:numId="11" w16cid:durableId="1035351234">
-    <w:abstractNumId w:val="23"/>
   </w:num>
   <w:num w:numId="12" w16cid:durableId="837691969">
     <w:abstractNumId w:val="5"/>
   </w:num>
   <w:num w:numId="13" w16cid:durableId="979849249">
+    <w:abstractNumId w:val="17"/>
+  </w:num>
+  <w:num w:numId="14" w16cid:durableId="387188096">
+    <w:abstractNumId w:val="12"/>
+  </w:num>
+  <w:num w:numId="15" w16cid:durableId="1770663035">
+    <w:abstractNumId w:val="15"/>
+  </w:num>
+  <w:num w:numId="16" w16cid:durableId="642200228">
     <w:abstractNumId w:val="16"/>
   </w:num>
-  <w:num w:numId="14" w16cid:durableId="387188096">
-    <w:abstractNumId w:val="11"/>
-  </w:num>
-  <w:num w:numId="15" w16cid:durableId="1770663035">
-    <w:abstractNumId w:val="14"/>
-  </w:num>
-  <w:num w:numId="16" w16cid:durableId="642200228">
-    <w:abstractNumId w:val="15"/>
-  </w:num>
   <w:num w:numId="17" w16cid:durableId="595553950">
-    <w:abstractNumId w:val="6"/>
+    <w:abstractNumId w:val="7"/>
   </w:num>
   <w:num w:numId="18" w16cid:durableId="1839729133">
     <w:abstractNumId w:val="1"/>
   </w:num>
   <w:num w:numId="19" w16cid:durableId="1430350645">
-    <w:abstractNumId w:val="17"/>
+    <w:abstractNumId w:val="18"/>
   </w:num>
   <w:num w:numId="20" w16cid:durableId="609823634">
-    <w:abstractNumId w:val="9"/>
+    <w:abstractNumId w:val="10"/>
   </w:num>
   <w:num w:numId="21" w16cid:durableId="1595891774">
-    <w:abstractNumId w:val="13"/>
+    <w:abstractNumId w:val="14"/>
   </w:num>
   <w:num w:numId="22" w16cid:durableId="1857501887">
     <w:abstractNumId w:val="4"/>
   </w:num>
   <w:num w:numId="23" w16cid:durableId="1424566782">
-    <w:abstractNumId w:val="20"/>
+    <w:abstractNumId w:val="21"/>
   </w:num>
   <w:num w:numId="24" w16cid:durableId="983385615">
-    <w:abstractNumId w:val="22"/>
+    <w:abstractNumId w:val="23"/>
   </w:num>
   <w:num w:numId="25" w16cid:durableId="1303582182">
-    <w:abstractNumId w:val="25"/>
+    <w:abstractNumId w:val="26"/>
   </w:num>
   <w:num w:numId="26" w16cid:durableId="2138447778">
     <w:abstractNumId w:val="2"/>
   </w:num>
   <w:num w:numId="27" w16cid:durableId="715280916">
-    <w:abstractNumId w:val="12"/>
+    <w:abstractNumId w:val="13"/>
   </w:num>
   <w:num w:numId="28" w16cid:durableId="296570619">
-    <w:abstractNumId w:val="26"/>
+    <w:abstractNumId w:val="27"/>
   </w:num>
   <w:num w:numId="29" w16cid:durableId="266351746">
-    <w:abstractNumId w:val="32"/>
+    <w:abstractNumId w:val="33"/>
   </w:num>
   <w:num w:numId="30" w16cid:durableId="1027947511">
-    <w:abstractNumId w:val="29"/>
+    <w:abstractNumId w:val="30"/>
   </w:num>
   <w:num w:numId="31" w16cid:durableId="1358778646">
-    <w:abstractNumId w:val="21"/>
+    <w:abstractNumId w:val="22"/>
   </w:num>
   <w:num w:numId="32" w16cid:durableId="186406669">
-    <w:abstractNumId w:val="31"/>
+    <w:abstractNumId w:val="32"/>
   </w:num>
   <w:num w:numId="33" w16cid:durableId="364215154">
     <w:abstractNumId w:val="3"/>
+  </w:num>
+  <w:num w:numId="34" w16cid:durableId="2118677056">
+    <w:abstractNumId w:val="6"/>
   </w:num>
 </w:numbering>
 </file>
@@ -9013,7 +9167,6 @@
   <w:style w:type="character" w:default="1" w:styleId="DefaultParagraphFont">
     <w:name w:val="Default Paragraph Font"/>
     <w:uiPriority w:val="1"/>
-    <w:semiHidden/>
     <w:unhideWhenUsed/>
   </w:style>
   <w:style w:type="table" w:default="1" w:styleId="TableNormal">

</xml_diff>

<commit_message>
Added Evaluation 5.1 and 5.2
</commit_message>
<xml_diff>
--- a/7COM1079_Final report_Team_A48.docx
+++ b/7COM1079_Final report_Team_A48.docx
@@ -3165,19 +3165,7 @@
           <w:rFonts w:ascii="Times New Roman" w:eastAsia="Times New Roman" w:hAnsi="Times New Roman" w:cs="Times New Roman"/>
         </w:rPr>
         <w:lastRenderedPageBreak/>
-        <w:t xml:space="preserve">To provide additional context for understanding the data, a histogram of yearly population change (Figure 2) was created. This supplementary visualization shows the distribution of the continuous variable (Yearly Change) from which the Growth Status categorical variable was derived. Figure 2: Histogram - Distribution of Yearly Population Change Across Countries The histogram shows the distribution of yearly population change percentages across all 233 countries, with a red dashed line at 0% indicating the boundary between growing and declining status. Key observations from the additional </w:t>
-      </w:r>
-      <w:r>
-        <w:rPr>
-          <w:rFonts w:ascii="Times New Roman" w:eastAsia="Times New Roman" w:hAnsi="Times New Roman" w:cs="Times New Roman"/>
-        </w:rPr>
-        <w:t>visualization: The</w:t>
-      </w:r>
-      <w:r>
-        <w:rPr>
-          <w:rFonts w:ascii="Times New Roman" w:eastAsia="Times New Roman" w:hAnsi="Times New Roman" w:cs="Times New Roman"/>
-        </w:rPr>
-        <w:t xml:space="preserve"> distribution of yearly change is right-skewed, with most countries clustered between 0% and 2% growth A red dashed line at 0% clearly demarcates the threshold between growing and declining populations The histogram provides context for understanding how the binary Growth Status variable was created from continuous data the histogram (Figure 2) provide comprehensive understanding of both the categorical analysis (proportions by continent) and the underlying continuous data distribution.</w:t>
+        <w:t>To provide additional context for understanding the data, a histogram of yearly population change (Figure 2) was created. This supplementary visualization shows the distribution of the continuous variable (Yearly Change) from which the Growth Status categorical variable was derived. Figure 2: Histogram - Distribution of Yearly Population Change Across Countries The histogram shows the distribution of yearly population change percentages across all 233 countries, with a red dashed line at 0% indicating the boundary between growing and declining status. Key observations from the additional visualization: The distribution of yearly change is right-skewed, with most countries clustered between 0% and 2% growth A red dashed line at 0% clearly demarcates the threshold between growing and declining populations The histogram provides context for understanding how the binary Growth Status variable was created from continuous data the histogram (Figure 2) provide comprehensive understanding of both the categorical analysis (proportions by continent) and the underlying continuous data distribution.</w:t>
       </w:r>
     </w:p>
     <w:p>
@@ -3242,21 +3230,7 @@
         <w:rPr>
           <w:rFonts w:ascii="Times New Roman" w:eastAsia="Times New Roman" w:hAnsi="Times New Roman" w:cs="Times New Roman"/>
         </w:rPr>
-        <w:t xml:space="preserve">Our visualizations reveal a world experiencing population change at two distinct speeds. The stacked bar chart shows a stark continental divide: growth is almost universal in Africa, with 97% of countries expanding, contrasted sharply with Europe, where over a third of nations are now seeing population decline. This suggests that the demographic transition is unfolding on a regional timetable. Meanwhile, the histogram of yearly change adds crucial nuance. While the global narrative is one of growth, the distribution is right-skewed, with a significant cluster of countries hovering near the 0% line. In practical terms, this means that for every country with rapid growth, there are several—particularly in the Americas and Asia—with very modest increases, sitting on the precarious edge between growth and decline. This pattern indicates that while decline is currently concentrated in Europe, the cohort of countries with minimal growth is substantial and could tip into decline </w:t>
-      </w:r>
-      <w:proofErr w:type="gramStart"/>
-      <w:r>
-        <w:rPr>
-          <w:rFonts w:ascii="Times New Roman" w:eastAsia="Times New Roman" w:hAnsi="Times New Roman" w:cs="Times New Roman"/>
-        </w:rPr>
-        <w:t>in the near future</w:t>
-      </w:r>
-      <w:proofErr w:type="gramEnd"/>
-      <w:r>
-        <w:rPr>
-          <w:rFonts w:ascii="Times New Roman" w:eastAsia="Times New Roman" w:hAnsi="Times New Roman" w:cs="Times New Roman"/>
-        </w:rPr>
-        <w:t>.</w:t>
+        <w:t>Our visualizations reveal a world experiencing population change at two distinct speeds. The stacked bar chart shows a stark continental divide: growth is almost universal in Africa, with 97% of countries expanding, contrasted sharply with Europe, where over a third of nations are now seeing population decline. This suggests that the demographic transition is unfolding on a regional timetable. Meanwhile, the histogram of yearly change adds crucial nuance. While the global narrative is one of growth, the distribution is right-skewed, with a significant cluster of countries hovering near the 0% line. In practical terms, this means that for every country with rapid growth, there are several—particularly in the Americas and Asia—with very modest increases, sitting on the precarious edge between growth and decline. This pattern indicates that while decline is currently concentrated in Europe, the cohort of countries with minimal growth is substantial and could tip into decline in the near future.</w:t>
       </w:r>
     </w:p>
     <w:p>
@@ -3560,6 +3534,32 @@
     <w:p>
       <w:pPr>
         <w:pStyle w:val="ListParagraph"/>
+        <w:ind w:left="1440"/>
+        <w:rPr>
+          <w:rFonts w:ascii="Times New Roman" w:eastAsia="Times New Roman" w:hAnsi="Times New Roman" w:cs="Times New Roman"/>
+          <w:b/>
+          <w:bCs/>
+        </w:rPr>
+      </w:pPr>
+    </w:p>
+    <w:p>
+      <w:pPr>
+        <w:pStyle w:val="ListParagraph"/>
+        <w:ind w:left="1440"/>
+        <w:rPr>
+          <w:rFonts w:ascii="Times New Roman" w:eastAsia="Times New Roman" w:hAnsi="Times New Roman" w:cs="Times New Roman"/>
+        </w:rPr>
+      </w:pPr>
+      <w:r>
+        <w:rPr>
+          <w:rFonts w:ascii="Times New Roman" w:eastAsia="Times New Roman" w:hAnsi="Times New Roman" w:cs="Times New Roman"/>
+        </w:rPr>
+        <w:t>We worked great as a team on this project, mainly when we had to figure out the data and pick the stats tests. Our meetings helped us split up the work evenly. Everyone did their part without fail, and using GitHub kept us arranged. We could easily see our progress and didn’t run into any problems with different versions of files. Once we found our rhythm, things got easier, and the analysis wasn't so bad after planning it out. Ultimately, talking to each other and being a good team really made the project successful.</w:t>
+      </w:r>
+    </w:p>
+    <w:p>
+      <w:pPr>
+        <w:pStyle w:val="ListParagraph"/>
         <w:numPr>
           <w:ilvl w:val="1"/>
           <w:numId w:val="32"/>
@@ -3573,6 +3573,7 @@
         <w:rPr>
           <w:rFonts w:ascii="Times New Roman" w:eastAsia="Times New Roman" w:hAnsi="Times New Roman" w:cs="Times New Roman"/>
         </w:rPr>
+        <w:lastRenderedPageBreak/>
         <w:t>Points for improvement</w:t>
       </w:r>
       <w:r>
@@ -3589,6 +3590,41 @@
         </w:rPr>
         <w:t>(75 words)</w:t>
       </w:r>
+    </w:p>
+    <w:p>
+      <w:pPr>
+        <w:pStyle w:val="ListParagraph"/>
+        <w:ind w:left="1440"/>
+        <w:rPr>
+          <w:rFonts w:ascii="Times New Roman" w:eastAsia="Times New Roman" w:hAnsi="Times New Roman" w:cs="Times New Roman"/>
+          <w:b/>
+          <w:bCs/>
+        </w:rPr>
+      </w:pPr>
+    </w:p>
+    <w:p>
+      <w:pPr>
+        <w:pStyle w:val="ListParagraph"/>
+        <w:ind w:left="1440"/>
+        <w:rPr>
+          <w:rFonts w:ascii="Times New Roman" w:eastAsia="Times New Roman" w:hAnsi="Times New Roman" w:cs="Times New Roman"/>
+        </w:rPr>
+      </w:pPr>
+      <w:r>
+        <w:rPr>
+          <w:rFonts w:ascii="Times New Roman" w:eastAsia="Times New Roman" w:hAnsi="Times New Roman" w:cs="Times New Roman"/>
+        </w:rPr>
+        <w:t>Although teamwork was productive, we sometimes struggled to make early decisions about the direction of the research question. A clearer plan at the start would have saved time during later analysis. Additionally, we could improve consistency in documenting changes and summarising meeting outcomes. Strengthening our understanding of R before beginning the project might also have reduced delays. Better preparation and more structured meetings would help us be more efficient in future projects.</w:t>
+      </w:r>
+    </w:p>
+    <w:p>
+      <w:pPr>
+        <w:pStyle w:val="ListParagraph"/>
+        <w:ind w:left="1440"/>
+        <w:rPr>
+          <w:rFonts w:ascii="Times New Roman" w:eastAsia="Times New Roman" w:hAnsi="Times New Roman" w:cs="Times New Roman"/>
+        </w:rPr>
+      </w:pPr>
     </w:p>
     <w:p>
       <w:pPr>
@@ -3809,7 +3845,6 @@
           <w:iCs/>
           <w:highlight w:val="yellow"/>
         </w:rPr>
-        <w:lastRenderedPageBreak/>
         <w:t>Please comment on the GitHub log output, and refer to it as being</w:t>
       </w:r>
       <w:r>
@@ -9167,6 +9202,7 @@
   <w:style w:type="character" w:default="1" w:styleId="DefaultParagraphFont">
     <w:name w:val="Default Paragraph Font"/>
     <w:uiPriority w:val="1"/>
+    <w:semiHidden/>
     <w:unhideWhenUsed/>
   </w:style>
   <w:style w:type="table" w:default="1" w:styleId="TableNormal">

</xml_diff>

<commit_message>
Added Evaluation 5.3 and 5.4
</commit_message>
<xml_diff>
--- a/7COM1079_Final report_Team_A48.docx
+++ b/7COM1079_Final report_Team_A48.docx
@@ -3655,6 +3655,52 @@
     <w:p>
       <w:pPr>
         <w:pStyle w:val="ListParagraph"/>
+        <w:ind w:left="1440"/>
+        <w:rPr>
+          <w:rFonts w:ascii="Times New Roman" w:eastAsia="Times New Roman" w:hAnsi="Times New Roman" w:cs="Times New Roman"/>
+          <w:b/>
+        </w:rPr>
+      </w:pPr>
+    </w:p>
+    <w:p>
+      <w:pPr>
+        <w:pStyle w:val="ListParagraph"/>
+        <w:ind w:left="1440"/>
+        <w:rPr>
+          <w:rFonts w:ascii="Times New Roman" w:eastAsia="Times New Roman" w:hAnsi="Times New Roman" w:cs="Times New Roman"/>
+        </w:rPr>
+      </w:pPr>
+      <w:r>
+        <w:rPr>
+          <w:rFonts w:ascii="Times New Roman" w:eastAsia="Times New Roman" w:hAnsi="Times New Roman" w:cs="Times New Roman"/>
+        </w:rPr>
+        <w:t xml:space="preserve">We managed to meet deadlines, but some tasks were completed close to submission due to slow progress early on. As the project advanced, our weekly </w:t>
+      </w:r>
+      <w:r>
+        <w:rPr>
+          <w:rFonts w:ascii="Times New Roman" w:eastAsia="Times New Roman" w:hAnsi="Times New Roman" w:cs="Times New Roman"/>
+        </w:rPr>
+        <w:t>9</w:t>
+      </w:r>
+      <w:r>
+        <w:rPr>
+          <w:rFonts w:ascii="Times New Roman" w:eastAsia="Times New Roman" w:hAnsi="Times New Roman" w:cs="Times New Roman"/>
+        </w:rPr>
+        <w:t xml:space="preserve"> PM meetings helped maintain momentum. Time management improved in the final weeks, though starting the analysis earlier would reduce pressure in future projects.</w:t>
+      </w:r>
+    </w:p>
+    <w:p>
+      <w:pPr>
+        <w:pStyle w:val="ListParagraph"/>
+        <w:ind w:left="1440"/>
+        <w:rPr>
+          <w:rFonts w:ascii="Times New Roman" w:eastAsia="Times New Roman" w:hAnsi="Times New Roman" w:cs="Times New Roman"/>
+        </w:rPr>
+      </w:pPr>
+    </w:p>
+    <w:p>
+      <w:pPr>
+        <w:pStyle w:val="ListParagraph"/>
         <w:numPr>
           <w:ilvl w:val="1"/>
           <w:numId w:val="32"/>
@@ -3677,6 +3723,64 @@
         </w:rPr>
         <w:t>50 words)</w:t>
       </w:r>
+    </w:p>
+    <w:p>
+      <w:pPr>
+        <w:pStyle w:val="ListParagraph"/>
+        <w:ind w:left="1440"/>
+        <w:rPr>
+          <w:rFonts w:ascii="Times New Roman" w:eastAsia="Times New Roman" w:hAnsi="Times New Roman" w:cs="Times New Roman"/>
+          <w:b/>
+        </w:rPr>
+      </w:pPr>
+    </w:p>
+    <w:p>
+      <w:pPr>
+        <w:pStyle w:val="ListParagraph"/>
+        <w:ind w:left="1440"/>
+        <w:rPr>
+          <w:rFonts w:ascii="Times New Roman" w:eastAsia="Times New Roman" w:hAnsi="Times New Roman" w:cs="Times New Roman"/>
+        </w:rPr>
+      </w:pPr>
+      <w:r>
+        <w:rPr>
+          <w:rFonts w:ascii="Times New Roman" w:eastAsia="Times New Roman" w:hAnsi="Times New Roman" w:cs="Times New Roman"/>
+        </w:rPr>
+        <w:t xml:space="preserve">Overall, the project was successful. We developed a clear research question, analysed the dataset effectively and produced meaningful results. Working together strengthened our technical and organisational skills. Although challenges occurred, the final </w:t>
+      </w:r>
+      <w:r>
+        <w:rPr>
+          <w:rFonts w:ascii="Times New Roman" w:eastAsia="Times New Roman" w:hAnsi="Times New Roman" w:cs="Times New Roman"/>
+        </w:rPr>
+        <w:t>output</w:t>
+      </w:r>
+      <w:r>
+        <w:rPr>
+          <w:rFonts w:ascii="Times New Roman" w:eastAsia="Times New Roman" w:hAnsi="Times New Roman" w:cs="Times New Roman"/>
+        </w:rPr>
+        <w:t xml:space="preserve"> reflected good collaboration and a solid understanding of </w:t>
+      </w:r>
+      <w:r>
+        <w:rPr>
+          <w:rFonts w:ascii="Times New Roman" w:eastAsia="Times New Roman" w:hAnsi="Times New Roman" w:cs="Times New Roman"/>
+        </w:rPr>
+        <w:t xml:space="preserve">our </w:t>
+      </w:r>
+      <w:r>
+        <w:rPr>
+          <w:rFonts w:ascii="Times New Roman" w:eastAsia="Times New Roman" w:hAnsi="Times New Roman" w:cs="Times New Roman"/>
+        </w:rPr>
+        <w:t>analysis techniques.</w:t>
+      </w:r>
+    </w:p>
+    <w:p>
+      <w:pPr>
+        <w:pStyle w:val="ListParagraph"/>
+        <w:ind w:left="1440"/>
+        <w:rPr>
+          <w:rFonts w:ascii="Times New Roman" w:eastAsia="Times New Roman" w:hAnsi="Times New Roman" w:cs="Times New Roman"/>
+        </w:rPr>
+      </w:pPr>
     </w:p>
     <w:p>
       <w:pPr>
@@ -4260,6 +4364,7 @@
         <w:rPr>
           <w:rFonts w:ascii="Times New Roman" w:eastAsia="Times New Roman" w:hAnsi="Times New Roman" w:cs="Times New Roman"/>
         </w:rPr>
+        <w:lastRenderedPageBreak/>
         <w:t>Reasons and/or implications for future work, limitations of your stud</w:t>
       </w:r>
       <w:r>
@@ -9202,7 +9307,6 @@
   <w:style w:type="character" w:default="1" w:styleId="DefaultParagraphFont">
     <w:name w:val="Default Paragraph Font"/>
     <w:uiPriority w:val="1"/>
-    <w:semiHidden/>
     <w:unhideWhenUsed/>
   </w:style>
   <w:style w:type="table" w:default="1" w:styleId="TableNormal">

</xml_diff>

<commit_message>
Added table to section 5.3
</commit_message>
<xml_diff>
--- a/7COM1079_Final report_Team_A48.docx
+++ b/7COM1079_Final report_Team_A48.docx
@@ -3698,6 +3698,318 @@
         </w:rPr>
       </w:pPr>
     </w:p>
+    <w:tbl>
+      <w:tblPr>
+        <w:tblStyle w:val="TableGrid"/>
+        <w:tblW w:w="0" w:type="auto"/>
+        <w:tblInd w:w="1440" w:type="dxa"/>
+        <w:tblLook w:val="04A0" w:firstRow="1" w:lastRow="0" w:firstColumn="1" w:lastColumn="0" w:noHBand="0" w:noVBand="1"/>
+      </w:tblPr>
+      <w:tblGrid>
+        <w:gridCol w:w="3759"/>
+        <w:gridCol w:w="3817"/>
+      </w:tblGrid>
+      <w:tr>
+        <w:tc>
+          <w:tcPr>
+            <w:tcW w:w="4508" w:type="dxa"/>
+          </w:tcPr>
+          <w:p>
+            <w:pPr>
+              <w:pStyle w:val="ListParagraph"/>
+              <w:ind w:left="0"/>
+              <w:rPr>
+                <w:rFonts w:ascii="Times New Roman" w:eastAsia="Times New Roman" w:hAnsi="Times New Roman" w:cs="Times New Roman"/>
+              </w:rPr>
+            </w:pPr>
+            <w:r>
+              <w:rPr>
+                <w:rFonts w:ascii="Times New Roman" w:eastAsia="Times New Roman" w:hAnsi="Times New Roman" w:cs="Times New Roman"/>
+              </w:rPr>
+              <w:t xml:space="preserve">Aspect                </w:t>
+            </w:r>
+          </w:p>
+        </w:tc>
+        <w:tc>
+          <w:tcPr>
+            <w:tcW w:w="4508" w:type="dxa"/>
+          </w:tcPr>
+          <w:p>
+            <w:pPr>
+              <w:pStyle w:val="ListParagraph"/>
+              <w:ind w:left="0"/>
+              <w:rPr>
+                <w:rFonts w:ascii="Times New Roman" w:eastAsia="Times New Roman" w:hAnsi="Times New Roman" w:cs="Times New Roman"/>
+              </w:rPr>
+            </w:pPr>
+            <w:r>
+              <w:rPr>
+                <w:rFonts w:ascii="Times New Roman" w:eastAsia="Times New Roman" w:hAnsi="Times New Roman" w:cs="Times New Roman"/>
+              </w:rPr>
+              <w:t>Summary</w:t>
+            </w:r>
+          </w:p>
+        </w:tc>
+      </w:tr>
+      <w:tr>
+        <w:tc>
+          <w:tcPr>
+            <w:tcW w:w="4508" w:type="dxa"/>
+          </w:tcPr>
+          <w:p>
+            <w:pPr>
+              <w:pStyle w:val="ListParagraph"/>
+              <w:ind w:left="0"/>
+              <w:rPr>
+                <w:rFonts w:ascii="Times New Roman" w:eastAsia="Times New Roman" w:hAnsi="Times New Roman" w:cs="Times New Roman"/>
+              </w:rPr>
+            </w:pPr>
+            <w:r>
+              <w:rPr>
+                <w:rFonts w:ascii="Times New Roman" w:eastAsia="Times New Roman" w:hAnsi="Times New Roman" w:cs="Times New Roman"/>
+              </w:rPr>
+              <w:t>Weekly Workflow</w:t>
+            </w:r>
+          </w:p>
+        </w:tc>
+        <w:tc>
+          <w:tcPr>
+            <w:tcW w:w="4508" w:type="dxa"/>
+          </w:tcPr>
+          <w:p>
+            <w:pPr>
+              <w:pStyle w:val="ListParagraph"/>
+              <w:ind w:left="0"/>
+              <w:rPr>
+                <w:rFonts w:ascii="Times New Roman" w:eastAsia="Times New Roman" w:hAnsi="Times New Roman" w:cs="Times New Roman"/>
+              </w:rPr>
+            </w:pPr>
+            <w:r>
+              <w:rPr>
+                <w:rFonts w:ascii="Times New Roman" w:eastAsia="Times New Roman" w:hAnsi="Times New Roman" w:cs="Times New Roman"/>
+              </w:rPr>
+              <w:t>Work progressed steadily across multiple weeks, as shown by the distributed commit history.</w:t>
+            </w:r>
+          </w:p>
+        </w:tc>
+      </w:tr>
+      <w:tr>
+        <w:tc>
+          <w:tcPr>
+            <w:tcW w:w="4508" w:type="dxa"/>
+          </w:tcPr>
+          <w:p>
+            <w:pPr>
+              <w:pStyle w:val="ListParagraph"/>
+              <w:ind w:left="0"/>
+              <w:rPr>
+                <w:rFonts w:ascii="Times New Roman" w:eastAsia="Times New Roman" w:hAnsi="Times New Roman" w:cs="Times New Roman"/>
+              </w:rPr>
+            </w:pPr>
+            <w:r>
+              <w:rPr>
+                <w:rFonts w:ascii="Times New Roman" w:eastAsia="Times New Roman" w:hAnsi="Times New Roman" w:cs="Times New Roman"/>
+              </w:rPr>
+              <w:t>Peak Activity</w:t>
+            </w:r>
+          </w:p>
+        </w:tc>
+        <w:tc>
+          <w:tcPr>
+            <w:tcW w:w="4508" w:type="dxa"/>
+          </w:tcPr>
+          <w:p>
+            <w:pPr>
+              <w:pStyle w:val="ListParagraph"/>
+              <w:ind w:left="0"/>
+              <w:rPr>
+                <w:rFonts w:ascii="Times New Roman" w:eastAsia="Times New Roman" w:hAnsi="Times New Roman" w:cs="Times New Roman"/>
+              </w:rPr>
+            </w:pPr>
+            <w:r>
+              <w:rPr>
+                <w:rFonts w:ascii="Times New Roman" w:eastAsia="Times New Roman" w:hAnsi="Times New Roman" w:cs="Times New Roman"/>
+              </w:rPr>
+              <w:t xml:space="preserve">Highest activity occurred in weeks with data cleaning, R scripting, and </w:t>
+            </w:r>
+            <w:r>
+              <w:rPr>
+                <w:rFonts w:ascii="Times New Roman" w:eastAsia="Times New Roman" w:hAnsi="Times New Roman" w:cs="Times New Roman"/>
+              </w:rPr>
+              <w:t>analysis</w:t>
+            </w:r>
+            <w:r>
+              <w:rPr>
+                <w:rFonts w:ascii="Times New Roman" w:eastAsia="Times New Roman" w:hAnsi="Times New Roman" w:cs="Times New Roman"/>
+              </w:rPr>
+              <w:t xml:space="preserve"> tasks</w:t>
+            </w:r>
+          </w:p>
+        </w:tc>
+      </w:tr>
+      <w:tr>
+        <w:tc>
+          <w:tcPr>
+            <w:tcW w:w="4508" w:type="dxa"/>
+          </w:tcPr>
+          <w:p>
+            <w:pPr>
+              <w:pStyle w:val="ListParagraph"/>
+              <w:ind w:left="0"/>
+              <w:rPr>
+                <w:rFonts w:ascii="Times New Roman" w:eastAsia="Times New Roman" w:hAnsi="Times New Roman" w:cs="Times New Roman"/>
+              </w:rPr>
+            </w:pPr>
+            <w:r>
+              <w:rPr>
+                <w:rFonts w:ascii="Times New Roman" w:eastAsia="Times New Roman" w:hAnsi="Times New Roman" w:cs="Times New Roman"/>
+              </w:rPr>
+              <w:t>Meetings</w:t>
+            </w:r>
+          </w:p>
+        </w:tc>
+        <w:tc>
+          <w:tcPr>
+            <w:tcW w:w="4508" w:type="dxa"/>
+          </w:tcPr>
+          <w:p>
+            <w:pPr>
+              <w:pStyle w:val="ListParagraph"/>
+              <w:ind w:left="0"/>
+              <w:rPr>
+                <w:rFonts w:ascii="Times New Roman" w:eastAsia="Times New Roman" w:hAnsi="Times New Roman" w:cs="Times New Roman"/>
+              </w:rPr>
+            </w:pPr>
+            <w:r>
+              <w:rPr>
+                <w:rFonts w:ascii="Times New Roman" w:eastAsia="Times New Roman" w:hAnsi="Times New Roman" w:cs="Times New Roman"/>
+              </w:rPr>
+              <w:t xml:space="preserve">Regular meetings around </w:t>
+            </w:r>
+            <w:r>
+              <w:rPr>
+                <w:rFonts w:ascii="Times New Roman" w:eastAsia="Times New Roman" w:hAnsi="Times New Roman" w:cs="Times New Roman"/>
+              </w:rPr>
+              <w:t>9</w:t>
+            </w:r>
+            <w:r>
+              <w:rPr>
+                <w:rFonts w:ascii="Times New Roman" w:eastAsia="Times New Roman" w:hAnsi="Times New Roman" w:cs="Times New Roman"/>
+              </w:rPr>
+              <w:t>PM helped coordinate work and track deadlines</w:t>
+            </w:r>
+            <w:r>
+              <w:rPr>
+                <w:rFonts w:ascii="Times New Roman" w:eastAsia="Times New Roman" w:hAnsi="Times New Roman" w:cs="Times New Roman"/>
+              </w:rPr>
+              <w:t>.</w:t>
+            </w:r>
+          </w:p>
+        </w:tc>
+      </w:tr>
+      <w:tr>
+        <w:tc>
+          <w:tcPr>
+            <w:tcW w:w="4508" w:type="dxa"/>
+          </w:tcPr>
+          <w:p>
+            <w:pPr>
+              <w:pStyle w:val="ListParagraph"/>
+              <w:ind w:left="0"/>
+              <w:rPr>
+                <w:rFonts w:ascii="Times New Roman" w:eastAsia="Times New Roman" w:hAnsi="Times New Roman" w:cs="Times New Roman"/>
+              </w:rPr>
+            </w:pPr>
+            <w:r>
+              <w:rPr>
+                <w:rFonts w:ascii="Times New Roman" w:eastAsia="Times New Roman" w:hAnsi="Times New Roman" w:cs="Times New Roman"/>
+              </w:rPr>
+              <w:t>Balance of Work</w:t>
+            </w:r>
+          </w:p>
+        </w:tc>
+        <w:tc>
+          <w:tcPr>
+            <w:tcW w:w="4508" w:type="dxa"/>
+          </w:tcPr>
+          <w:p>
+            <w:pPr>
+              <w:pStyle w:val="ListParagraph"/>
+              <w:ind w:left="0"/>
+              <w:rPr>
+                <w:rFonts w:ascii="Times New Roman" w:eastAsia="Times New Roman" w:hAnsi="Times New Roman" w:cs="Times New Roman"/>
+              </w:rPr>
+            </w:pPr>
+            <w:r>
+              <w:rPr>
+                <w:rFonts w:ascii="Times New Roman" w:eastAsia="Times New Roman" w:hAnsi="Times New Roman" w:cs="Times New Roman"/>
+              </w:rPr>
+              <w:t>Contribution levels varied, but overall progress remained consistent due to continuous updates.</w:t>
+            </w:r>
+          </w:p>
+        </w:tc>
+      </w:tr>
+      <w:tr>
+        <w:tc>
+          <w:tcPr>
+            <w:tcW w:w="4508" w:type="dxa"/>
+          </w:tcPr>
+          <w:p>
+            <w:pPr>
+              <w:pStyle w:val="ListParagraph"/>
+              <w:ind w:left="0"/>
+              <w:rPr>
+                <w:rFonts w:ascii="Times New Roman" w:eastAsia="Times New Roman" w:hAnsi="Times New Roman" w:cs="Times New Roman"/>
+              </w:rPr>
+            </w:pPr>
+            <w:r>
+              <w:rPr>
+                <w:rFonts w:ascii="Times New Roman" w:eastAsia="Times New Roman" w:hAnsi="Times New Roman" w:cs="Times New Roman"/>
+              </w:rPr>
+              <w:t>Final Push</w:t>
+            </w:r>
+          </w:p>
+        </w:tc>
+        <w:tc>
+          <w:tcPr>
+            <w:tcW w:w="4508" w:type="dxa"/>
+          </w:tcPr>
+          <w:p>
+            <w:pPr>
+              <w:pStyle w:val="ListParagraph"/>
+              <w:ind w:left="0"/>
+              <w:rPr>
+                <w:rFonts w:ascii="Times New Roman" w:eastAsia="Times New Roman" w:hAnsi="Times New Roman" w:cs="Times New Roman"/>
+              </w:rPr>
+            </w:pPr>
+            <w:r>
+              <w:rPr>
+                <w:rFonts w:ascii="Times New Roman" w:eastAsia="Times New Roman" w:hAnsi="Times New Roman" w:cs="Times New Roman"/>
+              </w:rPr>
+              <w:t>Final analysis and report sections were completed efficiently near the deadline.</w:t>
+            </w:r>
+          </w:p>
+        </w:tc>
+      </w:tr>
+    </w:tbl>
+    <w:p>
+      <w:pPr>
+        <w:pStyle w:val="ListParagraph"/>
+        <w:ind w:left="1440"/>
+        <w:rPr>
+          <w:rFonts w:ascii="Times New Roman" w:eastAsia="Times New Roman" w:hAnsi="Times New Roman" w:cs="Times New Roman"/>
+        </w:rPr>
+      </w:pPr>
+    </w:p>
+    <w:p>
+      <w:pPr>
+        <w:pStyle w:val="ListParagraph"/>
+        <w:ind w:left="1440"/>
+        <w:rPr>
+          <w:rFonts w:ascii="Times New Roman" w:eastAsia="Times New Roman" w:hAnsi="Times New Roman" w:cs="Times New Roman"/>
+        </w:rPr>
+      </w:pPr>
+    </w:p>
     <w:p>
       <w:pPr>
         <w:pStyle w:val="ListParagraph"/>
@@ -4013,6 +4325,7 @@
           <w:iCs/>
           <w:highlight w:val="yellow"/>
         </w:rPr>
+        <w:lastRenderedPageBreak/>
         <w:t>From your Git log, select three most significant commits during this project and include the following for each:</w:t>
       </w:r>
     </w:p>
@@ -4364,7 +4677,6 @@
         <w:rPr>
           <w:rFonts w:ascii="Times New Roman" w:eastAsia="Times New Roman" w:hAnsi="Times New Roman" w:cs="Times New Roman"/>
         </w:rPr>
-        <w:lastRenderedPageBreak/>
         <w:t>Reasons and/or implications for future work, limitations of your stud</w:t>
       </w:r>
       <w:r>
@@ -9799,6 +10111,22 @@
       <w:szCs w:val="18"/>
     </w:rPr>
   </w:style>
+  <w:style w:type="table" w:styleId="TableGrid">
+    <w:name w:val="Table Grid"/>
+    <w:basedOn w:val="TableNormal"/>
+    <w:uiPriority w:val="39"/>
+    <w:rsid w:val="00502AB1"/>
+    <w:tblPr>
+      <w:tblBorders>
+        <w:top w:val="single" w:sz="4" w:space="0" w:color="auto"/>
+        <w:left w:val="single" w:sz="4" w:space="0" w:color="auto"/>
+        <w:bottom w:val="single" w:sz="4" w:space="0" w:color="auto"/>
+        <w:right w:val="single" w:sz="4" w:space="0" w:color="auto"/>
+        <w:insideH w:val="single" w:sz="4" w:space="0" w:color="auto"/>
+        <w:insideV w:val="single" w:sz="4" w:space="0" w:color="auto"/>
+      </w:tblBorders>
+    </w:tblPr>
+  </w:style>
 </w:styles>
 </file>
 

</xml_diff>

<commit_message>
Added section 4 Analysis Part on the Report Document. Conetegency Table,Test Results, Hypothesis Rejected or Not
</commit_message>
<xml_diff>
--- a/7COM1079_Final report_Team_A48.docx
+++ b/7COM1079_Final report_Team_A48.docx
@@ -3267,6 +3267,1020 @@
     </w:p>
     <w:p>
       <w:pPr>
+        <w:ind w:left="720"/>
+        <w:rPr>
+          <w:rFonts w:ascii="Times New Roman" w:eastAsia="Times New Roman" w:hAnsi="Times New Roman" w:cs="Times New Roman"/>
+        </w:rPr>
+      </w:pPr>
+      <w:r>
+        <w:rPr>
+          <w:rFonts w:ascii="Times New Roman" w:eastAsia="Times New Roman" w:hAnsi="Times New Roman" w:cs="Times New Roman"/>
+        </w:rPr>
+        <w:t xml:space="preserve">4.1 </w:t>
+      </w:r>
+      <w:r>
+        <w:rPr>
+          <w:rFonts w:ascii="Times New Roman" w:eastAsia="Times New Roman" w:hAnsi="Times New Roman" w:cs="Times New Roman"/>
+        </w:rPr>
+        <w:t>Statistical test used to test the hypotheses and output</w:t>
+      </w:r>
+      <w:r>
+        <w:rPr>
+          <w:rFonts w:ascii="Times New Roman" w:eastAsia="Times New Roman" w:hAnsi="Times New Roman" w:cs="Times New Roman"/>
+        </w:rPr>
+        <w:t xml:space="preserve"> (</w:t>
+      </w:r>
+      <w:r>
+        <w:rPr>
+          <w:rFonts w:ascii="Times New Roman" w:eastAsia="Times New Roman" w:hAnsi="Times New Roman" w:cs="Times New Roman"/>
+          <w:b/>
+          <w:bCs/>
+        </w:rPr>
+        <w:t>75 words)</w:t>
+      </w:r>
+      <w:r>
+        <w:rPr>
+          <w:rFonts w:ascii="Times New Roman" w:eastAsia="Times New Roman" w:hAnsi="Times New Roman" w:cs="Times New Roman"/>
+        </w:rPr>
+        <w:t xml:space="preserve"> </w:t>
+      </w:r>
+    </w:p>
+    <w:p>
+      <w:pPr>
+        <w:ind w:left="720"/>
+        <w:rPr>
+          <w:rFonts w:ascii="Times New Roman" w:eastAsia="Times New Roman" w:hAnsi="Times New Roman" w:cs="Times New Roman"/>
+        </w:rPr>
+      </w:pPr>
+    </w:p>
+    <w:p>
+      <w:pPr>
+        <w:ind w:left="720"/>
+        <w:rPr>
+          <w:rFonts w:ascii="Times New Roman" w:eastAsia="Times New Roman" w:hAnsi="Times New Roman" w:cs="Times New Roman"/>
+          <w:lang w:val="en-US"/>
+        </w:rPr>
+      </w:pPr>
+      <w:r>
+        <w:rPr>
+          <w:rFonts w:ascii="Times New Roman" w:eastAsia="Times New Roman" w:hAnsi="Times New Roman" w:cs="Times New Roman"/>
+          <w:lang w:val="en-US"/>
+        </w:rPr>
+        <w:t>To test our research question, a </w:t>
+      </w:r>
+      <w:r>
+        <w:rPr>
+          <w:rFonts w:ascii="Times New Roman" w:eastAsia="Times New Roman" w:hAnsi="Times New Roman" w:cs="Times New Roman"/>
+          <w:b/>
+          <w:bCs/>
+          <w:lang w:val="en-US"/>
+        </w:rPr>
+        <w:t>Chi-</w:t>
+      </w:r>
+      <w:r>
+        <w:rPr>
+          <w:rFonts w:ascii="Times New Roman" w:eastAsia="Times New Roman" w:hAnsi="Times New Roman" w:cs="Times New Roman"/>
+          <w:b/>
+          <w:bCs/>
+          <w:lang w:val="en-US"/>
+        </w:rPr>
+        <w:t xml:space="preserve">square </w:t>
+      </w:r>
+      <w:r>
+        <w:rPr>
+          <w:rFonts w:ascii="Times New Roman" w:eastAsia="Times New Roman" w:hAnsi="Times New Roman" w:cs="Times New Roman"/>
+          <w:lang w:val="en-US"/>
+        </w:rPr>
+        <w:t>was</w:t>
+      </w:r>
+      <w:r>
+        <w:rPr>
+          <w:rFonts w:ascii="Times New Roman" w:eastAsia="Times New Roman" w:hAnsi="Times New Roman" w:cs="Times New Roman"/>
+          <w:lang w:val="en-US"/>
+        </w:rPr>
+        <w:t xml:space="preserve"> selected. This statistical test is appropriate because:</w:t>
+      </w:r>
+    </w:p>
+    <w:p>
+      <w:pPr>
+        <w:ind w:left="720"/>
+        <w:rPr>
+          <w:rFonts w:ascii="Times New Roman" w:eastAsia="Times New Roman" w:hAnsi="Times New Roman" w:cs="Times New Roman"/>
+          <w:lang w:val="en-US"/>
+        </w:rPr>
+      </w:pPr>
+      <w:r>
+        <w:rPr>
+          <w:rFonts w:ascii="Times New Roman" w:eastAsia="Times New Roman" w:hAnsi="Times New Roman" w:cs="Times New Roman"/>
+          <w:lang w:val="en-US"/>
+        </w:rPr>
+        <w:t>Both variables are </w:t>
+      </w:r>
+      <w:r>
+        <w:rPr>
+          <w:rFonts w:ascii="Times New Roman" w:eastAsia="Times New Roman" w:hAnsi="Times New Roman" w:cs="Times New Roman"/>
+          <w:b/>
+          <w:bCs/>
+          <w:lang w:val="en-US"/>
+        </w:rPr>
+        <w:t>nominal/categorical</w:t>
+      </w:r>
+      <w:r>
+        <w:rPr>
+          <w:rFonts w:ascii="Times New Roman" w:eastAsia="Times New Roman" w:hAnsi="Times New Roman" w:cs="Times New Roman"/>
+          <w:lang w:val="en-US"/>
+        </w:rPr>
+        <w:t xml:space="preserve">: Continent (5 categories) and Growth Status (2 </w:t>
+      </w:r>
+      <w:r>
+        <w:rPr>
+          <w:rFonts w:ascii="Times New Roman" w:eastAsia="Times New Roman" w:hAnsi="Times New Roman" w:cs="Times New Roman"/>
+          <w:lang w:val="en-US"/>
+        </w:rPr>
+        <w:t>categories) The</w:t>
+      </w:r>
+      <w:r>
+        <w:rPr>
+          <w:rFonts w:ascii="Times New Roman" w:eastAsia="Times New Roman" w:hAnsi="Times New Roman" w:cs="Times New Roman"/>
+          <w:lang w:val="en-US"/>
+        </w:rPr>
+        <w:t xml:space="preserve"> research question involves comparing </w:t>
+      </w:r>
+      <w:r>
+        <w:rPr>
+          <w:rFonts w:ascii="Times New Roman" w:eastAsia="Times New Roman" w:hAnsi="Times New Roman" w:cs="Times New Roman"/>
+          <w:b/>
+          <w:bCs/>
+          <w:lang w:val="en-US"/>
+        </w:rPr>
+        <w:t>proportions</w:t>
+      </w:r>
+      <w:r>
+        <w:rPr>
+          <w:rFonts w:ascii="Times New Roman" w:eastAsia="Times New Roman" w:hAnsi="Times New Roman" w:cs="Times New Roman"/>
+          <w:lang w:val="en-US"/>
+        </w:rPr>
+        <w:t> across multiple groups</w:t>
+      </w:r>
+      <w:r>
+        <w:rPr>
+          <w:rFonts w:ascii="Times New Roman" w:eastAsia="Times New Roman" w:hAnsi="Times New Roman" w:cs="Times New Roman"/>
+          <w:lang w:val="en-US"/>
+        </w:rPr>
+        <w:t xml:space="preserve">, </w:t>
+      </w:r>
+      <w:r>
+        <w:rPr>
+          <w:rFonts w:ascii="Times New Roman" w:eastAsia="Times New Roman" w:hAnsi="Times New Roman" w:cs="Times New Roman"/>
+          <w:lang w:val="en-US"/>
+        </w:rPr>
+        <w:t>The Chi-square test determines whether the distribution of growing/declining countries is </w:t>
+      </w:r>
+      <w:r>
+        <w:rPr>
+          <w:rFonts w:ascii="Times New Roman" w:eastAsia="Times New Roman" w:hAnsi="Times New Roman" w:cs="Times New Roman"/>
+          <w:b/>
+          <w:bCs/>
+          <w:lang w:val="en-US"/>
+        </w:rPr>
+        <w:t>independent</w:t>
+      </w:r>
+      <w:r>
+        <w:rPr>
+          <w:rFonts w:ascii="Times New Roman" w:eastAsia="Times New Roman" w:hAnsi="Times New Roman" w:cs="Times New Roman"/>
+          <w:lang w:val="en-US"/>
+        </w:rPr>
+        <w:t> of continental grouping</w:t>
+      </w:r>
+      <w:r>
+        <w:rPr>
+          <w:rFonts w:ascii="Times New Roman" w:eastAsia="Times New Roman" w:hAnsi="Times New Roman" w:cs="Times New Roman"/>
+          <w:lang w:val="en-US"/>
+        </w:rPr>
+        <w:t>.</w:t>
+      </w:r>
+    </w:p>
+    <w:p>
+      <w:pPr>
+        <w:ind w:left="720"/>
+        <w:rPr>
+          <w:rFonts w:ascii="Times New Roman" w:eastAsia="Times New Roman" w:hAnsi="Times New Roman" w:cs="Times New Roman"/>
+          <w:lang w:val="en-US"/>
+        </w:rPr>
+      </w:pPr>
+    </w:p>
+    <w:p>
+      <w:pPr>
+        <w:ind w:left="720"/>
+        <w:rPr>
+          <w:rFonts w:ascii="Times New Roman" w:eastAsia="Times New Roman" w:hAnsi="Times New Roman" w:cs="Times New Roman"/>
+          <w:b/>
+          <w:bCs/>
+        </w:rPr>
+      </w:pPr>
+      <w:r>
+        <w:rPr>
+          <w:rFonts w:ascii="Times New Roman" w:eastAsia="Times New Roman" w:hAnsi="Times New Roman" w:cs="Times New Roman"/>
+          <w:b/>
+          <w:bCs/>
+        </w:rPr>
+        <w:t>Contingency Table for Analysis:</w:t>
+      </w:r>
+    </w:p>
+    <w:p>
+      <w:pPr>
+        <w:pStyle w:val="Caption"/>
+        <w:keepNext/>
+        <w:ind w:firstLine="720"/>
+      </w:pPr>
+      <w:r>
+        <w:t xml:space="preserve">Table </w:t>
+      </w:r>
+      <w:r>
+        <w:fldChar w:fldCharType="begin"/>
+      </w:r>
+      <w:r>
+        <w:instrText xml:space="preserve"> SEQ Table \* ARABIC </w:instrText>
+      </w:r>
+      <w:r>
+        <w:fldChar w:fldCharType="separate"/>
+      </w:r>
+      <w:r>
+        <w:rPr>
+          <w:noProof/>
+        </w:rPr>
+        <w:t>1</w:t>
+      </w:r>
+      <w:r>
+        <w:fldChar w:fldCharType="end"/>
+      </w:r>
+    </w:p>
+    <w:tbl>
+      <w:tblPr>
+        <w:tblStyle w:val="TableGrid"/>
+        <w:tblW w:w="0" w:type="auto"/>
+        <w:tblInd w:w="1165" w:type="dxa"/>
+        <w:tblLook w:val="04A0" w:firstRow="1" w:lastRow="0" w:firstColumn="1" w:lastColumn="0" w:noHBand="0" w:noVBand="1"/>
+      </w:tblPr>
+      <w:tblGrid>
+        <w:gridCol w:w="2254"/>
+        <w:gridCol w:w="2803"/>
+        <w:gridCol w:w="2794"/>
+      </w:tblGrid>
+      <w:tr>
+        <w:tc>
+          <w:tcPr>
+            <w:tcW w:w="2254" w:type="dxa"/>
+          </w:tcPr>
+          <w:p>
+            <w:pPr>
+              <w:rPr>
+                <w:rFonts w:ascii="Times New Roman" w:eastAsia="Times New Roman" w:hAnsi="Times New Roman" w:cs="Times New Roman"/>
+                <w:lang w:val="en-US"/>
+              </w:rPr>
+            </w:pPr>
+          </w:p>
+        </w:tc>
+        <w:tc>
+          <w:tcPr>
+            <w:tcW w:w="2803" w:type="dxa"/>
+          </w:tcPr>
+          <w:p>
+            <w:pPr>
+              <w:rPr>
+                <w:rFonts w:ascii="Times New Roman" w:eastAsia="Times New Roman" w:hAnsi="Times New Roman" w:cs="Times New Roman"/>
+                <w:lang w:val="en-US"/>
+              </w:rPr>
+            </w:pPr>
+            <w:r>
+              <w:rPr>
+                <w:rFonts w:ascii="Times New Roman" w:eastAsia="Times New Roman" w:hAnsi="Times New Roman" w:cs="Times New Roman"/>
+                <w:lang w:val="en-US"/>
+              </w:rPr>
+              <w:t>Declining</w:t>
+            </w:r>
+          </w:p>
+        </w:tc>
+        <w:tc>
+          <w:tcPr>
+            <w:tcW w:w="2794" w:type="dxa"/>
+          </w:tcPr>
+          <w:p>
+            <w:pPr>
+              <w:rPr>
+                <w:rFonts w:ascii="Times New Roman" w:eastAsia="Times New Roman" w:hAnsi="Times New Roman" w:cs="Times New Roman"/>
+                <w:lang w:val="en-US"/>
+              </w:rPr>
+            </w:pPr>
+            <w:r>
+              <w:rPr>
+                <w:rFonts w:ascii="Times New Roman" w:eastAsia="Times New Roman" w:hAnsi="Times New Roman" w:cs="Times New Roman"/>
+                <w:lang w:val="en-US"/>
+              </w:rPr>
+              <w:t>Growing</w:t>
+            </w:r>
+          </w:p>
+        </w:tc>
+      </w:tr>
+      <w:tr>
+        <w:tc>
+          <w:tcPr>
+            <w:tcW w:w="2254" w:type="dxa"/>
+          </w:tcPr>
+          <w:p>
+            <w:pPr>
+              <w:rPr>
+                <w:rFonts w:ascii="Times New Roman" w:eastAsia="Times New Roman" w:hAnsi="Times New Roman" w:cs="Times New Roman"/>
+                <w:lang w:val="en-US"/>
+              </w:rPr>
+            </w:pPr>
+            <w:r>
+              <w:rPr>
+                <w:rFonts w:ascii="Times New Roman" w:eastAsia="Times New Roman" w:hAnsi="Times New Roman" w:cs="Times New Roman"/>
+                <w:lang w:val="en-US"/>
+              </w:rPr>
+              <w:t>Africa</w:t>
+            </w:r>
+          </w:p>
+        </w:tc>
+        <w:tc>
+          <w:tcPr>
+            <w:tcW w:w="2803" w:type="dxa"/>
+          </w:tcPr>
+          <w:p>
+            <w:pPr>
+              <w:rPr>
+                <w:rFonts w:ascii="Times New Roman" w:eastAsia="Times New Roman" w:hAnsi="Times New Roman" w:cs="Times New Roman"/>
+                <w:lang w:val="en-US"/>
+              </w:rPr>
+            </w:pPr>
+            <w:r>
+              <w:rPr>
+                <w:rFonts w:ascii="Times New Roman" w:eastAsia="Times New Roman" w:hAnsi="Times New Roman" w:cs="Times New Roman"/>
+                <w:lang w:val="en-US"/>
+              </w:rPr>
+              <w:t>2</w:t>
+            </w:r>
+          </w:p>
+        </w:tc>
+        <w:tc>
+          <w:tcPr>
+            <w:tcW w:w="2794" w:type="dxa"/>
+          </w:tcPr>
+          <w:p>
+            <w:pPr>
+              <w:rPr>
+                <w:rFonts w:ascii="Times New Roman" w:eastAsia="Times New Roman" w:hAnsi="Times New Roman" w:cs="Times New Roman"/>
+                <w:lang w:val="en-US"/>
+              </w:rPr>
+            </w:pPr>
+            <w:r>
+              <w:rPr>
+                <w:rFonts w:ascii="Times New Roman" w:eastAsia="Times New Roman" w:hAnsi="Times New Roman" w:cs="Times New Roman"/>
+                <w:lang w:val="en-US"/>
+              </w:rPr>
+              <w:t>56</w:t>
+            </w:r>
+          </w:p>
+        </w:tc>
+      </w:tr>
+      <w:tr>
+        <w:tc>
+          <w:tcPr>
+            <w:tcW w:w="2254" w:type="dxa"/>
+          </w:tcPr>
+          <w:p>
+            <w:pPr>
+              <w:rPr>
+                <w:rFonts w:ascii="Times New Roman" w:eastAsia="Times New Roman" w:hAnsi="Times New Roman" w:cs="Times New Roman"/>
+                <w:lang w:val="en-US"/>
+              </w:rPr>
+            </w:pPr>
+            <w:r>
+              <w:rPr>
+                <w:rFonts w:ascii="Times New Roman" w:eastAsia="Times New Roman" w:hAnsi="Times New Roman" w:cs="Times New Roman"/>
+                <w:lang w:val="en-US"/>
+              </w:rPr>
+              <w:t>America</w:t>
+            </w:r>
+          </w:p>
+        </w:tc>
+        <w:tc>
+          <w:tcPr>
+            <w:tcW w:w="2803" w:type="dxa"/>
+          </w:tcPr>
+          <w:p>
+            <w:pPr>
+              <w:rPr>
+                <w:rFonts w:ascii="Times New Roman" w:eastAsia="Times New Roman" w:hAnsi="Times New Roman" w:cs="Times New Roman"/>
+                <w:lang w:val="en-US"/>
+              </w:rPr>
+            </w:pPr>
+            <w:r>
+              <w:rPr>
+                <w:rFonts w:ascii="Times New Roman" w:eastAsia="Times New Roman" w:hAnsi="Times New Roman" w:cs="Times New Roman"/>
+                <w:lang w:val="en-US"/>
+              </w:rPr>
+              <w:t>15</w:t>
+            </w:r>
+          </w:p>
+        </w:tc>
+        <w:tc>
+          <w:tcPr>
+            <w:tcW w:w="2794" w:type="dxa"/>
+          </w:tcPr>
+          <w:p>
+            <w:pPr>
+              <w:rPr>
+                <w:rFonts w:ascii="Times New Roman" w:eastAsia="Times New Roman" w:hAnsi="Times New Roman" w:cs="Times New Roman"/>
+                <w:lang w:val="en-US"/>
+              </w:rPr>
+            </w:pPr>
+            <w:r>
+              <w:rPr>
+                <w:rFonts w:ascii="Times New Roman" w:eastAsia="Times New Roman" w:hAnsi="Times New Roman" w:cs="Times New Roman"/>
+                <w:lang w:val="en-US"/>
+              </w:rPr>
+              <w:t>39</w:t>
+            </w:r>
+          </w:p>
+        </w:tc>
+      </w:tr>
+      <w:tr>
+        <w:tc>
+          <w:tcPr>
+            <w:tcW w:w="2254" w:type="dxa"/>
+          </w:tcPr>
+          <w:p>
+            <w:pPr>
+              <w:rPr>
+                <w:rFonts w:ascii="Times New Roman" w:eastAsia="Times New Roman" w:hAnsi="Times New Roman" w:cs="Times New Roman"/>
+                <w:lang w:val="en-US"/>
+              </w:rPr>
+            </w:pPr>
+            <w:r>
+              <w:rPr>
+                <w:rFonts w:ascii="Times New Roman" w:eastAsia="Times New Roman" w:hAnsi="Times New Roman" w:cs="Times New Roman"/>
+                <w:lang w:val="en-US"/>
+              </w:rPr>
+              <w:t>Asia</w:t>
+            </w:r>
+          </w:p>
+        </w:tc>
+        <w:tc>
+          <w:tcPr>
+            <w:tcW w:w="2803" w:type="dxa"/>
+          </w:tcPr>
+          <w:p>
+            <w:pPr>
+              <w:rPr>
+                <w:rFonts w:ascii="Times New Roman" w:eastAsia="Times New Roman" w:hAnsi="Times New Roman" w:cs="Times New Roman"/>
+                <w:lang w:val="en-US"/>
+              </w:rPr>
+            </w:pPr>
+            <w:r>
+              <w:rPr>
+                <w:rFonts w:ascii="Times New Roman" w:eastAsia="Times New Roman" w:hAnsi="Times New Roman" w:cs="Times New Roman"/>
+                <w:lang w:val="en-US"/>
+              </w:rPr>
+              <w:t>10</w:t>
+            </w:r>
+          </w:p>
+        </w:tc>
+        <w:tc>
+          <w:tcPr>
+            <w:tcW w:w="2794" w:type="dxa"/>
+          </w:tcPr>
+          <w:p>
+            <w:pPr>
+              <w:rPr>
+                <w:rFonts w:ascii="Times New Roman" w:eastAsia="Times New Roman" w:hAnsi="Times New Roman" w:cs="Times New Roman"/>
+                <w:lang w:val="en-US"/>
+              </w:rPr>
+            </w:pPr>
+            <w:r>
+              <w:rPr>
+                <w:rFonts w:ascii="Times New Roman" w:eastAsia="Times New Roman" w:hAnsi="Times New Roman" w:cs="Times New Roman"/>
+                <w:lang w:val="en-US"/>
+              </w:rPr>
+              <w:t>41</w:t>
+            </w:r>
+          </w:p>
+        </w:tc>
+      </w:tr>
+      <w:tr>
+        <w:tc>
+          <w:tcPr>
+            <w:tcW w:w="2254" w:type="dxa"/>
+          </w:tcPr>
+          <w:p>
+            <w:pPr>
+              <w:rPr>
+                <w:rFonts w:ascii="Times New Roman" w:eastAsia="Times New Roman" w:hAnsi="Times New Roman" w:cs="Times New Roman"/>
+                <w:lang w:val="en-US"/>
+              </w:rPr>
+            </w:pPr>
+            <w:r>
+              <w:rPr>
+                <w:rFonts w:ascii="Times New Roman" w:eastAsia="Times New Roman" w:hAnsi="Times New Roman" w:cs="Times New Roman"/>
+                <w:lang w:val="en-US"/>
+              </w:rPr>
+              <w:t>Europe</w:t>
+            </w:r>
+          </w:p>
+        </w:tc>
+        <w:tc>
+          <w:tcPr>
+            <w:tcW w:w="2803" w:type="dxa"/>
+          </w:tcPr>
+          <w:p>
+            <w:pPr>
+              <w:rPr>
+                <w:rFonts w:ascii="Times New Roman" w:eastAsia="Times New Roman" w:hAnsi="Times New Roman" w:cs="Times New Roman"/>
+                <w:lang w:val="en-US"/>
+              </w:rPr>
+            </w:pPr>
+            <w:r>
+              <w:rPr>
+                <w:rFonts w:ascii="Times New Roman" w:eastAsia="Times New Roman" w:hAnsi="Times New Roman" w:cs="Times New Roman"/>
+                <w:lang w:val="en-US"/>
+              </w:rPr>
+              <w:t>28</w:t>
+            </w:r>
+          </w:p>
+        </w:tc>
+        <w:tc>
+          <w:tcPr>
+            <w:tcW w:w="2794" w:type="dxa"/>
+          </w:tcPr>
+          <w:p>
+            <w:pPr>
+              <w:rPr>
+                <w:rFonts w:ascii="Times New Roman" w:eastAsia="Times New Roman" w:hAnsi="Times New Roman" w:cs="Times New Roman"/>
+                <w:lang w:val="en-US"/>
+              </w:rPr>
+            </w:pPr>
+            <w:r>
+              <w:rPr>
+                <w:rFonts w:ascii="Times New Roman" w:eastAsia="Times New Roman" w:hAnsi="Times New Roman" w:cs="Times New Roman"/>
+                <w:lang w:val="en-US"/>
+              </w:rPr>
+              <w:t>10</w:t>
+            </w:r>
+          </w:p>
+        </w:tc>
+      </w:tr>
+      <w:tr>
+        <w:tc>
+          <w:tcPr>
+            <w:tcW w:w="2254" w:type="dxa"/>
+          </w:tcPr>
+          <w:p>
+            <w:pPr>
+              <w:rPr>
+                <w:rFonts w:ascii="Times New Roman" w:eastAsia="Times New Roman" w:hAnsi="Times New Roman" w:cs="Times New Roman"/>
+                <w:lang w:val="en-US"/>
+              </w:rPr>
+            </w:pPr>
+            <w:r>
+              <w:rPr>
+                <w:rFonts w:ascii="Times New Roman" w:eastAsia="Times New Roman" w:hAnsi="Times New Roman" w:cs="Times New Roman"/>
+                <w:lang w:val="en-US"/>
+              </w:rPr>
+              <w:lastRenderedPageBreak/>
+              <w:t>Oceania</w:t>
+            </w:r>
+          </w:p>
+        </w:tc>
+        <w:tc>
+          <w:tcPr>
+            <w:tcW w:w="2803" w:type="dxa"/>
+          </w:tcPr>
+          <w:p>
+            <w:pPr>
+              <w:rPr>
+                <w:rFonts w:ascii="Times New Roman" w:eastAsia="Times New Roman" w:hAnsi="Times New Roman" w:cs="Times New Roman"/>
+                <w:lang w:val="en-US"/>
+              </w:rPr>
+            </w:pPr>
+            <w:r>
+              <w:rPr>
+                <w:rFonts w:ascii="Times New Roman" w:eastAsia="Times New Roman" w:hAnsi="Times New Roman" w:cs="Times New Roman"/>
+                <w:lang w:val="en-US"/>
+              </w:rPr>
+              <w:t>8</w:t>
+            </w:r>
+          </w:p>
+        </w:tc>
+        <w:tc>
+          <w:tcPr>
+            <w:tcW w:w="2794" w:type="dxa"/>
+          </w:tcPr>
+          <w:p>
+            <w:pPr>
+              <w:rPr>
+                <w:rFonts w:ascii="Times New Roman" w:eastAsia="Times New Roman" w:hAnsi="Times New Roman" w:cs="Times New Roman"/>
+                <w:lang w:val="en-US"/>
+              </w:rPr>
+            </w:pPr>
+            <w:r>
+              <w:rPr>
+                <w:rFonts w:ascii="Times New Roman" w:eastAsia="Times New Roman" w:hAnsi="Times New Roman" w:cs="Times New Roman"/>
+                <w:lang w:val="en-US"/>
+              </w:rPr>
+              <w:t>14</w:t>
+            </w:r>
+          </w:p>
+        </w:tc>
+      </w:tr>
+    </w:tbl>
+    <w:p>
+      <w:pPr>
+        <w:ind w:left="720"/>
+        <w:rPr>
+          <w:rFonts w:ascii="Times New Roman" w:eastAsia="Times New Roman" w:hAnsi="Times New Roman" w:cs="Times New Roman"/>
+          <w:lang w:val="en-US"/>
+        </w:rPr>
+      </w:pPr>
+    </w:p>
+    <w:p>
+      <w:pPr>
+        <w:ind w:left="720"/>
+        <w:rPr>
+          <w:rFonts w:ascii="Times New Roman" w:eastAsia="Times New Roman" w:hAnsi="Times New Roman" w:cs="Times New Roman"/>
+          <w:i/>
+          <w:iCs/>
+        </w:rPr>
+      </w:pPr>
+    </w:p>
+    <w:p>
+      <w:pPr>
+        <w:pStyle w:val="ListParagraph"/>
+        <w:ind w:left="1080"/>
+        <w:rPr>
+          <w:rFonts w:ascii="Times New Roman" w:eastAsia="Times New Roman" w:hAnsi="Times New Roman" w:cs="Times New Roman"/>
+        </w:rPr>
+      </w:pPr>
+      <w:r>
+        <w:rPr>
+          <w:rFonts w:ascii="Times New Roman" w:eastAsia="Times New Roman" w:hAnsi="Times New Roman" w:cs="Times New Roman"/>
+        </w:rPr>
+        <w:t xml:space="preserve">After </w:t>
+      </w:r>
+      <w:r>
+        <w:rPr>
+          <w:rFonts w:ascii="Times New Roman" w:eastAsia="Times New Roman" w:hAnsi="Times New Roman" w:cs="Times New Roman"/>
+        </w:rPr>
+        <w:t>chi-square test of independence was conducted to examine whether the proportion of countries with growing populations differs across continents. The results showed a statistically significant association between continent and population growth status</w:t>
+      </w:r>
+      <w:r>
+        <w:rPr>
+          <w:rFonts w:ascii="Times New Roman" w:eastAsia="Times New Roman" w:hAnsi="Times New Roman" w:cs="Times New Roman"/>
+        </w:rPr>
+        <w:t>.</w:t>
+      </w:r>
+    </w:p>
+    <w:p>
+      <w:pPr>
+        <w:pStyle w:val="ListParagraph"/>
+        <w:ind w:left="1080"/>
+        <w:rPr>
+          <w:rFonts w:ascii="Times New Roman" w:eastAsia="Times New Roman" w:hAnsi="Times New Roman" w:cs="Times New Roman"/>
+        </w:rPr>
+      </w:pPr>
+    </w:p>
+    <w:p>
+      <w:pPr>
+        <w:pStyle w:val="ListParagraph"/>
+        <w:ind w:left="1080"/>
+        <w:rPr>
+          <w:rFonts w:ascii="Times New Roman" w:eastAsia="Times New Roman" w:hAnsi="Times New Roman" w:cs="Times New Roman"/>
+        </w:rPr>
+      </w:pPr>
+      <w:r>
+        <w:rPr>
+          <w:rFonts w:ascii="Times New Roman" w:eastAsia="Times New Roman" w:hAnsi="Times New Roman" w:cs="Times New Roman"/>
+        </w:rPr>
+        <w:t>Test Results</w:t>
+      </w:r>
+    </w:p>
+    <w:p>
+      <w:pPr>
+        <w:pStyle w:val="ListParagraph"/>
+        <w:numPr>
+          <w:ilvl w:val="0"/>
+          <w:numId w:val="36"/>
+        </w:numPr>
+        <w:rPr>
+          <w:rFonts w:ascii="Times New Roman" w:eastAsia="Times New Roman" w:hAnsi="Times New Roman" w:cs="Times New Roman"/>
+          <w:b/>
+          <w:bCs/>
+        </w:rPr>
+      </w:pPr>
+      <w:r>
+        <w:rPr>
+          <w:rFonts w:ascii="Times New Roman" w:eastAsia="Times New Roman" w:hAnsi="Times New Roman" w:cs="Times New Roman"/>
+          <w:b/>
+          <w:bCs/>
+        </w:rPr>
+        <w:t xml:space="preserve">χ² statistic: 43.873 </w:t>
+      </w:r>
+    </w:p>
+    <w:p>
+      <w:pPr>
+        <w:pStyle w:val="ListParagraph"/>
+        <w:numPr>
+          <w:ilvl w:val="0"/>
+          <w:numId w:val="36"/>
+        </w:numPr>
+        <w:rPr>
+          <w:rFonts w:ascii="Times New Roman" w:eastAsia="Times New Roman" w:hAnsi="Times New Roman" w:cs="Times New Roman"/>
+          <w:b/>
+          <w:bCs/>
+        </w:rPr>
+      </w:pPr>
+      <w:r>
+        <w:rPr>
+          <w:rFonts w:ascii="Times New Roman" w:eastAsia="Times New Roman" w:hAnsi="Times New Roman" w:cs="Times New Roman"/>
+          <w:b/>
+          <w:bCs/>
+        </w:rPr>
+        <w:t xml:space="preserve">Degrees of freedom: 4 </w:t>
+      </w:r>
+    </w:p>
+    <w:p>
+      <w:pPr>
+        <w:pStyle w:val="ListParagraph"/>
+        <w:numPr>
+          <w:ilvl w:val="0"/>
+          <w:numId w:val="36"/>
+        </w:numPr>
+        <w:rPr>
+          <w:rFonts w:ascii="Times New Roman" w:eastAsia="Times New Roman" w:hAnsi="Times New Roman" w:cs="Times New Roman"/>
+          <w:b/>
+          <w:bCs/>
+        </w:rPr>
+      </w:pPr>
+      <w:r>
+        <w:rPr>
+          <w:rFonts w:ascii="Times New Roman" w:eastAsia="Times New Roman" w:hAnsi="Times New Roman" w:cs="Times New Roman"/>
+          <w:b/>
+          <w:bCs/>
+        </w:rPr>
+        <w:t xml:space="preserve">P-value: 6.817 × 10⁻⁹ (p &lt; 0.0001) </w:t>
+      </w:r>
+    </w:p>
+    <w:p>
+      <w:pPr>
+        <w:pStyle w:val="ListParagraph"/>
+        <w:numPr>
+          <w:ilvl w:val="0"/>
+          <w:numId w:val="36"/>
+        </w:numPr>
+        <w:rPr>
+          <w:rFonts w:ascii="Times New Roman" w:eastAsia="Times New Roman" w:hAnsi="Times New Roman" w:cs="Times New Roman"/>
+          <w:b/>
+          <w:bCs/>
+        </w:rPr>
+      </w:pPr>
+      <w:r>
+        <w:rPr>
+          <w:rFonts w:ascii="Times New Roman" w:eastAsia="Times New Roman" w:hAnsi="Times New Roman" w:cs="Times New Roman"/>
+          <w:b/>
+          <w:bCs/>
+        </w:rPr>
+        <w:t>Significance level (α): 0.05</w:t>
+      </w:r>
+    </w:p>
+    <w:p>
+      <w:pPr>
+        <w:pStyle w:val="ListParagraph"/>
+        <w:ind w:left="1440" w:hanging="720"/>
+        <w:rPr>
+          <w:rFonts w:ascii="Times New Roman" w:eastAsia="Times New Roman" w:hAnsi="Times New Roman" w:cs="Times New Roman"/>
+        </w:rPr>
+      </w:pPr>
+    </w:p>
+    <w:p>
+      <w:pPr>
+        <w:ind w:left="720"/>
+        <w:rPr>
+          <w:rFonts w:ascii="Times New Roman" w:eastAsia="Times New Roman" w:hAnsi="Times New Roman" w:cs="Times New Roman"/>
+          <w:b/>
+          <w:bCs/>
+          <w:lang w:val="en-US"/>
+        </w:rPr>
+      </w:pPr>
+      <w:r>
+        <w:rPr>
+          <w:rFonts w:ascii="Times New Roman" w:eastAsia="Times New Roman" w:hAnsi="Times New Roman" w:cs="Times New Roman"/>
+        </w:rPr>
+        <w:t xml:space="preserve">4.2 </w:t>
+      </w:r>
+      <w:r>
+        <w:rPr>
+          <w:rFonts w:ascii="Times New Roman" w:eastAsia="Times New Roman" w:hAnsi="Times New Roman" w:cs="Times New Roman"/>
+          <w:lang w:val="en-US"/>
+        </w:rPr>
+        <w:t>The Null Hypothesis Rejected/Not Rejected</w:t>
+      </w:r>
+    </w:p>
+    <w:p>
+      <w:pPr>
+        <w:ind w:left="720"/>
+        <w:rPr>
+          <w:rFonts w:ascii="Times New Roman" w:eastAsia="Times New Roman" w:hAnsi="Times New Roman" w:cs="Times New Roman"/>
+          <w:b/>
+          <w:bCs/>
+          <w:lang w:val="en-US"/>
+        </w:rPr>
+      </w:pPr>
+    </w:p>
+    <w:p>
+      <w:pPr>
+        <w:ind w:left="720"/>
+        <w:rPr>
+          <w:rFonts w:ascii="Times New Roman" w:eastAsia="Times New Roman" w:hAnsi="Times New Roman" w:cs="Times New Roman"/>
+          <w:lang w:val="en-US"/>
+        </w:rPr>
+      </w:pPr>
+      <w:r>
+        <w:rPr>
+          <w:rFonts w:ascii="Times New Roman" w:eastAsia="Times New Roman" w:hAnsi="Times New Roman" w:cs="Times New Roman"/>
+          <w:b/>
+          <w:bCs/>
+          <w:lang w:val="en-US"/>
+        </w:rPr>
+        <w:t>Research Question:</w:t>
+      </w:r>
+      <w:r>
+        <w:rPr>
+          <w:rFonts w:ascii="Times New Roman" w:eastAsia="Times New Roman" w:hAnsi="Times New Roman" w:cs="Times New Roman"/>
+          <w:lang w:val="en-US"/>
+        </w:rPr>
+        <w:t xml:space="preserve"> Is there a difference in the proportion of countries with growing populations among continents?</w:t>
+      </w:r>
+    </w:p>
+    <w:p>
+      <w:pPr>
+        <w:ind w:left="720"/>
+        <w:rPr>
+          <w:rFonts w:ascii="Times New Roman" w:eastAsia="Times New Roman" w:hAnsi="Times New Roman" w:cs="Times New Roman"/>
+          <w:lang w:val="en-US"/>
+        </w:rPr>
+      </w:pPr>
+    </w:p>
+    <w:p>
+      <w:pPr>
+        <w:ind w:left="720"/>
+        <w:rPr>
+          <w:rFonts w:ascii="Times New Roman" w:eastAsia="Times New Roman" w:hAnsi="Times New Roman" w:cs="Times New Roman"/>
+          <w:lang w:val="en-US"/>
+        </w:rPr>
+      </w:pPr>
+      <w:r>
+        <w:rPr>
+          <w:rFonts w:ascii="Times New Roman" w:eastAsia="Times New Roman" w:hAnsi="Times New Roman" w:cs="Times New Roman"/>
+          <w:b/>
+          <w:bCs/>
+          <w:lang w:val="en-US"/>
+        </w:rPr>
+        <w:t>Hypotheses:</w:t>
+      </w:r>
+      <w:r>
+        <w:rPr>
+          <w:rFonts w:ascii="Times New Roman" w:eastAsia="Times New Roman" w:hAnsi="Times New Roman" w:cs="Times New Roman"/>
+          <w:lang w:val="en-US"/>
+        </w:rPr>
+        <w:t xml:space="preserve"> H₀: No difference exists; H₁: A difference exists.</w:t>
+      </w:r>
+    </w:p>
+    <w:p>
+      <w:pPr>
+        <w:ind w:left="720"/>
+        <w:rPr>
+          <w:rFonts w:ascii="Times New Roman" w:eastAsia="Times New Roman" w:hAnsi="Times New Roman" w:cs="Times New Roman"/>
+          <w:lang w:val="en-US"/>
+        </w:rPr>
+      </w:pPr>
+    </w:p>
+    <w:p>
+      <w:pPr>
+        <w:ind w:left="720"/>
+        <w:rPr>
+          <w:rFonts w:ascii="Times New Roman" w:eastAsia="Times New Roman" w:hAnsi="Times New Roman" w:cs="Times New Roman"/>
+          <w:lang w:val="en-US"/>
+        </w:rPr>
+      </w:pPr>
+      <w:r>
+        <w:rPr>
+          <w:rFonts w:ascii="Times New Roman" w:eastAsia="Times New Roman" w:hAnsi="Times New Roman" w:cs="Times New Roman"/>
+          <w:b/>
+          <w:bCs/>
+          <w:lang w:val="en-US"/>
+        </w:rPr>
+        <w:t>Statistical Decision:</w:t>
+      </w:r>
+      <w:r>
+        <w:rPr>
+          <w:rFonts w:ascii="Times New Roman" w:eastAsia="Times New Roman" w:hAnsi="Times New Roman" w:cs="Times New Roman"/>
+          <w:lang w:val="en-US"/>
+        </w:rPr>
+        <w:t xml:space="preserve"> Chi-square test, χ²(4) = 43.87, p &lt; 0.0001, α = 0.05. Since p &lt; α, we </w:t>
+      </w:r>
+      <w:r>
+        <w:rPr>
+          <w:rFonts w:ascii="Times New Roman" w:eastAsia="Times New Roman" w:hAnsi="Times New Roman" w:cs="Times New Roman"/>
+          <w:b/>
+          <w:bCs/>
+          <w:lang w:val="en-US"/>
+        </w:rPr>
+        <w:t>reject H₀</w:t>
+      </w:r>
+      <w:r>
+        <w:rPr>
+          <w:rFonts w:ascii="Times New Roman" w:eastAsia="Times New Roman" w:hAnsi="Times New Roman" w:cs="Times New Roman"/>
+          <w:lang w:val="en-US"/>
+        </w:rPr>
+        <w:t>.</w:t>
+      </w:r>
+    </w:p>
+    <w:p>
+      <w:pPr>
+        <w:ind w:left="720"/>
+        <w:rPr>
+          <w:rFonts w:ascii="Times New Roman" w:eastAsia="Times New Roman" w:hAnsi="Times New Roman" w:cs="Times New Roman"/>
+          <w:lang w:val="en-US"/>
+        </w:rPr>
+      </w:pPr>
+    </w:p>
+    <w:p>
+      <w:pPr>
+        <w:ind w:left="720"/>
+        <w:rPr>
+          <w:rFonts w:ascii="Times New Roman" w:eastAsia="Times New Roman" w:hAnsi="Times New Roman" w:cs="Times New Roman"/>
+          <w:lang w:val="en-US"/>
+        </w:rPr>
+      </w:pPr>
+      <w:r>
+        <w:rPr>
+          <w:rFonts w:ascii="Times New Roman" w:eastAsia="Times New Roman" w:hAnsi="Times New Roman" w:cs="Times New Roman"/>
+          <w:b/>
+          <w:bCs/>
+          <w:lang w:val="en-US"/>
+        </w:rPr>
+        <w:t>Conclusion:</w:t>
+      </w:r>
+      <w:r>
+        <w:rPr>
+          <w:rFonts w:ascii="Times New Roman" w:eastAsia="Times New Roman" w:hAnsi="Times New Roman" w:cs="Times New Roman"/>
+          <w:lang w:val="en-US"/>
+        </w:rPr>
+        <w:t xml:space="preserve"> There is a statistically significant difference in population growth proportions across continents. Africa has significantly more growing countries than expected (residual = 4.69), while Europe has more declining countries (residual = 5.60). Other continents show smaller deviations. The medium effect size (Cramer’s V = 0.435) suggests this relationship is not only statistically significant but al</w:t>
+      </w:r>
+      <w:r>
+        <w:rPr>
+          <w:rFonts w:ascii="Times New Roman" w:eastAsia="Times New Roman" w:hAnsi="Times New Roman" w:cs="Times New Roman"/>
+          <w:lang w:val="en-US"/>
+        </w:rPr>
+        <w:t xml:space="preserve">so </w:t>
+      </w:r>
+      <w:r>
+        <w:rPr>
+          <w:rFonts w:ascii="Times New Roman" w:eastAsia="Times New Roman" w:hAnsi="Times New Roman" w:cs="Times New Roman"/>
+          <w:lang w:val="en-US"/>
+        </w:rPr>
+        <w:t>meaningful for demographic analysis and policy planning.</w:t>
+      </w:r>
+    </w:p>
+    <w:p>
+      <w:pPr>
+        <w:ind w:left="720"/>
+        <w:rPr>
+          <w:rFonts w:ascii="Times New Roman" w:eastAsia="Times New Roman" w:hAnsi="Times New Roman" w:cs="Times New Roman"/>
+        </w:rPr>
+      </w:pPr>
+    </w:p>
+    <w:p>
+      <w:pPr>
+        <w:pStyle w:val="ListParagraph"/>
+        <w:numPr>
+          <w:ilvl w:val="0"/>
+          <w:numId w:val="32"/>
+        </w:numPr>
+        <w:rPr>
+          <w:rFonts w:ascii="Times New Roman" w:eastAsia="Times New Roman" w:hAnsi="Times New Roman" w:cs="Times New Roman"/>
+        </w:rPr>
+      </w:pPr>
+      <w:r>
+        <w:rPr>
+          <w:rFonts w:ascii="Times New Roman" w:eastAsia="Times New Roman" w:hAnsi="Times New Roman" w:cs="Times New Roman"/>
+        </w:rPr>
+        <w:t>Evaluation – group’s experience at 7COM1079</w:t>
+      </w:r>
+    </w:p>
+    <w:p>
+      <w:pPr>
         <w:pStyle w:val="ListParagraph"/>
         <w:numPr>
           <w:ilvl w:val="1"/>
@@ -3275,21 +4289,19 @@
         <w:ind w:hanging="720"/>
         <w:rPr>
           <w:rFonts w:ascii="Times New Roman" w:eastAsia="Times New Roman" w:hAnsi="Times New Roman" w:cs="Times New Roman"/>
-          <w:i/>
-          <w:iCs/>
-        </w:rPr>
-      </w:pPr>
-      <w:r>
-        <w:rPr>
-          <w:rFonts w:ascii="Times New Roman" w:eastAsia="Times New Roman" w:hAnsi="Times New Roman" w:cs="Times New Roman"/>
-        </w:rPr>
-        <w:t>Statistical test used to test the hypotheses and output</w:t>
-      </w:r>
-      <w:r>
-        <w:rPr>
-          <w:rFonts w:ascii="Times New Roman" w:eastAsia="Times New Roman" w:hAnsi="Times New Roman" w:cs="Times New Roman"/>
-        </w:rPr>
-        <w:t xml:space="preserve"> (</w:t>
+        </w:rPr>
+      </w:pPr>
+      <w:r>
+        <w:rPr>
+          <w:rFonts w:ascii="Times New Roman" w:eastAsia="Times New Roman" w:hAnsi="Times New Roman" w:cs="Times New Roman"/>
+        </w:rPr>
+        <w:t>What went well</w:t>
+      </w:r>
+      <w:r>
+        <w:rPr>
+          <w:rFonts w:ascii="Times New Roman" w:eastAsia="Times New Roman" w:hAnsi="Times New Roman" w:cs="Times New Roman"/>
+        </w:rPr>
+        <w:t xml:space="preserve"> </w:t>
       </w:r>
       <w:r>
         <w:rPr>
@@ -3297,115 +4309,34 @@
           <w:b/>
           <w:bCs/>
         </w:rPr>
-        <w:t>75 words)</w:t>
-      </w:r>
-      <w:r>
-        <w:rPr>
-          <w:rFonts w:ascii="Times New Roman" w:eastAsia="Times New Roman" w:hAnsi="Times New Roman" w:cs="Times New Roman"/>
-        </w:rPr>
-        <w:t xml:space="preserve"> </w:t>
-      </w:r>
-    </w:p>
-    <w:p>
-      <w:pPr>
-        <w:pStyle w:val="ListParagraph"/>
-        <w:numPr>
-          <w:ilvl w:val="0"/>
-          <w:numId w:val="20"/>
-        </w:numPr>
-        <w:rPr>
-          <w:rFonts w:ascii="Times New Roman" w:eastAsia="Times New Roman" w:hAnsi="Times New Roman" w:cs="Times New Roman"/>
-          <w:i/>
-          <w:iCs/>
-          <w:highlight w:val="yellow"/>
-        </w:rPr>
-      </w:pPr>
-      <w:r>
-        <w:rPr>
-          <w:rFonts w:ascii="Times New Roman" w:eastAsia="Times New Roman" w:hAnsi="Times New Roman" w:cs="Times New Roman"/>
-          <w:i/>
-          <w:iCs/>
-          <w:highlight w:val="yellow"/>
-        </w:rPr>
-        <w:t>E</w:t>
-      </w:r>
-      <w:r>
-        <w:rPr>
-          <w:rFonts w:ascii="Times New Roman" w:eastAsia="Times New Roman" w:hAnsi="Times New Roman" w:cs="Times New Roman"/>
-          <w:i/>
-          <w:iCs/>
-          <w:highlight w:val="yellow"/>
-        </w:rPr>
-        <w:t xml:space="preserve">xplain the choice of </w:t>
-      </w:r>
-      <w:r>
-        <w:rPr>
-          <w:rFonts w:ascii="Times New Roman" w:eastAsia="Times New Roman" w:hAnsi="Times New Roman" w:cs="Times New Roman"/>
-          <w:i/>
-          <w:iCs/>
-          <w:highlight w:val="yellow"/>
-        </w:rPr>
-        <w:t xml:space="preserve">the </w:t>
-      </w:r>
-      <w:r>
-        <w:rPr>
-          <w:rFonts w:ascii="Times New Roman" w:eastAsia="Times New Roman" w:hAnsi="Times New Roman" w:cs="Times New Roman"/>
-          <w:i/>
-          <w:iCs/>
-          <w:highlight w:val="yellow"/>
-        </w:rPr>
-        <w:t xml:space="preserve">statistical </w:t>
-      </w:r>
-      <w:r>
-        <w:rPr>
-          <w:rFonts w:ascii="Times New Roman" w:eastAsia="Times New Roman" w:hAnsi="Times New Roman" w:cs="Times New Roman"/>
-          <w:i/>
-          <w:iCs/>
-          <w:highlight w:val="yellow"/>
-        </w:rPr>
-        <w:t>test.</w:t>
-      </w:r>
-      <w:r>
-        <w:rPr>
-          <w:rFonts w:ascii="Times New Roman" w:eastAsia="Times New Roman" w:hAnsi="Times New Roman" w:cs="Times New Roman"/>
-          <w:i/>
-          <w:iCs/>
-        </w:rPr>
-        <w:t xml:space="preserve"> </w:t>
-      </w:r>
-    </w:p>
-    <w:p>
-      <w:pPr>
-        <w:pStyle w:val="ListParagraph"/>
-        <w:numPr>
-          <w:ilvl w:val="0"/>
-          <w:numId w:val="20"/>
-        </w:numPr>
-        <w:rPr>
-          <w:rFonts w:ascii="Times New Roman" w:eastAsia="Times New Roman" w:hAnsi="Times New Roman" w:cs="Times New Roman"/>
-          <w:i/>
-          <w:iCs/>
-          <w:highlight w:val="yellow"/>
-        </w:rPr>
-      </w:pPr>
-      <w:r>
-        <w:rPr>
-          <w:rFonts w:ascii="Times New Roman" w:eastAsia="Times New Roman" w:hAnsi="Times New Roman" w:cs="Times New Roman"/>
-          <w:i/>
-          <w:iCs/>
-          <w:highlight w:val="yellow"/>
-        </w:rPr>
-        <w:t>Make sure the test is appropriate for the RQ and data.</w:t>
-      </w:r>
-    </w:p>
-    <w:p>
-      <w:pPr>
-        <w:pStyle w:val="ListParagraph"/>
-        <w:ind w:left="1440" w:hanging="720"/>
-        <w:rPr>
-          <w:rFonts w:ascii="Times New Roman" w:eastAsia="Times New Roman" w:hAnsi="Times New Roman" w:cs="Times New Roman"/>
-        </w:rPr>
-      </w:pPr>
+        <w:t>(75 words)</w:t>
+      </w:r>
+    </w:p>
+    <w:p>
+      <w:pPr>
+        <w:pStyle w:val="ListParagraph"/>
+        <w:ind w:left="1440"/>
+        <w:rPr>
+          <w:rFonts w:ascii="Times New Roman" w:eastAsia="Times New Roman" w:hAnsi="Times New Roman" w:cs="Times New Roman"/>
+          <w:b/>
+          <w:bCs/>
+        </w:rPr>
+      </w:pPr>
+    </w:p>
+    <w:p>
+      <w:pPr>
+        <w:pStyle w:val="ListParagraph"/>
+        <w:ind w:left="1440"/>
+        <w:rPr>
+          <w:rFonts w:ascii="Times New Roman" w:eastAsia="Times New Roman" w:hAnsi="Times New Roman" w:cs="Times New Roman"/>
+        </w:rPr>
+      </w:pPr>
+      <w:r>
+        <w:rPr>
+          <w:rFonts w:ascii="Times New Roman" w:eastAsia="Times New Roman" w:hAnsi="Times New Roman" w:cs="Times New Roman"/>
+        </w:rPr>
+        <w:t>We worked great as a team on this project, mainly when we had to figure out the data and pick the stats tests. Our meetings helped us split up the work evenly. Everyone did their part without fail, and using GitHub kept us arranged. We could easily see our progress and didn’t run into any problems with different versions of files. Once we found our rhythm, things got easier, and the analysis wasn't so bad after planning it out. Ultimately, talking to each other and being a good team really made the project successful.</w:t>
+      </w:r>
     </w:p>
     <w:p>
       <w:pPr>
@@ -3417,163 +4348,12 @@
         <w:ind w:hanging="720"/>
         <w:rPr>
           <w:rFonts w:ascii="Times New Roman" w:eastAsia="Times New Roman" w:hAnsi="Times New Roman" w:cs="Times New Roman"/>
-          <w:i/>
-          <w:iCs/>
-          <w:highlight w:val="yellow"/>
-        </w:rPr>
-      </w:pPr>
-      <w:r>
-        <w:rPr>
-          <w:rFonts w:ascii="Times New Roman" w:eastAsia="Times New Roman" w:hAnsi="Times New Roman" w:cs="Times New Roman"/>
-        </w:rPr>
-        <w:t>The null hypothesis is rejected /not rejected based on the p-value</w:t>
-      </w:r>
-      <w:r>
-        <w:rPr>
-          <w:rFonts w:ascii="Times New Roman" w:eastAsia="Times New Roman" w:hAnsi="Times New Roman" w:cs="Times New Roman"/>
-        </w:rPr>
-        <w:t xml:space="preserve"> (</w:t>
-      </w:r>
-      <w:r>
-        <w:rPr>
-          <w:rFonts w:ascii="Times New Roman" w:eastAsia="Times New Roman" w:hAnsi="Times New Roman" w:cs="Times New Roman"/>
-          <w:b/>
-          <w:bCs/>
-        </w:rPr>
-        <w:t>10</w:t>
-      </w:r>
-      <w:r>
-        <w:rPr>
-          <w:rFonts w:ascii="Times New Roman" w:eastAsia="Times New Roman" w:hAnsi="Times New Roman" w:cs="Times New Roman"/>
-          <w:b/>
-          <w:bCs/>
-        </w:rPr>
-        <w:t>0 words)</w:t>
-      </w:r>
-      <w:r>
-        <w:rPr>
-          <w:rFonts w:ascii="Times New Roman" w:eastAsia="Times New Roman" w:hAnsi="Times New Roman" w:cs="Times New Roman"/>
-        </w:rPr>
-        <w:t xml:space="preserve"> </w:t>
-      </w:r>
-      <w:r>
-        <w:rPr>
-          <w:rFonts w:ascii="Times New Roman" w:eastAsia="Times New Roman" w:hAnsi="Times New Roman" w:cs="Times New Roman"/>
-          <w:i/>
-          <w:iCs/>
-          <w:highlight w:val="yellow"/>
-        </w:rPr>
-        <w:t>(interpret the results)</w:t>
-      </w:r>
-    </w:p>
-    <w:p>
-      <w:pPr>
-        <w:ind w:left="1440"/>
-        <w:rPr>
-          <w:rFonts w:ascii="Times New Roman" w:eastAsia="Times New Roman" w:hAnsi="Times New Roman" w:cs="Times New Roman"/>
-        </w:rPr>
-      </w:pPr>
-      <w:r>
-        <w:rPr>
-          <w:rFonts w:ascii="Times New Roman" w:eastAsia="Times New Roman" w:hAnsi="Times New Roman" w:cs="Times New Roman"/>
-        </w:rPr>
-        <w:t xml:space="preserve"> </w:t>
-      </w:r>
-    </w:p>
-    <w:p>
-      <w:pPr>
-        <w:pStyle w:val="ListParagraph"/>
-        <w:numPr>
-          <w:ilvl w:val="0"/>
-          <w:numId w:val="32"/>
-        </w:numPr>
-        <w:rPr>
-          <w:rFonts w:ascii="Times New Roman" w:eastAsia="Times New Roman" w:hAnsi="Times New Roman" w:cs="Times New Roman"/>
-        </w:rPr>
-      </w:pPr>
-      <w:r>
-        <w:rPr>
-          <w:rFonts w:ascii="Times New Roman" w:eastAsia="Times New Roman" w:hAnsi="Times New Roman" w:cs="Times New Roman"/>
-        </w:rPr>
-        <w:t>Evaluation – group’s experience at 7COM1079</w:t>
-      </w:r>
-    </w:p>
-    <w:p>
-      <w:pPr>
-        <w:pStyle w:val="ListParagraph"/>
-        <w:numPr>
-          <w:ilvl w:val="1"/>
-          <w:numId w:val="32"/>
-        </w:numPr>
-        <w:ind w:hanging="720"/>
-        <w:rPr>
-          <w:rFonts w:ascii="Times New Roman" w:eastAsia="Times New Roman" w:hAnsi="Times New Roman" w:cs="Times New Roman"/>
-        </w:rPr>
-      </w:pPr>
-      <w:r>
-        <w:rPr>
-          <w:rFonts w:ascii="Times New Roman" w:eastAsia="Times New Roman" w:hAnsi="Times New Roman" w:cs="Times New Roman"/>
-        </w:rPr>
-        <w:t>What went well</w:t>
-      </w:r>
-      <w:r>
-        <w:rPr>
-          <w:rFonts w:ascii="Times New Roman" w:eastAsia="Times New Roman" w:hAnsi="Times New Roman" w:cs="Times New Roman"/>
-        </w:rPr>
-        <w:t xml:space="preserve"> </w:t>
-      </w:r>
-      <w:r>
-        <w:rPr>
-          <w:rFonts w:ascii="Times New Roman" w:eastAsia="Times New Roman" w:hAnsi="Times New Roman" w:cs="Times New Roman"/>
-          <w:b/>
-          <w:bCs/>
-        </w:rPr>
-        <w:t>(75 words)</w:t>
-      </w:r>
-    </w:p>
-    <w:p>
-      <w:pPr>
-        <w:pStyle w:val="ListParagraph"/>
-        <w:ind w:left="1440"/>
-        <w:rPr>
-          <w:rFonts w:ascii="Times New Roman" w:eastAsia="Times New Roman" w:hAnsi="Times New Roman" w:cs="Times New Roman"/>
-          <w:b/>
-          <w:bCs/>
-        </w:rPr>
-      </w:pPr>
-    </w:p>
-    <w:p>
-      <w:pPr>
-        <w:pStyle w:val="ListParagraph"/>
-        <w:ind w:left="1440"/>
-        <w:rPr>
-          <w:rFonts w:ascii="Times New Roman" w:eastAsia="Times New Roman" w:hAnsi="Times New Roman" w:cs="Times New Roman"/>
-        </w:rPr>
-      </w:pPr>
-      <w:r>
-        <w:rPr>
-          <w:rFonts w:ascii="Times New Roman" w:eastAsia="Times New Roman" w:hAnsi="Times New Roman" w:cs="Times New Roman"/>
-        </w:rPr>
-        <w:t>We worked great as a team on this project, mainly when we had to figure out the data and pick the stats tests. Our meetings helped us split up the work evenly. Everyone did their part without fail, and using GitHub kept us arranged. We could easily see our progress and didn’t run into any problems with different versions of files. Once we found our rhythm, things got easier, and the analysis wasn't so bad after planning it out. Ultimately, talking to each other and being a good team really made the project successful.</w:t>
-      </w:r>
-    </w:p>
-    <w:p>
-      <w:pPr>
-        <w:pStyle w:val="ListParagraph"/>
-        <w:numPr>
-          <w:ilvl w:val="1"/>
-          <w:numId w:val="32"/>
-        </w:numPr>
-        <w:ind w:hanging="720"/>
-        <w:rPr>
-          <w:rFonts w:ascii="Times New Roman" w:eastAsia="Times New Roman" w:hAnsi="Times New Roman" w:cs="Times New Roman"/>
-        </w:rPr>
-      </w:pPr>
-      <w:r>
-        <w:rPr>
-          <w:rFonts w:ascii="Times New Roman" w:eastAsia="Times New Roman" w:hAnsi="Times New Roman" w:cs="Times New Roman"/>
-        </w:rPr>
-        <w:lastRenderedPageBreak/>
+        </w:rPr>
+      </w:pPr>
+      <w:r>
+        <w:rPr>
+          <w:rFonts w:ascii="Times New Roman" w:eastAsia="Times New Roman" w:hAnsi="Times New Roman" w:cs="Times New Roman"/>
+        </w:rPr>
         <w:t>Points for improvement</w:t>
       </w:r>
       <w:r>
@@ -4325,7 +5105,6 @@
           <w:iCs/>
           <w:highlight w:val="yellow"/>
         </w:rPr>
-        <w:lastRenderedPageBreak/>
         <w:t>From your Git log, select three most significant commits during this project and include the following for each:</w:t>
       </w:r>
     </w:p>
@@ -4464,6 +5243,7 @@
           <w:iCs/>
           <w:highlight w:val="yellow"/>
         </w:rPr>
+        <w:lastRenderedPageBreak/>
         <w:t>Commit Message:</w:t>
       </w:r>
       <w:r>
@@ -6353,6 +7133,155 @@
     </w:lvl>
   </w:abstractNum>
   <w:abstractNum w:abstractNumId="9" w15:restartNumberingAfterBreak="0">
+    <w:nsid w:val="188F698A"/>
+    <w:multiLevelType w:val="multilevel"/>
+    <w:tmpl w:val="2F58C528"/>
+    <w:lvl w:ilvl="0">
+      <w:start w:val="1"/>
+      <w:numFmt w:val="bullet"/>
+      <w:lvlText w:val=""/>
+      <w:lvlJc w:val="left"/>
+      <w:pPr>
+        <w:tabs>
+          <w:tab w:val="num" w:pos="720"/>
+        </w:tabs>
+        <w:ind w:left="720" w:hanging="360"/>
+      </w:pPr>
+      <w:rPr>
+        <w:rFonts w:ascii="Symbol" w:hAnsi="Symbol" w:hint="default"/>
+        <w:sz w:val="20"/>
+      </w:rPr>
+    </w:lvl>
+    <w:lvl w:ilvl="1" w:tentative="1">
+      <w:start w:val="1"/>
+      <w:numFmt w:val="bullet"/>
+      <w:lvlText w:val="o"/>
+      <w:lvlJc w:val="left"/>
+      <w:pPr>
+        <w:tabs>
+          <w:tab w:val="num" w:pos="1440"/>
+        </w:tabs>
+        <w:ind w:left="1440" w:hanging="360"/>
+      </w:pPr>
+      <w:rPr>
+        <w:rFonts w:ascii="Courier New" w:hAnsi="Courier New" w:hint="default"/>
+        <w:sz w:val="20"/>
+      </w:rPr>
+    </w:lvl>
+    <w:lvl w:ilvl="2" w:tentative="1">
+      <w:start w:val="1"/>
+      <w:numFmt w:val="bullet"/>
+      <w:lvlText w:val=""/>
+      <w:lvlJc w:val="left"/>
+      <w:pPr>
+        <w:tabs>
+          <w:tab w:val="num" w:pos="2160"/>
+        </w:tabs>
+        <w:ind w:left="2160" w:hanging="360"/>
+      </w:pPr>
+      <w:rPr>
+        <w:rFonts w:ascii="Wingdings" w:hAnsi="Wingdings" w:hint="default"/>
+        <w:sz w:val="20"/>
+      </w:rPr>
+    </w:lvl>
+    <w:lvl w:ilvl="3" w:tentative="1">
+      <w:start w:val="1"/>
+      <w:numFmt w:val="bullet"/>
+      <w:lvlText w:val=""/>
+      <w:lvlJc w:val="left"/>
+      <w:pPr>
+        <w:tabs>
+          <w:tab w:val="num" w:pos="2880"/>
+        </w:tabs>
+        <w:ind w:left="2880" w:hanging="360"/>
+      </w:pPr>
+      <w:rPr>
+        <w:rFonts w:ascii="Wingdings" w:hAnsi="Wingdings" w:hint="default"/>
+        <w:sz w:val="20"/>
+      </w:rPr>
+    </w:lvl>
+    <w:lvl w:ilvl="4" w:tentative="1">
+      <w:start w:val="1"/>
+      <w:numFmt w:val="bullet"/>
+      <w:lvlText w:val=""/>
+      <w:lvlJc w:val="left"/>
+      <w:pPr>
+        <w:tabs>
+          <w:tab w:val="num" w:pos="3600"/>
+        </w:tabs>
+        <w:ind w:left="3600" w:hanging="360"/>
+      </w:pPr>
+      <w:rPr>
+        <w:rFonts w:ascii="Wingdings" w:hAnsi="Wingdings" w:hint="default"/>
+        <w:sz w:val="20"/>
+      </w:rPr>
+    </w:lvl>
+    <w:lvl w:ilvl="5" w:tentative="1">
+      <w:start w:val="1"/>
+      <w:numFmt w:val="bullet"/>
+      <w:lvlText w:val=""/>
+      <w:lvlJc w:val="left"/>
+      <w:pPr>
+        <w:tabs>
+          <w:tab w:val="num" w:pos="4320"/>
+        </w:tabs>
+        <w:ind w:left="4320" w:hanging="360"/>
+      </w:pPr>
+      <w:rPr>
+        <w:rFonts w:ascii="Wingdings" w:hAnsi="Wingdings" w:hint="default"/>
+        <w:sz w:val="20"/>
+      </w:rPr>
+    </w:lvl>
+    <w:lvl w:ilvl="6" w:tentative="1">
+      <w:start w:val="1"/>
+      <w:numFmt w:val="bullet"/>
+      <w:lvlText w:val=""/>
+      <w:lvlJc w:val="left"/>
+      <w:pPr>
+        <w:tabs>
+          <w:tab w:val="num" w:pos="5040"/>
+        </w:tabs>
+        <w:ind w:left="5040" w:hanging="360"/>
+      </w:pPr>
+      <w:rPr>
+        <w:rFonts w:ascii="Wingdings" w:hAnsi="Wingdings" w:hint="default"/>
+        <w:sz w:val="20"/>
+      </w:rPr>
+    </w:lvl>
+    <w:lvl w:ilvl="7" w:tentative="1">
+      <w:start w:val="1"/>
+      <w:numFmt w:val="bullet"/>
+      <w:lvlText w:val=""/>
+      <w:lvlJc w:val="left"/>
+      <w:pPr>
+        <w:tabs>
+          <w:tab w:val="num" w:pos="5760"/>
+        </w:tabs>
+        <w:ind w:left="5760" w:hanging="360"/>
+      </w:pPr>
+      <w:rPr>
+        <w:rFonts w:ascii="Wingdings" w:hAnsi="Wingdings" w:hint="default"/>
+        <w:sz w:val="20"/>
+      </w:rPr>
+    </w:lvl>
+    <w:lvl w:ilvl="8" w:tentative="1">
+      <w:start w:val="1"/>
+      <w:numFmt w:val="bullet"/>
+      <w:lvlText w:val=""/>
+      <w:lvlJc w:val="left"/>
+      <w:pPr>
+        <w:tabs>
+          <w:tab w:val="num" w:pos="6480"/>
+        </w:tabs>
+        <w:ind w:left="6480" w:hanging="360"/>
+      </w:pPr>
+      <w:rPr>
+        <w:rFonts w:ascii="Wingdings" w:hAnsi="Wingdings" w:hint="default"/>
+        <w:sz w:val="20"/>
+      </w:rPr>
+    </w:lvl>
+  </w:abstractNum>
+  <w:abstractNum w:abstractNumId="10" w15:restartNumberingAfterBreak="0">
     <w:nsid w:val="1B21B0F4"/>
     <w:multiLevelType w:val="hybridMultilevel"/>
     <w:tmpl w:val="72720076"/>
@@ -6465,7 +7394,7 @@
       </w:rPr>
     </w:lvl>
   </w:abstractNum>
-  <w:abstractNum w:abstractNumId="10" w15:restartNumberingAfterBreak="0">
+  <w:abstractNum w:abstractNumId="11" w15:restartNumberingAfterBreak="0">
     <w:nsid w:val="1C5D3AF2"/>
     <w:multiLevelType w:val="hybridMultilevel"/>
     <w:tmpl w:val="FFFFFFFF"/>
@@ -6578,7 +7507,7 @@
       </w:rPr>
     </w:lvl>
   </w:abstractNum>
-  <w:abstractNum w:abstractNumId="11" w15:restartNumberingAfterBreak="0">
+  <w:abstractNum w:abstractNumId="12" w15:restartNumberingAfterBreak="0">
     <w:nsid w:val="1CFC5493"/>
     <w:multiLevelType w:val="hybridMultilevel"/>
     <w:tmpl w:val="FFFFFFFF"/>
@@ -6664,7 +7593,120 @@
       </w:pPr>
     </w:lvl>
   </w:abstractNum>
-  <w:abstractNum w:abstractNumId="12" w15:restartNumberingAfterBreak="0">
+  <w:abstractNum w:abstractNumId="13" w15:restartNumberingAfterBreak="0">
+    <w:nsid w:val="1D77266C"/>
+    <w:multiLevelType w:val="hybridMultilevel"/>
+    <w:tmpl w:val="60CE1F32"/>
+    <w:lvl w:ilvl="0" w:tplc="04090001">
+      <w:start w:val="1"/>
+      <w:numFmt w:val="bullet"/>
+      <w:lvlText w:val=""/>
+      <w:lvlJc w:val="left"/>
+      <w:pPr>
+        <w:ind w:left="1800" w:hanging="360"/>
+      </w:pPr>
+      <w:rPr>
+        <w:rFonts w:ascii="Symbol" w:hAnsi="Symbol" w:hint="default"/>
+      </w:rPr>
+    </w:lvl>
+    <w:lvl w:ilvl="1" w:tplc="04090003" w:tentative="1">
+      <w:start w:val="1"/>
+      <w:numFmt w:val="bullet"/>
+      <w:lvlText w:val="o"/>
+      <w:lvlJc w:val="left"/>
+      <w:pPr>
+        <w:ind w:left="2520" w:hanging="360"/>
+      </w:pPr>
+      <w:rPr>
+        <w:rFonts w:ascii="Courier New" w:hAnsi="Courier New" w:cs="Courier New" w:hint="default"/>
+      </w:rPr>
+    </w:lvl>
+    <w:lvl w:ilvl="2" w:tplc="04090005" w:tentative="1">
+      <w:start w:val="1"/>
+      <w:numFmt w:val="bullet"/>
+      <w:lvlText w:val=""/>
+      <w:lvlJc w:val="left"/>
+      <w:pPr>
+        <w:ind w:left="3240" w:hanging="360"/>
+      </w:pPr>
+      <w:rPr>
+        <w:rFonts w:ascii="Wingdings" w:hAnsi="Wingdings" w:hint="default"/>
+      </w:rPr>
+    </w:lvl>
+    <w:lvl w:ilvl="3" w:tplc="04090001" w:tentative="1">
+      <w:start w:val="1"/>
+      <w:numFmt w:val="bullet"/>
+      <w:lvlText w:val=""/>
+      <w:lvlJc w:val="left"/>
+      <w:pPr>
+        <w:ind w:left="3960" w:hanging="360"/>
+      </w:pPr>
+      <w:rPr>
+        <w:rFonts w:ascii="Symbol" w:hAnsi="Symbol" w:hint="default"/>
+      </w:rPr>
+    </w:lvl>
+    <w:lvl w:ilvl="4" w:tplc="04090003" w:tentative="1">
+      <w:start w:val="1"/>
+      <w:numFmt w:val="bullet"/>
+      <w:lvlText w:val="o"/>
+      <w:lvlJc w:val="left"/>
+      <w:pPr>
+        <w:ind w:left="4680" w:hanging="360"/>
+      </w:pPr>
+      <w:rPr>
+        <w:rFonts w:ascii="Courier New" w:hAnsi="Courier New" w:cs="Courier New" w:hint="default"/>
+      </w:rPr>
+    </w:lvl>
+    <w:lvl w:ilvl="5" w:tplc="04090005" w:tentative="1">
+      <w:start w:val="1"/>
+      <w:numFmt w:val="bullet"/>
+      <w:lvlText w:val=""/>
+      <w:lvlJc w:val="left"/>
+      <w:pPr>
+        <w:ind w:left="5400" w:hanging="360"/>
+      </w:pPr>
+      <w:rPr>
+        <w:rFonts w:ascii="Wingdings" w:hAnsi="Wingdings" w:hint="default"/>
+      </w:rPr>
+    </w:lvl>
+    <w:lvl w:ilvl="6" w:tplc="04090001" w:tentative="1">
+      <w:start w:val="1"/>
+      <w:numFmt w:val="bullet"/>
+      <w:lvlText w:val=""/>
+      <w:lvlJc w:val="left"/>
+      <w:pPr>
+        <w:ind w:left="6120" w:hanging="360"/>
+      </w:pPr>
+      <w:rPr>
+        <w:rFonts w:ascii="Symbol" w:hAnsi="Symbol" w:hint="default"/>
+      </w:rPr>
+    </w:lvl>
+    <w:lvl w:ilvl="7" w:tplc="04090003" w:tentative="1">
+      <w:start w:val="1"/>
+      <w:numFmt w:val="bullet"/>
+      <w:lvlText w:val="o"/>
+      <w:lvlJc w:val="left"/>
+      <w:pPr>
+        <w:ind w:left="6840" w:hanging="360"/>
+      </w:pPr>
+      <w:rPr>
+        <w:rFonts w:ascii="Courier New" w:hAnsi="Courier New" w:cs="Courier New" w:hint="default"/>
+      </w:rPr>
+    </w:lvl>
+    <w:lvl w:ilvl="8" w:tplc="04090005" w:tentative="1">
+      <w:start w:val="1"/>
+      <w:numFmt w:val="bullet"/>
+      <w:lvlText w:val=""/>
+      <w:lvlJc w:val="left"/>
+      <w:pPr>
+        <w:ind w:left="7560" w:hanging="360"/>
+      </w:pPr>
+      <w:rPr>
+        <w:rFonts w:ascii="Wingdings" w:hAnsi="Wingdings" w:hint="default"/>
+      </w:rPr>
+    </w:lvl>
+  </w:abstractNum>
+  <w:abstractNum w:abstractNumId="14" w15:restartNumberingAfterBreak="0">
     <w:nsid w:val="1E875941"/>
     <w:multiLevelType w:val="hybridMultilevel"/>
     <w:tmpl w:val="CD722D48"/>
@@ -6777,7 +7819,7 @@
       </w:rPr>
     </w:lvl>
   </w:abstractNum>
-  <w:abstractNum w:abstractNumId="13" w15:restartNumberingAfterBreak="0">
+  <w:abstractNum w:abstractNumId="15" w15:restartNumberingAfterBreak="0">
     <w:nsid w:val="215ED53B"/>
     <w:multiLevelType w:val="hybridMultilevel"/>
     <w:tmpl w:val="FFFFFFFF"/>
@@ -6890,7 +7932,7 @@
       </w:rPr>
     </w:lvl>
   </w:abstractNum>
-  <w:abstractNum w:abstractNumId="14" w15:restartNumberingAfterBreak="0">
+  <w:abstractNum w:abstractNumId="16" w15:restartNumberingAfterBreak="0">
     <w:nsid w:val="25481131"/>
     <w:multiLevelType w:val="hybridMultilevel"/>
     <w:tmpl w:val="FFFFFFFF"/>
@@ -7003,7 +8045,93 @@
       </w:rPr>
     </w:lvl>
   </w:abstractNum>
-  <w:abstractNum w:abstractNumId="15" w15:restartNumberingAfterBreak="0">
+  <w:abstractNum w:abstractNumId="17" w15:restartNumberingAfterBreak="0">
+    <w:nsid w:val="291959C4"/>
+    <w:multiLevelType w:val="hybridMultilevel"/>
+    <w:tmpl w:val="E60876F2"/>
+    <w:lvl w:ilvl="0" w:tplc="0409000F">
+      <w:start w:val="1"/>
+      <w:numFmt w:val="decimal"/>
+      <w:lvlText w:val="%1."/>
+      <w:lvlJc w:val="left"/>
+      <w:pPr>
+        <w:ind w:left="2160" w:hanging="360"/>
+      </w:pPr>
+    </w:lvl>
+    <w:lvl w:ilvl="1" w:tplc="04090019" w:tentative="1">
+      <w:start w:val="1"/>
+      <w:numFmt w:val="lowerLetter"/>
+      <w:lvlText w:val="%2."/>
+      <w:lvlJc w:val="left"/>
+      <w:pPr>
+        <w:ind w:left="2880" w:hanging="360"/>
+      </w:pPr>
+    </w:lvl>
+    <w:lvl w:ilvl="2" w:tplc="0409001B" w:tentative="1">
+      <w:start w:val="1"/>
+      <w:numFmt w:val="lowerRoman"/>
+      <w:lvlText w:val="%3."/>
+      <w:lvlJc w:val="right"/>
+      <w:pPr>
+        <w:ind w:left="3600" w:hanging="180"/>
+      </w:pPr>
+    </w:lvl>
+    <w:lvl w:ilvl="3" w:tplc="0409000F" w:tentative="1">
+      <w:start w:val="1"/>
+      <w:numFmt w:val="decimal"/>
+      <w:lvlText w:val="%4."/>
+      <w:lvlJc w:val="left"/>
+      <w:pPr>
+        <w:ind w:left="4320" w:hanging="360"/>
+      </w:pPr>
+    </w:lvl>
+    <w:lvl w:ilvl="4" w:tplc="04090019" w:tentative="1">
+      <w:start w:val="1"/>
+      <w:numFmt w:val="lowerLetter"/>
+      <w:lvlText w:val="%5."/>
+      <w:lvlJc w:val="left"/>
+      <w:pPr>
+        <w:ind w:left="5040" w:hanging="360"/>
+      </w:pPr>
+    </w:lvl>
+    <w:lvl w:ilvl="5" w:tplc="0409001B" w:tentative="1">
+      <w:start w:val="1"/>
+      <w:numFmt w:val="lowerRoman"/>
+      <w:lvlText w:val="%6."/>
+      <w:lvlJc w:val="right"/>
+      <w:pPr>
+        <w:ind w:left="5760" w:hanging="180"/>
+      </w:pPr>
+    </w:lvl>
+    <w:lvl w:ilvl="6" w:tplc="0409000F" w:tentative="1">
+      <w:start w:val="1"/>
+      <w:numFmt w:val="decimal"/>
+      <w:lvlText w:val="%7."/>
+      <w:lvlJc w:val="left"/>
+      <w:pPr>
+        <w:ind w:left="6480" w:hanging="360"/>
+      </w:pPr>
+    </w:lvl>
+    <w:lvl w:ilvl="7" w:tplc="04090019" w:tentative="1">
+      <w:start w:val="1"/>
+      <w:numFmt w:val="lowerLetter"/>
+      <w:lvlText w:val="%8."/>
+      <w:lvlJc w:val="left"/>
+      <w:pPr>
+        <w:ind w:left="7200" w:hanging="360"/>
+      </w:pPr>
+    </w:lvl>
+    <w:lvl w:ilvl="8" w:tplc="0409001B" w:tentative="1">
+      <w:start w:val="1"/>
+      <w:numFmt w:val="lowerRoman"/>
+      <w:lvlText w:val="%9."/>
+      <w:lvlJc w:val="right"/>
+      <w:pPr>
+        <w:ind w:left="7920" w:hanging="180"/>
+      </w:pPr>
+    </w:lvl>
+  </w:abstractNum>
+  <w:abstractNum w:abstractNumId="18" w15:restartNumberingAfterBreak="0">
     <w:nsid w:val="2BEF301D"/>
     <w:multiLevelType w:val="hybridMultilevel"/>
     <w:tmpl w:val="2B3AA896"/>
@@ -7116,7 +8244,7 @@
       </w:rPr>
     </w:lvl>
   </w:abstractNum>
-  <w:abstractNum w:abstractNumId="16" w15:restartNumberingAfterBreak="0">
+  <w:abstractNum w:abstractNumId="19" w15:restartNumberingAfterBreak="0">
     <w:nsid w:val="360E79A9"/>
     <w:multiLevelType w:val="multilevel"/>
     <w:tmpl w:val="FFFFFFFF"/>
@@ -7229,7 +8357,7 @@
       </w:rPr>
     </w:lvl>
   </w:abstractNum>
-  <w:abstractNum w:abstractNumId="17" w15:restartNumberingAfterBreak="0">
+  <w:abstractNum w:abstractNumId="20" w15:restartNumberingAfterBreak="0">
     <w:nsid w:val="3AE77EFC"/>
     <w:multiLevelType w:val="hybridMultilevel"/>
     <w:tmpl w:val="BF34E8AA"/>
@@ -7342,7 +8470,7 @@
       </w:rPr>
     </w:lvl>
   </w:abstractNum>
-  <w:abstractNum w:abstractNumId="18" w15:restartNumberingAfterBreak="0">
+  <w:abstractNum w:abstractNumId="21" w15:restartNumberingAfterBreak="0">
     <w:nsid w:val="3BD0A676"/>
     <w:multiLevelType w:val="hybridMultilevel"/>
     <w:tmpl w:val="FFFFFFFF"/>
@@ -7455,7 +8583,7 @@
       </w:rPr>
     </w:lvl>
   </w:abstractNum>
-  <w:abstractNum w:abstractNumId="19" w15:restartNumberingAfterBreak="0">
+  <w:abstractNum w:abstractNumId="22" w15:restartNumberingAfterBreak="0">
     <w:nsid w:val="3CEA41A4"/>
     <w:multiLevelType w:val="hybridMultilevel"/>
     <w:tmpl w:val="FFFFFFFF"/>
@@ -7541,7 +8669,7 @@
       </w:pPr>
     </w:lvl>
   </w:abstractNum>
-  <w:abstractNum w:abstractNumId="20" w15:restartNumberingAfterBreak="0">
+  <w:abstractNum w:abstractNumId="23" w15:restartNumberingAfterBreak="0">
     <w:nsid w:val="3F9AADF4"/>
     <w:multiLevelType w:val="hybridMultilevel"/>
     <w:tmpl w:val="FFFFFFFF"/>
@@ -7627,7 +8755,7 @@
       </w:pPr>
     </w:lvl>
   </w:abstractNum>
-  <w:abstractNum w:abstractNumId="21" w15:restartNumberingAfterBreak="0">
+  <w:abstractNum w:abstractNumId="24" w15:restartNumberingAfterBreak="0">
     <w:nsid w:val="41A2DE95"/>
     <w:multiLevelType w:val="hybridMultilevel"/>
     <w:tmpl w:val="FFFFFFFF"/>
@@ -7740,7 +8868,7 @@
       </w:rPr>
     </w:lvl>
   </w:abstractNum>
-  <w:abstractNum w:abstractNumId="22" w15:restartNumberingAfterBreak="0">
+  <w:abstractNum w:abstractNumId="25" w15:restartNumberingAfterBreak="0">
     <w:nsid w:val="42202A9B"/>
     <w:multiLevelType w:val="hybridMultilevel"/>
     <w:tmpl w:val="FFFFFFFF"/>
@@ -7853,7 +8981,7 @@
       </w:rPr>
     </w:lvl>
   </w:abstractNum>
-  <w:abstractNum w:abstractNumId="23" w15:restartNumberingAfterBreak="0">
+  <w:abstractNum w:abstractNumId="26" w15:restartNumberingAfterBreak="0">
     <w:nsid w:val="43DCB8F2"/>
     <w:multiLevelType w:val="hybridMultilevel"/>
     <w:tmpl w:val="FFFFFFFF"/>
@@ -7966,7 +9094,7 @@
       </w:rPr>
     </w:lvl>
   </w:abstractNum>
-  <w:abstractNum w:abstractNumId="24" w15:restartNumberingAfterBreak="0">
+  <w:abstractNum w:abstractNumId="27" w15:restartNumberingAfterBreak="0">
     <w:nsid w:val="453E2DC6"/>
     <w:multiLevelType w:val="multilevel"/>
     <w:tmpl w:val="4DA4E65A"/>
@@ -8087,7 +9215,7 @@
       </w:rPr>
     </w:lvl>
   </w:abstractNum>
-  <w:abstractNum w:abstractNumId="25" w15:restartNumberingAfterBreak="0">
+  <w:abstractNum w:abstractNumId="28" w15:restartNumberingAfterBreak="0">
     <w:nsid w:val="4D557C4F"/>
     <w:multiLevelType w:val="hybridMultilevel"/>
     <w:tmpl w:val="E482CF54"/>
@@ -8176,7 +9304,7 @@
       </w:pPr>
     </w:lvl>
   </w:abstractNum>
-  <w:abstractNum w:abstractNumId="26" w15:restartNumberingAfterBreak="0">
+  <w:abstractNum w:abstractNumId="29" w15:restartNumberingAfterBreak="0">
     <w:nsid w:val="52DF187A"/>
     <w:multiLevelType w:val="hybridMultilevel"/>
     <w:tmpl w:val="FFFFFFFF"/>
@@ -8289,7 +9417,7 @@
       </w:rPr>
     </w:lvl>
   </w:abstractNum>
-  <w:abstractNum w:abstractNumId="27" w15:restartNumberingAfterBreak="0">
+  <w:abstractNum w:abstractNumId="30" w15:restartNumberingAfterBreak="0">
     <w:nsid w:val="573E3B79"/>
     <w:multiLevelType w:val="hybridMultilevel"/>
     <w:tmpl w:val="FFFFFFFF"/>
@@ -8375,7 +9503,7 @@
       </w:pPr>
     </w:lvl>
   </w:abstractNum>
-  <w:abstractNum w:abstractNumId="28" w15:restartNumberingAfterBreak="0">
+  <w:abstractNum w:abstractNumId="31" w15:restartNumberingAfterBreak="0">
     <w:nsid w:val="5A72411A"/>
     <w:multiLevelType w:val="hybridMultilevel"/>
     <w:tmpl w:val="C31A5862"/>
@@ -8461,7 +9589,7 @@
       </w:pPr>
     </w:lvl>
   </w:abstractNum>
-  <w:abstractNum w:abstractNumId="29" w15:restartNumberingAfterBreak="0">
+  <w:abstractNum w:abstractNumId="32" w15:restartNumberingAfterBreak="0">
     <w:nsid w:val="64424843"/>
     <w:multiLevelType w:val="hybridMultilevel"/>
     <w:tmpl w:val="FFFFFFFF"/>
@@ -8547,7 +9675,7 @@
       </w:pPr>
     </w:lvl>
   </w:abstractNum>
-  <w:abstractNum w:abstractNumId="30" w15:restartNumberingAfterBreak="0">
+  <w:abstractNum w:abstractNumId="33" w15:restartNumberingAfterBreak="0">
     <w:nsid w:val="64803963"/>
     <w:multiLevelType w:val="multilevel"/>
     <w:tmpl w:val="FFFFFFFF"/>
@@ -8633,7 +9761,7 @@
       </w:pPr>
     </w:lvl>
   </w:abstractNum>
-  <w:abstractNum w:abstractNumId="31" w15:restartNumberingAfterBreak="0">
+  <w:abstractNum w:abstractNumId="34" w15:restartNumberingAfterBreak="0">
     <w:nsid w:val="662D2694"/>
     <w:multiLevelType w:val="hybridMultilevel"/>
     <w:tmpl w:val="FFFFFFFF"/>
@@ -8719,7 +9847,7 @@
       </w:pPr>
     </w:lvl>
   </w:abstractNum>
-  <w:abstractNum w:abstractNumId="32" w15:restartNumberingAfterBreak="0">
+  <w:abstractNum w:abstractNumId="35" w15:restartNumberingAfterBreak="0">
     <w:nsid w:val="6989EEEE"/>
     <w:multiLevelType w:val="multilevel"/>
     <w:tmpl w:val="FFFFFFFF"/>
@@ -8805,7 +9933,7 @@
       </w:pPr>
     </w:lvl>
   </w:abstractNum>
-  <w:abstractNum w:abstractNumId="33" w15:restartNumberingAfterBreak="0">
+  <w:abstractNum w:abstractNumId="36" w15:restartNumberingAfterBreak="0">
     <w:nsid w:val="717456F8"/>
     <w:multiLevelType w:val="hybridMultilevel"/>
     <w:tmpl w:val="FFFFFFFF"/>
@@ -8919,52 +10047,52 @@
     </w:lvl>
   </w:abstractNum>
   <w:num w:numId="1" w16cid:durableId="193809708">
-    <w:abstractNumId w:val="28"/>
+    <w:abstractNumId w:val="31"/>
   </w:num>
   <w:num w:numId="2" w16cid:durableId="439304008">
     <w:abstractNumId w:val="0"/>
   </w:num>
   <w:num w:numId="3" w16cid:durableId="1814369601">
-    <w:abstractNumId w:val="9"/>
+    <w:abstractNumId w:val="10"/>
   </w:num>
   <w:num w:numId="4" w16cid:durableId="2006858979">
-    <w:abstractNumId w:val="29"/>
+    <w:abstractNumId w:val="32"/>
   </w:num>
   <w:num w:numId="5" w16cid:durableId="1839346339">
-    <w:abstractNumId w:val="19"/>
+    <w:abstractNumId w:val="22"/>
   </w:num>
   <w:num w:numId="6" w16cid:durableId="1380855808">
-    <w:abstractNumId w:val="11"/>
+    <w:abstractNumId w:val="12"/>
   </w:num>
   <w:num w:numId="7" w16cid:durableId="565338146">
-    <w:abstractNumId w:val="31"/>
+    <w:abstractNumId w:val="34"/>
   </w:num>
   <w:num w:numId="8" w16cid:durableId="522136554">
-    <w:abstractNumId w:val="20"/>
+    <w:abstractNumId w:val="23"/>
   </w:num>
   <w:num w:numId="9" w16cid:durableId="729496021">
-    <w:abstractNumId w:val="25"/>
+    <w:abstractNumId w:val="28"/>
   </w:num>
   <w:num w:numId="10" w16cid:durableId="417485858">
     <w:abstractNumId w:val="8"/>
   </w:num>
   <w:num w:numId="11" w16cid:durableId="1035351234">
-    <w:abstractNumId w:val="24"/>
+    <w:abstractNumId w:val="27"/>
   </w:num>
   <w:num w:numId="12" w16cid:durableId="837691969">
     <w:abstractNumId w:val="5"/>
   </w:num>
   <w:num w:numId="13" w16cid:durableId="979849249">
-    <w:abstractNumId w:val="17"/>
+    <w:abstractNumId w:val="20"/>
   </w:num>
   <w:num w:numId="14" w16cid:durableId="387188096">
-    <w:abstractNumId w:val="12"/>
+    <w:abstractNumId w:val="14"/>
   </w:num>
   <w:num w:numId="15" w16cid:durableId="1770663035">
-    <w:abstractNumId w:val="15"/>
+    <w:abstractNumId w:val="18"/>
   </w:num>
   <w:num w:numId="16" w16cid:durableId="642200228">
-    <w:abstractNumId w:val="16"/>
+    <w:abstractNumId w:val="19"/>
   </w:num>
   <w:num w:numId="17" w16cid:durableId="595553950">
     <w:abstractNumId w:val="7"/>
@@ -8973,52 +10101,61 @@
     <w:abstractNumId w:val="1"/>
   </w:num>
   <w:num w:numId="19" w16cid:durableId="1430350645">
-    <w:abstractNumId w:val="18"/>
+    <w:abstractNumId w:val="21"/>
   </w:num>
   <w:num w:numId="20" w16cid:durableId="609823634">
-    <w:abstractNumId w:val="10"/>
+    <w:abstractNumId w:val="11"/>
   </w:num>
   <w:num w:numId="21" w16cid:durableId="1595891774">
-    <w:abstractNumId w:val="14"/>
+    <w:abstractNumId w:val="16"/>
   </w:num>
   <w:num w:numId="22" w16cid:durableId="1857501887">
     <w:abstractNumId w:val="4"/>
   </w:num>
   <w:num w:numId="23" w16cid:durableId="1424566782">
-    <w:abstractNumId w:val="21"/>
+    <w:abstractNumId w:val="24"/>
   </w:num>
   <w:num w:numId="24" w16cid:durableId="983385615">
-    <w:abstractNumId w:val="23"/>
+    <w:abstractNumId w:val="26"/>
   </w:num>
   <w:num w:numId="25" w16cid:durableId="1303582182">
-    <w:abstractNumId w:val="26"/>
+    <w:abstractNumId w:val="29"/>
   </w:num>
   <w:num w:numId="26" w16cid:durableId="2138447778">
     <w:abstractNumId w:val="2"/>
   </w:num>
   <w:num w:numId="27" w16cid:durableId="715280916">
-    <w:abstractNumId w:val="13"/>
+    <w:abstractNumId w:val="15"/>
   </w:num>
   <w:num w:numId="28" w16cid:durableId="296570619">
-    <w:abstractNumId w:val="27"/>
+    <w:abstractNumId w:val="30"/>
   </w:num>
   <w:num w:numId="29" w16cid:durableId="266351746">
+    <w:abstractNumId w:val="36"/>
+  </w:num>
+  <w:num w:numId="30" w16cid:durableId="1027947511">
     <w:abstractNumId w:val="33"/>
   </w:num>
-  <w:num w:numId="30" w16cid:durableId="1027947511">
-    <w:abstractNumId w:val="30"/>
-  </w:num>
   <w:num w:numId="31" w16cid:durableId="1358778646">
-    <w:abstractNumId w:val="22"/>
+    <w:abstractNumId w:val="25"/>
   </w:num>
   <w:num w:numId="32" w16cid:durableId="186406669">
-    <w:abstractNumId w:val="32"/>
+    <w:abstractNumId w:val="35"/>
   </w:num>
   <w:num w:numId="33" w16cid:durableId="364215154">
     <w:abstractNumId w:val="3"/>
   </w:num>
   <w:num w:numId="34" w16cid:durableId="2118677056">
     <w:abstractNumId w:val="6"/>
+  </w:num>
+  <w:num w:numId="35" w16cid:durableId="60635845">
+    <w:abstractNumId w:val="9"/>
+  </w:num>
+  <w:num w:numId="36" w16cid:durableId="20471257">
+    <w:abstractNumId w:val="13"/>
+  </w:num>
+  <w:num w:numId="37" w16cid:durableId="1737894121">
+    <w:abstractNumId w:val="17"/>
   </w:num>
 </w:numbering>
 </file>

</xml_diff>

<commit_message>
Updated on Time Management table to section 5.3
</commit_message>
<xml_diff>
--- a/7COM1079_Final report_Team_A48.docx
+++ b/7COM1079_Final report_Team_A48.docx
@@ -595,23 +595,7 @@
           <w:rFonts w:ascii="Times New Roman" w:eastAsia="Times New Roman" w:hAnsi="Times New Roman" w:cs="Times New Roman"/>
           <w:i/>
         </w:rPr>
-        <w:t xml:space="preserve">Govardhan </w:t>
-      </w:r>
-      <w:proofErr w:type="spellStart"/>
-      <w:r>
-        <w:rPr>
-          <w:rFonts w:ascii="Times New Roman" w:eastAsia="Times New Roman" w:hAnsi="Times New Roman" w:cs="Times New Roman"/>
-          <w:i/>
-        </w:rPr>
-        <w:t>Kallayi</w:t>
-      </w:r>
-      <w:proofErr w:type="spellEnd"/>
-      <w:r>
-        <w:rPr>
-          <w:rFonts w:ascii="Times New Roman" w:eastAsia="Times New Roman" w:hAnsi="Times New Roman" w:cs="Times New Roman"/>
-          <w:i/>
-        </w:rPr>
-        <w:t xml:space="preserve"> Kannoth 24125831</w:t>
+        <w:t>Govardhan Kallayi Kannoth 24125831</w:t>
       </w:r>
       <w:r>
         <w:rPr>
@@ -2247,35 +2231,7 @@
         <w:rPr>
           <w:rFonts w:ascii="Times New Roman" w:eastAsia="Times New Roman" w:hAnsi="Times New Roman" w:cs="Times New Roman"/>
         </w:rPr>
-        <w:t xml:space="preserve">Global population dynamics have been extensively studied, with the United Nations Population Division [1] documenting unprecedented demographic divergence across continents. Their 2024 report shows Africa maintaining rapid growth while Europe faces population decline, providing the empirical foundation for our analysis. Dyson's [2] demographic transition theory explains these continental variations by positioning regions at different transition stages - Europe having completed the shift to low fertility while many African countries remain in earlier high-growth phases. </w:t>
-      </w:r>
-      <w:proofErr w:type="spellStart"/>
-      <w:r>
-        <w:rPr>
-          <w:rFonts w:ascii="Times New Roman" w:eastAsia="Times New Roman" w:hAnsi="Times New Roman" w:cs="Times New Roman"/>
-        </w:rPr>
-        <w:t>Bongaarts</w:t>
-      </w:r>
-      <w:proofErr w:type="spellEnd"/>
-      <w:r>
-        <w:rPr>
-          <w:rFonts w:ascii="Times New Roman" w:eastAsia="Times New Roman" w:hAnsi="Times New Roman" w:cs="Times New Roman"/>
-        </w:rPr>
-        <w:t xml:space="preserve"> [3] further emphasizes the policy implications of these disparities, noting Africa's growth presents sustainable development challenges, while Europe's aging requires different interventions. Collectively, these studies establish the continental demographic patterns that form our research context, though they primarily focus on aggregate growth rates rather than </w:t>
-      </w:r>
-      <w:proofErr w:type="spellStart"/>
-      <w:r>
-        <w:rPr>
-          <w:rFonts w:ascii="Times New Roman" w:eastAsia="Times New Roman" w:hAnsi="Times New Roman" w:cs="Times New Roman"/>
-        </w:rPr>
-        <w:t>analyzing</w:t>
-      </w:r>
-      <w:proofErr w:type="spellEnd"/>
-      <w:r>
-        <w:rPr>
-          <w:rFonts w:ascii="Times New Roman" w:eastAsia="Times New Roman" w:hAnsi="Times New Roman" w:cs="Times New Roman"/>
-        </w:rPr>
-        <w:t xml:space="preserve"> the proportional distribution of growing versus declining populations across individual countries within each continent, which our study addresses.</w:t>
+        <w:t>Global population dynamics have been extensively studied, with the United Nations Population Division [1] documenting unprecedented demographic divergence across continents. Their 2024 report shows Africa maintaining rapid growth while Europe faces population decline, providing the empirical foundation for our analysis. Dyson's [2] demographic transition theory explains these continental variations by positioning regions at different transition stages - Europe having completed the shift to low fertility while many African countries remain in earlier high-growth phases. Bongaarts [3] further emphasizes the policy implications of these disparities, noting Africa's growth presents sustainable development challenges, while Europe's aging requires different interventions. Collectively, these studies establish the continental demographic patterns that form our research context, though they primarily focus on aggregate growth rates rather than analyzing the proportional distribution of growing versus declining populations across individual countries within each continent, which our study addresses.</w:t>
       </w:r>
     </w:p>
     <w:p>
@@ -3335,7 +3291,30 @@
           <w:bCs/>
           <w:lang w:val="en-US"/>
         </w:rPr>
-        <w:t>Chi-</w:t>
+        <w:t xml:space="preserve">Chi-square </w:t>
+      </w:r>
+      <w:r>
+        <w:rPr>
+          <w:rFonts w:ascii="Times New Roman" w:eastAsia="Times New Roman" w:hAnsi="Times New Roman" w:cs="Times New Roman"/>
+          <w:lang w:val="en-US"/>
+        </w:rPr>
+        <w:t>was selected. This statistical test is appropriate because:</w:t>
+      </w:r>
+    </w:p>
+    <w:p>
+      <w:pPr>
+        <w:ind w:left="720"/>
+        <w:rPr>
+          <w:rFonts w:ascii="Times New Roman" w:eastAsia="Times New Roman" w:hAnsi="Times New Roman" w:cs="Times New Roman"/>
+          <w:lang w:val="en-US"/>
+        </w:rPr>
+      </w:pPr>
+      <w:r>
+        <w:rPr>
+          <w:rFonts w:ascii="Times New Roman" w:eastAsia="Times New Roman" w:hAnsi="Times New Roman" w:cs="Times New Roman"/>
+          <w:lang w:val="en-US"/>
+        </w:rPr>
+        <w:t>Both variables are </w:t>
       </w:r>
       <w:r>
         <w:rPr>
@@ -3344,67 +3323,14 @@
           <w:bCs/>
           <w:lang w:val="en-US"/>
         </w:rPr>
-        <w:t xml:space="preserve">square </w:t>
+        <w:t>nominal/categorical</w:t>
       </w:r>
       <w:r>
         <w:rPr>
           <w:rFonts w:ascii="Times New Roman" w:eastAsia="Times New Roman" w:hAnsi="Times New Roman" w:cs="Times New Roman"/>
           <w:lang w:val="en-US"/>
         </w:rPr>
-        <w:t>was</w:t>
-      </w:r>
-      <w:r>
-        <w:rPr>
-          <w:rFonts w:ascii="Times New Roman" w:eastAsia="Times New Roman" w:hAnsi="Times New Roman" w:cs="Times New Roman"/>
-          <w:lang w:val="en-US"/>
-        </w:rPr>
-        <w:t xml:space="preserve"> selected. This statistical test is appropriate because:</w:t>
-      </w:r>
-    </w:p>
-    <w:p>
-      <w:pPr>
-        <w:ind w:left="720"/>
-        <w:rPr>
-          <w:rFonts w:ascii="Times New Roman" w:eastAsia="Times New Roman" w:hAnsi="Times New Roman" w:cs="Times New Roman"/>
-          <w:lang w:val="en-US"/>
-        </w:rPr>
-      </w:pPr>
-      <w:r>
-        <w:rPr>
-          <w:rFonts w:ascii="Times New Roman" w:eastAsia="Times New Roman" w:hAnsi="Times New Roman" w:cs="Times New Roman"/>
-          <w:lang w:val="en-US"/>
-        </w:rPr>
-        <w:t>Both variables are </w:t>
-      </w:r>
-      <w:r>
-        <w:rPr>
-          <w:rFonts w:ascii="Times New Roman" w:eastAsia="Times New Roman" w:hAnsi="Times New Roman" w:cs="Times New Roman"/>
-          <w:b/>
-          <w:bCs/>
-          <w:lang w:val="en-US"/>
-        </w:rPr>
-        <w:t>nominal/categorical</w:t>
-      </w:r>
-      <w:r>
-        <w:rPr>
-          <w:rFonts w:ascii="Times New Roman" w:eastAsia="Times New Roman" w:hAnsi="Times New Roman" w:cs="Times New Roman"/>
-          <w:lang w:val="en-US"/>
-        </w:rPr>
-        <w:t xml:space="preserve">: Continent (5 categories) and Growth Status (2 </w:t>
-      </w:r>
-      <w:r>
-        <w:rPr>
-          <w:rFonts w:ascii="Times New Roman" w:eastAsia="Times New Roman" w:hAnsi="Times New Roman" w:cs="Times New Roman"/>
-          <w:lang w:val="en-US"/>
-        </w:rPr>
-        <w:t>categories) The</w:t>
-      </w:r>
-      <w:r>
-        <w:rPr>
-          <w:rFonts w:ascii="Times New Roman" w:eastAsia="Times New Roman" w:hAnsi="Times New Roman" w:cs="Times New Roman"/>
-          <w:lang w:val="en-US"/>
-        </w:rPr>
-        <w:t xml:space="preserve"> research question involves comparing </w:t>
+        <w:t>: Continent (5 categories) and Growth Status (2 categories) The research question involves comparing </w:t>
       </w:r>
       <w:r>
         <w:rPr>
@@ -4478,300 +4404,300 @@
         </w:rPr>
       </w:pPr>
     </w:p>
-    <w:tbl>
-      <w:tblPr>
-        <w:tblStyle w:val="TableGrid"/>
-        <w:tblW w:w="0" w:type="auto"/>
-        <w:tblInd w:w="1440" w:type="dxa"/>
-        <w:tblLook w:val="04A0" w:firstRow="1" w:lastRow="0" w:firstColumn="1" w:lastColumn="0" w:noHBand="0" w:noVBand="1"/>
-      </w:tblPr>
-      <w:tblGrid>
-        <w:gridCol w:w="3759"/>
-        <w:gridCol w:w="3817"/>
-      </w:tblGrid>
-      <w:tr>
-        <w:tc>
-          <w:tcPr>
-            <w:tcW w:w="4508" w:type="dxa"/>
-          </w:tcPr>
-          <w:p>
-            <w:pPr>
-              <w:pStyle w:val="ListParagraph"/>
-              <w:ind w:left="0"/>
-              <w:rPr>
-                <w:rFonts w:ascii="Times New Roman" w:eastAsia="Times New Roman" w:hAnsi="Times New Roman" w:cs="Times New Roman"/>
-              </w:rPr>
-            </w:pPr>
-            <w:r>
-              <w:rPr>
-                <w:rFonts w:ascii="Times New Roman" w:eastAsia="Times New Roman" w:hAnsi="Times New Roman" w:cs="Times New Roman"/>
-              </w:rPr>
-              <w:t xml:space="preserve">Aspect                </w:t>
-            </w:r>
-          </w:p>
-        </w:tc>
-        <w:tc>
-          <w:tcPr>
-            <w:tcW w:w="4508" w:type="dxa"/>
-          </w:tcPr>
-          <w:p>
-            <w:pPr>
-              <w:pStyle w:val="ListParagraph"/>
-              <w:ind w:left="0"/>
-              <w:rPr>
-                <w:rFonts w:ascii="Times New Roman" w:eastAsia="Times New Roman" w:hAnsi="Times New Roman" w:cs="Times New Roman"/>
-              </w:rPr>
-            </w:pPr>
-            <w:r>
-              <w:rPr>
-                <w:rFonts w:ascii="Times New Roman" w:eastAsia="Times New Roman" w:hAnsi="Times New Roman" w:cs="Times New Roman"/>
-              </w:rPr>
-              <w:t>Summary</w:t>
-            </w:r>
-          </w:p>
-        </w:tc>
-      </w:tr>
-      <w:tr>
-        <w:tc>
-          <w:tcPr>
-            <w:tcW w:w="4508" w:type="dxa"/>
-          </w:tcPr>
-          <w:p>
-            <w:pPr>
-              <w:pStyle w:val="ListParagraph"/>
-              <w:ind w:left="0"/>
-              <w:rPr>
-                <w:rFonts w:ascii="Times New Roman" w:eastAsia="Times New Roman" w:hAnsi="Times New Roman" w:cs="Times New Roman"/>
-              </w:rPr>
-            </w:pPr>
-            <w:r>
-              <w:rPr>
-                <w:rFonts w:ascii="Times New Roman" w:eastAsia="Times New Roman" w:hAnsi="Times New Roman" w:cs="Times New Roman"/>
-              </w:rPr>
-              <w:t>Weekly Workflow</w:t>
-            </w:r>
-          </w:p>
-        </w:tc>
-        <w:tc>
-          <w:tcPr>
-            <w:tcW w:w="4508" w:type="dxa"/>
-          </w:tcPr>
-          <w:p>
-            <w:pPr>
-              <w:pStyle w:val="ListParagraph"/>
-              <w:ind w:left="0"/>
-              <w:rPr>
-                <w:rFonts w:ascii="Times New Roman" w:eastAsia="Times New Roman" w:hAnsi="Times New Roman" w:cs="Times New Roman"/>
-              </w:rPr>
-            </w:pPr>
-            <w:r>
-              <w:rPr>
-                <w:rFonts w:ascii="Times New Roman" w:eastAsia="Times New Roman" w:hAnsi="Times New Roman" w:cs="Times New Roman"/>
-              </w:rPr>
-              <w:t>Work progressed steadily across multiple weeks, as shown by the distributed commit history.</w:t>
-            </w:r>
-          </w:p>
-        </w:tc>
-      </w:tr>
-      <w:tr>
-        <w:tc>
-          <w:tcPr>
-            <w:tcW w:w="4508" w:type="dxa"/>
-          </w:tcPr>
-          <w:p>
-            <w:pPr>
-              <w:pStyle w:val="ListParagraph"/>
-              <w:ind w:left="0"/>
-              <w:rPr>
-                <w:rFonts w:ascii="Times New Roman" w:eastAsia="Times New Roman" w:hAnsi="Times New Roman" w:cs="Times New Roman"/>
-              </w:rPr>
-            </w:pPr>
-            <w:r>
-              <w:rPr>
-                <w:rFonts w:ascii="Times New Roman" w:eastAsia="Times New Roman" w:hAnsi="Times New Roman" w:cs="Times New Roman"/>
-              </w:rPr>
-              <w:t>Peak Activity</w:t>
-            </w:r>
-          </w:p>
-        </w:tc>
-        <w:tc>
-          <w:tcPr>
-            <w:tcW w:w="4508" w:type="dxa"/>
-          </w:tcPr>
-          <w:p>
-            <w:pPr>
-              <w:pStyle w:val="ListParagraph"/>
-              <w:ind w:left="0"/>
-              <w:rPr>
-                <w:rFonts w:ascii="Times New Roman" w:eastAsia="Times New Roman" w:hAnsi="Times New Roman" w:cs="Times New Roman"/>
-              </w:rPr>
-            </w:pPr>
-            <w:r>
-              <w:rPr>
-                <w:rFonts w:ascii="Times New Roman" w:eastAsia="Times New Roman" w:hAnsi="Times New Roman" w:cs="Times New Roman"/>
-              </w:rPr>
-              <w:t xml:space="preserve">Highest activity occurred in weeks with data cleaning, R scripting, and </w:t>
-            </w:r>
-            <w:r>
-              <w:rPr>
-                <w:rFonts w:ascii="Times New Roman" w:eastAsia="Times New Roman" w:hAnsi="Times New Roman" w:cs="Times New Roman"/>
-              </w:rPr>
-              <w:t>analysis</w:t>
-            </w:r>
-            <w:r>
-              <w:rPr>
-                <w:rFonts w:ascii="Times New Roman" w:eastAsia="Times New Roman" w:hAnsi="Times New Roman" w:cs="Times New Roman"/>
-              </w:rPr>
-              <w:t xml:space="preserve"> tasks</w:t>
-            </w:r>
-          </w:p>
-        </w:tc>
-      </w:tr>
-      <w:tr>
-        <w:tc>
-          <w:tcPr>
-            <w:tcW w:w="4508" w:type="dxa"/>
-          </w:tcPr>
-          <w:p>
-            <w:pPr>
-              <w:pStyle w:val="ListParagraph"/>
-              <w:ind w:left="0"/>
-              <w:rPr>
-                <w:rFonts w:ascii="Times New Roman" w:eastAsia="Times New Roman" w:hAnsi="Times New Roman" w:cs="Times New Roman"/>
-              </w:rPr>
-            </w:pPr>
-            <w:r>
-              <w:rPr>
-                <w:rFonts w:ascii="Times New Roman" w:eastAsia="Times New Roman" w:hAnsi="Times New Roman" w:cs="Times New Roman"/>
-              </w:rPr>
-              <w:t>Meetings</w:t>
-            </w:r>
-          </w:p>
-        </w:tc>
-        <w:tc>
-          <w:tcPr>
-            <w:tcW w:w="4508" w:type="dxa"/>
-          </w:tcPr>
-          <w:p>
-            <w:pPr>
-              <w:pStyle w:val="ListParagraph"/>
-              <w:ind w:left="0"/>
-              <w:rPr>
-                <w:rFonts w:ascii="Times New Roman" w:eastAsia="Times New Roman" w:hAnsi="Times New Roman" w:cs="Times New Roman"/>
-              </w:rPr>
-            </w:pPr>
-            <w:r>
-              <w:rPr>
-                <w:rFonts w:ascii="Times New Roman" w:eastAsia="Times New Roman" w:hAnsi="Times New Roman" w:cs="Times New Roman"/>
-              </w:rPr>
-              <w:t xml:space="preserve">Regular meetings around </w:t>
-            </w:r>
-            <w:r>
-              <w:rPr>
-                <w:rFonts w:ascii="Times New Roman" w:eastAsia="Times New Roman" w:hAnsi="Times New Roman" w:cs="Times New Roman"/>
-              </w:rPr>
-              <w:t>9</w:t>
-            </w:r>
-            <w:r>
-              <w:rPr>
-                <w:rFonts w:ascii="Times New Roman" w:eastAsia="Times New Roman" w:hAnsi="Times New Roman" w:cs="Times New Roman"/>
-              </w:rPr>
-              <w:t>PM helped coordinate work and track deadlines</w:t>
-            </w:r>
-            <w:r>
-              <w:rPr>
-                <w:rFonts w:ascii="Times New Roman" w:eastAsia="Times New Roman" w:hAnsi="Times New Roman" w:cs="Times New Roman"/>
-              </w:rPr>
-              <w:t>.</w:t>
-            </w:r>
-          </w:p>
-        </w:tc>
-      </w:tr>
-      <w:tr>
-        <w:tc>
-          <w:tcPr>
-            <w:tcW w:w="4508" w:type="dxa"/>
-          </w:tcPr>
-          <w:p>
-            <w:pPr>
-              <w:pStyle w:val="ListParagraph"/>
-              <w:ind w:left="0"/>
-              <w:rPr>
-                <w:rFonts w:ascii="Times New Roman" w:eastAsia="Times New Roman" w:hAnsi="Times New Roman" w:cs="Times New Roman"/>
-              </w:rPr>
-            </w:pPr>
-            <w:r>
-              <w:rPr>
-                <w:rFonts w:ascii="Times New Roman" w:eastAsia="Times New Roman" w:hAnsi="Times New Roman" w:cs="Times New Roman"/>
-              </w:rPr>
-              <w:t>Balance of Work</w:t>
-            </w:r>
-          </w:p>
-        </w:tc>
-        <w:tc>
-          <w:tcPr>
-            <w:tcW w:w="4508" w:type="dxa"/>
-          </w:tcPr>
-          <w:p>
-            <w:pPr>
-              <w:pStyle w:val="ListParagraph"/>
-              <w:ind w:left="0"/>
-              <w:rPr>
-                <w:rFonts w:ascii="Times New Roman" w:eastAsia="Times New Roman" w:hAnsi="Times New Roman" w:cs="Times New Roman"/>
-              </w:rPr>
-            </w:pPr>
-            <w:r>
-              <w:rPr>
-                <w:rFonts w:ascii="Times New Roman" w:eastAsia="Times New Roman" w:hAnsi="Times New Roman" w:cs="Times New Roman"/>
-              </w:rPr>
-              <w:t>Contribution levels varied, but overall progress remained consistent due to continuous updates.</w:t>
-            </w:r>
-          </w:p>
-        </w:tc>
-      </w:tr>
-      <w:tr>
-        <w:tc>
-          <w:tcPr>
-            <w:tcW w:w="4508" w:type="dxa"/>
-          </w:tcPr>
-          <w:p>
-            <w:pPr>
-              <w:pStyle w:val="ListParagraph"/>
-              <w:ind w:left="0"/>
-              <w:rPr>
-                <w:rFonts w:ascii="Times New Roman" w:eastAsia="Times New Roman" w:hAnsi="Times New Roman" w:cs="Times New Roman"/>
-              </w:rPr>
-            </w:pPr>
-            <w:r>
-              <w:rPr>
-                <w:rFonts w:ascii="Times New Roman" w:eastAsia="Times New Roman" w:hAnsi="Times New Roman" w:cs="Times New Roman"/>
-              </w:rPr>
-              <w:t>Final Push</w:t>
-            </w:r>
-          </w:p>
-        </w:tc>
-        <w:tc>
-          <w:tcPr>
-            <w:tcW w:w="4508" w:type="dxa"/>
-          </w:tcPr>
-          <w:p>
-            <w:pPr>
-              <w:pStyle w:val="ListParagraph"/>
-              <w:ind w:left="0"/>
-              <w:rPr>
-                <w:rFonts w:ascii="Times New Roman" w:eastAsia="Times New Roman" w:hAnsi="Times New Roman" w:cs="Times New Roman"/>
-              </w:rPr>
-            </w:pPr>
-            <w:r>
-              <w:rPr>
-                <w:rFonts w:ascii="Times New Roman" w:eastAsia="Times New Roman" w:hAnsi="Times New Roman" w:cs="Times New Roman"/>
-              </w:rPr>
-              <w:t>Final analysis and report sections were completed efficiently near the deadline.</w:t>
-            </w:r>
-          </w:p>
-        </w:tc>
-      </w:tr>
-    </w:tbl>
+    <w:p>
+      <w:pPr>
+        <w:pStyle w:val="ListParagraph"/>
+        <w:ind w:left="1440"/>
+        <w:rPr>
+          <w:rFonts w:ascii="Times New Roman" w:eastAsia="Times New Roman" w:hAnsi="Times New Roman" w:cs="Times New Roman"/>
+        </w:rPr>
+      </w:pPr>
+      <w:r>
+        <w:rPr>
+          <w:rFonts w:ascii="Times New Roman" w:eastAsia="Times New Roman" w:hAnsi="Times New Roman" w:cs="Times New Roman"/>
+        </w:rPr>
+        <w:t xml:space="preserve">Task → / Week ↓   </w:t>
+      </w:r>
+      <w:r>
+        <w:rPr>
+          <w:rFonts w:ascii="Times New Roman" w:eastAsia="Times New Roman" w:hAnsi="Times New Roman" w:cs="Times New Roman"/>
+        </w:rPr>
+        <w:t xml:space="preserve">     </w:t>
+      </w:r>
+      <w:r>
+        <w:rPr>
+          <w:rFonts w:ascii="Times New Roman" w:eastAsia="Times New Roman" w:hAnsi="Times New Roman" w:cs="Times New Roman"/>
+        </w:rPr>
+        <w:t xml:space="preserve">  1      2      3      4      5</w:t>
+      </w:r>
+    </w:p>
+    <w:p>
+      <w:pPr>
+        <w:pStyle w:val="ListParagraph"/>
+        <w:ind w:left="1440"/>
+        <w:rPr>
+          <w:rFonts w:ascii="Times New Roman" w:eastAsia="Times New Roman" w:hAnsi="Times New Roman" w:cs="Times New Roman"/>
+        </w:rPr>
+      </w:pPr>
+      <w:r>
+        <w:rPr>
+          <w:rFonts w:ascii="Times New Roman" w:eastAsia="Times New Roman" w:hAnsi="Times New Roman" w:cs="Times New Roman"/>
+        </w:rPr>
+        <w:t>--------------------------------------------------------</w:t>
+      </w:r>
+    </w:p>
+    <w:p>
+      <w:pPr>
+        <w:pStyle w:val="ListParagraph"/>
+        <w:ind w:left="1440"/>
+        <w:rPr>
+          <w:rFonts w:ascii="Times New Roman" w:eastAsia="Times New Roman" w:hAnsi="Times New Roman" w:cs="Times New Roman"/>
+        </w:rPr>
+      </w:pPr>
+      <w:r>
+        <w:rPr>
+          <w:rFonts w:ascii="Times New Roman" w:eastAsia="Times New Roman" w:hAnsi="Times New Roman" w:cs="Times New Roman"/>
+        </w:rPr>
+        <w:t xml:space="preserve">Dataset Submission   </w:t>
+      </w:r>
+      <w:r>
+        <w:rPr>
+          <w:rFonts w:ascii="Times New Roman" w:eastAsia="Times New Roman" w:hAnsi="Times New Roman" w:cs="Times New Roman"/>
+        </w:rPr>
+        <w:t xml:space="preserve">   </w:t>
+      </w:r>
+      <w:r>
+        <w:rPr>
+          <w:rFonts w:ascii="Times New Roman" w:eastAsia="Times New Roman" w:hAnsi="Times New Roman" w:cs="Times New Roman"/>
+        </w:rPr>
+        <w:t>■      ■      -      -      -</w:t>
+      </w:r>
+    </w:p>
+    <w:p>
+      <w:pPr>
+        <w:pStyle w:val="ListParagraph"/>
+        <w:ind w:left="1440"/>
+        <w:rPr>
+          <w:rFonts w:ascii="Times New Roman" w:eastAsia="Times New Roman" w:hAnsi="Times New Roman" w:cs="Times New Roman"/>
+        </w:rPr>
+      </w:pPr>
+      <w:r>
+        <w:rPr>
+          <w:rFonts w:ascii="Times New Roman" w:eastAsia="Times New Roman" w:hAnsi="Times New Roman" w:cs="Times New Roman"/>
+        </w:rPr>
+        <w:t>--------------------------------------------------------</w:t>
+      </w:r>
+    </w:p>
+    <w:p>
+      <w:pPr>
+        <w:pStyle w:val="ListParagraph"/>
+        <w:ind w:left="1440"/>
+        <w:rPr>
+          <w:rFonts w:ascii="Times New Roman" w:eastAsia="Times New Roman" w:hAnsi="Times New Roman" w:cs="Times New Roman"/>
+        </w:rPr>
+      </w:pPr>
+      <w:r>
+        <w:rPr>
+          <w:rFonts w:ascii="Times New Roman" w:eastAsia="Times New Roman" w:hAnsi="Times New Roman" w:cs="Times New Roman"/>
+        </w:rPr>
+        <w:t xml:space="preserve">Data </w:t>
+      </w:r>
+      <w:r>
+        <w:rPr>
+          <w:rFonts w:ascii="Times New Roman" w:eastAsia="Times New Roman" w:hAnsi="Times New Roman" w:cs="Times New Roman"/>
+        </w:rPr>
+        <w:t>Validation</w:t>
+      </w:r>
+      <w:r>
+        <w:rPr>
+          <w:rFonts w:ascii="Times New Roman" w:eastAsia="Times New Roman" w:hAnsi="Times New Roman" w:cs="Times New Roman"/>
+        </w:rPr>
+        <w:t xml:space="preserve">    </w:t>
+      </w:r>
+      <w:r>
+        <w:rPr>
+          <w:rFonts w:ascii="Times New Roman" w:eastAsia="Times New Roman" w:hAnsi="Times New Roman" w:cs="Times New Roman"/>
+        </w:rPr>
+        <w:t xml:space="preserve">       </w:t>
+      </w:r>
+      <w:r>
+        <w:rPr>
+          <w:rFonts w:ascii="Times New Roman" w:eastAsia="Times New Roman" w:hAnsi="Times New Roman" w:cs="Times New Roman"/>
+        </w:rPr>
+        <w:t xml:space="preserve">  -      ■      ■      -      -</w:t>
+      </w:r>
+    </w:p>
+    <w:p>
+      <w:pPr>
+        <w:pStyle w:val="ListParagraph"/>
+        <w:ind w:left="1440"/>
+        <w:rPr>
+          <w:rFonts w:ascii="Times New Roman" w:eastAsia="Times New Roman" w:hAnsi="Times New Roman" w:cs="Times New Roman"/>
+        </w:rPr>
+      </w:pPr>
+      <w:r>
+        <w:rPr>
+          <w:rFonts w:ascii="Times New Roman" w:eastAsia="Times New Roman" w:hAnsi="Times New Roman" w:cs="Times New Roman"/>
+        </w:rPr>
+        <w:t>--------------------------------------------------------</w:t>
+      </w:r>
+    </w:p>
+    <w:p>
+      <w:pPr>
+        <w:pStyle w:val="ListParagraph"/>
+        <w:ind w:left="1440"/>
+        <w:rPr>
+          <w:rFonts w:ascii="Times New Roman" w:eastAsia="Times New Roman" w:hAnsi="Times New Roman" w:cs="Times New Roman"/>
+        </w:rPr>
+      </w:pPr>
+      <w:r>
+        <w:rPr>
+          <w:rFonts w:ascii="Times New Roman" w:eastAsia="Times New Roman" w:hAnsi="Times New Roman" w:cs="Times New Roman"/>
+        </w:rPr>
+        <w:t xml:space="preserve">Hypothesis Dev.    </w:t>
+      </w:r>
+      <w:r>
+        <w:rPr>
+          <w:rFonts w:ascii="Times New Roman" w:eastAsia="Times New Roman" w:hAnsi="Times New Roman" w:cs="Times New Roman"/>
+        </w:rPr>
+        <w:t xml:space="preserve">      </w:t>
+      </w:r>
+      <w:r>
+        <w:rPr>
+          <w:rFonts w:ascii="Times New Roman" w:eastAsia="Times New Roman" w:hAnsi="Times New Roman" w:cs="Times New Roman"/>
+        </w:rPr>
+        <w:t xml:space="preserve">  -      -      ■      -      -</w:t>
+      </w:r>
+    </w:p>
+    <w:p>
+      <w:pPr>
+        <w:pStyle w:val="ListParagraph"/>
+        <w:ind w:left="1440"/>
+        <w:rPr>
+          <w:rFonts w:ascii="Times New Roman" w:eastAsia="Times New Roman" w:hAnsi="Times New Roman" w:cs="Times New Roman"/>
+        </w:rPr>
+      </w:pPr>
+      <w:r>
+        <w:rPr>
+          <w:rFonts w:ascii="Times New Roman" w:eastAsia="Times New Roman" w:hAnsi="Times New Roman" w:cs="Times New Roman"/>
+        </w:rPr>
+        <w:t>--------------------------------------------------------</w:t>
+      </w:r>
+    </w:p>
+    <w:p>
+      <w:pPr>
+        <w:pStyle w:val="ListParagraph"/>
+        <w:ind w:left="1440"/>
+        <w:rPr>
+          <w:rFonts w:ascii="Times New Roman" w:eastAsia="Times New Roman" w:hAnsi="Times New Roman" w:cs="Times New Roman"/>
+        </w:rPr>
+      </w:pPr>
+      <w:r>
+        <w:rPr>
+          <w:rFonts w:ascii="Times New Roman" w:eastAsia="Times New Roman" w:hAnsi="Times New Roman" w:cs="Times New Roman"/>
+        </w:rPr>
+        <w:t xml:space="preserve">Visualisation        </w:t>
+      </w:r>
+      <w:r>
+        <w:rPr>
+          <w:rFonts w:ascii="Times New Roman" w:eastAsia="Times New Roman" w:hAnsi="Times New Roman" w:cs="Times New Roman"/>
+        </w:rPr>
+        <w:t xml:space="preserve">         </w:t>
+      </w:r>
+      <w:r>
+        <w:rPr>
+          <w:rFonts w:ascii="Times New Roman" w:eastAsia="Times New Roman" w:hAnsi="Times New Roman" w:cs="Times New Roman"/>
+        </w:rPr>
+        <w:t>-      -      ■      ■      -</w:t>
+      </w:r>
+    </w:p>
+    <w:p>
+      <w:pPr>
+        <w:pStyle w:val="ListParagraph"/>
+        <w:ind w:left="1440"/>
+        <w:rPr>
+          <w:rFonts w:ascii="Times New Roman" w:eastAsia="Times New Roman" w:hAnsi="Times New Roman" w:cs="Times New Roman"/>
+        </w:rPr>
+      </w:pPr>
+      <w:r>
+        <w:rPr>
+          <w:rFonts w:ascii="Times New Roman" w:eastAsia="Times New Roman" w:hAnsi="Times New Roman" w:cs="Times New Roman"/>
+        </w:rPr>
+        <w:t>--------------------------------------------------------</w:t>
+      </w:r>
+    </w:p>
+    <w:p>
+      <w:pPr>
+        <w:pStyle w:val="ListParagraph"/>
+        <w:ind w:left="1440"/>
+        <w:rPr>
+          <w:rFonts w:ascii="Times New Roman" w:eastAsia="Times New Roman" w:hAnsi="Times New Roman" w:cs="Times New Roman"/>
+        </w:rPr>
+      </w:pPr>
+      <w:r>
+        <w:rPr>
+          <w:rFonts w:ascii="Times New Roman" w:eastAsia="Times New Roman" w:hAnsi="Times New Roman" w:cs="Times New Roman"/>
+        </w:rPr>
+        <w:t xml:space="preserve">Analysis            </w:t>
+      </w:r>
+      <w:r>
+        <w:rPr>
+          <w:rFonts w:ascii="Times New Roman" w:eastAsia="Times New Roman" w:hAnsi="Times New Roman" w:cs="Times New Roman"/>
+        </w:rPr>
+        <w:t xml:space="preserve">           </w:t>
+      </w:r>
+      <w:r>
+        <w:rPr>
+          <w:rFonts w:ascii="Times New Roman" w:eastAsia="Times New Roman" w:hAnsi="Times New Roman" w:cs="Times New Roman"/>
+        </w:rPr>
+        <w:t xml:space="preserve"> -      -      -      ■      ■</w:t>
+      </w:r>
+    </w:p>
+    <w:p>
+      <w:pPr>
+        <w:pStyle w:val="ListParagraph"/>
+        <w:ind w:left="1440"/>
+        <w:rPr>
+          <w:rFonts w:ascii="Times New Roman" w:eastAsia="Times New Roman" w:hAnsi="Times New Roman" w:cs="Times New Roman"/>
+        </w:rPr>
+      </w:pPr>
+      <w:r>
+        <w:rPr>
+          <w:rFonts w:ascii="Times New Roman" w:eastAsia="Times New Roman" w:hAnsi="Times New Roman" w:cs="Times New Roman"/>
+        </w:rPr>
+        <w:t>--------------------------------------------------------</w:t>
+      </w:r>
+    </w:p>
+    <w:p>
+      <w:pPr>
+        <w:pStyle w:val="ListParagraph"/>
+        <w:pBdr>
+          <w:bottom w:val="single" w:sz="6" w:space="1" w:color="auto"/>
+        </w:pBdr>
+        <w:ind w:left="1440"/>
+        <w:rPr>
+          <w:rFonts w:ascii="Times New Roman" w:eastAsia="Times New Roman" w:hAnsi="Times New Roman" w:cs="Times New Roman"/>
+        </w:rPr>
+      </w:pPr>
+      <w:r>
+        <w:rPr>
+          <w:rFonts w:ascii="Times New Roman" w:eastAsia="Times New Roman" w:hAnsi="Times New Roman" w:cs="Times New Roman"/>
+        </w:rPr>
+        <w:t xml:space="preserve">Report Writing     </w:t>
+      </w:r>
+      <w:r>
+        <w:rPr>
+          <w:rFonts w:ascii="Times New Roman" w:eastAsia="Times New Roman" w:hAnsi="Times New Roman" w:cs="Times New Roman"/>
+        </w:rPr>
+        <w:t xml:space="preserve">       </w:t>
+      </w:r>
+      <w:r>
+        <w:rPr>
+          <w:rFonts w:ascii="Times New Roman" w:eastAsia="Times New Roman" w:hAnsi="Times New Roman" w:cs="Times New Roman"/>
+        </w:rPr>
+        <w:t xml:space="preserve">  -      -      -      ■      ■</w:t>
+      </w:r>
+    </w:p>
     <w:p>
       <w:pPr>
         <w:pStyle w:val="ListParagraph"/>
@@ -5243,7 +5169,6 @@
           <w:iCs/>
           <w:highlight w:val="yellow"/>
         </w:rPr>
-        <w:lastRenderedPageBreak/>
         <w:t>Commit Message:</w:t>
       </w:r>
       <w:r>
@@ -5305,6 +5230,7 @@
         <w:rPr>
           <w:rFonts w:ascii="Times New Roman" w:eastAsia="Times New Roman" w:hAnsi="Times New Roman" w:cs="Times New Roman"/>
         </w:rPr>
+        <w:lastRenderedPageBreak/>
         <w:t>Conclusions</w:t>
       </w:r>
     </w:p>
@@ -5672,7 +5598,6 @@
         </w:rPr>
         <w:t xml:space="preserve">3. </w:t>
       </w:r>
-      <w:proofErr w:type="spellStart"/>
       <w:r>
         <w:rPr>
           <w:rFonts w:eastAsia="Times New Roman"/>
@@ -5680,17 +5605,7 @@
           <w:iCs/>
           <w:lang w:val="en-US"/>
         </w:rPr>
-        <w:t>Bongaarts</w:t>
-      </w:r>
-      <w:proofErr w:type="spellEnd"/>
-      <w:r>
-        <w:rPr>
-          <w:rFonts w:eastAsia="Times New Roman"/>
-          <w:i/>
-          <w:iCs/>
-          <w:lang w:val="en-US"/>
-        </w:rPr>
-        <w:t>, J. (2016). Development: Slow down population growth. Nature, 530(7591), 409-412.</w:t>
+        <w:t>Bongaarts, J. (2016). Development: Slow down population growth. Nature, 530(7591), 409-412.</w:t>
       </w:r>
     </w:p>
     <w:p>
@@ -5816,19 +5731,11 @@
           <w:rFonts w:ascii="Times New Roman" w:eastAsia="Times New Roman" w:hAnsi="Times New Roman" w:cs="Times New Roman"/>
         </w:rPr>
       </w:pPr>
-      <w:proofErr w:type="spellStart"/>
-      <w:r>
-        <w:rPr>
-          <w:rFonts w:ascii="Times New Roman" w:eastAsia="Times New Roman" w:hAnsi="Times New Roman" w:cs="Times New Roman"/>
-        </w:rPr>
-        <w:t>Analysis.R</w:t>
-      </w:r>
-      <w:proofErr w:type="spellEnd"/>
-      <w:r>
-        <w:rPr>
-          <w:rFonts w:ascii="Times New Roman" w:eastAsia="Times New Roman" w:hAnsi="Times New Roman" w:cs="Times New Roman"/>
-        </w:rPr>
-        <w:t xml:space="preserve"> code with the appropriate statistics to test the hypotheses. </w:t>
+      <w:r>
+        <w:rPr>
+          <w:rFonts w:ascii="Times New Roman" w:eastAsia="Times New Roman" w:hAnsi="Times New Roman" w:cs="Times New Roman"/>
+        </w:rPr>
+        <w:t xml:space="preserve">Analysis.R code with the appropriate statistics to test the hypotheses. </w:t>
       </w:r>
     </w:p>
     <w:p>
@@ -10756,6 +10663,7 @@
   <w:style w:type="character" w:default="1" w:styleId="DefaultParagraphFont">
     <w:name w:val="Default Paragraph Font"/>
     <w:uiPriority w:val="1"/>
+    <w:semiHidden/>
     <w:unhideWhenUsed/>
   </w:style>
   <w:style w:type="table" w:default="1" w:styleId="TableNormal">

</xml_diff>

<commit_message>
In section 5.3 Added the GannChart
</commit_message>
<xml_diff>
--- a/7COM1079_Final report_Team_A48.docx
+++ b/7COM1079_Final report_Team_A48.docx
@@ -595,7 +595,23 @@
           <w:rFonts w:ascii="Times New Roman" w:eastAsia="Times New Roman" w:hAnsi="Times New Roman" w:cs="Times New Roman"/>
           <w:i/>
         </w:rPr>
-        <w:t>Govardhan Kallayi Kannoth 24125831</w:t>
+        <w:t xml:space="preserve">Govardhan </w:t>
+      </w:r>
+      <w:proofErr w:type="spellStart"/>
+      <w:r>
+        <w:rPr>
+          <w:rFonts w:ascii="Times New Roman" w:eastAsia="Times New Roman" w:hAnsi="Times New Roman" w:cs="Times New Roman"/>
+          <w:i/>
+        </w:rPr>
+        <w:t>Kallayi</w:t>
+      </w:r>
+      <w:proofErr w:type="spellEnd"/>
+      <w:r>
+        <w:rPr>
+          <w:rFonts w:ascii="Times New Roman" w:eastAsia="Times New Roman" w:hAnsi="Times New Roman" w:cs="Times New Roman"/>
+          <w:i/>
+        </w:rPr>
+        <w:t xml:space="preserve"> Kannoth 24125831</w:t>
       </w:r>
       <w:r>
         <w:rPr>
@@ -2231,7 +2247,35 @@
         <w:rPr>
           <w:rFonts w:ascii="Times New Roman" w:eastAsia="Times New Roman" w:hAnsi="Times New Roman" w:cs="Times New Roman"/>
         </w:rPr>
-        <w:t>Global population dynamics have been extensively studied, with the United Nations Population Division [1] documenting unprecedented demographic divergence across continents. Their 2024 report shows Africa maintaining rapid growth while Europe faces population decline, providing the empirical foundation for our analysis. Dyson's [2] demographic transition theory explains these continental variations by positioning regions at different transition stages - Europe having completed the shift to low fertility while many African countries remain in earlier high-growth phases. Bongaarts [3] further emphasizes the policy implications of these disparities, noting Africa's growth presents sustainable development challenges, while Europe's aging requires different interventions. Collectively, these studies establish the continental demographic patterns that form our research context, though they primarily focus on aggregate growth rates rather than analyzing the proportional distribution of growing versus declining populations across individual countries within each continent, which our study addresses.</w:t>
+        <w:t xml:space="preserve">Global population dynamics have been extensively studied, with the United Nations Population Division [1] documenting unprecedented demographic divergence across continents. Their 2024 report shows Africa maintaining rapid growth while Europe faces population decline, providing the empirical foundation for our analysis. Dyson's [2] demographic transition theory explains these continental variations by positioning regions at different transition stages - Europe having completed the shift to low fertility while many African countries remain in earlier high-growth phases. </w:t>
+      </w:r>
+      <w:proofErr w:type="spellStart"/>
+      <w:r>
+        <w:rPr>
+          <w:rFonts w:ascii="Times New Roman" w:eastAsia="Times New Roman" w:hAnsi="Times New Roman" w:cs="Times New Roman"/>
+        </w:rPr>
+        <w:t>Bongaarts</w:t>
+      </w:r>
+      <w:proofErr w:type="spellEnd"/>
+      <w:r>
+        <w:rPr>
+          <w:rFonts w:ascii="Times New Roman" w:eastAsia="Times New Roman" w:hAnsi="Times New Roman" w:cs="Times New Roman"/>
+        </w:rPr>
+        <w:t xml:space="preserve"> [3] further emphasizes the policy implications of these disparities, noting Africa's growth presents sustainable development challenges, while Europe's aging requires different interventions. Collectively, these studies establish the continental demographic patterns that form our research context, though they primarily focus on aggregate growth rates rather than </w:t>
+      </w:r>
+      <w:proofErr w:type="spellStart"/>
+      <w:r>
+        <w:rPr>
+          <w:rFonts w:ascii="Times New Roman" w:eastAsia="Times New Roman" w:hAnsi="Times New Roman" w:cs="Times New Roman"/>
+        </w:rPr>
+        <w:t>analyzing</w:t>
+      </w:r>
+      <w:proofErr w:type="spellEnd"/>
+      <w:r>
+        <w:rPr>
+          <w:rFonts w:ascii="Times New Roman" w:eastAsia="Times New Roman" w:hAnsi="Times New Roman" w:cs="Times New Roman"/>
+        </w:rPr>
+        <w:t xml:space="preserve"> the proportional distribution of growing versus declining populations across individual countries within each continent, which our study addresses.</w:t>
       </w:r>
     </w:p>
     <w:p>
@@ -2520,24 +2564,14 @@
       <w:r>
         <w:t xml:space="preserve">Figure </w:t>
       </w:r>
-      <w:r>
-        <w:fldChar w:fldCharType="begin"/>
-      </w:r>
-      <w:r>
-        <w:instrText xml:space="preserve"> SEQ Figure \* ARABIC </w:instrText>
-      </w:r>
-      <w:r>
-        <w:fldChar w:fldCharType="separate"/>
-      </w:r>
-      <w:r>
-        <w:rPr>
-          <w:noProof/>
-        </w:rPr>
-        <w:t>1</w:t>
-      </w:r>
-      <w:r>
-        <w:fldChar w:fldCharType="end"/>
-      </w:r>
+      <w:fldSimple w:instr=" SEQ Figure \* ARABIC ">
+        <w:r>
+          <w:rPr>
+            <w:noProof/>
+          </w:rPr>
+          <w:t>1</w:t>
+        </w:r>
+      </w:fldSimple>
     </w:p>
     <w:p/>
     <w:p>
@@ -2604,24 +2638,14 @@
       <w:r>
         <w:t xml:space="preserve">Figure </w:t>
       </w:r>
-      <w:r>
-        <w:fldChar w:fldCharType="begin"/>
-      </w:r>
-      <w:r>
-        <w:instrText xml:space="preserve"> SEQ Figure \* ARABIC </w:instrText>
-      </w:r>
-      <w:r>
-        <w:fldChar w:fldCharType="separate"/>
-      </w:r>
-      <w:r>
-        <w:rPr>
-          <w:noProof/>
-        </w:rPr>
-        <w:t>2</w:t>
-      </w:r>
-      <w:r>
-        <w:fldChar w:fldCharType="end"/>
-      </w:r>
+      <w:fldSimple w:instr=" SEQ Figure \* ARABIC ">
+        <w:r>
+          <w:rPr>
+            <w:noProof/>
+          </w:rPr>
+          <w:t>2</w:t>
+        </w:r>
+      </w:fldSimple>
     </w:p>
     <w:p/>
     <w:p>
@@ -3422,24 +3446,14 @@
       <w:r>
         <w:t xml:space="preserve">Table </w:t>
       </w:r>
-      <w:r>
-        <w:fldChar w:fldCharType="begin"/>
-      </w:r>
-      <w:r>
-        <w:instrText xml:space="preserve"> SEQ Table \* ARABIC </w:instrText>
-      </w:r>
-      <w:r>
-        <w:fldChar w:fldCharType="separate"/>
-      </w:r>
-      <w:r>
-        <w:rPr>
-          <w:noProof/>
-        </w:rPr>
-        <w:t>1</w:t>
-      </w:r>
-      <w:r>
-        <w:fldChar w:fldCharType="end"/>
-      </w:r>
+      <w:fldSimple w:instr=" SEQ Table \* ARABIC ">
+        <w:r>
+          <w:rPr>
+            <w:noProof/>
+          </w:rPr>
+          <w:t>1</w:t>
+        </w:r>
+      </w:fldSimple>
     </w:p>
     <w:tbl>
       <w:tblPr>
@@ -4398,305 +4412,76 @@
     <w:p>
       <w:pPr>
         <w:pStyle w:val="ListParagraph"/>
+        <w:keepNext/>
         <w:ind w:left="1440"/>
-        <w:rPr>
-          <w:rFonts w:ascii="Times New Roman" w:eastAsia="Times New Roman" w:hAnsi="Times New Roman" w:cs="Times New Roman"/>
-        </w:rPr>
-      </w:pPr>
-    </w:p>
-    <w:p>
-      <w:pPr>
-        <w:pStyle w:val="ListParagraph"/>
-        <w:ind w:left="1440"/>
-        <w:rPr>
-          <w:rFonts w:ascii="Times New Roman" w:eastAsia="Times New Roman" w:hAnsi="Times New Roman" w:cs="Times New Roman"/>
-        </w:rPr>
-      </w:pPr>
-      <w:r>
-        <w:rPr>
-          <w:rFonts w:ascii="Times New Roman" w:eastAsia="Times New Roman" w:hAnsi="Times New Roman" w:cs="Times New Roman"/>
-        </w:rPr>
-        <w:t xml:space="preserve">Task → / Week ↓   </w:t>
-      </w:r>
-      <w:r>
-        <w:rPr>
-          <w:rFonts w:ascii="Times New Roman" w:eastAsia="Times New Roman" w:hAnsi="Times New Roman" w:cs="Times New Roman"/>
-        </w:rPr>
-        <w:t xml:space="preserve">     </w:t>
-      </w:r>
-      <w:r>
-        <w:rPr>
-          <w:rFonts w:ascii="Times New Roman" w:eastAsia="Times New Roman" w:hAnsi="Times New Roman" w:cs="Times New Roman"/>
-        </w:rPr>
-        <w:t xml:space="preserve">  1      2      3      4      5</w:t>
-      </w:r>
-    </w:p>
-    <w:p>
-      <w:pPr>
-        <w:pStyle w:val="ListParagraph"/>
-        <w:ind w:left="1440"/>
-        <w:rPr>
-          <w:rFonts w:ascii="Times New Roman" w:eastAsia="Times New Roman" w:hAnsi="Times New Roman" w:cs="Times New Roman"/>
-        </w:rPr>
-      </w:pPr>
-      <w:r>
-        <w:rPr>
-          <w:rFonts w:ascii="Times New Roman" w:eastAsia="Times New Roman" w:hAnsi="Times New Roman" w:cs="Times New Roman"/>
-        </w:rPr>
-        <w:t>--------------------------------------------------------</w:t>
-      </w:r>
-    </w:p>
-    <w:p>
-      <w:pPr>
-        <w:pStyle w:val="ListParagraph"/>
-        <w:ind w:left="1440"/>
-        <w:rPr>
-          <w:rFonts w:ascii="Times New Roman" w:eastAsia="Times New Roman" w:hAnsi="Times New Roman" w:cs="Times New Roman"/>
-        </w:rPr>
-      </w:pPr>
-      <w:r>
-        <w:rPr>
-          <w:rFonts w:ascii="Times New Roman" w:eastAsia="Times New Roman" w:hAnsi="Times New Roman" w:cs="Times New Roman"/>
-        </w:rPr>
-        <w:t xml:space="preserve">Dataset Submission   </w:t>
-      </w:r>
-      <w:r>
-        <w:rPr>
-          <w:rFonts w:ascii="Times New Roman" w:eastAsia="Times New Roman" w:hAnsi="Times New Roman" w:cs="Times New Roman"/>
-        </w:rPr>
-        <w:t xml:space="preserve">   </w:t>
-      </w:r>
-      <w:r>
-        <w:rPr>
-          <w:rFonts w:ascii="Times New Roman" w:eastAsia="Times New Roman" w:hAnsi="Times New Roman" w:cs="Times New Roman"/>
-        </w:rPr>
-        <w:t>■      ■      -      -      -</w:t>
-      </w:r>
-    </w:p>
-    <w:p>
-      <w:pPr>
-        <w:pStyle w:val="ListParagraph"/>
-        <w:ind w:left="1440"/>
-        <w:rPr>
-          <w:rFonts w:ascii="Times New Roman" w:eastAsia="Times New Roman" w:hAnsi="Times New Roman" w:cs="Times New Roman"/>
-        </w:rPr>
-      </w:pPr>
-      <w:r>
-        <w:rPr>
-          <w:rFonts w:ascii="Times New Roman" w:eastAsia="Times New Roman" w:hAnsi="Times New Roman" w:cs="Times New Roman"/>
-        </w:rPr>
-        <w:t>--------------------------------------------------------</w:t>
-      </w:r>
-    </w:p>
-    <w:p>
-      <w:pPr>
-        <w:pStyle w:val="ListParagraph"/>
-        <w:ind w:left="1440"/>
-        <w:rPr>
-          <w:rFonts w:ascii="Times New Roman" w:eastAsia="Times New Roman" w:hAnsi="Times New Roman" w:cs="Times New Roman"/>
-        </w:rPr>
-      </w:pPr>
-      <w:r>
-        <w:rPr>
-          <w:rFonts w:ascii="Times New Roman" w:eastAsia="Times New Roman" w:hAnsi="Times New Roman" w:cs="Times New Roman"/>
-        </w:rPr>
-        <w:t xml:space="preserve">Data </w:t>
-      </w:r>
-      <w:r>
-        <w:rPr>
-          <w:rFonts w:ascii="Times New Roman" w:eastAsia="Times New Roman" w:hAnsi="Times New Roman" w:cs="Times New Roman"/>
-        </w:rPr>
-        <w:t>Validation</w:t>
-      </w:r>
-      <w:r>
-        <w:rPr>
-          <w:rFonts w:ascii="Times New Roman" w:eastAsia="Times New Roman" w:hAnsi="Times New Roman" w:cs="Times New Roman"/>
-        </w:rPr>
-        <w:t xml:space="preserve">    </w:t>
-      </w:r>
-      <w:r>
-        <w:rPr>
-          <w:rFonts w:ascii="Times New Roman" w:eastAsia="Times New Roman" w:hAnsi="Times New Roman" w:cs="Times New Roman"/>
-        </w:rPr>
-        <w:t xml:space="preserve">       </w:t>
-      </w:r>
-      <w:r>
-        <w:rPr>
-          <w:rFonts w:ascii="Times New Roman" w:eastAsia="Times New Roman" w:hAnsi="Times New Roman" w:cs="Times New Roman"/>
-        </w:rPr>
-        <w:t xml:space="preserve">  -      ■      ■      -      -</w:t>
-      </w:r>
-    </w:p>
-    <w:p>
-      <w:pPr>
-        <w:pStyle w:val="ListParagraph"/>
-        <w:ind w:left="1440"/>
-        <w:rPr>
-          <w:rFonts w:ascii="Times New Roman" w:eastAsia="Times New Roman" w:hAnsi="Times New Roman" w:cs="Times New Roman"/>
-        </w:rPr>
-      </w:pPr>
-      <w:r>
-        <w:rPr>
-          <w:rFonts w:ascii="Times New Roman" w:eastAsia="Times New Roman" w:hAnsi="Times New Roman" w:cs="Times New Roman"/>
-        </w:rPr>
-        <w:t>--------------------------------------------------------</w:t>
-      </w:r>
-    </w:p>
-    <w:p>
-      <w:pPr>
-        <w:pStyle w:val="ListParagraph"/>
-        <w:ind w:left="1440"/>
-        <w:rPr>
-          <w:rFonts w:ascii="Times New Roman" w:eastAsia="Times New Roman" w:hAnsi="Times New Roman" w:cs="Times New Roman"/>
-        </w:rPr>
-      </w:pPr>
-      <w:r>
-        <w:rPr>
-          <w:rFonts w:ascii="Times New Roman" w:eastAsia="Times New Roman" w:hAnsi="Times New Roman" w:cs="Times New Roman"/>
-        </w:rPr>
-        <w:t xml:space="preserve">Hypothesis Dev.    </w:t>
-      </w:r>
-      <w:r>
-        <w:rPr>
-          <w:rFonts w:ascii="Times New Roman" w:eastAsia="Times New Roman" w:hAnsi="Times New Roman" w:cs="Times New Roman"/>
-        </w:rPr>
-        <w:t xml:space="preserve">      </w:t>
-      </w:r>
-      <w:r>
-        <w:rPr>
-          <w:rFonts w:ascii="Times New Roman" w:eastAsia="Times New Roman" w:hAnsi="Times New Roman" w:cs="Times New Roman"/>
-        </w:rPr>
-        <w:t xml:space="preserve">  -      -      ■      -      -</w:t>
-      </w:r>
-    </w:p>
-    <w:p>
-      <w:pPr>
-        <w:pStyle w:val="ListParagraph"/>
-        <w:ind w:left="1440"/>
-        <w:rPr>
-          <w:rFonts w:ascii="Times New Roman" w:eastAsia="Times New Roman" w:hAnsi="Times New Roman" w:cs="Times New Roman"/>
-        </w:rPr>
-      </w:pPr>
-      <w:r>
-        <w:rPr>
-          <w:rFonts w:ascii="Times New Roman" w:eastAsia="Times New Roman" w:hAnsi="Times New Roman" w:cs="Times New Roman"/>
-        </w:rPr>
-        <w:t>--------------------------------------------------------</w:t>
-      </w:r>
-    </w:p>
-    <w:p>
-      <w:pPr>
-        <w:pStyle w:val="ListParagraph"/>
-        <w:ind w:left="1440"/>
-        <w:rPr>
-          <w:rFonts w:ascii="Times New Roman" w:eastAsia="Times New Roman" w:hAnsi="Times New Roman" w:cs="Times New Roman"/>
-        </w:rPr>
-      </w:pPr>
-      <w:r>
-        <w:rPr>
-          <w:rFonts w:ascii="Times New Roman" w:eastAsia="Times New Roman" w:hAnsi="Times New Roman" w:cs="Times New Roman"/>
-        </w:rPr>
-        <w:t xml:space="preserve">Visualisation        </w:t>
-      </w:r>
-      <w:r>
-        <w:rPr>
-          <w:rFonts w:ascii="Times New Roman" w:eastAsia="Times New Roman" w:hAnsi="Times New Roman" w:cs="Times New Roman"/>
-        </w:rPr>
-        <w:t xml:space="preserve">         </w:t>
-      </w:r>
-      <w:r>
-        <w:rPr>
-          <w:rFonts w:ascii="Times New Roman" w:eastAsia="Times New Roman" w:hAnsi="Times New Roman" w:cs="Times New Roman"/>
-        </w:rPr>
-        <w:t>-      -      ■      ■      -</w:t>
-      </w:r>
-    </w:p>
-    <w:p>
-      <w:pPr>
-        <w:pStyle w:val="ListParagraph"/>
-        <w:ind w:left="1440"/>
-        <w:rPr>
-          <w:rFonts w:ascii="Times New Roman" w:eastAsia="Times New Roman" w:hAnsi="Times New Roman" w:cs="Times New Roman"/>
-        </w:rPr>
-      </w:pPr>
-      <w:r>
-        <w:rPr>
-          <w:rFonts w:ascii="Times New Roman" w:eastAsia="Times New Roman" w:hAnsi="Times New Roman" w:cs="Times New Roman"/>
-        </w:rPr>
-        <w:t>--------------------------------------------------------</w:t>
-      </w:r>
-    </w:p>
-    <w:p>
-      <w:pPr>
-        <w:pStyle w:val="ListParagraph"/>
-        <w:ind w:left="1440"/>
-        <w:rPr>
-          <w:rFonts w:ascii="Times New Roman" w:eastAsia="Times New Roman" w:hAnsi="Times New Roman" w:cs="Times New Roman"/>
-        </w:rPr>
-      </w:pPr>
-      <w:r>
-        <w:rPr>
-          <w:rFonts w:ascii="Times New Roman" w:eastAsia="Times New Roman" w:hAnsi="Times New Roman" w:cs="Times New Roman"/>
-        </w:rPr>
-        <w:t xml:space="preserve">Analysis            </w:t>
-      </w:r>
-      <w:r>
-        <w:rPr>
-          <w:rFonts w:ascii="Times New Roman" w:eastAsia="Times New Roman" w:hAnsi="Times New Roman" w:cs="Times New Roman"/>
-        </w:rPr>
-        <w:t xml:space="preserve">           </w:t>
-      </w:r>
-      <w:r>
-        <w:rPr>
-          <w:rFonts w:ascii="Times New Roman" w:eastAsia="Times New Roman" w:hAnsi="Times New Roman" w:cs="Times New Roman"/>
-        </w:rPr>
-        <w:t xml:space="preserve"> -      -      -      ■      ■</w:t>
-      </w:r>
-    </w:p>
-    <w:p>
-      <w:pPr>
-        <w:pStyle w:val="ListParagraph"/>
-        <w:ind w:left="1440"/>
-        <w:rPr>
-          <w:rFonts w:ascii="Times New Roman" w:eastAsia="Times New Roman" w:hAnsi="Times New Roman" w:cs="Times New Roman"/>
-        </w:rPr>
-      </w:pPr>
-      <w:r>
-        <w:rPr>
-          <w:rFonts w:ascii="Times New Roman" w:eastAsia="Times New Roman" w:hAnsi="Times New Roman" w:cs="Times New Roman"/>
-        </w:rPr>
-        <w:t>--------------------------------------------------------</w:t>
-      </w:r>
-    </w:p>
-    <w:p>
-      <w:pPr>
-        <w:pStyle w:val="ListParagraph"/>
-        <w:pBdr>
-          <w:bottom w:val="single" w:sz="6" w:space="1" w:color="auto"/>
-        </w:pBdr>
-        <w:ind w:left="1440"/>
-        <w:rPr>
-          <w:rFonts w:ascii="Times New Roman" w:eastAsia="Times New Roman" w:hAnsi="Times New Roman" w:cs="Times New Roman"/>
-        </w:rPr>
-      </w:pPr>
-      <w:r>
-        <w:rPr>
-          <w:rFonts w:ascii="Times New Roman" w:eastAsia="Times New Roman" w:hAnsi="Times New Roman" w:cs="Times New Roman"/>
-        </w:rPr>
-        <w:t xml:space="preserve">Report Writing     </w:t>
-      </w:r>
-      <w:r>
-        <w:rPr>
-          <w:rFonts w:ascii="Times New Roman" w:eastAsia="Times New Roman" w:hAnsi="Times New Roman" w:cs="Times New Roman"/>
-        </w:rPr>
-        <w:t xml:space="preserve">       </w:t>
-      </w:r>
-      <w:r>
-        <w:rPr>
-          <w:rFonts w:ascii="Times New Roman" w:eastAsia="Times New Roman" w:hAnsi="Times New Roman" w:cs="Times New Roman"/>
-        </w:rPr>
-        <w:t xml:space="preserve">  -      -      -      ■      ■</w:t>
-      </w:r>
+      </w:pPr>
+      <w:r>
+        <w:rPr>
+          <w:rFonts w:ascii="Times New Roman" w:eastAsia="Times New Roman" w:hAnsi="Times New Roman" w:cs="Times New Roman"/>
+          <w:noProof/>
+        </w:rPr>
+        <w:drawing>
+          <wp:inline distT="0" distB="0" distL="0" distR="0" wp14:anchorId="1587C1AC" wp14:editId="597C7758">
+            <wp:extent cx="4475714" cy="2685627"/>
+            <wp:effectExtent l="0" t="0" r="1270" b="635"/>
+            <wp:docPr id="1281483473" name="Picture 1"/>
+            <wp:cNvGraphicFramePr>
+              <a:graphicFrameLocks xmlns:a="http://schemas.openxmlformats.org/drawingml/2006/main" noChangeAspect="1"/>
+            </wp:cNvGraphicFramePr>
+            <a:graphic xmlns:a="http://schemas.openxmlformats.org/drawingml/2006/main">
+              <a:graphicData uri="http://schemas.openxmlformats.org/drawingml/2006/picture">
+                <pic:pic xmlns:pic="http://schemas.openxmlformats.org/drawingml/2006/picture">
+                  <pic:nvPicPr>
+                    <pic:cNvPr id="1281483473" name="Picture 1281483473"/>
+                    <pic:cNvPicPr/>
+                  </pic:nvPicPr>
+                  <pic:blipFill>
+                    <a:blip r:embed="rId10">
+                      <a:extLst>
+                        <a:ext uri="{28A0092B-C50C-407E-A947-70E740481C1C}">
+                          <a14:useLocalDpi xmlns:a14="http://schemas.microsoft.com/office/drawing/2010/main" val="0"/>
+                        </a:ext>
+                      </a:extLst>
+                    </a:blip>
+                    <a:stretch>
+                      <a:fillRect/>
+                    </a:stretch>
+                  </pic:blipFill>
+                  <pic:spPr>
+                    <a:xfrm>
+                      <a:off x="0" y="0"/>
+                      <a:ext cx="4493497" cy="2696298"/>
+                    </a:xfrm>
+                    <a:prstGeom prst="rect">
+                      <a:avLst/>
+                    </a:prstGeom>
+                  </pic:spPr>
+                </pic:pic>
+              </a:graphicData>
+            </a:graphic>
+          </wp:inline>
+        </w:drawing>
+      </w:r>
+    </w:p>
+    <w:p>
+      <w:pPr>
+        <w:pStyle w:val="Caption"/>
+        <w:ind w:left="1440" w:firstLine="720"/>
+        <w:rPr>
+          <w:rFonts w:ascii="Times New Roman" w:eastAsia="Times New Roman" w:hAnsi="Times New Roman" w:cs="Times New Roman"/>
+        </w:rPr>
+      </w:pPr>
+      <w:r>
+        <w:t xml:space="preserve">Figure </w:t>
+      </w:r>
+      <w:fldSimple w:instr=" SEQ Figure \* ARABIC ">
+        <w:r>
+          <w:rPr>
+            <w:noProof/>
+          </w:rPr>
+          <w:t>3</w:t>
+        </w:r>
+      </w:fldSimple>
     </w:p>
     <w:p>
       <w:pPr>
@@ -5169,6 +4954,7 @@
           <w:iCs/>
           <w:highlight w:val="yellow"/>
         </w:rPr>
+        <w:lastRenderedPageBreak/>
         <w:t>Commit Message:</w:t>
       </w:r>
       <w:r>
@@ -5230,7 +5016,6 @@
         <w:rPr>
           <w:rFonts w:ascii="Times New Roman" w:eastAsia="Times New Roman" w:hAnsi="Times New Roman" w:cs="Times New Roman"/>
         </w:rPr>
-        <w:lastRenderedPageBreak/>
         <w:t>Conclusions</w:t>
       </w:r>
     </w:p>
@@ -5598,6 +5383,7 @@
         </w:rPr>
         <w:t xml:space="preserve">3. </w:t>
       </w:r>
+      <w:proofErr w:type="spellStart"/>
       <w:r>
         <w:rPr>
           <w:rFonts w:eastAsia="Times New Roman"/>
@@ -5605,7 +5391,17 @@
           <w:iCs/>
           <w:lang w:val="en-US"/>
         </w:rPr>
-        <w:t>Bongaarts, J. (2016). Development: Slow down population growth. Nature, 530(7591), 409-412.</w:t>
+        <w:t>Bongaarts</w:t>
+      </w:r>
+      <w:proofErr w:type="spellEnd"/>
+      <w:r>
+        <w:rPr>
+          <w:rFonts w:eastAsia="Times New Roman"/>
+          <w:i/>
+          <w:iCs/>
+          <w:lang w:val="en-US"/>
+        </w:rPr>
+        <w:t>, J. (2016). Development: Slow down population growth. Nature, 530(7591), 409-412.</w:t>
       </w:r>
     </w:p>
     <w:p>
@@ -5731,11 +5527,19 @@
           <w:rFonts w:ascii="Times New Roman" w:eastAsia="Times New Roman" w:hAnsi="Times New Roman" w:cs="Times New Roman"/>
         </w:rPr>
       </w:pPr>
-      <w:r>
-        <w:rPr>
-          <w:rFonts w:ascii="Times New Roman" w:eastAsia="Times New Roman" w:hAnsi="Times New Roman" w:cs="Times New Roman"/>
-        </w:rPr>
-        <w:t xml:space="preserve">Analysis.R code with the appropriate statistics to test the hypotheses. </w:t>
+      <w:proofErr w:type="spellStart"/>
+      <w:r>
+        <w:rPr>
+          <w:rFonts w:ascii="Times New Roman" w:eastAsia="Times New Roman" w:hAnsi="Times New Roman" w:cs="Times New Roman"/>
+        </w:rPr>
+        <w:t>Analysis.R</w:t>
+      </w:r>
+      <w:proofErr w:type="spellEnd"/>
+      <w:r>
+        <w:rPr>
+          <w:rFonts w:ascii="Times New Roman" w:eastAsia="Times New Roman" w:hAnsi="Times New Roman" w:cs="Times New Roman"/>
+        </w:rPr>
+        <w:t xml:space="preserve"> code with the appropriate statistics to test the hypotheses. </w:t>
       </w:r>
     </w:p>
     <w:p>
@@ -5868,8 +5672,8 @@
       </w:pPr>
     </w:p>
     <w:sectPr>
-      <w:footerReference w:type="even" r:id="rId10"/>
-      <w:footerReference w:type="default" r:id="rId11"/>
+      <w:footerReference w:type="even" r:id="rId11"/>
+      <w:footerReference w:type="default" r:id="rId12"/>
       <w:pgSz w:w="11906" w:h="16838"/>
       <w:pgMar w:top="1440" w:right="1440" w:bottom="1440" w:left="1440" w:header="708" w:footer="708" w:gutter="0"/>
       <w:cols w:space="708"/>

</xml_diff>

<commit_message>
updated color for visualization
</commit_message>
<xml_diff>
--- a/7COM1079_Final report_Team_A48.docx
+++ b/7COM1079_Final report_Team_A48.docx
@@ -2444,6 +2444,8 @@
         <w:ind w:hanging="720"/>
         <w:rPr>
           <w:rFonts w:ascii="Times New Roman" w:eastAsia="Times New Roman" w:hAnsi="Times New Roman" w:cs="Times New Roman"/>
+          <w:i/>
+          <w:iCs/>
         </w:rPr>
       </w:pPr>
       <w:r>
@@ -2462,625 +2464,81 @@
         <w:rPr>
           <w:rFonts w:ascii="Times New Roman" w:eastAsia="Times New Roman" w:hAnsi="Times New Roman" w:cs="Times New Roman"/>
         </w:rPr>
-        <w:t xml:space="preserve"> for the RQ </w:t>
-      </w:r>
-      <w:r>
+        <w:t xml:space="preserve"> for the RQ</w:t>
+      </w:r>
+    </w:p>
+    <w:p>
+      <w:pPr>
+        <w:pStyle w:val="ListParagraph"/>
+        <w:ind w:left="1440"/>
         <w:rPr>
           <w:rFonts w:ascii="Times New Roman" w:eastAsia="Times New Roman" w:hAnsi="Times New Roman" w:cs="Times New Roman"/>
           <w:i/>
           <w:iCs/>
-          <w:highlight w:val="yellow"/>
-        </w:rPr>
-        <w:t>output of an R script (NOT a screenshot)</w:t>
-      </w:r>
-      <w:r>
-        <w:rPr>
-          <w:rFonts w:ascii="Times New Roman" w:eastAsia="Times New Roman" w:hAnsi="Times New Roman" w:cs="Times New Roman"/>
-          <w:i/>
-          <w:iCs/>
-        </w:rPr>
-        <w:t xml:space="preserve"> </w:t>
-      </w:r>
-      <w:r>
-        <w:rPr>
-          <w:rFonts w:ascii="Times New Roman" w:eastAsia="Times New Roman" w:hAnsi="Times New Roman" w:cs="Times New Roman"/>
-        </w:rPr>
-        <w:t>(</w:t>
-      </w:r>
-      <w:r>
-        <w:rPr>
-          <w:rFonts w:ascii="Times New Roman" w:eastAsia="Times New Roman" w:hAnsi="Times New Roman" w:cs="Times New Roman"/>
-          <w:b/>
-          <w:bCs/>
-        </w:rPr>
-        <w:t>50 words)</w:t>
-      </w:r>
-      <w:r>
-        <w:rPr>
-          <w:rFonts w:ascii="Times New Roman" w:eastAsia="Times New Roman" w:hAnsi="Times New Roman" w:cs="Times New Roman"/>
-        </w:rPr>
-        <w:t xml:space="preserve"> </w:t>
-      </w:r>
-    </w:p>
-    <w:p>
-      <w:pPr>
-        <w:pStyle w:val="ListParagraph"/>
-        <w:keepNext/>
+        </w:rPr>
+      </w:pPr>
+    </w:p>
+    <w:p>
+      <w:pPr>
+        <w:pStyle w:val="ListParagraph"/>
         <w:ind w:left="1440"/>
-      </w:pPr>
-      <w:r>
-        <w:rPr>
-          <w:rFonts w:ascii="Times New Roman" w:eastAsia="Times New Roman" w:hAnsi="Times New Roman" w:cs="Times New Roman"/>
-          <w:noProof/>
+        <w:rPr>
+          <w:rFonts w:ascii="Times New Roman" w:hAnsi="Times New Roman" w:cs="Times New Roman"/>
+          <w:color w:val="0F1115"/>
+          <w:shd w:val="clear" w:color="auto" w:fill="FFFFFF"/>
+        </w:rPr>
+      </w:pPr>
+      <w:r>
+        <w:rPr>
+          <w:rFonts w:ascii="Times New Roman" w:hAnsi="Times New Roman" w:cs="Times New Roman"/>
+          <w:color w:val="0F1115"/>
+          <w:shd w:val="clear" w:color="auto" w:fill="FFFFFF"/>
+        </w:rPr>
+        <w:t xml:space="preserve">The stacked bar chart was selected as it visually compares proportions between categorical variables (Growth Status and Continent). This </w:t>
+      </w:r>
+      <w:r>
+        <w:rPr>
+          <w:rFonts w:ascii="Times New Roman" w:hAnsi="Times New Roman" w:cs="Times New Roman"/>
+          <w:color w:val="0F1115"/>
+          <w:shd w:val="clear" w:color="auto" w:fill="FFFFFF"/>
         </w:rPr>
         <w:lastRenderedPageBreak/>
-        <w:drawing>
-          <wp:inline distT="0" distB="0" distL="0" distR="0" wp14:anchorId="447C499D" wp14:editId="5ED8EB36">
-            <wp:extent cx="3742690" cy="2619800"/>
-            <wp:effectExtent l="0" t="0" r="0" b="9525"/>
-            <wp:docPr id="627408152" name="Picture 1"/>
-            <wp:cNvGraphicFramePr>
-              <a:graphicFrameLocks xmlns:a="http://schemas.openxmlformats.org/drawingml/2006/main" noChangeAspect="1"/>
-            </wp:cNvGraphicFramePr>
-            <a:graphic xmlns:a="http://schemas.openxmlformats.org/drawingml/2006/main">
-              <a:graphicData uri="http://schemas.openxmlformats.org/drawingml/2006/picture">
-                <pic:pic xmlns:pic="http://schemas.openxmlformats.org/drawingml/2006/picture">
-                  <pic:nvPicPr>
-                    <pic:cNvPr id="627408152" name="Picture 627408152"/>
-                    <pic:cNvPicPr/>
-                  </pic:nvPicPr>
-                  <pic:blipFill>
-                    <a:blip r:embed="rId8" cstate="print">
-                      <a:extLst>
-                        <a:ext uri="{28A0092B-C50C-407E-A947-70E740481C1C}">
-                          <a14:useLocalDpi xmlns:a14="http://schemas.microsoft.com/office/drawing/2010/main" val="0"/>
-                        </a:ext>
-                      </a:extLst>
-                    </a:blip>
-                    <a:stretch>
-                      <a:fillRect/>
-                    </a:stretch>
-                  </pic:blipFill>
-                  <pic:spPr>
-                    <a:xfrm>
-                      <a:off x="0" y="0"/>
-                      <a:ext cx="3756743" cy="2629637"/>
-                    </a:xfrm>
-                    <a:prstGeom prst="rect">
-                      <a:avLst/>
-                    </a:prstGeom>
-                  </pic:spPr>
-                </pic:pic>
-              </a:graphicData>
-            </a:graphic>
-          </wp:inline>
-        </w:drawing>
-      </w:r>
-    </w:p>
-    <w:p>
-      <w:pPr>
-        <w:pStyle w:val="Caption"/>
-      </w:pPr>
-      <w:r>
-        <w:t xml:space="preserve">Figure </w:t>
-      </w:r>
-      <w:fldSimple w:instr=" SEQ Figure \* ARABIC ">
-        <w:r>
-          <w:rPr>
-            <w:noProof/>
-          </w:rPr>
-          <w:t>1</w:t>
-        </w:r>
-      </w:fldSimple>
-    </w:p>
-    <w:p/>
-    <w:p>
-      <w:r>
-        <w:t>Explanation</w:t>
-      </w:r>
-    </w:p>
-    <w:p/>
-    <w:p>
-      <w:pPr>
-        <w:keepNext/>
-      </w:pPr>
-      <w:r>
-        <w:rPr>
-          <w:noProof/>
-        </w:rPr>
-        <w:drawing>
-          <wp:inline distT="0" distB="0" distL="0" distR="0" wp14:anchorId="3397F833" wp14:editId="26103F0E">
-            <wp:extent cx="3543241" cy="2190115"/>
-            <wp:effectExtent l="0" t="0" r="635" b="635"/>
-            <wp:docPr id="610461394" name="Picture 2"/>
-            <wp:cNvGraphicFramePr>
-              <a:graphicFrameLocks xmlns:a="http://schemas.openxmlformats.org/drawingml/2006/main" noChangeAspect="1"/>
-            </wp:cNvGraphicFramePr>
-            <a:graphic xmlns:a="http://schemas.openxmlformats.org/drawingml/2006/main">
-              <a:graphicData uri="http://schemas.openxmlformats.org/drawingml/2006/picture">
-                <pic:pic xmlns:pic="http://schemas.openxmlformats.org/drawingml/2006/picture">
-                  <pic:nvPicPr>
-                    <pic:cNvPr id="610461394" name="Picture 610461394"/>
-                    <pic:cNvPicPr/>
-                  </pic:nvPicPr>
-                  <pic:blipFill>
-                    <a:blip r:embed="rId9" cstate="print">
-                      <a:extLst>
-                        <a:ext uri="{28A0092B-C50C-407E-A947-70E740481C1C}">
-                          <a14:useLocalDpi xmlns:a14="http://schemas.microsoft.com/office/drawing/2010/main" val="0"/>
-                        </a:ext>
-                      </a:extLst>
-                    </a:blip>
-                    <a:stretch>
-                      <a:fillRect/>
-                    </a:stretch>
-                  </pic:blipFill>
-                  <pic:spPr>
-                    <a:xfrm>
-                      <a:off x="0" y="0"/>
-                      <a:ext cx="3562110" cy="2201778"/>
-                    </a:xfrm>
-                    <a:prstGeom prst="rect">
-                      <a:avLst/>
-                    </a:prstGeom>
-                  </pic:spPr>
-                </pic:pic>
-              </a:graphicData>
-            </a:graphic>
-          </wp:inline>
-        </w:drawing>
-      </w:r>
-    </w:p>
-    <w:p>
-      <w:pPr>
-        <w:pStyle w:val="Caption"/>
-      </w:pPr>
-      <w:r>
-        <w:t xml:space="preserve">Figure </w:t>
-      </w:r>
-      <w:fldSimple w:instr=" SEQ Figure \* ARABIC ">
-        <w:r>
-          <w:rPr>
-            <w:noProof/>
-          </w:rPr>
-          <w:t>2</w:t>
-        </w:r>
-      </w:fldSimple>
-    </w:p>
-    <w:p/>
-    <w:p>
-      <w:r>
-        <w:t>Explanation….</w:t>
-      </w:r>
-    </w:p>
-    <w:p>
-      <w:pPr>
-        <w:pStyle w:val="ListParagraph"/>
-        <w:numPr>
-          <w:ilvl w:val="0"/>
-          <w:numId w:val="23"/>
-        </w:numPr>
-        <w:ind w:left="1800"/>
-        <w:rPr>
-          <w:rFonts w:ascii="Times New Roman" w:eastAsia="Times New Roman" w:hAnsi="Times New Roman" w:cs="Times New Roman"/>
-          <w:i/>
-          <w:iCs/>
-          <w:highlight w:val="yellow"/>
-        </w:rPr>
-      </w:pPr>
-      <w:r>
-        <w:rPr>
-          <w:rFonts w:ascii="Times New Roman" w:eastAsia="Times New Roman" w:hAnsi="Times New Roman" w:cs="Times New Roman"/>
-          <w:i/>
-          <w:iCs/>
-          <w:highlight w:val="yellow"/>
-        </w:rPr>
-        <w:t>E</w:t>
-      </w:r>
-      <w:r>
-        <w:rPr>
-          <w:rFonts w:ascii="Times New Roman" w:eastAsia="Times New Roman" w:hAnsi="Times New Roman" w:cs="Times New Roman"/>
-          <w:i/>
-          <w:iCs/>
-          <w:highlight w:val="yellow"/>
-        </w:rPr>
-        <w:t>xplain the choice of</w:t>
-      </w:r>
-      <w:r>
-        <w:rPr>
-          <w:rFonts w:ascii="Times New Roman" w:eastAsia="Times New Roman" w:hAnsi="Times New Roman" w:cs="Times New Roman"/>
-          <w:i/>
-          <w:iCs/>
-          <w:highlight w:val="yellow"/>
-        </w:rPr>
-        <w:t xml:space="preserve"> the</w:t>
-      </w:r>
-      <w:r>
-        <w:rPr>
-          <w:rFonts w:ascii="Times New Roman" w:eastAsia="Times New Roman" w:hAnsi="Times New Roman" w:cs="Times New Roman"/>
-          <w:i/>
-          <w:iCs/>
-          <w:highlight w:val="yellow"/>
-        </w:rPr>
-        <w:t xml:space="preserve"> plot</w:t>
-      </w:r>
-      <w:r>
-        <w:rPr>
-          <w:rFonts w:ascii="Times New Roman" w:eastAsia="Times New Roman" w:hAnsi="Times New Roman" w:cs="Times New Roman"/>
-          <w:i/>
-          <w:iCs/>
-          <w:highlight w:val="yellow"/>
-        </w:rPr>
-        <w:t>.</w:t>
-      </w:r>
-    </w:p>
-    <w:p>
-      <w:pPr>
-        <w:pStyle w:val="ListParagraph"/>
-        <w:numPr>
-          <w:ilvl w:val="0"/>
-          <w:numId w:val="23"/>
-        </w:numPr>
-        <w:ind w:left="1800"/>
-        <w:rPr>
-          <w:rFonts w:ascii="Times New Roman" w:eastAsia="Times New Roman" w:hAnsi="Times New Roman" w:cs="Times New Roman"/>
-          <w:i/>
-          <w:iCs/>
-          <w:highlight w:val="yellow"/>
-        </w:rPr>
-      </w:pPr>
-      <w:r>
-        <w:rPr>
-          <w:rFonts w:ascii="Times New Roman" w:eastAsia="Times New Roman" w:hAnsi="Times New Roman" w:cs="Times New Roman"/>
-          <w:i/>
-          <w:iCs/>
-          <w:highlight w:val="yellow"/>
-        </w:rPr>
-        <w:t xml:space="preserve">Include your main plot relevant to the RQ type. </w:t>
-      </w:r>
-    </w:p>
-    <w:p>
-      <w:pPr>
-        <w:pStyle w:val="ListParagraph"/>
-        <w:numPr>
-          <w:ilvl w:val="0"/>
-          <w:numId w:val="23"/>
-        </w:numPr>
-        <w:ind w:left="1800"/>
-        <w:rPr>
-          <w:rFonts w:ascii="Times New Roman" w:eastAsia="Times New Roman" w:hAnsi="Times New Roman" w:cs="Times New Roman"/>
-          <w:i/>
-          <w:iCs/>
-          <w:highlight w:val="yellow"/>
-        </w:rPr>
-      </w:pPr>
+        <w:t xml:space="preserve">visualization clearly shows the distribution of growing vs. declining countries across continents, making it ideal for our comparison of proportions research question. The gradient </w:t>
+      </w:r>
+      <w:proofErr w:type="spellStart"/>
       <w:r>
         <w:rPr>
           <w:rFonts w:ascii="Times New Roman" w:hAnsi="Times New Roman" w:cs="Times New Roman"/>
-          <w:i/>
-          <w:iCs/>
-          <w:color w:val="273540"/>
-          <w:highlight w:val="yellow"/>
+          <w:color w:val="0F1115"/>
           <w:shd w:val="clear" w:color="auto" w:fill="FFFFFF"/>
         </w:rPr>
-        <w:t xml:space="preserve">Include </w:t>
-      </w:r>
+        <w:t>color</w:t>
+      </w:r>
+      <w:proofErr w:type="spellEnd"/>
       <w:r>
         <w:rPr>
           <w:rFonts w:ascii="Times New Roman" w:hAnsi="Times New Roman" w:cs="Times New Roman"/>
-          <w:i/>
-          <w:iCs/>
-          <w:color w:val="273540"/>
-          <w:highlight w:val="yellow"/>
+          <w:color w:val="0F1115"/>
           <w:shd w:val="clear" w:color="auto" w:fill="FFFFFF"/>
         </w:rPr>
-        <w:t>histogram</w:t>
-      </w:r>
-      <w:r>
+        <w:t xml:space="preserve"> scheme enhances readability and emphasizes patterns in the data.</w:t>
+      </w:r>
+    </w:p>
+    <w:p>
+      <w:pPr>
+        <w:pStyle w:val="ListParagraph"/>
+        <w:ind w:left="1440"/>
         <w:rPr>
           <w:rFonts w:ascii="Times New Roman" w:hAnsi="Times New Roman" w:cs="Times New Roman"/>
-          <w:i/>
-          <w:iCs/>
-          <w:color w:val="273540"/>
-          <w:highlight w:val="yellow"/>
+          <w:color w:val="0F1115"/>
           <w:shd w:val="clear" w:color="auto" w:fill="FFFFFF"/>
         </w:rPr>
-        <w:t xml:space="preserve"> or </w:t>
-      </w:r>
-      <w:r>
-        <w:rPr>
-          <w:rFonts w:ascii="Times New Roman" w:hAnsi="Times New Roman" w:cs="Times New Roman"/>
-          <w:i/>
-          <w:iCs/>
-          <w:color w:val="273540"/>
-          <w:highlight w:val="yellow"/>
-          <w:shd w:val="clear" w:color="auto" w:fill="FFFFFF"/>
-        </w:rPr>
-        <w:t>contingency table</w:t>
-      </w:r>
-      <w:r>
-        <w:rPr>
-          <w:rFonts w:ascii="Times New Roman" w:hAnsi="Times New Roman" w:cs="Times New Roman"/>
-          <w:i/>
-          <w:iCs/>
-          <w:color w:val="273540"/>
-          <w:highlight w:val="yellow"/>
-          <w:shd w:val="clear" w:color="auto" w:fill="FFFFFF"/>
-        </w:rPr>
-        <w:t xml:space="preserve"> (think what is suitable)</w:t>
-      </w:r>
-      <w:r>
-        <w:rPr>
-          <w:rFonts w:ascii="Times New Roman" w:hAnsi="Times New Roman" w:cs="Times New Roman"/>
-          <w:i/>
-          <w:iCs/>
-          <w:color w:val="273540"/>
-          <w:highlight w:val="yellow"/>
-          <w:shd w:val="clear" w:color="auto" w:fill="FFFFFF"/>
-        </w:rPr>
-        <w:t xml:space="preserve"> </w:t>
-      </w:r>
-      <w:r>
-        <w:rPr>
-          <w:rFonts w:ascii="Times New Roman" w:hAnsi="Times New Roman" w:cs="Times New Roman"/>
-          <w:i/>
-          <w:iCs/>
-          <w:color w:val="273540"/>
-          <w:highlight w:val="yellow"/>
-          <w:shd w:val="clear" w:color="auto" w:fill="FFFFFF"/>
-        </w:rPr>
-        <w:t>in addition to the main plot</w:t>
-      </w:r>
-      <w:r>
-        <w:rPr>
-          <w:rFonts w:ascii="Times New Roman" w:hAnsi="Times New Roman" w:cs="Times New Roman"/>
-          <w:i/>
-          <w:iCs/>
-          <w:color w:val="273540"/>
-          <w:highlight w:val="yellow"/>
-        </w:rPr>
-        <w:t>.</w:t>
-      </w:r>
-    </w:p>
-    <w:p>
-      <w:pPr>
-        <w:pStyle w:val="ListParagraph"/>
-        <w:numPr>
-          <w:ilvl w:val="0"/>
-          <w:numId w:val="23"/>
-        </w:numPr>
-        <w:ind w:left="1800"/>
-        <w:rPr>
-          <w:rFonts w:ascii="Times New Roman" w:eastAsia="Times New Roman" w:hAnsi="Times New Roman" w:cs="Times New Roman"/>
-          <w:i/>
-          <w:highlight w:val="yellow"/>
-        </w:rPr>
-      </w:pPr>
-      <w:r>
-        <w:rPr>
-          <w:rFonts w:ascii="Times New Roman" w:eastAsia="Times New Roman" w:hAnsi="Times New Roman" w:cs="Times New Roman"/>
-          <w:i/>
-          <w:highlight w:val="yellow"/>
-        </w:rPr>
-        <w:t>A</w:t>
-      </w:r>
-      <w:r>
-        <w:rPr>
-          <w:rFonts w:ascii="Times New Roman" w:eastAsia="Times New Roman" w:hAnsi="Times New Roman" w:cs="Times New Roman"/>
-          <w:i/>
-          <w:highlight w:val="yellow"/>
-        </w:rPr>
-        <w:t>nything on the plot from R is not counted towards word count limit</w:t>
-      </w:r>
-      <w:r>
-        <w:rPr>
-          <w:rFonts w:ascii="Times New Roman" w:eastAsia="Times New Roman" w:hAnsi="Times New Roman" w:cs="Times New Roman"/>
-          <w:i/>
-          <w:highlight w:val="yellow"/>
-        </w:rPr>
-        <w:t xml:space="preserve"> (e.g. legend, axes titles, name). </w:t>
-      </w:r>
-    </w:p>
-    <w:p>
-      <w:pPr>
-        <w:pStyle w:val="ListParagraph"/>
-        <w:numPr>
-          <w:ilvl w:val="0"/>
-          <w:numId w:val="23"/>
-        </w:numPr>
-        <w:ind w:left="1800"/>
-        <w:rPr>
-          <w:rFonts w:ascii="Times New Roman" w:eastAsia="Times New Roman" w:hAnsi="Times New Roman" w:cs="Times New Roman"/>
-          <w:i/>
-          <w:highlight w:val="yellow"/>
-        </w:rPr>
-      </w:pPr>
-      <w:r>
-        <w:rPr>
-          <w:rFonts w:ascii="Times New Roman" w:eastAsia="Times New Roman" w:hAnsi="Times New Roman" w:cs="Times New Roman"/>
-          <w:i/>
-          <w:highlight w:val="yellow"/>
-        </w:rPr>
-        <w:t xml:space="preserve">Make sure that the plot </w:t>
-      </w:r>
-      <w:r>
-        <w:rPr>
-          <w:rFonts w:ascii="Times New Roman" w:eastAsia="Times New Roman" w:hAnsi="Times New Roman" w:cs="Times New Roman"/>
-          <w:i/>
-          <w:highlight w:val="yellow"/>
-        </w:rPr>
-        <w:t xml:space="preserve">is </w:t>
-      </w:r>
-      <w:r>
-        <w:rPr>
-          <w:rFonts w:ascii="Times New Roman" w:eastAsia="Times New Roman" w:hAnsi="Times New Roman" w:cs="Times New Roman"/>
-          <w:i/>
-          <w:highlight w:val="yellow"/>
-        </w:rPr>
-        <w:t>from output of an R script (NOT a screenshot</w:t>
-      </w:r>
-      <w:r>
-        <w:rPr>
-          <w:rFonts w:ascii="Times New Roman" w:eastAsia="Times New Roman" w:hAnsi="Times New Roman" w:cs="Times New Roman"/>
-          <w:i/>
-          <w:highlight w:val="yellow"/>
-        </w:rPr>
-        <w:t>)</w:t>
-      </w:r>
-      <w:r>
-        <w:rPr>
-          <w:rFonts w:ascii="Times New Roman" w:eastAsia="Times New Roman" w:hAnsi="Times New Roman" w:cs="Times New Roman"/>
-          <w:i/>
-          <w:highlight w:val="yellow"/>
-        </w:rPr>
-        <w:t>.</w:t>
-      </w:r>
-    </w:p>
-    <w:p>
-      <w:pPr>
-        <w:pStyle w:val="ListParagraph"/>
-        <w:numPr>
-          <w:ilvl w:val="0"/>
-          <w:numId w:val="23"/>
-        </w:numPr>
-        <w:ind w:left="1800"/>
-        <w:rPr>
-          <w:rFonts w:ascii="Times New Roman" w:eastAsia="Times New Roman" w:hAnsi="Times New Roman" w:cs="Times New Roman"/>
-          <w:i/>
-          <w:highlight w:val="yellow"/>
-        </w:rPr>
-      </w:pPr>
-      <w:r>
-        <w:rPr>
-          <w:rFonts w:ascii="Times New Roman" w:eastAsia="Times New Roman" w:hAnsi="Times New Roman" w:cs="Times New Roman"/>
-          <w:i/>
-          <w:highlight w:val="yellow"/>
-        </w:rPr>
-        <w:t xml:space="preserve">Make sure that the </w:t>
-      </w:r>
-      <w:r>
-        <w:rPr>
-          <w:rFonts w:ascii="Times New Roman" w:eastAsia="Times New Roman" w:hAnsi="Times New Roman" w:cs="Times New Roman"/>
-          <w:i/>
-          <w:highlight w:val="yellow"/>
-        </w:rPr>
-        <w:t>plot</w:t>
-      </w:r>
-      <w:r>
-        <w:rPr>
-          <w:rFonts w:ascii="Times New Roman" w:eastAsia="Times New Roman" w:hAnsi="Times New Roman" w:cs="Times New Roman"/>
-          <w:i/>
-          <w:highlight w:val="yellow"/>
-        </w:rPr>
-        <w:t xml:space="preserve"> </w:t>
-      </w:r>
-      <w:r>
-        <w:rPr>
-          <w:rFonts w:ascii="Times New Roman" w:eastAsia="Times New Roman" w:hAnsi="Times New Roman" w:cs="Times New Roman"/>
-          <w:i/>
-          <w:highlight w:val="yellow"/>
-        </w:rPr>
-        <w:t>has</w:t>
-      </w:r>
-      <w:r>
-        <w:rPr>
-          <w:rFonts w:ascii="Times New Roman" w:eastAsia="Times New Roman" w:hAnsi="Times New Roman" w:cs="Times New Roman"/>
-          <w:i/>
-          <w:highlight w:val="yellow"/>
-        </w:rPr>
-        <w:t xml:space="preserve"> a caption or title, X and Y-axis labels</w:t>
-      </w:r>
-      <w:r>
-        <w:rPr>
-          <w:rFonts w:ascii="Times New Roman" w:eastAsia="Times New Roman" w:hAnsi="Times New Roman" w:cs="Times New Roman"/>
-          <w:i/>
-          <w:highlight w:val="yellow"/>
-        </w:rPr>
-        <w:t xml:space="preserve"> with units where appropriate</w:t>
-      </w:r>
-      <w:r>
-        <w:rPr>
-          <w:rFonts w:ascii="Times New Roman" w:eastAsia="Times New Roman" w:hAnsi="Times New Roman" w:cs="Times New Roman"/>
-          <w:i/>
-          <w:highlight w:val="yellow"/>
-        </w:rPr>
-        <w:t>,</w:t>
-      </w:r>
-      <w:r>
-        <w:rPr>
-          <w:rFonts w:ascii="Times New Roman" w:eastAsia="Times New Roman" w:hAnsi="Times New Roman" w:cs="Times New Roman"/>
-          <w:i/>
-          <w:highlight w:val="yellow"/>
-        </w:rPr>
-        <w:t xml:space="preserve"> and legend</w:t>
-      </w:r>
-      <w:r>
-        <w:rPr>
-          <w:rFonts w:ascii="Times New Roman" w:eastAsia="Times New Roman" w:hAnsi="Times New Roman" w:cs="Times New Roman"/>
-          <w:i/>
-          <w:highlight w:val="yellow"/>
-        </w:rPr>
-        <w:t>.</w:t>
-      </w:r>
-    </w:p>
-    <w:p>
-      <w:pPr>
-        <w:pStyle w:val="ListParagraph"/>
-        <w:numPr>
-          <w:ilvl w:val="0"/>
-          <w:numId w:val="23"/>
-        </w:numPr>
-        <w:ind w:left="1800"/>
-        <w:rPr>
-          <w:rFonts w:ascii="Times New Roman" w:eastAsia="Times New Roman" w:hAnsi="Times New Roman" w:cs="Times New Roman"/>
-          <w:i/>
-          <w:highlight w:val="yellow"/>
-        </w:rPr>
-      </w:pPr>
-      <w:r>
-        <w:rPr>
-          <w:rFonts w:ascii="Times New Roman" w:eastAsia="Times New Roman" w:hAnsi="Times New Roman" w:cs="Times New Roman"/>
-          <w:i/>
-          <w:highlight w:val="yellow"/>
-        </w:rPr>
-        <w:t>Make sure the title or caption and axis labels</w:t>
-      </w:r>
-      <w:r>
-        <w:rPr>
-          <w:rFonts w:ascii="Times New Roman" w:eastAsia="Times New Roman" w:hAnsi="Times New Roman" w:cs="Times New Roman"/>
-          <w:i/>
-          <w:highlight w:val="yellow"/>
-        </w:rPr>
-        <w:t xml:space="preserve"> are</w:t>
-      </w:r>
-      <w:r>
-        <w:rPr>
-          <w:rFonts w:ascii="Times New Roman" w:eastAsia="Times New Roman" w:hAnsi="Times New Roman" w:cs="Times New Roman"/>
-          <w:i/>
-          <w:highlight w:val="yellow"/>
-        </w:rPr>
-        <w:t xml:space="preserve"> informative</w:t>
-      </w:r>
-      <w:r>
-        <w:rPr>
-          <w:rFonts w:ascii="Times New Roman" w:eastAsia="Times New Roman" w:hAnsi="Times New Roman" w:cs="Times New Roman"/>
-          <w:i/>
-          <w:highlight w:val="yellow"/>
-        </w:rPr>
-        <w:t xml:space="preserve"> and written in English</w:t>
-      </w:r>
-      <w:r>
-        <w:rPr>
-          <w:rFonts w:ascii="Times New Roman" w:eastAsia="Times New Roman" w:hAnsi="Times New Roman" w:cs="Times New Roman"/>
-          <w:i/>
-          <w:highlight w:val="yellow"/>
-        </w:rPr>
-        <w:t>.</w:t>
-      </w:r>
-    </w:p>
-    <w:p>
-      <w:pPr>
-        <w:pStyle w:val="ListParagraph"/>
+      </w:pPr>
+    </w:p>
+    <w:p>
+      <w:pPr>
+        <w:pStyle w:val="ListParagraph"/>
+        <w:ind w:left="1440"/>
         <w:rPr>
           <w:rFonts w:ascii="Times New Roman" w:eastAsia="Times New Roman" w:hAnsi="Times New Roman" w:cs="Times New Roman"/>
           <w:i/>
@@ -3144,7 +2602,6 @@
         <w:rPr>
           <w:rFonts w:ascii="Times New Roman" w:eastAsia="Times New Roman" w:hAnsi="Times New Roman" w:cs="Times New Roman"/>
         </w:rPr>
-        <w:lastRenderedPageBreak/>
         <w:t>To provide additional context for understanding the data, a histogram of yearly population change (Figure 2) was created. This supplementary visualization shows the distribution of the continuous variable (Yearly Change) from which the Growth Status categorical variable was derived. Figure 2: Histogram - Distribution of Yearly Population Change Across Countries The histogram shows the distribution of yearly population change percentages across all 233 countries, with a red dashed line at 0% indicating the boundary between growing and declining status. Key observations from the additional visualization: The distribution of yearly change is right-skewed, with most countries clustered between 0% and 2% growth A red dashed line at 0% clearly demarcates the threshold between growing and declining populations The histogram provides context for understanding how the binary Growth Status variable was created from continuous data the histogram (Figure 2) provide comprehensive understanding of both the categorical analysis (proportions by continent) and the underlying continuous data distribution.</w:t>
       </w:r>
     </w:p>
@@ -3434,6 +2891,7 @@
           <w:b/>
           <w:bCs/>
         </w:rPr>
+        <w:lastRenderedPageBreak/>
         <w:t>Contingency Table for Analysis:</w:t>
       </w:r>
     </w:p>
@@ -3787,7 +3245,6 @@
                 <w:rFonts w:ascii="Times New Roman" w:eastAsia="Times New Roman" w:hAnsi="Times New Roman" w:cs="Times New Roman"/>
                 <w:lang w:val="en-US"/>
               </w:rPr>
-              <w:lastRenderedPageBreak/>
               <w:t>Oceania</w:t>
             </w:r>
           </w:p>
@@ -4126,7 +3583,23 @@
           <w:rFonts w:ascii="Times New Roman" w:eastAsia="Times New Roman" w:hAnsi="Times New Roman" w:cs="Times New Roman"/>
           <w:lang w:val="en-US"/>
         </w:rPr>
-        <w:t xml:space="preserve"> Chi-square test, χ²(4) = 43.87, p &lt; 0.0001, α = 0.05. Since p &lt; α, we </w:t>
+        <w:t xml:space="preserve"> Chi-square test, χ</w:t>
+      </w:r>
+      <w:proofErr w:type="gramStart"/>
+      <w:r>
+        <w:rPr>
+          <w:rFonts w:ascii="Times New Roman" w:eastAsia="Times New Roman" w:hAnsi="Times New Roman" w:cs="Times New Roman"/>
+          <w:lang w:val="en-US"/>
+        </w:rPr>
+        <w:t>²(</w:t>
+      </w:r>
+      <w:proofErr w:type="gramEnd"/>
+      <w:r>
+        <w:rPr>
+          <w:rFonts w:ascii="Times New Roman" w:eastAsia="Times New Roman" w:hAnsi="Times New Roman" w:cs="Times New Roman"/>
+          <w:lang w:val="en-US"/>
+        </w:rPr>
+        <w:t xml:space="preserve">4) = 43.87, p &lt; 0.0001, α = 0.05. Since p &lt; α, we </w:t>
       </w:r>
       <w:r>
         <w:rPr>
@@ -4436,7 +3909,7 @@
                     <pic:cNvPicPr/>
                   </pic:nvPicPr>
                   <pic:blipFill>
-                    <a:blip r:embed="rId10">
+                    <a:blip r:embed="rId8">
                       <a:extLst>
                         <a:ext uri="{28A0092B-C50C-407E-A947-70E740481C1C}">
                           <a14:useLocalDpi xmlns:a14="http://schemas.microsoft.com/office/drawing/2010/main" val="0"/>
@@ -4816,6 +4289,7 @@
           <w:iCs/>
           <w:highlight w:val="yellow"/>
         </w:rPr>
+        <w:lastRenderedPageBreak/>
         <w:t>From your Git log, select three most significant commits during this project and include the following for each:</w:t>
       </w:r>
     </w:p>
@@ -4954,7 +4428,6 @@
           <w:iCs/>
           <w:highlight w:val="yellow"/>
         </w:rPr>
-        <w:lastRenderedPageBreak/>
         <w:t>Commit Message:</w:t>
       </w:r>
       <w:r>
@@ -5672,8 +5145,8 @@
       </w:pPr>
     </w:p>
     <w:sectPr>
-      <w:footerReference w:type="even" r:id="rId11"/>
-      <w:footerReference w:type="default" r:id="rId12"/>
+      <w:footerReference w:type="even" r:id="rId9"/>
+      <w:footerReference w:type="default" r:id="rId10"/>
       <w:pgSz w:w="11906" w:h="16838"/>
       <w:pgMar w:top="1440" w:right="1440" w:bottom="1440" w:left="1440" w:header="708" w:footer="708" w:gutter="0"/>
       <w:cols w:space="708"/>

</xml_diff>

<commit_message>
Added Visualization(Section 3) and Conclusion(Section6) on the doc
</commit_message>
<xml_diff>
--- a/7COM1079_Final report_Team_A48.docx
+++ b/7COM1079_Final report_Team_A48.docx
@@ -2404,17 +2404,66 @@
     </w:p>
     <w:p>
       <w:pPr>
+        <w:pStyle w:val="ListParagraph"/>
         <w:ind w:left="1440"/>
         <w:rPr>
           <w:rFonts w:ascii="Times New Roman" w:eastAsia="Times New Roman" w:hAnsi="Times New Roman" w:cs="Times New Roman"/>
         </w:rPr>
       </w:pPr>
+    </w:p>
+    <w:p>
+      <w:pPr>
+        <w:ind w:left="1440"/>
+        <w:rPr>
+          <w:rFonts w:ascii="Times New Roman" w:eastAsia="Times New Roman" w:hAnsi="Times New Roman" w:cs="Times New Roman"/>
+        </w:rPr>
+      </w:pPr>
       <w:r>
         <w:rPr>
           <w:rFonts w:ascii="Times New Roman" w:eastAsia="Times New Roman" w:hAnsi="Times New Roman" w:cs="Times New Roman"/>
         </w:rPr>
         <w:t xml:space="preserve"> </w:t>
       </w:r>
+    </w:p>
+    <w:p>
+      <w:pPr>
+        <w:ind w:left="1440"/>
+        <w:rPr>
+          <w:rFonts w:ascii="Times New Roman" w:eastAsia="Times New Roman" w:hAnsi="Times New Roman" w:cs="Times New Roman"/>
+        </w:rPr>
+      </w:pPr>
+    </w:p>
+    <w:p>
+      <w:pPr>
+        <w:ind w:left="1440"/>
+        <w:rPr>
+          <w:rFonts w:ascii="Times New Roman" w:eastAsia="Times New Roman" w:hAnsi="Times New Roman" w:cs="Times New Roman"/>
+        </w:rPr>
+      </w:pPr>
+    </w:p>
+    <w:p>
+      <w:pPr>
+        <w:ind w:left="1440"/>
+        <w:rPr>
+          <w:rFonts w:ascii="Times New Roman" w:eastAsia="Times New Roman" w:hAnsi="Times New Roman" w:cs="Times New Roman"/>
+        </w:rPr>
+      </w:pPr>
+    </w:p>
+    <w:p>
+      <w:pPr>
+        <w:ind w:left="1440"/>
+        <w:rPr>
+          <w:rFonts w:ascii="Times New Roman" w:eastAsia="Times New Roman" w:hAnsi="Times New Roman" w:cs="Times New Roman"/>
+        </w:rPr>
+      </w:pPr>
+    </w:p>
+    <w:p>
+      <w:pPr>
+        <w:ind w:left="1440"/>
+        <w:rPr>
+          <w:rFonts w:ascii="Times New Roman" w:eastAsia="Times New Roman" w:hAnsi="Times New Roman" w:cs="Times New Roman"/>
+        </w:rPr>
+      </w:pPr>
     </w:p>
     <w:p>
       <w:pPr>
@@ -2473,37 +2522,44 @@
         <w:ind w:left="1440"/>
         <w:rPr>
           <w:rFonts w:ascii="Times New Roman" w:eastAsia="Times New Roman" w:hAnsi="Times New Roman" w:cs="Times New Roman"/>
+        </w:rPr>
+      </w:pPr>
+    </w:p>
+    <w:p>
+      <w:pPr>
+        <w:pStyle w:val="ListParagraph"/>
+        <w:ind w:left="1440"/>
+        <w:rPr>
+          <w:rFonts w:ascii="Times New Roman" w:eastAsia="Times New Roman" w:hAnsi="Times New Roman" w:cs="Times New Roman"/>
           <w:i/>
           <w:iCs/>
         </w:rPr>
       </w:pPr>
-    </w:p>
-    <w:p>
-      <w:pPr>
-        <w:pStyle w:val="ListParagraph"/>
-        <w:ind w:left="1440"/>
+      <w:r>
         <w:rPr>
           <w:rFonts w:ascii="Times New Roman" w:hAnsi="Times New Roman" w:cs="Times New Roman"/>
           <w:color w:val="0F1115"/>
           <w:shd w:val="clear" w:color="auto" w:fill="FFFFFF"/>
         </w:rPr>
-      </w:pPr>
+        <w:t xml:space="preserve">The stacked bar chart with vibrant gradient </w:t>
+      </w:r>
+      <w:proofErr w:type="spellStart"/>
       <w:r>
         <w:rPr>
           <w:rFonts w:ascii="Times New Roman" w:hAnsi="Times New Roman" w:cs="Times New Roman"/>
           <w:color w:val="0F1115"/>
           <w:shd w:val="clear" w:color="auto" w:fill="FFFFFF"/>
         </w:rPr>
-        <w:t xml:space="preserve">The stacked bar chart was selected as it visually compares proportions between categorical variables (Growth Status and Continent). This </w:t>
-      </w:r>
+        <w:t>colors</w:t>
+      </w:r>
+      <w:proofErr w:type="spellEnd"/>
       <w:r>
         <w:rPr>
           <w:rFonts w:ascii="Times New Roman" w:hAnsi="Times New Roman" w:cs="Times New Roman"/>
           <w:color w:val="0F1115"/>
           <w:shd w:val="clear" w:color="auto" w:fill="FFFFFF"/>
         </w:rPr>
-        <w:lastRenderedPageBreak/>
-        <w:t xml:space="preserve">visualization clearly shows the distribution of growing vs. declining countries across continents, making it ideal for our comparison of proportions research question. The gradient </w:t>
+        <w:t xml:space="preserve"> was selected to visualize the relationship between population growth status and continent. This visualization effectively displays proportional comparisons while the gradient </w:t>
       </w:r>
       <w:proofErr w:type="spellStart"/>
       <w:r>
@@ -2521,8 +2577,240 @@
           <w:color w:val="0F1115"/>
           <w:shd w:val="clear" w:color="auto" w:fill="FFFFFF"/>
         </w:rPr>
-        <w:t xml:space="preserve"> scheme enhances readability and emphasizes patterns in the data.</w:t>
-      </w:r>
+        <w:t xml:space="preserve"> scheme (red to blue) intuitively represents growth intensity levels, making complex demographic patterns immediately accessible for analysis of continental population dynamics.</w:t>
+      </w:r>
+    </w:p>
+    <w:p>
+      <w:pPr>
+        <w:rPr>
+          <w:rFonts w:ascii="Times New Roman" w:hAnsi="Times New Roman" w:cs="Times New Roman"/>
+          <w:color w:val="0F1115"/>
+          <w:shd w:val="clear" w:color="auto" w:fill="FFFFFF"/>
+        </w:rPr>
+      </w:pPr>
+    </w:p>
+    <w:p>
+      <w:pPr>
+        <w:rPr>
+          <w:rFonts w:ascii="Times New Roman" w:hAnsi="Times New Roman" w:cs="Times New Roman"/>
+          <w:color w:val="0F1115"/>
+          <w:shd w:val="clear" w:color="auto" w:fill="FFFFFF"/>
+        </w:rPr>
+      </w:pPr>
+      <w:r>
+        <w:rPr>
+          <w:rFonts w:ascii="Times New Roman" w:hAnsi="Times New Roman" w:cs="Times New Roman"/>
+          <w:noProof/>
+          <w:color w:val="0F1115"/>
+          <w:shd w:val="clear" w:color="auto" w:fill="FFFFFF"/>
+        </w:rPr>
+        <w:drawing>
+          <wp:inline distT="0" distB="0" distL="0" distR="0" wp14:anchorId="29F3BDF0" wp14:editId="5C160BCF">
+            <wp:extent cx="5976590" cy="3984172"/>
+            <wp:effectExtent l="0" t="0" r="5715" b="3810"/>
+            <wp:docPr id="1810570507" name="Picture 1" descr="A graph of growth in different colors&#10;&#10;AI-generated content may be incorrect."/>
+            <wp:cNvGraphicFramePr>
+              <a:graphicFrameLocks xmlns:a="http://schemas.openxmlformats.org/drawingml/2006/main" noChangeAspect="1"/>
+            </wp:cNvGraphicFramePr>
+            <a:graphic xmlns:a="http://schemas.openxmlformats.org/drawingml/2006/main">
+              <a:graphicData uri="http://schemas.openxmlformats.org/drawingml/2006/picture">
+                <pic:pic xmlns:pic="http://schemas.openxmlformats.org/drawingml/2006/picture">
+                  <pic:nvPicPr>
+                    <pic:cNvPr id="1810570507" name="Picture 1" descr="A graph of growth in different colors&#10;&#10;AI-generated content may be incorrect."/>
+                    <pic:cNvPicPr/>
+                  </pic:nvPicPr>
+                  <pic:blipFill>
+                    <a:blip r:embed="rId8" cstate="print">
+                      <a:extLst>
+                        <a:ext uri="{28A0092B-C50C-407E-A947-70E740481C1C}">
+                          <a14:useLocalDpi xmlns:a14="http://schemas.microsoft.com/office/drawing/2010/main" val="0"/>
+                        </a:ext>
+                      </a:extLst>
+                    </a:blip>
+                    <a:stretch>
+                      <a:fillRect/>
+                    </a:stretch>
+                  </pic:blipFill>
+                  <pic:spPr>
+                    <a:xfrm>
+                      <a:off x="0" y="0"/>
+                      <a:ext cx="5983402" cy="3988713"/>
+                    </a:xfrm>
+                    <a:prstGeom prst="rect">
+                      <a:avLst/>
+                    </a:prstGeom>
+                  </pic:spPr>
+                </pic:pic>
+              </a:graphicData>
+            </a:graphic>
+          </wp:inline>
+        </w:drawing>
+      </w:r>
+    </w:p>
+    <w:p>
+      <w:pPr>
+        <w:rPr>
+          <w:rFonts w:ascii="Times New Roman" w:hAnsi="Times New Roman" w:cs="Times New Roman"/>
+          <w:color w:val="0F1115"/>
+          <w:shd w:val="clear" w:color="auto" w:fill="FFFFFF"/>
+        </w:rPr>
+      </w:pPr>
+      <w:r>
+        <w:rPr>
+          <w:rStyle w:val="Strong"/>
+          <w:rFonts w:ascii="Segoe UI" w:hAnsi="Segoe UI" w:cs="Segoe UI"/>
+          <w:color w:val="0F1115"/>
+          <w:shd w:val="clear" w:color="auto" w:fill="FFFFFF"/>
+        </w:rPr>
+        <w:t>Figure 1: Gradient Stacked Bar Chart Showing Growth Hierarchy Across Continents</w:t>
+      </w:r>
+    </w:p>
+    <w:p>
+      <w:pPr>
+        <w:pStyle w:val="ListParagraph"/>
+        <w:ind w:left="1440"/>
+        <w:rPr>
+          <w:rFonts w:ascii="Times New Roman" w:hAnsi="Times New Roman" w:cs="Times New Roman"/>
+          <w:color w:val="0F1115"/>
+          <w:shd w:val="clear" w:color="auto" w:fill="FFFFFF"/>
+        </w:rPr>
+      </w:pPr>
+    </w:p>
+    <w:p>
+      <w:pPr>
+        <w:pStyle w:val="ListParagraph"/>
+        <w:ind w:left="1440"/>
+        <w:rPr>
+          <w:rFonts w:ascii="Times New Roman" w:hAnsi="Times New Roman" w:cs="Times New Roman"/>
+          <w:color w:val="0F1115"/>
+          <w:shd w:val="clear" w:color="auto" w:fill="FFFFFF"/>
+        </w:rPr>
+      </w:pPr>
+    </w:p>
+    <w:p>
+      <w:pPr>
+        <w:pStyle w:val="ListParagraph"/>
+        <w:ind w:left="1440"/>
+        <w:rPr>
+          <w:rFonts w:ascii="Times New Roman" w:hAnsi="Times New Roman" w:cs="Times New Roman"/>
+          <w:color w:val="0F1115"/>
+          <w:shd w:val="clear" w:color="auto" w:fill="FFFFFF"/>
+        </w:rPr>
+      </w:pPr>
+    </w:p>
+    <w:p>
+      <w:pPr>
+        <w:pStyle w:val="ListParagraph"/>
+        <w:ind w:left="1440"/>
+        <w:rPr>
+          <w:rFonts w:ascii="Times New Roman" w:hAnsi="Times New Roman" w:cs="Times New Roman"/>
+          <w:b/>
+          <w:bCs/>
+          <w:color w:val="0F1115"/>
+          <w:shd w:val="clear" w:color="auto" w:fill="FFFFFF"/>
+        </w:rPr>
+      </w:pPr>
+      <w:r>
+        <w:rPr>
+          <w:rFonts w:ascii="Times New Roman" w:hAnsi="Times New Roman" w:cs="Times New Roman"/>
+          <w:b/>
+          <w:bCs/>
+          <w:color w:val="0F1115"/>
+          <w:shd w:val="clear" w:color="auto" w:fill="FFFFFF"/>
+        </w:rPr>
+        <w:t>Contingency Table (Required for Comparison of Proportions RQ)</w:t>
+      </w:r>
+    </w:p>
+    <w:p>
+      <w:pPr>
+        <w:pStyle w:val="ListParagraph"/>
+        <w:ind w:left="1440"/>
+        <w:rPr>
+          <w:rFonts w:ascii="Times New Roman" w:hAnsi="Times New Roman" w:cs="Times New Roman"/>
+          <w:b/>
+          <w:bCs/>
+          <w:color w:val="0F1115"/>
+          <w:shd w:val="clear" w:color="auto" w:fill="FFFFFF"/>
+        </w:rPr>
+      </w:pPr>
+    </w:p>
+    <w:p>
+      <w:pPr>
+        <w:pStyle w:val="ListParagraph"/>
+        <w:ind w:left="1440"/>
+        <w:rPr>
+          <w:rFonts w:ascii="Times New Roman" w:hAnsi="Times New Roman" w:cs="Times New Roman"/>
+          <w:b/>
+          <w:bCs/>
+          <w:color w:val="0F1115"/>
+          <w:shd w:val="clear" w:color="auto" w:fill="FFFFFF"/>
+        </w:rPr>
+      </w:pPr>
+      <w:r>
+        <w:rPr>
+          <w:rFonts w:ascii="Times New Roman" w:hAnsi="Times New Roman" w:cs="Times New Roman"/>
+          <w:b/>
+          <w:bCs/>
+          <w:noProof/>
+          <w:color w:val="0F1115"/>
+          <w:shd w:val="clear" w:color="auto" w:fill="FFFFFF"/>
+        </w:rPr>
+        <w:lastRenderedPageBreak/>
+        <w:drawing>
+          <wp:inline distT="0" distB="0" distL="0" distR="0" wp14:anchorId="4AC85625" wp14:editId="03D0383F">
+            <wp:extent cx="4667510" cy="1931437"/>
+            <wp:effectExtent l="0" t="0" r="0" b="0"/>
+            <wp:docPr id="700243904" name="Picture 2" descr="A screenshot of a graph&#10;&#10;AI-generated content may be incorrect."/>
+            <wp:cNvGraphicFramePr>
+              <a:graphicFrameLocks xmlns:a="http://schemas.openxmlformats.org/drawingml/2006/main" noChangeAspect="1"/>
+            </wp:cNvGraphicFramePr>
+            <a:graphic xmlns:a="http://schemas.openxmlformats.org/drawingml/2006/main">
+              <a:graphicData uri="http://schemas.openxmlformats.org/drawingml/2006/picture">
+                <pic:pic xmlns:pic="http://schemas.openxmlformats.org/drawingml/2006/picture">
+                  <pic:nvPicPr>
+                    <pic:cNvPr id="700243904" name="Picture 2" descr="A screenshot of a graph&#10;&#10;AI-generated content may be incorrect."/>
+                    <pic:cNvPicPr/>
+                  </pic:nvPicPr>
+                  <pic:blipFill>
+                    <a:blip r:embed="rId9">
+                      <a:extLst>
+                        <a:ext uri="{28A0092B-C50C-407E-A947-70E740481C1C}">
+                          <a14:useLocalDpi xmlns:a14="http://schemas.microsoft.com/office/drawing/2010/main" val="0"/>
+                        </a:ext>
+                      </a:extLst>
+                    </a:blip>
+                    <a:stretch>
+                      <a:fillRect/>
+                    </a:stretch>
+                  </pic:blipFill>
+                  <pic:spPr>
+                    <a:xfrm>
+                      <a:off x="0" y="0"/>
+                      <a:ext cx="4694915" cy="1942777"/>
+                    </a:xfrm>
+                    <a:prstGeom prst="rect">
+                      <a:avLst/>
+                    </a:prstGeom>
+                  </pic:spPr>
+                </pic:pic>
+              </a:graphicData>
+            </a:graphic>
+          </wp:inline>
+        </w:drawing>
+      </w:r>
+    </w:p>
+    <w:p>
+      <w:pPr>
+        <w:pStyle w:val="ListParagraph"/>
+        <w:ind w:left="1440"/>
+        <w:rPr>
+          <w:rFonts w:ascii="Times New Roman" w:hAnsi="Times New Roman" w:cs="Times New Roman"/>
+          <w:b/>
+          <w:bCs/>
+          <w:color w:val="0F1115"/>
+          <w:shd w:val="clear" w:color="auto" w:fill="FFFFFF"/>
+        </w:rPr>
+      </w:pPr>
     </w:p>
     <w:p>
       <w:pPr>
@@ -2564,45 +2852,70 @@
         <w:rPr>
           <w:rFonts w:ascii="Times New Roman" w:eastAsia="Times New Roman" w:hAnsi="Times New Roman" w:cs="Times New Roman"/>
         </w:rPr>
-        <w:t>Additional information relating to understanding the data (optional)</w:t>
-      </w:r>
-      <w:r>
-        <w:rPr>
-          <w:rFonts w:ascii="Times New Roman" w:eastAsia="Times New Roman" w:hAnsi="Times New Roman" w:cs="Times New Roman"/>
-        </w:rPr>
-        <w:t xml:space="preserve"> (</w:t>
-      </w:r>
-      <w:r>
-        <w:rPr>
-          <w:rFonts w:ascii="Times New Roman" w:eastAsia="Times New Roman" w:hAnsi="Times New Roman" w:cs="Times New Roman"/>
-          <w:b/>
-          <w:bCs/>
-        </w:rPr>
-        <w:t>50 words)</w:t>
-      </w:r>
-      <w:r>
+        <w:t>Additional information relating to understanding the data</w:t>
+      </w:r>
+    </w:p>
+    <w:p>
+      <w:pPr>
+        <w:pStyle w:val="ListParagraph"/>
+        <w:ind w:left="1440"/>
+        <w:rPr>
+          <w:rFonts w:ascii="Times New Roman" w:eastAsia="Times New Roman" w:hAnsi="Times New Roman" w:cs="Times New Roman"/>
+        </w:rPr>
+      </w:pPr>
+    </w:p>
+    <w:p>
+      <w:pPr>
+        <w:pStyle w:val="ListParagraph"/>
+        <w:ind w:left="1440"/>
+        <w:rPr>
+          <w:rFonts w:ascii="Times New Roman" w:eastAsia="Times New Roman" w:hAnsi="Times New Roman" w:cs="Times New Roman"/>
+        </w:rPr>
+      </w:pPr>
+    </w:p>
+    <w:p>
+      <w:pPr>
+        <w:pStyle w:val="ListParagraph"/>
+        <w:ind w:left="1440"/>
         <w:rPr>
           <w:rFonts w:ascii="Times New Roman" w:eastAsia="Times New Roman" w:hAnsi="Times New Roman" w:cs="Times New Roman"/>
           <w:i/>
           <w:iCs/>
         </w:rPr>
-        <w:t xml:space="preserve"> </w:t>
-      </w:r>
-    </w:p>
-    <w:p>
-      <w:pPr>
-        <w:pStyle w:val="ListParagraph"/>
-        <w:ind w:left="1440"/>
-        <w:rPr>
-          <w:rFonts w:ascii="Times New Roman" w:eastAsia="Times New Roman" w:hAnsi="Times New Roman" w:cs="Times New Roman"/>
-          <w:lang w:val="en-US"/>
-        </w:rPr>
-      </w:pPr>
-      <w:r>
-        <w:rPr>
-          <w:rFonts w:ascii="Times New Roman" w:eastAsia="Times New Roman" w:hAnsi="Times New Roman" w:cs="Times New Roman"/>
-        </w:rPr>
-        <w:t>To provide additional context for understanding the data, a histogram of yearly population change (Figure 2) was created. This supplementary visualization shows the distribution of the continuous variable (Yearly Change) from which the Growth Status categorical variable was derived. Figure 2: Histogram - Distribution of Yearly Population Change Across Countries The histogram shows the distribution of yearly population change percentages across all 233 countries, with a red dashed line at 0% indicating the boundary between growing and declining status. Key observations from the additional visualization: The distribution of yearly change is right-skewed, with most countries clustered between 0% and 2% growth A red dashed line at 0% clearly demarcates the threshold between growing and declining populations The histogram provides context for understanding how the binary Growth Status variable was created from continuous data the histogram (Figure 2) provide comprehensive understanding of both the categorical analysis (proportions by continent) and the underlying continuous data distribution.</w:t>
+      </w:pPr>
+      <w:r>
+        <w:rPr>
+          <w:rFonts w:ascii="Times New Roman" w:eastAsia="Times New Roman" w:hAnsi="Times New Roman" w:cs="Times New Roman"/>
+        </w:rPr>
+        <w:t xml:space="preserve">The gradient </w:t>
+      </w:r>
+      <w:proofErr w:type="spellStart"/>
+      <w:r>
+        <w:rPr>
+          <w:rFonts w:ascii="Times New Roman" w:eastAsia="Times New Roman" w:hAnsi="Times New Roman" w:cs="Times New Roman"/>
+        </w:rPr>
+        <w:t>color</w:t>
+      </w:r>
+      <w:proofErr w:type="spellEnd"/>
+      <w:r>
+        <w:rPr>
+          <w:rFonts w:ascii="Times New Roman" w:eastAsia="Times New Roman" w:hAnsi="Times New Roman" w:cs="Times New Roman"/>
+        </w:rPr>
+        <w:t xml:space="preserve"> scheme employs a thermal </w:t>
+      </w:r>
+      <w:proofErr w:type="spellStart"/>
+      <w:r>
+        <w:rPr>
+          <w:rFonts w:ascii="Times New Roman" w:eastAsia="Times New Roman" w:hAnsi="Times New Roman" w:cs="Times New Roman"/>
+        </w:rPr>
+        <w:t>color</w:t>
+      </w:r>
+      <w:proofErr w:type="spellEnd"/>
+      <w:r>
+        <w:rPr>
+          <w:rFonts w:ascii="Times New Roman" w:eastAsia="Times New Roman" w:hAnsi="Times New Roman" w:cs="Times New Roman"/>
+        </w:rPr>
+        <w:t xml:space="preserve"> progression where red represents very high growth, transitioning through orange, yellow, green, and blue for decreasing growth levels. This visual metaphor immediately communicates growth intensity, with Africa appearing in "hot" red indicating exceptional growth, while Europe appears in "cool" yellow suggesting moderate growth patterns.</w:t>
       </w:r>
     </w:p>
     <w:p>
@@ -2657,18 +2970,11 @@
     </w:p>
     <w:p>
       <w:pPr>
-        <w:pStyle w:val="ListParagraph"/>
         <w:ind w:left="1440"/>
         <w:rPr>
           <w:rFonts w:ascii="Times New Roman" w:eastAsia="Times New Roman" w:hAnsi="Times New Roman" w:cs="Times New Roman"/>
         </w:rPr>
       </w:pPr>
-      <w:r>
-        <w:rPr>
-          <w:rFonts w:ascii="Times New Roman" w:eastAsia="Times New Roman" w:hAnsi="Times New Roman" w:cs="Times New Roman"/>
-        </w:rPr>
-        <w:t>Our visualizations reveal a world experiencing population change at two distinct speeds. The stacked bar chart shows a stark continental divide: growth is almost universal in Africa, with 97% of countries expanding, contrasted sharply with Europe, where over a third of nations are now seeing population decline. This suggests that the demographic transition is unfolding on a regional timetable. Meanwhile, the histogram of yearly change adds crucial nuance. While the global narrative is one of growth, the distribution is right-skewed, with a significant cluster of countries hovering near the 0% line. In practical terms, this means that for every country with rapid growth, there are several—particularly in the Americas and Asia—with very modest increases, sitting on the precarious edge between growth and decline. This pattern indicates that while decline is currently concentrated in Europe, the cohort of countries with minimal growth is substantial and could tip into decline in the near future.</w:t>
-      </w:r>
     </w:p>
     <w:p>
       <w:pPr>
@@ -2681,8 +2987,30 @@
         <w:rPr>
           <w:rFonts w:ascii="Times New Roman" w:eastAsia="Times New Roman" w:hAnsi="Times New Roman" w:cs="Times New Roman"/>
         </w:rPr>
+        <w:t>Africa demonstrates near-universal population growth (56 of 58 countries), while Europe shows a contrasting pattern with less than half of countries growing. The gradient visualization reveals a clear continental hierarchy: Africa (96.6%) &gt; Asia (80.4%) &gt; Americas (72.2%) &gt; Oceania (63.6%) &gt; Europe (40.4%), suggesting geographical clustering of growth trends.</w:t>
+      </w:r>
+      <w:r>
+        <w:rPr>
+          <w:rFonts w:ascii="Times New Roman" w:eastAsia="Times New Roman" w:hAnsi="Times New Roman" w:cs="Times New Roman"/>
+        </w:rPr>
         <w:t xml:space="preserve"> </w:t>
       </w:r>
+    </w:p>
+    <w:p>
+      <w:pPr>
+        <w:ind w:left="1440"/>
+        <w:rPr>
+          <w:rFonts w:ascii="Times New Roman" w:eastAsia="Times New Roman" w:hAnsi="Times New Roman" w:cs="Times New Roman"/>
+        </w:rPr>
+      </w:pPr>
+    </w:p>
+    <w:p>
+      <w:pPr>
+        <w:ind w:left="1440"/>
+        <w:rPr>
+          <w:rFonts w:ascii="Times New Roman" w:eastAsia="Times New Roman" w:hAnsi="Times New Roman" w:cs="Times New Roman"/>
+        </w:rPr>
+      </w:pPr>
     </w:p>
     <w:p>
       <w:pPr>
@@ -2891,7 +3219,6 @@
           <w:b/>
           <w:bCs/>
         </w:rPr>
-        <w:lastRenderedPageBreak/>
         <w:t>Contingency Table for Analysis:</w:t>
       </w:r>
     </w:p>
@@ -3183,6 +3510,7 @@
                 <w:rFonts w:ascii="Times New Roman" w:eastAsia="Times New Roman" w:hAnsi="Times New Roman" w:cs="Times New Roman"/>
                 <w:lang w:val="en-US"/>
               </w:rPr>
+              <w:lastRenderedPageBreak/>
               <w:t>Europe</w:t>
             </w:r>
           </w:p>
@@ -3807,7 +4135,14 @@
         <w:rPr>
           <w:rFonts w:ascii="Times New Roman" w:eastAsia="Times New Roman" w:hAnsi="Times New Roman" w:cs="Times New Roman"/>
         </w:rPr>
-        <w:t>Although teamwork was productive, we sometimes struggled to make early decisions about the direction of the research question. A clearer plan at the start would have saved time during later analysis. Additionally, we could improve consistency in documenting changes and summarising meeting outcomes. Strengthening our understanding of R before beginning the project might also have reduced delays. Better preparation and more structured meetings would help us be more efficient in future projects.</w:t>
+        <w:t xml:space="preserve">Although teamwork was productive, we sometimes struggled to make early decisions about the direction of the research question. A clearer plan at the start would have saved time during later analysis. Additionally, we could improve consistency in documenting changes and summarising meeting outcomes. Strengthening our understanding of R before beginning the project </w:t>
+      </w:r>
+      <w:r>
+        <w:rPr>
+          <w:rFonts w:ascii="Times New Roman" w:eastAsia="Times New Roman" w:hAnsi="Times New Roman" w:cs="Times New Roman"/>
+        </w:rPr>
+        <w:lastRenderedPageBreak/>
+        <w:t>might also have reduced delays. Better preparation and more structured meetings would help us be more efficient in future projects.</w:t>
       </w:r>
     </w:p>
     <w:p>
@@ -3909,7 +4244,7 @@
                     <pic:cNvPicPr/>
                   </pic:nvPicPr>
                   <pic:blipFill>
-                    <a:blip r:embed="rId8">
+                    <a:blip r:embed="rId10">
                       <a:extLst>
                         <a:ext uri="{28A0092B-C50C-407E-A947-70E740481C1C}">
                           <a14:useLocalDpi xmlns:a14="http://schemas.microsoft.com/office/drawing/2010/main" val="0"/>
@@ -4289,7 +4624,6 @@
           <w:iCs/>
           <w:highlight w:val="yellow"/>
         </w:rPr>
-        <w:lastRenderedPageBreak/>
         <w:t>From your Git log, select three most significant commits during this project and include the following for each:</w:t>
       </w:r>
     </w:p>
@@ -4382,6 +4716,7 @@
           <w:iCs/>
           <w:highlight w:val="yellow"/>
         </w:rPr>
+        <w:lastRenderedPageBreak/>
         <w:t>Commit Message:</w:t>
       </w:r>
       <w:r>
@@ -4510,20 +4845,53 @@
         </w:rPr>
         <w:t>Results explained</w:t>
       </w:r>
-      <w:r>
-        <w:rPr>
-          <w:rFonts w:ascii="Times New Roman" w:eastAsia="Times New Roman" w:hAnsi="Times New Roman" w:cs="Times New Roman"/>
-        </w:rPr>
-        <w:t xml:space="preserve"> (</w:t>
-      </w:r>
-      <w:r>
-        <w:rPr>
-          <w:rFonts w:ascii="Times New Roman" w:eastAsia="Times New Roman" w:hAnsi="Times New Roman" w:cs="Times New Roman"/>
-          <w:b/>
-          <w:bCs/>
-        </w:rPr>
-        <w:t>75 words)</w:t>
-      </w:r>
+    </w:p>
+    <w:p>
+      <w:pPr>
+        <w:pStyle w:val="ListParagraph"/>
+        <w:ind w:left="1440"/>
+        <w:rPr>
+          <w:rFonts w:ascii="Times New Roman" w:eastAsia="Times New Roman" w:hAnsi="Times New Roman" w:cs="Times New Roman"/>
+        </w:rPr>
+      </w:pPr>
+    </w:p>
+    <w:p>
+      <w:pPr>
+        <w:pStyle w:val="ListParagraph"/>
+        <w:ind w:left="1440"/>
+        <w:rPr>
+          <w:rFonts w:ascii="Times New Roman" w:eastAsia="Times New Roman" w:hAnsi="Times New Roman" w:cs="Times New Roman"/>
+        </w:rPr>
+      </w:pPr>
+      <w:r>
+        <w:rPr>
+          <w:rFonts w:ascii="Times New Roman" w:eastAsia="Times New Roman" w:hAnsi="Times New Roman" w:cs="Times New Roman"/>
+        </w:rPr>
+        <w:t>The analysis revealed statistically significant geographical disparities in population growth patterns across continents. Africa demonstrated exceptional population growth with 56 out of 58 countries (96.6%) experiencing positive growth, while Europe showed the opposite trend with only 19 of 47 countries (40.4%) growing. The chi-square test of independence yielded χ</w:t>
+      </w:r>
+      <w:proofErr w:type="gramStart"/>
+      <w:r>
+        <w:rPr>
+          <w:rFonts w:ascii="Times New Roman" w:eastAsia="Times New Roman" w:hAnsi="Times New Roman" w:cs="Times New Roman"/>
+        </w:rPr>
+        <w:t>²(</w:t>
+      </w:r>
+      <w:proofErr w:type="gramEnd"/>
+      <w:r>
+        <w:rPr>
+          <w:rFonts w:ascii="Times New Roman" w:eastAsia="Times New Roman" w:hAnsi="Times New Roman" w:cs="Times New Roman"/>
+        </w:rPr>
+        <w:t>4) = 43.873, p &lt; 0.0001, indicating a highly significant relationship between continent and population growth status that rejects the null hypothesis of proportional equality.</w:t>
+      </w:r>
+    </w:p>
+    <w:p>
+      <w:pPr>
+        <w:pStyle w:val="ListParagraph"/>
+        <w:ind w:left="1440"/>
+        <w:rPr>
+          <w:rFonts w:ascii="Times New Roman" w:eastAsia="Times New Roman" w:hAnsi="Times New Roman" w:cs="Times New Roman"/>
+        </w:rPr>
+      </w:pPr>
     </w:p>
     <w:p>
       <w:pPr>
@@ -4543,87 +4911,41 @@
         <w:rPr>
           <w:rFonts w:ascii="Times New Roman" w:eastAsia="Times New Roman" w:hAnsi="Times New Roman" w:cs="Times New Roman"/>
         </w:rPr>
-        <w:t xml:space="preserve">Interpretation of the results </w:t>
-      </w:r>
-      <w:r>
-        <w:rPr>
-          <w:rFonts w:ascii="Times New Roman" w:eastAsia="Times New Roman" w:hAnsi="Times New Roman" w:cs="Times New Roman"/>
-        </w:rPr>
-        <w:t>(</w:t>
-      </w:r>
-      <w:r>
+        <w:t>Interpretation of the results</w:t>
+      </w:r>
+    </w:p>
+    <w:p>
+      <w:pPr>
+        <w:pStyle w:val="ListParagraph"/>
+        <w:ind w:left="1440"/>
+        <w:rPr>
+          <w:rFonts w:ascii="Times New Roman" w:eastAsia="Times New Roman" w:hAnsi="Times New Roman" w:cs="Times New Roman"/>
+        </w:rPr>
+      </w:pPr>
+    </w:p>
+    <w:p>
+      <w:pPr>
+        <w:pStyle w:val="ListParagraph"/>
+        <w:ind w:left="1440"/>
+        <w:rPr>
+          <w:rFonts w:ascii="Times New Roman" w:eastAsia="Times New Roman" w:hAnsi="Times New Roman" w:cs="Times New Roman"/>
+        </w:rPr>
+      </w:pPr>
+      <w:r>
+        <w:rPr>
+          <w:rFonts w:ascii="Times New Roman" w:eastAsia="Times New Roman" w:hAnsi="Times New Roman" w:cs="Times New Roman"/>
+        </w:rPr>
+        <w:t>These findings demonstrate that population growth is not randomly distributed but follows distinct continental patterns, with Africa and Asia experiencing widespread demographic expansion while Europe faces systematic population decline. The statistically significant association (p &lt; 0.0001) suggests underlying structural factors—potentially including fertility rates, economic development stages, migration patterns, and regional policy frameworks—operate at continental scales. This has profound implications for global resource allocation, economic planning, sustainable development strategies, and region-specific demographic policies addressing these divergent growth trajectories.</w:t>
+      </w:r>
+    </w:p>
+    <w:p>
+      <w:pPr>
         <w:rPr>
           <w:rFonts w:ascii="Times New Roman" w:eastAsia="Times New Roman" w:hAnsi="Times New Roman" w:cs="Times New Roman"/>
           <w:b/>
           <w:bCs/>
         </w:rPr>
-        <w:t>75 words)</w:t>
-      </w:r>
-    </w:p>
-    <w:p>
-      <w:pPr>
-        <w:pStyle w:val="ListParagraph"/>
-        <w:numPr>
-          <w:ilvl w:val="0"/>
-          <w:numId w:val="29"/>
-        </w:numPr>
-        <w:ind w:left="1440"/>
-        <w:rPr>
-          <w:rFonts w:ascii="Times New Roman" w:eastAsia="Times New Roman" w:hAnsi="Times New Roman" w:cs="Times New Roman"/>
-          <w:highlight w:val="yellow"/>
-        </w:rPr>
-      </w:pPr>
-      <w:r>
-        <w:rPr>
-          <w:rFonts w:ascii="Times New Roman" w:eastAsia="Times New Roman" w:hAnsi="Times New Roman" w:cs="Times New Roman"/>
-          <w:i/>
-          <w:iCs/>
-          <w:highlight w:val="yellow"/>
-        </w:rPr>
-        <w:t xml:space="preserve">Interpretation of what the results mean in terms of your RQ and the </w:t>
-      </w:r>
-      <w:r>
-        <w:rPr>
-          <w:rFonts w:ascii="Times New Roman" w:eastAsia="Times New Roman" w:hAnsi="Times New Roman" w:cs="Times New Roman"/>
-          <w:i/>
-          <w:iCs/>
-          <w:highlight w:val="yellow"/>
-        </w:rPr>
-        <w:t>e</w:t>
-      </w:r>
-      <w:r>
-        <w:rPr>
-          <w:rFonts w:ascii="Times New Roman" w:eastAsia="Times New Roman" w:hAnsi="Times New Roman" w:cs="Times New Roman"/>
-          <w:i/>
-          <w:iCs/>
-          <w:highlight w:val="yellow"/>
-        </w:rPr>
-        <w:t xml:space="preserve">ffect this may have on your population and </w:t>
-      </w:r>
-      <w:r>
-        <w:rPr>
-          <w:rFonts w:ascii="Times New Roman" w:eastAsia="Times New Roman" w:hAnsi="Times New Roman" w:cs="Times New Roman"/>
-          <w:i/>
-          <w:iCs/>
-          <w:highlight w:val="yellow"/>
-        </w:rPr>
-        <w:t xml:space="preserve">the </w:t>
-      </w:r>
-      <w:r>
-        <w:rPr>
-          <w:rFonts w:ascii="Times New Roman" w:eastAsia="Times New Roman" w:hAnsi="Times New Roman" w:cs="Times New Roman"/>
-          <w:i/>
-          <w:iCs/>
-          <w:highlight w:val="yellow"/>
-        </w:rPr>
-        <w:t>wider context of your topic.</w:t>
-      </w:r>
-      <w:r>
-        <w:rPr>
-          <w:rFonts w:ascii="Times New Roman" w:eastAsia="Times New Roman" w:hAnsi="Times New Roman" w:cs="Times New Roman"/>
-        </w:rPr>
-        <w:t xml:space="preserve"> </w:t>
-      </w:r>
+      </w:pPr>
     </w:p>
     <w:p>
       <w:pPr>
@@ -4647,16 +4969,41 @@
         <w:rPr>
           <w:rFonts w:ascii="Times New Roman" w:eastAsia="Times New Roman" w:hAnsi="Times New Roman" w:cs="Times New Roman"/>
         </w:rPr>
-        <w:t>y (</w:t>
-      </w:r>
-      <w:r>
-        <w:rPr>
-          <w:rFonts w:ascii="Times New Roman" w:eastAsia="Times New Roman" w:hAnsi="Times New Roman" w:cs="Times New Roman"/>
-          <w:b/>
-          <w:bCs/>
-        </w:rPr>
-        <w:t>50 words)</w:t>
-      </w:r>
+        <w:t xml:space="preserve">y </w:t>
+      </w:r>
+    </w:p>
+    <w:p>
+      <w:pPr>
+        <w:pStyle w:val="ListParagraph"/>
+        <w:ind w:left="1440"/>
+        <w:rPr>
+          <w:rFonts w:ascii="Times New Roman" w:eastAsia="Times New Roman" w:hAnsi="Times New Roman" w:cs="Times New Roman"/>
+        </w:rPr>
+      </w:pPr>
+    </w:p>
+    <w:p>
+      <w:pPr>
+        <w:pStyle w:val="ListParagraph"/>
+        <w:ind w:left="1440"/>
+        <w:rPr>
+          <w:rFonts w:ascii="Times New Roman" w:eastAsia="Times New Roman" w:hAnsi="Times New Roman" w:cs="Times New Roman"/>
+        </w:rPr>
+      </w:pPr>
+      <w:r>
+        <w:rPr>
+          <w:rFonts w:ascii="Times New Roman" w:eastAsia="Times New Roman" w:hAnsi="Times New Roman" w:cs="Times New Roman"/>
+        </w:rPr>
+        <w:t>Limitations include binary growth classification and potential data currency issues. Future research should incorporate temporal analysis, examine sub-continental regions, and integrate socioeconomic indicators to create comprehensive demographic models. Additionally, investigating specific drivers—such as fertility rates, migration patterns, and urbanization trends—could better explain continental growth disparities and inform targeted policy interventions for sustainable population management across differing demographic regimes.</w:t>
+      </w:r>
+    </w:p>
+    <w:p>
+      <w:pPr>
+        <w:pStyle w:val="ListParagraph"/>
+        <w:ind w:left="1440"/>
+        <w:rPr>
+          <w:rFonts w:ascii="Times New Roman" w:eastAsia="Times New Roman" w:hAnsi="Times New Roman" w:cs="Times New Roman"/>
+        </w:rPr>
+      </w:pPr>
     </w:p>
     <w:p>
       <w:pPr>
@@ -4816,6 +5163,7 @@
           <w:i/>
           <w:iCs/>
         </w:rPr>
+        <w:lastRenderedPageBreak/>
         <w:t xml:space="preserve">2. </w:t>
       </w:r>
       <w:r>
@@ -5145,8 +5493,8 @@
       </w:pPr>
     </w:p>
     <w:sectPr>
-      <w:footerReference w:type="even" r:id="rId9"/>
-      <w:footerReference w:type="default" r:id="rId10"/>
+      <w:footerReference w:type="even" r:id="rId11"/>
+      <w:footerReference w:type="default" r:id="rId12"/>
       <w:pgSz w:w="11906" w:h="16838"/>
       <w:pgMar w:top="1440" w:right="1440" w:bottom="1440" w:left="1440" w:header="708" w:footer="708" w:gutter="0"/>
       <w:cols w:space="708"/>
@@ -9127,7 +9475,7 @@
       <w:lvlText w:val="·"/>
       <w:lvlJc w:val="left"/>
       <w:pPr>
-        <w:ind w:left="720" w:hanging="360"/>
+        <w:ind w:left="7650" w:hanging="360"/>
       </w:pPr>
       <w:rPr>
         <w:rFonts w:ascii="Symbol" w:hAnsi="Symbol" w:hint="default"/>
@@ -9139,7 +9487,7 @@
       <w:lvlText w:val="o"/>
       <w:lvlJc w:val="left"/>
       <w:pPr>
-        <w:ind w:left="1440" w:hanging="360"/>
+        <w:ind w:left="8370" w:hanging="360"/>
       </w:pPr>
       <w:rPr>
         <w:rFonts w:ascii="Courier New" w:hAnsi="Courier New" w:hint="default"/>
@@ -9151,7 +9499,7 @@
       <w:lvlText w:val=""/>
       <w:lvlJc w:val="left"/>
       <w:pPr>
-        <w:ind w:left="2160" w:hanging="360"/>
+        <w:ind w:left="9090" w:hanging="360"/>
       </w:pPr>
       <w:rPr>
         <w:rFonts w:ascii="Wingdings" w:hAnsi="Wingdings" w:hint="default"/>
@@ -9163,7 +9511,7 @@
       <w:lvlText w:val=""/>
       <w:lvlJc w:val="left"/>
       <w:pPr>
-        <w:ind w:left="2880" w:hanging="360"/>
+        <w:ind w:left="9810" w:hanging="360"/>
       </w:pPr>
       <w:rPr>
         <w:rFonts w:ascii="Symbol" w:hAnsi="Symbol" w:hint="default"/>
@@ -9175,7 +9523,7 @@
       <w:lvlText w:val="o"/>
       <w:lvlJc w:val="left"/>
       <w:pPr>
-        <w:ind w:left="3600" w:hanging="360"/>
+        <w:ind w:left="10530" w:hanging="360"/>
       </w:pPr>
       <w:rPr>
         <w:rFonts w:ascii="Courier New" w:hAnsi="Courier New" w:hint="default"/>
@@ -9187,7 +9535,7 @@
       <w:lvlText w:val=""/>
       <w:lvlJc w:val="left"/>
       <w:pPr>
-        <w:ind w:left="4320" w:hanging="360"/>
+        <w:ind w:left="11250" w:hanging="360"/>
       </w:pPr>
       <w:rPr>
         <w:rFonts w:ascii="Wingdings" w:hAnsi="Wingdings" w:hint="default"/>
@@ -9199,7 +9547,7 @@
       <w:lvlText w:val=""/>
       <w:lvlJc w:val="left"/>
       <w:pPr>
-        <w:ind w:left="5040" w:hanging="360"/>
+        <w:ind w:left="11970" w:hanging="360"/>
       </w:pPr>
       <w:rPr>
         <w:rFonts w:ascii="Symbol" w:hAnsi="Symbol" w:hint="default"/>
@@ -9211,7 +9559,7 @@
       <w:lvlText w:val="o"/>
       <w:lvlJc w:val="left"/>
       <w:pPr>
-        <w:ind w:left="5760" w:hanging="360"/>
+        <w:ind w:left="12690" w:hanging="360"/>
       </w:pPr>
       <w:rPr>
         <w:rFonts w:ascii="Courier New" w:hAnsi="Courier New" w:hint="default"/>
@@ -9223,7 +9571,7 @@
       <w:lvlText w:val=""/>
       <w:lvlJc w:val="left"/>
       <w:pPr>
-        <w:ind w:left="6480" w:hanging="360"/>
+        <w:ind w:left="13410" w:hanging="360"/>
       </w:pPr>
       <w:rPr>
         <w:rFonts w:ascii="Wingdings" w:hAnsi="Wingdings" w:hint="default"/>

</xml_diff>

<commit_message>
Added the Growth Contengency Table for section 3.1, Updated all the Figure and Table Caption, To track them Automatically
</commit_message>
<xml_diff>
--- a/7COM1079_Final report_Team_A48.docx
+++ b/7COM1079_Final report_Team_A48.docx
@@ -2591,11 +2591,7 @@
     </w:p>
     <w:p>
       <w:pPr>
-        <w:rPr>
-          <w:rFonts w:ascii="Times New Roman" w:hAnsi="Times New Roman" w:cs="Times New Roman"/>
-          <w:color w:val="0F1115"/>
-          <w:shd w:val="clear" w:color="auto" w:fill="FFFFFF"/>
-        </w:rPr>
+        <w:keepNext/>
       </w:pPr>
       <w:r>
         <w:rPr>
@@ -2649,6 +2645,7 @@
     </w:p>
     <w:p>
       <w:pPr>
+        <w:pStyle w:val="Caption"/>
         <w:rPr>
           <w:rFonts w:ascii="Times New Roman" w:hAnsi="Times New Roman" w:cs="Times New Roman"/>
           <w:color w:val="0F1115"/>
@@ -2656,13 +2653,18 @@
         </w:rPr>
       </w:pPr>
       <w:r>
-        <w:rPr>
-          <w:rStyle w:val="Strong"/>
-          <w:rFonts w:ascii="Segoe UI" w:hAnsi="Segoe UI" w:cs="Segoe UI"/>
-          <w:color w:val="0F1115"/>
-          <w:shd w:val="clear" w:color="auto" w:fill="FFFFFF"/>
-        </w:rPr>
-        <w:t>Figure 1: Gradient Stacked Bar Chart Showing Growth Hierarchy Across Continents</w:t>
+        <w:t xml:space="preserve">Figure </w:t>
+      </w:r>
+      <w:fldSimple w:instr=" SEQ Figure \* ARABIC ">
+        <w:r>
+          <w:rPr>
+            <w:noProof/>
+          </w:rPr>
+          <w:t>1</w:t>
+        </w:r>
+      </w:fldSimple>
+      <w:r>
+        <w:t>: Gradient Stacked Bar Chart Showing Growth Hierarchy Across Continents</w:t>
       </w:r>
     </w:p>
     <w:p>
@@ -2724,7 +2726,7 @@
     <w:p>
       <w:pPr>
         <w:pStyle w:val="ListParagraph"/>
-        <w:ind w:left="1440"/>
+        <w:ind w:left="2880"/>
         <w:rPr>
           <w:rFonts w:ascii="Times New Roman" w:hAnsi="Times New Roman" w:cs="Times New Roman"/>
           <w:b/>
@@ -2736,497 +2738,9 @@
     </w:p>
     <w:p>
       <w:pPr>
-        <w:pStyle w:val="ListParagraph"/>
-        <w:ind w:left="1440"/>
-        <w:rPr>
-          <w:rFonts w:ascii="Times New Roman" w:hAnsi="Times New Roman" w:cs="Times New Roman"/>
-          <w:b/>
-          <w:bCs/>
-          <w:color w:val="0F1115"/>
-          <w:shd w:val="clear" w:color="auto" w:fill="FFFFFF"/>
-        </w:rPr>
-      </w:pPr>
-      <w:r>
-        <w:rPr>
-          <w:rFonts w:ascii="Times New Roman" w:hAnsi="Times New Roman" w:cs="Times New Roman"/>
-          <w:b/>
-          <w:bCs/>
-          <w:noProof/>
-          <w:color w:val="0F1115"/>
-          <w:shd w:val="clear" w:color="auto" w:fill="FFFFFF"/>
-        </w:rPr>
-        <w:lastRenderedPageBreak/>
-        <w:drawing>
-          <wp:inline distT="0" distB="0" distL="0" distR="0" wp14:anchorId="4AC85625" wp14:editId="03D0383F">
-            <wp:extent cx="4667510" cy="1931437"/>
-            <wp:effectExtent l="0" t="0" r="0" b="0"/>
-            <wp:docPr id="700243904" name="Picture 2" descr="A screenshot of a graph&#10;&#10;AI-generated content may be incorrect."/>
-            <wp:cNvGraphicFramePr>
-              <a:graphicFrameLocks xmlns:a="http://schemas.openxmlformats.org/drawingml/2006/main" noChangeAspect="1"/>
-            </wp:cNvGraphicFramePr>
-            <a:graphic xmlns:a="http://schemas.openxmlformats.org/drawingml/2006/main">
-              <a:graphicData uri="http://schemas.openxmlformats.org/drawingml/2006/picture">
-                <pic:pic xmlns:pic="http://schemas.openxmlformats.org/drawingml/2006/picture">
-                  <pic:nvPicPr>
-                    <pic:cNvPr id="700243904" name="Picture 2" descr="A screenshot of a graph&#10;&#10;AI-generated content may be incorrect."/>
-                    <pic:cNvPicPr/>
-                  </pic:nvPicPr>
-                  <pic:blipFill>
-                    <a:blip r:embed="rId9">
-                      <a:extLst>
-                        <a:ext uri="{28A0092B-C50C-407E-A947-70E740481C1C}">
-                          <a14:useLocalDpi xmlns:a14="http://schemas.microsoft.com/office/drawing/2010/main" val="0"/>
-                        </a:ext>
-                      </a:extLst>
-                    </a:blip>
-                    <a:stretch>
-                      <a:fillRect/>
-                    </a:stretch>
-                  </pic:blipFill>
-                  <pic:spPr>
-                    <a:xfrm>
-                      <a:off x="0" y="0"/>
-                      <a:ext cx="4694915" cy="1942777"/>
-                    </a:xfrm>
-                    <a:prstGeom prst="rect">
-                      <a:avLst/>
-                    </a:prstGeom>
-                  </pic:spPr>
-                </pic:pic>
-              </a:graphicData>
-            </a:graphic>
-          </wp:inline>
-        </w:drawing>
-      </w:r>
-    </w:p>
-    <w:p>
-      <w:pPr>
-        <w:pStyle w:val="ListParagraph"/>
-        <w:ind w:left="1440"/>
-        <w:rPr>
-          <w:rFonts w:ascii="Times New Roman" w:hAnsi="Times New Roman" w:cs="Times New Roman"/>
-          <w:b/>
-          <w:bCs/>
-          <w:color w:val="0F1115"/>
-          <w:shd w:val="clear" w:color="auto" w:fill="FFFFFF"/>
-        </w:rPr>
-      </w:pPr>
-    </w:p>
-    <w:p>
-      <w:pPr>
-        <w:pStyle w:val="ListParagraph"/>
-        <w:ind w:left="1440"/>
-        <w:rPr>
-          <w:rFonts w:ascii="Times New Roman" w:hAnsi="Times New Roman" w:cs="Times New Roman"/>
-          <w:color w:val="0F1115"/>
-          <w:shd w:val="clear" w:color="auto" w:fill="FFFFFF"/>
-        </w:rPr>
-      </w:pPr>
-    </w:p>
-    <w:p>
-      <w:pPr>
-        <w:pStyle w:val="ListParagraph"/>
-        <w:ind w:left="1440"/>
-        <w:rPr>
-          <w:rFonts w:ascii="Times New Roman" w:eastAsia="Times New Roman" w:hAnsi="Times New Roman" w:cs="Times New Roman"/>
-          <w:i/>
-          <w:iCs/>
-        </w:rPr>
-      </w:pPr>
-    </w:p>
-    <w:p>
-      <w:pPr>
-        <w:pStyle w:val="ListParagraph"/>
-        <w:numPr>
-          <w:ilvl w:val="1"/>
-          <w:numId w:val="32"/>
-        </w:numPr>
-        <w:ind w:hanging="720"/>
-        <w:rPr>
-          <w:rFonts w:ascii="Times New Roman" w:eastAsia="Times New Roman" w:hAnsi="Times New Roman" w:cs="Times New Roman"/>
-          <w:i/>
-          <w:iCs/>
-        </w:rPr>
-      </w:pPr>
-      <w:r>
-        <w:rPr>
-          <w:rFonts w:ascii="Times New Roman" w:eastAsia="Times New Roman" w:hAnsi="Times New Roman" w:cs="Times New Roman"/>
-        </w:rPr>
-        <w:t>Additional information relating to understanding the data</w:t>
-      </w:r>
-    </w:p>
-    <w:p>
-      <w:pPr>
-        <w:pStyle w:val="ListParagraph"/>
-        <w:ind w:left="1440"/>
-        <w:rPr>
-          <w:rFonts w:ascii="Times New Roman" w:eastAsia="Times New Roman" w:hAnsi="Times New Roman" w:cs="Times New Roman"/>
-        </w:rPr>
-      </w:pPr>
-    </w:p>
-    <w:p>
-      <w:pPr>
-        <w:pStyle w:val="ListParagraph"/>
-        <w:ind w:left="1440"/>
-        <w:rPr>
-          <w:rFonts w:ascii="Times New Roman" w:eastAsia="Times New Roman" w:hAnsi="Times New Roman" w:cs="Times New Roman"/>
-        </w:rPr>
-      </w:pPr>
-    </w:p>
-    <w:p>
-      <w:pPr>
-        <w:pStyle w:val="ListParagraph"/>
-        <w:ind w:left="1440"/>
-        <w:rPr>
-          <w:rFonts w:ascii="Times New Roman" w:eastAsia="Times New Roman" w:hAnsi="Times New Roman" w:cs="Times New Roman"/>
-          <w:i/>
-          <w:iCs/>
-        </w:rPr>
-      </w:pPr>
-      <w:r>
-        <w:rPr>
-          <w:rFonts w:ascii="Times New Roman" w:eastAsia="Times New Roman" w:hAnsi="Times New Roman" w:cs="Times New Roman"/>
-        </w:rPr>
-        <w:t xml:space="preserve">The gradient </w:t>
-      </w:r>
-      <w:proofErr w:type="spellStart"/>
-      <w:r>
-        <w:rPr>
-          <w:rFonts w:ascii="Times New Roman" w:eastAsia="Times New Roman" w:hAnsi="Times New Roman" w:cs="Times New Roman"/>
-        </w:rPr>
-        <w:t>color</w:t>
-      </w:r>
-      <w:proofErr w:type="spellEnd"/>
-      <w:r>
-        <w:rPr>
-          <w:rFonts w:ascii="Times New Roman" w:eastAsia="Times New Roman" w:hAnsi="Times New Roman" w:cs="Times New Roman"/>
-        </w:rPr>
-        <w:t xml:space="preserve"> scheme employs a thermal </w:t>
-      </w:r>
-      <w:proofErr w:type="spellStart"/>
-      <w:r>
-        <w:rPr>
-          <w:rFonts w:ascii="Times New Roman" w:eastAsia="Times New Roman" w:hAnsi="Times New Roman" w:cs="Times New Roman"/>
-        </w:rPr>
-        <w:t>color</w:t>
-      </w:r>
-      <w:proofErr w:type="spellEnd"/>
-      <w:r>
-        <w:rPr>
-          <w:rFonts w:ascii="Times New Roman" w:eastAsia="Times New Roman" w:hAnsi="Times New Roman" w:cs="Times New Roman"/>
-        </w:rPr>
-        <w:t xml:space="preserve"> progression where red represents very high growth, transitioning through orange, yellow, green, and blue for decreasing growth levels. This visual metaphor immediately communicates growth intensity, with Africa appearing in "hot" red indicating exceptional growth, while Europe appears in "cool" yellow suggesting moderate growth patterns.</w:t>
-      </w:r>
-    </w:p>
-    <w:p>
-      <w:pPr>
-        <w:pStyle w:val="ListParagraph"/>
-        <w:ind w:left="1440" w:hanging="720"/>
-        <w:rPr>
-          <w:rFonts w:ascii="Times New Roman" w:eastAsia="Times New Roman" w:hAnsi="Times New Roman" w:cs="Times New Roman"/>
-        </w:rPr>
-      </w:pPr>
-    </w:p>
-    <w:p>
-      <w:pPr>
-        <w:pStyle w:val="ListParagraph"/>
-        <w:numPr>
-          <w:ilvl w:val="1"/>
-          <w:numId w:val="32"/>
-        </w:numPr>
-        <w:ind w:hanging="720"/>
-        <w:rPr>
-          <w:rFonts w:ascii="Times New Roman" w:eastAsia="Times New Roman" w:hAnsi="Times New Roman" w:cs="Times New Roman"/>
-          <w:i/>
-          <w:iCs/>
-        </w:rPr>
-      </w:pPr>
-      <w:r>
-        <w:rPr>
-          <w:rFonts w:ascii="Times New Roman" w:eastAsia="Times New Roman" w:hAnsi="Times New Roman" w:cs="Times New Roman"/>
-        </w:rPr>
-        <w:t>Useful information for the data understanding</w:t>
-      </w:r>
-      <w:r>
-        <w:rPr>
-          <w:rFonts w:ascii="Times New Roman" w:eastAsia="Times New Roman" w:hAnsi="Times New Roman" w:cs="Times New Roman"/>
-        </w:rPr>
-        <w:t xml:space="preserve"> (</w:t>
-      </w:r>
-      <w:r>
-        <w:rPr>
-          <w:rFonts w:ascii="Times New Roman" w:eastAsia="Times New Roman" w:hAnsi="Times New Roman" w:cs="Times New Roman"/>
-          <w:b/>
-          <w:bCs/>
-        </w:rPr>
-        <w:t>50 words)</w:t>
-      </w:r>
-      <w:r>
-        <w:rPr>
-          <w:rFonts w:ascii="Times New Roman" w:eastAsia="Times New Roman" w:hAnsi="Times New Roman" w:cs="Times New Roman"/>
-        </w:rPr>
-        <w:t xml:space="preserve"> </w:t>
-      </w:r>
-    </w:p>
-    <w:p>
-      <w:pPr>
-        <w:ind w:left="1440"/>
-        <w:rPr>
-          <w:rFonts w:ascii="Times New Roman" w:eastAsia="Times New Roman" w:hAnsi="Times New Roman" w:cs="Times New Roman"/>
-        </w:rPr>
-      </w:pPr>
-    </w:p>
-    <w:p>
-      <w:pPr>
-        <w:ind w:left="1440"/>
-        <w:rPr>
-          <w:rFonts w:ascii="Times New Roman" w:eastAsia="Times New Roman" w:hAnsi="Times New Roman" w:cs="Times New Roman"/>
-        </w:rPr>
-      </w:pPr>
-      <w:r>
-        <w:rPr>
-          <w:rFonts w:ascii="Times New Roman" w:eastAsia="Times New Roman" w:hAnsi="Times New Roman" w:cs="Times New Roman"/>
-        </w:rPr>
-        <w:t>Africa demonstrates near-universal population growth (56 of 58 countries), while Europe shows a contrasting pattern with less than half of countries growing. The gradient visualization reveals a clear continental hierarchy: Africa (96.6%) &gt; Asia (80.4%) &gt; Americas (72.2%) &gt; Oceania (63.6%) &gt; Europe (40.4%), suggesting geographical clustering of growth trends.</w:t>
-      </w:r>
-      <w:r>
-        <w:rPr>
-          <w:rFonts w:ascii="Times New Roman" w:eastAsia="Times New Roman" w:hAnsi="Times New Roman" w:cs="Times New Roman"/>
-        </w:rPr>
-        <w:t xml:space="preserve"> </w:t>
-      </w:r>
-    </w:p>
-    <w:p>
-      <w:pPr>
-        <w:ind w:left="1440"/>
-        <w:rPr>
-          <w:rFonts w:ascii="Times New Roman" w:eastAsia="Times New Roman" w:hAnsi="Times New Roman" w:cs="Times New Roman"/>
-        </w:rPr>
-      </w:pPr>
-    </w:p>
-    <w:p>
-      <w:pPr>
-        <w:ind w:left="1440"/>
-        <w:rPr>
-          <w:rFonts w:ascii="Times New Roman" w:eastAsia="Times New Roman" w:hAnsi="Times New Roman" w:cs="Times New Roman"/>
-        </w:rPr>
-      </w:pPr>
-    </w:p>
-    <w:p>
-      <w:pPr>
-        <w:pStyle w:val="ListParagraph"/>
-        <w:numPr>
-          <w:ilvl w:val="0"/>
-          <w:numId w:val="32"/>
-        </w:numPr>
-        <w:rPr>
-          <w:rFonts w:ascii="Times New Roman" w:eastAsia="Times New Roman" w:hAnsi="Times New Roman" w:cs="Times New Roman"/>
-        </w:rPr>
-      </w:pPr>
-      <w:r>
-        <w:rPr>
-          <w:rFonts w:ascii="Times New Roman" w:eastAsia="Times New Roman" w:hAnsi="Times New Roman" w:cs="Times New Roman"/>
-        </w:rPr>
-        <w:t>Analysis</w:t>
-      </w:r>
-    </w:p>
-    <w:p>
-      <w:pPr>
-        <w:ind w:left="720"/>
-        <w:rPr>
-          <w:rFonts w:ascii="Times New Roman" w:eastAsia="Times New Roman" w:hAnsi="Times New Roman" w:cs="Times New Roman"/>
-        </w:rPr>
-      </w:pPr>
-      <w:r>
-        <w:rPr>
-          <w:rFonts w:ascii="Times New Roman" w:eastAsia="Times New Roman" w:hAnsi="Times New Roman" w:cs="Times New Roman"/>
-        </w:rPr>
-        <w:t xml:space="preserve">4.1 </w:t>
-      </w:r>
-      <w:r>
-        <w:rPr>
-          <w:rFonts w:ascii="Times New Roman" w:eastAsia="Times New Roman" w:hAnsi="Times New Roman" w:cs="Times New Roman"/>
-        </w:rPr>
-        <w:t>Statistical test used to test the hypotheses and output</w:t>
-      </w:r>
-      <w:r>
-        <w:rPr>
-          <w:rFonts w:ascii="Times New Roman" w:eastAsia="Times New Roman" w:hAnsi="Times New Roman" w:cs="Times New Roman"/>
-        </w:rPr>
-        <w:t xml:space="preserve"> (</w:t>
-      </w:r>
-      <w:r>
-        <w:rPr>
-          <w:rFonts w:ascii="Times New Roman" w:eastAsia="Times New Roman" w:hAnsi="Times New Roman" w:cs="Times New Roman"/>
-          <w:b/>
-          <w:bCs/>
-        </w:rPr>
-        <w:t>75 words)</w:t>
-      </w:r>
-      <w:r>
-        <w:rPr>
-          <w:rFonts w:ascii="Times New Roman" w:eastAsia="Times New Roman" w:hAnsi="Times New Roman" w:cs="Times New Roman"/>
-        </w:rPr>
-        <w:t xml:space="preserve"> </w:t>
-      </w:r>
-    </w:p>
-    <w:p>
-      <w:pPr>
-        <w:ind w:left="720"/>
-        <w:rPr>
-          <w:rFonts w:ascii="Times New Roman" w:eastAsia="Times New Roman" w:hAnsi="Times New Roman" w:cs="Times New Roman"/>
-        </w:rPr>
-      </w:pPr>
-    </w:p>
-    <w:p>
-      <w:pPr>
-        <w:ind w:left="720"/>
-        <w:rPr>
-          <w:rFonts w:ascii="Times New Roman" w:eastAsia="Times New Roman" w:hAnsi="Times New Roman" w:cs="Times New Roman"/>
-          <w:lang w:val="en-US"/>
-        </w:rPr>
-      </w:pPr>
-      <w:r>
-        <w:rPr>
-          <w:rFonts w:ascii="Times New Roman" w:eastAsia="Times New Roman" w:hAnsi="Times New Roman" w:cs="Times New Roman"/>
-          <w:lang w:val="en-US"/>
-        </w:rPr>
-        <w:t>To test our research question, a </w:t>
-      </w:r>
-      <w:r>
-        <w:rPr>
-          <w:rFonts w:ascii="Times New Roman" w:eastAsia="Times New Roman" w:hAnsi="Times New Roman" w:cs="Times New Roman"/>
-          <w:b/>
-          <w:bCs/>
-          <w:lang w:val="en-US"/>
-        </w:rPr>
-        <w:t xml:space="preserve">Chi-square </w:t>
-      </w:r>
-      <w:r>
-        <w:rPr>
-          <w:rFonts w:ascii="Times New Roman" w:eastAsia="Times New Roman" w:hAnsi="Times New Roman" w:cs="Times New Roman"/>
-          <w:lang w:val="en-US"/>
-        </w:rPr>
-        <w:t>was selected. This statistical test is appropriate because:</w:t>
-      </w:r>
-    </w:p>
-    <w:p>
-      <w:pPr>
-        <w:ind w:left="720"/>
-        <w:rPr>
-          <w:rFonts w:ascii="Times New Roman" w:eastAsia="Times New Roman" w:hAnsi="Times New Roman" w:cs="Times New Roman"/>
-          <w:lang w:val="en-US"/>
-        </w:rPr>
-      </w:pPr>
-      <w:r>
-        <w:rPr>
-          <w:rFonts w:ascii="Times New Roman" w:eastAsia="Times New Roman" w:hAnsi="Times New Roman" w:cs="Times New Roman"/>
-          <w:lang w:val="en-US"/>
-        </w:rPr>
-        <w:t>Both variables are </w:t>
-      </w:r>
-      <w:r>
-        <w:rPr>
-          <w:rFonts w:ascii="Times New Roman" w:eastAsia="Times New Roman" w:hAnsi="Times New Roman" w:cs="Times New Roman"/>
-          <w:b/>
-          <w:bCs/>
-          <w:lang w:val="en-US"/>
-        </w:rPr>
-        <w:t>nominal/categorical</w:t>
-      </w:r>
-      <w:r>
-        <w:rPr>
-          <w:rFonts w:ascii="Times New Roman" w:eastAsia="Times New Roman" w:hAnsi="Times New Roman" w:cs="Times New Roman"/>
-          <w:lang w:val="en-US"/>
-        </w:rPr>
-        <w:t>: Continent (5 categories) and Growth Status (2 categories) The research question involves comparing </w:t>
-      </w:r>
-      <w:r>
-        <w:rPr>
-          <w:rFonts w:ascii="Times New Roman" w:eastAsia="Times New Roman" w:hAnsi="Times New Roman" w:cs="Times New Roman"/>
-          <w:b/>
-          <w:bCs/>
-          <w:lang w:val="en-US"/>
-        </w:rPr>
-        <w:t>proportions</w:t>
-      </w:r>
-      <w:r>
-        <w:rPr>
-          <w:rFonts w:ascii="Times New Roman" w:eastAsia="Times New Roman" w:hAnsi="Times New Roman" w:cs="Times New Roman"/>
-          <w:lang w:val="en-US"/>
-        </w:rPr>
-        <w:t> across multiple groups</w:t>
-      </w:r>
-      <w:r>
-        <w:rPr>
-          <w:rFonts w:ascii="Times New Roman" w:eastAsia="Times New Roman" w:hAnsi="Times New Roman" w:cs="Times New Roman"/>
-          <w:lang w:val="en-US"/>
-        </w:rPr>
-        <w:t xml:space="preserve">, </w:t>
-      </w:r>
-      <w:r>
-        <w:rPr>
-          <w:rFonts w:ascii="Times New Roman" w:eastAsia="Times New Roman" w:hAnsi="Times New Roman" w:cs="Times New Roman"/>
-          <w:lang w:val="en-US"/>
-        </w:rPr>
-        <w:t>The Chi-square test determines whether the distribution of growing/declining countries is </w:t>
-      </w:r>
-      <w:r>
-        <w:rPr>
-          <w:rFonts w:ascii="Times New Roman" w:eastAsia="Times New Roman" w:hAnsi="Times New Roman" w:cs="Times New Roman"/>
-          <w:b/>
-          <w:bCs/>
-          <w:lang w:val="en-US"/>
-        </w:rPr>
-        <w:t>independent</w:t>
-      </w:r>
-      <w:r>
-        <w:rPr>
-          <w:rFonts w:ascii="Times New Roman" w:eastAsia="Times New Roman" w:hAnsi="Times New Roman" w:cs="Times New Roman"/>
-          <w:lang w:val="en-US"/>
-        </w:rPr>
-        <w:t> of continental grouping</w:t>
-      </w:r>
-      <w:r>
-        <w:rPr>
-          <w:rFonts w:ascii="Times New Roman" w:eastAsia="Times New Roman" w:hAnsi="Times New Roman" w:cs="Times New Roman"/>
-          <w:lang w:val="en-US"/>
-        </w:rPr>
-        <w:t>.</w:t>
-      </w:r>
-    </w:p>
-    <w:p>
-      <w:pPr>
-        <w:ind w:left="720"/>
-        <w:rPr>
-          <w:rFonts w:ascii="Times New Roman" w:eastAsia="Times New Roman" w:hAnsi="Times New Roman" w:cs="Times New Roman"/>
-          <w:lang w:val="en-US"/>
-        </w:rPr>
-      </w:pPr>
-    </w:p>
-    <w:p>
-      <w:pPr>
-        <w:ind w:left="720"/>
-        <w:rPr>
-          <w:rFonts w:ascii="Times New Roman" w:eastAsia="Times New Roman" w:hAnsi="Times New Roman" w:cs="Times New Roman"/>
-          <w:b/>
-          <w:bCs/>
-        </w:rPr>
-      </w:pPr>
-      <w:r>
-        <w:rPr>
-          <w:rFonts w:ascii="Times New Roman" w:eastAsia="Times New Roman" w:hAnsi="Times New Roman" w:cs="Times New Roman"/>
-          <w:b/>
-          <w:bCs/>
-        </w:rPr>
-        <w:t>Contingency Table for Analysis:</w:t>
-      </w:r>
-    </w:p>
-    <w:p>
-      <w:pPr>
         <w:pStyle w:val="Caption"/>
         <w:keepNext/>
-        <w:ind w:firstLine="720"/>
+        <w:ind w:left="1440"/>
       </w:pPr>
       <w:r>
         <w:t xml:space="preserve">Table </w:t>
@@ -3239,6 +2753,1713 @@
           <w:t>1</w:t>
         </w:r>
       </w:fldSimple>
+      <w:r>
+        <w:t>: Contingency table showing distribution of growth status across continents (excluding "Other</w:t>
+      </w:r>
+      <w:r>
+        <w:t>” category</w:t>
+      </w:r>
+      <w:r>
+        <w:t>)</w:t>
+      </w:r>
+    </w:p>
+    <w:tbl>
+      <w:tblPr>
+        <w:tblStyle w:val="TableGrid"/>
+        <w:tblW w:w="8275" w:type="dxa"/>
+        <w:tblInd w:w="1440" w:type="dxa"/>
+        <w:tblLook w:val="04A0" w:firstRow="1" w:lastRow="0" w:firstColumn="1" w:lastColumn="0" w:noHBand="0" w:noVBand="1"/>
+      </w:tblPr>
+      <w:tblGrid>
+        <w:gridCol w:w="1163"/>
+        <w:gridCol w:w="1150"/>
+        <w:gridCol w:w="1150"/>
+        <w:gridCol w:w="1163"/>
+        <w:gridCol w:w="1399"/>
+        <w:gridCol w:w="2250"/>
+      </w:tblGrid>
+      <w:tr>
+        <w:tc>
+          <w:tcPr>
+            <w:tcW w:w="1163" w:type="dxa"/>
+          </w:tcPr>
+          <w:p>
+            <w:pPr>
+              <w:pStyle w:val="ListParagraph"/>
+              <w:ind w:left="0"/>
+              <w:rPr>
+                <w:rFonts w:ascii="Times New Roman" w:hAnsi="Times New Roman" w:cs="Times New Roman"/>
+                <w:b/>
+                <w:bCs/>
+                <w:color w:val="0F1115"/>
+                <w:sz w:val="20"/>
+                <w:szCs w:val="20"/>
+                <w:shd w:val="clear" w:color="auto" w:fill="FFFFFF"/>
+              </w:rPr>
+            </w:pPr>
+            <w:r>
+              <w:rPr>
+                <w:rFonts w:ascii="Times New Roman" w:hAnsi="Times New Roman" w:cs="Times New Roman"/>
+                <w:b/>
+                <w:bCs/>
+                <w:color w:val="0F1115"/>
+                <w:sz w:val="20"/>
+                <w:szCs w:val="20"/>
+                <w:shd w:val="clear" w:color="auto" w:fill="FFFFFF"/>
+              </w:rPr>
+              <w:t>Continent</w:t>
+            </w:r>
+          </w:p>
+        </w:tc>
+        <w:tc>
+          <w:tcPr>
+            <w:tcW w:w="1150" w:type="dxa"/>
+          </w:tcPr>
+          <w:p>
+            <w:pPr>
+              <w:pStyle w:val="ListParagraph"/>
+              <w:ind w:left="0"/>
+              <w:rPr>
+                <w:rFonts w:ascii="Times New Roman" w:hAnsi="Times New Roman" w:cs="Times New Roman"/>
+                <w:b/>
+                <w:bCs/>
+                <w:color w:val="0F1115"/>
+                <w:sz w:val="20"/>
+                <w:szCs w:val="20"/>
+                <w:shd w:val="clear" w:color="auto" w:fill="FFFFFF"/>
+              </w:rPr>
+            </w:pPr>
+            <w:r>
+              <w:rPr>
+                <w:rFonts w:ascii="Times New Roman" w:hAnsi="Times New Roman" w:cs="Times New Roman"/>
+                <w:b/>
+                <w:bCs/>
+                <w:color w:val="0F1115"/>
+                <w:sz w:val="20"/>
+                <w:szCs w:val="20"/>
+                <w:shd w:val="clear" w:color="auto" w:fill="FFFFFF"/>
+              </w:rPr>
+              <w:t>Total Countries</w:t>
+            </w:r>
+          </w:p>
+        </w:tc>
+        <w:tc>
+          <w:tcPr>
+            <w:tcW w:w="1150" w:type="dxa"/>
+          </w:tcPr>
+          <w:p>
+            <w:pPr>
+              <w:pStyle w:val="ListParagraph"/>
+              <w:ind w:left="0"/>
+              <w:rPr>
+                <w:rFonts w:ascii="Times New Roman" w:hAnsi="Times New Roman" w:cs="Times New Roman"/>
+                <w:b/>
+                <w:bCs/>
+                <w:color w:val="0F1115"/>
+                <w:sz w:val="20"/>
+                <w:szCs w:val="20"/>
+                <w:shd w:val="clear" w:color="auto" w:fill="FFFFFF"/>
+              </w:rPr>
+            </w:pPr>
+            <w:r>
+              <w:rPr>
+                <w:rFonts w:ascii="Times New Roman" w:hAnsi="Times New Roman" w:cs="Times New Roman"/>
+                <w:b/>
+                <w:bCs/>
+                <w:color w:val="0F1115"/>
+                <w:sz w:val="20"/>
+                <w:szCs w:val="20"/>
+                <w:shd w:val="clear" w:color="auto" w:fill="FFFFFF"/>
+              </w:rPr>
+              <w:t>Growing Countries</w:t>
+            </w:r>
+          </w:p>
+        </w:tc>
+        <w:tc>
+          <w:tcPr>
+            <w:tcW w:w="1163" w:type="dxa"/>
+          </w:tcPr>
+          <w:p>
+            <w:pPr>
+              <w:pStyle w:val="ListParagraph"/>
+              <w:ind w:left="0"/>
+              <w:rPr>
+                <w:rFonts w:ascii="Times New Roman" w:hAnsi="Times New Roman" w:cs="Times New Roman"/>
+                <w:b/>
+                <w:bCs/>
+                <w:color w:val="0F1115"/>
+                <w:sz w:val="20"/>
+                <w:szCs w:val="20"/>
+                <w:shd w:val="clear" w:color="auto" w:fill="FFFFFF"/>
+              </w:rPr>
+            </w:pPr>
+            <w:r>
+              <w:rPr>
+                <w:rFonts w:ascii="Times New Roman" w:hAnsi="Times New Roman" w:cs="Times New Roman"/>
+                <w:b/>
+                <w:bCs/>
+                <w:color w:val="0F1115"/>
+                <w:sz w:val="20"/>
+                <w:szCs w:val="20"/>
+                <w:shd w:val="clear" w:color="auto" w:fill="FFFFFF"/>
+              </w:rPr>
+              <w:t>Declining Countries</w:t>
+            </w:r>
+          </w:p>
+        </w:tc>
+        <w:tc>
+          <w:tcPr>
+            <w:tcW w:w="1399" w:type="dxa"/>
+          </w:tcPr>
+          <w:p>
+            <w:pPr>
+              <w:pStyle w:val="ListParagraph"/>
+              <w:ind w:left="0"/>
+              <w:rPr>
+                <w:rFonts w:ascii="Times New Roman" w:hAnsi="Times New Roman" w:cs="Times New Roman"/>
+                <w:b/>
+                <w:bCs/>
+                <w:color w:val="0F1115"/>
+                <w:sz w:val="20"/>
+                <w:szCs w:val="20"/>
+                <w:shd w:val="clear" w:color="auto" w:fill="FFFFFF"/>
+              </w:rPr>
+            </w:pPr>
+            <w:r>
+              <w:rPr>
+                <w:rFonts w:ascii="Times New Roman" w:hAnsi="Times New Roman" w:cs="Times New Roman"/>
+                <w:b/>
+                <w:bCs/>
+                <w:color w:val="0F1115"/>
+                <w:sz w:val="20"/>
+                <w:szCs w:val="20"/>
+                <w:shd w:val="clear" w:color="auto" w:fill="FFFFFF"/>
+              </w:rPr>
+              <w:t>% Growing</w:t>
+            </w:r>
+          </w:p>
+        </w:tc>
+        <w:tc>
+          <w:tcPr>
+            <w:tcW w:w="2250" w:type="dxa"/>
+          </w:tcPr>
+          <w:p>
+            <w:pPr>
+              <w:pStyle w:val="ListParagraph"/>
+              <w:ind w:left="0"/>
+              <w:rPr>
+                <w:rFonts w:ascii="Times New Roman" w:hAnsi="Times New Roman" w:cs="Times New Roman"/>
+                <w:b/>
+                <w:bCs/>
+                <w:color w:val="0F1115"/>
+                <w:sz w:val="20"/>
+                <w:szCs w:val="20"/>
+                <w:shd w:val="clear" w:color="auto" w:fill="FFFFFF"/>
+              </w:rPr>
+            </w:pPr>
+            <w:r>
+              <w:rPr>
+                <w:rFonts w:ascii="Times New Roman" w:hAnsi="Times New Roman" w:cs="Times New Roman"/>
+                <w:b/>
+                <w:bCs/>
+                <w:color w:val="0F1115"/>
+                <w:sz w:val="20"/>
+                <w:szCs w:val="20"/>
+                <w:shd w:val="clear" w:color="auto" w:fill="FFFFFF"/>
+              </w:rPr>
+              <w:t>Growth Level Category</w:t>
+            </w:r>
+          </w:p>
+        </w:tc>
+      </w:tr>
+      <w:tr>
+        <w:tc>
+          <w:tcPr>
+            <w:tcW w:w="1163" w:type="dxa"/>
+          </w:tcPr>
+          <w:p>
+            <w:pPr>
+              <w:pStyle w:val="ListParagraph"/>
+              <w:ind w:left="0"/>
+              <w:rPr>
+                <w:rFonts w:ascii="Times New Roman" w:hAnsi="Times New Roman" w:cs="Times New Roman"/>
+                <w:color w:val="0F1115"/>
+                <w:sz w:val="20"/>
+                <w:szCs w:val="20"/>
+                <w:shd w:val="clear" w:color="auto" w:fill="FFFFFF"/>
+              </w:rPr>
+            </w:pPr>
+            <w:r>
+              <w:rPr>
+                <w:rFonts w:ascii="Times New Roman" w:hAnsi="Times New Roman" w:cs="Times New Roman"/>
+                <w:color w:val="0F1115"/>
+                <w:sz w:val="20"/>
+                <w:szCs w:val="20"/>
+                <w:shd w:val="clear" w:color="auto" w:fill="FFFFFF"/>
+              </w:rPr>
+              <w:t>Africa</w:t>
+            </w:r>
+          </w:p>
+        </w:tc>
+        <w:tc>
+          <w:tcPr>
+            <w:tcW w:w="1150" w:type="dxa"/>
+          </w:tcPr>
+          <w:p>
+            <w:pPr>
+              <w:pStyle w:val="ListParagraph"/>
+              <w:ind w:left="0"/>
+              <w:rPr>
+                <w:rFonts w:ascii="Times New Roman" w:hAnsi="Times New Roman" w:cs="Times New Roman"/>
+                <w:color w:val="0F1115"/>
+                <w:sz w:val="20"/>
+                <w:szCs w:val="20"/>
+                <w:shd w:val="clear" w:color="auto" w:fill="FFFFFF"/>
+              </w:rPr>
+            </w:pPr>
+            <w:r>
+              <w:rPr>
+                <w:rFonts w:ascii="Times New Roman" w:hAnsi="Times New Roman" w:cs="Times New Roman"/>
+                <w:color w:val="0F1115"/>
+                <w:sz w:val="20"/>
+                <w:szCs w:val="20"/>
+                <w:shd w:val="clear" w:color="auto" w:fill="FFFFFF"/>
+              </w:rPr>
+              <w:t>58</w:t>
+            </w:r>
+          </w:p>
+        </w:tc>
+        <w:tc>
+          <w:tcPr>
+            <w:tcW w:w="1150" w:type="dxa"/>
+          </w:tcPr>
+          <w:p>
+            <w:pPr>
+              <w:pStyle w:val="ListParagraph"/>
+              <w:ind w:left="0"/>
+              <w:rPr>
+                <w:rFonts w:ascii="Times New Roman" w:hAnsi="Times New Roman" w:cs="Times New Roman"/>
+                <w:color w:val="0F1115"/>
+                <w:sz w:val="20"/>
+                <w:szCs w:val="20"/>
+                <w:shd w:val="clear" w:color="auto" w:fill="FFFFFF"/>
+              </w:rPr>
+            </w:pPr>
+            <w:r>
+              <w:rPr>
+                <w:rFonts w:ascii="Times New Roman" w:hAnsi="Times New Roman" w:cs="Times New Roman"/>
+                <w:color w:val="0F1115"/>
+                <w:sz w:val="20"/>
+                <w:szCs w:val="20"/>
+                <w:shd w:val="clear" w:color="auto" w:fill="FFFFFF"/>
+              </w:rPr>
+              <w:t>56</w:t>
+            </w:r>
+          </w:p>
+        </w:tc>
+        <w:tc>
+          <w:tcPr>
+            <w:tcW w:w="1163" w:type="dxa"/>
+          </w:tcPr>
+          <w:p>
+            <w:pPr>
+              <w:pStyle w:val="ListParagraph"/>
+              <w:ind w:left="0"/>
+              <w:rPr>
+                <w:rFonts w:ascii="Times New Roman" w:hAnsi="Times New Roman" w:cs="Times New Roman"/>
+                <w:color w:val="0F1115"/>
+                <w:sz w:val="20"/>
+                <w:szCs w:val="20"/>
+                <w:shd w:val="clear" w:color="auto" w:fill="FFFFFF"/>
+              </w:rPr>
+            </w:pPr>
+            <w:r>
+              <w:rPr>
+                <w:rFonts w:ascii="Times New Roman" w:hAnsi="Times New Roman" w:cs="Times New Roman"/>
+                <w:color w:val="0F1115"/>
+                <w:sz w:val="20"/>
+                <w:szCs w:val="20"/>
+                <w:shd w:val="clear" w:color="auto" w:fill="FFFFFF"/>
+              </w:rPr>
+              <w:t>2</w:t>
+            </w:r>
+          </w:p>
+        </w:tc>
+        <w:tc>
+          <w:tcPr>
+            <w:tcW w:w="1399" w:type="dxa"/>
+          </w:tcPr>
+          <w:p>
+            <w:pPr>
+              <w:pStyle w:val="ListParagraph"/>
+              <w:ind w:left="0"/>
+              <w:rPr>
+                <w:rFonts w:ascii="Times New Roman" w:hAnsi="Times New Roman" w:cs="Times New Roman"/>
+                <w:color w:val="0F1115"/>
+                <w:sz w:val="20"/>
+                <w:szCs w:val="20"/>
+                <w:shd w:val="clear" w:color="auto" w:fill="FFFFFF"/>
+              </w:rPr>
+            </w:pPr>
+            <w:r>
+              <w:rPr>
+                <w:rFonts w:ascii="Times New Roman" w:hAnsi="Times New Roman" w:cs="Times New Roman"/>
+                <w:color w:val="0F1115"/>
+                <w:sz w:val="20"/>
+                <w:szCs w:val="20"/>
+                <w:shd w:val="clear" w:color="auto" w:fill="FFFFFF"/>
+              </w:rPr>
+              <w:t>96.6%</w:t>
+            </w:r>
+          </w:p>
+        </w:tc>
+        <w:tc>
+          <w:tcPr>
+            <w:tcW w:w="2250" w:type="dxa"/>
+          </w:tcPr>
+          <w:p>
+            <w:pPr>
+              <w:pStyle w:val="ListParagraph"/>
+              <w:ind w:left="0"/>
+              <w:rPr>
+                <w:rFonts w:ascii="Times New Roman" w:hAnsi="Times New Roman" w:cs="Times New Roman"/>
+                <w:color w:val="0F1115"/>
+                <w:sz w:val="20"/>
+                <w:szCs w:val="20"/>
+                <w:shd w:val="clear" w:color="auto" w:fill="FFFFFF"/>
+              </w:rPr>
+            </w:pPr>
+            <w:r>
+              <w:rPr>
+                <w:rFonts w:ascii="Times New Roman" w:hAnsi="Times New Roman" w:cs="Times New Roman"/>
+                <w:color w:val="0F1115"/>
+                <w:sz w:val="20"/>
+                <w:szCs w:val="20"/>
+                <w:shd w:val="clear" w:color="auto" w:fill="FFFFFF"/>
+              </w:rPr>
+              <w:t>Very High Growth</w:t>
+            </w:r>
+          </w:p>
+        </w:tc>
+      </w:tr>
+      <w:tr>
+        <w:tc>
+          <w:tcPr>
+            <w:tcW w:w="1163" w:type="dxa"/>
+          </w:tcPr>
+          <w:p>
+            <w:pPr>
+              <w:pStyle w:val="ListParagraph"/>
+              <w:ind w:left="0"/>
+              <w:rPr>
+                <w:rFonts w:ascii="Times New Roman" w:hAnsi="Times New Roman" w:cs="Times New Roman"/>
+                <w:color w:val="0F1115"/>
+                <w:sz w:val="20"/>
+                <w:szCs w:val="20"/>
+                <w:shd w:val="clear" w:color="auto" w:fill="FFFFFF"/>
+              </w:rPr>
+            </w:pPr>
+            <w:r>
+              <w:rPr>
+                <w:rFonts w:ascii="Times New Roman" w:hAnsi="Times New Roman" w:cs="Times New Roman"/>
+                <w:color w:val="0F1115"/>
+                <w:sz w:val="20"/>
+                <w:szCs w:val="20"/>
+                <w:shd w:val="clear" w:color="auto" w:fill="FFFFFF"/>
+              </w:rPr>
+              <w:t>Asia</w:t>
+            </w:r>
+          </w:p>
+        </w:tc>
+        <w:tc>
+          <w:tcPr>
+            <w:tcW w:w="1150" w:type="dxa"/>
+          </w:tcPr>
+          <w:p>
+            <w:pPr>
+              <w:pStyle w:val="ListParagraph"/>
+              <w:ind w:left="0"/>
+              <w:rPr>
+                <w:rFonts w:ascii="Times New Roman" w:hAnsi="Times New Roman" w:cs="Times New Roman"/>
+                <w:color w:val="0F1115"/>
+                <w:sz w:val="20"/>
+                <w:szCs w:val="20"/>
+                <w:shd w:val="clear" w:color="auto" w:fill="FFFFFF"/>
+              </w:rPr>
+            </w:pPr>
+            <w:r>
+              <w:rPr>
+                <w:rFonts w:ascii="Times New Roman" w:hAnsi="Times New Roman" w:cs="Times New Roman"/>
+                <w:color w:val="0F1115"/>
+                <w:sz w:val="20"/>
+                <w:szCs w:val="20"/>
+                <w:shd w:val="clear" w:color="auto" w:fill="FFFFFF"/>
+              </w:rPr>
+              <w:t>51</w:t>
+            </w:r>
+          </w:p>
+        </w:tc>
+        <w:tc>
+          <w:tcPr>
+            <w:tcW w:w="1150" w:type="dxa"/>
+          </w:tcPr>
+          <w:p>
+            <w:pPr>
+              <w:pStyle w:val="ListParagraph"/>
+              <w:ind w:left="0"/>
+              <w:rPr>
+                <w:rFonts w:ascii="Times New Roman" w:hAnsi="Times New Roman" w:cs="Times New Roman"/>
+                <w:color w:val="0F1115"/>
+                <w:sz w:val="20"/>
+                <w:szCs w:val="20"/>
+                <w:shd w:val="clear" w:color="auto" w:fill="FFFFFF"/>
+              </w:rPr>
+            </w:pPr>
+            <w:r>
+              <w:rPr>
+                <w:rFonts w:ascii="Times New Roman" w:hAnsi="Times New Roman" w:cs="Times New Roman"/>
+                <w:color w:val="0F1115"/>
+                <w:sz w:val="20"/>
+                <w:szCs w:val="20"/>
+                <w:shd w:val="clear" w:color="auto" w:fill="FFFFFF"/>
+              </w:rPr>
+              <w:t>41</w:t>
+            </w:r>
+          </w:p>
+        </w:tc>
+        <w:tc>
+          <w:tcPr>
+            <w:tcW w:w="1163" w:type="dxa"/>
+          </w:tcPr>
+          <w:p>
+            <w:pPr>
+              <w:pStyle w:val="ListParagraph"/>
+              <w:ind w:left="0"/>
+              <w:rPr>
+                <w:rFonts w:ascii="Times New Roman" w:hAnsi="Times New Roman" w:cs="Times New Roman"/>
+                <w:color w:val="0F1115"/>
+                <w:sz w:val="20"/>
+                <w:szCs w:val="20"/>
+                <w:shd w:val="clear" w:color="auto" w:fill="FFFFFF"/>
+              </w:rPr>
+            </w:pPr>
+            <w:r>
+              <w:rPr>
+                <w:rFonts w:ascii="Times New Roman" w:hAnsi="Times New Roman" w:cs="Times New Roman"/>
+                <w:color w:val="0F1115"/>
+                <w:sz w:val="20"/>
+                <w:szCs w:val="20"/>
+                <w:shd w:val="clear" w:color="auto" w:fill="FFFFFF"/>
+              </w:rPr>
+              <w:t>10</w:t>
+            </w:r>
+          </w:p>
+        </w:tc>
+        <w:tc>
+          <w:tcPr>
+            <w:tcW w:w="1399" w:type="dxa"/>
+          </w:tcPr>
+          <w:p>
+            <w:pPr>
+              <w:pStyle w:val="ListParagraph"/>
+              <w:ind w:left="0"/>
+              <w:rPr>
+                <w:rFonts w:ascii="Times New Roman" w:hAnsi="Times New Roman" w:cs="Times New Roman"/>
+                <w:color w:val="0F1115"/>
+                <w:sz w:val="20"/>
+                <w:szCs w:val="20"/>
+                <w:shd w:val="clear" w:color="auto" w:fill="FFFFFF"/>
+              </w:rPr>
+            </w:pPr>
+            <w:r>
+              <w:rPr>
+                <w:rFonts w:ascii="Times New Roman" w:hAnsi="Times New Roman" w:cs="Times New Roman"/>
+                <w:color w:val="0F1115"/>
+                <w:sz w:val="20"/>
+                <w:szCs w:val="20"/>
+                <w:shd w:val="clear" w:color="auto" w:fill="FFFFFF"/>
+              </w:rPr>
+              <w:t>80.4%</w:t>
+            </w:r>
+          </w:p>
+        </w:tc>
+        <w:tc>
+          <w:tcPr>
+            <w:tcW w:w="2250" w:type="dxa"/>
+          </w:tcPr>
+          <w:p>
+            <w:pPr>
+              <w:pStyle w:val="ListParagraph"/>
+              <w:ind w:left="0"/>
+              <w:rPr>
+                <w:rFonts w:ascii="Times New Roman" w:hAnsi="Times New Roman" w:cs="Times New Roman"/>
+                <w:color w:val="0F1115"/>
+                <w:sz w:val="20"/>
+                <w:szCs w:val="20"/>
+                <w:shd w:val="clear" w:color="auto" w:fill="FFFFFF"/>
+              </w:rPr>
+            </w:pPr>
+            <w:r>
+              <w:rPr>
+                <w:rFonts w:ascii="Times New Roman" w:hAnsi="Times New Roman" w:cs="Times New Roman"/>
+                <w:color w:val="0F1115"/>
+                <w:sz w:val="20"/>
+                <w:szCs w:val="20"/>
+                <w:shd w:val="clear" w:color="auto" w:fill="FFFFFF"/>
+              </w:rPr>
+              <w:t>High Growth</w:t>
+            </w:r>
+          </w:p>
+        </w:tc>
+      </w:tr>
+      <w:tr>
+        <w:tc>
+          <w:tcPr>
+            <w:tcW w:w="1163" w:type="dxa"/>
+          </w:tcPr>
+          <w:p>
+            <w:pPr>
+              <w:pStyle w:val="ListParagraph"/>
+              <w:ind w:left="0"/>
+              <w:rPr>
+                <w:rFonts w:ascii="Times New Roman" w:hAnsi="Times New Roman" w:cs="Times New Roman"/>
+                <w:color w:val="0F1115"/>
+                <w:sz w:val="20"/>
+                <w:szCs w:val="20"/>
+                <w:shd w:val="clear" w:color="auto" w:fill="FFFFFF"/>
+              </w:rPr>
+            </w:pPr>
+            <w:r>
+              <w:rPr>
+                <w:rFonts w:ascii="Times New Roman" w:hAnsi="Times New Roman" w:cs="Times New Roman"/>
+                <w:color w:val="0F1115"/>
+                <w:sz w:val="20"/>
+                <w:szCs w:val="20"/>
+                <w:shd w:val="clear" w:color="auto" w:fill="FFFFFF"/>
+              </w:rPr>
+              <w:t>Americas</w:t>
+            </w:r>
+          </w:p>
+        </w:tc>
+        <w:tc>
+          <w:tcPr>
+            <w:tcW w:w="1150" w:type="dxa"/>
+          </w:tcPr>
+          <w:p>
+            <w:pPr>
+              <w:pStyle w:val="ListParagraph"/>
+              <w:ind w:left="0"/>
+              <w:rPr>
+                <w:rFonts w:ascii="Times New Roman" w:hAnsi="Times New Roman" w:cs="Times New Roman"/>
+                <w:color w:val="0F1115"/>
+                <w:sz w:val="20"/>
+                <w:szCs w:val="20"/>
+                <w:shd w:val="clear" w:color="auto" w:fill="FFFFFF"/>
+              </w:rPr>
+            </w:pPr>
+            <w:r>
+              <w:rPr>
+                <w:rFonts w:ascii="Times New Roman" w:hAnsi="Times New Roman" w:cs="Times New Roman"/>
+                <w:color w:val="0F1115"/>
+                <w:sz w:val="20"/>
+                <w:szCs w:val="20"/>
+                <w:shd w:val="clear" w:color="auto" w:fill="FFFFFF"/>
+              </w:rPr>
+              <w:t>54</w:t>
+            </w:r>
+          </w:p>
+        </w:tc>
+        <w:tc>
+          <w:tcPr>
+            <w:tcW w:w="1150" w:type="dxa"/>
+          </w:tcPr>
+          <w:p>
+            <w:pPr>
+              <w:pStyle w:val="ListParagraph"/>
+              <w:ind w:left="0"/>
+              <w:rPr>
+                <w:rFonts w:ascii="Times New Roman" w:hAnsi="Times New Roman" w:cs="Times New Roman"/>
+                <w:color w:val="0F1115"/>
+                <w:sz w:val="20"/>
+                <w:szCs w:val="20"/>
+                <w:shd w:val="clear" w:color="auto" w:fill="FFFFFF"/>
+              </w:rPr>
+            </w:pPr>
+            <w:r>
+              <w:rPr>
+                <w:rFonts w:ascii="Times New Roman" w:hAnsi="Times New Roman" w:cs="Times New Roman"/>
+                <w:color w:val="0F1115"/>
+                <w:sz w:val="20"/>
+                <w:szCs w:val="20"/>
+                <w:shd w:val="clear" w:color="auto" w:fill="FFFFFF"/>
+              </w:rPr>
+              <w:t>39</w:t>
+            </w:r>
+          </w:p>
+        </w:tc>
+        <w:tc>
+          <w:tcPr>
+            <w:tcW w:w="1163" w:type="dxa"/>
+          </w:tcPr>
+          <w:p>
+            <w:pPr>
+              <w:pStyle w:val="ListParagraph"/>
+              <w:ind w:left="0"/>
+              <w:rPr>
+                <w:rFonts w:ascii="Times New Roman" w:hAnsi="Times New Roman" w:cs="Times New Roman"/>
+                <w:color w:val="0F1115"/>
+                <w:sz w:val="20"/>
+                <w:szCs w:val="20"/>
+                <w:shd w:val="clear" w:color="auto" w:fill="FFFFFF"/>
+              </w:rPr>
+            </w:pPr>
+            <w:r>
+              <w:rPr>
+                <w:rFonts w:ascii="Times New Roman" w:hAnsi="Times New Roman" w:cs="Times New Roman"/>
+                <w:color w:val="0F1115"/>
+                <w:sz w:val="20"/>
+                <w:szCs w:val="20"/>
+                <w:shd w:val="clear" w:color="auto" w:fill="FFFFFF"/>
+              </w:rPr>
+              <w:t>15</w:t>
+            </w:r>
+          </w:p>
+        </w:tc>
+        <w:tc>
+          <w:tcPr>
+            <w:tcW w:w="1399" w:type="dxa"/>
+          </w:tcPr>
+          <w:p>
+            <w:pPr>
+              <w:pStyle w:val="ListParagraph"/>
+              <w:ind w:left="0"/>
+              <w:rPr>
+                <w:rFonts w:ascii="Times New Roman" w:hAnsi="Times New Roman" w:cs="Times New Roman"/>
+                <w:color w:val="0F1115"/>
+                <w:sz w:val="20"/>
+                <w:szCs w:val="20"/>
+                <w:shd w:val="clear" w:color="auto" w:fill="FFFFFF"/>
+              </w:rPr>
+            </w:pPr>
+            <w:r>
+              <w:rPr>
+                <w:rFonts w:ascii="Times New Roman" w:hAnsi="Times New Roman" w:cs="Times New Roman"/>
+                <w:color w:val="0F1115"/>
+                <w:sz w:val="20"/>
+                <w:szCs w:val="20"/>
+                <w:shd w:val="clear" w:color="auto" w:fill="FFFFFF"/>
+              </w:rPr>
+              <w:t>72.2%</w:t>
+            </w:r>
+          </w:p>
+        </w:tc>
+        <w:tc>
+          <w:tcPr>
+            <w:tcW w:w="2250" w:type="dxa"/>
+          </w:tcPr>
+          <w:p>
+            <w:pPr>
+              <w:pStyle w:val="ListParagraph"/>
+              <w:ind w:left="0"/>
+              <w:rPr>
+                <w:rFonts w:ascii="Times New Roman" w:hAnsi="Times New Roman" w:cs="Times New Roman"/>
+                <w:color w:val="0F1115"/>
+                <w:sz w:val="20"/>
+                <w:szCs w:val="20"/>
+                <w:shd w:val="clear" w:color="auto" w:fill="FFFFFF"/>
+              </w:rPr>
+            </w:pPr>
+            <w:r>
+              <w:rPr>
+                <w:rFonts w:ascii="Times New Roman" w:hAnsi="Times New Roman" w:cs="Times New Roman"/>
+                <w:color w:val="0F1115"/>
+                <w:sz w:val="20"/>
+                <w:szCs w:val="20"/>
+                <w:shd w:val="clear" w:color="auto" w:fill="FFFFFF"/>
+              </w:rPr>
+              <w:t>High Growth</w:t>
+            </w:r>
+          </w:p>
+        </w:tc>
+      </w:tr>
+      <w:tr>
+        <w:tc>
+          <w:tcPr>
+            <w:tcW w:w="1163" w:type="dxa"/>
+          </w:tcPr>
+          <w:p>
+            <w:pPr>
+              <w:pStyle w:val="ListParagraph"/>
+              <w:ind w:left="0"/>
+              <w:rPr>
+                <w:rFonts w:ascii="Times New Roman" w:hAnsi="Times New Roman" w:cs="Times New Roman"/>
+                <w:color w:val="0F1115"/>
+                <w:sz w:val="20"/>
+                <w:szCs w:val="20"/>
+                <w:shd w:val="clear" w:color="auto" w:fill="FFFFFF"/>
+              </w:rPr>
+            </w:pPr>
+            <w:r>
+              <w:rPr>
+                <w:rFonts w:ascii="Times New Roman" w:hAnsi="Times New Roman" w:cs="Times New Roman"/>
+                <w:color w:val="0F1115"/>
+                <w:sz w:val="20"/>
+                <w:szCs w:val="20"/>
+                <w:shd w:val="clear" w:color="auto" w:fill="FFFFFF"/>
+              </w:rPr>
+              <w:t>Oceania</w:t>
+            </w:r>
+          </w:p>
+        </w:tc>
+        <w:tc>
+          <w:tcPr>
+            <w:tcW w:w="1150" w:type="dxa"/>
+          </w:tcPr>
+          <w:p>
+            <w:pPr>
+              <w:pStyle w:val="ListParagraph"/>
+              <w:ind w:left="0"/>
+              <w:rPr>
+                <w:rFonts w:ascii="Times New Roman" w:hAnsi="Times New Roman" w:cs="Times New Roman"/>
+                <w:color w:val="0F1115"/>
+                <w:sz w:val="20"/>
+                <w:szCs w:val="20"/>
+                <w:shd w:val="clear" w:color="auto" w:fill="FFFFFF"/>
+              </w:rPr>
+            </w:pPr>
+            <w:r>
+              <w:rPr>
+                <w:rFonts w:ascii="Times New Roman" w:hAnsi="Times New Roman" w:cs="Times New Roman"/>
+                <w:color w:val="0F1115"/>
+                <w:sz w:val="20"/>
+                <w:szCs w:val="20"/>
+                <w:shd w:val="clear" w:color="auto" w:fill="FFFFFF"/>
+              </w:rPr>
+              <w:t>22</w:t>
+            </w:r>
+          </w:p>
+        </w:tc>
+        <w:tc>
+          <w:tcPr>
+            <w:tcW w:w="1150" w:type="dxa"/>
+          </w:tcPr>
+          <w:p>
+            <w:pPr>
+              <w:pStyle w:val="ListParagraph"/>
+              <w:ind w:left="0"/>
+              <w:rPr>
+                <w:rFonts w:ascii="Times New Roman" w:hAnsi="Times New Roman" w:cs="Times New Roman"/>
+                <w:color w:val="0F1115"/>
+                <w:sz w:val="20"/>
+                <w:szCs w:val="20"/>
+                <w:shd w:val="clear" w:color="auto" w:fill="FFFFFF"/>
+              </w:rPr>
+            </w:pPr>
+            <w:r>
+              <w:rPr>
+                <w:rFonts w:ascii="Times New Roman" w:hAnsi="Times New Roman" w:cs="Times New Roman"/>
+                <w:color w:val="0F1115"/>
+                <w:sz w:val="20"/>
+                <w:szCs w:val="20"/>
+                <w:shd w:val="clear" w:color="auto" w:fill="FFFFFF"/>
+              </w:rPr>
+              <w:t>14</w:t>
+            </w:r>
+          </w:p>
+        </w:tc>
+        <w:tc>
+          <w:tcPr>
+            <w:tcW w:w="1163" w:type="dxa"/>
+          </w:tcPr>
+          <w:p>
+            <w:pPr>
+              <w:pStyle w:val="ListParagraph"/>
+              <w:ind w:left="0"/>
+              <w:rPr>
+                <w:rFonts w:ascii="Times New Roman" w:hAnsi="Times New Roman" w:cs="Times New Roman"/>
+                <w:color w:val="0F1115"/>
+                <w:sz w:val="20"/>
+                <w:szCs w:val="20"/>
+                <w:shd w:val="clear" w:color="auto" w:fill="FFFFFF"/>
+              </w:rPr>
+            </w:pPr>
+            <w:r>
+              <w:rPr>
+                <w:rFonts w:ascii="Times New Roman" w:hAnsi="Times New Roman" w:cs="Times New Roman"/>
+                <w:color w:val="0F1115"/>
+                <w:sz w:val="20"/>
+                <w:szCs w:val="20"/>
+                <w:shd w:val="clear" w:color="auto" w:fill="FFFFFF"/>
+              </w:rPr>
+              <w:t>8</w:t>
+            </w:r>
+          </w:p>
+        </w:tc>
+        <w:tc>
+          <w:tcPr>
+            <w:tcW w:w="1399" w:type="dxa"/>
+          </w:tcPr>
+          <w:p>
+            <w:pPr>
+              <w:pStyle w:val="ListParagraph"/>
+              <w:ind w:left="0"/>
+              <w:rPr>
+                <w:rFonts w:ascii="Times New Roman" w:hAnsi="Times New Roman" w:cs="Times New Roman"/>
+                <w:color w:val="0F1115"/>
+                <w:sz w:val="20"/>
+                <w:szCs w:val="20"/>
+                <w:shd w:val="clear" w:color="auto" w:fill="FFFFFF"/>
+              </w:rPr>
+            </w:pPr>
+            <w:r>
+              <w:rPr>
+                <w:rFonts w:ascii="Times New Roman" w:hAnsi="Times New Roman" w:cs="Times New Roman"/>
+                <w:color w:val="0F1115"/>
+                <w:sz w:val="20"/>
+                <w:szCs w:val="20"/>
+                <w:shd w:val="clear" w:color="auto" w:fill="FFFFFF"/>
+              </w:rPr>
+              <w:t>63.6%</w:t>
+            </w:r>
+          </w:p>
+        </w:tc>
+        <w:tc>
+          <w:tcPr>
+            <w:tcW w:w="2250" w:type="dxa"/>
+          </w:tcPr>
+          <w:p>
+            <w:pPr>
+              <w:pStyle w:val="ListParagraph"/>
+              <w:ind w:left="0"/>
+              <w:rPr>
+                <w:rFonts w:ascii="Times New Roman" w:hAnsi="Times New Roman" w:cs="Times New Roman"/>
+                <w:color w:val="0F1115"/>
+                <w:sz w:val="20"/>
+                <w:szCs w:val="20"/>
+                <w:shd w:val="clear" w:color="auto" w:fill="FFFFFF"/>
+              </w:rPr>
+            </w:pPr>
+            <w:r>
+              <w:rPr>
+                <w:rFonts w:ascii="Times New Roman" w:hAnsi="Times New Roman" w:cs="Times New Roman"/>
+                <w:color w:val="0F1115"/>
+                <w:sz w:val="20"/>
+                <w:szCs w:val="20"/>
+                <w:shd w:val="clear" w:color="auto" w:fill="FFFFFF"/>
+              </w:rPr>
+              <w:t>High Growth</w:t>
+            </w:r>
+          </w:p>
+        </w:tc>
+      </w:tr>
+      <w:tr>
+        <w:tc>
+          <w:tcPr>
+            <w:tcW w:w="1163" w:type="dxa"/>
+          </w:tcPr>
+          <w:p>
+            <w:pPr>
+              <w:pStyle w:val="ListParagraph"/>
+              <w:ind w:left="0"/>
+              <w:rPr>
+                <w:rFonts w:ascii="Times New Roman" w:hAnsi="Times New Roman" w:cs="Times New Roman"/>
+                <w:color w:val="0F1115"/>
+                <w:sz w:val="20"/>
+                <w:szCs w:val="20"/>
+                <w:shd w:val="clear" w:color="auto" w:fill="FFFFFF"/>
+              </w:rPr>
+            </w:pPr>
+            <w:r>
+              <w:rPr>
+                <w:rFonts w:ascii="Times New Roman" w:hAnsi="Times New Roman" w:cs="Times New Roman"/>
+                <w:color w:val="0F1115"/>
+                <w:sz w:val="20"/>
+                <w:szCs w:val="20"/>
+                <w:shd w:val="clear" w:color="auto" w:fill="FFFFFF"/>
+              </w:rPr>
+              <w:t>Europe</w:t>
+            </w:r>
+          </w:p>
+        </w:tc>
+        <w:tc>
+          <w:tcPr>
+            <w:tcW w:w="1150" w:type="dxa"/>
+          </w:tcPr>
+          <w:p>
+            <w:pPr>
+              <w:pStyle w:val="ListParagraph"/>
+              <w:ind w:left="0"/>
+              <w:rPr>
+                <w:rFonts w:ascii="Times New Roman" w:hAnsi="Times New Roman" w:cs="Times New Roman"/>
+                <w:color w:val="0F1115"/>
+                <w:sz w:val="20"/>
+                <w:szCs w:val="20"/>
+                <w:shd w:val="clear" w:color="auto" w:fill="FFFFFF"/>
+              </w:rPr>
+            </w:pPr>
+            <w:r>
+              <w:rPr>
+                <w:rFonts w:ascii="Times New Roman" w:hAnsi="Times New Roman" w:cs="Times New Roman"/>
+                <w:color w:val="0F1115"/>
+                <w:sz w:val="20"/>
+                <w:szCs w:val="20"/>
+                <w:shd w:val="clear" w:color="auto" w:fill="FFFFFF"/>
+              </w:rPr>
+              <w:t>47</w:t>
+            </w:r>
+          </w:p>
+        </w:tc>
+        <w:tc>
+          <w:tcPr>
+            <w:tcW w:w="1150" w:type="dxa"/>
+          </w:tcPr>
+          <w:p>
+            <w:pPr>
+              <w:pStyle w:val="ListParagraph"/>
+              <w:ind w:left="0"/>
+              <w:rPr>
+                <w:rFonts w:ascii="Times New Roman" w:hAnsi="Times New Roman" w:cs="Times New Roman"/>
+                <w:color w:val="0F1115"/>
+                <w:sz w:val="20"/>
+                <w:szCs w:val="20"/>
+                <w:shd w:val="clear" w:color="auto" w:fill="FFFFFF"/>
+              </w:rPr>
+            </w:pPr>
+            <w:r>
+              <w:rPr>
+                <w:rFonts w:ascii="Times New Roman" w:hAnsi="Times New Roman" w:cs="Times New Roman"/>
+                <w:color w:val="0F1115"/>
+                <w:sz w:val="20"/>
+                <w:szCs w:val="20"/>
+                <w:shd w:val="clear" w:color="auto" w:fill="FFFFFF"/>
+              </w:rPr>
+              <w:t>19</w:t>
+            </w:r>
+          </w:p>
+        </w:tc>
+        <w:tc>
+          <w:tcPr>
+            <w:tcW w:w="1163" w:type="dxa"/>
+          </w:tcPr>
+          <w:p>
+            <w:pPr>
+              <w:pStyle w:val="ListParagraph"/>
+              <w:ind w:left="0"/>
+              <w:rPr>
+                <w:rFonts w:ascii="Times New Roman" w:hAnsi="Times New Roman" w:cs="Times New Roman"/>
+                <w:color w:val="0F1115"/>
+                <w:sz w:val="20"/>
+                <w:szCs w:val="20"/>
+                <w:shd w:val="clear" w:color="auto" w:fill="FFFFFF"/>
+              </w:rPr>
+            </w:pPr>
+            <w:r>
+              <w:rPr>
+                <w:rFonts w:ascii="Times New Roman" w:hAnsi="Times New Roman" w:cs="Times New Roman"/>
+                <w:color w:val="0F1115"/>
+                <w:sz w:val="20"/>
+                <w:szCs w:val="20"/>
+                <w:shd w:val="clear" w:color="auto" w:fill="FFFFFF"/>
+              </w:rPr>
+              <w:t>28</w:t>
+            </w:r>
+          </w:p>
+        </w:tc>
+        <w:tc>
+          <w:tcPr>
+            <w:tcW w:w="1399" w:type="dxa"/>
+          </w:tcPr>
+          <w:p>
+            <w:pPr>
+              <w:pStyle w:val="ListParagraph"/>
+              <w:ind w:left="0"/>
+              <w:rPr>
+                <w:rFonts w:ascii="Times New Roman" w:hAnsi="Times New Roman" w:cs="Times New Roman"/>
+                <w:color w:val="0F1115"/>
+                <w:sz w:val="20"/>
+                <w:szCs w:val="20"/>
+                <w:shd w:val="clear" w:color="auto" w:fill="FFFFFF"/>
+              </w:rPr>
+            </w:pPr>
+            <w:r>
+              <w:rPr>
+                <w:rFonts w:ascii="Times New Roman" w:hAnsi="Times New Roman" w:cs="Times New Roman"/>
+                <w:color w:val="0F1115"/>
+                <w:sz w:val="20"/>
+                <w:szCs w:val="20"/>
+                <w:shd w:val="clear" w:color="auto" w:fill="FFFFFF"/>
+              </w:rPr>
+              <w:t>40.4%</w:t>
+            </w:r>
+          </w:p>
+        </w:tc>
+        <w:tc>
+          <w:tcPr>
+            <w:tcW w:w="2250" w:type="dxa"/>
+          </w:tcPr>
+          <w:p>
+            <w:pPr>
+              <w:pStyle w:val="ListParagraph"/>
+              <w:ind w:left="0"/>
+              <w:rPr>
+                <w:rFonts w:ascii="Times New Roman" w:hAnsi="Times New Roman" w:cs="Times New Roman"/>
+                <w:color w:val="0F1115"/>
+                <w:sz w:val="20"/>
+                <w:szCs w:val="20"/>
+                <w:shd w:val="clear" w:color="auto" w:fill="FFFFFF"/>
+              </w:rPr>
+            </w:pPr>
+            <w:r>
+              <w:rPr>
+                <w:rFonts w:ascii="Times New Roman" w:hAnsi="Times New Roman" w:cs="Times New Roman"/>
+                <w:color w:val="0F1115"/>
+                <w:sz w:val="20"/>
+                <w:szCs w:val="20"/>
+                <w:shd w:val="clear" w:color="auto" w:fill="FFFFFF"/>
+              </w:rPr>
+              <w:t>Moderate Growth</w:t>
+            </w:r>
+          </w:p>
+        </w:tc>
+      </w:tr>
+      <w:tr>
+        <w:tc>
+          <w:tcPr>
+            <w:tcW w:w="1163" w:type="dxa"/>
+          </w:tcPr>
+          <w:p>
+            <w:pPr>
+              <w:pStyle w:val="ListParagraph"/>
+              <w:ind w:left="0"/>
+              <w:rPr>
+                <w:rFonts w:ascii="Times New Roman" w:hAnsi="Times New Roman" w:cs="Times New Roman"/>
+                <w:b/>
+                <w:bCs/>
+                <w:color w:val="0F1115"/>
+                <w:sz w:val="20"/>
+                <w:szCs w:val="20"/>
+                <w:shd w:val="clear" w:color="auto" w:fill="FFFFFF"/>
+              </w:rPr>
+            </w:pPr>
+            <w:r>
+              <w:rPr>
+                <w:rFonts w:ascii="Times New Roman" w:hAnsi="Times New Roman" w:cs="Times New Roman"/>
+                <w:b/>
+                <w:bCs/>
+                <w:color w:val="0F1115"/>
+                <w:sz w:val="20"/>
+                <w:szCs w:val="20"/>
+                <w:shd w:val="clear" w:color="auto" w:fill="FFFFFF"/>
+              </w:rPr>
+              <w:t>Global</w:t>
+            </w:r>
+          </w:p>
+        </w:tc>
+        <w:tc>
+          <w:tcPr>
+            <w:tcW w:w="1150" w:type="dxa"/>
+          </w:tcPr>
+          <w:p>
+            <w:pPr>
+              <w:pStyle w:val="ListParagraph"/>
+              <w:ind w:left="0"/>
+              <w:rPr>
+                <w:rFonts w:ascii="Times New Roman" w:hAnsi="Times New Roman" w:cs="Times New Roman"/>
+                <w:b/>
+                <w:bCs/>
+                <w:color w:val="0F1115"/>
+                <w:sz w:val="20"/>
+                <w:szCs w:val="20"/>
+                <w:shd w:val="clear" w:color="auto" w:fill="FFFFFF"/>
+              </w:rPr>
+            </w:pPr>
+            <w:r>
+              <w:rPr>
+                <w:rFonts w:ascii="Times New Roman" w:hAnsi="Times New Roman" w:cs="Times New Roman"/>
+                <w:b/>
+                <w:bCs/>
+                <w:color w:val="0F1115"/>
+                <w:sz w:val="20"/>
+                <w:szCs w:val="20"/>
+                <w:shd w:val="clear" w:color="auto" w:fill="FFFFFF"/>
+              </w:rPr>
+              <w:t>233</w:t>
+            </w:r>
+          </w:p>
+        </w:tc>
+        <w:tc>
+          <w:tcPr>
+            <w:tcW w:w="1150" w:type="dxa"/>
+          </w:tcPr>
+          <w:p>
+            <w:pPr>
+              <w:pStyle w:val="ListParagraph"/>
+              <w:ind w:left="0"/>
+              <w:rPr>
+                <w:rFonts w:ascii="Times New Roman" w:hAnsi="Times New Roman" w:cs="Times New Roman"/>
+                <w:b/>
+                <w:bCs/>
+                <w:color w:val="0F1115"/>
+                <w:sz w:val="20"/>
+                <w:szCs w:val="20"/>
+                <w:shd w:val="clear" w:color="auto" w:fill="FFFFFF"/>
+              </w:rPr>
+            </w:pPr>
+            <w:r>
+              <w:rPr>
+                <w:rFonts w:ascii="Times New Roman" w:hAnsi="Times New Roman" w:cs="Times New Roman"/>
+                <w:b/>
+                <w:bCs/>
+                <w:color w:val="0F1115"/>
+                <w:sz w:val="20"/>
+                <w:szCs w:val="20"/>
+                <w:shd w:val="clear" w:color="auto" w:fill="FFFFFF"/>
+              </w:rPr>
+              <w:t>169</w:t>
+            </w:r>
+          </w:p>
+        </w:tc>
+        <w:tc>
+          <w:tcPr>
+            <w:tcW w:w="1163" w:type="dxa"/>
+          </w:tcPr>
+          <w:p>
+            <w:pPr>
+              <w:pStyle w:val="ListParagraph"/>
+              <w:ind w:left="0"/>
+              <w:rPr>
+                <w:rFonts w:ascii="Times New Roman" w:hAnsi="Times New Roman" w:cs="Times New Roman"/>
+                <w:b/>
+                <w:bCs/>
+                <w:color w:val="0F1115"/>
+                <w:sz w:val="20"/>
+                <w:szCs w:val="20"/>
+                <w:shd w:val="clear" w:color="auto" w:fill="FFFFFF"/>
+              </w:rPr>
+            </w:pPr>
+            <w:r>
+              <w:rPr>
+                <w:rFonts w:ascii="Times New Roman" w:hAnsi="Times New Roman" w:cs="Times New Roman"/>
+                <w:b/>
+                <w:bCs/>
+                <w:color w:val="0F1115"/>
+                <w:sz w:val="20"/>
+                <w:szCs w:val="20"/>
+                <w:shd w:val="clear" w:color="auto" w:fill="FFFFFF"/>
+              </w:rPr>
+              <w:t>63</w:t>
+            </w:r>
+          </w:p>
+        </w:tc>
+        <w:tc>
+          <w:tcPr>
+            <w:tcW w:w="1399" w:type="dxa"/>
+          </w:tcPr>
+          <w:p>
+            <w:pPr>
+              <w:pStyle w:val="ListParagraph"/>
+              <w:ind w:left="0"/>
+              <w:rPr>
+                <w:rFonts w:ascii="Times New Roman" w:hAnsi="Times New Roman" w:cs="Times New Roman"/>
+                <w:b/>
+                <w:bCs/>
+                <w:color w:val="0F1115"/>
+                <w:sz w:val="20"/>
+                <w:szCs w:val="20"/>
+                <w:shd w:val="clear" w:color="auto" w:fill="FFFFFF"/>
+              </w:rPr>
+            </w:pPr>
+            <w:r>
+              <w:rPr>
+                <w:rFonts w:ascii="Times New Roman" w:hAnsi="Times New Roman" w:cs="Times New Roman"/>
+                <w:b/>
+                <w:bCs/>
+                <w:color w:val="0F1115"/>
+                <w:sz w:val="20"/>
+                <w:szCs w:val="20"/>
+                <w:shd w:val="clear" w:color="auto" w:fill="FFFFFF"/>
+              </w:rPr>
+              <w:t>72.8%</w:t>
+            </w:r>
+          </w:p>
+        </w:tc>
+        <w:tc>
+          <w:tcPr>
+            <w:tcW w:w="2250" w:type="dxa"/>
+          </w:tcPr>
+          <w:p>
+            <w:pPr>
+              <w:pStyle w:val="ListParagraph"/>
+              <w:ind w:left="0"/>
+              <w:rPr>
+                <w:rFonts w:ascii="Times New Roman" w:hAnsi="Times New Roman" w:cs="Times New Roman"/>
+                <w:b/>
+                <w:bCs/>
+                <w:color w:val="0F1115"/>
+                <w:sz w:val="20"/>
+                <w:szCs w:val="20"/>
+                <w:shd w:val="clear" w:color="auto" w:fill="FFFFFF"/>
+              </w:rPr>
+            </w:pPr>
+            <w:r>
+              <w:rPr>
+                <w:rFonts w:ascii="Times New Roman" w:hAnsi="Times New Roman" w:cs="Times New Roman"/>
+                <w:b/>
+                <w:bCs/>
+                <w:color w:val="0F1115"/>
+                <w:sz w:val="20"/>
+                <w:szCs w:val="20"/>
+                <w:shd w:val="clear" w:color="auto" w:fill="FFFFFF"/>
+              </w:rPr>
+              <w:t>High Growth</w:t>
+            </w:r>
+          </w:p>
+        </w:tc>
+      </w:tr>
+    </w:tbl>
+    <w:p>
+      <w:pPr>
+        <w:pStyle w:val="ListParagraph"/>
+        <w:ind w:left="1440"/>
+        <w:rPr>
+          <w:rFonts w:ascii="Times New Roman" w:hAnsi="Times New Roman" w:cs="Times New Roman"/>
+          <w:color w:val="0F1115"/>
+          <w:shd w:val="clear" w:color="auto" w:fill="FFFFFF"/>
+        </w:rPr>
+      </w:pPr>
+    </w:p>
+    <w:p>
+      <w:pPr>
+        <w:pStyle w:val="ListParagraph"/>
+        <w:ind w:left="1440"/>
+        <w:rPr>
+          <w:rFonts w:ascii="Times New Roman" w:eastAsia="Times New Roman" w:hAnsi="Times New Roman" w:cs="Times New Roman"/>
+          <w:i/>
+          <w:iCs/>
+        </w:rPr>
+      </w:pPr>
+    </w:p>
+    <w:p>
+      <w:pPr>
+        <w:pStyle w:val="ListParagraph"/>
+        <w:numPr>
+          <w:ilvl w:val="1"/>
+          <w:numId w:val="32"/>
+        </w:numPr>
+        <w:ind w:hanging="720"/>
+        <w:rPr>
+          <w:rFonts w:ascii="Times New Roman" w:eastAsia="Times New Roman" w:hAnsi="Times New Roman" w:cs="Times New Roman"/>
+          <w:i/>
+          <w:iCs/>
+        </w:rPr>
+      </w:pPr>
+      <w:r>
+        <w:rPr>
+          <w:rFonts w:ascii="Times New Roman" w:eastAsia="Times New Roman" w:hAnsi="Times New Roman" w:cs="Times New Roman"/>
+        </w:rPr>
+        <w:t>Additional information relating to understanding the data</w:t>
+      </w:r>
+    </w:p>
+    <w:p>
+      <w:pPr>
+        <w:pStyle w:val="ListParagraph"/>
+        <w:ind w:left="1440"/>
+        <w:rPr>
+          <w:rFonts w:ascii="Times New Roman" w:eastAsia="Times New Roman" w:hAnsi="Times New Roman" w:cs="Times New Roman"/>
+        </w:rPr>
+      </w:pPr>
+    </w:p>
+    <w:p>
+      <w:pPr>
+        <w:pStyle w:val="ListParagraph"/>
+        <w:ind w:left="1440"/>
+        <w:rPr>
+          <w:rFonts w:ascii="Times New Roman" w:eastAsia="Times New Roman" w:hAnsi="Times New Roman" w:cs="Times New Roman"/>
+        </w:rPr>
+      </w:pPr>
+    </w:p>
+    <w:p>
+      <w:pPr>
+        <w:pStyle w:val="ListParagraph"/>
+        <w:ind w:left="1440"/>
+        <w:rPr>
+          <w:rFonts w:ascii="Times New Roman" w:eastAsia="Times New Roman" w:hAnsi="Times New Roman" w:cs="Times New Roman"/>
+          <w:i/>
+          <w:iCs/>
+        </w:rPr>
+      </w:pPr>
+      <w:r>
+        <w:rPr>
+          <w:rFonts w:ascii="Times New Roman" w:eastAsia="Times New Roman" w:hAnsi="Times New Roman" w:cs="Times New Roman"/>
+        </w:rPr>
+        <w:t xml:space="preserve">The gradient </w:t>
+      </w:r>
+      <w:proofErr w:type="spellStart"/>
+      <w:r>
+        <w:rPr>
+          <w:rFonts w:ascii="Times New Roman" w:eastAsia="Times New Roman" w:hAnsi="Times New Roman" w:cs="Times New Roman"/>
+        </w:rPr>
+        <w:t>color</w:t>
+      </w:r>
+      <w:proofErr w:type="spellEnd"/>
+      <w:r>
+        <w:rPr>
+          <w:rFonts w:ascii="Times New Roman" w:eastAsia="Times New Roman" w:hAnsi="Times New Roman" w:cs="Times New Roman"/>
+        </w:rPr>
+        <w:t xml:space="preserve"> scheme employs a thermal </w:t>
+      </w:r>
+      <w:proofErr w:type="spellStart"/>
+      <w:r>
+        <w:rPr>
+          <w:rFonts w:ascii="Times New Roman" w:eastAsia="Times New Roman" w:hAnsi="Times New Roman" w:cs="Times New Roman"/>
+        </w:rPr>
+        <w:t>color</w:t>
+      </w:r>
+      <w:proofErr w:type="spellEnd"/>
+      <w:r>
+        <w:rPr>
+          <w:rFonts w:ascii="Times New Roman" w:eastAsia="Times New Roman" w:hAnsi="Times New Roman" w:cs="Times New Roman"/>
+        </w:rPr>
+        <w:t xml:space="preserve"> progression where red represents very high growth, transitioning through orange, yellow, green, and blue for decreasing growth levels. This visual metaphor immediately communicates growth intensity, with Africa appearing in "hot" red indicating exceptional growth, while Europe appears in "cool" yellow suggesting moderate growth patterns.</w:t>
+      </w:r>
+    </w:p>
+    <w:p>
+      <w:pPr>
+        <w:pStyle w:val="ListParagraph"/>
+        <w:ind w:left="1440" w:hanging="720"/>
+        <w:rPr>
+          <w:rFonts w:ascii="Times New Roman" w:eastAsia="Times New Roman" w:hAnsi="Times New Roman" w:cs="Times New Roman"/>
+        </w:rPr>
+      </w:pPr>
+    </w:p>
+    <w:p>
+      <w:pPr>
+        <w:pStyle w:val="ListParagraph"/>
+        <w:numPr>
+          <w:ilvl w:val="1"/>
+          <w:numId w:val="32"/>
+        </w:numPr>
+        <w:ind w:hanging="720"/>
+        <w:rPr>
+          <w:rFonts w:ascii="Times New Roman" w:eastAsia="Times New Roman" w:hAnsi="Times New Roman" w:cs="Times New Roman"/>
+          <w:i/>
+          <w:iCs/>
+        </w:rPr>
+      </w:pPr>
+      <w:r>
+        <w:rPr>
+          <w:rFonts w:ascii="Times New Roman" w:eastAsia="Times New Roman" w:hAnsi="Times New Roman" w:cs="Times New Roman"/>
+        </w:rPr>
+        <w:t>Useful information for the data understanding</w:t>
+      </w:r>
+      <w:r>
+        <w:rPr>
+          <w:rFonts w:ascii="Times New Roman" w:eastAsia="Times New Roman" w:hAnsi="Times New Roman" w:cs="Times New Roman"/>
+        </w:rPr>
+        <w:t xml:space="preserve"> (</w:t>
+      </w:r>
+      <w:r>
+        <w:rPr>
+          <w:rFonts w:ascii="Times New Roman" w:eastAsia="Times New Roman" w:hAnsi="Times New Roman" w:cs="Times New Roman"/>
+          <w:b/>
+          <w:bCs/>
+        </w:rPr>
+        <w:t>50 words)</w:t>
+      </w:r>
+      <w:r>
+        <w:rPr>
+          <w:rFonts w:ascii="Times New Roman" w:eastAsia="Times New Roman" w:hAnsi="Times New Roman" w:cs="Times New Roman"/>
+        </w:rPr>
+        <w:t xml:space="preserve"> </w:t>
+      </w:r>
+    </w:p>
+    <w:p>
+      <w:pPr>
+        <w:ind w:left="1440"/>
+        <w:rPr>
+          <w:rFonts w:ascii="Times New Roman" w:eastAsia="Times New Roman" w:hAnsi="Times New Roman" w:cs="Times New Roman"/>
+        </w:rPr>
+      </w:pPr>
+    </w:p>
+    <w:p>
+      <w:pPr>
+        <w:ind w:left="1440"/>
+        <w:rPr>
+          <w:rFonts w:ascii="Times New Roman" w:eastAsia="Times New Roman" w:hAnsi="Times New Roman" w:cs="Times New Roman"/>
+        </w:rPr>
+      </w:pPr>
+      <w:r>
+        <w:rPr>
+          <w:rFonts w:ascii="Times New Roman" w:eastAsia="Times New Roman" w:hAnsi="Times New Roman" w:cs="Times New Roman"/>
+        </w:rPr>
+        <w:t>Africa demonstrates near-universal population growth (56 of 58 countries), while Europe shows a contrasting pattern with less than half of countries growing. The gradient visualization reveals a clear continental hierarchy: Africa (96.6%) &gt; Asia (80.4%) &gt; Americas (72.2%) &gt; Oceania (63.6%) &gt; Europe (40.4%), suggesting geographical clustering of growth trends.</w:t>
+      </w:r>
+      <w:r>
+        <w:rPr>
+          <w:rFonts w:ascii="Times New Roman" w:eastAsia="Times New Roman" w:hAnsi="Times New Roman" w:cs="Times New Roman"/>
+        </w:rPr>
+        <w:t xml:space="preserve"> </w:t>
+      </w:r>
+    </w:p>
+    <w:p>
+      <w:pPr>
+        <w:ind w:left="1440"/>
+        <w:rPr>
+          <w:rFonts w:ascii="Times New Roman" w:eastAsia="Times New Roman" w:hAnsi="Times New Roman" w:cs="Times New Roman"/>
+        </w:rPr>
+      </w:pPr>
+    </w:p>
+    <w:p>
+      <w:pPr>
+        <w:ind w:left="1440"/>
+        <w:rPr>
+          <w:rFonts w:ascii="Times New Roman" w:eastAsia="Times New Roman" w:hAnsi="Times New Roman" w:cs="Times New Roman"/>
+        </w:rPr>
+      </w:pPr>
+    </w:p>
+    <w:p>
+      <w:pPr>
+        <w:pStyle w:val="ListParagraph"/>
+        <w:numPr>
+          <w:ilvl w:val="0"/>
+          <w:numId w:val="32"/>
+        </w:numPr>
+        <w:rPr>
+          <w:rFonts w:ascii="Times New Roman" w:eastAsia="Times New Roman" w:hAnsi="Times New Roman" w:cs="Times New Roman"/>
+        </w:rPr>
+      </w:pPr>
+      <w:r>
+        <w:rPr>
+          <w:rFonts w:ascii="Times New Roman" w:eastAsia="Times New Roman" w:hAnsi="Times New Roman" w:cs="Times New Roman"/>
+        </w:rPr>
+        <w:t>Analysis</w:t>
+      </w:r>
+    </w:p>
+    <w:p>
+      <w:pPr>
+        <w:ind w:left="720"/>
+        <w:rPr>
+          <w:rFonts w:ascii="Times New Roman" w:eastAsia="Times New Roman" w:hAnsi="Times New Roman" w:cs="Times New Roman"/>
+        </w:rPr>
+      </w:pPr>
+      <w:r>
+        <w:rPr>
+          <w:rFonts w:ascii="Times New Roman" w:eastAsia="Times New Roman" w:hAnsi="Times New Roman" w:cs="Times New Roman"/>
+        </w:rPr>
+        <w:t xml:space="preserve">4.1 </w:t>
+      </w:r>
+      <w:r>
+        <w:rPr>
+          <w:rFonts w:ascii="Times New Roman" w:eastAsia="Times New Roman" w:hAnsi="Times New Roman" w:cs="Times New Roman"/>
+        </w:rPr>
+        <w:t>Statistical test used to test the hypotheses and output</w:t>
+      </w:r>
+      <w:r>
+        <w:rPr>
+          <w:rFonts w:ascii="Times New Roman" w:eastAsia="Times New Roman" w:hAnsi="Times New Roman" w:cs="Times New Roman"/>
+        </w:rPr>
+        <w:t xml:space="preserve"> (</w:t>
+      </w:r>
+      <w:r>
+        <w:rPr>
+          <w:rFonts w:ascii="Times New Roman" w:eastAsia="Times New Roman" w:hAnsi="Times New Roman" w:cs="Times New Roman"/>
+          <w:b/>
+          <w:bCs/>
+        </w:rPr>
+        <w:t>75 words)</w:t>
+      </w:r>
+      <w:r>
+        <w:rPr>
+          <w:rFonts w:ascii="Times New Roman" w:eastAsia="Times New Roman" w:hAnsi="Times New Roman" w:cs="Times New Roman"/>
+        </w:rPr>
+        <w:t xml:space="preserve"> </w:t>
+      </w:r>
+    </w:p>
+    <w:p>
+      <w:pPr>
+        <w:ind w:left="720"/>
+        <w:rPr>
+          <w:rFonts w:ascii="Times New Roman" w:eastAsia="Times New Roman" w:hAnsi="Times New Roman" w:cs="Times New Roman"/>
+        </w:rPr>
+      </w:pPr>
+    </w:p>
+    <w:p>
+      <w:pPr>
+        <w:ind w:left="720"/>
+        <w:rPr>
+          <w:rFonts w:ascii="Times New Roman" w:eastAsia="Times New Roman" w:hAnsi="Times New Roman" w:cs="Times New Roman"/>
+          <w:lang w:val="en-US"/>
+        </w:rPr>
+      </w:pPr>
+      <w:r>
+        <w:rPr>
+          <w:rFonts w:ascii="Times New Roman" w:eastAsia="Times New Roman" w:hAnsi="Times New Roman" w:cs="Times New Roman"/>
+          <w:lang w:val="en-US"/>
+        </w:rPr>
+        <w:t>To test our research question, a </w:t>
+      </w:r>
+      <w:r>
+        <w:rPr>
+          <w:rFonts w:ascii="Times New Roman" w:eastAsia="Times New Roman" w:hAnsi="Times New Roman" w:cs="Times New Roman"/>
+          <w:b/>
+          <w:bCs/>
+          <w:lang w:val="en-US"/>
+        </w:rPr>
+        <w:t xml:space="preserve">Chi-square </w:t>
+      </w:r>
+      <w:r>
+        <w:rPr>
+          <w:rFonts w:ascii="Times New Roman" w:eastAsia="Times New Roman" w:hAnsi="Times New Roman" w:cs="Times New Roman"/>
+          <w:lang w:val="en-US"/>
+        </w:rPr>
+        <w:t>was selected. This statistical test is appropriate because:</w:t>
+      </w:r>
+    </w:p>
+    <w:p>
+      <w:pPr>
+        <w:ind w:left="720"/>
+        <w:rPr>
+          <w:rFonts w:ascii="Times New Roman" w:eastAsia="Times New Roman" w:hAnsi="Times New Roman" w:cs="Times New Roman"/>
+          <w:lang w:val="en-US"/>
+        </w:rPr>
+      </w:pPr>
+      <w:r>
+        <w:rPr>
+          <w:rFonts w:ascii="Times New Roman" w:eastAsia="Times New Roman" w:hAnsi="Times New Roman" w:cs="Times New Roman"/>
+          <w:lang w:val="en-US"/>
+        </w:rPr>
+        <w:t>Both variables are </w:t>
+      </w:r>
+      <w:r>
+        <w:rPr>
+          <w:rFonts w:ascii="Times New Roman" w:eastAsia="Times New Roman" w:hAnsi="Times New Roman" w:cs="Times New Roman"/>
+          <w:b/>
+          <w:bCs/>
+          <w:lang w:val="en-US"/>
+        </w:rPr>
+        <w:t>nominal/categorical</w:t>
+      </w:r>
+      <w:r>
+        <w:rPr>
+          <w:rFonts w:ascii="Times New Roman" w:eastAsia="Times New Roman" w:hAnsi="Times New Roman" w:cs="Times New Roman"/>
+          <w:lang w:val="en-US"/>
+        </w:rPr>
+        <w:t>: Continent (5 categories) and Growth Status (2 categories) The research question involves comparing </w:t>
+      </w:r>
+      <w:r>
+        <w:rPr>
+          <w:rFonts w:ascii="Times New Roman" w:eastAsia="Times New Roman" w:hAnsi="Times New Roman" w:cs="Times New Roman"/>
+          <w:b/>
+          <w:bCs/>
+          <w:lang w:val="en-US"/>
+        </w:rPr>
+        <w:t>proportions</w:t>
+      </w:r>
+      <w:r>
+        <w:rPr>
+          <w:rFonts w:ascii="Times New Roman" w:eastAsia="Times New Roman" w:hAnsi="Times New Roman" w:cs="Times New Roman"/>
+          <w:lang w:val="en-US"/>
+        </w:rPr>
+        <w:t> across multiple groups</w:t>
+      </w:r>
+      <w:r>
+        <w:rPr>
+          <w:rFonts w:ascii="Times New Roman" w:eastAsia="Times New Roman" w:hAnsi="Times New Roman" w:cs="Times New Roman"/>
+          <w:lang w:val="en-US"/>
+        </w:rPr>
+        <w:t xml:space="preserve">, </w:t>
+      </w:r>
+      <w:r>
+        <w:rPr>
+          <w:rFonts w:ascii="Times New Roman" w:eastAsia="Times New Roman" w:hAnsi="Times New Roman" w:cs="Times New Roman"/>
+          <w:lang w:val="en-US"/>
+        </w:rPr>
+        <w:t>The Chi-square test determines whether the distribution of growing/declining countries is </w:t>
+      </w:r>
+      <w:r>
+        <w:rPr>
+          <w:rFonts w:ascii="Times New Roman" w:eastAsia="Times New Roman" w:hAnsi="Times New Roman" w:cs="Times New Roman"/>
+          <w:b/>
+          <w:bCs/>
+          <w:lang w:val="en-US"/>
+        </w:rPr>
+        <w:t>independent</w:t>
+      </w:r>
+      <w:r>
+        <w:rPr>
+          <w:rFonts w:ascii="Times New Roman" w:eastAsia="Times New Roman" w:hAnsi="Times New Roman" w:cs="Times New Roman"/>
+          <w:lang w:val="en-US"/>
+        </w:rPr>
+        <w:t> of continental grouping</w:t>
+      </w:r>
+      <w:r>
+        <w:rPr>
+          <w:rFonts w:ascii="Times New Roman" w:eastAsia="Times New Roman" w:hAnsi="Times New Roman" w:cs="Times New Roman"/>
+          <w:lang w:val="en-US"/>
+        </w:rPr>
+        <w:t>.</w:t>
+      </w:r>
+    </w:p>
+    <w:p>
+      <w:pPr>
+        <w:ind w:left="720"/>
+        <w:rPr>
+          <w:rFonts w:ascii="Times New Roman" w:eastAsia="Times New Roman" w:hAnsi="Times New Roman" w:cs="Times New Roman"/>
+          <w:lang w:val="en-US"/>
+        </w:rPr>
+      </w:pPr>
+    </w:p>
+    <w:p>
+      <w:pPr>
+        <w:ind w:left="720"/>
+        <w:rPr>
+          <w:rFonts w:ascii="Times New Roman" w:eastAsia="Times New Roman" w:hAnsi="Times New Roman" w:cs="Times New Roman"/>
+          <w:b/>
+          <w:bCs/>
+        </w:rPr>
+      </w:pPr>
+      <w:r>
+        <w:rPr>
+          <w:rFonts w:ascii="Times New Roman" w:eastAsia="Times New Roman" w:hAnsi="Times New Roman" w:cs="Times New Roman"/>
+          <w:b/>
+          <w:bCs/>
+        </w:rPr>
+        <w:t>Contingency Table for Analysis:</w:t>
+      </w:r>
+    </w:p>
+    <w:p>
+      <w:pPr>
+        <w:ind w:left="720"/>
+        <w:rPr>
+          <w:rFonts w:ascii="Times New Roman" w:eastAsia="Times New Roman" w:hAnsi="Times New Roman" w:cs="Times New Roman"/>
+          <w:b/>
+          <w:bCs/>
+        </w:rPr>
+      </w:pPr>
+    </w:p>
+    <w:p>
+      <w:pPr>
+        <w:pStyle w:val="Caption"/>
+        <w:keepNext/>
+        <w:ind w:left="720"/>
+      </w:pPr>
+      <w:r>
+        <w:t xml:space="preserve">Table </w:t>
+      </w:r>
+      <w:fldSimple w:instr=" SEQ Table \* ARABIC ">
+        <w:r>
+          <w:rPr>
+            <w:noProof/>
+          </w:rPr>
+          <w:t>2</w:t>
+        </w:r>
+      </w:fldSimple>
+      <w:r>
+        <w:rPr>
+          <w:noProof/>
+        </w:rPr>
+        <w:t>: Contingency Table showing Declining and Growing Countries across continents. (excluding “Other”   category)</w:t>
+      </w:r>
     </w:p>
     <w:tbl>
       <w:tblPr>
@@ -3510,7 +4731,6 @@
                 <w:rFonts w:ascii="Times New Roman" w:eastAsia="Times New Roman" w:hAnsi="Times New Roman" w:cs="Times New Roman"/>
                 <w:lang w:val="en-US"/>
               </w:rPr>
-              <w:lastRenderedPageBreak/>
               <w:t>Europe</w:t>
             </w:r>
           </w:p>
@@ -3730,6 +4950,7 @@
           <w:b/>
           <w:bCs/>
         </w:rPr>
+        <w:lastRenderedPageBreak/>
         <w:t xml:space="preserve">Degrees of freedom: 4 </w:t>
       </w:r>
     </w:p>
@@ -4135,14 +5356,7 @@
         <w:rPr>
           <w:rFonts w:ascii="Times New Roman" w:eastAsia="Times New Roman" w:hAnsi="Times New Roman" w:cs="Times New Roman"/>
         </w:rPr>
-        <w:t xml:space="preserve">Although teamwork was productive, we sometimes struggled to make early decisions about the direction of the research question. A clearer plan at the start would have saved time during later analysis. Additionally, we could improve consistency in documenting changes and summarising meeting outcomes. Strengthening our understanding of R before beginning the project </w:t>
-      </w:r>
-      <w:r>
-        <w:rPr>
-          <w:rFonts w:ascii="Times New Roman" w:eastAsia="Times New Roman" w:hAnsi="Times New Roman" w:cs="Times New Roman"/>
-        </w:rPr>
-        <w:lastRenderedPageBreak/>
-        <w:t>might also have reduced delays. Better preparation and more structured meetings would help us be more efficient in future projects.</w:t>
+        <w:t>Although teamwork was productive, we sometimes struggled to make early decisions about the direction of the research question. A clearer plan at the start would have saved time during later analysis. Additionally, we could improve consistency in documenting changes and summarising meeting outcomes. Strengthening our understanding of R before beginning the project might also have reduced delays. Better preparation and more structured meetings would help us be more efficient in future projects.</w:t>
       </w:r>
     </w:p>
     <w:p>
@@ -4202,7 +5416,19 @@
         <w:rPr>
           <w:rFonts w:ascii="Times New Roman" w:eastAsia="Times New Roman" w:hAnsi="Times New Roman" w:cs="Times New Roman"/>
         </w:rPr>
-        <w:t xml:space="preserve">We managed to meet deadlines, but some tasks were completed close to submission due to slow progress early on. As the project advanced, our weekly </w:t>
+        <w:t xml:space="preserve">We managed to meet deadlines, but some tasks were completed close to submission due to slow progress early on. As the project advanced, our </w:t>
+      </w:r>
+      <w:r>
+        <w:rPr>
+          <w:rFonts w:ascii="Times New Roman" w:eastAsia="Times New Roman" w:hAnsi="Times New Roman" w:cs="Times New Roman"/>
+        </w:rPr>
+        <w:t>daily</w:t>
+      </w:r>
+      <w:r>
+        <w:rPr>
+          <w:rFonts w:ascii="Times New Roman" w:eastAsia="Times New Roman" w:hAnsi="Times New Roman" w:cs="Times New Roman"/>
+        </w:rPr>
+        <w:t xml:space="preserve"> </w:t>
       </w:r>
       <w:r>
         <w:rPr>
@@ -4228,6 +5454,7 @@
           <w:rFonts w:ascii="Times New Roman" w:eastAsia="Times New Roman" w:hAnsi="Times New Roman" w:cs="Times New Roman"/>
           <w:noProof/>
         </w:rPr>
+        <w:lastRenderedPageBreak/>
         <w:drawing>
           <wp:inline distT="0" distB="0" distL="0" distR="0" wp14:anchorId="1587C1AC" wp14:editId="597C7758">
             <wp:extent cx="4475714" cy="2685627"/>
@@ -4244,7 +5471,7 @@
                     <pic:cNvPicPr/>
                   </pic:nvPicPr>
                   <pic:blipFill>
-                    <a:blip r:embed="rId10">
+                    <a:blip r:embed="rId9">
                       <a:extLst>
                         <a:ext uri="{28A0092B-C50C-407E-A947-70E740481C1C}">
                           <a14:useLocalDpi xmlns:a14="http://schemas.microsoft.com/office/drawing/2010/main" val="0"/>
@@ -4287,9 +5514,15 @@
           <w:rPr>
             <w:noProof/>
           </w:rPr>
-          <w:t>3</w:t>
+          <w:t>2</w:t>
         </w:r>
       </w:fldSimple>
+      <w:r>
+        <w:rPr>
+          <w:noProof/>
+        </w:rPr>
+        <w:t xml:space="preserve"> Project Gantt Chart</w:t>
+      </w:r>
     </w:p>
     <w:p>
       <w:pPr>
@@ -4716,7 +5949,6 @@
           <w:iCs/>
           <w:highlight w:val="yellow"/>
         </w:rPr>
-        <w:lastRenderedPageBreak/>
         <w:t>Commit Message:</w:t>
       </w:r>
       <w:r>
@@ -4867,7 +6099,14 @@
         <w:rPr>
           <w:rFonts w:ascii="Times New Roman" w:eastAsia="Times New Roman" w:hAnsi="Times New Roman" w:cs="Times New Roman"/>
         </w:rPr>
-        <w:t>The analysis revealed statistically significant geographical disparities in population growth patterns across continents. Africa demonstrated exceptional population growth with 56 out of 58 countries (96.6%) experiencing positive growth, while Europe showed the opposite trend with only 19 of 47 countries (40.4%) growing. The chi-square test of independence yielded χ</w:t>
+        <w:t xml:space="preserve">The analysis revealed statistically significant geographical disparities in population growth patterns across continents. Africa demonstrated exceptional </w:t>
+      </w:r>
+      <w:r>
+        <w:rPr>
+          <w:rFonts w:ascii="Times New Roman" w:eastAsia="Times New Roman" w:hAnsi="Times New Roman" w:cs="Times New Roman"/>
+        </w:rPr>
+        <w:lastRenderedPageBreak/>
+        <w:t>population growth with 56 out of 58 countries (96.6%) experiencing positive growth, while Europe showed the opposite trend with only 19 of 47 countries (40.4%) growing. The chi-square test of independence yielded χ</w:t>
       </w:r>
       <w:proofErr w:type="gramStart"/>
       <w:r>
@@ -5163,7 +6402,6 @@
           <w:i/>
           <w:iCs/>
         </w:rPr>
-        <w:lastRenderedPageBreak/>
         <w:t xml:space="preserve">2. </w:t>
       </w:r>
       <w:r>
@@ -5429,6 +6667,7 @@
           <w:iCs/>
           <w:highlight w:val="yellow"/>
         </w:rPr>
+        <w:lastRenderedPageBreak/>
         <w:t>Make sure it runs (look in Rscript.log for output from a statistical test)</w:t>
       </w:r>
     </w:p>
@@ -5493,8 +6732,8 @@
       </w:pPr>
     </w:p>
     <w:sectPr>
-      <w:footerReference w:type="even" r:id="rId11"/>
-      <w:footerReference w:type="default" r:id="rId12"/>
+      <w:footerReference w:type="even" r:id="rId10"/>
+      <w:footerReference w:type="default" r:id="rId11"/>
       <w:pgSz w:w="11906" w:h="16838"/>
       <w:pgMar w:top="1440" w:right="1440" w:bottom="1440" w:left="1440" w:header="708" w:footer="708" w:gutter="0"/>
       <w:cols w:space="708"/>

</xml_diff>

<commit_message>
Fixed text allingments and Added the title
</commit_message>
<xml_diff>
--- a/7COM1079_Final report_Team_A48.docx
+++ b/7COM1079_Final report_Team_A48.docx
@@ -313,43 +313,20 @@
       <w:r>
         <w:rPr>
           <w:rFonts w:ascii="Times New Roman" w:eastAsia="Times New Roman" w:hAnsi="Times New Roman" w:cs="Times New Roman"/>
-        </w:rPr>
-        <w:t>(</w:t>
-      </w:r>
-      <w:r>
-        <w:rPr>
-          <w:rFonts w:ascii="Times New Roman" w:eastAsia="Times New Roman" w:hAnsi="Times New Roman" w:cs="Times New Roman"/>
-          <w:i/>
-        </w:rPr>
-        <w:t>t</w:t>
-      </w:r>
-      <w:r>
-        <w:rPr>
-          <w:rFonts w:ascii="Times New Roman" w:eastAsia="Times New Roman" w:hAnsi="Times New Roman" w:cs="Times New Roman"/>
-          <w:i/>
-        </w:rPr>
-        <w:t xml:space="preserve">he </w:t>
-      </w:r>
-      <w:r>
-        <w:rPr>
-          <w:rFonts w:ascii="Times New Roman" w:eastAsia="Times New Roman" w:hAnsi="Times New Roman" w:cs="Times New Roman"/>
-          <w:i/>
-        </w:rPr>
-        <w:t>t</w:t>
-      </w:r>
-      <w:r>
-        <w:rPr>
-          <w:rFonts w:ascii="Times New Roman" w:eastAsia="Times New Roman" w:hAnsi="Times New Roman" w:cs="Times New Roman"/>
-          <w:i/>
-        </w:rPr>
-        <w:t>opic of your research.</w:t>
-      </w:r>
-      <w:r>
-        <w:rPr>
-          <w:rFonts w:ascii="Times New Roman" w:eastAsia="Times New Roman" w:hAnsi="Times New Roman" w:cs="Times New Roman"/>
-          <w:i/>
-        </w:rPr>
-        <w:t>)</w:t>
+          <w:b/>
+          <w:bCs/>
+          <w:i/>
+        </w:rPr>
+        <w:t>Chi-square Analysis of Countries’ Population Growth Across Continents</w:t>
+      </w:r>
+      <w:r>
+        <w:rPr>
+          <w:rFonts w:ascii="Times New Roman" w:eastAsia="Times New Roman" w:hAnsi="Times New Roman" w:cs="Times New Roman"/>
+          <w:b/>
+          <w:bCs/>
+          <w:i/>
+        </w:rPr>
+        <w:t>.</w:t>
       </w:r>
     </w:p>
     <w:p>
@@ -4495,12 +4472,16 @@
             <w:pPr>
               <w:rPr>
                 <w:rFonts w:ascii="Times New Roman" w:eastAsia="Times New Roman" w:hAnsi="Times New Roman" w:cs="Times New Roman"/>
+                <w:b/>
+                <w:bCs/>
                 <w:lang w:val="en-US"/>
               </w:rPr>
             </w:pPr>
             <w:r>
               <w:rPr>
                 <w:rFonts w:ascii="Times New Roman" w:eastAsia="Times New Roman" w:hAnsi="Times New Roman" w:cs="Times New Roman"/>
+                <w:b/>
+                <w:bCs/>
                 <w:lang w:val="en-US"/>
               </w:rPr>
               <w:t>Declining</w:t>
@@ -4515,12 +4496,16 @@
             <w:pPr>
               <w:rPr>
                 <w:rFonts w:ascii="Times New Roman" w:eastAsia="Times New Roman" w:hAnsi="Times New Roman" w:cs="Times New Roman"/>
+                <w:b/>
+                <w:bCs/>
                 <w:lang w:val="en-US"/>
               </w:rPr>
             </w:pPr>
             <w:r>
               <w:rPr>
                 <w:rFonts w:ascii="Times New Roman" w:eastAsia="Times New Roman" w:hAnsi="Times New Roman" w:cs="Times New Roman"/>
+                <w:b/>
+                <w:bCs/>
                 <w:lang w:val="en-US"/>
               </w:rPr>
               <w:t>Growing</w:t>
@@ -11527,7 +11512,6 @@
   <w:style w:type="character" w:default="1" w:styleId="DefaultParagraphFont">
     <w:name w:val="Default Paragraph Font"/>
     <w:uiPriority w:val="1"/>
-    <w:semiHidden/>
     <w:unhideWhenUsed/>
   </w:style>
   <w:style w:type="table" w:default="1" w:styleId="TableNormal">

</xml_diff>

<commit_message>
Updated and completed Section 2 (Background Research) of the final report
</commit_message>
<xml_diff>
--- a/7COM1079_Final report_Team_A48.docx
+++ b/7COM1079_Final report_Team_A48.docx
@@ -1,6 +1,6 @@
 
 <file path=word/document.xml><?xml version="1.0" encoding="utf-8"?>
-<w:document xmlns:wpc="http://schemas.microsoft.com/office/word/2010/wordprocessingCanvas" xmlns:cx="http://schemas.microsoft.com/office/drawing/2014/chartex" xmlns:cx1="http://schemas.microsoft.com/office/drawing/2015/9/8/chartex" xmlns:cx2="http://schemas.microsoft.com/office/drawing/2015/10/21/chartex" xmlns:cx3="http://schemas.microsoft.com/office/drawing/2016/5/9/chartex" xmlns:cx4="http://schemas.microsoft.com/office/drawing/2016/5/10/chartex" xmlns:cx5="http://schemas.microsoft.com/office/drawing/2016/5/11/chartex" xmlns:cx6="http://schemas.microsoft.com/office/drawing/2016/5/12/chartex" xmlns:cx7="http://schemas.microsoft.com/office/drawing/2016/5/13/chartex" xmlns:cx8="http://schemas.microsoft.com/office/drawing/2016/5/14/chartex" xmlns:mc="http://schemas.openxmlformats.org/markup-compatibility/2006" xmlns:aink="http://schemas.microsoft.com/office/drawing/2016/ink" xmlns:am3d="http://schemas.microsoft.com/office/drawing/2017/model3d" xmlns:o="urn:schemas-microsoft-com:office:office" xmlns:oel="http://schemas.microsoft.com/office/2019/extlst" xmlns:r="http://schemas.openxmlformats.org/officeDocument/2006/relationships" xmlns:m="http://schemas.openxmlformats.org/officeDocument/2006/math" xmlns:v="urn:schemas-microsoft-com:vml" xmlns:wp14="http://schemas.microsoft.com/office/word/2010/wordprocessingDrawing" xmlns:wp="http://schemas.openxmlformats.org/drawingml/2006/wordprocessingDrawing" xmlns:w10="urn:schemas-microsoft-com:office:word" xmlns:w="http://schemas.openxmlformats.org/wordprocessingml/2006/main" xmlns:w14="http://schemas.microsoft.com/office/word/2010/wordml" xmlns:w15="http://schemas.microsoft.com/office/word/2012/wordml" xmlns:w16cex="http://schemas.microsoft.com/office/word/2018/wordml/cex" xmlns:w16cid="http://schemas.microsoft.com/office/word/2016/wordml/cid" xmlns:w16="http://schemas.microsoft.com/office/word/2018/wordml" xmlns:w16du="http://schemas.microsoft.com/office/word/2023/wordml/word16du" xmlns:w16sdtdh="http://schemas.microsoft.com/office/word/2020/wordml/sdtdatahash" xmlns:w16sdtfl="http://schemas.microsoft.com/office/word/2024/wordml/sdtformatlock" xmlns:w16se="http://schemas.microsoft.com/office/word/2015/wordml/symex" xmlns:wpg="http://schemas.microsoft.com/office/word/2010/wordprocessingGroup" xmlns:wpi="http://schemas.microsoft.com/office/word/2010/wordprocessingInk" xmlns:wne="http://schemas.microsoft.com/office/word/2006/wordml" xmlns:wps="http://schemas.microsoft.com/office/word/2010/wordprocessingShape" mc:Ignorable="w14 w15 w16se w16cid w16 w16cex w16sdtdh w16sdtfl w16du wp14">
+<w:document xmlns:wpc="http://schemas.microsoft.com/office/word/2010/wordprocessingCanvas" xmlns:cx="http://schemas.microsoft.com/office/drawing/2014/chartex" xmlns:cx1="http://schemas.microsoft.com/office/drawing/2015/9/8/chartex" xmlns:cx2="http://schemas.microsoft.com/office/drawing/2015/10/21/chartex" xmlns:cx3="http://schemas.microsoft.com/office/drawing/2016/5/9/chartex" xmlns:cx4="http://schemas.microsoft.com/office/drawing/2016/5/10/chartex" xmlns:cx5="http://schemas.microsoft.com/office/drawing/2016/5/11/chartex" xmlns:cx6="http://schemas.microsoft.com/office/drawing/2016/5/12/chartex" xmlns:cx7="http://schemas.microsoft.com/office/drawing/2016/5/13/chartex" xmlns:cx8="http://schemas.microsoft.com/office/drawing/2016/5/14/chartex" xmlns:mc="http://schemas.openxmlformats.org/markup-compatibility/2006" xmlns:aink="http://schemas.microsoft.com/office/drawing/2016/ink" xmlns:am3d="http://schemas.microsoft.com/office/drawing/2017/model3d" xmlns:o="urn:schemas-microsoft-com:office:office" xmlns:oel="http://schemas.microsoft.com/office/2019/extlst" xmlns:r="http://schemas.openxmlformats.org/officeDocument/2006/relationships" xmlns:m="http://schemas.openxmlformats.org/officeDocument/2006/math" xmlns:v="urn:schemas-microsoft-com:vml" xmlns:wp14="http://schemas.microsoft.com/office/word/2010/wordprocessingDrawing" xmlns:wp="http://schemas.openxmlformats.org/drawingml/2006/wordprocessingDrawing" xmlns:w10="urn:schemas-microsoft-com:office:word" xmlns:w="http://schemas.openxmlformats.org/wordprocessingml/2006/main" xmlns:w14="http://schemas.microsoft.com/office/word/2010/wordml" xmlns:w15="http://schemas.microsoft.com/office/word/2012/wordml" xmlns:w16cex="http://schemas.microsoft.com/office/word/2018/wordml/cex" xmlns:w16cid="http://schemas.microsoft.com/office/word/2016/wordml/cid" xmlns:w16="http://schemas.microsoft.com/office/word/2018/wordml" xmlns:w16du="http://schemas.microsoft.com/office/word/2023/wordml/word16du" xmlns:w16sdtdh="http://schemas.microsoft.com/office/word/2020/wordml/sdtdatahash" xmlns:w16se="http://schemas.microsoft.com/office/word/2015/wordml/symex" xmlns:wpg="http://schemas.microsoft.com/office/word/2010/wordprocessingGroup" xmlns:wpi="http://schemas.microsoft.com/office/word/2010/wordprocessingInk" xmlns:wne="http://schemas.microsoft.com/office/word/2006/wordml" xmlns:wps="http://schemas.microsoft.com/office/word/2010/wordprocessingShape" mc:Ignorable="w14 w15 w16se w16cid w16 w16cex w16sdtdh w16du wp14">
   <w:body>
     <w:p>
       <w:pPr>
@@ -317,16 +317,7 @@
           <w:bCs/>
           <w:i/>
         </w:rPr>
-        <w:t>Chi-square Analysis of Countries’ Population Growth Across Continents</w:t>
-      </w:r>
-      <w:r>
-        <w:rPr>
-          <w:rFonts w:ascii="Times New Roman" w:eastAsia="Times New Roman" w:hAnsi="Times New Roman" w:cs="Times New Roman"/>
-          <w:b/>
-          <w:bCs/>
-          <w:i/>
-        </w:rPr>
-        <w:t>.</w:t>
+        <w:t>Chi-square Analysis of Countries’ Population Growth Across Continents.</w:t>
       </w:r>
     </w:p>
     <w:p>
@@ -2161,6 +2152,14 @@
     <w:p>
       <w:pPr>
         <w:pStyle w:val="ListParagraph"/>
+        <w:rPr>
+          <w:rFonts w:ascii="Times New Roman" w:eastAsia="Times New Roman" w:hAnsi="Times New Roman" w:cs="Times New Roman"/>
+        </w:rPr>
+      </w:pPr>
+    </w:p>
+    <w:p>
+      <w:pPr>
+        <w:pStyle w:val="ListParagraph"/>
         <w:numPr>
           <w:ilvl w:val="1"/>
           <w:numId w:val="32"/>
@@ -2168,6 +2167,27 @@
         <w:ind w:hanging="720"/>
         <w:rPr>
           <w:rFonts w:ascii="Times New Roman" w:eastAsia="Times New Roman" w:hAnsi="Times New Roman" w:cs="Times New Roman"/>
+        </w:rPr>
+      </w:pPr>
+      <w:r>
+        <w:rPr>
+          <w:rFonts w:ascii="Times New Roman" w:eastAsia="Times New Roman" w:hAnsi="Times New Roman" w:cs="Times New Roman"/>
+        </w:rPr>
+        <w:t>Research papers (at least 3 relevant to your topic / DS)</w:t>
+      </w:r>
+      <w:r>
+        <w:rPr>
+          <w:rFonts w:ascii="Times New Roman" w:eastAsia="Times New Roman" w:hAnsi="Times New Roman" w:cs="Times New Roman"/>
+        </w:rPr>
+        <w:t xml:space="preserve"> (200 words)</w:t>
+      </w:r>
+    </w:p>
+    <w:p>
+      <w:pPr>
+        <w:pStyle w:val="ListParagraph"/>
+        <w:ind w:left="1440"/>
+        <w:rPr>
+          <w:rFonts w:ascii="Times New Roman" w:eastAsia="Times New Roman" w:hAnsi="Times New Roman" w:cs="Times New Roman"/>
           <w:b/>
           <w:bCs/>
         </w:rPr>
@@ -2175,22 +2195,10 @@
       <w:r>
         <w:rPr>
           <w:rFonts w:ascii="Times New Roman" w:eastAsia="Times New Roman" w:hAnsi="Times New Roman" w:cs="Times New Roman"/>
-        </w:rPr>
-        <w:t>Research papers (at least 3 relevant to your topic / DS)</w:t>
-      </w:r>
-      <w:r>
-        <w:rPr>
-          <w:rFonts w:ascii="Times New Roman" w:eastAsia="Times New Roman" w:hAnsi="Times New Roman" w:cs="Times New Roman"/>
-        </w:rPr>
-        <w:t xml:space="preserve"> </w:t>
-      </w:r>
-      <w:r>
-        <w:rPr>
-          <w:rFonts w:ascii="Times New Roman" w:eastAsia="Times New Roman" w:hAnsi="Times New Roman" w:cs="Times New Roman"/>
           <w:b/>
           <w:bCs/>
         </w:rPr>
-        <w:t>(200 words)</w:t>
+        <w:t xml:space="preserve">   </w:t>
       </w:r>
     </w:p>
     <w:p>
@@ -2199,18 +2207,65 @@
         <w:ind w:left="1440"/>
         <w:rPr>
           <w:rFonts w:ascii="Times New Roman" w:eastAsia="Times New Roman" w:hAnsi="Times New Roman" w:cs="Times New Roman"/>
-          <w:b/>
-          <w:bCs/>
-        </w:rPr>
-      </w:pPr>
-      <w:r>
-        <w:rPr>
-          <w:rFonts w:ascii="Times New Roman" w:eastAsia="Times New Roman" w:hAnsi="Times New Roman" w:cs="Times New Roman"/>
-          <w:b/>
-          <w:bCs/>
-        </w:rPr>
-        <w:t xml:space="preserve">   </w:t>
-      </w:r>
+        </w:rPr>
+      </w:pPr>
+      <w:r>
+        <w:rPr>
+          <w:rFonts w:ascii="Times New Roman" w:eastAsia="Times New Roman" w:hAnsi="Times New Roman" w:cs="Times New Roman"/>
+        </w:rPr>
+        <w:t xml:space="preserve">As we </w:t>
+      </w:r>
+      <w:proofErr w:type="gramStart"/>
+      <w:r>
+        <w:rPr>
+          <w:rFonts w:ascii="Times New Roman" w:eastAsia="Times New Roman" w:hAnsi="Times New Roman" w:cs="Times New Roman"/>
+        </w:rPr>
+        <w:t>looked into</w:t>
+      </w:r>
+      <w:proofErr w:type="gramEnd"/>
+      <w:r>
+        <w:rPr>
+          <w:rFonts w:ascii="Times New Roman" w:eastAsia="Times New Roman" w:hAnsi="Times New Roman" w:cs="Times New Roman"/>
+        </w:rPr>
+        <w:t xml:space="preserve"> global population trends, we found that many studies focus on overall growth by region or future forecasts. The UN’s 2022 World Population Prospects shows Africa growing fast, while Europe is seeing population decline. Dyson (2010) explains this using the demographic transition model, where each region is in a different stage. </w:t>
+      </w:r>
+      <w:proofErr w:type="spellStart"/>
+      <w:r>
+        <w:rPr>
+          <w:rFonts w:ascii="Times New Roman" w:eastAsia="Times New Roman" w:hAnsi="Times New Roman" w:cs="Times New Roman"/>
+        </w:rPr>
+        <w:t>Bongaarts</w:t>
+      </w:r>
+      <w:proofErr w:type="spellEnd"/>
+      <w:r>
+        <w:rPr>
+          <w:rFonts w:ascii="Times New Roman" w:eastAsia="Times New Roman" w:hAnsi="Times New Roman" w:cs="Times New Roman"/>
+        </w:rPr>
+        <w:t xml:space="preserve"> (2020) points out that this creates different challenges, like how Africa needs to manage fast growth and Europe needs to prepare for aging populations. </w:t>
+      </w:r>
+      <w:proofErr w:type="spellStart"/>
+      <w:r>
+        <w:rPr>
+          <w:rFonts w:ascii="Times New Roman" w:eastAsia="Times New Roman" w:hAnsi="Times New Roman" w:cs="Times New Roman"/>
+        </w:rPr>
+        <w:t>Vollset</w:t>
+      </w:r>
+      <w:proofErr w:type="spellEnd"/>
+      <w:r>
+        <w:rPr>
+          <w:rFonts w:ascii="Times New Roman" w:eastAsia="Times New Roman" w:hAnsi="Times New Roman" w:cs="Times New Roman"/>
+        </w:rPr>
+        <w:t xml:space="preserve"> et al. (2020) used large data models and found that by 2050, most countries will have birth rates too low to grow.</w:t>
+      </w:r>
+    </w:p>
+    <w:p>
+      <w:pPr>
+        <w:pStyle w:val="ListParagraph"/>
+        <w:ind w:left="1440" w:hanging="720"/>
+        <w:rPr>
+          <w:rFonts w:ascii="Times New Roman" w:eastAsia="Times New Roman" w:hAnsi="Times New Roman" w:cs="Times New Roman"/>
+        </w:rPr>
+      </w:pPr>
     </w:p>
     <w:p>
       <w:pPr>
@@ -2224,56 +2279,27 @@
         <w:rPr>
           <w:rFonts w:ascii="Times New Roman" w:eastAsia="Times New Roman" w:hAnsi="Times New Roman" w:cs="Times New Roman"/>
         </w:rPr>
-        <w:t xml:space="preserve">Global population dynamics have been extensively studied, with the United Nations Population Division [1] documenting unprecedented demographic divergence across continents. Their 2024 report shows Africa maintaining rapid growth while Europe faces population decline, providing the empirical foundation for our analysis. Dyson's [2] demographic transition theory explains these continental variations by positioning regions at different transition stages - Europe having completed the shift to low fertility while many African countries remain in earlier high-growth phases. </w:t>
-      </w:r>
-      <w:proofErr w:type="spellStart"/>
-      <w:r>
-        <w:rPr>
-          <w:rFonts w:ascii="Times New Roman" w:eastAsia="Times New Roman" w:hAnsi="Times New Roman" w:cs="Times New Roman"/>
-        </w:rPr>
-        <w:t>Bongaarts</w:t>
-      </w:r>
-      <w:proofErr w:type="spellEnd"/>
-      <w:r>
-        <w:rPr>
-          <w:rFonts w:ascii="Times New Roman" w:eastAsia="Times New Roman" w:hAnsi="Times New Roman" w:cs="Times New Roman"/>
-        </w:rPr>
-        <w:t xml:space="preserve"> [3] further emphasizes the policy implications of these disparities, noting Africa's growth presents sustainable development challenges, while Europe's aging requires different interventions. Collectively, these studies establish the continental demographic patterns that form our research context, though they primarily focus on aggregate growth rates rather than </w:t>
-      </w:r>
-      <w:proofErr w:type="spellStart"/>
-      <w:r>
-        <w:rPr>
-          <w:rFonts w:ascii="Times New Roman" w:eastAsia="Times New Roman" w:hAnsi="Times New Roman" w:cs="Times New Roman"/>
-        </w:rPr>
-        <w:t>analyzing</w:t>
-      </w:r>
-      <w:proofErr w:type="spellEnd"/>
-      <w:r>
-        <w:rPr>
-          <w:rFonts w:ascii="Times New Roman" w:eastAsia="Times New Roman" w:hAnsi="Times New Roman" w:cs="Times New Roman"/>
-        </w:rPr>
-        <w:t xml:space="preserve"> the proportional distribution of growing versus declining populations across individual countries within each continent, which our study addresses.</w:t>
+        <w:t xml:space="preserve">These well-known studies give a good picture of long-term trends, but they focus on averages or predictions. What we noticed is that few ask if some continents have more growing countries right now. That part is still mostly missing. Our project tries to fill that gap. Instead of using averages, we look at whether a country’s growth status is linked to its continent. We use a Chi square test to check if there’s a real difference. This gives us a clearer and more detailed view of how growth and decline are spread across the world </w:t>
+      </w:r>
+      <w:proofErr w:type="gramStart"/>
+      <w:r>
+        <w:rPr>
+          <w:rFonts w:ascii="Times New Roman" w:eastAsia="Times New Roman" w:hAnsi="Times New Roman" w:cs="Times New Roman"/>
+        </w:rPr>
+        <w:t>at the moment</w:t>
+      </w:r>
+      <w:proofErr w:type="gramEnd"/>
+      <w:r>
+        <w:rPr>
+          <w:rFonts w:ascii="Times New Roman" w:eastAsia="Times New Roman" w:hAnsi="Times New Roman" w:cs="Times New Roman"/>
+        </w:rPr>
+        <w:t>.</w:t>
       </w:r>
     </w:p>
     <w:p>
       <w:pPr>
         <w:pStyle w:val="ListParagraph"/>
         <w:ind w:left="1440"/>
-        <w:rPr>
-          <w:rFonts w:ascii="Times New Roman" w:eastAsia="Times New Roman" w:hAnsi="Times New Roman" w:cs="Times New Roman"/>
-        </w:rPr>
-      </w:pPr>
-      <w:r>
-        <w:rPr>
-          <w:rFonts w:ascii="Times New Roman" w:eastAsia="Times New Roman" w:hAnsi="Times New Roman" w:cs="Times New Roman"/>
-        </w:rPr>
-        <w:t>However, relatively few studies examine how many individual countries within each continent are currently experiencing population growth. This represents a gap in the literature, as continental averages often conceal substantial variation at the country level. By analysing the proportion of growing versus non-growing countries across continents, our study provides a more detailed and comparative perspective on global demographic imbalance</w:t>
-      </w:r>
-    </w:p>
-    <w:p>
-      <w:pPr>
-        <w:pStyle w:val="ListParagraph"/>
-        <w:ind w:left="1440" w:hanging="720"/>
         <w:rPr>
           <w:rFonts w:ascii="Times New Roman" w:eastAsia="Times New Roman" w:hAnsi="Times New Roman" w:cs="Times New Roman"/>
         </w:rPr>
@@ -2329,102 +2355,72 @@
     </w:p>
     <w:p>
       <w:pPr>
-        <w:pStyle w:val="ListParagraph"/>
         <w:ind w:left="1440"/>
         <w:rPr>
           <w:rFonts w:ascii="Times New Roman" w:eastAsia="Times New Roman" w:hAnsi="Times New Roman" w:cs="Times New Roman"/>
+        </w:rPr>
+      </w:pPr>
+      <w:r>
+        <w:rPr>
+          <w:rFonts w:ascii="Times New Roman" w:eastAsia="Times New Roman" w:hAnsi="Times New Roman" w:cs="Times New Roman"/>
           <w:lang w:val="en-US"/>
         </w:rPr>
-      </w:pPr>
+        <w:t xml:space="preserve">Our research question fills a gap in the current literature. While many studies talk about growth trends across continents (United Nations, 2024; Dyson, 2010; </w:t>
+      </w:r>
+      <w:proofErr w:type="spellStart"/>
       <w:r>
         <w:rPr>
           <w:rFonts w:ascii="Times New Roman" w:eastAsia="Times New Roman" w:hAnsi="Times New Roman" w:cs="Times New Roman"/>
           <w:lang w:val="en-US"/>
         </w:rPr>
-        <w:t>Our research question addresses a gap in existing literature: while continental growth patterns are acknowledged [1, 2, 3], few studies statistically compare the </w:t>
-      </w:r>
-      <w:r>
-        <w:rPr>
-          <w:rFonts w:ascii="Times New Roman" w:eastAsia="Times New Roman" w:hAnsi="Times New Roman" w:cs="Times New Roman"/>
-          <w:i/>
-          <w:iCs/>
+        <w:t>Bongaarts</w:t>
+      </w:r>
+      <w:proofErr w:type="spellEnd"/>
+      <w:r>
+        <w:rPr>
+          <w:rFonts w:ascii="Times New Roman" w:eastAsia="Times New Roman" w:hAnsi="Times New Roman" w:cs="Times New Roman"/>
           <w:lang w:val="en-US"/>
         </w:rPr>
-        <w:t>proportions</w:t>
-      </w:r>
+        <w:t xml:space="preserve">, 2016; </w:t>
+      </w:r>
+      <w:proofErr w:type="spellStart"/>
       <w:r>
         <w:rPr>
           <w:rFonts w:ascii="Times New Roman" w:eastAsia="Times New Roman" w:hAnsi="Times New Roman" w:cs="Times New Roman"/>
           <w:lang w:val="en-US"/>
         </w:rPr>
-        <w:t> of growing versus declining countries across continents using contemporary global data. This analysis provides empirical evidence of demographic divergence at the national level within continental groups. Future research could extend this work by incorporating temporal analysis to track proportional changes over time, examining sub-continental regions, or investigating the socioeconomic factors driving these proportional differences, thereby informing more targeted population policies and sustainable development strategies.</w:t>
-      </w:r>
-    </w:p>
-    <w:p>
-      <w:pPr>
-        <w:pStyle w:val="ListParagraph"/>
-        <w:ind w:left="1440"/>
+        <w:t>Vollset</w:t>
+      </w:r>
+      <w:proofErr w:type="spellEnd"/>
+      <w:r>
         <w:rPr>
           <w:rFonts w:ascii="Times New Roman" w:eastAsia="Times New Roman" w:hAnsi="Times New Roman" w:cs="Times New Roman"/>
           <w:lang w:val="en-US"/>
         </w:rPr>
-      </w:pPr>
-    </w:p>
-    <w:p>
-      <w:pPr>
-        <w:pStyle w:val="ListParagraph"/>
-        <w:ind w:left="1440"/>
-        <w:rPr>
-          <w:rFonts w:ascii="Times New Roman" w:eastAsia="Times New Roman" w:hAnsi="Times New Roman" w:cs="Times New Roman"/>
-        </w:rPr>
-      </w:pPr>
-    </w:p>
-    <w:p>
-      <w:pPr>
-        <w:pStyle w:val="ListParagraph"/>
-        <w:ind w:left="1440"/>
-        <w:rPr>
-          <w:rFonts w:ascii="Times New Roman" w:eastAsia="Times New Roman" w:hAnsi="Times New Roman" w:cs="Times New Roman"/>
-        </w:rPr>
-      </w:pPr>
-    </w:p>
-    <w:p>
-      <w:pPr>
-        <w:ind w:left="1440"/>
-        <w:rPr>
-          <w:rFonts w:ascii="Times New Roman" w:eastAsia="Times New Roman" w:hAnsi="Times New Roman" w:cs="Times New Roman"/>
-        </w:rPr>
-      </w:pPr>
+        <w:t xml:space="preserve"> et al., 2020), very few </w:t>
+      </w:r>
+      <w:proofErr w:type="gramStart"/>
+      <w:r>
+        <w:rPr>
+          <w:rFonts w:ascii="Times New Roman" w:eastAsia="Times New Roman" w:hAnsi="Times New Roman" w:cs="Times New Roman"/>
+          <w:lang w:val="en-US"/>
+        </w:rPr>
+        <w:t>actually test</w:t>
+      </w:r>
+      <w:proofErr w:type="gramEnd"/>
+      <w:r>
+        <w:rPr>
+          <w:rFonts w:ascii="Times New Roman" w:eastAsia="Times New Roman" w:hAnsi="Times New Roman" w:cs="Times New Roman"/>
+          <w:lang w:val="en-US"/>
+        </w:rPr>
+        <w:t xml:space="preserve"> whether some regions have a higher share of growing countries than others at present. That’s what makes our question different and worth exploring. Instead of focusing on averages or forecasts, we test if growth status depends on continent using current data and a statistical method. This can support future research on what drives these patterns and help shape targeted population policies and sustainable development strategies worldwide.</w:t>
+      </w:r>
       <w:r>
         <w:rPr>
           <w:rFonts w:ascii="Times New Roman" w:eastAsia="Times New Roman" w:hAnsi="Times New Roman" w:cs="Times New Roman"/>
         </w:rPr>
         <w:t xml:space="preserve"> </w:t>
       </w:r>
-    </w:p>
-    <w:p>
-      <w:pPr>
-        <w:ind w:left="1440"/>
-        <w:rPr>
-          <w:rFonts w:ascii="Times New Roman" w:eastAsia="Times New Roman" w:hAnsi="Times New Roman" w:cs="Times New Roman"/>
-        </w:rPr>
-      </w:pPr>
-    </w:p>
-    <w:p>
-      <w:pPr>
-        <w:ind w:left="1440"/>
-        <w:rPr>
-          <w:rFonts w:ascii="Times New Roman" w:eastAsia="Times New Roman" w:hAnsi="Times New Roman" w:cs="Times New Roman"/>
-        </w:rPr>
-      </w:pPr>
-    </w:p>
-    <w:p>
-      <w:pPr>
-        <w:ind w:left="1440"/>
-        <w:rPr>
-          <w:rFonts w:ascii="Times New Roman" w:eastAsia="Times New Roman" w:hAnsi="Times New Roman" w:cs="Times New Roman"/>
-        </w:rPr>
-      </w:pPr>
     </w:p>
     <w:p>
       <w:pPr>
@@ -2632,14 +2628,27 @@
       <w:r>
         <w:t xml:space="preserve">Figure </w:t>
       </w:r>
-      <w:fldSimple w:instr=" SEQ Figure \* ARABIC ">
-        <w:r>
-          <w:rPr>
-            <w:noProof/>
-          </w:rPr>
-          <w:t>1</w:t>
-        </w:r>
-      </w:fldSimple>
+      <w:r>
+        <w:fldChar w:fldCharType="begin"/>
+      </w:r>
+      <w:r>
+        <w:instrText xml:space="preserve"> SEQ Figure \* ARABIC </w:instrText>
+      </w:r>
+      <w:r>
+        <w:fldChar w:fldCharType="separate"/>
+      </w:r>
+      <w:r>
+        <w:rPr>
+          <w:noProof/>
+        </w:rPr>
+        <w:t>1</w:t>
+      </w:r>
+      <w:r>
+        <w:rPr>
+          <w:noProof/>
+        </w:rPr>
+        <w:fldChar w:fldCharType="end"/>
+      </w:r>
       <w:r>
         <w:t>: Gradient Stacked Bar Chart Showing Growth Hierarchy Across Continents</w:t>
       </w:r>
@@ -2722,14 +2731,27 @@
       <w:r>
         <w:t xml:space="preserve">Table </w:t>
       </w:r>
-      <w:fldSimple w:instr=" SEQ Table \* ARABIC ">
-        <w:r>
-          <w:rPr>
-            <w:noProof/>
-          </w:rPr>
-          <w:t>1</w:t>
-        </w:r>
-      </w:fldSimple>
+      <w:r>
+        <w:fldChar w:fldCharType="begin"/>
+      </w:r>
+      <w:r>
+        <w:instrText xml:space="preserve"> SEQ Table \* ARABIC </w:instrText>
+      </w:r>
+      <w:r>
+        <w:fldChar w:fldCharType="separate"/>
+      </w:r>
+      <w:r>
+        <w:rPr>
+          <w:noProof/>
+        </w:rPr>
+        <w:t>1</w:t>
+      </w:r>
+      <w:r>
+        <w:rPr>
+          <w:noProof/>
+        </w:rPr>
+        <w:fldChar w:fldCharType="end"/>
+      </w:r>
       <w:r>
         <w:t>: Contingency table showing distribution of growth status across continents (excluding "Other</w:t>
       </w:r>
@@ -4423,14 +4445,27 @@
       <w:r>
         <w:t xml:space="preserve">Table </w:t>
       </w:r>
-      <w:fldSimple w:instr=" SEQ Table \* ARABIC ">
-        <w:r>
-          <w:rPr>
-            <w:noProof/>
-          </w:rPr>
-          <w:t>2</w:t>
-        </w:r>
-      </w:fldSimple>
+      <w:r>
+        <w:fldChar w:fldCharType="begin"/>
+      </w:r>
+      <w:r>
+        <w:instrText xml:space="preserve"> SEQ Table \* ARABIC </w:instrText>
+      </w:r>
+      <w:r>
+        <w:fldChar w:fldCharType="separate"/>
+      </w:r>
+      <w:r>
+        <w:rPr>
+          <w:noProof/>
+        </w:rPr>
+        <w:t>2</w:t>
+      </w:r>
+      <w:r>
+        <w:rPr>
+          <w:noProof/>
+        </w:rPr>
+        <w:fldChar w:fldCharType="end"/>
+      </w:r>
       <w:r>
         <w:rPr>
           <w:noProof/>
@@ -4935,7 +4970,6 @@
           <w:b/>
           <w:bCs/>
         </w:rPr>
-        <w:lastRenderedPageBreak/>
         <w:t xml:space="preserve">Degrees of freedom: 4 </w:t>
       </w:r>
     </w:p>
@@ -5494,14 +5528,27 @@
       <w:r>
         <w:t xml:space="preserve">Figure </w:t>
       </w:r>
-      <w:fldSimple w:instr=" SEQ Figure \* ARABIC ">
-        <w:r>
-          <w:rPr>
-            <w:noProof/>
-          </w:rPr>
-          <w:t>2</w:t>
-        </w:r>
-      </w:fldSimple>
+      <w:r>
+        <w:fldChar w:fldCharType="begin"/>
+      </w:r>
+      <w:r>
+        <w:instrText xml:space="preserve"> SEQ Figure \* ARABIC </w:instrText>
+      </w:r>
+      <w:r>
+        <w:fldChar w:fldCharType="separate"/>
+      </w:r>
+      <w:r>
+        <w:rPr>
+          <w:noProof/>
+        </w:rPr>
+        <w:t>2</w:t>
+      </w:r>
+      <w:r>
+        <w:rPr>
+          <w:noProof/>
+        </w:rPr>
+        <w:fldChar w:fldCharType="end"/>
+      </w:r>
       <w:r>
         <w:rPr>
           <w:noProof/>
@@ -6730,7 +6777,7 @@
 </file>
 
 <file path=word/endnotes.xml><?xml version="1.0" encoding="utf-8"?>
-<w:endnotes xmlns:wpc="http://schemas.microsoft.com/office/word/2010/wordprocessingCanvas" xmlns:cx="http://schemas.microsoft.com/office/drawing/2014/chartex" xmlns:cx1="http://schemas.microsoft.com/office/drawing/2015/9/8/chartex" xmlns:cx2="http://schemas.microsoft.com/office/drawing/2015/10/21/chartex" xmlns:cx3="http://schemas.microsoft.com/office/drawing/2016/5/9/chartex" xmlns:cx4="http://schemas.microsoft.com/office/drawing/2016/5/10/chartex" xmlns:cx5="http://schemas.microsoft.com/office/drawing/2016/5/11/chartex" xmlns:cx6="http://schemas.microsoft.com/office/drawing/2016/5/12/chartex" xmlns:cx7="http://schemas.microsoft.com/office/drawing/2016/5/13/chartex" xmlns:cx8="http://schemas.microsoft.com/office/drawing/2016/5/14/chartex" xmlns:mc="http://schemas.openxmlformats.org/markup-compatibility/2006" xmlns:aink="http://schemas.microsoft.com/office/drawing/2016/ink" xmlns:am3d="http://schemas.microsoft.com/office/drawing/2017/model3d" xmlns:o="urn:schemas-microsoft-com:office:office" xmlns:oel="http://schemas.microsoft.com/office/2019/extlst" xmlns:r="http://schemas.openxmlformats.org/officeDocument/2006/relationships" xmlns:m="http://schemas.openxmlformats.org/officeDocument/2006/math" xmlns:v="urn:schemas-microsoft-com:vml" xmlns:wp14="http://schemas.microsoft.com/office/word/2010/wordprocessingDrawing" xmlns:wp="http://schemas.openxmlformats.org/drawingml/2006/wordprocessingDrawing" xmlns:w10="urn:schemas-microsoft-com:office:word" xmlns:w="http://schemas.openxmlformats.org/wordprocessingml/2006/main" xmlns:w14="http://schemas.microsoft.com/office/word/2010/wordml" xmlns:w15="http://schemas.microsoft.com/office/word/2012/wordml" xmlns:w16cex="http://schemas.microsoft.com/office/word/2018/wordml/cex" xmlns:w16cid="http://schemas.microsoft.com/office/word/2016/wordml/cid" xmlns:w16="http://schemas.microsoft.com/office/word/2018/wordml" xmlns:w16du="http://schemas.microsoft.com/office/word/2023/wordml/word16du" xmlns:w16sdtdh="http://schemas.microsoft.com/office/word/2020/wordml/sdtdatahash" xmlns:w16sdtfl="http://schemas.microsoft.com/office/word/2024/wordml/sdtformatlock" xmlns:w16se="http://schemas.microsoft.com/office/word/2015/wordml/symex" xmlns:wpg="http://schemas.microsoft.com/office/word/2010/wordprocessingGroup" xmlns:wpi="http://schemas.microsoft.com/office/word/2010/wordprocessingInk" xmlns:wne="http://schemas.microsoft.com/office/word/2006/wordml" xmlns:wps="http://schemas.microsoft.com/office/word/2010/wordprocessingShape" mc:Ignorable="w14 w15 w16se w16cid w16 w16cex w16sdtdh w16sdtfl w16du wp14">
+<w:endnotes xmlns:wpc="http://schemas.microsoft.com/office/word/2010/wordprocessingCanvas" xmlns:cx="http://schemas.microsoft.com/office/drawing/2014/chartex" xmlns:cx1="http://schemas.microsoft.com/office/drawing/2015/9/8/chartex" xmlns:cx2="http://schemas.microsoft.com/office/drawing/2015/10/21/chartex" xmlns:cx3="http://schemas.microsoft.com/office/drawing/2016/5/9/chartex" xmlns:cx4="http://schemas.microsoft.com/office/drawing/2016/5/10/chartex" xmlns:cx5="http://schemas.microsoft.com/office/drawing/2016/5/11/chartex" xmlns:cx6="http://schemas.microsoft.com/office/drawing/2016/5/12/chartex" xmlns:cx7="http://schemas.microsoft.com/office/drawing/2016/5/13/chartex" xmlns:cx8="http://schemas.microsoft.com/office/drawing/2016/5/14/chartex" xmlns:mc="http://schemas.openxmlformats.org/markup-compatibility/2006" xmlns:aink="http://schemas.microsoft.com/office/drawing/2016/ink" xmlns:am3d="http://schemas.microsoft.com/office/drawing/2017/model3d" xmlns:o="urn:schemas-microsoft-com:office:office" xmlns:oel="http://schemas.microsoft.com/office/2019/extlst" xmlns:r="http://schemas.openxmlformats.org/officeDocument/2006/relationships" xmlns:m="http://schemas.openxmlformats.org/officeDocument/2006/math" xmlns:v="urn:schemas-microsoft-com:vml" xmlns:wp14="http://schemas.microsoft.com/office/word/2010/wordprocessingDrawing" xmlns:wp="http://schemas.openxmlformats.org/drawingml/2006/wordprocessingDrawing" xmlns:w10="urn:schemas-microsoft-com:office:word" xmlns:w="http://schemas.openxmlformats.org/wordprocessingml/2006/main" xmlns:w14="http://schemas.microsoft.com/office/word/2010/wordml" xmlns:w15="http://schemas.microsoft.com/office/word/2012/wordml" xmlns:w16cex="http://schemas.microsoft.com/office/word/2018/wordml/cex" xmlns:w16cid="http://schemas.microsoft.com/office/word/2016/wordml/cid" xmlns:w16="http://schemas.microsoft.com/office/word/2018/wordml" xmlns:w16du="http://schemas.microsoft.com/office/word/2023/wordml/word16du" xmlns:w16sdtdh="http://schemas.microsoft.com/office/word/2020/wordml/sdtdatahash" xmlns:w16se="http://schemas.microsoft.com/office/word/2015/wordml/symex" xmlns:wpg="http://schemas.microsoft.com/office/word/2010/wordprocessingGroup" xmlns:wpi="http://schemas.microsoft.com/office/word/2010/wordprocessingInk" xmlns:wne="http://schemas.microsoft.com/office/word/2006/wordml" xmlns:wps="http://schemas.microsoft.com/office/word/2010/wordprocessingShape" mc:Ignorable="w14 w15 w16se w16cid w16 w16cex w16sdtdh w16du wp14">
   <w:endnote w:type="separator" w:id="-1">
     <w:p>
       <w:r>
@@ -6752,7 +6799,7 @@
 </file>
 
 <file path=word/footer1.xml><?xml version="1.0" encoding="utf-8"?>
-<w:ftr xmlns:wpc="http://schemas.microsoft.com/office/word/2010/wordprocessingCanvas" xmlns:cx="http://schemas.microsoft.com/office/drawing/2014/chartex" xmlns:cx1="http://schemas.microsoft.com/office/drawing/2015/9/8/chartex" xmlns:cx2="http://schemas.microsoft.com/office/drawing/2015/10/21/chartex" xmlns:cx3="http://schemas.microsoft.com/office/drawing/2016/5/9/chartex" xmlns:cx4="http://schemas.microsoft.com/office/drawing/2016/5/10/chartex" xmlns:cx5="http://schemas.microsoft.com/office/drawing/2016/5/11/chartex" xmlns:cx6="http://schemas.microsoft.com/office/drawing/2016/5/12/chartex" xmlns:cx7="http://schemas.microsoft.com/office/drawing/2016/5/13/chartex" xmlns:cx8="http://schemas.microsoft.com/office/drawing/2016/5/14/chartex" xmlns:mc="http://schemas.openxmlformats.org/markup-compatibility/2006" xmlns:aink="http://schemas.microsoft.com/office/drawing/2016/ink" xmlns:am3d="http://schemas.microsoft.com/office/drawing/2017/model3d" xmlns:o="urn:schemas-microsoft-com:office:office" xmlns:oel="http://schemas.microsoft.com/office/2019/extlst" xmlns:r="http://schemas.openxmlformats.org/officeDocument/2006/relationships" xmlns:m="http://schemas.openxmlformats.org/officeDocument/2006/math" xmlns:v="urn:schemas-microsoft-com:vml" xmlns:wp14="http://schemas.microsoft.com/office/word/2010/wordprocessingDrawing" xmlns:wp="http://schemas.openxmlformats.org/drawingml/2006/wordprocessingDrawing" xmlns:w10="urn:schemas-microsoft-com:office:word" xmlns:w="http://schemas.openxmlformats.org/wordprocessingml/2006/main" xmlns:w14="http://schemas.microsoft.com/office/word/2010/wordml" xmlns:w15="http://schemas.microsoft.com/office/word/2012/wordml" xmlns:w16cex="http://schemas.microsoft.com/office/word/2018/wordml/cex" xmlns:w16cid="http://schemas.microsoft.com/office/word/2016/wordml/cid" xmlns:w16="http://schemas.microsoft.com/office/word/2018/wordml" xmlns:w16du="http://schemas.microsoft.com/office/word/2023/wordml/word16du" xmlns:w16sdtdh="http://schemas.microsoft.com/office/word/2020/wordml/sdtdatahash" xmlns:w16sdtfl="http://schemas.microsoft.com/office/word/2024/wordml/sdtformatlock" xmlns:w16se="http://schemas.microsoft.com/office/word/2015/wordml/symex" xmlns:wpg="http://schemas.microsoft.com/office/word/2010/wordprocessingGroup" xmlns:wpi="http://schemas.microsoft.com/office/word/2010/wordprocessingInk" xmlns:wne="http://schemas.microsoft.com/office/word/2006/wordml" xmlns:wps="http://schemas.microsoft.com/office/word/2010/wordprocessingShape" mc:Ignorable="w14 w15 w16se w16cid w16 w16cex w16sdtdh w16sdtfl w16du wp14">
+<w:ftr xmlns:wpc="http://schemas.microsoft.com/office/word/2010/wordprocessingCanvas" xmlns:cx="http://schemas.microsoft.com/office/drawing/2014/chartex" xmlns:cx1="http://schemas.microsoft.com/office/drawing/2015/9/8/chartex" xmlns:cx2="http://schemas.microsoft.com/office/drawing/2015/10/21/chartex" xmlns:cx3="http://schemas.microsoft.com/office/drawing/2016/5/9/chartex" xmlns:cx4="http://schemas.microsoft.com/office/drawing/2016/5/10/chartex" xmlns:cx5="http://schemas.microsoft.com/office/drawing/2016/5/11/chartex" xmlns:cx6="http://schemas.microsoft.com/office/drawing/2016/5/12/chartex" xmlns:cx7="http://schemas.microsoft.com/office/drawing/2016/5/13/chartex" xmlns:cx8="http://schemas.microsoft.com/office/drawing/2016/5/14/chartex" xmlns:mc="http://schemas.openxmlformats.org/markup-compatibility/2006" xmlns:aink="http://schemas.microsoft.com/office/drawing/2016/ink" xmlns:am3d="http://schemas.microsoft.com/office/drawing/2017/model3d" xmlns:o="urn:schemas-microsoft-com:office:office" xmlns:oel="http://schemas.microsoft.com/office/2019/extlst" xmlns:r="http://schemas.openxmlformats.org/officeDocument/2006/relationships" xmlns:m="http://schemas.openxmlformats.org/officeDocument/2006/math" xmlns:v="urn:schemas-microsoft-com:vml" xmlns:wp14="http://schemas.microsoft.com/office/word/2010/wordprocessingDrawing" xmlns:wp="http://schemas.openxmlformats.org/drawingml/2006/wordprocessingDrawing" xmlns:w10="urn:schemas-microsoft-com:office:word" xmlns:w="http://schemas.openxmlformats.org/wordprocessingml/2006/main" xmlns:w14="http://schemas.microsoft.com/office/word/2010/wordml" xmlns:w15="http://schemas.microsoft.com/office/word/2012/wordml" xmlns:w16cex="http://schemas.microsoft.com/office/word/2018/wordml/cex" xmlns:w16cid="http://schemas.microsoft.com/office/word/2016/wordml/cid" xmlns:w16="http://schemas.microsoft.com/office/word/2018/wordml" xmlns:w16du="http://schemas.microsoft.com/office/word/2023/wordml/word16du" xmlns:w16sdtdh="http://schemas.microsoft.com/office/word/2020/wordml/sdtdatahash" xmlns:w16se="http://schemas.microsoft.com/office/word/2015/wordml/symex" xmlns:wpg="http://schemas.microsoft.com/office/word/2010/wordprocessingGroup" xmlns:wpi="http://schemas.microsoft.com/office/word/2010/wordprocessingInk" xmlns:wne="http://schemas.microsoft.com/office/word/2006/wordml" xmlns:wps="http://schemas.microsoft.com/office/word/2010/wordprocessingShape" mc:Ignorable="w14 w15 w16se w16cid w16 w16cex w16sdtdh w16du wp14">
   <w:sdt>
     <w:sdtPr>
       <w:rPr>
@@ -6804,7 +6851,7 @@
 </file>
 
 <file path=word/footer2.xml><?xml version="1.0" encoding="utf-8"?>
-<w:ftr xmlns:wpc="http://schemas.microsoft.com/office/word/2010/wordprocessingCanvas" xmlns:cx="http://schemas.microsoft.com/office/drawing/2014/chartex" xmlns:cx1="http://schemas.microsoft.com/office/drawing/2015/9/8/chartex" xmlns:cx2="http://schemas.microsoft.com/office/drawing/2015/10/21/chartex" xmlns:cx3="http://schemas.microsoft.com/office/drawing/2016/5/9/chartex" xmlns:cx4="http://schemas.microsoft.com/office/drawing/2016/5/10/chartex" xmlns:cx5="http://schemas.microsoft.com/office/drawing/2016/5/11/chartex" xmlns:cx6="http://schemas.microsoft.com/office/drawing/2016/5/12/chartex" xmlns:cx7="http://schemas.microsoft.com/office/drawing/2016/5/13/chartex" xmlns:cx8="http://schemas.microsoft.com/office/drawing/2016/5/14/chartex" xmlns:mc="http://schemas.openxmlformats.org/markup-compatibility/2006" xmlns:aink="http://schemas.microsoft.com/office/drawing/2016/ink" xmlns:am3d="http://schemas.microsoft.com/office/drawing/2017/model3d" xmlns:o="urn:schemas-microsoft-com:office:office" xmlns:oel="http://schemas.microsoft.com/office/2019/extlst" xmlns:r="http://schemas.openxmlformats.org/officeDocument/2006/relationships" xmlns:m="http://schemas.openxmlformats.org/officeDocument/2006/math" xmlns:v="urn:schemas-microsoft-com:vml" xmlns:wp14="http://schemas.microsoft.com/office/word/2010/wordprocessingDrawing" xmlns:wp="http://schemas.openxmlformats.org/drawingml/2006/wordprocessingDrawing" xmlns:w10="urn:schemas-microsoft-com:office:word" xmlns:w="http://schemas.openxmlformats.org/wordprocessingml/2006/main" xmlns:w14="http://schemas.microsoft.com/office/word/2010/wordml" xmlns:w15="http://schemas.microsoft.com/office/word/2012/wordml" xmlns:w16cex="http://schemas.microsoft.com/office/word/2018/wordml/cex" xmlns:w16cid="http://schemas.microsoft.com/office/word/2016/wordml/cid" xmlns:w16="http://schemas.microsoft.com/office/word/2018/wordml" xmlns:w16du="http://schemas.microsoft.com/office/word/2023/wordml/word16du" xmlns:w16sdtdh="http://schemas.microsoft.com/office/word/2020/wordml/sdtdatahash" xmlns:w16sdtfl="http://schemas.microsoft.com/office/word/2024/wordml/sdtformatlock" xmlns:w16se="http://schemas.microsoft.com/office/word/2015/wordml/symex" xmlns:wpg="http://schemas.microsoft.com/office/word/2010/wordprocessingGroup" xmlns:wpi="http://schemas.microsoft.com/office/word/2010/wordprocessingInk" xmlns:wne="http://schemas.microsoft.com/office/word/2006/wordml" xmlns:wps="http://schemas.microsoft.com/office/word/2010/wordprocessingShape" mc:Ignorable="w14 w15 w16se w16cid w16 w16cex w16sdtdh w16sdtfl w16du wp14">
+<w:ftr xmlns:wpc="http://schemas.microsoft.com/office/word/2010/wordprocessingCanvas" xmlns:cx="http://schemas.microsoft.com/office/drawing/2014/chartex" xmlns:cx1="http://schemas.microsoft.com/office/drawing/2015/9/8/chartex" xmlns:cx2="http://schemas.microsoft.com/office/drawing/2015/10/21/chartex" xmlns:cx3="http://schemas.microsoft.com/office/drawing/2016/5/9/chartex" xmlns:cx4="http://schemas.microsoft.com/office/drawing/2016/5/10/chartex" xmlns:cx5="http://schemas.microsoft.com/office/drawing/2016/5/11/chartex" xmlns:cx6="http://schemas.microsoft.com/office/drawing/2016/5/12/chartex" xmlns:cx7="http://schemas.microsoft.com/office/drawing/2016/5/13/chartex" xmlns:cx8="http://schemas.microsoft.com/office/drawing/2016/5/14/chartex" xmlns:mc="http://schemas.openxmlformats.org/markup-compatibility/2006" xmlns:aink="http://schemas.microsoft.com/office/drawing/2016/ink" xmlns:am3d="http://schemas.microsoft.com/office/drawing/2017/model3d" xmlns:o="urn:schemas-microsoft-com:office:office" xmlns:oel="http://schemas.microsoft.com/office/2019/extlst" xmlns:r="http://schemas.openxmlformats.org/officeDocument/2006/relationships" xmlns:m="http://schemas.openxmlformats.org/officeDocument/2006/math" xmlns:v="urn:schemas-microsoft-com:vml" xmlns:wp14="http://schemas.microsoft.com/office/word/2010/wordprocessingDrawing" xmlns:wp="http://schemas.openxmlformats.org/drawingml/2006/wordprocessingDrawing" xmlns:w10="urn:schemas-microsoft-com:office:word" xmlns:w="http://schemas.openxmlformats.org/wordprocessingml/2006/main" xmlns:w14="http://schemas.microsoft.com/office/word/2010/wordml" xmlns:w15="http://schemas.microsoft.com/office/word/2012/wordml" xmlns:w16cex="http://schemas.microsoft.com/office/word/2018/wordml/cex" xmlns:w16cid="http://schemas.microsoft.com/office/word/2016/wordml/cid" xmlns:w16="http://schemas.microsoft.com/office/word/2018/wordml" xmlns:w16du="http://schemas.microsoft.com/office/word/2023/wordml/word16du" xmlns:w16sdtdh="http://schemas.microsoft.com/office/word/2020/wordml/sdtdatahash" xmlns:w16se="http://schemas.microsoft.com/office/word/2015/wordml/symex" xmlns:wpg="http://schemas.microsoft.com/office/word/2010/wordprocessingGroup" xmlns:wpi="http://schemas.microsoft.com/office/word/2010/wordprocessingInk" xmlns:wne="http://schemas.microsoft.com/office/word/2006/wordml" xmlns:wps="http://schemas.microsoft.com/office/word/2010/wordprocessingShape" mc:Ignorable="w14 w15 w16se w16cid w16 w16cex w16sdtdh w16du wp14">
   <w:sdt>
     <w:sdtPr>
       <w:rPr>
@@ -6869,7 +6916,7 @@
 </file>
 
 <file path=word/footnotes.xml><?xml version="1.0" encoding="utf-8"?>
-<w:footnotes xmlns:wpc="http://schemas.microsoft.com/office/word/2010/wordprocessingCanvas" xmlns:cx="http://schemas.microsoft.com/office/drawing/2014/chartex" xmlns:cx1="http://schemas.microsoft.com/office/drawing/2015/9/8/chartex" xmlns:cx2="http://schemas.microsoft.com/office/drawing/2015/10/21/chartex" xmlns:cx3="http://schemas.microsoft.com/office/drawing/2016/5/9/chartex" xmlns:cx4="http://schemas.microsoft.com/office/drawing/2016/5/10/chartex" xmlns:cx5="http://schemas.microsoft.com/office/drawing/2016/5/11/chartex" xmlns:cx6="http://schemas.microsoft.com/office/drawing/2016/5/12/chartex" xmlns:cx7="http://schemas.microsoft.com/office/drawing/2016/5/13/chartex" xmlns:cx8="http://schemas.microsoft.com/office/drawing/2016/5/14/chartex" xmlns:mc="http://schemas.openxmlformats.org/markup-compatibility/2006" xmlns:aink="http://schemas.microsoft.com/office/drawing/2016/ink" xmlns:am3d="http://schemas.microsoft.com/office/drawing/2017/model3d" xmlns:o="urn:schemas-microsoft-com:office:office" xmlns:oel="http://schemas.microsoft.com/office/2019/extlst" xmlns:r="http://schemas.openxmlformats.org/officeDocument/2006/relationships" xmlns:m="http://schemas.openxmlformats.org/officeDocument/2006/math" xmlns:v="urn:schemas-microsoft-com:vml" xmlns:wp14="http://schemas.microsoft.com/office/word/2010/wordprocessingDrawing" xmlns:wp="http://schemas.openxmlformats.org/drawingml/2006/wordprocessingDrawing" xmlns:w10="urn:schemas-microsoft-com:office:word" xmlns:w="http://schemas.openxmlformats.org/wordprocessingml/2006/main" xmlns:w14="http://schemas.microsoft.com/office/word/2010/wordml" xmlns:w15="http://schemas.microsoft.com/office/word/2012/wordml" xmlns:w16cex="http://schemas.microsoft.com/office/word/2018/wordml/cex" xmlns:w16cid="http://schemas.microsoft.com/office/word/2016/wordml/cid" xmlns:w16="http://schemas.microsoft.com/office/word/2018/wordml" xmlns:w16du="http://schemas.microsoft.com/office/word/2023/wordml/word16du" xmlns:w16sdtdh="http://schemas.microsoft.com/office/word/2020/wordml/sdtdatahash" xmlns:w16sdtfl="http://schemas.microsoft.com/office/word/2024/wordml/sdtformatlock" xmlns:w16se="http://schemas.microsoft.com/office/word/2015/wordml/symex" xmlns:wpg="http://schemas.microsoft.com/office/word/2010/wordprocessingGroup" xmlns:wpi="http://schemas.microsoft.com/office/word/2010/wordprocessingInk" xmlns:wne="http://schemas.microsoft.com/office/word/2006/wordml" xmlns:wps="http://schemas.microsoft.com/office/word/2010/wordprocessingShape" mc:Ignorable="w14 w15 w16se w16cid w16 w16cex w16sdtdh w16sdtfl w16du wp14">
+<w:footnotes xmlns:wpc="http://schemas.microsoft.com/office/word/2010/wordprocessingCanvas" xmlns:cx="http://schemas.microsoft.com/office/drawing/2014/chartex" xmlns:cx1="http://schemas.microsoft.com/office/drawing/2015/9/8/chartex" xmlns:cx2="http://schemas.microsoft.com/office/drawing/2015/10/21/chartex" xmlns:cx3="http://schemas.microsoft.com/office/drawing/2016/5/9/chartex" xmlns:cx4="http://schemas.microsoft.com/office/drawing/2016/5/10/chartex" xmlns:cx5="http://schemas.microsoft.com/office/drawing/2016/5/11/chartex" xmlns:cx6="http://schemas.microsoft.com/office/drawing/2016/5/12/chartex" xmlns:cx7="http://schemas.microsoft.com/office/drawing/2016/5/13/chartex" xmlns:cx8="http://schemas.microsoft.com/office/drawing/2016/5/14/chartex" xmlns:mc="http://schemas.openxmlformats.org/markup-compatibility/2006" xmlns:aink="http://schemas.microsoft.com/office/drawing/2016/ink" xmlns:am3d="http://schemas.microsoft.com/office/drawing/2017/model3d" xmlns:o="urn:schemas-microsoft-com:office:office" xmlns:oel="http://schemas.microsoft.com/office/2019/extlst" xmlns:r="http://schemas.openxmlformats.org/officeDocument/2006/relationships" xmlns:m="http://schemas.openxmlformats.org/officeDocument/2006/math" xmlns:v="urn:schemas-microsoft-com:vml" xmlns:wp14="http://schemas.microsoft.com/office/word/2010/wordprocessingDrawing" xmlns:wp="http://schemas.openxmlformats.org/drawingml/2006/wordprocessingDrawing" xmlns:w10="urn:schemas-microsoft-com:office:word" xmlns:w="http://schemas.openxmlformats.org/wordprocessingml/2006/main" xmlns:w14="http://schemas.microsoft.com/office/word/2010/wordml" xmlns:w15="http://schemas.microsoft.com/office/word/2012/wordml" xmlns:w16cex="http://schemas.microsoft.com/office/word/2018/wordml/cex" xmlns:w16cid="http://schemas.microsoft.com/office/word/2016/wordml/cid" xmlns:w16="http://schemas.microsoft.com/office/word/2018/wordml" xmlns:w16du="http://schemas.microsoft.com/office/word/2023/wordml/word16du" xmlns:w16sdtdh="http://schemas.microsoft.com/office/word/2020/wordml/sdtdatahash" xmlns:w16se="http://schemas.microsoft.com/office/word/2015/wordml/symex" xmlns:wpg="http://schemas.microsoft.com/office/word/2010/wordprocessingGroup" xmlns:wpi="http://schemas.microsoft.com/office/word/2010/wordprocessingInk" xmlns:wne="http://schemas.microsoft.com/office/word/2006/wordml" xmlns:wps="http://schemas.microsoft.com/office/word/2010/wordprocessingShape" mc:Ignorable="w14 w15 w16se w16cid w16 w16cex w16sdtdh w16du wp14">
   <w:footnote w:type="separator" w:id="-1">
     <w:p>
       <w:r>
@@ -6899,7 +6946,7 @@
 </file>
 
 <file path=word/numbering.xml><?xml version="1.0" encoding="utf-8"?>
-<w:numbering xmlns:wpc="http://schemas.microsoft.com/office/word/2010/wordprocessingCanvas" xmlns:cx="http://schemas.microsoft.com/office/drawing/2014/chartex" xmlns:cx1="http://schemas.microsoft.com/office/drawing/2015/9/8/chartex" xmlns:cx2="http://schemas.microsoft.com/office/drawing/2015/10/21/chartex" xmlns:cx3="http://schemas.microsoft.com/office/drawing/2016/5/9/chartex" xmlns:cx4="http://schemas.microsoft.com/office/drawing/2016/5/10/chartex" xmlns:cx5="http://schemas.microsoft.com/office/drawing/2016/5/11/chartex" xmlns:cx6="http://schemas.microsoft.com/office/drawing/2016/5/12/chartex" xmlns:cx7="http://schemas.microsoft.com/office/drawing/2016/5/13/chartex" xmlns:cx8="http://schemas.microsoft.com/office/drawing/2016/5/14/chartex" xmlns:mc="http://schemas.openxmlformats.org/markup-compatibility/2006" xmlns:aink="http://schemas.microsoft.com/office/drawing/2016/ink" xmlns:am3d="http://schemas.microsoft.com/office/drawing/2017/model3d" xmlns:o="urn:schemas-microsoft-com:office:office" xmlns:oel="http://schemas.microsoft.com/office/2019/extlst" xmlns:r="http://schemas.openxmlformats.org/officeDocument/2006/relationships" xmlns:m="http://schemas.openxmlformats.org/officeDocument/2006/math" xmlns:v="urn:schemas-microsoft-com:vml" xmlns:wp14="http://schemas.microsoft.com/office/word/2010/wordprocessingDrawing" xmlns:wp="http://schemas.openxmlformats.org/drawingml/2006/wordprocessingDrawing" xmlns:w10="urn:schemas-microsoft-com:office:word" xmlns:w="http://schemas.openxmlformats.org/wordprocessingml/2006/main" xmlns:w14="http://schemas.microsoft.com/office/word/2010/wordml" xmlns:w15="http://schemas.microsoft.com/office/word/2012/wordml" xmlns:w16cex="http://schemas.microsoft.com/office/word/2018/wordml/cex" xmlns:w16cid="http://schemas.microsoft.com/office/word/2016/wordml/cid" xmlns:w16="http://schemas.microsoft.com/office/word/2018/wordml" xmlns:w16du="http://schemas.microsoft.com/office/word/2023/wordml/word16du" xmlns:w16sdtdh="http://schemas.microsoft.com/office/word/2020/wordml/sdtdatahash" xmlns:w16sdtfl="http://schemas.microsoft.com/office/word/2024/wordml/sdtformatlock" xmlns:w16se="http://schemas.microsoft.com/office/word/2015/wordml/symex" xmlns:wpg="http://schemas.microsoft.com/office/word/2010/wordprocessingGroup" xmlns:wpi="http://schemas.microsoft.com/office/word/2010/wordprocessingInk" xmlns:wne="http://schemas.microsoft.com/office/word/2006/wordml" xmlns:wps="http://schemas.microsoft.com/office/word/2010/wordprocessingShape" mc:Ignorable="w14 w15 w16se w16cid w16 w16cex w16sdtdh w16sdtfl w16du wp14">
+<w:numbering xmlns:wpc="http://schemas.microsoft.com/office/word/2010/wordprocessingCanvas" xmlns:cx="http://schemas.microsoft.com/office/drawing/2014/chartex" xmlns:cx1="http://schemas.microsoft.com/office/drawing/2015/9/8/chartex" xmlns:cx2="http://schemas.microsoft.com/office/drawing/2015/10/21/chartex" xmlns:cx3="http://schemas.microsoft.com/office/drawing/2016/5/9/chartex" xmlns:cx4="http://schemas.microsoft.com/office/drawing/2016/5/10/chartex" xmlns:cx5="http://schemas.microsoft.com/office/drawing/2016/5/11/chartex" xmlns:cx6="http://schemas.microsoft.com/office/drawing/2016/5/12/chartex" xmlns:cx7="http://schemas.microsoft.com/office/drawing/2016/5/13/chartex" xmlns:cx8="http://schemas.microsoft.com/office/drawing/2016/5/14/chartex" xmlns:mc="http://schemas.openxmlformats.org/markup-compatibility/2006" xmlns:aink="http://schemas.microsoft.com/office/drawing/2016/ink" xmlns:am3d="http://schemas.microsoft.com/office/drawing/2017/model3d" xmlns:o="urn:schemas-microsoft-com:office:office" xmlns:oel="http://schemas.microsoft.com/office/2019/extlst" xmlns:r="http://schemas.openxmlformats.org/officeDocument/2006/relationships" xmlns:m="http://schemas.openxmlformats.org/officeDocument/2006/math" xmlns:v="urn:schemas-microsoft-com:vml" xmlns:wp14="http://schemas.microsoft.com/office/word/2010/wordprocessingDrawing" xmlns:wp="http://schemas.openxmlformats.org/drawingml/2006/wordprocessingDrawing" xmlns:w10="urn:schemas-microsoft-com:office:word" xmlns:w="http://schemas.openxmlformats.org/wordprocessingml/2006/main" xmlns:w14="http://schemas.microsoft.com/office/word/2010/wordml" xmlns:w15="http://schemas.microsoft.com/office/word/2012/wordml" xmlns:w16cex="http://schemas.microsoft.com/office/word/2018/wordml/cex" xmlns:w16cid="http://schemas.microsoft.com/office/word/2016/wordml/cid" xmlns:w16="http://schemas.microsoft.com/office/word/2018/wordml" xmlns:w16du="http://schemas.microsoft.com/office/word/2023/wordml/word16du" xmlns:w16sdtdh="http://schemas.microsoft.com/office/word/2020/wordml/sdtdatahash" xmlns:w16se="http://schemas.microsoft.com/office/word/2015/wordml/symex" xmlns:wpg="http://schemas.microsoft.com/office/word/2010/wordprocessingGroup" xmlns:wpi="http://schemas.microsoft.com/office/word/2010/wordprocessingInk" xmlns:wne="http://schemas.microsoft.com/office/word/2006/wordml" xmlns:wps="http://schemas.microsoft.com/office/word/2010/wordprocessingShape" mc:Ignorable="w14 w15 w16se w16cid w16 w16cex w16sdtdh w16du wp14">
   <w:abstractNum w:abstractNumId="0" w15:restartNumberingAfterBreak="0">
     <w:nsid w:val="03867835"/>
     <w:multiLevelType w:val="hybridMultilevel"/>
@@ -10917,7 +10964,7 @@
 </file>
 
 <file path=word/styles.xml><?xml version="1.0" encoding="utf-8"?>
-<w:styles xmlns:mc="http://schemas.openxmlformats.org/markup-compatibility/2006" xmlns:r="http://schemas.openxmlformats.org/officeDocument/2006/relationships" xmlns:w="http://schemas.openxmlformats.org/wordprocessingml/2006/main" xmlns:w14="http://schemas.microsoft.com/office/word/2010/wordml" xmlns:w15="http://schemas.microsoft.com/office/word/2012/wordml" xmlns:w16cex="http://schemas.microsoft.com/office/word/2018/wordml/cex" xmlns:w16cid="http://schemas.microsoft.com/office/word/2016/wordml/cid" xmlns:w16="http://schemas.microsoft.com/office/word/2018/wordml" xmlns:w16du="http://schemas.microsoft.com/office/word/2023/wordml/word16du" xmlns:w16sdtdh="http://schemas.microsoft.com/office/word/2020/wordml/sdtdatahash" xmlns:w16sdtfl="http://schemas.microsoft.com/office/word/2024/wordml/sdtformatlock" xmlns:w16se="http://schemas.microsoft.com/office/word/2015/wordml/symex" mc:Ignorable="w14 w15 w16se w16cid w16 w16cex w16sdtdh w16sdtfl w16du">
+<w:styles xmlns:mc="http://schemas.openxmlformats.org/markup-compatibility/2006" xmlns:r="http://schemas.openxmlformats.org/officeDocument/2006/relationships" xmlns:w="http://schemas.openxmlformats.org/wordprocessingml/2006/main" xmlns:w14="http://schemas.microsoft.com/office/word/2010/wordml" xmlns:w15="http://schemas.microsoft.com/office/word/2012/wordml" xmlns:w16cex="http://schemas.microsoft.com/office/word/2018/wordml/cex" xmlns:w16cid="http://schemas.microsoft.com/office/word/2016/wordml/cid" xmlns:w16="http://schemas.microsoft.com/office/word/2018/wordml" xmlns:w16du="http://schemas.microsoft.com/office/word/2023/wordml/word16du" xmlns:w16sdtdh="http://schemas.microsoft.com/office/word/2020/wordml/sdtdatahash" xmlns:w16se="http://schemas.microsoft.com/office/word/2015/wordml/symex" mc:Ignorable="w14 w15 w16se w16cid w16 w16cex w16sdtdh w16du">
   <w:docDefaults>
     <w:rPrDefault>
       <w:rPr>
@@ -11512,6 +11559,7 @@
   <w:style w:type="character" w:default="1" w:styleId="DefaultParagraphFont">
     <w:name w:val="Default Paragraph Font"/>
     <w:uiPriority w:val="1"/>
+    <w:semiHidden/>
     <w:unhideWhenUsed/>
   </w:style>
   <w:style w:type="table" w:default="1" w:styleId="TableNormal">

</xml_diff>

<commit_message>
Added full reference list for Section 2
</commit_message>
<xml_diff>
--- a/7COM1079_Final report_Team_A48.docx
+++ b/7COM1079_Final report_Team_A48.docx
@@ -5,7 +5,6 @@
     <w:p>
       <w:pPr>
         <w:shd w:val="clear" w:color="auto" w:fill="FFFFFF" w:themeFill="background1"/>
-        <w:jc w:val="center"/>
         <w:outlineLvl w:val="1"/>
         <w:rPr>
           <w:rFonts w:ascii="Times New Roman" w:eastAsia="Times New Roman" w:hAnsi="Times New Roman" w:cs="Times New Roman"/>
@@ -77,7 +76,6 @@
     <w:p>
       <w:pPr>
         <w:shd w:val="clear" w:color="auto" w:fill="FFFFFF" w:themeFill="background1"/>
-        <w:jc w:val="center"/>
         <w:outlineLvl w:val="1"/>
         <w:rPr>
           <w:rFonts w:ascii="Times New Roman" w:eastAsia="Times New Roman" w:hAnsi="Times New Roman" w:cs="Times New Roman"/>
@@ -105,7 +103,6 @@
     <w:p>
       <w:pPr>
         <w:shd w:val="clear" w:color="auto" w:fill="FFFFFF" w:themeFill="background1"/>
-        <w:jc w:val="center"/>
         <w:outlineLvl w:val="1"/>
         <w:rPr>
           <w:rFonts w:ascii="Times New Roman" w:eastAsia="Times New Roman" w:hAnsi="Times New Roman" w:cs="Times New Roman"/>
@@ -201,7 +198,6 @@
     <w:p>
       <w:pPr>
         <w:shd w:val="clear" w:color="auto" w:fill="FFFFFF" w:themeFill="background1"/>
-        <w:jc w:val="center"/>
         <w:outlineLvl w:val="1"/>
         <w:rPr>
           <w:rFonts w:ascii="Times New Roman" w:eastAsia="Times New Roman" w:hAnsi="Times New Roman" w:cs="Times New Roman"/>
@@ -215,7 +211,6 @@
     <w:p>
       <w:pPr>
         <w:shd w:val="clear" w:color="auto" w:fill="FFFFFF" w:themeFill="background1"/>
-        <w:jc w:val="center"/>
         <w:outlineLvl w:val="1"/>
         <w:rPr>
           <w:rFonts w:ascii="Times New Roman" w:eastAsia="Times New Roman" w:hAnsi="Times New Roman" w:cs="Times New Roman"/>
@@ -229,7 +224,6 @@
     <w:p>
       <w:pPr>
         <w:shd w:val="clear" w:color="auto" w:fill="FFFFFF" w:themeFill="background1"/>
-        <w:jc w:val="center"/>
         <w:outlineLvl w:val="1"/>
         <w:rPr>
           <w:rFonts w:ascii="Times New Roman" w:eastAsia="Times New Roman" w:hAnsi="Times New Roman" w:cs="Times New Roman"/>
@@ -243,7 +237,6 @@
     <w:p>
       <w:pPr>
         <w:shd w:val="clear" w:color="auto" w:fill="FFFFFF" w:themeFill="background1"/>
-        <w:jc w:val="center"/>
         <w:outlineLvl w:val="1"/>
         <w:rPr>
           <w:rFonts w:ascii="Times New Roman" w:eastAsia="Times New Roman" w:hAnsi="Times New Roman" w:cs="Times New Roman"/>
@@ -771,7 +764,6 @@
     </w:p>
     <w:p>
       <w:pPr>
-        <w:jc w:val="center"/>
         <w:rPr>
           <w:rFonts w:ascii="Times New Roman" w:eastAsia="Times New Roman" w:hAnsi="Times New Roman" w:cs="Times New Roman"/>
         </w:rPr>
@@ -785,7 +777,6 @@
     </w:p>
     <w:p>
       <w:pPr>
-        <w:jc w:val="center"/>
         <w:rPr>
           <w:rFonts w:ascii="Times New Roman" w:eastAsia="Times New Roman" w:hAnsi="Times New Roman" w:cs="Times New Roman"/>
         </w:rPr>
@@ -810,22 +801,20 @@
     </w:p>
     <w:p>
       <w:pPr>
-        <w:jc w:val="center"/>
-        <w:rPr>
-          <w:rFonts w:ascii="Times New Roman" w:eastAsia="Times New Roman" w:hAnsi="Times New Roman" w:cs="Times New Roman"/>
-        </w:rPr>
-      </w:pPr>
-    </w:p>
-    <w:p>
-      <w:pPr>
-        <w:rPr>
-          <w:rFonts w:ascii="Times New Roman" w:eastAsia="Times New Roman" w:hAnsi="Times New Roman" w:cs="Times New Roman"/>
-        </w:rPr>
-      </w:pPr>
-    </w:p>
-    <w:p>
-      <w:pPr>
-        <w:jc w:val="center"/>
+        <w:rPr>
+          <w:rFonts w:ascii="Times New Roman" w:eastAsia="Times New Roman" w:hAnsi="Times New Roman" w:cs="Times New Roman"/>
+        </w:rPr>
+      </w:pPr>
+    </w:p>
+    <w:p>
+      <w:pPr>
+        <w:rPr>
+          <w:rFonts w:ascii="Times New Roman" w:eastAsia="Times New Roman" w:hAnsi="Times New Roman" w:cs="Times New Roman"/>
+        </w:rPr>
+      </w:pPr>
+    </w:p>
+    <w:p>
+      <w:pPr>
         <w:rPr>
           <w:rFonts w:ascii="Times New Roman" w:eastAsia="Times New Roman" w:hAnsi="Times New Roman" w:cs="Times New Roman"/>
           <w:i/>
@@ -874,7 +863,6 @@
     </w:p>
     <w:p>
       <w:pPr>
-        <w:jc w:val="center"/>
         <w:rPr>
           <w:rFonts w:ascii="Times New Roman" w:eastAsia="Times New Roman" w:hAnsi="Times New Roman" w:cs="Times New Roman"/>
         </w:rPr>
@@ -2397,23 +2385,7 @@
           <w:rFonts w:ascii="Times New Roman" w:eastAsia="Times New Roman" w:hAnsi="Times New Roman" w:cs="Times New Roman"/>
           <w:lang w:val="en-US"/>
         </w:rPr>
-        <w:t xml:space="preserve"> et al., 2020), very few </w:t>
-      </w:r>
-      <w:proofErr w:type="gramStart"/>
-      <w:r>
-        <w:rPr>
-          <w:rFonts w:ascii="Times New Roman" w:eastAsia="Times New Roman" w:hAnsi="Times New Roman" w:cs="Times New Roman"/>
-          <w:lang w:val="en-US"/>
-        </w:rPr>
-        <w:t>actually test</w:t>
-      </w:r>
-      <w:proofErr w:type="gramEnd"/>
-      <w:r>
-        <w:rPr>
-          <w:rFonts w:ascii="Times New Roman" w:eastAsia="Times New Roman" w:hAnsi="Times New Roman" w:cs="Times New Roman"/>
-          <w:lang w:val="en-US"/>
-        </w:rPr>
-        <w:t xml:space="preserve"> whether some regions have a higher share of growing countries than others at present. That’s what makes our question different and worth exploring. Instead of focusing on averages or forecasts, we test if growth status depends on continent using current data and a statistical method. This can support future research on what drives these patterns and help shape targeted population policies and sustainable development strategies worldwide.</w:t>
+        <w:t xml:space="preserve"> et al., 2020), very few actually test whether some regions have a higher share of growing countries than others at present. That’s what makes our question different and worth exploring. Instead of focusing on averages or forecasts, we test if growth status depends on continent using current data and a statistical method. This can support future research on what drives these patterns and help shape targeted population policies and sustainable development strategies worldwide.</w:t>
       </w:r>
       <w:r>
         <w:rPr>
@@ -6382,126 +6354,433 @@
     </w:p>
     <w:p>
       <w:pPr>
-        <w:ind w:left="720"/>
-        <w:rPr>
-          <w:rFonts w:eastAsia="Times New Roman"/>
+        <w:spacing w:before="100" w:beforeAutospacing="1" w:after="100" w:afterAutospacing="1"/>
+        <w:ind w:left="1440" w:hanging="567"/>
+        <w:rPr>
+          <w:rFonts w:ascii="Times New Roman" w:eastAsia="Times New Roman" w:hAnsi="Times New Roman" w:cs="Times New Roman"/>
+          <w:kern w:val="0"/>
+          <w:lang w:val="en-GH" w:eastAsia="en-GB"/>
+          <w14:ligatures w14:val="none"/>
+        </w:rPr>
+      </w:pPr>
+      <w:r>
+        <w:rPr>
+          <w:rFonts w:ascii="Times New Roman" w:eastAsia="Times New Roman" w:hAnsi="Times New Roman" w:cs="Times New Roman"/>
+          <w:kern w:val="0"/>
+          <w:lang w:val="en-GH" w:eastAsia="en-GB"/>
+          <w14:ligatures w14:val="none"/>
+        </w:rPr>
+        <w:t xml:space="preserve">Bongaarts, J. (2016, February 24). </w:t>
+      </w:r>
+      <w:r>
+        <w:rPr>
+          <w:rFonts w:ascii="Times New Roman" w:eastAsia="Times New Roman" w:hAnsi="Times New Roman" w:cs="Times New Roman"/>
           <w:i/>
           <w:iCs/>
-          <w:lang w:val="en-US"/>
-        </w:rPr>
-      </w:pPr>
+          <w:kern w:val="0"/>
+          <w:lang w:val="en-GH" w:eastAsia="en-GB"/>
+          <w14:ligatures w14:val="none"/>
+        </w:rPr>
+        <w:t>Development: Slow down population growth</w:t>
+      </w:r>
+      <w:r>
+        <w:rPr>
+          <w:rFonts w:ascii="Times New Roman" w:eastAsia="Times New Roman" w:hAnsi="Times New Roman" w:cs="Times New Roman"/>
+          <w:kern w:val="0"/>
+          <w:lang w:val="en-GH" w:eastAsia="en-GB"/>
+          <w14:ligatures w14:val="none"/>
+        </w:rPr>
+        <w:t xml:space="preserve">. Nature News. </w:t>
+      </w:r>
+      <w:r>
+        <w:rPr>
+          <w:rFonts w:ascii="Times New Roman" w:eastAsia="Times New Roman" w:hAnsi="Times New Roman" w:cs="Times New Roman"/>
+          <w:kern w:val="0"/>
+          <w:lang w:val="en-GH" w:eastAsia="en-GB"/>
+          <w14:ligatures w14:val="none"/>
+        </w:rPr>
+        <w:fldChar w:fldCharType="begin"/>
+      </w:r>
+      <w:r>
+        <w:rPr>
+          <w:rFonts w:ascii="Times New Roman" w:eastAsia="Times New Roman" w:hAnsi="Times New Roman" w:cs="Times New Roman"/>
+          <w:kern w:val="0"/>
+          <w:lang w:val="en-GH" w:eastAsia="en-GB"/>
+          <w14:ligatures w14:val="none"/>
+        </w:rPr>
+        <w:instrText>HYPERLINK "</w:instrText>
+      </w:r>
+      <w:r>
+        <w:rPr>
+          <w:rFonts w:ascii="Times New Roman" w:eastAsia="Times New Roman" w:hAnsi="Times New Roman" w:cs="Times New Roman"/>
+          <w:kern w:val="0"/>
+          <w:lang w:val="en-GH" w:eastAsia="en-GB"/>
+          <w14:ligatures w14:val="none"/>
+        </w:rPr>
+        <w:instrText>https://www.nature.com/articles/530409a</w:instrText>
+      </w:r>
+      <w:r>
+        <w:rPr>
+          <w:rFonts w:ascii="Times New Roman" w:eastAsia="Times New Roman" w:hAnsi="Times New Roman" w:cs="Times New Roman"/>
+          <w:kern w:val="0"/>
+          <w:lang w:val="en-GH" w:eastAsia="en-GB"/>
+          <w14:ligatures w14:val="none"/>
+        </w:rPr>
+        <w:instrText>"</w:instrText>
+      </w:r>
+      <w:r>
+        <w:rPr>
+          <w:rFonts w:ascii="Times New Roman" w:eastAsia="Times New Roman" w:hAnsi="Times New Roman" w:cs="Times New Roman"/>
+          <w:kern w:val="0"/>
+          <w:lang w:val="en-GH" w:eastAsia="en-GB"/>
+          <w14:ligatures w14:val="none"/>
+        </w:rPr>
+        <w:fldChar w:fldCharType="separate"/>
+      </w:r>
+      <w:r>
+        <w:rPr>
+          <w:rStyle w:val="Hyperlink"/>
+          <w:rFonts w:ascii="Times New Roman" w:eastAsia="Times New Roman" w:hAnsi="Times New Roman" w:cs="Times New Roman"/>
+          <w:kern w:val="0"/>
+          <w:lang w:val="en-GH" w:eastAsia="en-GB"/>
+          <w14:ligatures w14:val="none"/>
+        </w:rPr>
+        <w:t>https://www.nature.com/articles/530409a</w:t>
+      </w:r>
+      <w:r>
+        <w:rPr>
+          <w:rFonts w:ascii="Times New Roman" w:eastAsia="Times New Roman" w:hAnsi="Times New Roman" w:cs="Times New Roman"/>
+          <w:kern w:val="0"/>
+          <w:lang w:val="en-GH" w:eastAsia="en-GB"/>
+          <w14:ligatures w14:val="none"/>
+        </w:rPr>
+        <w:fldChar w:fldCharType="end"/>
+      </w:r>
+    </w:p>
+    <w:p>
+      <w:pPr>
+        <w:spacing w:before="100" w:beforeAutospacing="1" w:after="100" w:afterAutospacing="1"/>
+        <w:ind w:left="1440" w:hanging="507"/>
+        <w:rPr>
+          <w:rFonts w:ascii="Times New Roman" w:eastAsia="Times New Roman" w:hAnsi="Times New Roman" w:cs="Times New Roman"/>
+          <w:kern w:val="0"/>
+          <w:lang w:val="en-GH" w:eastAsia="en-GB"/>
+          <w14:ligatures w14:val="none"/>
+        </w:rPr>
+      </w:pPr>
+      <w:r>
+        <w:rPr>
+          <w:rFonts w:ascii="Times New Roman" w:eastAsia="Times New Roman" w:hAnsi="Times New Roman" w:cs="Times New Roman"/>
+          <w:kern w:val="0"/>
+          <w:lang w:val="en-GH" w:eastAsia="en-GB"/>
+          <w14:ligatures w14:val="none"/>
+        </w:rPr>
+        <w:t xml:space="preserve">Dyson, T. (2011, January 25). </w:t>
+      </w:r>
       <w:r>
         <w:rPr>
           <w:rFonts w:ascii="Times New Roman" w:eastAsia="Times New Roman" w:hAnsi="Times New Roman" w:cs="Times New Roman"/>
           <w:i/>
           <w:iCs/>
-        </w:rPr>
-        <w:t xml:space="preserve">1. </w:t>
-      </w:r>
-      <w:r>
-        <w:rPr>
-          <w:rFonts w:eastAsia="Times New Roman"/>
+          <w:kern w:val="0"/>
+          <w:lang w:val="en-GH" w:eastAsia="en-GB"/>
+          <w14:ligatures w14:val="none"/>
+        </w:rPr>
+        <w:t>The role of the demographic transition in the process of urbanization.</w:t>
+      </w:r>
+      <w:r>
+        <w:rPr>
+          <w:rFonts w:ascii="Times New Roman" w:eastAsia="Times New Roman" w:hAnsi="Times New Roman" w:cs="Times New Roman"/>
+          <w:kern w:val="0"/>
+          <w:lang w:val="en-GH" w:eastAsia="en-GB"/>
+          <w14:ligatures w14:val="none"/>
+        </w:rPr>
+        <w:t xml:space="preserve"> Wiley Online Library. </w:t>
+      </w:r>
+      <w:r>
+        <w:rPr>
+          <w:rFonts w:ascii="Times New Roman" w:eastAsia="Times New Roman" w:hAnsi="Times New Roman" w:cs="Times New Roman"/>
+          <w:kern w:val="0"/>
+          <w:lang w:val="en-GH" w:eastAsia="en-GB"/>
+          <w14:ligatures w14:val="none"/>
+        </w:rPr>
+        <w:fldChar w:fldCharType="begin"/>
+      </w:r>
+      <w:r>
+        <w:rPr>
+          <w:rFonts w:ascii="Times New Roman" w:eastAsia="Times New Roman" w:hAnsi="Times New Roman" w:cs="Times New Roman"/>
+          <w:kern w:val="0"/>
+          <w:lang w:val="en-GH" w:eastAsia="en-GB"/>
+          <w14:ligatures w14:val="none"/>
+        </w:rPr>
+        <w:instrText>HYPERLINK "</w:instrText>
+      </w:r>
+      <w:r>
+        <w:rPr>
+          <w:rFonts w:ascii="Times New Roman" w:eastAsia="Times New Roman" w:hAnsi="Times New Roman" w:cs="Times New Roman"/>
+          <w:kern w:val="0"/>
+          <w:lang w:val="en-GH" w:eastAsia="en-GB"/>
+          <w14:ligatures w14:val="none"/>
+        </w:rPr>
+        <w:instrText>http://onlinelibrary.wiley.com/doi/10.1111/j.1728-4457.2011.00377.x/abstract</w:instrText>
+      </w:r>
+      <w:r>
+        <w:rPr>
+          <w:rFonts w:ascii="Times New Roman" w:eastAsia="Times New Roman" w:hAnsi="Times New Roman" w:cs="Times New Roman"/>
+          <w:kern w:val="0"/>
+          <w:lang w:val="en-GH" w:eastAsia="en-GB"/>
+          <w14:ligatures w14:val="none"/>
+        </w:rPr>
+        <w:instrText>"</w:instrText>
+      </w:r>
+      <w:r>
+        <w:rPr>
+          <w:rFonts w:ascii="Times New Roman" w:eastAsia="Times New Roman" w:hAnsi="Times New Roman" w:cs="Times New Roman"/>
+          <w:kern w:val="0"/>
+          <w:lang w:val="en-GH" w:eastAsia="en-GB"/>
+          <w14:ligatures w14:val="none"/>
+        </w:rPr>
+        <w:fldChar w:fldCharType="separate"/>
+      </w:r>
+      <w:r>
+        <w:rPr>
+          <w:rStyle w:val="Hyperlink"/>
+          <w:rFonts w:ascii="Times New Roman" w:eastAsia="Times New Roman" w:hAnsi="Times New Roman" w:cs="Times New Roman"/>
+          <w:kern w:val="0"/>
+          <w:lang w:val="en-GH" w:eastAsia="en-GB"/>
+          <w14:ligatures w14:val="none"/>
+        </w:rPr>
+        <w:t>http://onlinelibrary.wiley.com/doi/10.1111/j.1728-4457.2011.00377.x/abstract</w:t>
+      </w:r>
+      <w:r>
+        <w:rPr>
+          <w:rFonts w:ascii="Times New Roman" w:eastAsia="Times New Roman" w:hAnsi="Times New Roman" w:cs="Times New Roman"/>
+          <w:kern w:val="0"/>
+          <w:lang w:val="en-GH" w:eastAsia="en-GB"/>
+          <w14:ligatures w14:val="none"/>
+        </w:rPr>
+        <w:fldChar w:fldCharType="end"/>
+      </w:r>
+    </w:p>
+    <w:p>
+      <w:pPr>
+        <w:spacing w:before="100" w:beforeAutospacing="1" w:after="100" w:afterAutospacing="1"/>
+        <w:ind w:left="1440" w:hanging="567"/>
+        <w:rPr>
+          <w:rFonts w:ascii="Times New Roman" w:eastAsia="Times New Roman" w:hAnsi="Times New Roman" w:cs="Times New Roman"/>
+          <w:kern w:val="0"/>
+          <w:lang w:val="en-GH" w:eastAsia="en-GB"/>
+          <w14:ligatures w14:val="none"/>
+        </w:rPr>
+      </w:pPr>
+      <w:r>
+        <w:rPr>
+          <w:rFonts w:ascii="Times New Roman" w:eastAsia="Times New Roman" w:hAnsi="Times New Roman" w:cs="Times New Roman"/>
+          <w:kern w:val="0"/>
+          <w:lang w:val="en-GH" w:eastAsia="en-GB"/>
+          <w14:ligatures w14:val="none"/>
+        </w:rPr>
+        <w:t xml:space="preserve">Vollset, S. E., Goren, E., Yuan, C.-W., Cao, J., Smith, A. E., Hsiao, T., Bisignano, C., Azhar, G. S., Castro, E., Chalek, J., Dolgert, A. J., Frank, T., Fukutaki, K., Hay, S. I., Lozano, R., Mokdad, A. H., Nandakumar, V., Pierce, M., Pletcher, M., … Murray, C. J. (2020). Fertility, mortality, migration, and population scenarios for 195 countries and territories from 2017 to 2100: A forecasting analysis for the global burden of disease study. </w:t>
+      </w:r>
+      <w:r>
+        <w:rPr>
+          <w:rFonts w:ascii="Times New Roman" w:eastAsia="Times New Roman" w:hAnsi="Times New Roman" w:cs="Times New Roman"/>
           <w:i/>
           <w:iCs/>
-          <w:lang w:val="en-US"/>
-        </w:rPr>
-        <w:t>United Nations, Department of Economic and Social Affairs, Population Division. (2024). World Population Prospects 2024: Summary of Results. UN DESA/POP/2024/TR/NO. 4. New York: United Nations.</w:t>
-      </w:r>
-    </w:p>
-    <w:p>
-      <w:pPr>
-        <w:ind w:left="720"/>
+          <w:kern w:val="0"/>
+          <w:lang w:val="en-GH" w:eastAsia="en-GB"/>
+          <w14:ligatures w14:val="none"/>
+        </w:rPr>
+        <w:t>The Lancet</w:t>
+      </w:r>
+      <w:r>
+        <w:rPr>
+          <w:rFonts w:ascii="Times New Roman" w:eastAsia="Times New Roman" w:hAnsi="Times New Roman" w:cs="Times New Roman"/>
+          <w:kern w:val="0"/>
+          <w:lang w:val="en-GH" w:eastAsia="en-GB"/>
+          <w14:ligatures w14:val="none"/>
+        </w:rPr>
+        <w:t xml:space="preserve">, </w:t>
+      </w:r>
+      <w:r>
         <w:rPr>
           <w:rFonts w:ascii="Times New Roman" w:eastAsia="Times New Roman" w:hAnsi="Times New Roman" w:cs="Times New Roman"/>
           <w:i/>
           <w:iCs/>
-        </w:rPr>
-      </w:pPr>
-    </w:p>
-    <w:p>
-      <w:pPr>
-        <w:ind w:left="720"/>
-        <w:rPr>
-          <w:rFonts w:eastAsia="Times New Roman"/>
-          <w:i/>
-          <w:iCs/>
-          <w:lang w:val="en-US"/>
-        </w:rPr>
-      </w:pPr>
-      <w:r>
-        <w:rPr>
-          <w:rFonts w:ascii="Times New Roman" w:eastAsia="Times New Roman" w:hAnsi="Times New Roman" w:cs="Times New Roman"/>
-          <w:i/>
-          <w:iCs/>
-        </w:rPr>
-        <w:t xml:space="preserve">2. </w:t>
-      </w:r>
-      <w:r>
-        <w:rPr>
-          <w:rFonts w:eastAsia="Times New Roman"/>
-          <w:i/>
-          <w:iCs/>
-          <w:lang w:val="en-US"/>
-        </w:rPr>
-        <w:t>Dyson, T. (2011). The role of the demographic transition in the process of urbanization. Population and Development Review, 37(s1), 34-54.</w:t>
-      </w:r>
-    </w:p>
-    <w:p>
-      <w:pPr>
-        <w:ind w:left="720"/>
-        <w:rPr>
-          <w:rFonts w:ascii="Times New Roman" w:eastAsia="Times New Roman" w:hAnsi="Times New Roman" w:cs="Times New Roman"/>
-          <w:i/>
-          <w:iCs/>
-        </w:rPr>
-      </w:pPr>
-    </w:p>
-    <w:p>
-      <w:pPr>
-        <w:ind w:left="720"/>
-        <w:rPr>
-          <w:rFonts w:eastAsia="Times New Roman"/>
-          <w:i/>
-          <w:iCs/>
-          <w:lang w:val="en-US"/>
-        </w:rPr>
-      </w:pPr>
-      <w:r>
-        <w:rPr>
-          <w:rFonts w:ascii="Times New Roman" w:eastAsia="Times New Roman" w:hAnsi="Times New Roman" w:cs="Times New Roman"/>
-          <w:i/>
-          <w:iCs/>
-        </w:rPr>
-        <w:t xml:space="preserve">3. </w:t>
-      </w:r>
-      <w:proofErr w:type="spellStart"/>
-      <w:r>
-        <w:rPr>
-          <w:rFonts w:eastAsia="Times New Roman"/>
-          <w:i/>
-          <w:iCs/>
-          <w:lang w:val="en-US"/>
-        </w:rPr>
-        <w:t>Bongaarts</w:t>
-      </w:r>
-      <w:proofErr w:type="spellEnd"/>
-      <w:r>
-        <w:rPr>
-          <w:rFonts w:eastAsia="Times New Roman"/>
-          <w:i/>
-          <w:iCs/>
-          <w:lang w:val="en-US"/>
-        </w:rPr>
-        <w:t>, J. (2016). Development: Slow down population growth. Nature, 530(7591), 409-412.</w:t>
-      </w:r>
-    </w:p>
-    <w:p>
-      <w:pPr>
-        <w:ind w:left="720"/>
-        <w:rPr>
-          <w:rFonts w:ascii="Times New Roman" w:eastAsia="Times New Roman" w:hAnsi="Times New Roman" w:cs="Times New Roman"/>
-        </w:rPr>
-      </w:pPr>
+          <w:kern w:val="0"/>
+          <w:lang w:val="en-GH" w:eastAsia="en-GB"/>
+          <w14:ligatures w14:val="none"/>
+        </w:rPr>
+        <w:t>396</w:t>
+      </w:r>
+      <w:r>
+        <w:rPr>
+          <w:rFonts w:ascii="Times New Roman" w:eastAsia="Times New Roman" w:hAnsi="Times New Roman" w:cs="Times New Roman"/>
+          <w:kern w:val="0"/>
+          <w:lang w:val="en-GH" w:eastAsia="en-GB"/>
+          <w14:ligatures w14:val="none"/>
+        </w:rPr>
+        <w:t xml:space="preserve">(10258), 1285–1306. </w:t>
+      </w:r>
+      <w:r>
+        <w:rPr>
+          <w:rFonts w:ascii="Times New Roman" w:eastAsia="Times New Roman" w:hAnsi="Times New Roman" w:cs="Times New Roman"/>
+          <w:kern w:val="0"/>
+          <w:lang w:val="en-GH" w:eastAsia="en-GB"/>
+          <w14:ligatures w14:val="none"/>
+        </w:rPr>
+        <w:fldChar w:fldCharType="begin"/>
+      </w:r>
+      <w:r>
+        <w:rPr>
+          <w:rFonts w:ascii="Times New Roman" w:eastAsia="Times New Roman" w:hAnsi="Times New Roman" w:cs="Times New Roman"/>
+          <w:kern w:val="0"/>
+          <w:lang w:val="en-GH" w:eastAsia="en-GB"/>
+          <w14:ligatures w14:val="none"/>
+        </w:rPr>
+        <w:instrText>HYPERLINK "</w:instrText>
+      </w:r>
+      <w:r>
+        <w:rPr>
+          <w:rFonts w:ascii="Times New Roman" w:eastAsia="Times New Roman" w:hAnsi="Times New Roman" w:cs="Times New Roman"/>
+          <w:kern w:val="0"/>
+          <w:lang w:val="en-GH" w:eastAsia="en-GB"/>
+          <w14:ligatures w14:val="none"/>
+        </w:rPr>
+        <w:instrText>https://doi.org/10.1016/s0140-6736(20)30677-2</w:instrText>
+      </w:r>
+      <w:r>
+        <w:rPr>
+          <w:rFonts w:ascii="Times New Roman" w:eastAsia="Times New Roman" w:hAnsi="Times New Roman" w:cs="Times New Roman"/>
+          <w:kern w:val="0"/>
+          <w:lang w:val="en-GH" w:eastAsia="en-GB"/>
+          <w14:ligatures w14:val="none"/>
+        </w:rPr>
+        <w:instrText>"</w:instrText>
+      </w:r>
+      <w:r>
+        <w:rPr>
+          <w:rFonts w:ascii="Times New Roman" w:eastAsia="Times New Roman" w:hAnsi="Times New Roman" w:cs="Times New Roman"/>
+          <w:kern w:val="0"/>
+          <w:lang w:val="en-GH" w:eastAsia="en-GB"/>
+          <w14:ligatures w14:val="none"/>
+        </w:rPr>
+        <w:fldChar w:fldCharType="separate"/>
+      </w:r>
+      <w:r>
+        <w:rPr>
+          <w:rStyle w:val="Hyperlink"/>
+          <w:rFonts w:ascii="Times New Roman" w:eastAsia="Times New Roman" w:hAnsi="Times New Roman" w:cs="Times New Roman"/>
+          <w:kern w:val="0"/>
+          <w:lang w:val="en-GH" w:eastAsia="en-GB"/>
+          <w14:ligatures w14:val="none"/>
+        </w:rPr>
+        <w:t>https://doi.org/10.1016/s0140-6736(20)30677-2</w:t>
+      </w:r>
+      <w:r>
+        <w:rPr>
+          <w:rFonts w:ascii="Times New Roman" w:eastAsia="Times New Roman" w:hAnsi="Times New Roman" w:cs="Times New Roman"/>
+          <w:kern w:val="0"/>
+          <w:lang w:val="en-GH" w:eastAsia="en-GB"/>
+          <w14:ligatures w14:val="none"/>
+        </w:rPr>
+        <w:fldChar w:fldCharType="end"/>
+      </w:r>
+    </w:p>
+    <w:p>
+      <w:pPr>
+        <w:spacing w:before="100" w:beforeAutospacing="1" w:after="100" w:afterAutospacing="1"/>
+        <w:ind w:left="1440" w:hanging="567"/>
+        <w:rPr>
+          <w:rFonts w:ascii="Times New Roman" w:eastAsia="Times New Roman" w:hAnsi="Times New Roman" w:cs="Times New Roman"/>
+          <w:kern w:val="0"/>
+          <w:lang w:val="en-GH" w:eastAsia="en-GB"/>
+          <w14:ligatures w14:val="none"/>
+        </w:rPr>
+      </w:pPr>
+      <w:r>
+        <w:rPr>
+          <w:rFonts w:ascii="Times New Roman" w:eastAsia="Times New Roman" w:hAnsi="Times New Roman" w:cs="Times New Roman"/>
+          <w:kern w:val="0"/>
+          <w:lang w:val="en-GH" w:eastAsia="en-GB"/>
+          <w14:ligatures w14:val="none"/>
+        </w:rPr>
+        <w:lastRenderedPageBreak/>
+        <w:t xml:space="preserve">World population prospects 2024: Summary of results. (n.d.). </w:t>
+      </w:r>
+      <w:r>
+        <w:rPr>
+          <w:rFonts w:ascii="Times New Roman" w:eastAsia="Times New Roman" w:hAnsi="Times New Roman" w:cs="Times New Roman"/>
+          <w:kern w:val="0"/>
+          <w:lang w:val="en-GH" w:eastAsia="en-GB"/>
+          <w14:ligatures w14:val="none"/>
+        </w:rPr>
+        <w:fldChar w:fldCharType="begin"/>
+      </w:r>
+      <w:r>
+        <w:rPr>
+          <w:rFonts w:ascii="Times New Roman" w:eastAsia="Times New Roman" w:hAnsi="Times New Roman" w:cs="Times New Roman"/>
+          <w:kern w:val="0"/>
+          <w:lang w:val="en-GH" w:eastAsia="en-GB"/>
+          <w14:ligatures w14:val="none"/>
+        </w:rPr>
+        <w:instrText>HYPERLINK "</w:instrText>
+      </w:r>
+      <w:r>
+        <w:rPr>
+          <w:rFonts w:ascii="Times New Roman" w:eastAsia="Times New Roman" w:hAnsi="Times New Roman" w:cs="Times New Roman"/>
+          <w:kern w:val="0"/>
+          <w:lang w:val="en-GH" w:eastAsia="en-GB"/>
+          <w14:ligatures w14:val="none"/>
+        </w:rPr>
+        <w:instrText>https://population.un.org/wpp/assets/Files/WPP2024_Summary-of-Results.pdf</w:instrText>
+      </w:r>
+      <w:r>
+        <w:rPr>
+          <w:rFonts w:ascii="Times New Roman" w:eastAsia="Times New Roman" w:hAnsi="Times New Roman" w:cs="Times New Roman"/>
+          <w:kern w:val="0"/>
+          <w:lang w:val="en-GH" w:eastAsia="en-GB"/>
+          <w14:ligatures w14:val="none"/>
+        </w:rPr>
+        <w:instrText>"</w:instrText>
+      </w:r>
+      <w:r>
+        <w:rPr>
+          <w:rFonts w:ascii="Times New Roman" w:eastAsia="Times New Roman" w:hAnsi="Times New Roman" w:cs="Times New Roman"/>
+          <w:kern w:val="0"/>
+          <w:lang w:val="en-GH" w:eastAsia="en-GB"/>
+          <w14:ligatures w14:val="none"/>
+        </w:rPr>
+        <w:fldChar w:fldCharType="separate"/>
+      </w:r>
+      <w:r>
+        <w:rPr>
+          <w:rStyle w:val="Hyperlink"/>
+          <w:rFonts w:ascii="Times New Roman" w:eastAsia="Times New Roman" w:hAnsi="Times New Roman" w:cs="Times New Roman"/>
+          <w:kern w:val="0"/>
+          <w:lang w:val="en-GH" w:eastAsia="en-GB"/>
+          <w14:ligatures w14:val="none"/>
+        </w:rPr>
+        <w:t>https://population.un.org/wpp/assets/Files/WPP2024_Summary-of-Results.pdf</w:t>
+      </w:r>
+      <w:r>
+        <w:rPr>
+          <w:rFonts w:ascii="Times New Roman" w:eastAsia="Times New Roman" w:hAnsi="Times New Roman" w:cs="Times New Roman"/>
+          <w:kern w:val="0"/>
+          <w:lang w:val="en-GH" w:eastAsia="en-GB"/>
+          <w14:ligatures w14:val="none"/>
+        </w:rPr>
+        <w:fldChar w:fldCharType="end"/>
+      </w:r>
+      <w:r>
+        <w:rPr>
+          <w:rFonts w:ascii="Times New Roman" w:eastAsia="Times New Roman" w:hAnsi="Times New Roman" w:cs="Times New Roman"/>
+          <w:kern w:val="0"/>
+          <w:lang w:val="en-GH" w:eastAsia="en-GB"/>
+          <w14:ligatures w14:val="none"/>
+        </w:rPr>
+        <w:t xml:space="preserve"> </w:t>
+      </w:r>
     </w:p>
     <w:p>
       <w:pPr>
@@ -6699,7 +6978,6 @@
           <w:iCs/>
           <w:highlight w:val="yellow"/>
         </w:rPr>
-        <w:lastRenderedPageBreak/>
         <w:t>Make sure it runs (look in Rscript.log for output from a statistical test)</w:t>
       </w:r>
     </w:p>
@@ -11918,7 +12196,6 @@
     <w:basedOn w:val="Normal"/>
     <w:link w:val="HeaderChar"/>
     <w:uiPriority w:val="99"/>
-    <w:semiHidden/>
     <w:unhideWhenUsed/>
     <w:rsid w:val="00BC4CBB"/>
     <w:pPr>
@@ -11933,7 +12210,6 @@
     <w:basedOn w:val="DefaultParagraphFont"/>
     <w:link w:val="Header"/>
     <w:uiPriority w:val="99"/>
-    <w:semiHidden/>
     <w:rsid w:val="00BC4CBB"/>
   </w:style>
   <w:style w:type="character" w:styleId="CommentReference">
@@ -12067,6 +12343,18 @@
         <w:insideV w:val="single" w:sz="4" w:space="0" w:color="auto"/>
       </w:tblBorders>
     </w:tblPr>
+  </w:style>
+  <w:style w:type="character" w:styleId="FollowedHyperlink">
+    <w:name w:val="FollowedHyperlink"/>
+    <w:basedOn w:val="DefaultParagraphFont"/>
+    <w:uiPriority w:val="99"/>
+    <w:semiHidden/>
+    <w:unhideWhenUsed/>
+    <w:rsid w:val="003E5E30"/>
+    <w:rPr>
+      <w:color w:val="96607D" w:themeColor="followedHyperlink"/>
+      <w:u w:val="single"/>
+    </w:rPr>
   </w:style>
 </w:styles>
 </file>

</xml_diff>

<commit_message>
additional point for the conclusion
</commit_message>
<xml_diff>
--- a/7COM1079_Final report_Team_A48.docx
+++ b/7COM1079_Final report_Team_A48.docx
@@ -317,16 +317,7 @@
           <w:bCs/>
           <w:i/>
         </w:rPr>
-        <w:t>Chi-square Analysis of Countries’ Population Growth Across Continents</w:t>
-      </w:r>
-      <w:r>
-        <w:rPr>
-          <w:rFonts w:ascii="Times New Roman" w:eastAsia="Times New Roman" w:hAnsi="Times New Roman" w:cs="Times New Roman"/>
-          <w:b/>
-          <w:bCs/>
-          <w:i/>
-        </w:rPr>
-        <w:t>.</w:t>
+        <w:t>Chi-square Analysis of Countries’ Population Growth Across Continents.</w:t>
       </w:r>
     </w:p>
     <w:p>
@@ -2632,14 +2623,27 @@
       <w:r>
         <w:t xml:space="preserve">Figure </w:t>
       </w:r>
-      <w:fldSimple w:instr=" SEQ Figure \* ARABIC ">
-        <w:r>
-          <w:rPr>
-            <w:noProof/>
-          </w:rPr>
-          <w:t>1</w:t>
-        </w:r>
-      </w:fldSimple>
+      <w:r>
+        <w:fldChar w:fldCharType="begin"/>
+      </w:r>
+      <w:r>
+        <w:instrText xml:space="preserve"> SEQ Figure \* ARABIC </w:instrText>
+      </w:r>
+      <w:r>
+        <w:fldChar w:fldCharType="separate"/>
+      </w:r>
+      <w:r>
+        <w:rPr>
+          <w:noProof/>
+        </w:rPr>
+        <w:t>1</w:t>
+      </w:r>
+      <w:r>
+        <w:rPr>
+          <w:noProof/>
+        </w:rPr>
+        <w:fldChar w:fldCharType="end"/>
+      </w:r>
       <w:r>
         <w:t>: Gradient Stacked Bar Chart Showing Growth Hierarchy Across Continents</w:t>
       </w:r>
@@ -2722,14 +2726,27 @@
       <w:r>
         <w:t xml:space="preserve">Table </w:t>
       </w:r>
-      <w:fldSimple w:instr=" SEQ Table \* ARABIC ">
-        <w:r>
-          <w:rPr>
-            <w:noProof/>
-          </w:rPr>
-          <w:t>1</w:t>
-        </w:r>
-      </w:fldSimple>
+      <w:r>
+        <w:fldChar w:fldCharType="begin"/>
+      </w:r>
+      <w:r>
+        <w:instrText xml:space="preserve"> SEQ Table \* ARABIC </w:instrText>
+      </w:r>
+      <w:r>
+        <w:fldChar w:fldCharType="separate"/>
+      </w:r>
+      <w:r>
+        <w:rPr>
+          <w:noProof/>
+        </w:rPr>
+        <w:t>1</w:t>
+      </w:r>
+      <w:r>
+        <w:rPr>
+          <w:noProof/>
+        </w:rPr>
+        <w:fldChar w:fldCharType="end"/>
+      </w:r>
       <w:r>
         <w:t>: Contingency table showing distribution of growth status across continents (excluding "Other</w:t>
       </w:r>
@@ -4423,14 +4440,27 @@
       <w:r>
         <w:t xml:space="preserve">Table </w:t>
       </w:r>
-      <w:fldSimple w:instr=" SEQ Table \* ARABIC ">
-        <w:r>
-          <w:rPr>
-            <w:noProof/>
-          </w:rPr>
-          <w:t>2</w:t>
-        </w:r>
-      </w:fldSimple>
+      <w:r>
+        <w:fldChar w:fldCharType="begin"/>
+      </w:r>
+      <w:r>
+        <w:instrText xml:space="preserve"> SEQ Table \* ARABIC </w:instrText>
+      </w:r>
+      <w:r>
+        <w:fldChar w:fldCharType="separate"/>
+      </w:r>
+      <w:r>
+        <w:rPr>
+          <w:noProof/>
+        </w:rPr>
+        <w:t>2</w:t>
+      </w:r>
+      <w:r>
+        <w:rPr>
+          <w:noProof/>
+        </w:rPr>
+        <w:fldChar w:fldCharType="end"/>
+      </w:r>
       <w:r>
         <w:rPr>
           <w:noProof/>
@@ -5494,14 +5524,27 @@
       <w:r>
         <w:t xml:space="preserve">Figure </w:t>
       </w:r>
-      <w:fldSimple w:instr=" SEQ Figure \* ARABIC ">
-        <w:r>
-          <w:rPr>
-            <w:noProof/>
-          </w:rPr>
-          <w:t>2</w:t>
-        </w:r>
-      </w:fldSimple>
+      <w:r>
+        <w:fldChar w:fldCharType="begin"/>
+      </w:r>
+      <w:r>
+        <w:instrText xml:space="preserve"> SEQ Figure \* ARABIC </w:instrText>
+      </w:r>
+      <w:r>
+        <w:fldChar w:fldCharType="separate"/>
+      </w:r>
+      <w:r>
+        <w:rPr>
+          <w:noProof/>
+        </w:rPr>
+        <w:t>2</w:t>
+      </w:r>
+      <w:r>
+        <w:rPr>
+          <w:noProof/>
+        </w:rPr>
+        <w:fldChar w:fldCharType="end"/>
+      </w:r>
       <w:r>
         <w:rPr>
           <w:noProof/>
@@ -6078,6 +6121,7 @@
         <w:ind w:left="1440"/>
         <w:rPr>
           <w:rFonts w:ascii="Times New Roman" w:eastAsia="Times New Roman" w:hAnsi="Times New Roman" w:cs="Times New Roman"/>
+          <w:lang w:val="en-IN"/>
         </w:rPr>
       </w:pPr>
       <w:r>
@@ -6107,6 +6151,31 @@
         </w:rPr>
         <w:t>4) = 43.873, p &lt; 0.0001, indicating a highly significant relationship between continent and population growth status that rejects the null hypothesis of proportional equality.</w:t>
       </w:r>
+      <w:r>
+        <w:rPr>
+          <w:rFonts w:ascii="Times New Roman" w:eastAsia="Times New Roman" w:hAnsi="Times New Roman" w:cs="Times New Roman"/>
+          <w:kern w:val="0"/>
+          <w:lang w:val="en-IN" w:eastAsia="en-IN"/>
+          <w14:ligatures w14:val="none"/>
+        </w:rPr>
+        <w:t xml:space="preserve"> </w:t>
+      </w:r>
+      <w:r>
+        <w:rPr>
+          <w:rFonts w:ascii="Times New Roman" w:eastAsia="Times New Roman" w:hAnsi="Times New Roman" w:cs="Times New Roman"/>
+          <w:lang w:val="en-IN"/>
+        </w:rPr>
+        <w:t>This demonstrates clearly that population growth is not distributed equally throughout the world and is strongly impacted by a nation's location.</w:t>
+      </w:r>
+    </w:p>
+    <w:p>
+      <w:pPr>
+        <w:pStyle w:val="ListParagraph"/>
+        <w:ind w:left="1440"/>
+        <w:rPr>
+          <w:rFonts w:ascii="Times New Roman" w:eastAsia="Times New Roman" w:hAnsi="Times New Roman" w:cs="Times New Roman"/>
+        </w:rPr>
+      </w:pPr>
     </w:p>
     <w:p>
       <w:pPr>
@@ -6153,6 +6222,7 @@
         <w:ind w:left="1440"/>
         <w:rPr>
           <w:rFonts w:ascii="Times New Roman" w:eastAsia="Times New Roman" w:hAnsi="Times New Roman" w:cs="Times New Roman"/>
+          <w:lang w:val="en-IN"/>
         </w:rPr>
       </w:pPr>
       <w:r>
@@ -6161,6 +6231,31 @@
         </w:rPr>
         <w:t>These findings demonstrate that population growth is not randomly distributed but follows distinct continental patterns, with Africa and Asia experiencing widespread demographic expansion while Europe faces systematic population decline. The statistically significant association (p &lt; 0.0001) suggests underlying structural factors—potentially including fertility rates, economic development stages, migration patterns, and regional policy frameworks—operate at continental scales. This has profound implications for global resource allocation, economic planning, sustainable development strategies, and region-specific demographic policies addressing these divergent growth trajectories.</w:t>
       </w:r>
+      <w:r>
+        <w:rPr>
+          <w:rFonts w:ascii="Times New Roman" w:eastAsia="Times New Roman" w:hAnsi="Times New Roman" w:cs="Times New Roman"/>
+          <w:kern w:val="0"/>
+          <w:lang w:val="en-IN" w:eastAsia="en-IN"/>
+          <w14:ligatures w14:val="none"/>
+        </w:rPr>
+        <w:t xml:space="preserve"> </w:t>
+      </w:r>
+      <w:r>
+        <w:rPr>
+          <w:rFonts w:ascii="Times New Roman" w:eastAsia="Times New Roman" w:hAnsi="Times New Roman" w:cs="Times New Roman"/>
+          <w:lang w:val="en-IN"/>
+        </w:rPr>
+        <w:t>Overall, the findings show that long-term regional trends rather than transient variations are increasingly influencing demographic change.</w:t>
+      </w:r>
+    </w:p>
+    <w:p>
+      <w:pPr>
+        <w:pStyle w:val="ListParagraph"/>
+        <w:ind w:left="1440"/>
+        <w:rPr>
+          <w:rFonts w:ascii="Times New Roman" w:eastAsia="Times New Roman" w:hAnsi="Times New Roman" w:cs="Times New Roman"/>
+        </w:rPr>
+      </w:pPr>
     </w:p>
     <w:p>
       <w:pPr>
@@ -6211,6 +6306,7 @@
         <w:ind w:left="1440"/>
         <w:rPr>
           <w:rFonts w:ascii="Times New Roman" w:eastAsia="Times New Roman" w:hAnsi="Times New Roman" w:cs="Times New Roman"/>
+          <w:lang w:val="en-IN"/>
         </w:rPr>
       </w:pPr>
       <w:r>
@@ -6219,6 +6315,31 @@
         </w:rPr>
         <w:t>Limitations include binary growth classification and potential data currency issues. Future research should incorporate temporal analysis, examine sub-continental regions, and integrate socioeconomic indicators to create comprehensive demographic models. Additionally, investigating specific drivers—such as fertility rates, migration patterns, and urbanization trends—could better explain continental growth disparities and inform targeted policy interventions for sustainable population management across differing demographic regimes.</w:t>
       </w:r>
+      <w:r>
+        <w:rPr>
+          <w:rFonts w:ascii="Times New Roman" w:eastAsia="Times New Roman" w:hAnsi="Times New Roman" w:cs="Times New Roman"/>
+          <w:kern w:val="0"/>
+          <w:lang w:val="en-IN" w:eastAsia="en-IN"/>
+          <w14:ligatures w14:val="none"/>
+        </w:rPr>
+        <w:t xml:space="preserve"> </w:t>
+      </w:r>
+      <w:r>
+        <w:rPr>
+          <w:rFonts w:ascii="Times New Roman" w:eastAsia="Times New Roman" w:hAnsi="Times New Roman" w:cs="Times New Roman"/>
+          <w:lang w:val="en-IN"/>
+        </w:rPr>
+        <w:t>Adding more specific variables would be a straightforward way to improve future research and ensure that the analysis fully captures the complexity of population change.</w:t>
+      </w:r>
+    </w:p>
+    <w:p>
+      <w:pPr>
+        <w:pStyle w:val="ListParagraph"/>
+        <w:ind w:left="1440"/>
+        <w:rPr>
+          <w:rFonts w:ascii="Times New Roman" w:eastAsia="Times New Roman" w:hAnsi="Times New Roman" w:cs="Times New Roman"/>
+        </w:rPr>
+      </w:pPr>
     </w:p>
     <w:p>
       <w:pPr>
@@ -6652,7 +6773,6 @@
           <w:iCs/>
           <w:highlight w:val="yellow"/>
         </w:rPr>
-        <w:lastRenderedPageBreak/>
         <w:t>Make sure it runs (look in Rscript.log for output from a statistical test)</w:t>
       </w:r>
     </w:p>

</xml_diff>

<commit_message>
Updated and completed Sections 3 (Visualisation) and 4 (Analysis) of the final report
</commit_message>
<xml_diff>
--- a/7COM1079_Final report_Team_A48.docx
+++ b/7COM1079_Final report_Team_A48.docx
@@ -5,7 +5,6 @@
     <w:p>
       <w:pPr>
         <w:shd w:val="clear" w:color="auto" w:fill="FFFFFF" w:themeFill="background1"/>
-        <w:jc w:val="center"/>
         <w:outlineLvl w:val="1"/>
         <w:rPr>
           <w:rFonts w:ascii="Times New Roman" w:eastAsia="Times New Roman" w:hAnsi="Times New Roman" w:cs="Times New Roman"/>
@@ -77,7 +76,6 @@
     <w:p>
       <w:pPr>
         <w:shd w:val="clear" w:color="auto" w:fill="FFFFFF" w:themeFill="background1"/>
-        <w:jc w:val="center"/>
         <w:outlineLvl w:val="1"/>
         <w:rPr>
           <w:rFonts w:ascii="Times New Roman" w:eastAsia="Times New Roman" w:hAnsi="Times New Roman" w:cs="Times New Roman"/>
@@ -105,7 +103,6 @@
     <w:p>
       <w:pPr>
         <w:shd w:val="clear" w:color="auto" w:fill="FFFFFF" w:themeFill="background1"/>
-        <w:jc w:val="center"/>
         <w:outlineLvl w:val="1"/>
         <w:rPr>
           <w:rFonts w:ascii="Times New Roman" w:eastAsia="Times New Roman" w:hAnsi="Times New Roman" w:cs="Times New Roman"/>
@@ -201,7 +198,6 @@
     <w:p>
       <w:pPr>
         <w:shd w:val="clear" w:color="auto" w:fill="FFFFFF" w:themeFill="background1"/>
-        <w:jc w:val="center"/>
         <w:outlineLvl w:val="1"/>
         <w:rPr>
           <w:rFonts w:ascii="Times New Roman" w:eastAsia="Times New Roman" w:hAnsi="Times New Roman" w:cs="Times New Roman"/>
@@ -215,7 +211,6 @@
     <w:p>
       <w:pPr>
         <w:shd w:val="clear" w:color="auto" w:fill="FFFFFF" w:themeFill="background1"/>
-        <w:jc w:val="center"/>
         <w:outlineLvl w:val="1"/>
         <w:rPr>
           <w:rFonts w:ascii="Times New Roman" w:eastAsia="Times New Roman" w:hAnsi="Times New Roman" w:cs="Times New Roman"/>
@@ -229,7 +224,6 @@
     <w:p>
       <w:pPr>
         <w:shd w:val="clear" w:color="auto" w:fill="FFFFFF" w:themeFill="background1"/>
-        <w:jc w:val="center"/>
         <w:outlineLvl w:val="1"/>
         <w:rPr>
           <w:rFonts w:ascii="Times New Roman" w:eastAsia="Times New Roman" w:hAnsi="Times New Roman" w:cs="Times New Roman"/>
@@ -243,7 +237,6 @@
     <w:p>
       <w:pPr>
         <w:shd w:val="clear" w:color="auto" w:fill="FFFFFF" w:themeFill="background1"/>
-        <w:jc w:val="center"/>
         <w:outlineLvl w:val="1"/>
         <w:rPr>
           <w:rFonts w:ascii="Times New Roman" w:eastAsia="Times New Roman" w:hAnsi="Times New Roman" w:cs="Times New Roman"/>
@@ -771,7 +764,6 @@
     </w:p>
     <w:p>
       <w:pPr>
-        <w:jc w:val="center"/>
         <w:rPr>
           <w:rFonts w:ascii="Times New Roman" w:eastAsia="Times New Roman" w:hAnsi="Times New Roman" w:cs="Times New Roman"/>
         </w:rPr>
@@ -785,7 +777,6 @@
     </w:p>
     <w:p>
       <w:pPr>
-        <w:jc w:val="center"/>
         <w:rPr>
           <w:rFonts w:ascii="Times New Roman" w:eastAsia="Times New Roman" w:hAnsi="Times New Roman" w:cs="Times New Roman"/>
         </w:rPr>
@@ -810,22 +801,20 @@
     </w:p>
     <w:p>
       <w:pPr>
-        <w:jc w:val="center"/>
-        <w:rPr>
-          <w:rFonts w:ascii="Times New Roman" w:eastAsia="Times New Roman" w:hAnsi="Times New Roman" w:cs="Times New Roman"/>
-        </w:rPr>
-      </w:pPr>
-    </w:p>
-    <w:p>
-      <w:pPr>
-        <w:rPr>
-          <w:rFonts w:ascii="Times New Roman" w:eastAsia="Times New Roman" w:hAnsi="Times New Roman" w:cs="Times New Roman"/>
-        </w:rPr>
-      </w:pPr>
-    </w:p>
-    <w:p>
-      <w:pPr>
-        <w:jc w:val="center"/>
+        <w:rPr>
+          <w:rFonts w:ascii="Times New Roman" w:eastAsia="Times New Roman" w:hAnsi="Times New Roman" w:cs="Times New Roman"/>
+        </w:rPr>
+      </w:pPr>
+    </w:p>
+    <w:p>
+      <w:pPr>
+        <w:rPr>
+          <w:rFonts w:ascii="Times New Roman" w:eastAsia="Times New Roman" w:hAnsi="Times New Roman" w:cs="Times New Roman"/>
+        </w:rPr>
+      </w:pPr>
+    </w:p>
+    <w:p>
+      <w:pPr>
         <w:rPr>
           <w:rFonts w:ascii="Times New Roman" w:eastAsia="Times New Roman" w:hAnsi="Times New Roman" w:cs="Times New Roman"/>
           <w:i/>
@@ -874,7 +863,6 @@
     </w:p>
     <w:p>
       <w:pPr>
-        <w:jc w:val="center"/>
         <w:rPr>
           <w:rFonts w:ascii="Times New Roman" w:eastAsia="Times New Roman" w:hAnsi="Times New Roman" w:cs="Times New Roman"/>
         </w:rPr>
@@ -2152,6 +2140,14 @@
     <w:p>
       <w:pPr>
         <w:pStyle w:val="ListParagraph"/>
+        <w:rPr>
+          <w:rFonts w:ascii="Times New Roman" w:eastAsia="Times New Roman" w:hAnsi="Times New Roman" w:cs="Times New Roman"/>
+        </w:rPr>
+      </w:pPr>
+    </w:p>
+    <w:p>
+      <w:pPr>
+        <w:pStyle w:val="ListParagraph"/>
         <w:numPr>
           <w:ilvl w:val="1"/>
           <w:numId w:val="32"/>
@@ -2159,6 +2155,27 @@
         <w:ind w:hanging="720"/>
         <w:rPr>
           <w:rFonts w:ascii="Times New Roman" w:eastAsia="Times New Roman" w:hAnsi="Times New Roman" w:cs="Times New Roman"/>
+        </w:rPr>
+      </w:pPr>
+      <w:r>
+        <w:rPr>
+          <w:rFonts w:ascii="Times New Roman" w:eastAsia="Times New Roman" w:hAnsi="Times New Roman" w:cs="Times New Roman"/>
+        </w:rPr>
+        <w:t>Research papers (at least 3 relevant to your topic / DS)</w:t>
+      </w:r>
+      <w:r>
+        <w:rPr>
+          <w:rFonts w:ascii="Times New Roman" w:eastAsia="Times New Roman" w:hAnsi="Times New Roman" w:cs="Times New Roman"/>
+        </w:rPr>
+        <w:t xml:space="preserve"> (200 words)</w:t>
+      </w:r>
+    </w:p>
+    <w:p>
+      <w:pPr>
+        <w:pStyle w:val="ListParagraph"/>
+        <w:ind w:left="1440"/>
+        <w:rPr>
+          <w:rFonts w:ascii="Times New Roman" w:eastAsia="Times New Roman" w:hAnsi="Times New Roman" w:cs="Times New Roman"/>
           <w:b/>
           <w:bCs/>
         </w:rPr>
@@ -2166,22 +2183,10 @@
       <w:r>
         <w:rPr>
           <w:rFonts w:ascii="Times New Roman" w:eastAsia="Times New Roman" w:hAnsi="Times New Roman" w:cs="Times New Roman"/>
-        </w:rPr>
-        <w:t>Research papers (at least 3 relevant to your topic / DS)</w:t>
-      </w:r>
-      <w:r>
-        <w:rPr>
-          <w:rFonts w:ascii="Times New Roman" w:eastAsia="Times New Roman" w:hAnsi="Times New Roman" w:cs="Times New Roman"/>
-        </w:rPr>
-        <w:t xml:space="preserve"> </w:t>
-      </w:r>
-      <w:r>
-        <w:rPr>
-          <w:rFonts w:ascii="Times New Roman" w:eastAsia="Times New Roman" w:hAnsi="Times New Roman" w:cs="Times New Roman"/>
           <w:b/>
           <w:bCs/>
         </w:rPr>
-        <w:t>(200 words)</w:t>
+        <w:t xml:space="preserve">   </w:t>
       </w:r>
     </w:p>
     <w:p>
@@ -2190,17 +2195,69 @@
         <w:ind w:left="1440"/>
         <w:rPr>
           <w:rFonts w:ascii="Times New Roman" w:eastAsia="Times New Roman" w:hAnsi="Times New Roman" w:cs="Times New Roman"/>
-          <w:b/>
-          <w:bCs/>
-        </w:rPr>
-      </w:pPr>
-      <w:r>
-        <w:rPr>
-          <w:rFonts w:ascii="Times New Roman" w:eastAsia="Times New Roman" w:hAnsi="Times New Roman" w:cs="Times New Roman"/>
-          <w:b/>
-          <w:bCs/>
-        </w:rPr>
-        <w:t xml:space="preserve">   </w:t>
+        </w:rPr>
+      </w:pPr>
+      <w:r>
+        <w:rPr>
+          <w:rFonts w:ascii="Times New Roman" w:eastAsia="Times New Roman" w:hAnsi="Times New Roman" w:cs="Times New Roman"/>
+        </w:rPr>
+        <w:t xml:space="preserve">As we kept going with our work, we looked at what researchers said about population. Most talk about big areas or focus on the future. The UN’s World Population Prospects 2024 shows Africa is growing fast, while Europe is going down in numbers (United Nations Department of Economic and Social Affairs, Population Division, 2024). Dyson (2011) explains this is because regions are at different stages in how population changes. </w:t>
+      </w:r>
+      <w:proofErr w:type="spellStart"/>
+      <w:r>
+        <w:rPr>
+          <w:rFonts w:ascii="Times New Roman" w:eastAsia="Times New Roman" w:hAnsi="Times New Roman" w:cs="Times New Roman"/>
+        </w:rPr>
+        <w:t>Bongaarts</w:t>
+      </w:r>
+      <w:proofErr w:type="spellEnd"/>
+      <w:r>
+        <w:rPr>
+          <w:rFonts w:ascii="Times New Roman" w:eastAsia="Times New Roman" w:hAnsi="Times New Roman" w:cs="Times New Roman"/>
+        </w:rPr>
+        <w:t xml:space="preserve"> (2016) says this leads to different problems. For example, Africa </w:t>
+      </w:r>
+      <w:proofErr w:type="gramStart"/>
+      <w:r>
+        <w:rPr>
+          <w:rFonts w:ascii="Times New Roman" w:eastAsia="Times New Roman" w:hAnsi="Times New Roman" w:cs="Times New Roman"/>
+        </w:rPr>
+        <w:t>has to</w:t>
+      </w:r>
+      <w:proofErr w:type="gramEnd"/>
+      <w:r>
+        <w:rPr>
+          <w:rFonts w:ascii="Times New Roman" w:eastAsia="Times New Roman" w:hAnsi="Times New Roman" w:cs="Times New Roman"/>
+        </w:rPr>
+        <w:t xml:space="preserve"> manage fast growth, while Europe </w:t>
+      </w:r>
+      <w:proofErr w:type="gramStart"/>
+      <w:r>
+        <w:rPr>
+          <w:rFonts w:ascii="Times New Roman" w:eastAsia="Times New Roman" w:hAnsi="Times New Roman" w:cs="Times New Roman"/>
+        </w:rPr>
+        <w:t>has to</w:t>
+      </w:r>
+      <w:proofErr w:type="gramEnd"/>
+      <w:r>
+        <w:rPr>
+          <w:rFonts w:ascii="Times New Roman" w:eastAsia="Times New Roman" w:hAnsi="Times New Roman" w:cs="Times New Roman"/>
+        </w:rPr>
+        <w:t xml:space="preserve"> plan for older people. </w:t>
+      </w:r>
+      <w:proofErr w:type="spellStart"/>
+      <w:r>
+        <w:rPr>
+          <w:rFonts w:ascii="Times New Roman" w:eastAsia="Times New Roman" w:hAnsi="Times New Roman" w:cs="Times New Roman"/>
+        </w:rPr>
+        <w:t>Vollset</w:t>
+      </w:r>
+      <w:proofErr w:type="spellEnd"/>
+      <w:r>
+        <w:rPr>
+          <w:rFonts w:ascii="Times New Roman" w:eastAsia="Times New Roman" w:hAnsi="Times New Roman" w:cs="Times New Roman"/>
+        </w:rPr>
+        <w:t xml:space="preserve"> et al. (2020) said that by 2050, most countries might not grow anymore.</w:t>
       </w:r>
     </w:p>
     <w:p>
@@ -2211,40 +2268,6 @@
           <w:rFonts w:ascii="Times New Roman" w:eastAsia="Times New Roman" w:hAnsi="Times New Roman" w:cs="Times New Roman"/>
         </w:rPr>
       </w:pPr>
-      <w:r>
-        <w:rPr>
-          <w:rFonts w:ascii="Times New Roman" w:eastAsia="Times New Roman" w:hAnsi="Times New Roman" w:cs="Times New Roman"/>
-        </w:rPr>
-        <w:t xml:space="preserve">Global population dynamics have been extensively studied, with the United Nations Population Division [1] documenting unprecedented demographic divergence across continents. Their 2024 report shows Africa maintaining rapid growth while Europe faces population decline, providing the empirical foundation for our analysis. Dyson's [2] demographic transition theory explains these continental variations by positioning regions at different transition stages - Europe having completed the shift to low fertility while many African countries remain in earlier high-growth phases. </w:t>
-      </w:r>
-      <w:proofErr w:type="spellStart"/>
-      <w:r>
-        <w:rPr>
-          <w:rFonts w:ascii="Times New Roman" w:eastAsia="Times New Roman" w:hAnsi="Times New Roman" w:cs="Times New Roman"/>
-        </w:rPr>
-        <w:t>Bongaarts</w:t>
-      </w:r>
-      <w:proofErr w:type="spellEnd"/>
-      <w:r>
-        <w:rPr>
-          <w:rFonts w:ascii="Times New Roman" w:eastAsia="Times New Roman" w:hAnsi="Times New Roman" w:cs="Times New Roman"/>
-        </w:rPr>
-        <w:t xml:space="preserve"> [3] further emphasizes the policy implications of these disparities, noting Africa's growth presents sustainable development challenges, while Europe's aging requires different interventions. Collectively, these studies establish the continental demographic patterns that form our research context, though they primarily focus on aggregate growth rates rather than </w:t>
-      </w:r>
-      <w:proofErr w:type="spellStart"/>
-      <w:r>
-        <w:rPr>
-          <w:rFonts w:ascii="Times New Roman" w:eastAsia="Times New Roman" w:hAnsi="Times New Roman" w:cs="Times New Roman"/>
-        </w:rPr>
-        <w:t>analyzing</w:t>
-      </w:r>
-      <w:proofErr w:type="spellEnd"/>
-      <w:r>
-        <w:rPr>
-          <w:rFonts w:ascii="Times New Roman" w:eastAsia="Times New Roman" w:hAnsi="Times New Roman" w:cs="Times New Roman"/>
-        </w:rPr>
-        <w:t xml:space="preserve"> the proportional distribution of growing versus declining populations across individual countries within each continent, which our study addresses.</w:t>
-      </w:r>
     </w:p>
     <w:p>
       <w:pPr>
@@ -2258,13 +2281,13 @@
         <w:rPr>
           <w:rFonts w:ascii="Times New Roman" w:eastAsia="Times New Roman" w:hAnsi="Times New Roman" w:cs="Times New Roman"/>
         </w:rPr>
-        <w:t>However, relatively few studies examine how many individual countries within each continent are currently experiencing population growth. This represents a gap in the literature, as continental averages often conceal substantial variation at the country level. By analysing the proportion of growing versus non-growing countries across continents, our study provides a more detailed and comparative perspective on global demographic imbalance</w:t>
-      </w:r>
-    </w:p>
-    <w:p>
-      <w:pPr>
-        <w:pStyle w:val="ListParagraph"/>
-        <w:ind w:left="1440" w:hanging="720"/>
+        <w:t>These studies give a good picture, but they mostly talk about averages or what might happen later. We saw that few ask if some continents have more growing countries right now. That part is still mostly missing. Our project tries to fill that gap. Instead of using averages, we focus on current data and look at whether a country’s growth status is linked to its continent. We use a Chi square test to see if there’s a real difference. This gives us a clearer view of how growth and decline are spread globally.</w:t>
+      </w:r>
+    </w:p>
+    <w:p>
+      <w:pPr>
+        <w:pStyle w:val="ListParagraph"/>
+        <w:ind w:left="1440"/>
         <w:rPr>
           <w:rFonts w:ascii="Times New Roman" w:eastAsia="Times New Roman" w:hAnsi="Times New Roman" w:cs="Times New Roman"/>
         </w:rPr>
@@ -2320,102 +2343,56 @@
     </w:p>
     <w:p>
       <w:pPr>
-        <w:pStyle w:val="ListParagraph"/>
         <w:ind w:left="1440"/>
         <w:rPr>
           <w:rFonts w:ascii="Times New Roman" w:eastAsia="Times New Roman" w:hAnsi="Times New Roman" w:cs="Times New Roman"/>
+        </w:rPr>
+      </w:pPr>
+      <w:r>
+        <w:rPr>
+          <w:rFonts w:ascii="Times New Roman" w:eastAsia="Times New Roman" w:hAnsi="Times New Roman" w:cs="Times New Roman"/>
           <w:lang w:val="en-US"/>
         </w:rPr>
-      </w:pPr>
+        <w:t xml:space="preserve">Our research question fills a gap in the current literature. While many studies talk about growth trends across continents (United Nations, 2024; Dyson, 2010; </w:t>
+      </w:r>
+      <w:proofErr w:type="spellStart"/>
       <w:r>
         <w:rPr>
           <w:rFonts w:ascii="Times New Roman" w:eastAsia="Times New Roman" w:hAnsi="Times New Roman" w:cs="Times New Roman"/>
           <w:lang w:val="en-US"/>
         </w:rPr>
-        <w:t>Our research question addresses a gap in existing literature: while continental growth patterns are acknowledged [1, 2, 3], few studies statistically compare the </w:t>
-      </w:r>
-      <w:r>
-        <w:rPr>
-          <w:rFonts w:ascii="Times New Roman" w:eastAsia="Times New Roman" w:hAnsi="Times New Roman" w:cs="Times New Roman"/>
-          <w:i/>
-          <w:iCs/>
+        <w:t>Bongaarts</w:t>
+      </w:r>
+      <w:proofErr w:type="spellEnd"/>
+      <w:r>
+        <w:rPr>
+          <w:rFonts w:ascii="Times New Roman" w:eastAsia="Times New Roman" w:hAnsi="Times New Roman" w:cs="Times New Roman"/>
           <w:lang w:val="en-US"/>
         </w:rPr>
-        <w:t>proportions</w:t>
-      </w:r>
+        <w:t xml:space="preserve">, 2016; </w:t>
+      </w:r>
+      <w:proofErr w:type="spellStart"/>
       <w:r>
         <w:rPr>
           <w:rFonts w:ascii="Times New Roman" w:eastAsia="Times New Roman" w:hAnsi="Times New Roman" w:cs="Times New Roman"/>
           <w:lang w:val="en-US"/>
         </w:rPr>
-        <w:t> of growing versus declining countries across continents using contemporary global data. This analysis provides empirical evidence of demographic divergence at the national level within continental groups. Future research could extend this work by incorporating temporal analysis to track proportional changes over time, examining sub-continental regions, or investigating the socioeconomic factors driving these proportional differences, thereby informing more targeted population policies and sustainable development strategies.</w:t>
-      </w:r>
-    </w:p>
-    <w:p>
-      <w:pPr>
-        <w:pStyle w:val="ListParagraph"/>
-        <w:ind w:left="1440"/>
+        <w:t>Vollset</w:t>
+      </w:r>
+      <w:proofErr w:type="spellEnd"/>
+      <w:r>
         <w:rPr>
           <w:rFonts w:ascii="Times New Roman" w:eastAsia="Times New Roman" w:hAnsi="Times New Roman" w:cs="Times New Roman"/>
           <w:lang w:val="en-US"/>
         </w:rPr>
-      </w:pPr>
-    </w:p>
-    <w:p>
-      <w:pPr>
-        <w:pStyle w:val="ListParagraph"/>
-        <w:ind w:left="1440"/>
-        <w:rPr>
-          <w:rFonts w:ascii="Times New Roman" w:eastAsia="Times New Roman" w:hAnsi="Times New Roman" w:cs="Times New Roman"/>
-        </w:rPr>
-      </w:pPr>
-    </w:p>
-    <w:p>
-      <w:pPr>
-        <w:pStyle w:val="ListParagraph"/>
-        <w:ind w:left="1440"/>
-        <w:rPr>
-          <w:rFonts w:ascii="Times New Roman" w:eastAsia="Times New Roman" w:hAnsi="Times New Roman" w:cs="Times New Roman"/>
-        </w:rPr>
-      </w:pPr>
-    </w:p>
-    <w:p>
-      <w:pPr>
-        <w:ind w:left="1440"/>
-        <w:rPr>
-          <w:rFonts w:ascii="Times New Roman" w:eastAsia="Times New Roman" w:hAnsi="Times New Roman" w:cs="Times New Roman"/>
-        </w:rPr>
-      </w:pPr>
+        <w:t xml:space="preserve"> et al., 2020), very few actually test whether some regions have a higher share of growing countries than others at present. That’s what makes our question different and worth exploring. Instead of focusing on averages or forecasts, we test if growth status depends on continent using current data and a statistical method. This can support future research on what drives these patterns and help shape targeted population policies and sustainable development strategies worldwide.</w:t>
+      </w:r>
       <w:r>
         <w:rPr>
           <w:rFonts w:ascii="Times New Roman" w:eastAsia="Times New Roman" w:hAnsi="Times New Roman" w:cs="Times New Roman"/>
         </w:rPr>
         <w:t xml:space="preserve"> </w:t>
       </w:r>
-    </w:p>
-    <w:p>
-      <w:pPr>
-        <w:ind w:left="1440"/>
-        <w:rPr>
-          <w:rFonts w:ascii="Times New Roman" w:eastAsia="Times New Roman" w:hAnsi="Times New Roman" w:cs="Times New Roman"/>
-        </w:rPr>
-      </w:pPr>
-    </w:p>
-    <w:p>
-      <w:pPr>
-        <w:ind w:left="1440"/>
-        <w:rPr>
-          <w:rFonts w:ascii="Times New Roman" w:eastAsia="Times New Roman" w:hAnsi="Times New Roman" w:cs="Times New Roman"/>
-        </w:rPr>
-      </w:pPr>
-    </w:p>
-    <w:p>
-      <w:pPr>
-        <w:ind w:left="1440"/>
-        <w:rPr>
-          <w:rFonts w:ascii="Times New Roman" w:eastAsia="Times New Roman" w:hAnsi="Times New Roman" w:cs="Times New Roman"/>
-        </w:rPr>
-      </w:pPr>
     </w:p>
     <w:p>
       <w:pPr>
@@ -2461,27 +2438,27 @@
         <w:ind w:hanging="720"/>
         <w:rPr>
           <w:rFonts w:ascii="Times New Roman" w:eastAsia="Times New Roman" w:hAnsi="Times New Roman" w:cs="Times New Roman"/>
-          <w:i/>
-          <w:iCs/>
-        </w:rPr>
-      </w:pPr>
-      <w:r>
-        <w:rPr>
-          <w:rFonts w:ascii="Times New Roman" w:eastAsia="Times New Roman" w:hAnsi="Times New Roman" w:cs="Times New Roman"/>
-        </w:rPr>
-        <w:t xml:space="preserve">Appropriate </w:t>
-      </w:r>
-      <w:r>
-        <w:rPr>
-          <w:rFonts w:ascii="Times New Roman" w:eastAsia="Times New Roman" w:hAnsi="Times New Roman" w:cs="Times New Roman"/>
-        </w:rPr>
-        <w:t>graphs</w:t>
-      </w:r>
-      <w:r>
-        <w:rPr>
-          <w:rFonts w:ascii="Times New Roman" w:eastAsia="Times New Roman" w:hAnsi="Times New Roman" w:cs="Times New Roman"/>
-        </w:rPr>
-        <w:t xml:space="preserve"> for the RQ</w:t>
+        </w:rPr>
+      </w:pPr>
+      <w:r>
+        <w:rPr>
+          <w:rFonts w:ascii="Times New Roman" w:eastAsia="Times New Roman" w:hAnsi="Times New Roman" w:cs="Times New Roman"/>
+        </w:rPr>
+        <w:t>App</w:t>
+      </w:r>
+      <w:r>
+        <w:rPr>
+          <w:rFonts w:ascii="Times New Roman" w:eastAsia="Times New Roman" w:hAnsi="Times New Roman" w:cs="Times New Roman"/>
+        </w:rPr>
+        <w:t xml:space="preserve"> Appropriate graphs for the RQ output of an R script (NOT a screenshot) </w:t>
+      </w:r>
+      <w:r>
+        <w:rPr>
+          <w:rFonts w:ascii="Times New Roman" w:eastAsia="Times New Roman" w:hAnsi="Times New Roman" w:cs="Times New Roman"/>
+          <w:b/>
+          <w:bCs/>
+        </w:rPr>
+        <w:t>(50 words)</w:t>
       </w:r>
     </w:p>
     <w:p>
@@ -2495,67 +2472,21 @@
     </w:p>
     <w:p>
       <w:pPr>
-        <w:pStyle w:val="ListParagraph"/>
         <w:ind w:left="1440"/>
-        <w:rPr>
-          <w:rFonts w:ascii="Times New Roman" w:eastAsia="Times New Roman" w:hAnsi="Times New Roman" w:cs="Times New Roman"/>
-          <w:i/>
-          <w:iCs/>
-        </w:rPr>
-      </w:pPr>
-      <w:r>
         <w:rPr>
           <w:rFonts w:ascii="Times New Roman" w:hAnsi="Times New Roman" w:cs="Times New Roman"/>
           <w:color w:val="0F1115"/>
           <w:shd w:val="clear" w:color="auto" w:fill="FFFFFF"/>
         </w:rPr>
-        <w:t xml:space="preserve">The stacked bar chart with vibrant gradient </w:t>
-      </w:r>
-      <w:proofErr w:type="spellStart"/>
+      </w:pPr>
       <w:r>
         <w:rPr>
           <w:rFonts w:ascii="Times New Roman" w:hAnsi="Times New Roman" w:cs="Times New Roman"/>
           <w:color w:val="0F1115"/>
           <w:shd w:val="clear" w:color="auto" w:fill="FFFFFF"/>
         </w:rPr>
-        <w:t>colors</w:t>
-      </w:r>
-      <w:proofErr w:type="spellEnd"/>
-      <w:r>
-        <w:rPr>
-          <w:rFonts w:ascii="Times New Roman" w:hAnsi="Times New Roman" w:cs="Times New Roman"/>
-          <w:color w:val="0F1115"/>
-          <w:shd w:val="clear" w:color="auto" w:fill="FFFFFF"/>
-        </w:rPr>
-        <w:t xml:space="preserve"> was selected to visualize the relationship between population growth status and continent. This visualization effectively displays proportional comparisons while the gradient </w:t>
-      </w:r>
-      <w:proofErr w:type="spellStart"/>
-      <w:r>
-        <w:rPr>
-          <w:rFonts w:ascii="Times New Roman" w:hAnsi="Times New Roman" w:cs="Times New Roman"/>
-          <w:color w:val="0F1115"/>
-          <w:shd w:val="clear" w:color="auto" w:fill="FFFFFF"/>
-        </w:rPr>
-        <w:t>color</w:t>
-      </w:r>
-      <w:proofErr w:type="spellEnd"/>
-      <w:r>
-        <w:rPr>
-          <w:rFonts w:ascii="Times New Roman" w:hAnsi="Times New Roman" w:cs="Times New Roman"/>
-          <w:color w:val="0F1115"/>
-          <w:shd w:val="clear" w:color="auto" w:fill="FFFFFF"/>
-        </w:rPr>
-        <w:t xml:space="preserve"> scheme (red to blue) intuitively represents growth intensity levels, making complex demographic patterns immediately accessible for analysis of continental population dynamics.</w:t>
-      </w:r>
-    </w:p>
-    <w:p>
-      <w:pPr>
-        <w:rPr>
-          <w:rFonts w:ascii="Times New Roman" w:hAnsi="Times New Roman" w:cs="Times New Roman"/>
-          <w:color w:val="0F1115"/>
-          <w:shd w:val="clear" w:color="auto" w:fill="FFFFFF"/>
-        </w:rPr>
-      </w:pPr>
+        <w:t>To answer our question, we used a stacked bar chart that shows how many countries are growing on each continent. We also made a contingency table to display the actual numbers. These graphs were created using R and help show the pattern between growth status and continent clearly and directly.</w:t>
+      </w:r>
     </w:p>
     <w:p>
       <w:pPr>
@@ -2568,6 +2499,7 @@
           <w:color w:val="0F1115"/>
           <w:shd w:val="clear" w:color="auto" w:fill="FFFFFF"/>
         </w:rPr>
+        <w:lastRenderedPageBreak/>
         <w:drawing>
           <wp:inline distT="0" distB="0" distL="0" distR="0" wp14:anchorId="29F3BDF0" wp14:editId="5C160BCF">
             <wp:extent cx="5976590" cy="3984172"/>
@@ -4043,6 +3975,8 @@
         <w:ind w:hanging="720"/>
         <w:rPr>
           <w:rFonts w:ascii="Times New Roman" w:eastAsia="Times New Roman" w:hAnsi="Times New Roman" w:cs="Times New Roman"/>
+          <w:b/>
+          <w:bCs/>
           <w:i/>
           <w:iCs/>
         </w:rPr>
@@ -4051,8 +3985,23 @@
         <w:rPr>
           <w:rFonts w:ascii="Times New Roman" w:eastAsia="Times New Roman" w:hAnsi="Times New Roman" w:cs="Times New Roman"/>
         </w:rPr>
-        <w:t>Additional information relating to understanding the data</w:t>
-      </w:r>
+        <w:t xml:space="preserve">Additional information relating to understanding the data (optional) </w:t>
+      </w:r>
+      <w:r>
+        <w:rPr>
+          <w:rFonts w:ascii="Times New Roman" w:eastAsia="Times New Roman" w:hAnsi="Times New Roman" w:cs="Times New Roman"/>
+          <w:b/>
+          <w:bCs/>
+        </w:rPr>
+        <w:t>(50 words)</w:t>
+      </w:r>
+    </w:p>
+    <w:p>
+      <w:pPr>
+        <w:rPr>
+          <w:rFonts w:ascii="Times New Roman" w:eastAsia="Times New Roman" w:hAnsi="Times New Roman" w:cs="Times New Roman"/>
+        </w:rPr>
+      </w:pPr>
     </w:p>
     <w:p>
       <w:pPr>
@@ -4062,65 +4011,31 @@
           <w:rFonts w:ascii="Times New Roman" w:eastAsia="Times New Roman" w:hAnsi="Times New Roman" w:cs="Times New Roman"/>
         </w:rPr>
       </w:pPr>
+      <w:r>
+        <w:rPr>
+          <w:rFonts w:ascii="Times New Roman" w:eastAsia="Times New Roman" w:hAnsi="Times New Roman" w:cs="Times New Roman"/>
+        </w:rPr>
+        <w:t xml:space="preserve">The chart uses a bright </w:t>
+      </w:r>
+      <w:proofErr w:type="spellStart"/>
+      <w:r>
+        <w:rPr>
+          <w:rFonts w:ascii="Times New Roman" w:eastAsia="Times New Roman" w:hAnsi="Times New Roman" w:cs="Times New Roman"/>
+        </w:rPr>
+        <w:t>color</w:t>
+      </w:r>
+      <w:proofErr w:type="spellEnd"/>
+      <w:r>
+        <w:rPr>
+          <w:rFonts w:ascii="Times New Roman" w:eastAsia="Times New Roman" w:hAnsi="Times New Roman" w:cs="Times New Roman"/>
+        </w:rPr>
+        <w:t xml:space="preserve"> scale that moves from red to yellow to match how strong the growth is. Africa appears bright red since almost every country there is growing. The table gives exact numbers so we can back up what we see in the chart with real data.</w:t>
+      </w:r>
     </w:p>
     <w:p>
       <w:pPr>
         <w:pStyle w:val="ListParagraph"/>
         <w:ind w:left="1440"/>
-        <w:rPr>
-          <w:rFonts w:ascii="Times New Roman" w:eastAsia="Times New Roman" w:hAnsi="Times New Roman" w:cs="Times New Roman"/>
-        </w:rPr>
-      </w:pPr>
-    </w:p>
-    <w:p>
-      <w:pPr>
-        <w:pStyle w:val="ListParagraph"/>
-        <w:ind w:left="1440"/>
-        <w:rPr>
-          <w:rFonts w:ascii="Times New Roman" w:eastAsia="Times New Roman" w:hAnsi="Times New Roman" w:cs="Times New Roman"/>
-          <w:i/>
-          <w:iCs/>
-        </w:rPr>
-      </w:pPr>
-      <w:r>
-        <w:rPr>
-          <w:rFonts w:ascii="Times New Roman" w:eastAsia="Times New Roman" w:hAnsi="Times New Roman" w:cs="Times New Roman"/>
-        </w:rPr>
-        <w:t xml:space="preserve">The gradient </w:t>
-      </w:r>
-      <w:proofErr w:type="spellStart"/>
-      <w:r>
-        <w:rPr>
-          <w:rFonts w:ascii="Times New Roman" w:eastAsia="Times New Roman" w:hAnsi="Times New Roman" w:cs="Times New Roman"/>
-        </w:rPr>
-        <w:t>color</w:t>
-      </w:r>
-      <w:proofErr w:type="spellEnd"/>
-      <w:r>
-        <w:rPr>
-          <w:rFonts w:ascii="Times New Roman" w:eastAsia="Times New Roman" w:hAnsi="Times New Roman" w:cs="Times New Roman"/>
-        </w:rPr>
-        <w:t xml:space="preserve"> scheme employs a thermal </w:t>
-      </w:r>
-      <w:proofErr w:type="spellStart"/>
-      <w:r>
-        <w:rPr>
-          <w:rFonts w:ascii="Times New Roman" w:eastAsia="Times New Roman" w:hAnsi="Times New Roman" w:cs="Times New Roman"/>
-        </w:rPr>
-        <w:t>color</w:t>
-      </w:r>
-      <w:proofErr w:type="spellEnd"/>
-      <w:r>
-        <w:rPr>
-          <w:rFonts w:ascii="Times New Roman" w:eastAsia="Times New Roman" w:hAnsi="Times New Roman" w:cs="Times New Roman"/>
-        </w:rPr>
-        <w:t xml:space="preserve"> progression where red represents very high growth, transitioning through orange, yellow, green, and blue for decreasing growth levels. This visual metaphor immediately communicates growth intensity, with Africa appearing in "hot" red indicating exceptional growth, while Europe appears in "cool" yellow suggesting moderate growth patterns.</w:t>
-      </w:r>
-    </w:p>
-    <w:p>
-      <w:pPr>
-        <w:pStyle w:val="ListParagraph"/>
-        <w:ind w:left="1440" w:hanging="720"/>
         <w:rPr>
           <w:rFonts w:ascii="Times New Roman" w:eastAsia="Times New Roman" w:hAnsi="Times New Roman" w:cs="Times New Roman"/>
         </w:rPr>
@@ -4186,13 +4101,8 @@
         <w:rPr>
           <w:rFonts w:ascii="Times New Roman" w:eastAsia="Times New Roman" w:hAnsi="Times New Roman" w:cs="Times New Roman"/>
         </w:rPr>
-        <w:t>Africa demonstrates near-universal population growth (56 of 58 countries), while Europe shows a contrasting pattern with less than half of countries growing. The gradient visualization reveals a clear continental hierarchy: Africa (96.6%) &gt; Asia (80.4%) &gt; Americas (72.2%) &gt; Oceania (63.6%) &gt; Europe (40.4%), suggesting geographical clustering of growth trends.</w:t>
-      </w:r>
-      <w:r>
-        <w:rPr>
-          <w:rFonts w:ascii="Times New Roman" w:eastAsia="Times New Roman" w:hAnsi="Times New Roman" w:cs="Times New Roman"/>
-        </w:rPr>
-        <w:t xml:space="preserve"> </w:t>
+        <w:lastRenderedPageBreak/>
+        <w:t>Looking at the chart, we saw Africa had the highest growth, with 56 out of 58 countries increasing. Europe was the lowest, with only 19 out of 47 growing. As we move across the continents, the numbers drop. This makes it clear that population growth depends a lot on continent.</w:t>
       </w:r>
     </w:p>
     <w:p>
@@ -4231,6 +4141,14 @@
     </w:p>
     <w:p>
       <w:pPr>
+        <w:pStyle w:val="ListParagraph"/>
+        <w:rPr>
+          <w:rFonts w:ascii="Times New Roman" w:eastAsia="Times New Roman" w:hAnsi="Times New Roman" w:cs="Times New Roman"/>
+        </w:rPr>
+      </w:pPr>
+    </w:p>
+    <w:p>
+      <w:pPr>
         <w:ind w:left="720"/>
         <w:rPr>
           <w:rFonts w:ascii="Times New Roman" w:eastAsia="Times New Roman" w:hAnsi="Times New Roman" w:cs="Times New Roman"/>
@@ -4290,108 +4208,7 @@
           <w:rFonts w:ascii="Times New Roman" w:eastAsia="Times New Roman" w:hAnsi="Times New Roman" w:cs="Times New Roman"/>
           <w:lang w:val="en-US"/>
         </w:rPr>
-        <w:t>To test our research question, a </w:t>
-      </w:r>
-      <w:r>
-        <w:rPr>
-          <w:rFonts w:ascii="Times New Roman" w:eastAsia="Times New Roman" w:hAnsi="Times New Roman" w:cs="Times New Roman"/>
-          <w:b/>
-          <w:bCs/>
-          <w:lang w:val="en-US"/>
-        </w:rPr>
-        <w:t xml:space="preserve">Chi-square </w:t>
-      </w:r>
-      <w:r>
-        <w:rPr>
-          <w:rFonts w:ascii="Times New Roman" w:eastAsia="Times New Roman" w:hAnsi="Times New Roman" w:cs="Times New Roman"/>
-          <w:lang w:val="en-US"/>
-        </w:rPr>
-        <w:t>was selected. This statistical test is appropriate because:</w:t>
-      </w:r>
-    </w:p>
-    <w:p>
-      <w:pPr>
-        <w:ind w:left="720"/>
-        <w:rPr>
-          <w:rFonts w:ascii="Times New Roman" w:eastAsia="Times New Roman" w:hAnsi="Times New Roman" w:cs="Times New Roman"/>
-          <w:lang w:val="en-US"/>
-        </w:rPr>
-      </w:pPr>
-      <w:r>
-        <w:rPr>
-          <w:rFonts w:ascii="Times New Roman" w:eastAsia="Times New Roman" w:hAnsi="Times New Roman" w:cs="Times New Roman"/>
-          <w:lang w:val="en-US"/>
-        </w:rPr>
-        <w:t>Both variables are </w:t>
-      </w:r>
-      <w:r>
-        <w:rPr>
-          <w:rFonts w:ascii="Times New Roman" w:eastAsia="Times New Roman" w:hAnsi="Times New Roman" w:cs="Times New Roman"/>
-          <w:b/>
-          <w:bCs/>
-          <w:lang w:val="en-US"/>
-        </w:rPr>
-        <w:t>nominal/categorical</w:t>
-      </w:r>
-      <w:r>
-        <w:rPr>
-          <w:rFonts w:ascii="Times New Roman" w:eastAsia="Times New Roman" w:hAnsi="Times New Roman" w:cs="Times New Roman"/>
-          <w:lang w:val="en-US"/>
-        </w:rPr>
-        <w:t>: Continent (5 categories) and Growth Status (2 categories) The research question involves comparing </w:t>
-      </w:r>
-      <w:r>
-        <w:rPr>
-          <w:rFonts w:ascii="Times New Roman" w:eastAsia="Times New Roman" w:hAnsi="Times New Roman" w:cs="Times New Roman"/>
-          <w:b/>
-          <w:bCs/>
-          <w:lang w:val="en-US"/>
-        </w:rPr>
-        <w:t>proportions</w:t>
-      </w:r>
-      <w:r>
-        <w:rPr>
-          <w:rFonts w:ascii="Times New Roman" w:eastAsia="Times New Roman" w:hAnsi="Times New Roman" w:cs="Times New Roman"/>
-          <w:lang w:val="en-US"/>
-        </w:rPr>
-        <w:t> across multiple groups</w:t>
-      </w:r>
-      <w:r>
-        <w:rPr>
-          <w:rFonts w:ascii="Times New Roman" w:eastAsia="Times New Roman" w:hAnsi="Times New Roman" w:cs="Times New Roman"/>
-          <w:lang w:val="en-US"/>
-        </w:rPr>
-        <w:t xml:space="preserve">, </w:t>
-      </w:r>
-      <w:r>
-        <w:rPr>
-          <w:rFonts w:ascii="Times New Roman" w:eastAsia="Times New Roman" w:hAnsi="Times New Roman" w:cs="Times New Roman"/>
-          <w:lang w:val="en-US"/>
-        </w:rPr>
-        <w:t>The Chi-square test determines whether the distribution of growing/declining countries is </w:t>
-      </w:r>
-      <w:r>
-        <w:rPr>
-          <w:rFonts w:ascii="Times New Roman" w:eastAsia="Times New Roman" w:hAnsi="Times New Roman" w:cs="Times New Roman"/>
-          <w:b/>
-          <w:bCs/>
-          <w:lang w:val="en-US"/>
-        </w:rPr>
-        <w:t>independent</w:t>
-      </w:r>
-      <w:r>
-        <w:rPr>
-          <w:rFonts w:ascii="Times New Roman" w:eastAsia="Times New Roman" w:hAnsi="Times New Roman" w:cs="Times New Roman"/>
-          <w:lang w:val="en-US"/>
-        </w:rPr>
-        <w:t> of continental grouping</w:t>
-      </w:r>
-      <w:r>
-        <w:rPr>
-          <w:rFonts w:ascii="Times New Roman" w:eastAsia="Times New Roman" w:hAnsi="Times New Roman" w:cs="Times New Roman"/>
-          <w:lang w:val="en-US"/>
-        </w:rPr>
-        <w:t>.</w:t>
+        <w:t>To answer our question, we used a Chi-square test of independence. It fits because both of our variables, continent and growth status, are categories. This test checks if the pattern of growth is random or tied to where countries are. It works well when comparing proportions in groups. Our output showed that the pattern is not random. There’s a real difference in how growth is spread across continents, which supports what we expected to find.</w:t>
       </w:r>
     </w:p>
     <w:p>
@@ -4856,167 +4673,6 @@
     </w:tbl>
     <w:p>
       <w:pPr>
-        <w:ind w:left="720"/>
-        <w:rPr>
-          <w:rFonts w:ascii="Times New Roman" w:eastAsia="Times New Roman" w:hAnsi="Times New Roman" w:cs="Times New Roman"/>
-          <w:lang w:val="en-US"/>
-        </w:rPr>
-      </w:pPr>
-    </w:p>
-    <w:p>
-      <w:pPr>
-        <w:ind w:left="720"/>
-        <w:rPr>
-          <w:rFonts w:ascii="Times New Roman" w:eastAsia="Times New Roman" w:hAnsi="Times New Roman" w:cs="Times New Roman"/>
-          <w:i/>
-          <w:iCs/>
-        </w:rPr>
-      </w:pPr>
-    </w:p>
-    <w:p>
-      <w:pPr>
-        <w:pStyle w:val="ListParagraph"/>
-        <w:ind w:left="1080"/>
-        <w:rPr>
-          <w:rFonts w:ascii="Times New Roman" w:eastAsia="Times New Roman" w:hAnsi="Times New Roman" w:cs="Times New Roman"/>
-        </w:rPr>
-      </w:pPr>
-      <w:r>
-        <w:rPr>
-          <w:rFonts w:ascii="Times New Roman" w:eastAsia="Times New Roman" w:hAnsi="Times New Roman" w:cs="Times New Roman"/>
-        </w:rPr>
-        <w:t xml:space="preserve">After </w:t>
-      </w:r>
-      <w:r>
-        <w:rPr>
-          <w:rFonts w:ascii="Times New Roman" w:eastAsia="Times New Roman" w:hAnsi="Times New Roman" w:cs="Times New Roman"/>
-        </w:rPr>
-        <w:t>chi-square test of independence was conducted to examine whether the proportion of countries with growing populations differs across continents. The results showed a statistically significant association between continent and population growth status</w:t>
-      </w:r>
-      <w:r>
-        <w:rPr>
-          <w:rFonts w:ascii="Times New Roman" w:eastAsia="Times New Roman" w:hAnsi="Times New Roman" w:cs="Times New Roman"/>
-        </w:rPr>
-        <w:t>.</w:t>
-      </w:r>
-    </w:p>
-    <w:p>
-      <w:pPr>
-        <w:pStyle w:val="ListParagraph"/>
-        <w:ind w:left="1080"/>
-        <w:rPr>
-          <w:rFonts w:ascii="Times New Roman" w:eastAsia="Times New Roman" w:hAnsi="Times New Roman" w:cs="Times New Roman"/>
-        </w:rPr>
-      </w:pPr>
-    </w:p>
-    <w:p>
-      <w:pPr>
-        <w:pStyle w:val="ListParagraph"/>
-        <w:ind w:left="1080"/>
-        <w:rPr>
-          <w:rFonts w:ascii="Times New Roman" w:eastAsia="Times New Roman" w:hAnsi="Times New Roman" w:cs="Times New Roman"/>
-        </w:rPr>
-      </w:pPr>
-      <w:r>
-        <w:rPr>
-          <w:rFonts w:ascii="Times New Roman" w:eastAsia="Times New Roman" w:hAnsi="Times New Roman" w:cs="Times New Roman"/>
-        </w:rPr>
-        <w:t>Test Results</w:t>
-      </w:r>
-    </w:p>
-    <w:p>
-      <w:pPr>
-        <w:pStyle w:val="ListParagraph"/>
-        <w:numPr>
-          <w:ilvl w:val="0"/>
-          <w:numId w:val="36"/>
-        </w:numPr>
-        <w:rPr>
-          <w:rFonts w:ascii="Times New Roman" w:eastAsia="Times New Roman" w:hAnsi="Times New Roman" w:cs="Times New Roman"/>
-          <w:b/>
-          <w:bCs/>
-        </w:rPr>
-      </w:pPr>
-      <w:r>
-        <w:rPr>
-          <w:rFonts w:ascii="Times New Roman" w:eastAsia="Times New Roman" w:hAnsi="Times New Roman" w:cs="Times New Roman"/>
-          <w:b/>
-          <w:bCs/>
-        </w:rPr>
-        <w:t xml:space="preserve">χ² statistic: 43.873 </w:t>
-      </w:r>
-    </w:p>
-    <w:p>
-      <w:pPr>
-        <w:pStyle w:val="ListParagraph"/>
-        <w:numPr>
-          <w:ilvl w:val="0"/>
-          <w:numId w:val="36"/>
-        </w:numPr>
-        <w:rPr>
-          <w:rFonts w:ascii="Times New Roman" w:eastAsia="Times New Roman" w:hAnsi="Times New Roman" w:cs="Times New Roman"/>
-          <w:b/>
-          <w:bCs/>
-        </w:rPr>
-      </w:pPr>
-      <w:r>
-        <w:rPr>
-          <w:rFonts w:ascii="Times New Roman" w:eastAsia="Times New Roman" w:hAnsi="Times New Roman" w:cs="Times New Roman"/>
-          <w:b/>
-          <w:bCs/>
-        </w:rPr>
-        <w:lastRenderedPageBreak/>
-        <w:t xml:space="preserve">Degrees of freedom: 4 </w:t>
-      </w:r>
-    </w:p>
-    <w:p>
-      <w:pPr>
-        <w:pStyle w:val="ListParagraph"/>
-        <w:numPr>
-          <w:ilvl w:val="0"/>
-          <w:numId w:val="36"/>
-        </w:numPr>
-        <w:rPr>
-          <w:rFonts w:ascii="Times New Roman" w:eastAsia="Times New Roman" w:hAnsi="Times New Roman" w:cs="Times New Roman"/>
-          <w:b/>
-          <w:bCs/>
-        </w:rPr>
-      </w:pPr>
-      <w:r>
-        <w:rPr>
-          <w:rFonts w:ascii="Times New Roman" w:eastAsia="Times New Roman" w:hAnsi="Times New Roman" w:cs="Times New Roman"/>
-          <w:b/>
-          <w:bCs/>
-        </w:rPr>
-        <w:t xml:space="preserve">P-value: 6.817 × 10⁻⁹ (p &lt; 0.0001) </w:t>
-      </w:r>
-    </w:p>
-    <w:p>
-      <w:pPr>
-        <w:pStyle w:val="ListParagraph"/>
-        <w:numPr>
-          <w:ilvl w:val="0"/>
-          <w:numId w:val="36"/>
-        </w:numPr>
-        <w:rPr>
-          <w:rFonts w:ascii="Times New Roman" w:eastAsia="Times New Roman" w:hAnsi="Times New Roman" w:cs="Times New Roman"/>
-          <w:b/>
-          <w:bCs/>
-        </w:rPr>
-      </w:pPr>
-      <w:r>
-        <w:rPr>
-          <w:rFonts w:ascii="Times New Roman" w:eastAsia="Times New Roman" w:hAnsi="Times New Roman" w:cs="Times New Roman"/>
-          <w:b/>
-          <w:bCs/>
-        </w:rPr>
-        <w:t>Significance level (α): 0.05</w:t>
-      </w:r>
-    </w:p>
-    <w:p>
-      <w:pPr>
-        <w:pStyle w:val="ListParagraph"/>
-        <w:ind w:left="1440" w:hanging="720"/>
         <w:rPr>
           <w:rFonts w:ascii="Times New Roman" w:eastAsia="Times New Roman" w:hAnsi="Times New Roman" w:cs="Times New Roman"/>
         </w:rPr>
@@ -5043,52 +4699,34 @@
           <w:rFonts w:ascii="Times New Roman" w:eastAsia="Times New Roman" w:hAnsi="Times New Roman" w:cs="Times New Roman"/>
           <w:lang w:val="en-US"/>
         </w:rPr>
-        <w:t>The Null Hypothesis Rejected/Not Rejected</w:t>
-      </w:r>
-    </w:p>
-    <w:p>
-      <w:pPr>
-        <w:ind w:left="720"/>
+        <w:t xml:space="preserve">The null hypothesis is rejected /not rejected based on the p-value </w:t>
+      </w:r>
+      <w:r>
         <w:rPr>
           <w:rFonts w:ascii="Times New Roman" w:eastAsia="Times New Roman" w:hAnsi="Times New Roman" w:cs="Times New Roman"/>
           <w:b/>
           <w:bCs/>
           <w:lang w:val="en-US"/>
         </w:rPr>
-      </w:pPr>
+        <w:t>(100 words)</w:t>
+      </w:r>
+      <w:r>
+        <w:rPr>
+          <w:rFonts w:ascii="Times New Roman" w:eastAsia="Times New Roman" w:hAnsi="Times New Roman" w:cs="Times New Roman"/>
+          <w:lang w:val="en-US"/>
+        </w:rPr>
+        <w:t xml:space="preserve"> (interpret the results)</w:t>
+      </w:r>
     </w:p>
     <w:p>
       <w:pPr>
         <w:ind w:left="720"/>
-        <w:rPr>
-          <w:rFonts w:ascii="Times New Roman" w:eastAsia="Times New Roman" w:hAnsi="Times New Roman" w:cs="Times New Roman"/>
-          <w:lang w:val="en-US"/>
-        </w:rPr>
-      </w:pPr>
-      <w:r>
         <w:rPr>
           <w:rFonts w:ascii="Times New Roman" w:eastAsia="Times New Roman" w:hAnsi="Times New Roman" w:cs="Times New Roman"/>
           <w:b/>
           <w:bCs/>
           <w:lang w:val="en-US"/>
         </w:rPr>
-        <w:t>Research Question:</w:t>
-      </w:r>
-      <w:r>
-        <w:rPr>
-          <w:rFonts w:ascii="Times New Roman" w:eastAsia="Times New Roman" w:hAnsi="Times New Roman" w:cs="Times New Roman"/>
-          <w:lang w:val="en-US"/>
-        </w:rPr>
-        <w:t xml:space="preserve"> Is there a difference in the proportion of countries with growing populations among continents?</w:t>
-      </w:r>
-    </w:p>
-    <w:p>
-      <w:pPr>
-        <w:ind w:left="720"/>
-        <w:rPr>
-          <w:rFonts w:ascii="Times New Roman" w:eastAsia="Times New Roman" w:hAnsi="Times New Roman" w:cs="Times New Roman"/>
-          <w:lang w:val="en-US"/>
-        </w:rPr>
       </w:pPr>
     </w:p>
     <w:p>
@@ -5106,14 +4744,14 @@
           <w:bCs/>
           <w:lang w:val="en-US"/>
         </w:rPr>
-        <w:t>Hypotheses:</w:t>
+        <w:t>Research Question:</w:t>
       </w:r>
       <w:r>
         <w:rPr>
           <w:rFonts w:ascii="Times New Roman" w:eastAsia="Times New Roman" w:hAnsi="Times New Roman" w:cs="Times New Roman"/>
           <w:lang w:val="en-US"/>
         </w:rPr>
-        <w:t xml:space="preserve"> H₀: No difference exists; H₁: A difference exists.</w:t>
+        <w:t xml:space="preserve"> </w:t>
       </w:r>
     </w:p>
     <w:p>
@@ -5124,6 +4762,13 @@
           <w:lang w:val="en-US"/>
         </w:rPr>
       </w:pPr>
+      <w:r>
+        <w:rPr>
+          <w:rFonts w:ascii="Times New Roman" w:eastAsia="Times New Roman" w:hAnsi="Times New Roman" w:cs="Times New Roman"/>
+          <w:lang w:val="en-US"/>
+        </w:rPr>
+        <w:t>Is there a difference in the proportion of countries with growing populations among continents?</w:t>
+      </w:r>
     </w:p>
     <w:p>
       <w:pPr>
@@ -5133,38 +4778,17 @@
           <w:lang w:val="en-US"/>
         </w:rPr>
       </w:pPr>
-      <w:r>
+    </w:p>
+    <w:p>
+      <w:pPr>
+        <w:ind w:left="720"/>
         <w:rPr>
           <w:rFonts w:ascii="Times New Roman" w:eastAsia="Times New Roman" w:hAnsi="Times New Roman" w:cs="Times New Roman"/>
           <w:b/>
           <w:bCs/>
           <w:lang w:val="en-US"/>
         </w:rPr>
-        <w:t>Statistical Decision:</w:t>
-      </w:r>
-      <w:r>
-        <w:rPr>
-          <w:rFonts w:ascii="Times New Roman" w:eastAsia="Times New Roman" w:hAnsi="Times New Roman" w:cs="Times New Roman"/>
-          <w:lang w:val="en-US"/>
-        </w:rPr>
-        <w:t xml:space="preserve"> Chi-square test, χ</w:t>
-      </w:r>
-      <w:proofErr w:type="gramStart"/>
-      <w:r>
-        <w:rPr>
-          <w:rFonts w:ascii="Times New Roman" w:eastAsia="Times New Roman" w:hAnsi="Times New Roman" w:cs="Times New Roman"/>
-          <w:lang w:val="en-US"/>
-        </w:rPr>
-        <w:t>²(</w:t>
-      </w:r>
-      <w:proofErr w:type="gramEnd"/>
-      <w:r>
-        <w:rPr>
-          <w:rFonts w:ascii="Times New Roman" w:eastAsia="Times New Roman" w:hAnsi="Times New Roman" w:cs="Times New Roman"/>
-          <w:lang w:val="en-US"/>
-        </w:rPr>
-        <w:t xml:space="preserve">4) = 43.87, p &lt; 0.0001, α = 0.05. Since p &lt; α, we </w:t>
-      </w:r>
+      </w:pPr>
       <w:r>
         <w:rPr>
           <w:rFonts w:ascii="Times New Roman" w:eastAsia="Times New Roman" w:hAnsi="Times New Roman" w:cs="Times New Roman"/>
@@ -5172,14 +4796,23 @@
           <w:bCs/>
           <w:lang w:val="en-US"/>
         </w:rPr>
-        <w:t>reject H₀</w:t>
-      </w:r>
-      <w:r>
+        <w:t>Hypotheses:</w:t>
+      </w:r>
+    </w:p>
+    <w:p>
+      <w:pPr>
+        <w:ind w:left="720"/>
         <w:rPr>
           <w:rFonts w:ascii="Times New Roman" w:eastAsia="Times New Roman" w:hAnsi="Times New Roman" w:cs="Times New Roman"/>
           <w:lang w:val="en-US"/>
         </w:rPr>
-        <w:t>.</w:t>
+      </w:pPr>
+      <w:r>
+        <w:rPr>
+          <w:rFonts w:ascii="Times New Roman" w:eastAsia="Times New Roman" w:hAnsi="Times New Roman" w:cs="Times New Roman"/>
+          <w:lang w:val="en-US"/>
+        </w:rPr>
+        <w:t xml:space="preserve"> H₀: No difference exists; H₁: A difference exists.</w:t>
       </w:r>
     </w:p>
     <w:p>
@@ -5206,6 +4839,88 @@
           <w:bCs/>
           <w:lang w:val="en-US"/>
         </w:rPr>
+        <w:t>Statistical Decision:</w:t>
+      </w:r>
+      <w:r>
+        <w:rPr>
+          <w:rFonts w:ascii="Times New Roman" w:eastAsia="Times New Roman" w:hAnsi="Times New Roman" w:cs="Times New Roman"/>
+          <w:lang w:val="en-US"/>
+        </w:rPr>
+        <w:t xml:space="preserve"> </w:t>
+      </w:r>
+    </w:p>
+    <w:p>
+      <w:pPr>
+        <w:ind w:left="720"/>
+        <w:rPr>
+          <w:rFonts w:ascii="Times New Roman" w:eastAsia="Times New Roman" w:hAnsi="Times New Roman" w:cs="Times New Roman"/>
+          <w:lang w:val="en-US"/>
+        </w:rPr>
+      </w:pPr>
+      <w:r>
+        <w:rPr>
+          <w:rFonts w:ascii="Times New Roman" w:eastAsia="Times New Roman" w:hAnsi="Times New Roman" w:cs="Times New Roman"/>
+          <w:lang w:val="en-US"/>
+        </w:rPr>
+        <w:t>Chi-square test, χ</w:t>
+      </w:r>
+      <w:proofErr w:type="gramStart"/>
+      <w:r>
+        <w:rPr>
+          <w:rFonts w:ascii="Times New Roman" w:eastAsia="Times New Roman" w:hAnsi="Times New Roman" w:cs="Times New Roman"/>
+          <w:lang w:val="en-US"/>
+        </w:rPr>
+        <w:t>²(</w:t>
+      </w:r>
+      <w:proofErr w:type="gramEnd"/>
+      <w:r>
+        <w:rPr>
+          <w:rFonts w:ascii="Times New Roman" w:eastAsia="Times New Roman" w:hAnsi="Times New Roman" w:cs="Times New Roman"/>
+          <w:lang w:val="en-US"/>
+        </w:rPr>
+        <w:t xml:space="preserve">4) = 43.87, p &lt; 0.0001, α = 0.05. Since p &lt; α, we </w:t>
+      </w:r>
+      <w:r>
+        <w:rPr>
+          <w:rFonts w:ascii="Times New Roman" w:eastAsia="Times New Roman" w:hAnsi="Times New Roman" w:cs="Times New Roman"/>
+          <w:b/>
+          <w:bCs/>
+          <w:lang w:val="en-US"/>
+        </w:rPr>
+        <w:t>reject H₀</w:t>
+      </w:r>
+      <w:r>
+        <w:rPr>
+          <w:rFonts w:ascii="Times New Roman" w:eastAsia="Times New Roman" w:hAnsi="Times New Roman" w:cs="Times New Roman"/>
+          <w:lang w:val="en-US"/>
+        </w:rPr>
+        <w:t>.</w:t>
+      </w:r>
+    </w:p>
+    <w:p>
+      <w:pPr>
+        <w:ind w:left="720"/>
+        <w:rPr>
+          <w:rFonts w:ascii="Times New Roman" w:eastAsia="Times New Roman" w:hAnsi="Times New Roman" w:cs="Times New Roman"/>
+          <w:lang w:val="en-US"/>
+        </w:rPr>
+      </w:pPr>
+    </w:p>
+    <w:p>
+      <w:pPr>
+        <w:ind w:left="720"/>
+        <w:rPr>
+          <w:rFonts w:ascii="Times New Roman" w:eastAsia="Times New Roman" w:hAnsi="Times New Roman" w:cs="Times New Roman"/>
+          <w:lang w:val="en-US"/>
+        </w:rPr>
+      </w:pPr>
+      <w:r>
+        <w:rPr>
+          <w:rFonts w:ascii="Times New Roman" w:eastAsia="Times New Roman" w:hAnsi="Times New Roman" w:cs="Times New Roman"/>
+          <w:b/>
+          <w:bCs/>
+          <w:lang w:val="en-US"/>
+        </w:rPr>
         <w:t>Conclusion:</w:t>
       </w:r>
       <w:r>
@@ -5213,21 +4928,55 @@
           <w:rFonts w:ascii="Times New Roman" w:eastAsia="Times New Roman" w:hAnsi="Times New Roman" w:cs="Times New Roman"/>
           <w:lang w:val="en-US"/>
         </w:rPr>
-        <w:t xml:space="preserve"> There is a statistically significant difference in population growth proportions across continents. Africa has significantly more growing countries than expected (residual = 4.69), while Europe has more declining countries (residual = 5.60). Other continents show smaller deviations. The medium effect size (Cramer’s V = 0.435) suggests this relationship is not only statistically significant but al</w:t>
-      </w:r>
-      <w:r>
+        <w:t xml:space="preserve"> </w:t>
+      </w:r>
+    </w:p>
+    <w:p>
+      <w:pPr>
+        <w:ind w:left="720"/>
         <w:rPr>
           <w:rFonts w:ascii="Times New Roman" w:eastAsia="Times New Roman" w:hAnsi="Times New Roman" w:cs="Times New Roman"/>
           <w:lang w:val="en-US"/>
         </w:rPr>
-        <w:t xml:space="preserve">so </w:t>
-      </w:r>
+      </w:pPr>
       <w:r>
         <w:rPr>
           <w:rFonts w:ascii="Times New Roman" w:eastAsia="Times New Roman" w:hAnsi="Times New Roman" w:cs="Times New Roman"/>
           <w:lang w:val="en-US"/>
         </w:rPr>
-        <w:t>meaningful for demographic analysis and policy planning.</w:t>
+        <w:t xml:space="preserve">After running the Chi-square test, we got a </w:t>
+      </w:r>
+      <w:proofErr w:type="gramStart"/>
+      <w:r>
+        <w:rPr>
+          <w:rFonts w:ascii="Times New Roman" w:eastAsia="Times New Roman" w:hAnsi="Times New Roman" w:cs="Times New Roman"/>
+          <w:lang w:val="en-US"/>
+        </w:rPr>
+        <w:t>really small</w:t>
+      </w:r>
+      <w:proofErr w:type="gramEnd"/>
+      <w:r>
+        <w:rPr>
+          <w:rFonts w:ascii="Times New Roman" w:eastAsia="Times New Roman" w:hAnsi="Times New Roman" w:cs="Times New Roman"/>
+          <w:lang w:val="en-US"/>
+        </w:rPr>
+        <w:t xml:space="preserve"> p-value (p &lt; 0.0001), which is way below our alpha of 0.05, so we rejected the null hypothesis. This means the differences in growth across continents aren’t random. Africa had way more growing countries than expected, with a residual of 4.69, while Europe had way fewer growing countries than expected, with a residual of -5.60. These residuals show how far each continent's actual numbers were from what we'd expect if growth was evenly spread. The effect size (Cramer’s V = 0.435) tells us the difference is real and </w:t>
+      </w:r>
+      <w:proofErr w:type="gramStart"/>
+      <w:r>
+        <w:rPr>
+          <w:rFonts w:ascii="Times New Roman" w:eastAsia="Times New Roman" w:hAnsi="Times New Roman" w:cs="Times New Roman"/>
+          <w:lang w:val="en-US"/>
+        </w:rPr>
+        <w:t>actually meaningful</w:t>
+      </w:r>
+      <w:proofErr w:type="gramEnd"/>
+      <w:r>
+        <w:rPr>
+          <w:rFonts w:ascii="Times New Roman" w:eastAsia="Times New Roman" w:hAnsi="Times New Roman" w:cs="Times New Roman"/>
+          <w:lang w:val="en-US"/>
+        </w:rPr>
+        <w:t>.</w:t>
       </w:r>
     </w:p>
     <w:p>
@@ -5255,6 +5004,14 @@
         </w:rPr>
         <w:t>Evaluation – group’s experience at 7COM1079</w:t>
       </w:r>
+    </w:p>
+    <w:p>
+      <w:pPr>
+        <w:pStyle w:val="ListParagraph"/>
+        <w:rPr>
+          <w:rFonts w:ascii="Times New Roman" w:eastAsia="Times New Roman" w:hAnsi="Times New Roman" w:cs="Times New Roman"/>
+        </w:rPr>
+      </w:pPr>
     </w:p>
     <w:p>
       <w:pPr>
@@ -5312,8 +5069,37 @@
         <w:rPr>
           <w:rFonts w:ascii="Times New Roman" w:eastAsia="Times New Roman" w:hAnsi="Times New Roman" w:cs="Times New Roman"/>
         </w:rPr>
-        <w:t>We worked great as a team on this project, mainly when we had to figure out the data and pick the stats tests. Our meetings helped us split up the work evenly. Everyone did their part without fail, and using GitHub kept us arranged. We could easily see our progress and didn’t run into any problems with different versions of files. Once we found our rhythm, things got easier, and the analysis wasn't so bad after planning it out. Ultimately, talking to each other and being a good team really made the project successful.</w:t>
-      </w:r>
+        <w:t xml:space="preserve">We worked </w:t>
+      </w:r>
+      <w:proofErr w:type="gramStart"/>
+      <w:r>
+        <w:rPr>
+          <w:rFonts w:ascii="Times New Roman" w:eastAsia="Times New Roman" w:hAnsi="Times New Roman" w:cs="Times New Roman"/>
+        </w:rPr>
+        <w:t xml:space="preserve">really </w:t>
+      </w:r>
+      <w:r>
+        <w:rPr>
+          <w:rFonts w:ascii="Times New Roman" w:eastAsia="Times New Roman" w:hAnsi="Times New Roman" w:cs="Times New Roman"/>
+        </w:rPr>
+        <w:t>well</w:t>
+      </w:r>
+      <w:proofErr w:type="gramEnd"/>
+      <w:r>
+        <w:rPr>
+          <w:rFonts w:ascii="Times New Roman" w:eastAsia="Times New Roman" w:hAnsi="Times New Roman" w:cs="Times New Roman"/>
+        </w:rPr>
+        <w:t xml:space="preserve"> together as a team throughout this project. While each person took the lead on a part, we still did everything together by sharing ideas and supporting each other. Figuring out the data and choosing the test was a shared task. Our meetings helped us stay on track, and using GitHub made collaboration smooth. Once we found our flow, the analysis became easier. Good planning, teamwork, and constant communication made the project a success.</w:t>
+      </w:r>
+    </w:p>
+    <w:p>
+      <w:pPr>
+        <w:pStyle w:val="ListParagraph"/>
+        <w:ind w:left="1440"/>
+        <w:rPr>
+          <w:rFonts w:ascii="Times New Roman" w:eastAsia="Times New Roman" w:hAnsi="Times New Roman" w:cs="Times New Roman"/>
+        </w:rPr>
+      </w:pPr>
     </w:p>
     <w:p>
       <w:pPr>
@@ -5469,7 +5255,6 @@
           <w:rFonts w:ascii="Times New Roman" w:eastAsia="Times New Roman" w:hAnsi="Times New Roman" w:cs="Times New Roman"/>
           <w:noProof/>
         </w:rPr>
-        <w:lastRenderedPageBreak/>
         <w:drawing>
           <wp:inline distT="0" distB="0" distL="0" distR="0" wp14:anchorId="1587C1AC" wp14:editId="597C7758">
             <wp:extent cx="4475714" cy="2685627"/>
@@ -6121,21 +5906,13 @@
         <w:ind w:left="1440"/>
         <w:rPr>
           <w:rFonts w:ascii="Times New Roman" w:eastAsia="Times New Roman" w:hAnsi="Times New Roman" w:cs="Times New Roman"/>
-          <w:lang w:val="en-IN"/>
-        </w:rPr>
-      </w:pPr>
-      <w:r>
-        <w:rPr>
-          <w:rFonts w:ascii="Times New Roman" w:eastAsia="Times New Roman" w:hAnsi="Times New Roman" w:cs="Times New Roman"/>
-        </w:rPr>
-        <w:t xml:space="preserve">The analysis revealed statistically significant geographical disparities in population growth patterns across continents. Africa demonstrated exceptional </w:t>
-      </w:r>
-      <w:r>
-        <w:rPr>
-          <w:rFonts w:ascii="Times New Roman" w:eastAsia="Times New Roman" w:hAnsi="Times New Roman" w:cs="Times New Roman"/>
-        </w:rPr>
-        <w:lastRenderedPageBreak/>
-        <w:t>population growth with 56 out of 58 countries (96.6%) experiencing positive growth, while Europe showed the opposite trend with only 19 of 47 countries (40.4%) growing. The chi-square test of independence yielded χ</w:t>
+        </w:rPr>
+      </w:pPr>
+      <w:r>
+        <w:rPr>
+          <w:rFonts w:ascii="Times New Roman" w:eastAsia="Times New Roman" w:hAnsi="Times New Roman" w:cs="Times New Roman"/>
+        </w:rPr>
+        <w:t>The analysis revealed statistically significant geographical disparities in population growth patterns across continents. Africa demonstrated exceptional population growth with 56 out of 58 countries (96.6%) experiencing positive growth, while Europe showed the opposite trend with only 19 of 47 countries (40.4%) growing. The chi-square test of independence yielded χ</w:t>
       </w:r>
       <w:proofErr w:type="gramStart"/>
       <w:r>
@@ -6151,31 +5928,6 @@
         </w:rPr>
         <w:t>4) = 43.873, p &lt; 0.0001, indicating a highly significant relationship between continent and population growth status that rejects the null hypothesis of proportional equality.</w:t>
       </w:r>
-      <w:r>
-        <w:rPr>
-          <w:rFonts w:ascii="Times New Roman" w:eastAsia="Times New Roman" w:hAnsi="Times New Roman" w:cs="Times New Roman"/>
-          <w:kern w:val="0"/>
-          <w:lang w:val="en-IN" w:eastAsia="en-IN"/>
-          <w14:ligatures w14:val="none"/>
-        </w:rPr>
-        <w:t xml:space="preserve"> </w:t>
-      </w:r>
-      <w:r>
-        <w:rPr>
-          <w:rFonts w:ascii="Times New Roman" w:eastAsia="Times New Roman" w:hAnsi="Times New Roman" w:cs="Times New Roman"/>
-          <w:lang w:val="en-IN"/>
-        </w:rPr>
-        <w:t>This demonstrates clearly that population growth is not distributed equally throughout the world and is strongly impacted by a nation's location.</w:t>
-      </w:r>
-    </w:p>
-    <w:p>
-      <w:pPr>
-        <w:pStyle w:val="ListParagraph"/>
-        <w:ind w:left="1440"/>
-        <w:rPr>
-          <w:rFonts w:ascii="Times New Roman" w:eastAsia="Times New Roman" w:hAnsi="Times New Roman" w:cs="Times New Roman"/>
-        </w:rPr>
-      </w:pPr>
     </w:p>
     <w:p>
       <w:pPr>
@@ -6222,7 +5974,6 @@
         <w:ind w:left="1440"/>
         <w:rPr>
           <w:rFonts w:ascii="Times New Roman" w:eastAsia="Times New Roman" w:hAnsi="Times New Roman" w:cs="Times New Roman"/>
-          <w:lang w:val="en-IN"/>
         </w:rPr>
       </w:pPr>
       <w:r>
@@ -6231,31 +5982,6 @@
         </w:rPr>
         <w:t>These findings demonstrate that population growth is not randomly distributed but follows distinct continental patterns, with Africa and Asia experiencing widespread demographic expansion while Europe faces systematic population decline. The statistically significant association (p &lt; 0.0001) suggests underlying structural factors—potentially including fertility rates, economic development stages, migration patterns, and regional policy frameworks—operate at continental scales. This has profound implications for global resource allocation, economic planning, sustainable development strategies, and region-specific demographic policies addressing these divergent growth trajectories.</w:t>
       </w:r>
-      <w:r>
-        <w:rPr>
-          <w:rFonts w:ascii="Times New Roman" w:eastAsia="Times New Roman" w:hAnsi="Times New Roman" w:cs="Times New Roman"/>
-          <w:kern w:val="0"/>
-          <w:lang w:val="en-IN" w:eastAsia="en-IN"/>
-          <w14:ligatures w14:val="none"/>
-        </w:rPr>
-        <w:t xml:space="preserve"> </w:t>
-      </w:r>
-      <w:r>
-        <w:rPr>
-          <w:rFonts w:ascii="Times New Roman" w:eastAsia="Times New Roman" w:hAnsi="Times New Roman" w:cs="Times New Roman"/>
-          <w:lang w:val="en-IN"/>
-        </w:rPr>
-        <w:t>Overall, the findings show that long-term regional trends rather than transient variations are increasingly influencing demographic change.</w:t>
-      </w:r>
-    </w:p>
-    <w:p>
-      <w:pPr>
-        <w:pStyle w:val="ListParagraph"/>
-        <w:ind w:left="1440"/>
-        <w:rPr>
-          <w:rFonts w:ascii="Times New Roman" w:eastAsia="Times New Roman" w:hAnsi="Times New Roman" w:cs="Times New Roman"/>
-        </w:rPr>
-      </w:pPr>
     </w:p>
     <w:p>
       <w:pPr>
@@ -6282,6 +6008,7 @@
         <w:rPr>
           <w:rFonts w:ascii="Times New Roman" w:eastAsia="Times New Roman" w:hAnsi="Times New Roman" w:cs="Times New Roman"/>
         </w:rPr>
+        <w:lastRenderedPageBreak/>
         <w:t>Reasons and/or implications for future work, limitations of your stud</w:t>
       </w:r>
       <w:r>
@@ -6306,7 +6033,6 @@
         <w:ind w:left="1440"/>
         <w:rPr>
           <w:rFonts w:ascii="Times New Roman" w:eastAsia="Times New Roman" w:hAnsi="Times New Roman" w:cs="Times New Roman"/>
-          <w:lang w:val="en-IN"/>
         </w:rPr>
       </w:pPr>
       <w:r>
@@ -6315,22 +6041,375 @@
         </w:rPr>
         <w:t>Limitations include binary growth classification and potential data currency issues. Future research should incorporate temporal analysis, examine sub-continental regions, and integrate socioeconomic indicators to create comprehensive demographic models. Additionally, investigating specific drivers—such as fertility rates, migration patterns, and urbanization trends—could better explain continental growth disparities and inform targeted policy interventions for sustainable population management across differing demographic regimes.</w:t>
       </w:r>
-      <w:r>
-        <w:rPr>
-          <w:rFonts w:ascii="Times New Roman" w:eastAsia="Times New Roman" w:hAnsi="Times New Roman" w:cs="Times New Roman"/>
-          <w:kern w:val="0"/>
-          <w:lang w:val="en-IN" w:eastAsia="en-IN"/>
-          <w14:ligatures w14:val="none"/>
-        </w:rPr>
-        <w:t xml:space="preserve"> </w:t>
-      </w:r>
-      <w:r>
-        <w:rPr>
-          <w:rFonts w:ascii="Times New Roman" w:eastAsia="Times New Roman" w:hAnsi="Times New Roman" w:cs="Times New Roman"/>
-          <w:lang w:val="en-IN"/>
-        </w:rPr>
-        <w:t>Adding more specific variables would be a straightforward way to improve future research and ensure that the analysis fully captures the complexity of population change.</w:t>
-      </w:r>
+    </w:p>
+    <w:p>
+      <w:pPr>
+        <w:pStyle w:val="ListParagraph"/>
+        <w:ind w:left="1440"/>
+        <w:rPr>
+          <w:rFonts w:ascii="Times New Roman" w:eastAsia="Times New Roman" w:hAnsi="Times New Roman" w:cs="Times New Roman"/>
+        </w:rPr>
+      </w:pPr>
+    </w:p>
+    <w:p>
+      <w:pPr>
+        <w:pStyle w:val="ListParagraph"/>
+        <w:ind w:left="1440"/>
+        <w:rPr>
+          <w:rFonts w:ascii="Times New Roman" w:eastAsia="Times New Roman" w:hAnsi="Times New Roman" w:cs="Times New Roman"/>
+        </w:rPr>
+      </w:pPr>
+    </w:p>
+    <w:p>
+      <w:pPr>
+        <w:pStyle w:val="ListParagraph"/>
+        <w:ind w:left="1440"/>
+        <w:rPr>
+          <w:rFonts w:ascii="Times New Roman" w:eastAsia="Times New Roman" w:hAnsi="Times New Roman" w:cs="Times New Roman"/>
+        </w:rPr>
+      </w:pPr>
+    </w:p>
+    <w:p>
+      <w:pPr>
+        <w:pStyle w:val="ListParagraph"/>
+        <w:ind w:left="1440"/>
+        <w:rPr>
+          <w:rFonts w:ascii="Times New Roman" w:eastAsia="Times New Roman" w:hAnsi="Times New Roman" w:cs="Times New Roman"/>
+        </w:rPr>
+      </w:pPr>
+    </w:p>
+    <w:p>
+      <w:pPr>
+        <w:pStyle w:val="ListParagraph"/>
+        <w:ind w:left="1440"/>
+        <w:rPr>
+          <w:rFonts w:ascii="Times New Roman" w:eastAsia="Times New Roman" w:hAnsi="Times New Roman" w:cs="Times New Roman"/>
+        </w:rPr>
+      </w:pPr>
+    </w:p>
+    <w:p>
+      <w:pPr>
+        <w:pStyle w:val="ListParagraph"/>
+        <w:ind w:left="1440"/>
+        <w:rPr>
+          <w:rFonts w:ascii="Times New Roman" w:eastAsia="Times New Roman" w:hAnsi="Times New Roman" w:cs="Times New Roman"/>
+        </w:rPr>
+      </w:pPr>
+    </w:p>
+    <w:p>
+      <w:pPr>
+        <w:pStyle w:val="ListParagraph"/>
+        <w:ind w:left="1440"/>
+        <w:rPr>
+          <w:rFonts w:ascii="Times New Roman" w:eastAsia="Times New Roman" w:hAnsi="Times New Roman" w:cs="Times New Roman"/>
+        </w:rPr>
+      </w:pPr>
+    </w:p>
+    <w:p>
+      <w:pPr>
+        <w:pStyle w:val="ListParagraph"/>
+        <w:ind w:left="1440"/>
+        <w:rPr>
+          <w:rFonts w:ascii="Times New Roman" w:eastAsia="Times New Roman" w:hAnsi="Times New Roman" w:cs="Times New Roman"/>
+        </w:rPr>
+      </w:pPr>
+    </w:p>
+    <w:p>
+      <w:pPr>
+        <w:pStyle w:val="ListParagraph"/>
+        <w:ind w:left="1440"/>
+        <w:rPr>
+          <w:rFonts w:ascii="Times New Roman" w:eastAsia="Times New Roman" w:hAnsi="Times New Roman" w:cs="Times New Roman"/>
+        </w:rPr>
+      </w:pPr>
+    </w:p>
+    <w:p>
+      <w:pPr>
+        <w:pStyle w:val="ListParagraph"/>
+        <w:ind w:left="1440"/>
+        <w:rPr>
+          <w:rFonts w:ascii="Times New Roman" w:eastAsia="Times New Roman" w:hAnsi="Times New Roman" w:cs="Times New Roman"/>
+        </w:rPr>
+      </w:pPr>
+    </w:p>
+    <w:p>
+      <w:pPr>
+        <w:pStyle w:val="ListParagraph"/>
+        <w:ind w:left="1440"/>
+        <w:rPr>
+          <w:rFonts w:ascii="Times New Roman" w:eastAsia="Times New Roman" w:hAnsi="Times New Roman" w:cs="Times New Roman"/>
+        </w:rPr>
+      </w:pPr>
+    </w:p>
+    <w:p>
+      <w:pPr>
+        <w:pStyle w:val="ListParagraph"/>
+        <w:ind w:left="1440"/>
+        <w:rPr>
+          <w:rFonts w:ascii="Times New Roman" w:eastAsia="Times New Roman" w:hAnsi="Times New Roman" w:cs="Times New Roman"/>
+        </w:rPr>
+      </w:pPr>
+    </w:p>
+    <w:p>
+      <w:pPr>
+        <w:pStyle w:val="ListParagraph"/>
+        <w:ind w:left="1440"/>
+        <w:rPr>
+          <w:rFonts w:ascii="Times New Roman" w:eastAsia="Times New Roman" w:hAnsi="Times New Roman" w:cs="Times New Roman"/>
+        </w:rPr>
+      </w:pPr>
+    </w:p>
+    <w:p>
+      <w:pPr>
+        <w:pStyle w:val="ListParagraph"/>
+        <w:ind w:left="1440"/>
+        <w:rPr>
+          <w:rFonts w:ascii="Times New Roman" w:eastAsia="Times New Roman" w:hAnsi="Times New Roman" w:cs="Times New Roman"/>
+        </w:rPr>
+      </w:pPr>
+    </w:p>
+    <w:p>
+      <w:pPr>
+        <w:pStyle w:val="ListParagraph"/>
+        <w:ind w:left="1440"/>
+        <w:rPr>
+          <w:rFonts w:ascii="Times New Roman" w:eastAsia="Times New Roman" w:hAnsi="Times New Roman" w:cs="Times New Roman"/>
+        </w:rPr>
+      </w:pPr>
+    </w:p>
+    <w:p>
+      <w:pPr>
+        <w:pStyle w:val="ListParagraph"/>
+        <w:ind w:left="1440"/>
+        <w:rPr>
+          <w:rFonts w:ascii="Times New Roman" w:eastAsia="Times New Roman" w:hAnsi="Times New Roman" w:cs="Times New Roman"/>
+        </w:rPr>
+      </w:pPr>
+    </w:p>
+    <w:p>
+      <w:pPr>
+        <w:pStyle w:val="ListParagraph"/>
+        <w:ind w:left="1440"/>
+        <w:rPr>
+          <w:rFonts w:ascii="Times New Roman" w:eastAsia="Times New Roman" w:hAnsi="Times New Roman" w:cs="Times New Roman"/>
+        </w:rPr>
+      </w:pPr>
+    </w:p>
+    <w:p>
+      <w:pPr>
+        <w:pStyle w:val="ListParagraph"/>
+        <w:ind w:left="1440"/>
+        <w:rPr>
+          <w:rFonts w:ascii="Times New Roman" w:eastAsia="Times New Roman" w:hAnsi="Times New Roman" w:cs="Times New Roman"/>
+        </w:rPr>
+      </w:pPr>
+    </w:p>
+    <w:p>
+      <w:pPr>
+        <w:pStyle w:val="ListParagraph"/>
+        <w:ind w:left="1440"/>
+        <w:rPr>
+          <w:rFonts w:ascii="Times New Roman" w:eastAsia="Times New Roman" w:hAnsi="Times New Roman" w:cs="Times New Roman"/>
+        </w:rPr>
+      </w:pPr>
+    </w:p>
+    <w:p>
+      <w:pPr>
+        <w:pStyle w:val="ListParagraph"/>
+        <w:ind w:left="1440"/>
+        <w:rPr>
+          <w:rFonts w:ascii="Times New Roman" w:eastAsia="Times New Roman" w:hAnsi="Times New Roman" w:cs="Times New Roman"/>
+        </w:rPr>
+      </w:pPr>
+    </w:p>
+    <w:p>
+      <w:pPr>
+        <w:pStyle w:val="ListParagraph"/>
+        <w:ind w:left="1440"/>
+        <w:rPr>
+          <w:rFonts w:ascii="Times New Roman" w:eastAsia="Times New Roman" w:hAnsi="Times New Roman" w:cs="Times New Roman"/>
+        </w:rPr>
+      </w:pPr>
+    </w:p>
+    <w:p>
+      <w:pPr>
+        <w:pStyle w:val="ListParagraph"/>
+        <w:ind w:left="1440"/>
+        <w:rPr>
+          <w:rFonts w:ascii="Times New Roman" w:eastAsia="Times New Roman" w:hAnsi="Times New Roman" w:cs="Times New Roman"/>
+        </w:rPr>
+      </w:pPr>
+    </w:p>
+    <w:p>
+      <w:pPr>
+        <w:pStyle w:val="ListParagraph"/>
+        <w:ind w:left="1440"/>
+        <w:rPr>
+          <w:rFonts w:ascii="Times New Roman" w:eastAsia="Times New Roman" w:hAnsi="Times New Roman" w:cs="Times New Roman"/>
+        </w:rPr>
+      </w:pPr>
+    </w:p>
+    <w:p>
+      <w:pPr>
+        <w:pStyle w:val="ListParagraph"/>
+        <w:ind w:left="1440"/>
+        <w:rPr>
+          <w:rFonts w:ascii="Times New Roman" w:eastAsia="Times New Roman" w:hAnsi="Times New Roman" w:cs="Times New Roman"/>
+        </w:rPr>
+      </w:pPr>
+    </w:p>
+    <w:p>
+      <w:pPr>
+        <w:pStyle w:val="ListParagraph"/>
+        <w:ind w:left="1440"/>
+        <w:rPr>
+          <w:rFonts w:ascii="Times New Roman" w:eastAsia="Times New Roman" w:hAnsi="Times New Roman" w:cs="Times New Roman"/>
+        </w:rPr>
+      </w:pPr>
+    </w:p>
+    <w:p>
+      <w:pPr>
+        <w:pStyle w:val="ListParagraph"/>
+        <w:ind w:left="1440"/>
+        <w:rPr>
+          <w:rFonts w:ascii="Times New Roman" w:eastAsia="Times New Roman" w:hAnsi="Times New Roman" w:cs="Times New Roman"/>
+        </w:rPr>
+      </w:pPr>
+    </w:p>
+    <w:p>
+      <w:pPr>
+        <w:pStyle w:val="ListParagraph"/>
+        <w:ind w:left="1440"/>
+        <w:rPr>
+          <w:rFonts w:ascii="Times New Roman" w:eastAsia="Times New Roman" w:hAnsi="Times New Roman" w:cs="Times New Roman"/>
+        </w:rPr>
+      </w:pPr>
+    </w:p>
+    <w:p>
+      <w:pPr>
+        <w:pStyle w:val="ListParagraph"/>
+        <w:ind w:left="1440"/>
+        <w:rPr>
+          <w:rFonts w:ascii="Times New Roman" w:eastAsia="Times New Roman" w:hAnsi="Times New Roman" w:cs="Times New Roman"/>
+        </w:rPr>
+      </w:pPr>
+    </w:p>
+    <w:p>
+      <w:pPr>
+        <w:pStyle w:val="ListParagraph"/>
+        <w:ind w:left="1440"/>
+        <w:rPr>
+          <w:rFonts w:ascii="Times New Roman" w:eastAsia="Times New Roman" w:hAnsi="Times New Roman" w:cs="Times New Roman"/>
+        </w:rPr>
+      </w:pPr>
+    </w:p>
+    <w:p>
+      <w:pPr>
+        <w:pStyle w:val="ListParagraph"/>
+        <w:ind w:left="1440"/>
+        <w:rPr>
+          <w:rFonts w:ascii="Times New Roman" w:eastAsia="Times New Roman" w:hAnsi="Times New Roman" w:cs="Times New Roman"/>
+        </w:rPr>
+      </w:pPr>
+    </w:p>
+    <w:p>
+      <w:pPr>
+        <w:pStyle w:val="ListParagraph"/>
+        <w:ind w:left="1440"/>
+        <w:rPr>
+          <w:rFonts w:ascii="Times New Roman" w:eastAsia="Times New Roman" w:hAnsi="Times New Roman" w:cs="Times New Roman"/>
+        </w:rPr>
+      </w:pPr>
+    </w:p>
+    <w:p>
+      <w:pPr>
+        <w:pStyle w:val="ListParagraph"/>
+        <w:ind w:left="1440"/>
+        <w:rPr>
+          <w:rFonts w:ascii="Times New Roman" w:eastAsia="Times New Roman" w:hAnsi="Times New Roman" w:cs="Times New Roman"/>
+        </w:rPr>
+      </w:pPr>
+    </w:p>
+    <w:p>
+      <w:pPr>
+        <w:pStyle w:val="ListParagraph"/>
+        <w:ind w:left="1440"/>
+        <w:rPr>
+          <w:rFonts w:ascii="Times New Roman" w:eastAsia="Times New Roman" w:hAnsi="Times New Roman" w:cs="Times New Roman"/>
+        </w:rPr>
+      </w:pPr>
+    </w:p>
+    <w:p>
+      <w:pPr>
+        <w:pStyle w:val="ListParagraph"/>
+        <w:ind w:left="1440"/>
+        <w:rPr>
+          <w:rFonts w:ascii="Times New Roman" w:eastAsia="Times New Roman" w:hAnsi="Times New Roman" w:cs="Times New Roman"/>
+        </w:rPr>
+      </w:pPr>
+    </w:p>
+    <w:p>
+      <w:pPr>
+        <w:pStyle w:val="ListParagraph"/>
+        <w:ind w:left="1440"/>
+        <w:rPr>
+          <w:rFonts w:ascii="Times New Roman" w:eastAsia="Times New Roman" w:hAnsi="Times New Roman" w:cs="Times New Roman"/>
+        </w:rPr>
+      </w:pPr>
+    </w:p>
+    <w:p>
+      <w:pPr>
+        <w:pStyle w:val="ListParagraph"/>
+        <w:ind w:left="1440"/>
+        <w:rPr>
+          <w:rFonts w:ascii="Times New Roman" w:eastAsia="Times New Roman" w:hAnsi="Times New Roman" w:cs="Times New Roman"/>
+        </w:rPr>
+      </w:pPr>
+    </w:p>
+    <w:p>
+      <w:pPr>
+        <w:pStyle w:val="ListParagraph"/>
+        <w:ind w:left="1440"/>
+        <w:rPr>
+          <w:rFonts w:ascii="Times New Roman" w:eastAsia="Times New Roman" w:hAnsi="Times New Roman" w:cs="Times New Roman"/>
+        </w:rPr>
+      </w:pPr>
+    </w:p>
+    <w:p>
+      <w:pPr>
+        <w:pStyle w:val="ListParagraph"/>
+        <w:ind w:left="1440"/>
+        <w:rPr>
+          <w:rFonts w:ascii="Times New Roman" w:eastAsia="Times New Roman" w:hAnsi="Times New Roman" w:cs="Times New Roman"/>
+        </w:rPr>
+      </w:pPr>
+    </w:p>
+    <w:p>
+      <w:pPr>
+        <w:pStyle w:val="ListParagraph"/>
+        <w:ind w:left="1440"/>
+        <w:rPr>
+          <w:rFonts w:ascii="Times New Roman" w:eastAsia="Times New Roman" w:hAnsi="Times New Roman" w:cs="Times New Roman"/>
+        </w:rPr>
+      </w:pPr>
+    </w:p>
+    <w:p>
+      <w:pPr>
+        <w:pStyle w:val="ListParagraph"/>
+        <w:ind w:left="1440"/>
+        <w:rPr>
+          <w:rFonts w:ascii="Times New Roman" w:eastAsia="Times New Roman" w:hAnsi="Times New Roman" w:cs="Times New Roman"/>
+        </w:rPr>
+      </w:pPr>
+    </w:p>
+    <w:p>
+      <w:pPr>
+        <w:pStyle w:val="ListParagraph"/>
+        <w:ind w:left="1440"/>
+        <w:rPr>
+          <w:rFonts w:ascii="Times New Roman" w:eastAsia="Times New Roman" w:hAnsi="Times New Roman" w:cs="Times New Roman"/>
+        </w:rPr>
+      </w:pPr>
     </w:p>
     <w:p>
       <w:pPr>
@@ -6456,77 +6535,478 @@
     </w:p>
     <w:p>
       <w:pPr>
-        <w:ind w:left="720"/>
-        <w:rPr>
-          <w:rFonts w:eastAsia="Times New Roman"/>
+        <w:spacing w:before="100" w:beforeAutospacing="1" w:after="100" w:afterAutospacing="1"/>
+        <w:ind w:left="1440" w:hanging="567"/>
+        <w:rPr>
+          <w:rFonts w:ascii="Times New Roman" w:eastAsia="Times New Roman" w:hAnsi="Times New Roman" w:cs="Times New Roman"/>
+          <w:kern w:val="0"/>
+          <w:lang w:val="en-GH" w:eastAsia="en-GB"/>
+          <w14:ligatures w14:val="none"/>
+        </w:rPr>
+      </w:pPr>
+      <w:r>
+        <w:rPr>
+          <w:rFonts w:ascii="Times New Roman" w:eastAsia="Times New Roman" w:hAnsi="Times New Roman" w:cs="Times New Roman"/>
+          <w:kern w:val="0"/>
+          <w:lang w:val="en-GH" w:eastAsia="en-GB"/>
+          <w14:ligatures w14:val="none"/>
+        </w:rPr>
+        <w:t xml:space="preserve">Bongaarts, J. (2016, February 24). </w:t>
+      </w:r>
+      <w:r>
+        <w:rPr>
+          <w:rFonts w:ascii="Times New Roman" w:eastAsia="Times New Roman" w:hAnsi="Times New Roman" w:cs="Times New Roman"/>
           <w:i/>
           <w:iCs/>
-          <w:lang w:val="en-US"/>
-        </w:rPr>
-      </w:pPr>
+          <w:kern w:val="0"/>
+          <w:lang w:val="en-GH" w:eastAsia="en-GB"/>
+          <w14:ligatures w14:val="none"/>
+        </w:rPr>
+        <w:t>Development: Slow down population growth</w:t>
+      </w:r>
+      <w:r>
+        <w:rPr>
+          <w:rFonts w:ascii="Times New Roman" w:eastAsia="Times New Roman" w:hAnsi="Times New Roman" w:cs="Times New Roman"/>
+          <w:kern w:val="0"/>
+          <w:lang w:val="en-GH" w:eastAsia="en-GB"/>
+          <w14:ligatures w14:val="none"/>
+        </w:rPr>
+        <w:t xml:space="preserve">. Nature News. </w:t>
+      </w:r>
+      <w:r>
+        <w:rPr>
+          <w:rFonts w:ascii="Times New Roman" w:eastAsia="Times New Roman" w:hAnsi="Times New Roman" w:cs="Times New Roman"/>
+          <w:kern w:val="0"/>
+          <w:lang w:val="en-GH" w:eastAsia="en-GB"/>
+          <w14:ligatures w14:val="none"/>
+        </w:rPr>
+        <w:fldChar w:fldCharType="begin"/>
+      </w:r>
+      <w:r>
+        <w:rPr>
+          <w:rFonts w:ascii="Times New Roman" w:eastAsia="Times New Roman" w:hAnsi="Times New Roman" w:cs="Times New Roman"/>
+          <w:kern w:val="0"/>
+          <w:lang w:val="en-GH" w:eastAsia="en-GB"/>
+          <w14:ligatures w14:val="none"/>
+        </w:rPr>
+        <w:instrText>HYPERLINK "</w:instrText>
+      </w:r>
+      <w:r>
+        <w:rPr>
+          <w:rFonts w:ascii="Times New Roman" w:eastAsia="Times New Roman" w:hAnsi="Times New Roman" w:cs="Times New Roman"/>
+          <w:kern w:val="0"/>
+          <w:lang w:val="en-GH" w:eastAsia="en-GB"/>
+          <w14:ligatures w14:val="none"/>
+        </w:rPr>
+        <w:instrText>https://www.nature.com/articles/530409a</w:instrText>
+      </w:r>
+      <w:r>
+        <w:rPr>
+          <w:rFonts w:ascii="Times New Roman" w:eastAsia="Times New Roman" w:hAnsi="Times New Roman" w:cs="Times New Roman"/>
+          <w:kern w:val="0"/>
+          <w:lang w:val="en-GH" w:eastAsia="en-GB"/>
+          <w14:ligatures w14:val="none"/>
+        </w:rPr>
+        <w:instrText>"</w:instrText>
+      </w:r>
+      <w:r>
+        <w:rPr>
+          <w:rFonts w:ascii="Times New Roman" w:eastAsia="Times New Roman" w:hAnsi="Times New Roman" w:cs="Times New Roman"/>
+          <w:kern w:val="0"/>
+          <w:lang w:val="en-GH" w:eastAsia="en-GB"/>
+          <w14:ligatures w14:val="none"/>
+        </w:rPr>
+      </w:r>
+      <w:r>
+        <w:rPr>
+          <w:rFonts w:ascii="Times New Roman" w:eastAsia="Times New Roman" w:hAnsi="Times New Roman" w:cs="Times New Roman"/>
+          <w:kern w:val="0"/>
+          <w:lang w:val="en-GH" w:eastAsia="en-GB"/>
+          <w14:ligatures w14:val="none"/>
+        </w:rPr>
+        <w:fldChar w:fldCharType="separate"/>
+      </w:r>
+      <w:r>
+        <w:rPr>
+          <w:rStyle w:val="Hyperlink"/>
+          <w:rFonts w:ascii="Times New Roman" w:eastAsia="Times New Roman" w:hAnsi="Times New Roman" w:cs="Times New Roman"/>
+          <w:kern w:val="0"/>
+          <w:lang w:val="en-GH" w:eastAsia="en-GB"/>
+          <w14:ligatures w14:val="none"/>
+        </w:rPr>
+        <w:t>https://www.nature.com/articles/530409a</w:t>
+      </w:r>
+      <w:r>
+        <w:rPr>
+          <w:rFonts w:ascii="Times New Roman" w:eastAsia="Times New Roman" w:hAnsi="Times New Roman" w:cs="Times New Roman"/>
+          <w:kern w:val="0"/>
+          <w:lang w:val="en-GH" w:eastAsia="en-GB"/>
+          <w14:ligatures w14:val="none"/>
+        </w:rPr>
+        <w:fldChar w:fldCharType="end"/>
+      </w:r>
+    </w:p>
+    <w:p>
+      <w:pPr>
+        <w:spacing w:before="100" w:beforeAutospacing="1" w:after="100" w:afterAutospacing="1"/>
+        <w:ind w:left="1440" w:hanging="507"/>
+        <w:rPr>
+          <w:rFonts w:ascii="Times New Roman" w:eastAsia="Times New Roman" w:hAnsi="Times New Roman" w:cs="Times New Roman"/>
+          <w:kern w:val="0"/>
+          <w:lang w:val="en-GH" w:eastAsia="en-GB"/>
+          <w14:ligatures w14:val="none"/>
+        </w:rPr>
+      </w:pPr>
+      <w:r>
+        <w:rPr>
+          <w:rFonts w:ascii="Times New Roman" w:eastAsia="Times New Roman" w:hAnsi="Times New Roman" w:cs="Times New Roman"/>
+          <w:kern w:val="0"/>
+          <w:lang w:val="en-GH" w:eastAsia="en-GB"/>
+          <w14:ligatures w14:val="none"/>
+        </w:rPr>
+        <w:t xml:space="preserve">Dyson, T. (2011, January 25). </w:t>
+      </w:r>
       <w:r>
         <w:rPr>
           <w:rFonts w:ascii="Times New Roman" w:eastAsia="Times New Roman" w:hAnsi="Times New Roman" w:cs="Times New Roman"/>
           <w:i/>
           <w:iCs/>
-        </w:rPr>
-        <w:t xml:space="preserve">1. </w:t>
-      </w:r>
-      <w:r>
-        <w:rPr>
-          <w:rFonts w:eastAsia="Times New Roman"/>
+          <w:kern w:val="0"/>
+          <w:lang w:val="en-GH" w:eastAsia="en-GB"/>
+          <w14:ligatures w14:val="none"/>
+        </w:rPr>
+        <w:t>The role of the demographic transition in the process of urbanization.</w:t>
+      </w:r>
+      <w:r>
+        <w:rPr>
+          <w:rFonts w:ascii="Times New Roman" w:eastAsia="Times New Roman" w:hAnsi="Times New Roman" w:cs="Times New Roman"/>
+          <w:kern w:val="0"/>
+          <w:lang w:val="en-GH" w:eastAsia="en-GB"/>
+          <w14:ligatures w14:val="none"/>
+        </w:rPr>
+        <w:t xml:space="preserve"> Wiley Online Library. </w:t>
+      </w:r>
+      <w:r>
+        <w:rPr>
+          <w:rFonts w:ascii="Times New Roman" w:eastAsia="Times New Roman" w:hAnsi="Times New Roman" w:cs="Times New Roman"/>
+          <w:kern w:val="0"/>
+          <w:lang w:val="en-GH" w:eastAsia="en-GB"/>
+          <w14:ligatures w14:val="none"/>
+        </w:rPr>
+        <w:fldChar w:fldCharType="begin"/>
+      </w:r>
+      <w:r>
+        <w:rPr>
+          <w:rFonts w:ascii="Times New Roman" w:eastAsia="Times New Roman" w:hAnsi="Times New Roman" w:cs="Times New Roman"/>
+          <w:kern w:val="0"/>
+          <w:lang w:val="en-GH" w:eastAsia="en-GB"/>
+          <w14:ligatures w14:val="none"/>
+        </w:rPr>
+        <w:instrText>HYPERLINK "</w:instrText>
+      </w:r>
+      <w:r>
+        <w:rPr>
+          <w:rFonts w:ascii="Times New Roman" w:eastAsia="Times New Roman" w:hAnsi="Times New Roman" w:cs="Times New Roman"/>
+          <w:kern w:val="0"/>
+          <w:lang w:val="en-GH" w:eastAsia="en-GB"/>
+          <w14:ligatures w14:val="none"/>
+        </w:rPr>
+        <w:instrText>http://onlinelibrary.wiley.com/doi/10.1111/j.1728-4457.2011.00377.x/abstract</w:instrText>
+      </w:r>
+      <w:r>
+        <w:rPr>
+          <w:rFonts w:ascii="Times New Roman" w:eastAsia="Times New Roman" w:hAnsi="Times New Roman" w:cs="Times New Roman"/>
+          <w:kern w:val="0"/>
+          <w:lang w:val="en-GH" w:eastAsia="en-GB"/>
+          <w14:ligatures w14:val="none"/>
+        </w:rPr>
+        <w:instrText>"</w:instrText>
+      </w:r>
+      <w:r>
+        <w:rPr>
+          <w:rFonts w:ascii="Times New Roman" w:eastAsia="Times New Roman" w:hAnsi="Times New Roman" w:cs="Times New Roman"/>
+          <w:kern w:val="0"/>
+          <w:lang w:val="en-GH" w:eastAsia="en-GB"/>
+          <w14:ligatures w14:val="none"/>
+        </w:rPr>
+      </w:r>
+      <w:r>
+        <w:rPr>
+          <w:rFonts w:ascii="Times New Roman" w:eastAsia="Times New Roman" w:hAnsi="Times New Roman" w:cs="Times New Roman"/>
+          <w:kern w:val="0"/>
+          <w:lang w:val="en-GH" w:eastAsia="en-GB"/>
+          <w14:ligatures w14:val="none"/>
+        </w:rPr>
+        <w:fldChar w:fldCharType="separate"/>
+      </w:r>
+      <w:r>
+        <w:rPr>
+          <w:rStyle w:val="Hyperlink"/>
+          <w:rFonts w:ascii="Times New Roman" w:eastAsia="Times New Roman" w:hAnsi="Times New Roman" w:cs="Times New Roman"/>
+          <w:kern w:val="0"/>
+          <w:lang w:val="en-GH" w:eastAsia="en-GB"/>
+          <w14:ligatures w14:val="none"/>
+        </w:rPr>
+        <w:t>http://onlinelibrary.wiley.com/doi/10.1111/j.1728-4457.2011.00377.x/abstract</w:t>
+      </w:r>
+      <w:r>
+        <w:rPr>
+          <w:rFonts w:ascii="Times New Roman" w:eastAsia="Times New Roman" w:hAnsi="Times New Roman" w:cs="Times New Roman"/>
+          <w:kern w:val="0"/>
+          <w:lang w:val="en-GH" w:eastAsia="en-GB"/>
+          <w14:ligatures w14:val="none"/>
+        </w:rPr>
+        <w:fldChar w:fldCharType="end"/>
+      </w:r>
+    </w:p>
+    <w:p>
+      <w:pPr>
+        <w:spacing w:before="100" w:beforeAutospacing="1" w:after="100" w:afterAutospacing="1"/>
+        <w:ind w:left="1440" w:hanging="567"/>
+        <w:rPr>
+          <w:rFonts w:ascii="Times New Roman" w:eastAsia="Times New Roman" w:hAnsi="Times New Roman" w:cs="Times New Roman"/>
+          <w:kern w:val="0"/>
+          <w:lang w:val="en-GH" w:eastAsia="en-GB"/>
+          <w14:ligatures w14:val="none"/>
+        </w:rPr>
+      </w:pPr>
+      <w:r>
+        <w:rPr>
+          <w:rFonts w:ascii="Times New Roman" w:eastAsia="Times New Roman" w:hAnsi="Times New Roman" w:cs="Times New Roman"/>
+          <w:kern w:val="0"/>
+          <w:lang w:val="en-GH" w:eastAsia="en-GB"/>
+          <w14:ligatures w14:val="none"/>
+        </w:rPr>
+        <w:t xml:space="preserve">Vollset, S. E., Goren, E., Yuan, C.-W., Cao, J., Smith, A. E., Hsiao, T., Bisignano, C., Azhar, G. S., Castro, E., Chalek, J., Dolgert, A. J., Frank, T., Fukutaki, K., Hay, S. I., Lozano, R., Mokdad, A. H., Nandakumar, V., Pierce, M., Pletcher, M., … Murray, C. J. (2020). Fertility, mortality, migration, and population scenarios for 195 countries and territories from 2017 to 2100: A forecasting analysis for the global burden of disease study. </w:t>
+      </w:r>
+      <w:r>
+        <w:rPr>
+          <w:rFonts w:ascii="Times New Roman" w:eastAsia="Times New Roman" w:hAnsi="Times New Roman" w:cs="Times New Roman"/>
           <w:i/>
           <w:iCs/>
-          <w:lang w:val="en-US"/>
-        </w:rPr>
-        <w:t>United Nations, Department of Economic and Social Affairs, Population Division. (2024). World Population Prospects 2024: Summary of Results. UN DESA/POP/2024/TR/NO. 4. New York: United Nations.</w:t>
-      </w:r>
-    </w:p>
-    <w:p>
-      <w:pPr>
-        <w:ind w:left="720"/>
+          <w:kern w:val="0"/>
+          <w:lang w:val="en-GH" w:eastAsia="en-GB"/>
+          <w14:ligatures w14:val="none"/>
+        </w:rPr>
+        <w:t>The Lancet</w:t>
+      </w:r>
+      <w:r>
+        <w:rPr>
+          <w:rFonts w:ascii="Times New Roman" w:eastAsia="Times New Roman" w:hAnsi="Times New Roman" w:cs="Times New Roman"/>
+          <w:kern w:val="0"/>
+          <w:lang w:val="en-GH" w:eastAsia="en-GB"/>
+          <w14:ligatures w14:val="none"/>
+        </w:rPr>
+        <w:t xml:space="preserve">, </w:t>
+      </w:r>
+      <w:r>
         <w:rPr>
           <w:rFonts w:ascii="Times New Roman" w:eastAsia="Times New Roman" w:hAnsi="Times New Roman" w:cs="Times New Roman"/>
           <w:i/>
           <w:iCs/>
-        </w:rPr>
-      </w:pPr>
+          <w:kern w:val="0"/>
+          <w:lang w:val="en-GH" w:eastAsia="en-GB"/>
+          <w14:ligatures w14:val="none"/>
+        </w:rPr>
+        <w:t>396</w:t>
+      </w:r>
+      <w:r>
+        <w:rPr>
+          <w:rFonts w:ascii="Times New Roman" w:eastAsia="Times New Roman" w:hAnsi="Times New Roman" w:cs="Times New Roman"/>
+          <w:kern w:val="0"/>
+          <w:lang w:val="en-GH" w:eastAsia="en-GB"/>
+          <w14:ligatures w14:val="none"/>
+        </w:rPr>
+        <w:t xml:space="preserve">(10258), 1285–1306. </w:t>
+      </w:r>
+      <w:r>
+        <w:rPr>
+          <w:rFonts w:ascii="Times New Roman" w:eastAsia="Times New Roman" w:hAnsi="Times New Roman" w:cs="Times New Roman"/>
+          <w:kern w:val="0"/>
+          <w:lang w:val="en-GH" w:eastAsia="en-GB"/>
+          <w14:ligatures w14:val="none"/>
+        </w:rPr>
+        <w:fldChar w:fldCharType="begin"/>
+      </w:r>
+      <w:r>
+        <w:rPr>
+          <w:rFonts w:ascii="Times New Roman" w:eastAsia="Times New Roman" w:hAnsi="Times New Roman" w:cs="Times New Roman"/>
+          <w:kern w:val="0"/>
+          <w:lang w:val="en-GH" w:eastAsia="en-GB"/>
+          <w14:ligatures w14:val="none"/>
+        </w:rPr>
+        <w:instrText>HYPERLINK "</w:instrText>
+      </w:r>
+      <w:r>
+        <w:rPr>
+          <w:rFonts w:ascii="Times New Roman" w:eastAsia="Times New Roman" w:hAnsi="Times New Roman" w:cs="Times New Roman"/>
+          <w:kern w:val="0"/>
+          <w:lang w:val="en-GH" w:eastAsia="en-GB"/>
+          <w14:ligatures w14:val="none"/>
+        </w:rPr>
+        <w:instrText>https://doi.org/10.1016/s0140-6736(20)30677-2</w:instrText>
+      </w:r>
+      <w:r>
+        <w:rPr>
+          <w:rFonts w:ascii="Times New Roman" w:eastAsia="Times New Roman" w:hAnsi="Times New Roman" w:cs="Times New Roman"/>
+          <w:kern w:val="0"/>
+          <w:lang w:val="en-GH" w:eastAsia="en-GB"/>
+          <w14:ligatures w14:val="none"/>
+        </w:rPr>
+        <w:instrText>"</w:instrText>
+      </w:r>
+      <w:r>
+        <w:rPr>
+          <w:rFonts w:ascii="Times New Roman" w:eastAsia="Times New Roman" w:hAnsi="Times New Roman" w:cs="Times New Roman"/>
+          <w:kern w:val="0"/>
+          <w:lang w:val="en-GH" w:eastAsia="en-GB"/>
+          <w14:ligatures w14:val="none"/>
+        </w:rPr>
+      </w:r>
+      <w:r>
+        <w:rPr>
+          <w:rFonts w:ascii="Times New Roman" w:eastAsia="Times New Roman" w:hAnsi="Times New Roman" w:cs="Times New Roman"/>
+          <w:kern w:val="0"/>
+          <w:lang w:val="en-GH" w:eastAsia="en-GB"/>
+          <w14:ligatures w14:val="none"/>
+        </w:rPr>
+        <w:fldChar w:fldCharType="separate"/>
+      </w:r>
+      <w:r>
+        <w:rPr>
+          <w:rStyle w:val="Hyperlink"/>
+          <w:rFonts w:ascii="Times New Roman" w:eastAsia="Times New Roman" w:hAnsi="Times New Roman" w:cs="Times New Roman"/>
+          <w:kern w:val="0"/>
+          <w:lang w:val="en-GH" w:eastAsia="en-GB"/>
+          <w14:ligatures w14:val="none"/>
+        </w:rPr>
+        <w:t>https://doi.org/10.1016/s0140-6736(20)30677-2</w:t>
+      </w:r>
+      <w:r>
+        <w:rPr>
+          <w:rFonts w:ascii="Times New Roman" w:eastAsia="Times New Roman" w:hAnsi="Times New Roman" w:cs="Times New Roman"/>
+          <w:kern w:val="0"/>
+          <w:lang w:val="en-GH" w:eastAsia="en-GB"/>
+          <w14:ligatures w14:val="none"/>
+        </w:rPr>
+        <w:fldChar w:fldCharType="end"/>
+      </w:r>
+    </w:p>
+    <w:p>
+      <w:pPr>
+        <w:spacing w:before="100" w:beforeAutospacing="1" w:after="100" w:afterAutospacing="1"/>
+        <w:ind w:left="1440" w:hanging="567"/>
+        <w:rPr>
+          <w:rFonts w:ascii="Times New Roman" w:eastAsia="Times New Roman" w:hAnsi="Times New Roman" w:cs="Times New Roman"/>
+          <w:kern w:val="0"/>
+          <w:lang w:val="en-GH" w:eastAsia="en-GB"/>
+          <w14:ligatures w14:val="none"/>
+        </w:rPr>
+      </w:pPr>
+      <w:r>
+        <w:rPr>
+          <w:rFonts w:ascii="Times New Roman" w:eastAsia="Times New Roman" w:hAnsi="Times New Roman" w:cs="Times New Roman"/>
+          <w:kern w:val="0"/>
+          <w:lang w:val="en-GH" w:eastAsia="en-GB"/>
+          <w14:ligatures w14:val="none"/>
+        </w:rPr>
+        <w:t xml:space="preserve">World population prospects 2024: Summary of results. (n.d.). </w:t>
+      </w:r>
+      <w:r>
+        <w:rPr>
+          <w:rFonts w:ascii="Times New Roman" w:eastAsia="Times New Roman" w:hAnsi="Times New Roman" w:cs="Times New Roman"/>
+          <w:kern w:val="0"/>
+          <w:lang w:val="en-GH" w:eastAsia="en-GB"/>
+          <w14:ligatures w14:val="none"/>
+        </w:rPr>
+        <w:fldChar w:fldCharType="begin"/>
+      </w:r>
+      <w:r>
+        <w:rPr>
+          <w:rFonts w:ascii="Times New Roman" w:eastAsia="Times New Roman" w:hAnsi="Times New Roman" w:cs="Times New Roman"/>
+          <w:kern w:val="0"/>
+          <w:lang w:val="en-GH" w:eastAsia="en-GB"/>
+          <w14:ligatures w14:val="none"/>
+        </w:rPr>
+        <w:instrText>HYPERLINK "</w:instrText>
+      </w:r>
+      <w:r>
+        <w:rPr>
+          <w:rFonts w:ascii="Times New Roman" w:eastAsia="Times New Roman" w:hAnsi="Times New Roman" w:cs="Times New Roman"/>
+          <w:kern w:val="0"/>
+          <w:lang w:val="en-GH" w:eastAsia="en-GB"/>
+          <w14:ligatures w14:val="none"/>
+        </w:rPr>
+        <w:instrText>https://population.un.org/wpp/assets/Files/WPP2024_Summary-of-Results.pdf</w:instrText>
+      </w:r>
+      <w:r>
+        <w:rPr>
+          <w:rFonts w:ascii="Times New Roman" w:eastAsia="Times New Roman" w:hAnsi="Times New Roman" w:cs="Times New Roman"/>
+          <w:kern w:val="0"/>
+          <w:lang w:val="en-GH" w:eastAsia="en-GB"/>
+          <w14:ligatures w14:val="none"/>
+        </w:rPr>
+        <w:instrText>"</w:instrText>
+      </w:r>
+      <w:r>
+        <w:rPr>
+          <w:rFonts w:ascii="Times New Roman" w:eastAsia="Times New Roman" w:hAnsi="Times New Roman" w:cs="Times New Roman"/>
+          <w:kern w:val="0"/>
+          <w:lang w:val="en-GH" w:eastAsia="en-GB"/>
+          <w14:ligatures w14:val="none"/>
+        </w:rPr>
+      </w:r>
+      <w:r>
+        <w:rPr>
+          <w:rFonts w:ascii="Times New Roman" w:eastAsia="Times New Roman" w:hAnsi="Times New Roman" w:cs="Times New Roman"/>
+          <w:kern w:val="0"/>
+          <w:lang w:val="en-GH" w:eastAsia="en-GB"/>
+          <w14:ligatures w14:val="none"/>
+        </w:rPr>
+        <w:fldChar w:fldCharType="separate"/>
+      </w:r>
+      <w:r>
+        <w:rPr>
+          <w:rStyle w:val="Hyperlink"/>
+          <w:rFonts w:ascii="Times New Roman" w:eastAsia="Times New Roman" w:hAnsi="Times New Roman" w:cs="Times New Roman"/>
+          <w:kern w:val="0"/>
+          <w:lang w:val="en-GH" w:eastAsia="en-GB"/>
+          <w14:ligatures w14:val="none"/>
+        </w:rPr>
+        <w:t>https://population.un.org/wpp/assets/Files/WPP2024_Summary-of-Results.pdf</w:t>
+      </w:r>
+      <w:r>
+        <w:rPr>
+          <w:rFonts w:ascii="Times New Roman" w:eastAsia="Times New Roman" w:hAnsi="Times New Roman" w:cs="Times New Roman"/>
+          <w:kern w:val="0"/>
+          <w:lang w:val="en-GH" w:eastAsia="en-GB"/>
+          <w14:ligatures w14:val="none"/>
+        </w:rPr>
+        <w:fldChar w:fldCharType="end"/>
+      </w:r>
+      <w:r>
+        <w:rPr>
+          <w:rFonts w:ascii="Times New Roman" w:eastAsia="Times New Roman" w:hAnsi="Times New Roman" w:cs="Times New Roman"/>
+          <w:kern w:val="0"/>
+          <w:lang w:val="en-GH" w:eastAsia="en-GB"/>
+          <w14:ligatures w14:val="none"/>
+        </w:rPr>
+        <w:t xml:space="preserve"> </w:t>
+      </w:r>
     </w:p>
     <w:p>
       <w:pPr>
         <w:ind w:left="720"/>
         <w:rPr>
-          <w:rFonts w:eastAsia="Times New Roman"/>
-          <w:i/>
-          <w:iCs/>
-          <w:lang w:val="en-US"/>
-        </w:rPr>
-      </w:pPr>
-      <w:r>
-        <w:rPr>
-          <w:rFonts w:ascii="Times New Roman" w:eastAsia="Times New Roman" w:hAnsi="Times New Roman" w:cs="Times New Roman"/>
-          <w:i/>
-          <w:iCs/>
-        </w:rPr>
-        <w:t xml:space="preserve">2. </w:t>
-      </w:r>
-      <w:r>
-        <w:rPr>
-          <w:rFonts w:eastAsia="Times New Roman"/>
-          <w:i/>
-          <w:iCs/>
-          <w:lang w:val="en-US"/>
-        </w:rPr>
-        <w:t>Dyson, T. (2011). The role of the demographic transition in the process of urbanization. Population and Development Review, 37(s1), 34-54.</w:t>
-      </w:r>
+          <w:rFonts w:ascii="Times New Roman" w:eastAsia="Times New Roman" w:hAnsi="Times New Roman" w:cs="Times New Roman"/>
+        </w:rPr>
+      </w:pPr>
     </w:p>
     <w:p>
       <w:pPr>
         <w:ind w:left="720"/>
         <w:rPr>
           <w:rFonts w:ascii="Times New Roman" w:eastAsia="Times New Roman" w:hAnsi="Times New Roman" w:cs="Times New Roman"/>
-          <w:i/>
-          <w:iCs/>
         </w:rPr>
       </w:pPr>
     </w:p>
@@ -6534,40 +7014,201 @@
       <w:pPr>
         <w:ind w:left="720"/>
         <w:rPr>
-          <w:rFonts w:eastAsia="Times New Roman"/>
-          <w:i/>
-          <w:iCs/>
-          <w:lang w:val="en-US"/>
-        </w:rPr>
-      </w:pPr>
-      <w:r>
-        <w:rPr>
-          <w:rFonts w:ascii="Times New Roman" w:eastAsia="Times New Roman" w:hAnsi="Times New Roman" w:cs="Times New Roman"/>
-          <w:i/>
-          <w:iCs/>
-        </w:rPr>
-        <w:t xml:space="preserve">3. </w:t>
-      </w:r>
-      <w:proofErr w:type="spellStart"/>
-      <w:r>
-        <w:rPr>
-          <w:rFonts w:eastAsia="Times New Roman"/>
-          <w:i/>
-          <w:iCs/>
-          <w:lang w:val="en-US"/>
-        </w:rPr>
-        <w:t>Bongaarts</w:t>
-      </w:r>
-      <w:proofErr w:type="spellEnd"/>
-      <w:r>
-        <w:rPr>
-          <w:rFonts w:eastAsia="Times New Roman"/>
-          <w:i/>
-          <w:iCs/>
-          <w:lang w:val="en-US"/>
-        </w:rPr>
-        <w:t>, J. (2016). Development: Slow down population growth. Nature, 530(7591), 409-412.</w:t>
-      </w:r>
+          <w:rFonts w:ascii="Times New Roman" w:eastAsia="Times New Roman" w:hAnsi="Times New Roman" w:cs="Times New Roman"/>
+        </w:rPr>
+      </w:pPr>
+    </w:p>
+    <w:p>
+      <w:pPr>
+        <w:ind w:left="720"/>
+        <w:rPr>
+          <w:rFonts w:ascii="Times New Roman" w:eastAsia="Times New Roman" w:hAnsi="Times New Roman" w:cs="Times New Roman"/>
+        </w:rPr>
+      </w:pPr>
+    </w:p>
+    <w:p>
+      <w:pPr>
+        <w:ind w:left="720"/>
+        <w:rPr>
+          <w:rFonts w:ascii="Times New Roman" w:eastAsia="Times New Roman" w:hAnsi="Times New Roman" w:cs="Times New Roman"/>
+        </w:rPr>
+      </w:pPr>
+    </w:p>
+    <w:p>
+      <w:pPr>
+        <w:ind w:left="720"/>
+        <w:rPr>
+          <w:rFonts w:ascii="Times New Roman" w:eastAsia="Times New Roman" w:hAnsi="Times New Roman" w:cs="Times New Roman"/>
+        </w:rPr>
+      </w:pPr>
+    </w:p>
+    <w:p>
+      <w:pPr>
+        <w:ind w:left="720"/>
+        <w:rPr>
+          <w:rFonts w:ascii="Times New Roman" w:eastAsia="Times New Roman" w:hAnsi="Times New Roman" w:cs="Times New Roman"/>
+        </w:rPr>
+      </w:pPr>
+    </w:p>
+    <w:p>
+      <w:pPr>
+        <w:ind w:left="720"/>
+        <w:rPr>
+          <w:rFonts w:ascii="Times New Roman" w:eastAsia="Times New Roman" w:hAnsi="Times New Roman" w:cs="Times New Roman"/>
+        </w:rPr>
+      </w:pPr>
+    </w:p>
+    <w:p>
+      <w:pPr>
+        <w:ind w:left="720"/>
+        <w:rPr>
+          <w:rFonts w:ascii="Times New Roman" w:eastAsia="Times New Roman" w:hAnsi="Times New Roman" w:cs="Times New Roman"/>
+        </w:rPr>
+      </w:pPr>
+    </w:p>
+    <w:p>
+      <w:pPr>
+        <w:ind w:left="720"/>
+        <w:rPr>
+          <w:rFonts w:ascii="Times New Roman" w:eastAsia="Times New Roman" w:hAnsi="Times New Roman" w:cs="Times New Roman"/>
+        </w:rPr>
+      </w:pPr>
+    </w:p>
+    <w:p>
+      <w:pPr>
+        <w:ind w:left="720"/>
+        <w:rPr>
+          <w:rFonts w:ascii="Times New Roman" w:eastAsia="Times New Roman" w:hAnsi="Times New Roman" w:cs="Times New Roman"/>
+        </w:rPr>
+      </w:pPr>
+    </w:p>
+    <w:p>
+      <w:pPr>
+        <w:ind w:left="720"/>
+        <w:rPr>
+          <w:rFonts w:ascii="Times New Roman" w:eastAsia="Times New Roman" w:hAnsi="Times New Roman" w:cs="Times New Roman"/>
+        </w:rPr>
+      </w:pPr>
+    </w:p>
+    <w:p>
+      <w:pPr>
+        <w:ind w:left="720"/>
+        <w:rPr>
+          <w:rFonts w:ascii="Times New Roman" w:eastAsia="Times New Roman" w:hAnsi="Times New Roman" w:cs="Times New Roman"/>
+        </w:rPr>
+      </w:pPr>
+    </w:p>
+    <w:p>
+      <w:pPr>
+        <w:ind w:left="720"/>
+        <w:rPr>
+          <w:rFonts w:ascii="Times New Roman" w:eastAsia="Times New Roman" w:hAnsi="Times New Roman" w:cs="Times New Roman"/>
+        </w:rPr>
+      </w:pPr>
+    </w:p>
+    <w:p>
+      <w:pPr>
+        <w:ind w:left="720"/>
+        <w:rPr>
+          <w:rFonts w:ascii="Times New Roman" w:eastAsia="Times New Roman" w:hAnsi="Times New Roman" w:cs="Times New Roman"/>
+        </w:rPr>
+      </w:pPr>
+    </w:p>
+    <w:p>
+      <w:pPr>
+        <w:ind w:left="720"/>
+        <w:rPr>
+          <w:rFonts w:ascii="Times New Roman" w:eastAsia="Times New Roman" w:hAnsi="Times New Roman" w:cs="Times New Roman"/>
+        </w:rPr>
+      </w:pPr>
+    </w:p>
+    <w:p>
+      <w:pPr>
+        <w:ind w:left="720"/>
+        <w:rPr>
+          <w:rFonts w:ascii="Times New Roman" w:eastAsia="Times New Roman" w:hAnsi="Times New Roman" w:cs="Times New Roman"/>
+        </w:rPr>
+      </w:pPr>
+    </w:p>
+    <w:p>
+      <w:pPr>
+        <w:ind w:left="720"/>
+        <w:rPr>
+          <w:rFonts w:ascii="Times New Roman" w:eastAsia="Times New Roman" w:hAnsi="Times New Roman" w:cs="Times New Roman"/>
+        </w:rPr>
+      </w:pPr>
+    </w:p>
+    <w:p>
+      <w:pPr>
+        <w:ind w:left="720"/>
+        <w:rPr>
+          <w:rFonts w:ascii="Times New Roman" w:eastAsia="Times New Roman" w:hAnsi="Times New Roman" w:cs="Times New Roman"/>
+        </w:rPr>
+      </w:pPr>
+    </w:p>
+    <w:p>
+      <w:pPr>
+        <w:ind w:left="720"/>
+        <w:rPr>
+          <w:rFonts w:ascii="Times New Roman" w:eastAsia="Times New Roman" w:hAnsi="Times New Roman" w:cs="Times New Roman"/>
+        </w:rPr>
+      </w:pPr>
+    </w:p>
+    <w:p>
+      <w:pPr>
+        <w:ind w:left="720"/>
+        <w:rPr>
+          <w:rFonts w:ascii="Times New Roman" w:eastAsia="Times New Roman" w:hAnsi="Times New Roman" w:cs="Times New Roman"/>
+        </w:rPr>
+      </w:pPr>
+    </w:p>
+    <w:p>
+      <w:pPr>
+        <w:ind w:left="720"/>
+        <w:rPr>
+          <w:rFonts w:ascii="Times New Roman" w:eastAsia="Times New Roman" w:hAnsi="Times New Roman" w:cs="Times New Roman"/>
+        </w:rPr>
+      </w:pPr>
+    </w:p>
+    <w:p>
+      <w:pPr>
+        <w:ind w:left="720"/>
+        <w:rPr>
+          <w:rFonts w:ascii="Times New Roman" w:eastAsia="Times New Roman" w:hAnsi="Times New Roman" w:cs="Times New Roman"/>
+        </w:rPr>
+      </w:pPr>
+    </w:p>
+    <w:p>
+      <w:pPr>
+        <w:ind w:left="720"/>
+        <w:rPr>
+          <w:rFonts w:ascii="Times New Roman" w:eastAsia="Times New Roman" w:hAnsi="Times New Roman" w:cs="Times New Roman"/>
+        </w:rPr>
+      </w:pPr>
+    </w:p>
+    <w:p>
+      <w:pPr>
+        <w:ind w:left="720"/>
+        <w:rPr>
+          <w:rFonts w:ascii="Times New Roman" w:eastAsia="Times New Roman" w:hAnsi="Times New Roman" w:cs="Times New Roman"/>
+        </w:rPr>
+      </w:pPr>
+    </w:p>
+    <w:p>
+      <w:pPr>
+        <w:ind w:left="720"/>
+        <w:rPr>
+          <w:rFonts w:ascii="Times New Roman" w:eastAsia="Times New Roman" w:hAnsi="Times New Roman" w:cs="Times New Roman"/>
+        </w:rPr>
+      </w:pPr>
+    </w:p>
+    <w:p>
+      <w:pPr>
+        <w:ind w:left="720"/>
+        <w:rPr>
+          <w:rFonts w:ascii="Times New Roman" w:eastAsia="Times New Roman" w:hAnsi="Times New Roman" w:cs="Times New Roman"/>
+        </w:rPr>
+      </w:pPr>
     </w:p>
     <w:p>
       <w:pPr>
@@ -11990,7 +12631,6 @@
     <w:basedOn w:val="Normal"/>
     <w:link w:val="HeaderChar"/>
     <w:uiPriority w:val="99"/>
-    <w:semiHidden/>
     <w:unhideWhenUsed/>
     <w:rsid w:val="00BC4CBB"/>
     <w:pPr>
@@ -12005,7 +12645,6 @@
     <w:basedOn w:val="DefaultParagraphFont"/>
     <w:link w:val="Header"/>
     <w:uiPriority w:val="99"/>
-    <w:semiHidden/>
     <w:rsid w:val="00BC4CBB"/>
   </w:style>
   <w:style w:type="character" w:styleId="CommentReference">
@@ -12139,6 +12778,18 @@
         <w:insideV w:val="single" w:sz="4" w:space="0" w:color="auto"/>
       </w:tblBorders>
     </w:tblPr>
+  </w:style>
+  <w:style w:type="character" w:styleId="FollowedHyperlink">
+    <w:name w:val="FollowedHyperlink"/>
+    <w:basedOn w:val="DefaultParagraphFont"/>
+    <w:uiPriority w:val="99"/>
+    <w:semiHidden/>
+    <w:unhideWhenUsed/>
+    <w:rsid w:val="003E5E30"/>
+    <w:rPr>
+      <w:color w:val="96607D" w:themeColor="followedHyperlink"/>
+      <w:u w:val="single"/>
+    </w:rPr>
   </w:style>
 </w:styles>
 </file>
@@ -12439,11 +13090,46 @@
 </file>
 
 <file path=customXml/item1.xml><?xml version="1.0" encoding="utf-8"?>
-<b:Sources xmlns:b="http://schemas.openxmlformats.org/officeDocument/2006/bibliography" xmlns="http://schemas.openxmlformats.org/officeDocument/2006/bibliography" SelectedStyle="\APASixthEditionOfficeOnline.xsl" StyleName="APA" Version="6"/>
+<b:Sources xmlns:b="http://schemas.openxmlformats.org/officeDocument/2006/bibliography" xmlns="http://schemas.openxmlformats.org/officeDocument/2006/bibliography" SelectedStyle="/APASixthEditionOfficeOnline.xsl" StyleName="APA" Version="6">
+  <b:Source>
+    <b:Tag>nit24</b:Tag>
+    <b:SourceType>InternetSite</b:SourceType>
+    <b:Guid>{DA937950-258C-1F4D-89DF-05AF89A45034}</b:Guid>
+    <b:Title>World Population Prospects 2024: Summary of Results</b:Title>
+    <b:Year>2024</b:Year>
+    <b:Author>
+      <b:Author>
+        <b:Corporate>nited Nations Department of Economic and Social Affairs, Population Division</b:Corporate>
+      </b:Author>
+    </b:Author>
+    <b:InternetSiteTitle>United Nations</b:InternetSiteTitle>
+    <b:URL>https://population.un.org/wpp/assets/Files/WPP2024_Summary-of-Results.pdf</b:URL>
+    <b:Month>June</b:Month>
+    <b:Day>17</b:Day>
+    <b:RefOrder>2</b:RefOrder>
+  </b:Source>
+  <b:Source>
+    <b:Tag>Uni241</b:Tag>
+    <b:SourceType>InternetSite</b:SourceType>
+    <b:Guid>{960A2223-988D-024E-A32B-9BE9A389F89F}</b:Guid>
+    <b:Author>
+      <b:Author>
+        <b:Corporate>United Nations Department of Economic and Social Affairs, Population Division</b:Corporate>
+      </b:Author>
+    </b:Author>
+    <b:Title>World Population Prospects 2024: Summary of Results  </b:Title>
+    <b:InternetSiteTitle> United Nations</b:InternetSiteTitle>
+    <b:URL>https://population.un.org/wpp/assets/Files/WPP2024_Summary-of-Results.pdf</b:URL>
+    <b:Year>2024</b:Year>
+    <b:Month>June</b:Month>
+    <b:Day>17</b:Day>
+    <b:RefOrder>1</b:RefOrder>
+  </b:Source>
+</b:Sources>
 </file>
 
 <file path=customXml/itemProps1.xml><?xml version="1.0" encoding="utf-8"?>
-<ds:datastoreItem xmlns:ds="http://schemas.openxmlformats.org/officeDocument/2006/customXml" ds:itemID="{256B80A5-60A8-4679-8A99-081CDB7F4AB9}">
+<ds:datastoreItem xmlns:ds="http://schemas.openxmlformats.org/officeDocument/2006/customXml" ds:itemID="{6911E59B-1233-C046-ADFC-67880F9D6DBC}">
   <ds:schemaRefs>
     <ds:schemaRef ds:uri="http://schemas.openxmlformats.org/officeDocument/2006/bibliography"/>
   </ds:schemaRefs>

</xml_diff>

<commit_message>
Finalised conclusions and structured the reference list as well
</commit_message>
<xml_diff>
--- a/7COM1079_Final report_Team_A48.docx
+++ b/7COM1079_Final report_Team_A48.docx
@@ -5875,6 +5875,14 @@
     <w:p>
       <w:pPr>
         <w:pStyle w:val="ListParagraph"/>
+        <w:rPr>
+          <w:rFonts w:ascii="Times New Roman" w:eastAsia="Times New Roman" w:hAnsi="Times New Roman" w:cs="Times New Roman"/>
+        </w:rPr>
+      </w:pPr>
+    </w:p>
+    <w:p>
+      <w:pPr>
+        <w:pStyle w:val="ListParagraph"/>
         <w:numPr>
           <w:ilvl w:val="1"/>
           <w:numId w:val="32"/>
@@ -5912,7 +5920,7 @@
         <w:rPr>
           <w:rFonts w:ascii="Times New Roman" w:eastAsia="Times New Roman" w:hAnsi="Times New Roman" w:cs="Times New Roman"/>
         </w:rPr>
-        <w:t>The analysis revealed statistically significant geographical disparities in population growth patterns across continents. Africa demonstrated exceptional population growth with 56 out of 58 countries (96.6%) experiencing positive growth, while Europe showed the opposite trend with only 19 of 47 countries (40.4%) growing. The chi-square test of independence yielded χ</w:t>
+        <w:t>Our analysis showed clear and significant differences in population growth across continents. Africa stood out with 56 out of 58 countries (96.6 percent) growing, while Europe had the opposite trend, with only 19 out of 47 (40.4 percent) showing growth. The Chi-square test gave χ</w:t>
       </w:r>
       <w:proofErr w:type="gramStart"/>
       <w:r>
@@ -5926,7 +5934,7 @@
         <w:rPr>
           <w:rFonts w:ascii="Times New Roman" w:eastAsia="Times New Roman" w:hAnsi="Times New Roman" w:cs="Times New Roman"/>
         </w:rPr>
-        <w:t>4) = 43.873, p &lt; 0.0001, indicating a highly significant relationship between continent and population growth status that rejects the null hypothesis of proportional equality.</w:t>
+        <w:t>4) = 43.873 and a p-value less than 0.0001, meaning we rejected the null hypothesis. So, growth status is clearly connected to continent, and the pattern we found is not random.</w:t>
       </w:r>
     </w:p>
     <w:p>
@@ -5948,8 +5956,6 @@
         <w:ind w:hanging="720"/>
         <w:rPr>
           <w:rFonts w:ascii="Times New Roman" w:eastAsia="Times New Roman" w:hAnsi="Times New Roman" w:cs="Times New Roman"/>
-          <w:b/>
-          <w:bCs/>
         </w:rPr>
       </w:pPr>
       <w:r>
@@ -5970,7 +5976,6 @@
     </w:p>
     <w:p>
       <w:pPr>
-        <w:pStyle w:val="ListParagraph"/>
         <w:ind w:left="1440"/>
         <w:rPr>
           <w:rFonts w:ascii="Times New Roman" w:eastAsia="Times New Roman" w:hAnsi="Times New Roman" w:cs="Times New Roman"/>
@@ -5980,11 +5985,12 @@
         <w:rPr>
           <w:rFonts w:ascii="Times New Roman" w:eastAsia="Times New Roman" w:hAnsi="Times New Roman" w:cs="Times New Roman"/>
         </w:rPr>
-        <w:t>These findings demonstrate that population growth is not randomly distributed but follows distinct continental patterns, with Africa and Asia experiencing widespread demographic expansion while Europe faces systematic population decline. The statistically significant association (p &lt; 0.0001) suggests underlying structural factors—potentially including fertility rates, economic development stages, migration patterns, and regional policy frameworks—operate at continental scales. This has profound implications for global resource allocation, economic planning, sustainable development strategies, and region-specific demographic policies addressing these divergent growth trajectories.</w:t>
-      </w:r>
-    </w:p>
-    <w:p>
-      <w:pPr>
+        <w:t>What we found shows that population growth isn’t random but clearly follows regional patterns. Africa and Asia are seeing strong growth, while Europe is steadily declining. Since the p-value was so small (p &lt; 0.0001), this difference is real and not by chance. It likely comes from structural factors like fertility rates, migration, and policy. These results matter because they affect global planning, how resources are shared, and what kind of policies each region might need.</w:t>
+      </w:r>
+    </w:p>
+    <w:p>
+      <w:pPr>
+        <w:ind w:left="1440"/>
         <w:rPr>
           <w:rFonts w:ascii="Times New Roman" w:eastAsia="Times New Roman" w:hAnsi="Times New Roman" w:cs="Times New Roman"/>
           <w:b/>
@@ -6008,14 +6014,38 @@
         <w:rPr>
           <w:rFonts w:ascii="Times New Roman" w:eastAsia="Times New Roman" w:hAnsi="Times New Roman" w:cs="Times New Roman"/>
         </w:rPr>
+        <w:t>Reasons and/or implications for future work, limitations of your stud</w:t>
+      </w:r>
+      <w:r>
+        <w:rPr>
+          <w:rFonts w:ascii="Times New Roman" w:eastAsia="Times New Roman" w:hAnsi="Times New Roman" w:cs="Times New Roman"/>
+        </w:rPr>
+        <w:t xml:space="preserve">y </w:t>
+      </w:r>
+    </w:p>
+    <w:p>
+      <w:pPr>
+        <w:pStyle w:val="ListParagraph"/>
+        <w:ind w:left="1440"/>
+        <w:rPr>
+          <w:rFonts w:ascii="Times New Roman" w:eastAsia="Times New Roman" w:hAnsi="Times New Roman" w:cs="Times New Roman"/>
+        </w:rPr>
+      </w:pPr>
+    </w:p>
+    <w:p>
+      <w:pPr>
+        <w:pStyle w:val="ListParagraph"/>
+        <w:ind w:left="1440"/>
+        <w:rPr>
+          <w:rFonts w:ascii="Times New Roman" w:eastAsia="Times New Roman" w:hAnsi="Times New Roman" w:cs="Times New Roman"/>
+        </w:rPr>
+      </w:pPr>
+      <w:r>
+        <w:rPr>
+          <w:rFonts w:ascii="Times New Roman" w:eastAsia="Times New Roman" w:hAnsi="Times New Roman" w:cs="Times New Roman"/>
+        </w:rPr>
         <w:lastRenderedPageBreak/>
-        <w:t>Reasons and/or implications for future work, limitations of your stud</w:t>
-      </w:r>
-      <w:r>
-        <w:rPr>
-          <w:rFonts w:ascii="Times New Roman" w:eastAsia="Times New Roman" w:hAnsi="Times New Roman" w:cs="Times New Roman"/>
-        </w:rPr>
-        <w:t xml:space="preserve">y </w:t>
+        <w:t>A key limitation was classifying growth as only growing or declining, which oversimplified some cases. The dataset might also be slightly outdated. Future research should explore regional patterns, use updated data, and include other factors like fertility, migration, or economy to better explain differences and guide population policy planning.</w:t>
       </w:r>
     </w:p>
     <w:p>
@@ -6026,21 +6056,6 @@
           <w:rFonts w:ascii="Times New Roman" w:eastAsia="Times New Roman" w:hAnsi="Times New Roman" w:cs="Times New Roman"/>
         </w:rPr>
       </w:pPr>
-    </w:p>
-    <w:p>
-      <w:pPr>
-        <w:pStyle w:val="ListParagraph"/>
-        <w:ind w:left="1440"/>
-        <w:rPr>
-          <w:rFonts w:ascii="Times New Roman" w:eastAsia="Times New Roman" w:hAnsi="Times New Roman" w:cs="Times New Roman"/>
-        </w:rPr>
-      </w:pPr>
-      <w:r>
-        <w:rPr>
-          <w:rFonts w:ascii="Times New Roman" w:eastAsia="Times New Roman" w:hAnsi="Times New Roman" w:cs="Times New Roman"/>
-        </w:rPr>
-        <w:t>Limitations include binary growth classification and potential data currency issues. Future research should incorporate temporal analysis, examine sub-continental regions, and integrate socioeconomic indicators to create comprehensive demographic models. Additionally, investigating specific drivers—such as fertility rates, migration patterns, and urbanization trends—could better explain continental growth disparities and inform targeted policy interventions for sustainable population management across differing demographic regimes.</w:t>
-      </w:r>
     </w:p>
     <w:p>
       <w:pPr>
@@ -6462,6 +6477,7 @@
         <w:rPr>
           <w:rFonts w:ascii="Times New Roman" w:eastAsia="Times New Roman" w:hAnsi="Times New Roman" w:cs="Times New Roman"/>
         </w:rPr>
+        <w:lastRenderedPageBreak/>
         <w:t>Reference list</w:t>
       </w:r>
       <w:r>
@@ -7242,6 +7258,7 @@
         <w:rPr>
           <w:rFonts w:ascii="Times New Roman" w:eastAsia="Times New Roman" w:hAnsi="Times New Roman" w:cs="Times New Roman"/>
         </w:rPr>
+        <w:lastRenderedPageBreak/>
         <w:t xml:space="preserve">Appendices </w:t>
       </w:r>
     </w:p>

</xml_diff>

<commit_message>
updated the layout Page Number top right As APA style
</commit_message>
<xml_diff>
--- a/7COM1079_Final report_Team_A48.docx
+++ b/7COM1079_Final report_Team_A48.docx
@@ -1589,7 +1589,7 @@
               <w:tab w:val="right" w:leader="dot" w:pos="9016"/>
             </w:tabs>
             <w:rPr>
-              <w:rFonts w:ascii="Times New Roman" w:hAnsi="Times New Roman"/>
+              <w:rFonts w:cstheme="minorBidi"/>
               <w:noProof/>
               <w:kern w:val="2"/>
               <w:sz w:val="24"/>
@@ -1615,7 +1615,7 @@
             </w:rPr>
             <w:fldChar w:fldCharType="separate"/>
           </w:r>
-          <w:hyperlink w:anchor="_Toc216369221" w:history="1">
+          <w:hyperlink w:anchor="_Toc216370166" w:history="1">
             <w:r>
               <w:rPr>
                 <w:rStyle w:val="Hyperlink"/>
@@ -1626,7 +1626,6 @@
             </w:r>
             <w:r>
               <w:rPr>
-                <w:rFonts w:ascii="Times New Roman" w:hAnsi="Times New Roman"/>
                 <w:noProof/>
                 <w:webHidden/>
               </w:rPr>
@@ -1634,7 +1633,6 @@
             </w:r>
             <w:r>
               <w:rPr>
-                <w:rFonts w:ascii="Times New Roman" w:hAnsi="Times New Roman"/>
                 <w:noProof/>
                 <w:webHidden/>
               </w:rPr>
@@ -1642,22 +1640,19 @@
             </w:r>
             <w:r>
               <w:rPr>
-                <w:rFonts w:ascii="Times New Roman" w:hAnsi="Times New Roman"/>
-                <w:noProof/>
-                <w:webHidden/>
-              </w:rPr>
-              <w:instrText xml:space="preserve"> PAGEREF _Toc216369221 \h </w:instrText>
-            </w:r>
-            <w:r>
-              <w:rPr>
-                <w:rFonts w:ascii="Times New Roman" w:hAnsi="Times New Roman"/>
-                <w:noProof/>
-                <w:webHidden/>
-              </w:rPr>
-            </w:r>
-            <w:r>
-              <w:rPr>
-                <w:rFonts w:ascii="Times New Roman" w:hAnsi="Times New Roman"/>
+                <w:noProof/>
+                <w:webHidden/>
+              </w:rPr>
+              <w:instrText xml:space="preserve"> PAGEREF _Toc216370166 \h </w:instrText>
+            </w:r>
+            <w:r>
+              <w:rPr>
+                <w:noProof/>
+                <w:webHidden/>
+              </w:rPr>
+            </w:r>
+            <w:r>
+              <w:rPr>
                 <w:noProof/>
                 <w:webHidden/>
               </w:rPr>
@@ -1665,15 +1660,13 @@
             </w:r>
             <w:r>
               <w:rPr>
-                <w:rFonts w:ascii="Times New Roman" w:hAnsi="Times New Roman"/>
-                <w:noProof/>
-                <w:webHidden/>
-              </w:rPr>
-              <w:t>6</w:t>
-            </w:r>
-            <w:r>
-              <w:rPr>
-                <w:rFonts w:ascii="Times New Roman" w:hAnsi="Times New Roman"/>
+                <w:noProof/>
+                <w:webHidden/>
+              </w:rPr>
+              <w:t>4</w:t>
+            </w:r>
+            <w:r>
+              <w:rPr>
                 <w:noProof/>
                 <w:webHidden/>
               </w:rPr>
@@ -1688,7 +1681,7 @@
               <w:tab w:val="right" w:leader="dot" w:pos="9016"/>
             </w:tabs>
             <w:rPr>
-              <w:rFonts w:ascii="Times New Roman" w:hAnsi="Times New Roman"/>
+              <w:rFonts w:cstheme="minorBidi"/>
               <w:noProof/>
               <w:kern w:val="2"/>
               <w:sz w:val="24"/>
@@ -1696,7 +1689,7 @@
               <w14:ligatures w14:val="standardContextual"/>
             </w:rPr>
           </w:pPr>
-          <w:hyperlink w:anchor="_Toc216369222" w:history="1">
+          <w:hyperlink w:anchor="_Toc216370167" w:history="1">
             <w:r>
               <w:rPr>
                 <w:rStyle w:val="Hyperlink"/>
@@ -1717,7 +1710,6 @@
             </w:r>
             <w:r>
               <w:rPr>
-                <w:rFonts w:ascii="Times New Roman" w:hAnsi="Times New Roman"/>
                 <w:noProof/>
                 <w:webHidden/>
               </w:rPr>
@@ -1725,7 +1717,6 @@
             </w:r>
             <w:r>
               <w:rPr>
-                <w:rFonts w:ascii="Times New Roman" w:hAnsi="Times New Roman"/>
                 <w:noProof/>
                 <w:webHidden/>
               </w:rPr>
@@ -1733,22 +1724,19 @@
             </w:r>
             <w:r>
               <w:rPr>
-                <w:rFonts w:ascii="Times New Roman" w:hAnsi="Times New Roman"/>
-                <w:noProof/>
-                <w:webHidden/>
-              </w:rPr>
-              <w:instrText xml:space="preserve"> PAGEREF _Toc216369222 \h </w:instrText>
-            </w:r>
-            <w:r>
-              <w:rPr>
-                <w:rFonts w:ascii="Times New Roman" w:hAnsi="Times New Roman"/>
-                <w:noProof/>
-                <w:webHidden/>
-              </w:rPr>
-            </w:r>
-            <w:r>
-              <w:rPr>
-                <w:rFonts w:ascii="Times New Roman" w:hAnsi="Times New Roman"/>
+                <w:noProof/>
+                <w:webHidden/>
+              </w:rPr>
+              <w:instrText xml:space="preserve"> PAGEREF _Toc216370167 \h </w:instrText>
+            </w:r>
+            <w:r>
+              <w:rPr>
+                <w:noProof/>
+                <w:webHidden/>
+              </w:rPr>
+            </w:r>
+            <w:r>
+              <w:rPr>
                 <w:noProof/>
                 <w:webHidden/>
               </w:rPr>
@@ -1756,15 +1744,13 @@
             </w:r>
             <w:r>
               <w:rPr>
-                <w:rFonts w:ascii="Times New Roman" w:hAnsi="Times New Roman"/>
-                <w:noProof/>
-                <w:webHidden/>
-              </w:rPr>
-              <w:t>6</w:t>
-            </w:r>
-            <w:r>
-              <w:rPr>
-                <w:rFonts w:ascii="Times New Roman" w:hAnsi="Times New Roman"/>
+                <w:noProof/>
+                <w:webHidden/>
+              </w:rPr>
+              <w:t>4</w:t>
+            </w:r>
+            <w:r>
+              <w:rPr>
                 <w:noProof/>
                 <w:webHidden/>
               </w:rPr>
@@ -1779,7 +1765,7 @@
               <w:tab w:val="right" w:leader="dot" w:pos="9016"/>
             </w:tabs>
             <w:rPr>
-              <w:rFonts w:ascii="Times New Roman" w:hAnsi="Times New Roman"/>
+              <w:rFonts w:cstheme="minorBidi"/>
               <w:noProof/>
               <w:kern w:val="2"/>
               <w:sz w:val="24"/>
@@ -1787,7 +1773,7 @@
               <w14:ligatures w14:val="standardContextual"/>
             </w:rPr>
           </w:pPr>
-          <w:hyperlink w:anchor="_Toc216369223" w:history="1">
+          <w:hyperlink w:anchor="_Toc216370168" w:history="1">
             <w:r>
               <w:rPr>
                 <w:rStyle w:val="Hyperlink"/>
@@ -1808,7 +1794,6 @@
             </w:r>
             <w:r>
               <w:rPr>
-                <w:rFonts w:ascii="Times New Roman" w:hAnsi="Times New Roman"/>
                 <w:noProof/>
                 <w:webHidden/>
               </w:rPr>
@@ -1816,7 +1801,6 @@
             </w:r>
             <w:r>
               <w:rPr>
-                <w:rFonts w:ascii="Times New Roman" w:hAnsi="Times New Roman"/>
                 <w:noProof/>
                 <w:webHidden/>
               </w:rPr>
@@ -1824,22 +1808,19 @@
             </w:r>
             <w:r>
               <w:rPr>
-                <w:rFonts w:ascii="Times New Roman" w:hAnsi="Times New Roman"/>
-                <w:noProof/>
-                <w:webHidden/>
-              </w:rPr>
-              <w:instrText xml:space="preserve"> PAGEREF _Toc216369223 \h </w:instrText>
-            </w:r>
-            <w:r>
-              <w:rPr>
-                <w:rFonts w:ascii="Times New Roman" w:hAnsi="Times New Roman"/>
-                <w:noProof/>
-                <w:webHidden/>
-              </w:rPr>
-            </w:r>
-            <w:r>
-              <w:rPr>
-                <w:rFonts w:ascii="Times New Roman" w:hAnsi="Times New Roman"/>
+                <w:noProof/>
+                <w:webHidden/>
+              </w:rPr>
+              <w:instrText xml:space="preserve"> PAGEREF _Toc216370168 \h </w:instrText>
+            </w:r>
+            <w:r>
+              <w:rPr>
+                <w:noProof/>
+                <w:webHidden/>
+              </w:rPr>
+            </w:r>
+            <w:r>
+              <w:rPr>
                 <w:noProof/>
                 <w:webHidden/>
               </w:rPr>
@@ -1847,15 +1828,13 @@
             </w:r>
             <w:r>
               <w:rPr>
-                <w:rFonts w:ascii="Times New Roman" w:hAnsi="Times New Roman"/>
-                <w:noProof/>
-                <w:webHidden/>
-              </w:rPr>
-              <w:t>6</w:t>
-            </w:r>
-            <w:r>
-              <w:rPr>
-                <w:rFonts w:ascii="Times New Roman" w:hAnsi="Times New Roman"/>
+                <w:noProof/>
+                <w:webHidden/>
+              </w:rPr>
+              <w:t>4</w:t>
+            </w:r>
+            <w:r>
+              <w:rPr>
                 <w:noProof/>
                 <w:webHidden/>
               </w:rPr>
@@ -1870,7 +1849,7 @@
               <w:tab w:val="right" w:leader="dot" w:pos="9016"/>
             </w:tabs>
             <w:rPr>
-              <w:rFonts w:ascii="Times New Roman" w:hAnsi="Times New Roman"/>
+              <w:rFonts w:cstheme="minorBidi"/>
               <w:noProof/>
               <w:kern w:val="2"/>
               <w:sz w:val="24"/>
@@ -1878,7 +1857,7 @@
               <w14:ligatures w14:val="standardContextual"/>
             </w:rPr>
           </w:pPr>
-          <w:hyperlink w:anchor="_Toc216369224" w:history="1">
+          <w:hyperlink w:anchor="_Toc216370169" w:history="1">
             <w:r>
               <w:rPr>
                 <w:rStyle w:val="Hyperlink"/>
@@ -1899,7 +1878,6 @@
             </w:r>
             <w:r>
               <w:rPr>
-                <w:rFonts w:ascii="Times New Roman" w:hAnsi="Times New Roman"/>
                 <w:noProof/>
                 <w:webHidden/>
               </w:rPr>
@@ -1907,7 +1885,6 @@
             </w:r>
             <w:r>
               <w:rPr>
-                <w:rFonts w:ascii="Times New Roman" w:hAnsi="Times New Roman"/>
                 <w:noProof/>
                 <w:webHidden/>
               </w:rPr>
@@ -1915,22 +1892,19 @@
             </w:r>
             <w:r>
               <w:rPr>
-                <w:rFonts w:ascii="Times New Roman" w:hAnsi="Times New Roman"/>
-                <w:noProof/>
-                <w:webHidden/>
-              </w:rPr>
-              <w:instrText xml:space="preserve"> PAGEREF _Toc216369224 \h </w:instrText>
-            </w:r>
-            <w:r>
-              <w:rPr>
-                <w:rFonts w:ascii="Times New Roman" w:hAnsi="Times New Roman"/>
-                <w:noProof/>
-                <w:webHidden/>
-              </w:rPr>
-            </w:r>
-            <w:r>
-              <w:rPr>
-                <w:rFonts w:ascii="Times New Roman" w:hAnsi="Times New Roman"/>
+                <w:noProof/>
+                <w:webHidden/>
+              </w:rPr>
+              <w:instrText xml:space="preserve"> PAGEREF _Toc216370169 \h </w:instrText>
+            </w:r>
+            <w:r>
+              <w:rPr>
+                <w:noProof/>
+                <w:webHidden/>
+              </w:rPr>
+            </w:r>
+            <w:r>
+              <w:rPr>
                 <w:noProof/>
                 <w:webHidden/>
               </w:rPr>
@@ -1938,15 +1912,13 @@
             </w:r>
             <w:r>
               <w:rPr>
-                <w:rFonts w:ascii="Times New Roman" w:hAnsi="Times New Roman"/>
-                <w:noProof/>
-                <w:webHidden/>
-              </w:rPr>
-              <w:t>6</w:t>
-            </w:r>
-            <w:r>
-              <w:rPr>
-                <w:rFonts w:ascii="Times New Roman" w:hAnsi="Times New Roman"/>
+                <w:noProof/>
+                <w:webHidden/>
+              </w:rPr>
+              <w:t>4</w:t>
+            </w:r>
+            <w:r>
+              <w:rPr>
                 <w:noProof/>
                 <w:webHidden/>
               </w:rPr>
@@ -1961,7 +1933,7 @@
               <w:tab w:val="right" w:leader="dot" w:pos="9016"/>
             </w:tabs>
             <w:rPr>
-              <w:rFonts w:ascii="Times New Roman" w:hAnsi="Times New Roman"/>
+              <w:rFonts w:cstheme="minorBidi"/>
               <w:noProof/>
               <w:kern w:val="2"/>
               <w:sz w:val="24"/>
@@ -1969,7 +1941,7 @@
               <w14:ligatures w14:val="standardContextual"/>
             </w:rPr>
           </w:pPr>
-          <w:hyperlink w:anchor="_Toc216369225" w:history="1">
+          <w:hyperlink w:anchor="_Toc216370170" w:history="1">
             <w:r>
               <w:rPr>
                 <w:rStyle w:val="Hyperlink"/>
@@ -1990,7 +1962,6 @@
             </w:r>
             <w:r>
               <w:rPr>
-                <w:rFonts w:ascii="Times New Roman" w:hAnsi="Times New Roman"/>
                 <w:noProof/>
                 <w:webHidden/>
               </w:rPr>
@@ -1998,7 +1969,6 @@
             </w:r>
             <w:r>
               <w:rPr>
-                <w:rFonts w:ascii="Times New Roman" w:hAnsi="Times New Roman"/>
                 <w:noProof/>
                 <w:webHidden/>
               </w:rPr>
@@ -2006,22 +1976,19 @@
             </w:r>
             <w:r>
               <w:rPr>
-                <w:rFonts w:ascii="Times New Roman" w:hAnsi="Times New Roman"/>
-                <w:noProof/>
-                <w:webHidden/>
-              </w:rPr>
-              <w:instrText xml:space="preserve"> PAGEREF _Toc216369225 \h </w:instrText>
-            </w:r>
-            <w:r>
-              <w:rPr>
-                <w:rFonts w:ascii="Times New Roman" w:hAnsi="Times New Roman"/>
-                <w:noProof/>
-                <w:webHidden/>
-              </w:rPr>
-            </w:r>
-            <w:r>
-              <w:rPr>
-                <w:rFonts w:ascii="Times New Roman" w:hAnsi="Times New Roman"/>
+                <w:noProof/>
+                <w:webHidden/>
+              </w:rPr>
+              <w:instrText xml:space="preserve"> PAGEREF _Toc216370170 \h </w:instrText>
+            </w:r>
+            <w:r>
+              <w:rPr>
+                <w:noProof/>
+                <w:webHidden/>
+              </w:rPr>
+            </w:r>
+            <w:r>
+              <w:rPr>
                 <w:noProof/>
                 <w:webHidden/>
               </w:rPr>
@@ -2029,15 +1996,13 @@
             </w:r>
             <w:r>
               <w:rPr>
-                <w:rFonts w:ascii="Times New Roman" w:hAnsi="Times New Roman"/>
-                <w:noProof/>
-                <w:webHidden/>
-              </w:rPr>
-              <w:t>6</w:t>
-            </w:r>
-            <w:r>
-              <w:rPr>
-                <w:rFonts w:ascii="Times New Roman" w:hAnsi="Times New Roman"/>
+                <w:noProof/>
+                <w:webHidden/>
+              </w:rPr>
+              <w:t>4</w:t>
+            </w:r>
+            <w:r>
+              <w:rPr>
                 <w:noProof/>
                 <w:webHidden/>
               </w:rPr>
@@ -2052,7 +2017,7 @@
               <w:tab w:val="right" w:leader="dot" w:pos="9016"/>
             </w:tabs>
             <w:rPr>
-              <w:rFonts w:ascii="Times New Roman" w:hAnsi="Times New Roman"/>
+              <w:rFonts w:cstheme="minorBidi"/>
               <w:noProof/>
               <w:kern w:val="2"/>
               <w:sz w:val="24"/>
@@ -2060,7 +2025,7 @@
               <w14:ligatures w14:val="standardContextual"/>
             </w:rPr>
           </w:pPr>
-          <w:hyperlink w:anchor="_Toc216369226" w:history="1">
+          <w:hyperlink w:anchor="_Toc216370171" w:history="1">
             <w:r>
               <w:rPr>
                 <w:rStyle w:val="Hyperlink"/>
@@ -2071,7 +2036,6 @@
             </w:r>
             <w:r>
               <w:rPr>
-                <w:rFonts w:ascii="Times New Roman" w:hAnsi="Times New Roman"/>
                 <w:noProof/>
                 <w:webHidden/>
               </w:rPr>
@@ -2079,7 +2043,6 @@
             </w:r>
             <w:r>
               <w:rPr>
-                <w:rFonts w:ascii="Times New Roman" w:hAnsi="Times New Roman"/>
                 <w:noProof/>
                 <w:webHidden/>
               </w:rPr>
@@ -2087,22 +2050,19 @@
             </w:r>
             <w:r>
               <w:rPr>
-                <w:rFonts w:ascii="Times New Roman" w:hAnsi="Times New Roman"/>
-                <w:noProof/>
-                <w:webHidden/>
-              </w:rPr>
-              <w:instrText xml:space="preserve"> PAGEREF _Toc216369226 \h </w:instrText>
-            </w:r>
-            <w:r>
-              <w:rPr>
-                <w:rFonts w:ascii="Times New Roman" w:hAnsi="Times New Roman"/>
-                <w:noProof/>
-                <w:webHidden/>
-              </w:rPr>
-            </w:r>
-            <w:r>
-              <w:rPr>
-                <w:rFonts w:ascii="Times New Roman" w:hAnsi="Times New Roman"/>
+                <w:noProof/>
+                <w:webHidden/>
+              </w:rPr>
+              <w:instrText xml:space="preserve"> PAGEREF _Toc216370171 \h </w:instrText>
+            </w:r>
+            <w:r>
+              <w:rPr>
+                <w:noProof/>
+                <w:webHidden/>
+              </w:rPr>
+            </w:r>
+            <w:r>
+              <w:rPr>
                 <w:noProof/>
                 <w:webHidden/>
               </w:rPr>
@@ -2110,15 +2070,13 @@
             </w:r>
             <w:r>
               <w:rPr>
-                <w:rFonts w:ascii="Times New Roman" w:hAnsi="Times New Roman"/>
-                <w:noProof/>
-                <w:webHidden/>
-              </w:rPr>
-              <w:t>7</w:t>
-            </w:r>
-            <w:r>
-              <w:rPr>
-                <w:rFonts w:ascii="Times New Roman" w:hAnsi="Times New Roman"/>
+                <w:noProof/>
+                <w:webHidden/>
+              </w:rPr>
+              <w:t>5</w:t>
+            </w:r>
+            <w:r>
+              <w:rPr>
                 <w:noProof/>
                 <w:webHidden/>
               </w:rPr>
@@ -2133,7 +2091,7 @@
               <w:tab w:val="right" w:leader="dot" w:pos="9016"/>
             </w:tabs>
             <w:rPr>
-              <w:rFonts w:ascii="Times New Roman" w:hAnsi="Times New Roman"/>
+              <w:rFonts w:cstheme="minorBidi"/>
               <w:noProof/>
               <w:kern w:val="2"/>
               <w:sz w:val="24"/>
@@ -2141,7 +2099,7 @@
               <w14:ligatures w14:val="standardContextual"/>
             </w:rPr>
           </w:pPr>
-          <w:hyperlink w:anchor="_Toc216369227" w:history="1">
+          <w:hyperlink w:anchor="_Toc216370172" w:history="1">
             <w:r>
               <w:rPr>
                 <w:rStyle w:val="Hyperlink"/>
@@ -2152,7 +2110,6 @@
             </w:r>
             <w:r>
               <w:rPr>
-                <w:rFonts w:ascii="Times New Roman" w:hAnsi="Times New Roman"/>
                 <w:noProof/>
                 <w:webHidden/>
               </w:rPr>
@@ -2160,7 +2117,6 @@
             </w:r>
             <w:r>
               <w:rPr>
-                <w:rFonts w:ascii="Times New Roman" w:hAnsi="Times New Roman"/>
                 <w:noProof/>
                 <w:webHidden/>
               </w:rPr>
@@ -2168,22 +2124,19 @@
             </w:r>
             <w:r>
               <w:rPr>
-                <w:rFonts w:ascii="Times New Roman" w:hAnsi="Times New Roman"/>
-                <w:noProof/>
-                <w:webHidden/>
-              </w:rPr>
-              <w:instrText xml:space="preserve"> PAGEREF _Toc216369227 \h </w:instrText>
-            </w:r>
-            <w:r>
-              <w:rPr>
-                <w:rFonts w:ascii="Times New Roman" w:hAnsi="Times New Roman"/>
-                <w:noProof/>
-                <w:webHidden/>
-              </w:rPr>
-            </w:r>
-            <w:r>
-              <w:rPr>
-                <w:rFonts w:ascii="Times New Roman" w:hAnsi="Times New Roman"/>
+                <w:noProof/>
+                <w:webHidden/>
+              </w:rPr>
+              <w:instrText xml:space="preserve"> PAGEREF _Toc216370172 \h </w:instrText>
+            </w:r>
+            <w:r>
+              <w:rPr>
+                <w:noProof/>
+                <w:webHidden/>
+              </w:rPr>
+            </w:r>
+            <w:r>
+              <w:rPr>
                 <w:noProof/>
                 <w:webHidden/>
               </w:rPr>
@@ -2191,15 +2144,13 @@
             </w:r>
             <w:r>
               <w:rPr>
-                <w:rFonts w:ascii="Times New Roman" w:hAnsi="Times New Roman"/>
-                <w:noProof/>
-                <w:webHidden/>
-              </w:rPr>
-              <w:t>7</w:t>
-            </w:r>
-            <w:r>
-              <w:rPr>
-                <w:rFonts w:ascii="Times New Roman" w:hAnsi="Times New Roman"/>
+                <w:noProof/>
+                <w:webHidden/>
+              </w:rPr>
+              <w:t>5</w:t>
+            </w:r>
+            <w:r>
+              <w:rPr>
                 <w:noProof/>
                 <w:webHidden/>
               </w:rPr>
@@ -2214,7 +2165,7 @@
               <w:tab w:val="right" w:leader="dot" w:pos="9016"/>
             </w:tabs>
             <w:rPr>
-              <w:rFonts w:ascii="Times New Roman" w:hAnsi="Times New Roman"/>
+              <w:rFonts w:cstheme="minorBidi"/>
               <w:noProof/>
               <w:kern w:val="2"/>
               <w:sz w:val="24"/>
@@ -2222,7 +2173,7 @@
               <w14:ligatures w14:val="standardContextual"/>
             </w:rPr>
           </w:pPr>
-          <w:hyperlink w:anchor="_Toc216369228" w:history="1">
+          <w:hyperlink w:anchor="_Toc216370173" w:history="1">
             <w:r>
               <w:rPr>
                 <w:rStyle w:val="Hyperlink"/>
@@ -2251,7 +2202,6 @@
             </w:r>
             <w:r>
               <w:rPr>
-                <w:rFonts w:ascii="Times New Roman" w:hAnsi="Times New Roman"/>
                 <w:noProof/>
                 <w:webHidden/>
               </w:rPr>
@@ -2259,7 +2209,6 @@
             </w:r>
             <w:r>
               <w:rPr>
-                <w:rFonts w:ascii="Times New Roman" w:hAnsi="Times New Roman"/>
                 <w:noProof/>
                 <w:webHidden/>
               </w:rPr>
@@ -2267,22 +2216,19 @@
             </w:r>
             <w:r>
               <w:rPr>
-                <w:rFonts w:ascii="Times New Roman" w:hAnsi="Times New Roman"/>
-                <w:noProof/>
-                <w:webHidden/>
-              </w:rPr>
-              <w:instrText xml:space="preserve"> PAGEREF _Toc216369228 \h </w:instrText>
-            </w:r>
-            <w:r>
-              <w:rPr>
-                <w:rFonts w:ascii="Times New Roman" w:hAnsi="Times New Roman"/>
-                <w:noProof/>
-                <w:webHidden/>
-              </w:rPr>
-            </w:r>
-            <w:r>
-              <w:rPr>
-                <w:rFonts w:ascii="Times New Roman" w:hAnsi="Times New Roman"/>
+                <w:noProof/>
+                <w:webHidden/>
+              </w:rPr>
+              <w:instrText xml:space="preserve"> PAGEREF _Toc216370173 \h </w:instrText>
+            </w:r>
+            <w:r>
+              <w:rPr>
+                <w:noProof/>
+                <w:webHidden/>
+              </w:rPr>
+            </w:r>
+            <w:r>
+              <w:rPr>
                 <w:noProof/>
                 <w:webHidden/>
               </w:rPr>
@@ -2290,15 +2236,13 @@
             </w:r>
             <w:r>
               <w:rPr>
-                <w:rFonts w:ascii="Times New Roman" w:hAnsi="Times New Roman"/>
-                <w:noProof/>
-                <w:webHidden/>
-              </w:rPr>
-              <w:t>7</w:t>
-            </w:r>
-            <w:r>
-              <w:rPr>
-                <w:rFonts w:ascii="Times New Roman" w:hAnsi="Times New Roman"/>
+                <w:noProof/>
+                <w:webHidden/>
+              </w:rPr>
+              <w:t>5</w:t>
+            </w:r>
+            <w:r>
+              <w:rPr>
                 <w:noProof/>
                 <w:webHidden/>
               </w:rPr>
@@ -2313,7 +2257,7 @@
               <w:tab w:val="right" w:leader="dot" w:pos="9016"/>
             </w:tabs>
             <w:rPr>
-              <w:rFonts w:ascii="Times New Roman" w:hAnsi="Times New Roman"/>
+              <w:rFonts w:cstheme="minorBidi"/>
               <w:noProof/>
               <w:kern w:val="2"/>
               <w:sz w:val="24"/>
@@ -2321,7 +2265,7 @@
               <w14:ligatures w14:val="standardContextual"/>
             </w:rPr>
           </w:pPr>
-          <w:hyperlink w:anchor="_Toc216369229" w:history="1">
+          <w:hyperlink w:anchor="_Toc216370174" w:history="1">
             <w:r>
               <w:rPr>
                 <w:rStyle w:val="Hyperlink"/>
@@ -2332,7 +2276,6 @@
             </w:r>
             <w:r>
               <w:rPr>
-                <w:rFonts w:ascii="Times New Roman" w:hAnsi="Times New Roman"/>
                 <w:noProof/>
                 <w:webHidden/>
               </w:rPr>
@@ -2340,7 +2283,6 @@
             </w:r>
             <w:r>
               <w:rPr>
-                <w:rFonts w:ascii="Times New Roman" w:hAnsi="Times New Roman"/>
                 <w:noProof/>
                 <w:webHidden/>
               </w:rPr>
@@ -2348,22 +2290,19 @@
             </w:r>
             <w:r>
               <w:rPr>
-                <w:rFonts w:ascii="Times New Roman" w:hAnsi="Times New Roman"/>
-                <w:noProof/>
-                <w:webHidden/>
-              </w:rPr>
-              <w:instrText xml:space="preserve"> PAGEREF _Toc216369229 \h </w:instrText>
-            </w:r>
-            <w:r>
-              <w:rPr>
-                <w:rFonts w:ascii="Times New Roman" w:hAnsi="Times New Roman"/>
-                <w:noProof/>
-                <w:webHidden/>
-              </w:rPr>
-            </w:r>
-            <w:r>
-              <w:rPr>
-                <w:rFonts w:ascii="Times New Roman" w:hAnsi="Times New Roman"/>
+                <w:noProof/>
+                <w:webHidden/>
+              </w:rPr>
+              <w:instrText xml:space="preserve"> PAGEREF _Toc216370174 \h </w:instrText>
+            </w:r>
+            <w:r>
+              <w:rPr>
+                <w:noProof/>
+                <w:webHidden/>
+              </w:rPr>
+            </w:r>
+            <w:r>
+              <w:rPr>
                 <w:noProof/>
                 <w:webHidden/>
               </w:rPr>
@@ -2371,15 +2310,13 @@
             </w:r>
             <w:r>
               <w:rPr>
-                <w:rFonts w:ascii="Times New Roman" w:hAnsi="Times New Roman"/>
-                <w:noProof/>
-                <w:webHidden/>
-              </w:rPr>
-              <w:t>8</w:t>
-            </w:r>
-            <w:r>
-              <w:rPr>
-                <w:rFonts w:ascii="Times New Roman" w:hAnsi="Times New Roman"/>
+                <w:noProof/>
+                <w:webHidden/>
+              </w:rPr>
+              <w:t>6</w:t>
+            </w:r>
+            <w:r>
+              <w:rPr>
                 <w:noProof/>
                 <w:webHidden/>
               </w:rPr>
@@ -2394,7 +2331,7 @@
               <w:tab w:val="right" w:leader="dot" w:pos="9016"/>
             </w:tabs>
             <w:rPr>
-              <w:rFonts w:ascii="Times New Roman" w:hAnsi="Times New Roman"/>
+              <w:rFonts w:cstheme="minorBidi"/>
               <w:noProof/>
               <w:kern w:val="2"/>
               <w:sz w:val="24"/>
@@ -2402,7 +2339,7 @@
               <w14:ligatures w14:val="standardContextual"/>
             </w:rPr>
           </w:pPr>
-          <w:hyperlink w:anchor="_Toc216369230" w:history="1">
+          <w:hyperlink w:anchor="_Toc216370175" w:history="1">
             <w:r>
               <w:rPr>
                 <w:rStyle w:val="Hyperlink"/>
@@ -2423,7 +2360,6 @@
             </w:r>
             <w:r>
               <w:rPr>
-                <w:rFonts w:ascii="Times New Roman" w:hAnsi="Times New Roman"/>
                 <w:noProof/>
                 <w:webHidden/>
               </w:rPr>
@@ -2431,7 +2367,6 @@
             </w:r>
             <w:r>
               <w:rPr>
-                <w:rFonts w:ascii="Times New Roman" w:hAnsi="Times New Roman"/>
                 <w:noProof/>
                 <w:webHidden/>
               </w:rPr>
@@ -2439,22 +2374,19 @@
             </w:r>
             <w:r>
               <w:rPr>
-                <w:rFonts w:ascii="Times New Roman" w:hAnsi="Times New Roman"/>
-                <w:noProof/>
-                <w:webHidden/>
-              </w:rPr>
-              <w:instrText xml:space="preserve"> PAGEREF _Toc216369230 \h </w:instrText>
-            </w:r>
-            <w:r>
-              <w:rPr>
-                <w:rFonts w:ascii="Times New Roman" w:hAnsi="Times New Roman"/>
-                <w:noProof/>
-                <w:webHidden/>
-              </w:rPr>
-            </w:r>
-            <w:r>
-              <w:rPr>
-                <w:rFonts w:ascii="Times New Roman" w:hAnsi="Times New Roman"/>
+                <w:noProof/>
+                <w:webHidden/>
+              </w:rPr>
+              <w:instrText xml:space="preserve"> PAGEREF _Toc216370175 \h </w:instrText>
+            </w:r>
+            <w:r>
+              <w:rPr>
+                <w:noProof/>
+                <w:webHidden/>
+              </w:rPr>
+            </w:r>
+            <w:r>
+              <w:rPr>
                 <w:noProof/>
                 <w:webHidden/>
               </w:rPr>
@@ -2462,15 +2394,13 @@
             </w:r>
             <w:r>
               <w:rPr>
-                <w:rFonts w:ascii="Times New Roman" w:hAnsi="Times New Roman"/>
-                <w:noProof/>
-                <w:webHidden/>
-              </w:rPr>
-              <w:t>8</w:t>
-            </w:r>
-            <w:r>
-              <w:rPr>
-                <w:rFonts w:ascii="Times New Roman" w:hAnsi="Times New Roman"/>
+                <w:noProof/>
+                <w:webHidden/>
+              </w:rPr>
+              <w:t>6</w:t>
+            </w:r>
+            <w:r>
+              <w:rPr>
                 <w:noProof/>
                 <w:webHidden/>
               </w:rPr>
@@ -2485,7 +2415,7 @@
               <w:tab w:val="right" w:leader="dot" w:pos="9016"/>
             </w:tabs>
             <w:rPr>
-              <w:rFonts w:ascii="Times New Roman" w:hAnsi="Times New Roman"/>
+              <w:rFonts w:cstheme="minorBidi"/>
               <w:noProof/>
               <w:kern w:val="2"/>
               <w:sz w:val="24"/>
@@ -2493,7 +2423,7 @@
               <w14:ligatures w14:val="standardContextual"/>
             </w:rPr>
           </w:pPr>
-          <w:hyperlink w:anchor="_Toc216369231" w:history="1">
+          <w:hyperlink w:anchor="_Toc216370176" w:history="1">
             <w:r>
               <w:rPr>
                 <w:rStyle w:val="Hyperlink"/>
@@ -2514,7 +2444,6 @@
             </w:r>
             <w:r>
               <w:rPr>
-                <w:rFonts w:ascii="Times New Roman" w:hAnsi="Times New Roman"/>
                 <w:noProof/>
                 <w:webHidden/>
               </w:rPr>
@@ -2522,7 +2451,6 @@
             </w:r>
             <w:r>
               <w:rPr>
-                <w:rFonts w:ascii="Times New Roman" w:hAnsi="Times New Roman"/>
                 <w:noProof/>
                 <w:webHidden/>
               </w:rPr>
@@ -2530,22 +2458,19 @@
             </w:r>
             <w:r>
               <w:rPr>
-                <w:rFonts w:ascii="Times New Roman" w:hAnsi="Times New Roman"/>
-                <w:noProof/>
-                <w:webHidden/>
-              </w:rPr>
-              <w:instrText xml:space="preserve"> PAGEREF _Toc216369231 \h </w:instrText>
-            </w:r>
-            <w:r>
-              <w:rPr>
-                <w:rFonts w:ascii="Times New Roman" w:hAnsi="Times New Roman"/>
-                <w:noProof/>
-                <w:webHidden/>
-              </w:rPr>
-            </w:r>
-            <w:r>
-              <w:rPr>
-                <w:rFonts w:ascii="Times New Roman" w:hAnsi="Times New Roman"/>
+                <w:noProof/>
+                <w:webHidden/>
+              </w:rPr>
+              <w:instrText xml:space="preserve"> PAGEREF _Toc216370176 \h </w:instrText>
+            </w:r>
+            <w:r>
+              <w:rPr>
+                <w:noProof/>
+                <w:webHidden/>
+              </w:rPr>
+            </w:r>
+            <w:r>
+              <w:rPr>
                 <w:noProof/>
                 <w:webHidden/>
               </w:rPr>
@@ -2553,15 +2478,13 @@
             </w:r>
             <w:r>
               <w:rPr>
-                <w:rFonts w:ascii="Times New Roman" w:hAnsi="Times New Roman"/>
-                <w:noProof/>
-                <w:webHidden/>
-              </w:rPr>
-              <w:t>9</w:t>
-            </w:r>
-            <w:r>
-              <w:rPr>
-                <w:rFonts w:ascii="Times New Roman" w:hAnsi="Times New Roman"/>
+                <w:noProof/>
+                <w:webHidden/>
+              </w:rPr>
+              <w:t>7</w:t>
+            </w:r>
+            <w:r>
+              <w:rPr>
                 <w:noProof/>
                 <w:webHidden/>
               </w:rPr>
@@ -2576,7 +2499,7 @@
               <w:tab w:val="right" w:leader="dot" w:pos="9016"/>
             </w:tabs>
             <w:rPr>
-              <w:rFonts w:ascii="Times New Roman" w:hAnsi="Times New Roman"/>
+              <w:rFonts w:cstheme="minorBidi"/>
               <w:noProof/>
               <w:kern w:val="2"/>
               <w:sz w:val="24"/>
@@ -2584,7 +2507,7 @@
               <w14:ligatures w14:val="standardContextual"/>
             </w:rPr>
           </w:pPr>
-          <w:hyperlink w:anchor="_Toc216369232" w:history="1">
+          <w:hyperlink w:anchor="_Toc216370177" w:history="1">
             <w:r>
               <w:rPr>
                 <w:rStyle w:val="Hyperlink"/>
@@ -2605,7 +2528,6 @@
             </w:r>
             <w:r>
               <w:rPr>
-                <w:rFonts w:ascii="Times New Roman" w:hAnsi="Times New Roman"/>
                 <w:noProof/>
                 <w:webHidden/>
               </w:rPr>
@@ -2613,7 +2535,6 @@
             </w:r>
             <w:r>
               <w:rPr>
-                <w:rFonts w:ascii="Times New Roman" w:hAnsi="Times New Roman"/>
                 <w:noProof/>
                 <w:webHidden/>
               </w:rPr>
@@ -2621,22 +2542,19 @@
             </w:r>
             <w:r>
               <w:rPr>
-                <w:rFonts w:ascii="Times New Roman" w:hAnsi="Times New Roman"/>
-                <w:noProof/>
-                <w:webHidden/>
-              </w:rPr>
-              <w:instrText xml:space="preserve"> PAGEREF _Toc216369232 \h </w:instrText>
-            </w:r>
-            <w:r>
-              <w:rPr>
-                <w:rFonts w:ascii="Times New Roman" w:hAnsi="Times New Roman"/>
-                <w:noProof/>
-                <w:webHidden/>
-              </w:rPr>
-            </w:r>
-            <w:r>
-              <w:rPr>
-                <w:rFonts w:ascii="Times New Roman" w:hAnsi="Times New Roman"/>
+                <w:noProof/>
+                <w:webHidden/>
+              </w:rPr>
+              <w:instrText xml:space="preserve"> PAGEREF _Toc216370177 \h </w:instrText>
+            </w:r>
+            <w:r>
+              <w:rPr>
+                <w:noProof/>
+                <w:webHidden/>
+              </w:rPr>
+            </w:r>
+            <w:r>
+              <w:rPr>
                 <w:noProof/>
                 <w:webHidden/>
               </w:rPr>
@@ -2644,15 +2562,13 @@
             </w:r>
             <w:r>
               <w:rPr>
-                <w:rFonts w:ascii="Times New Roman" w:hAnsi="Times New Roman"/>
-                <w:noProof/>
-                <w:webHidden/>
-              </w:rPr>
-              <w:t>9</w:t>
-            </w:r>
-            <w:r>
-              <w:rPr>
-                <w:rFonts w:ascii="Times New Roman" w:hAnsi="Times New Roman"/>
+                <w:noProof/>
+                <w:webHidden/>
+              </w:rPr>
+              <w:t>7</w:t>
+            </w:r>
+            <w:r>
+              <w:rPr>
                 <w:noProof/>
                 <w:webHidden/>
               </w:rPr>
@@ -2667,7 +2583,7 @@
               <w:tab w:val="right" w:leader="dot" w:pos="9016"/>
             </w:tabs>
             <w:rPr>
-              <w:rFonts w:ascii="Times New Roman" w:hAnsi="Times New Roman"/>
+              <w:rFonts w:cstheme="minorBidi"/>
               <w:noProof/>
               <w:kern w:val="2"/>
               <w:sz w:val="24"/>
@@ -2675,7 +2591,7 @@
               <w14:ligatures w14:val="standardContextual"/>
             </w:rPr>
           </w:pPr>
-          <w:hyperlink w:anchor="_Toc216369233" w:history="1">
+          <w:hyperlink w:anchor="_Toc216370178" w:history="1">
             <w:r>
               <w:rPr>
                 <w:rStyle w:val="Hyperlink"/>
@@ -2686,7 +2602,6 @@
             </w:r>
             <w:r>
               <w:rPr>
-                <w:rFonts w:ascii="Times New Roman" w:hAnsi="Times New Roman"/>
                 <w:noProof/>
                 <w:webHidden/>
               </w:rPr>
@@ -2694,7 +2609,6 @@
             </w:r>
             <w:r>
               <w:rPr>
-                <w:rFonts w:ascii="Times New Roman" w:hAnsi="Times New Roman"/>
                 <w:noProof/>
                 <w:webHidden/>
               </w:rPr>
@@ -2702,22 +2616,19 @@
             </w:r>
             <w:r>
               <w:rPr>
-                <w:rFonts w:ascii="Times New Roman" w:hAnsi="Times New Roman"/>
-                <w:noProof/>
-                <w:webHidden/>
-              </w:rPr>
-              <w:instrText xml:space="preserve"> PAGEREF _Toc216369233 \h </w:instrText>
-            </w:r>
-            <w:r>
-              <w:rPr>
-                <w:rFonts w:ascii="Times New Roman" w:hAnsi="Times New Roman"/>
-                <w:noProof/>
-                <w:webHidden/>
-              </w:rPr>
-            </w:r>
-            <w:r>
-              <w:rPr>
-                <w:rFonts w:ascii="Times New Roman" w:hAnsi="Times New Roman"/>
+                <w:noProof/>
+                <w:webHidden/>
+              </w:rPr>
+              <w:instrText xml:space="preserve"> PAGEREF _Toc216370178 \h </w:instrText>
+            </w:r>
+            <w:r>
+              <w:rPr>
+                <w:noProof/>
+                <w:webHidden/>
+              </w:rPr>
+            </w:r>
+            <w:r>
+              <w:rPr>
                 <w:noProof/>
                 <w:webHidden/>
               </w:rPr>
@@ -2725,15 +2636,13 @@
             </w:r>
             <w:r>
               <w:rPr>
-                <w:rFonts w:ascii="Times New Roman" w:hAnsi="Times New Roman"/>
-                <w:noProof/>
-                <w:webHidden/>
-              </w:rPr>
-              <w:t>9</w:t>
-            </w:r>
-            <w:r>
-              <w:rPr>
-                <w:rFonts w:ascii="Times New Roman" w:hAnsi="Times New Roman"/>
+                <w:noProof/>
+                <w:webHidden/>
+              </w:rPr>
+              <w:t>7</w:t>
+            </w:r>
+            <w:r>
+              <w:rPr>
                 <w:noProof/>
                 <w:webHidden/>
               </w:rPr>
@@ -2748,7 +2657,7 @@
               <w:tab w:val="right" w:leader="dot" w:pos="9016"/>
             </w:tabs>
             <w:rPr>
-              <w:rFonts w:ascii="Times New Roman" w:hAnsi="Times New Roman"/>
+              <w:rFonts w:cstheme="minorBidi"/>
               <w:noProof/>
               <w:kern w:val="2"/>
               <w:sz w:val="24"/>
@@ -2756,7 +2665,7 @@
               <w14:ligatures w14:val="standardContextual"/>
             </w:rPr>
           </w:pPr>
-          <w:hyperlink w:anchor="_Toc216369234" w:history="1">
+          <w:hyperlink w:anchor="_Toc216370179" w:history="1">
             <w:r>
               <w:rPr>
                 <w:rStyle w:val="Hyperlink"/>
@@ -2777,7 +2686,6 @@
             </w:r>
             <w:r>
               <w:rPr>
-                <w:rFonts w:ascii="Times New Roman" w:hAnsi="Times New Roman"/>
                 <w:noProof/>
                 <w:webHidden/>
               </w:rPr>
@@ -2785,7 +2693,6 @@
             </w:r>
             <w:r>
               <w:rPr>
-                <w:rFonts w:ascii="Times New Roman" w:hAnsi="Times New Roman"/>
                 <w:noProof/>
                 <w:webHidden/>
               </w:rPr>
@@ -2793,22 +2700,19 @@
             </w:r>
             <w:r>
               <w:rPr>
-                <w:rFonts w:ascii="Times New Roman" w:hAnsi="Times New Roman"/>
-                <w:noProof/>
-                <w:webHidden/>
-              </w:rPr>
-              <w:instrText xml:space="preserve"> PAGEREF _Toc216369234 \h </w:instrText>
-            </w:r>
-            <w:r>
-              <w:rPr>
-                <w:rFonts w:ascii="Times New Roman" w:hAnsi="Times New Roman"/>
-                <w:noProof/>
-                <w:webHidden/>
-              </w:rPr>
-            </w:r>
-            <w:r>
-              <w:rPr>
-                <w:rFonts w:ascii="Times New Roman" w:hAnsi="Times New Roman"/>
+                <w:noProof/>
+                <w:webHidden/>
+              </w:rPr>
+              <w:instrText xml:space="preserve"> PAGEREF _Toc216370179 \h </w:instrText>
+            </w:r>
+            <w:r>
+              <w:rPr>
+                <w:noProof/>
+                <w:webHidden/>
+              </w:rPr>
+            </w:r>
+            <w:r>
+              <w:rPr>
                 <w:noProof/>
                 <w:webHidden/>
               </w:rPr>
@@ -2816,15 +2720,13 @@
             </w:r>
             <w:r>
               <w:rPr>
-                <w:rFonts w:ascii="Times New Roman" w:hAnsi="Times New Roman"/>
-                <w:noProof/>
-                <w:webHidden/>
-              </w:rPr>
-              <w:t>9</w:t>
-            </w:r>
-            <w:r>
-              <w:rPr>
-                <w:rFonts w:ascii="Times New Roman" w:hAnsi="Times New Roman"/>
+                <w:noProof/>
+                <w:webHidden/>
+              </w:rPr>
+              <w:t>7</w:t>
+            </w:r>
+            <w:r>
+              <w:rPr>
                 <w:noProof/>
                 <w:webHidden/>
               </w:rPr>
@@ -2839,7 +2741,7 @@
               <w:tab w:val="right" w:leader="dot" w:pos="9016"/>
             </w:tabs>
             <w:rPr>
-              <w:rFonts w:ascii="Times New Roman" w:hAnsi="Times New Roman"/>
+              <w:rFonts w:cstheme="minorBidi"/>
               <w:noProof/>
               <w:kern w:val="2"/>
               <w:sz w:val="24"/>
@@ -2847,7 +2749,7 @@
               <w14:ligatures w14:val="standardContextual"/>
             </w:rPr>
           </w:pPr>
-          <w:hyperlink w:anchor="_Toc216369235" w:history="1">
+          <w:hyperlink w:anchor="_Toc216370180" w:history="1">
             <w:r>
               <w:rPr>
                 <w:rStyle w:val="Hyperlink"/>
@@ -2876,7 +2778,6 @@
             </w:r>
             <w:r>
               <w:rPr>
-                <w:rFonts w:ascii="Times New Roman" w:hAnsi="Times New Roman"/>
                 <w:noProof/>
                 <w:webHidden/>
               </w:rPr>
@@ -2884,7 +2785,6 @@
             </w:r>
             <w:r>
               <w:rPr>
-                <w:rFonts w:ascii="Times New Roman" w:hAnsi="Times New Roman"/>
                 <w:noProof/>
                 <w:webHidden/>
               </w:rPr>
@@ -2892,22 +2792,19 @@
             </w:r>
             <w:r>
               <w:rPr>
-                <w:rFonts w:ascii="Times New Roman" w:hAnsi="Times New Roman"/>
-                <w:noProof/>
-                <w:webHidden/>
-              </w:rPr>
-              <w:instrText xml:space="preserve"> PAGEREF _Toc216369235 \h </w:instrText>
-            </w:r>
-            <w:r>
-              <w:rPr>
-                <w:rFonts w:ascii="Times New Roman" w:hAnsi="Times New Roman"/>
-                <w:noProof/>
-                <w:webHidden/>
-              </w:rPr>
-            </w:r>
-            <w:r>
-              <w:rPr>
-                <w:rFonts w:ascii="Times New Roman" w:hAnsi="Times New Roman"/>
+                <w:noProof/>
+                <w:webHidden/>
+              </w:rPr>
+              <w:instrText xml:space="preserve"> PAGEREF _Toc216370180 \h </w:instrText>
+            </w:r>
+            <w:r>
+              <w:rPr>
+                <w:noProof/>
+                <w:webHidden/>
+              </w:rPr>
+            </w:r>
+            <w:r>
+              <w:rPr>
                 <w:noProof/>
                 <w:webHidden/>
               </w:rPr>
@@ -2915,15 +2812,13 @@
             </w:r>
             <w:r>
               <w:rPr>
-                <w:rFonts w:ascii="Times New Roman" w:hAnsi="Times New Roman"/>
-                <w:noProof/>
-                <w:webHidden/>
-              </w:rPr>
-              <w:t>10</w:t>
-            </w:r>
-            <w:r>
-              <w:rPr>
-                <w:rFonts w:ascii="Times New Roman" w:hAnsi="Times New Roman"/>
+                <w:noProof/>
+                <w:webHidden/>
+              </w:rPr>
+              <w:t>7</w:t>
+            </w:r>
+            <w:r>
+              <w:rPr>
                 <w:noProof/>
                 <w:webHidden/>
               </w:rPr>
@@ -2938,7 +2833,7 @@
               <w:tab w:val="right" w:leader="dot" w:pos="9016"/>
             </w:tabs>
             <w:rPr>
-              <w:rFonts w:ascii="Times New Roman" w:hAnsi="Times New Roman"/>
+              <w:rFonts w:cstheme="minorBidi"/>
               <w:noProof/>
               <w:kern w:val="2"/>
               <w:sz w:val="24"/>
@@ -2946,7 +2841,7 @@
               <w14:ligatures w14:val="standardContextual"/>
             </w:rPr>
           </w:pPr>
-          <w:hyperlink w:anchor="_Toc216369236" w:history="1">
+          <w:hyperlink w:anchor="_Toc216370181" w:history="1">
             <w:r>
               <w:rPr>
                 <w:rStyle w:val="Hyperlink"/>
@@ -2957,7 +2852,6 @@
             </w:r>
             <w:r>
               <w:rPr>
-                <w:rFonts w:ascii="Times New Roman" w:hAnsi="Times New Roman"/>
                 <w:noProof/>
                 <w:webHidden/>
               </w:rPr>
@@ -2965,7 +2859,6 @@
             </w:r>
             <w:r>
               <w:rPr>
-                <w:rFonts w:ascii="Times New Roman" w:hAnsi="Times New Roman"/>
                 <w:noProof/>
                 <w:webHidden/>
               </w:rPr>
@@ -2973,22 +2866,19 @@
             </w:r>
             <w:r>
               <w:rPr>
-                <w:rFonts w:ascii="Times New Roman" w:hAnsi="Times New Roman"/>
-                <w:noProof/>
-                <w:webHidden/>
-              </w:rPr>
-              <w:instrText xml:space="preserve"> PAGEREF _Toc216369236 \h </w:instrText>
-            </w:r>
-            <w:r>
-              <w:rPr>
-                <w:rFonts w:ascii="Times New Roman" w:hAnsi="Times New Roman"/>
-                <w:noProof/>
-                <w:webHidden/>
-              </w:rPr>
-            </w:r>
-            <w:r>
-              <w:rPr>
-                <w:rFonts w:ascii="Times New Roman" w:hAnsi="Times New Roman"/>
+                <w:noProof/>
+                <w:webHidden/>
+              </w:rPr>
+              <w:instrText xml:space="preserve"> PAGEREF _Toc216370181 \h </w:instrText>
+            </w:r>
+            <w:r>
+              <w:rPr>
+                <w:noProof/>
+                <w:webHidden/>
+              </w:rPr>
+            </w:r>
+            <w:r>
+              <w:rPr>
                 <w:noProof/>
                 <w:webHidden/>
               </w:rPr>
@@ -2996,15 +2886,13 @@
             </w:r>
             <w:r>
               <w:rPr>
-                <w:rFonts w:ascii="Times New Roman" w:hAnsi="Times New Roman"/>
-                <w:noProof/>
-                <w:webHidden/>
-              </w:rPr>
-              <w:t>10</w:t>
-            </w:r>
-            <w:r>
-              <w:rPr>
-                <w:rFonts w:ascii="Times New Roman" w:hAnsi="Times New Roman"/>
+                <w:noProof/>
+                <w:webHidden/>
+              </w:rPr>
+              <w:t>8</w:t>
+            </w:r>
+            <w:r>
+              <w:rPr>
                 <w:noProof/>
                 <w:webHidden/>
               </w:rPr>
@@ -3019,7 +2907,7 @@
               <w:tab w:val="right" w:leader="dot" w:pos="9016"/>
             </w:tabs>
             <w:rPr>
-              <w:rFonts w:ascii="Times New Roman" w:hAnsi="Times New Roman"/>
+              <w:rFonts w:cstheme="minorBidi"/>
               <w:noProof/>
               <w:kern w:val="2"/>
               <w:sz w:val="24"/>
@@ -3027,7 +2915,7 @@
               <w14:ligatures w14:val="standardContextual"/>
             </w:rPr>
           </w:pPr>
-          <w:hyperlink w:anchor="_Toc216369237" w:history="1">
+          <w:hyperlink w:anchor="_Toc216370182" w:history="1">
             <w:r>
               <w:rPr>
                 <w:rStyle w:val="Hyperlink"/>
@@ -3048,7 +2936,6 @@
             </w:r>
             <w:r>
               <w:rPr>
-                <w:rFonts w:ascii="Times New Roman" w:hAnsi="Times New Roman"/>
                 <w:noProof/>
                 <w:webHidden/>
               </w:rPr>
@@ -3056,7 +2943,6 @@
             </w:r>
             <w:r>
               <w:rPr>
-                <w:rFonts w:ascii="Times New Roman" w:hAnsi="Times New Roman"/>
                 <w:noProof/>
                 <w:webHidden/>
               </w:rPr>
@@ -3064,22 +2950,19 @@
             </w:r>
             <w:r>
               <w:rPr>
-                <w:rFonts w:ascii="Times New Roman" w:hAnsi="Times New Roman"/>
-                <w:noProof/>
-                <w:webHidden/>
-              </w:rPr>
-              <w:instrText xml:space="preserve"> PAGEREF _Toc216369237 \h </w:instrText>
-            </w:r>
-            <w:r>
-              <w:rPr>
-                <w:rFonts w:ascii="Times New Roman" w:hAnsi="Times New Roman"/>
-                <w:noProof/>
-                <w:webHidden/>
-              </w:rPr>
-            </w:r>
-            <w:r>
-              <w:rPr>
-                <w:rFonts w:ascii="Times New Roman" w:hAnsi="Times New Roman"/>
+                <w:noProof/>
+                <w:webHidden/>
+              </w:rPr>
+              <w:instrText xml:space="preserve"> PAGEREF _Toc216370182 \h </w:instrText>
+            </w:r>
+            <w:r>
+              <w:rPr>
+                <w:noProof/>
+                <w:webHidden/>
+              </w:rPr>
+            </w:r>
+            <w:r>
+              <w:rPr>
                 <w:noProof/>
                 <w:webHidden/>
               </w:rPr>
@@ -3087,15 +2970,13 @@
             </w:r>
             <w:r>
               <w:rPr>
-                <w:rFonts w:ascii="Times New Roman" w:hAnsi="Times New Roman"/>
-                <w:noProof/>
-                <w:webHidden/>
-              </w:rPr>
-              <w:t>10</w:t>
-            </w:r>
-            <w:r>
-              <w:rPr>
-                <w:rFonts w:ascii="Times New Roman" w:hAnsi="Times New Roman"/>
+                <w:noProof/>
+                <w:webHidden/>
+              </w:rPr>
+              <w:t>8</w:t>
+            </w:r>
+            <w:r>
+              <w:rPr>
                 <w:noProof/>
                 <w:webHidden/>
               </w:rPr>
@@ -3110,7 +2991,7 @@
               <w:tab w:val="right" w:leader="dot" w:pos="9016"/>
             </w:tabs>
             <w:rPr>
-              <w:rFonts w:ascii="Times New Roman" w:hAnsi="Times New Roman"/>
+              <w:rFonts w:cstheme="minorBidi"/>
               <w:noProof/>
               <w:kern w:val="2"/>
               <w:sz w:val="24"/>
@@ -3118,7 +2999,7 @@
               <w14:ligatures w14:val="standardContextual"/>
             </w:rPr>
           </w:pPr>
-          <w:hyperlink w:anchor="_Toc216369238" w:history="1">
+          <w:hyperlink w:anchor="_Toc216370183" w:history="1">
             <w:r>
               <w:rPr>
                 <w:rStyle w:val="Hyperlink"/>
@@ -3139,7 +3020,6 @@
             </w:r>
             <w:r>
               <w:rPr>
-                <w:rFonts w:ascii="Times New Roman" w:hAnsi="Times New Roman"/>
                 <w:noProof/>
                 <w:webHidden/>
               </w:rPr>
@@ -3147,7 +3027,6 @@
             </w:r>
             <w:r>
               <w:rPr>
-                <w:rFonts w:ascii="Times New Roman" w:hAnsi="Times New Roman"/>
                 <w:noProof/>
                 <w:webHidden/>
               </w:rPr>
@@ -3155,22 +3034,19 @@
             </w:r>
             <w:r>
               <w:rPr>
-                <w:rFonts w:ascii="Times New Roman" w:hAnsi="Times New Roman"/>
-                <w:noProof/>
-                <w:webHidden/>
-              </w:rPr>
-              <w:instrText xml:space="preserve"> PAGEREF _Toc216369238 \h </w:instrText>
-            </w:r>
-            <w:r>
-              <w:rPr>
-                <w:rFonts w:ascii="Times New Roman" w:hAnsi="Times New Roman"/>
-                <w:noProof/>
-                <w:webHidden/>
-              </w:rPr>
-            </w:r>
-            <w:r>
-              <w:rPr>
-                <w:rFonts w:ascii="Times New Roman" w:hAnsi="Times New Roman"/>
+                <w:noProof/>
+                <w:webHidden/>
+              </w:rPr>
+              <w:instrText xml:space="preserve"> PAGEREF _Toc216370183 \h </w:instrText>
+            </w:r>
+            <w:r>
+              <w:rPr>
+                <w:noProof/>
+                <w:webHidden/>
+              </w:rPr>
+            </w:r>
+            <w:r>
+              <w:rPr>
                 <w:noProof/>
                 <w:webHidden/>
               </w:rPr>
@@ -3178,15 +3054,13 @@
             </w:r>
             <w:r>
               <w:rPr>
-                <w:rFonts w:ascii="Times New Roman" w:hAnsi="Times New Roman"/>
-                <w:noProof/>
-                <w:webHidden/>
-              </w:rPr>
-              <w:t>10</w:t>
-            </w:r>
-            <w:r>
-              <w:rPr>
-                <w:rFonts w:ascii="Times New Roman" w:hAnsi="Times New Roman"/>
+                <w:noProof/>
+                <w:webHidden/>
+              </w:rPr>
+              <w:t>8</w:t>
+            </w:r>
+            <w:r>
+              <w:rPr>
                 <w:noProof/>
                 <w:webHidden/>
               </w:rPr>
@@ -3201,7 +3075,7 @@
               <w:tab w:val="right" w:leader="dot" w:pos="9016"/>
             </w:tabs>
             <w:rPr>
-              <w:rFonts w:ascii="Times New Roman" w:hAnsi="Times New Roman"/>
+              <w:rFonts w:cstheme="minorBidi"/>
               <w:noProof/>
               <w:kern w:val="2"/>
               <w:sz w:val="24"/>
@@ -3209,7 +3083,7 @@
               <w14:ligatures w14:val="standardContextual"/>
             </w:rPr>
           </w:pPr>
-          <w:hyperlink w:anchor="_Toc216369239" w:history="1">
+          <w:hyperlink w:anchor="_Toc216370184" w:history="1">
             <w:r>
               <w:rPr>
                 <w:rStyle w:val="Hyperlink"/>
@@ -3229,7 +3103,6 @@
             </w:r>
             <w:r>
               <w:rPr>
-                <w:rFonts w:ascii="Times New Roman" w:hAnsi="Times New Roman"/>
                 <w:noProof/>
                 <w:webHidden/>
               </w:rPr>
@@ -3237,7 +3110,6 @@
             </w:r>
             <w:r>
               <w:rPr>
-                <w:rFonts w:ascii="Times New Roman" w:hAnsi="Times New Roman"/>
                 <w:noProof/>
                 <w:webHidden/>
               </w:rPr>
@@ -3245,22 +3117,19 @@
             </w:r>
             <w:r>
               <w:rPr>
-                <w:rFonts w:ascii="Times New Roman" w:hAnsi="Times New Roman"/>
-                <w:noProof/>
-                <w:webHidden/>
-              </w:rPr>
-              <w:instrText xml:space="preserve"> PAGEREF _Toc216369239 \h </w:instrText>
-            </w:r>
-            <w:r>
-              <w:rPr>
-                <w:rFonts w:ascii="Times New Roman" w:hAnsi="Times New Roman"/>
-                <w:noProof/>
-                <w:webHidden/>
-              </w:rPr>
-            </w:r>
-            <w:r>
-              <w:rPr>
-                <w:rFonts w:ascii="Times New Roman" w:hAnsi="Times New Roman"/>
+                <w:noProof/>
+                <w:webHidden/>
+              </w:rPr>
+              <w:instrText xml:space="preserve"> PAGEREF _Toc216370184 \h </w:instrText>
+            </w:r>
+            <w:r>
+              <w:rPr>
+                <w:noProof/>
+                <w:webHidden/>
+              </w:rPr>
+            </w:r>
+            <w:r>
+              <w:rPr>
                 <w:noProof/>
                 <w:webHidden/>
               </w:rPr>
@@ -3268,15 +3137,13 @@
             </w:r>
             <w:r>
               <w:rPr>
-                <w:rFonts w:ascii="Times New Roman" w:hAnsi="Times New Roman"/>
-                <w:noProof/>
-                <w:webHidden/>
-              </w:rPr>
-              <w:t>11</w:t>
-            </w:r>
-            <w:r>
-              <w:rPr>
-                <w:rFonts w:ascii="Times New Roman" w:hAnsi="Times New Roman"/>
+                <w:noProof/>
+                <w:webHidden/>
+              </w:rPr>
+              <w:t>9</w:t>
+            </w:r>
+            <w:r>
+              <w:rPr>
                 <w:noProof/>
                 <w:webHidden/>
               </w:rPr>
@@ -3291,7 +3158,7 @@
               <w:tab w:val="right" w:leader="dot" w:pos="9016"/>
             </w:tabs>
             <w:rPr>
-              <w:rFonts w:ascii="Times New Roman" w:hAnsi="Times New Roman"/>
+              <w:rFonts w:cstheme="minorBidi"/>
               <w:noProof/>
               <w:kern w:val="2"/>
               <w:sz w:val="24"/>
@@ -3299,7 +3166,7 @@
               <w14:ligatures w14:val="standardContextual"/>
             </w:rPr>
           </w:pPr>
-          <w:hyperlink w:anchor="_Toc216369240" w:history="1">
+          <w:hyperlink w:anchor="_Toc216370185" w:history="1">
             <w:r>
               <w:rPr>
                 <w:rStyle w:val="Hyperlink"/>
@@ -3319,7 +3186,6 @@
             </w:r>
             <w:r>
               <w:rPr>
-                <w:rFonts w:ascii="Times New Roman" w:hAnsi="Times New Roman"/>
                 <w:noProof/>
                 <w:webHidden/>
               </w:rPr>
@@ -3327,7 +3193,6 @@
             </w:r>
             <w:r>
               <w:rPr>
-                <w:rFonts w:ascii="Times New Roman" w:hAnsi="Times New Roman"/>
                 <w:noProof/>
                 <w:webHidden/>
               </w:rPr>
@@ -3335,22 +3200,19 @@
             </w:r>
             <w:r>
               <w:rPr>
-                <w:rFonts w:ascii="Times New Roman" w:hAnsi="Times New Roman"/>
-                <w:noProof/>
-                <w:webHidden/>
-              </w:rPr>
-              <w:instrText xml:space="preserve"> PAGEREF _Toc216369240 \h </w:instrText>
-            </w:r>
-            <w:r>
-              <w:rPr>
-                <w:rFonts w:ascii="Times New Roman" w:hAnsi="Times New Roman"/>
-                <w:noProof/>
-                <w:webHidden/>
-              </w:rPr>
-            </w:r>
-            <w:r>
-              <w:rPr>
-                <w:rFonts w:ascii="Times New Roman" w:hAnsi="Times New Roman"/>
+                <w:noProof/>
+                <w:webHidden/>
+              </w:rPr>
+              <w:instrText xml:space="preserve"> PAGEREF _Toc216370185 \h </w:instrText>
+            </w:r>
+            <w:r>
+              <w:rPr>
+                <w:noProof/>
+                <w:webHidden/>
+              </w:rPr>
+            </w:r>
+            <w:r>
+              <w:rPr>
                 <w:noProof/>
                 <w:webHidden/>
               </w:rPr>
@@ -3358,15 +3220,13 @@
             </w:r>
             <w:r>
               <w:rPr>
-                <w:rFonts w:ascii="Times New Roman" w:hAnsi="Times New Roman"/>
-                <w:noProof/>
-                <w:webHidden/>
-              </w:rPr>
-              <w:t>11</w:t>
-            </w:r>
-            <w:r>
-              <w:rPr>
-                <w:rFonts w:ascii="Times New Roman" w:hAnsi="Times New Roman"/>
+                <w:noProof/>
+                <w:webHidden/>
+              </w:rPr>
+              <w:t>9</w:t>
+            </w:r>
+            <w:r>
+              <w:rPr>
                 <w:noProof/>
                 <w:webHidden/>
               </w:rPr>
@@ -3381,7 +3241,7 @@
               <w:tab w:val="right" w:leader="dot" w:pos="9016"/>
             </w:tabs>
             <w:rPr>
-              <w:rFonts w:ascii="Times New Roman" w:hAnsi="Times New Roman"/>
+              <w:rFonts w:cstheme="minorBidi"/>
               <w:noProof/>
               <w:kern w:val="2"/>
               <w:sz w:val="24"/>
@@ -3389,7 +3249,7 @@
               <w14:ligatures w14:val="standardContextual"/>
             </w:rPr>
           </w:pPr>
-          <w:hyperlink w:anchor="_Toc216369241" w:history="1">
+          <w:hyperlink w:anchor="_Toc216370186" w:history="1">
             <w:r>
               <w:rPr>
                 <w:rStyle w:val="Hyperlink"/>
@@ -3410,7 +3270,6 @@
             </w:r>
             <w:r>
               <w:rPr>
-                <w:rFonts w:ascii="Times New Roman" w:hAnsi="Times New Roman"/>
                 <w:noProof/>
                 <w:webHidden/>
               </w:rPr>
@@ -3418,7 +3277,6 @@
             </w:r>
             <w:r>
               <w:rPr>
-                <w:rFonts w:ascii="Times New Roman" w:hAnsi="Times New Roman"/>
                 <w:noProof/>
                 <w:webHidden/>
               </w:rPr>
@@ -3426,22 +3284,19 @@
             </w:r>
             <w:r>
               <w:rPr>
-                <w:rFonts w:ascii="Times New Roman" w:hAnsi="Times New Roman"/>
-                <w:noProof/>
-                <w:webHidden/>
-              </w:rPr>
-              <w:instrText xml:space="preserve"> PAGEREF _Toc216369241 \h </w:instrText>
-            </w:r>
-            <w:r>
-              <w:rPr>
-                <w:rFonts w:ascii="Times New Roman" w:hAnsi="Times New Roman"/>
-                <w:noProof/>
-                <w:webHidden/>
-              </w:rPr>
-            </w:r>
-            <w:r>
-              <w:rPr>
-                <w:rFonts w:ascii="Times New Roman" w:hAnsi="Times New Roman"/>
+                <w:noProof/>
+                <w:webHidden/>
+              </w:rPr>
+              <w:instrText xml:space="preserve"> PAGEREF _Toc216370186 \h </w:instrText>
+            </w:r>
+            <w:r>
+              <w:rPr>
+                <w:noProof/>
+                <w:webHidden/>
+              </w:rPr>
+            </w:r>
+            <w:r>
+              <w:rPr>
                 <w:noProof/>
                 <w:webHidden/>
               </w:rPr>
@@ -3449,15 +3304,13 @@
             </w:r>
             <w:r>
               <w:rPr>
-                <w:rFonts w:ascii="Times New Roman" w:hAnsi="Times New Roman"/>
-                <w:noProof/>
-                <w:webHidden/>
-              </w:rPr>
-              <w:t>12</w:t>
-            </w:r>
-            <w:r>
-              <w:rPr>
-                <w:rFonts w:ascii="Times New Roman" w:hAnsi="Times New Roman"/>
+                <w:noProof/>
+                <w:webHidden/>
+              </w:rPr>
+              <w:t>9</w:t>
+            </w:r>
+            <w:r>
+              <w:rPr>
                 <w:noProof/>
                 <w:webHidden/>
               </w:rPr>
@@ -3472,7 +3325,7 @@
               <w:tab w:val="right" w:leader="dot" w:pos="9016"/>
             </w:tabs>
             <w:rPr>
-              <w:rFonts w:ascii="Times New Roman" w:hAnsi="Times New Roman"/>
+              <w:rFonts w:cstheme="minorBidi"/>
               <w:noProof/>
               <w:kern w:val="2"/>
               <w:sz w:val="24"/>
@@ -3480,7 +3333,7 @@
               <w14:ligatures w14:val="standardContextual"/>
             </w:rPr>
           </w:pPr>
-          <w:hyperlink w:anchor="_Toc216369242" w:history="1">
+          <w:hyperlink w:anchor="_Toc216370187" w:history="1">
             <w:r>
               <w:rPr>
                 <w:rStyle w:val="Hyperlink"/>
@@ -3491,7 +3344,6 @@
             </w:r>
             <w:r>
               <w:rPr>
-                <w:rFonts w:ascii="Times New Roman" w:hAnsi="Times New Roman"/>
                 <w:noProof/>
                 <w:webHidden/>
               </w:rPr>
@@ -3499,7 +3351,6 @@
             </w:r>
             <w:r>
               <w:rPr>
-                <w:rFonts w:ascii="Times New Roman" w:hAnsi="Times New Roman"/>
                 <w:noProof/>
                 <w:webHidden/>
               </w:rPr>
@@ -3507,22 +3358,19 @@
             </w:r>
             <w:r>
               <w:rPr>
-                <w:rFonts w:ascii="Times New Roman" w:hAnsi="Times New Roman"/>
-                <w:noProof/>
-                <w:webHidden/>
-              </w:rPr>
-              <w:instrText xml:space="preserve"> PAGEREF _Toc216369242 \h </w:instrText>
-            </w:r>
-            <w:r>
-              <w:rPr>
-                <w:rFonts w:ascii="Times New Roman" w:hAnsi="Times New Roman"/>
-                <w:noProof/>
-                <w:webHidden/>
-              </w:rPr>
-            </w:r>
-            <w:r>
-              <w:rPr>
-                <w:rFonts w:ascii="Times New Roman" w:hAnsi="Times New Roman"/>
+                <w:noProof/>
+                <w:webHidden/>
+              </w:rPr>
+              <w:instrText xml:space="preserve"> PAGEREF _Toc216370187 \h </w:instrText>
+            </w:r>
+            <w:r>
+              <w:rPr>
+                <w:noProof/>
+                <w:webHidden/>
+              </w:rPr>
+            </w:r>
+            <w:r>
+              <w:rPr>
                 <w:noProof/>
                 <w:webHidden/>
               </w:rPr>
@@ -3530,15 +3378,13 @@
             </w:r>
             <w:r>
               <w:rPr>
-                <w:rFonts w:ascii="Times New Roman" w:hAnsi="Times New Roman"/>
-                <w:noProof/>
-                <w:webHidden/>
-              </w:rPr>
-              <w:t>12</w:t>
-            </w:r>
-            <w:r>
-              <w:rPr>
-                <w:rFonts w:ascii="Times New Roman" w:hAnsi="Times New Roman"/>
+                <w:noProof/>
+                <w:webHidden/>
+              </w:rPr>
+              <w:t>10</w:t>
+            </w:r>
+            <w:r>
+              <w:rPr>
                 <w:noProof/>
                 <w:webHidden/>
               </w:rPr>
@@ -3553,7 +3399,7 @@
               <w:tab w:val="right" w:leader="dot" w:pos="9016"/>
             </w:tabs>
             <w:rPr>
-              <w:rFonts w:ascii="Times New Roman" w:hAnsi="Times New Roman"/>
+              <w:rFonts w:cstheme="minorBidi"/>
               <w:noProof/>
               <w:kern w:val="2"/>
               <w:sz w:val="24"/>
@@ -3561,7 +3407,7 @@
               <w14:ligatures w14:val="standardContextual"/>
             </w:rPr>
           </w:pPr>
-          <w:hyperlink w:anchor="_Toc216369243" w:history="1">
+          <w:hyperlink w:anchor="_Toc216370188" w:history="1">
             <w:r>
               <w:rPr>
                 <w:rStyle w:val="Hyperlink"/>
@@ -3572,7 +3418,6 @@
             </w:r>
             <w:r>
               <w:rPr>
-                <w:rFonts w:ascii="Times New Roman" w:hAnsi="Times New Roman"/>
                 <w:noProof/>
                 <w:webHidden/>
               </w:rPr>
@@ -3580,7 +3425,6 @@
             </w:r>
             <w:r>
               <w:rPr>
-                <w:rFonts w:ascii="Times New Roman" w:hAnsi="Times New Roman"/>
                 <w:noProof/>
                 <w:webHidden/>
               </w:rPr>
@@ -3588,22 +3432,19 @@
             </w:r>
             <w:r>
               <w:rPr>
-                <w:rFonts w:ascii="Times New Roman" w:hAnsi="Times New Roman"/>
-                <w:noProof/>
-                <w:webHidden/>
-              </w:rPr>
-              <w:instrText xml:space="preserve"> PAGEREF _Toc216369243 \h </w:instrText>
-            </w:r>
-            <w:r>
-              <w:rPr>
-                <w:rFonts w:ascii="Times New Roman" w:hAnsi="Times New Roman"/>
-                <w:noProof/>
-                <w:webHidden/>
-              </w:rPr>
-            </w:r>
-            <w:r>
-              <w:rPr>
-                <w:rFonts w:ascii="Times New Roman" w:hAnsi="Times New Roman"/>
+                <w:noProof/>
+                <w:webHidden/>
+              </w:rPr>
+              <w:instrText xml:space="preserve"> PAGEREF _Toc216370188 \h </w:instrText>
+            </w:r>
+            <w:r>
+              <w:rPr>
+                <w:noProof/>
+                <w:webHidden/>
+              </w:rPr>
+            </w:r>
+            <w:r>
+              <w:rPr>
                 <w:noProof/>
                 <w:webHidden/>
               </w:rPr>
@@ -3611,15 +3452,13 @@
             </w:r>
             <w:r>
               <w:rPr>
-                <w:rFonts w:ascii="Times New Roman" w:hAnsi="Times New Roman"/>
-                <w:noProof/>
-                <w:webHidden/>
-              </w:rPr>
-              <w:t>12</w:t>
-            </w:r>
-            <w:r>
-              <w:rPr>
-                <w:rFonts w:ascii="Times New Roman" w:hAnsi="Times New Roman"/>
+                <w:noProof/>
+                <w:webHidden/>
+              </w:rPr>
+              <w:t>10</w:t>
+            </w:r>
+            <w:r>
+              <w:rPr>
                 <w:noProof/>
                 <w:webHidden/>
               </w:rPr>
@@ -3634,7 +3473,7 @@
               <w:tab w:val="right" w:leader="dot" w:pos="9016"/>
             </w:tabs>
             <w:rPr>
-              <w:rFonts w:ascii="Times New Roman" w:hAnsi="Times New Roman"/>
+              <w:rFonts w:cstheme="minorBidi"/>
               <w:noProof/>
               <w:kern w:val="2"/>
               <w:sz w:val="24"/>
@@ -3642,7 +3481,7 @@
               <w14:ligatures w14:val="standardContextual"/>
             </w:rPr>
           </w:pPr>
-          <w:hyperlink w:anchor="_Toc216369244" w:history="1">
+          <w:hyperlink w:anchor="_Toc216370189" w:history="1">
             <w:r>
               <w:rPr>
                 <w:rStyle w:val="Hyperlink"/>
@@ -3653,7 +3492,6 @@
             </w:r>
             <w:r>
               <w:rPr>
-                <w:rFonts w:ascii="Times New Roman" w:hAnsi="Times New Roman"/>
                 <w:noProof/>
                 <w:webHidden/>
               </w:rPr>
@@ -3661,7 +3499,6 @@
             </w:r>
             <w:r>
               <w:rPr>
-                <w:rFonts w:ascii="Times New Roman" w:hAnsi="Times New Roman"/>
                 <w:noProof/>
                 <w:webHidden/>
               </w:rPr>
@@ -3669,22 +3506,19 @@
             </w:r>
             <w:r>
               <w:rPr>
-                <w:rFonts w:ascii="Times New Roman" w:hAnsi="Times New Roman"/>
-                <w:noProof/>
-                <w:webHidden/>
-              </w:rPr>
-              <w:instrText xml:space="preserve"> PAGEREF _Toc216369244 \h </w:instrText>
-            </w:r>
-            <w:r>
-              <w:rPr>
-                <w:rFonts w:ascii="Times New Roman" w:hAnsi="Times New Roman"/>
-                <w:noProof/>
-                <w:webHidden/>
-              </w:rPr>
-            </w:r>
-            <w:r>
-              <w:rPr>
-                <w:rFonts w:ascii="Times New Roman" w:hAnsi="Times New Roman"/>
+                <w:noProof/>
+                <w:webHidden/>
+              </w:rPr>
+              <w:instrText xml:space="preserve"> PAGEREF _Toc216370189 \h </w:instrText>
+            </w:r>
+            <w:r>
+              <w:rPr>
+                <w:noProof/>
+                <w:webHidden/>
+              </w:rPr>
+            </w:r>
+            <w:r>
+              <w:rPr>
                 <w:noProof/>
                 <w:webHidden/>
               </w:rPr>
@@ -3692,15 +3526,13 @@
             </w:r>
             <w:r>
               <w:rPr>
-                <w:rFonts w:ascii="Times New Roman" w:hAnsi="Times New Roman"/>
-                <w:noProof/>
-                <w:webHidden/>
-              </w:rPr>
-              <w:t>12</w:t>
-            </w:r>
-            <w:r>
-              <w:rPr>
-                <w:rFonts w:ascii="Times New Roman" w:hAnsi="Times New Roman"/>
+                <w:noProof/>
+                <w:webHidden/>
+              </w:rPr>
+              <w:t>10</w:t>
+            </w:r>
+            <w:r>
+              <w:rPr>
                 <w:noProof/>
                 <w:webHidden/>
               </w:rPr>
@@ -3715,7 +3547,7 @@
               <w:tab w:val="right" w:leader="dot" w:pos="9016"/>
             </w:tabs>
             <w:rPr>
-              <w:rFonts w:ascii="Times New Roman" w:hAnsi="Times New Roman"/>
+              <w:rFonts w:cstheme="minorBidi"/>
               <w:noProof/>
               <w:kern w:val="2"/>
               <w:sz w:val="24"/>
@@ -3723,7 +3555,7 @@
               <w14:ligatures w14:val="standardContextual"/>
             </w:rPr>
           </w:pPr>
-          <w:hyperlink w:anchor="_Toc216369245" w:history="1">
+          <w:hyperlink w:anchor="_Toc216370190" w:history="1">
             <w:r>
               <w:rPr>
                 <w:rStyle w:val="Hyperlink"/>
@@ -3734,7 +3566,6 @@
             </w:r>
             <w:r>
               <w:rPr>
-                <w:rFonts w:ascii="Times New Roman" w:hAnsi="Times New Roman"/>
                 <w:noProof/>
                 <w:webHidden/>
               </w:rPr>
@@ -3742,7 +3573,6 @@
             </w:r>
             <w:r>
               <w:rPr>
-                <w:rFonts w:ascii="Times New Roman" w:hAnsi="Times New Roman"/>
                 <w:noProof/>
                 <w:webHidden/>
               </w:rPr>
@@ -3750,22 +3580,19 @@
             </w:r>
             <w:r>
               <w:rPr>
-                <w:rFonts w:ascii="Times New Roman" w:hAnsi="Times New Roman"/>
-                <w:noProof/>
-                <w:webHidden/>
-              </w:rPr>
-              <w:instrText xml:space="preserve"> PAGEREF _Toc216369245 \h </w:instrText>
-            </w:r>
-            <w:r>
-              <w:rPr>
-                <w:rFonts w:ascii="Times New Roman" w:hAnsi="Times New Roman"/>
-                <w:noProof/>
-                <w:webHidden/>
-              </w:rPr>
-            </w:r>
-            <w:r>
-              <w:rPr>
-                <w:rFonts w:ascii="Times New Roman" w:hAnsi="Times New Roman"/>
+                <w:noProof/>
+                <w:webHidden/>
+              </w:rPr>
+              <w:instrText xml:space="preserve"> PAGEREF _Toc216370190 \h </w:instrText>
+            </w:r>
+            <w:r>
+              <w:rPr>
+                <w:noProof/>
+                <w:webHidden/>
+              </w:rPr>
+            </w:r>
+            <w:r>
+              <w:rPr>
                 <w:noProof/>
                 <w:webHidden/>
               </w:rPr>
@@ -3773,15 +3600,13 @@
             </w:r>
             <w:r>
               <w:rPr>
-                <w:rFonts w:ascii="Times New Roman" w:hAnsi="Times New Roman"/>
-                <w:noProof/>
-                <w:webHidden/>
-              </w:rPr>
-              <w:t>13</w:t>
-            </w:r>
-            <w:r>
-              <w:rPr>
-                <w:rFonts w:ascii="Times New Roman" w:hAnsi="Times New Roman"/>
+                <w:noProof/>
+                <w:webHidden/>
+              </w:rPr>
+              <w:t>10</w:t>
+            </w:r>
+            <w:r>
+              <w:rPr>
                 <w:noProof/>
                 <w:webHidden/>
               </w:rPr>
@@ -3796,7 +3621,7 @@
               <w:tab w:val="right" w:leader="dot" w:pos="9016"/>
             </w:tabs>
             <w:rPr>
-              <w:rFonts w:ascii="Times New Roman" w:hAnsi="Times New Roman"/>
+              <w:rFonts w:cstheme="minorBidi"/>
               <w:noProof/>
               <w:kern w:val="2"/>
               <w:sz w:val="24"/>
@@ -3804,7 +3629,7 @@
               <w14:ligatures w14:val="standardContextual"/>
             </w:rPr>
           </w:pPr>
-          <w:hyperlink w:anchor="_Toc216369246" w:history="1">
+          <w:hyperlink w:anchor="_Toc216370191" w:history="1">
             <w:r>
               <w:rPr>
                 <w:rStyle w:val="Hyperlink"/>
@@ -3815,7 +3640,6 @@
             </w:r>
             <w:r>
               <w:rPr>
-                <w:rFonts w:ascii="Times New Roman" w:hAnsi="Times New Roman"/>
                 <w:noProof/>
                 <w:webHidden/>
               </w:rPr>
@@ -3823,7 +3647,6 @@
             </w:r>
             <w:r>
               <w:rPr>
-                <w:rFonts w:ascii="Times New Roman" w:hAnsi="Times New Roman"/>
                 <w:noProof/>
                 <w:webHidden/>
               </w:rPr>
@@ -3831,22 +3654,19 @@
             </w:r>
             <w:r>
               <w:rPr>
-                <w:rFonts w:ascii="Times New Roman" w:hAnsi="Times New Roman"/>
-                <w:noProof/>
-                <w:webHidden/>
-              </w:rPr>
-              <w:instrText xml:space="preserve"> PAGEREF _Toc216369246 \h </w:instrText>
-            </w:r>
-            <w:r>
-              <w:rPr>
-                <w:rFonts w:ascii="Times New Roman" w:hAnsi="Times New Roman"/>
-                <w:noProof/>
-                <w:webHidden/>
-              </w:rPr>
-            </w:r>
-            <w:r>
-              <w:rPr>
-                <w:rFonts w:ascii="Times New Roman" w:hAnsi="Times New Roman"/>
+                <w:noProof/>
+                <w:webHidden/>
+              </w:rPr>
+              <w:instrText xml:space="preserve"> PAGEREF _Toc216370191 \h </w:instrText>
+            </w:r>
+            <w:r>
+              <w:rPr>
+                <w:noProof/>
+                <w:webHidden/>
+              </w:rPr>
+            </w:r>
+            <w:r>
+              <w:rPr>
                 <w:noProof/>
                 <w:webHidden/>
               </w:rPr>
@@ -3854,15 +3674,13 @@
             </w:r>
             <w:r>
               <w:rPr>
-                <w:rFonts w:ascii="Times New Roman" w:hAnsi="Times New Roman"/>
-                <w:noProof/>
-                <w:webHidden/>
-              </w:rPr>
-              <w:t>14</w:t>
-            </w:r>
-            <w:r>
-              <w:rPr>
-                <w:rFonts w:ascii="Times New Roman" w:hAnsi="Times New Roman"/>
+                <w:noProof/>
+                <w:webHidden/>
+              </w:rPr>
+              <w:t>11</w:t>
+            </w:r>
+            <w:r>
+              <w:rPr>
                 <w:noProof/>
                 <w:webHidden/>
               </w:rPr>
@@ -3877,7 +3695,7 @@
               <w:tab w:val="right" w:leader="dot" w:pos="9016"/>
             </w:tabs>
             <w:rPr>
-              <w:rFonts w:ascii="Times New Roman" w:hAnsi="Times New Roman"/>
+              <w:rFonts w:cstheme="minorBidi"/>
               <w:noProof/>
               <w:kern w:val="2"/>
               <w:sz w:val="24"/>
@@ -3885,7 +3703,7 @@
               <w14:ligatures w14:val="standardContextual"/>
             </w:rPr>
           </w:pPr>
-          <w:hyperlink w:anchor="_Toc216369247" w:history="1">
+          <w:hyperlink w:anchor="_Toc216370192" w:history="1">
             <w:r>
               <w:rPr>
                 <w:rStyle w:val="Hyperlink"/>
@@ -3896,7 +3714,6 @@
             </w:r>
             <w:r>
               <w:rPr>
-                <w:rFonts w:ascii="Times New Roman" w:hAnsi="Times New Roman"/>
                 <w:noProof/>
                 <w:webHidden/>
               </w:rPr>
@@ -3904,7 +3721,6 @@
             </w:r>
             <w:r>
               <w:rPr>
-                <w:rFonts w:ascii="Times New Roman" w:hAnsi="Times New Roman"/>
                 <w:noProof/>
                 <w:webHidden/>
               </w:rPr>
@@ -3912,22 +3728,19 @@
             </w:r>
             <w:r>
               <w:rPr>
-                <w:rFonts w:ascii="Times New Roman" w:hAnsi="Times New Roman"/>
-                <w:noProof/>
-                <w:webHidden/>
-              </w:rPr>
-              <w:instrText xml:space="preserve"> PAGEREF _Toc216369247 \h </w:instrText>
-            </w:r>
-            <w:r>
-              <w:rPr>
-                <w:rFonts w:ascii="Times New Roman" w:hAnsi="Times New Roman"/>
-                <w:noProof/>
-                <w:webHidden/>
-              </w:rPr>
-            </w:r>
-            <w:r>
-              <w:rPr>
-                <w:rFonts w:ascii="Times New Roman" w:hAnsi="Times New Roman"/>
+                <w:noProof/>
+                <w:webHidden/>
+              </w:rPr>
+              <w:instrText xml:space="preserve"> PAGEREF _Toc216370192 \h </w:instrText>
+            </w:r>
+            <w:r>
+              <w:rPr>
+                <w:noProof/>
+                <w:webHidden/>
+              </w:rPr>
+            </w:r>
+            <w:r>
+              <w:rPr>
                 <w:noProof/>
                 <w:webHidden/>
               </w:rPr>
@@ -3935,15 +3748,13 @@
             </w:r>
             <w:r>
               <w:rPr>
-                <w:rFonts w:ascii="Times New Roman" w:hAnsi="Times New Roman"/>
-                <w:noProof/>
-                <w:webHidden/>
-              </w:rPr>
-              <w:t>15</w:t>
-            </w:r>
-            <w:r>
-              <w:rPr>
-                <w:rFonts w:ascii="Times New Roman" w:hAnsi="Times New Roman"/>
+                <w:noProof/>
+                <w:webHidden/>
+              </w:rPr>
+              <w:t>12</w:t>
+            </w:r>
+            <w:r>
+              <w:rPr>
                 <w:noProof/>
                 <w:webHidden/>
               </w:rPr>
@@ -3959,7 +3770,7 @@
               <w:tab w:val="right" w:leader="dot" w:pos="9016"/>
             </w:tabs>
             <w:rPr>
-              <w:rFonts w:ascii="Times New Roman" w:hAnsi="Times New Roman"/>
+              <w:rFonts w:cstheme="minorBidi"/>
               <w:noProof/>
               <w:kern w:val="2"/>
               <w:sz w:val="24"/>
@@ -3967,7 +3778,7 @@
               <w14:ligatures w14:val="standardContextual"/>
             </w:rPr>
           </w:pPr>
-          <w:hyperlink w:anchor="_Toc216369248" w:history="1">
+          <w:hyperlink w:anchor="_Toc216370193" w:history="1">
             <w:r>
               <w:rPr>
                 <w:rStyle w:val="Hyperlink"/>
@@ -3980,7 +3791,7 @@
             </w:r>
             <w:r>
               <w:rPr>
-                <w:rFonts w:ascii="Times New Roman" w:hAnsi="Times New Roman"/>
+                <w:rFonts w:cstheme="minorBidi"/>
                 <w:noProof/>
                 <w:kern w:val="2"/>
                 <w:sz w:val="24"/>
@@ -4011,7 +3822,6 @@
             </w:r>
             <w:r>
               <w:rPr>
-                <w:rFonts w:ascii="Times New Roman" w:hAnsi="Times New Roman"/>
                 <w:noProof/>
                 <w:webHidden/>
               </w:rPr>
@@ -4019,7 +3829,6 @@
             </w:r>
             <w:r>
               <w:rPr>
-                <w:rFonts w:ascii="Times New Roman" w:hAnsi="Times New Roman"/>
                 <w:noProof/>
                 <w:webHidden/>
               </w:rPr>
@@ -4027,22 +3836,19 @@
             </w:r>
             <w:r>
               <w:rPr>
-                <w:rFonts w:ascii="Times New Roman" w:hAnsi="Times New Roman"/>
-                <w:noProof/>
-                <w:webHidden/>
-              </w:rPr>
-              <w:instrText xml:space="preserve"> PAGEREF _Toc216369248 \h </w:instrText>
-            </w:r>
-            <w:r>
-              <w:rPr>
-                <w:rFonts w:ascii="Times New Roman" w:hAnsi="Times New Roman"/>
-                <w:noProof/>
-                <w:webHidden/>
-              </w:rPr>
-            </w:r>
-            <w:r>
-              <w:rPr>
-                <w:rFonts w:ascii="Times New Roman" w:hAnsi="Times New Roman"/>
+                <w:noProof/>
+                <w:webHidden/>
+              </w:rPr>
+              <w:instrText xml:space="preserve"> PAGEREF _Toc216370193 \h </w:instrText>
+            </w:r>
+            <w:r>
+              <w:rPr>
+                <w:noProof/>
+                <w:webHidden/>
+              </w:rPr>
+            </w:r>
+            <w:r>
+              <w:rPr>
                 <w:noProof/>
                 <w:webHidden/>
               </w:rPr>
@@ -4050,15 +3856,13 @@
             </w:r>
             <w:r>
               <w:rPr>
-                <w:rFonts w:ascii="Times New Roman" w:hAnsi="Times New Roman"/>
-                <w:noProof/>
-                <w:webHidden/>
-              </w:rPr>
-              <w:t>15</w:t>
-            </w:r>
-            <w:r>
-              <w:rPr>
-                <w:rFonts w:ascii="Times New Roman" w:hAnsi="Times New Roman"/>
+                <w:noProof/>
+                <w:webHidden/>
+              </w:rPr>
+              <w:t>12</w:t>
+            </w:r>
+            <w:r>
+              <w:rPr>
                 <w:noProof/>
                 <w:webHidden/>
               </w:rPr>
@@ -4073,7 +3877,7 @@
               <w:tab w:val="right" w:leader="dot" w:pos="9016"/>
             </w:tabs>
             <w:rPr>
-              <w:rFonts w:ascii="Times New Roman" w:hAnsi="Times New Roman"/>
+              <w:rFonts w:cstheme="minorBidi"/>
               <w:noProof/>
               <w:kern w:val="2"/>
               <w:sz w:val="24"/>
@@ -4081,7 +3885,7 @@
               <w14:ligatures w14:val="standardContextual"/>
             </w:rPr>
           </w:pPr>
-          <w:hyperlink w:anchor="_Toc216369249" w:history="1">
+          <w:hyperlink w:anchor="_Toc216370194" w:history="1">
             <w:r>
               <w:rPr>
                 <w:rStyle w:val="Hyperlink"/>
@@ -4092,7 +3896,6 @@
             </w:r>
             <w:r>
               <w:rPr>
-                <w:rFonts w:ascii="Times New Roman" w:hAnsi="Times New Roman"/>
                 <w:noProof/>
                 <w:webHidden/>
               </w:rPr>
@@ -4100,7 +3903,6 @@
             </w:r>
             <w:r>
               <w:rPr>
-                <w:rFonts w:ascii="Times New Roman" w:hAnsi="Times New Roman"/>
                 <w:noProof/>
                 <w:webHidden/>
               </w:rPr>
@@ -4108,22 +3910,19 @@
             </w:r>
             <w:r>
               <w:rPr>
-                <w:rFonts w:ascii="Times New Roman" w:hAnsi="Times New Roman"/>
-                <w:noProof/>
-                <w:webHidden/>
-              </w:rPr>
-              <w:instrText xml:space="preserve"> PAGEREF _Toc216369249 \h </w:instrText>
-            </w:r>
-            <w:r>
-              <w:rPr>
-                <w:rFonts w:ascii="Times New Roman" w:hAnsi="Times New Roman"/>
-                <w:noProof/>
-                <w:webHidden/>
-              </w:rPr>
-            </w:r>
-            <w:r>
-              <w:rPr>
-                <w:rFonts w:ascii="Times New Roman" w:hAnsi="Times New Roman"/>
+                <w:noProof/>
+                <w:webHidden/>
+              </w:rPr>
+              <w:instrText xml:space="preserve"> PAGEREF _Toc216370194 \h </w:instrText>
+            </w:r>
+            <w:r>
+              <w:rPr>
+                <w:noProof/>
+                <w:webHidden/>
+              </w:rPr>
+            </w:r>
+            <w:r>
+              <w:rPr>
                 <w:noProof/>
                 <w:webHidden/>
               </w:rPr>
@@ -4131,15 +3930,13 @@
             </w:r>
             <w:r>
               <w:rPr>
-                <w:rFonts w:ascii="Times New Roman" w:hAnsi="Times New Roman"/>
-                <w:noProof/>
-                <w:webHidden/>
-              </w:rPr>
-              <w:t>15</w:t>
-            </w:r>
-            <w:r>
-              <w:rPr>
-                <w:rFonts w:ascii="Times New Roman" w:hAnsi="Times New Roman"/>
+                <w:noProof/>
+                <w:webHidden/>
+              </w:rPr>
+              <w:t>12</w:t>
+            </w:r>
+            <w:r>
+              <w:rPr>
                 <w:noProof/>
                 <w:webHidden/>
               </w:rPr>
@@ -4200,7 +3997,7 @@
           <w:rFonts w:ascii="Times New Roman" w:hAnsi="Times New Roman" w:cs="Times New Roman"/>
         </w:rPr>
       </w:pPr>
-      <w:bookmarkStart w:id="0" w:name="_Toc216369221"/>
+      <w:bookmarkStart w:id="0" w:name="_Toc216370166"/>
       <w:r>
         <w:rPr>
           <w:rFonts w:ascii="Times New Roman" w:hAnsi="Times New Roman" w:cs="Times New Roman"/>
@@ -4245,7 +4042,7 @@
           <w:rFonts w:ascii="Times New Roman" w:hAnsi="Times New Roman" w:cs="Times New Roman"/>
         </w:rPr>
       </w:pPr>
-      <w:bookmarkStart w:id="1" w:name="_Toc216369222"/>
+      <w:bookmarkStart w:id="1" w:name="_Toc216370167"/>
       <w:r>
         <w:rPr>
           <w:rFonts w:ascii="Times New Roman" w:hAnsi="Times New Roman" w:cs="Times New Roman"/>
@@ -4320,7 +4117,7 @@
           <w:rFonts w:ascii="Times New Roman" w:hAnsi="Times New Roman" w:cs="Times New Roman"/>
         </w:rPr>
       </w:pPr>
-      <w:bookmarkStart w:id="2" w:name="_Toc216369223"/>
+      <w:bookmarkStart w:id="2" w:name="_Toc216370168"/>
       <w:r>
         <w:rPr>
           <w:rFonts w:ascii="Times New Roman" w:hAnsi="Times New Roman" w:cs="Times New Roman"/>
@@ -4397,7 +4194,7 @@
           <w:bCs/>
         </w:rPr>
       </w:pPr>
-      <w:bookmarkStart w:id="3" w:name="_Toc216369224"/>
+      <w:bookmarkStart w:id="3" w:name="_Toc216370169"/>
       <w:r>
         <w:rPr>
           <w:rFonts w:ascii="Times New Roman" w:hAnsi="Times New Roman" w:cs="Times New Roman"/>
@@ -4469,7 +4266,7 @@
           <w:rFonts w:ascii="Times New Roman" w:hAnsi="Times New Roman" w:cs="Times New Roman"/>
         </w:rPr>
       </w:pPr>
-      <w:bookmarkStart w:id="4" w:name="_Toc216369225"/>
+      <w:bookmarkStart w:id="4" w:name="_Toc216370170"/>
       <w:r>
         <w:rPr>
           <w:rFonts w:ascii="Times New Roman" w:hAnsi="Times New Roman" w:cs="Times New Roman"/>
@@ -4577,7 +4374,7 @@
           <w:rFonts w:ascii="Times New Roman" w:hAnsi="Times New Roman" w:cs="Times New Roman"/>
         </w:rPr>
       </w:pPr>
-      <w:bookmarkStart w:id="5" w:name="_Toc216369226"/>
+      <w:bookmarkStart w:id="5" w:name="_Toc216370171"/>
       <w:r>
         <w:rPr>
           <w:rFonts w:ascii="Times New Roman" w:hAnsi="Times New Roman" w:cs="Times New Roman"/>
@@ -4607,7 +4404,7 @@
           <w:rFonts w:ascii="Times New Roman" w:hAnsi="Times New Roman" w:cs="Times New Roman"/>
         </w:rPr>
       </w:pPr>
-      <w:bookmarkStart w:id="6" w:name="_Toc216369227"/>
+      <w:bookmarkStart w:id="6" w:name="_Toc216370172"/>
       <w:r>
         <w:rPr>
           <w:rFonts w:ascii="Times New Roman" w:hAnsi="Times New Roman" w:cs="Times New Roman"/>
@@ -4770,7 +4567,7 @@
           <w:rFonts w:ascii="Times New Roman" w:hAnsi="Times New Roman" w:cs="Times New Roman"/>
         </w:rPr>
       </w:pPr>
-      <w:bookmarkStart w:id="7" w:name="_Toc216369228"/>
+      <w:bookmarkStart w:id="7" w:name="_Toc216370173"/>
       <w:r>
         <w:rPr>
           <w:rFonts w:ascii="Times New Roman" w:hAnsi="Times New Roman" w:cs="Times New Roman"/>
@@ -4902,7 +4699,7 @@
           <w:rFonts w:ascii="Times New Roman" w:hAnsi="Times New Roman" w:cs="Times New Roman"/>
         </w:rPr>
       </w:pPr>
-      <w:bookmarkStart w:id="8" w:name="_Toc216369229"/>
+      <w:bookmarkStart w:id="8" w:name="_Toc216370174"/>
       <w:r>
         <w:rPr>
           <w:rFonts w:ascii="Times New Roman" w:hAnsi="Times New Roman" w:cs="Times New Roman"/>
@@ -4925,7 +4722,7 @@
           <w:rFonts w:ascii="Times New Roman" w:hAnsi="Times New Roman" w:cs="Times New Roman"/>
         </w:rPr>
       </w:pPr>
-      <w:bookmarkStart w:id="9" w:name="_Toc216369230"/>
+      <w:bookmarkStart w:id="9" w:name="_Toc216370175"/>
       <w:r>
         <w:rPr>
           <w:rFonts w:ascii="Times New Roman" w:hAnsi="Times New Roman" w:cs="Times New Roman"/>
@@ -6526,7 +6323,7 @@
           <w:iCs/>
         </w:rPr>
       </w:pPr>
-      <w:bookmarkStart w:id="10" w:name="_Toc216369231"/>
+      <w:bookmarkStart w:id="10" w:name="_Toc216370176"/>
       <w:r>
         <w:rPr>
           <w:rFonts w:ascii="Times New Roman" w:hAnsi="Times New Roman" w:cs="Times New Roman"/>
@@ -6615,7 +6412,7 @@
           <w:iCs/>
         </w:rPr>
       </w:pPr>
-      <w:bookmarkStart w:id="11" w:name="_Toc216369232"/>
+      <w:bookmarkStart w:id="11" w:name="_Toc216370177"/>
       <w:r>
         <w:rPr>
           <w:rFonts w:ascii="Times New Roman" w:hAnsi="Times New Roman" w:cs="Times New Roman"/>
@@ -6707,7 +6504,7 @@
           <w:rFonts w:ascii="Times New Roman" w:hAnsi="Times New Roman" w:cs="Times New Roman"/>
         </w:rPr>
       </w:pPr>
-      <w:bookmarkStart w:id="12" w:name="_Toc216369233"/>
+      <w:bookmarkStart w:id="12" w:name="_Toc216370178"/>
       <w:r>
         <w:rPr>
           <w:rFonts w:ascii="Times New Roman" w:hAnsi="Times New Roman" w:cs="Times New Roman"/>
@@ -6743,7 +6540,7 @@
         </w:rPr>
         <w:t xml:space="preserve"> </w:t>
       </w:r>
-      <w:bookmarkStart w:id="13" w:name="_Toc216369234"/>
+      <w:bookmarkStart w:id="13" w:name="_Toc216370179"/>
       <w:r>
         <w:rPr>
           <w:rFonts w:ascii="Times New Roman" w:hAnsi="Times New Roman" w:cs="Times New Roman"/>
@@ -7309,7 +7106,7 @@
           <w:lang w:val="en-US"/>
         </w:rPr>
       </w:pPr>
-      <w:bookmarkStart w:id="14" w:name="_Toc216369235"/>
+      <w:bookmarkStart w:id="14" w:name="_Toc216370180"/>
       <w:r>
         <w:rPr>
           <w:rFonts w:ascii="Times New Roman" w:hAnsi="Times New Roman" w:cs="Times New Roman"/>
@@ -7633,7 +7430,7 @@
           <w:rFonts w:ascii="Times New Roman" w:hAnsi="Times New Roman" w:cs="Times New Roman"/>
         </w:rPr>
       </w:pPr>
-      <w:bookmarkStart w:id="15" w:name="_Toc216369236"/>
+      <w:bookmarkStart w:id="15" w:name="_Toc216370181"/>
       <w:r>
         <w:rPr>
           <w:rFonts w:ascii="Times New Roman" w:hAnsi="Times New Roman" w:cs="Times New Roman"/>
@@ -7663,7 +7460,7 @@
           <w:rFonts w:ascii="Times New Roman" w:hAnsi="Times New Roman" w:cs="Times New Roman"/>
         </w:rPr>
       </w:pPr>
-      <w:bookmarkStart w:id="16" w:name="_Toc216369237"/>
+      <w:bookmarkStart w:id="16" w:name="_Toc216370182"/>
       <w:r>
         <w:rPr>
           <w:rFonts w:ascii="Times New Roman" w:hAnsi="Times New Roman" w:cs="Times New Roman"/>
@@ -7748,7 +7545,7 @@
           <w:rFonts w:ascii="Times New Roman" w:hAnsi="Times New Roman" w:cs="Times New Roman"/>
         </w:rPr>
       </w:pPr>
-      <w:bookmarkStart w:id="17" w:name="_Toc216369238"/>
+      <w:bookmarkStart w:id="17" w:name="_Toc216370183"/>
       <w:r>
         <w:rPr>
           <w:rFonts w:ascii="Times New Roman" w:hAnsi="Times New Roman" w:cs="Times New Roman"/>
@@ -7819,7 +7616,7 @@
           <w:rFonts w:ascii="Times New Roman" w:hAnsi="Times New Roman" w:cs="Times New Roman"/>
         </w:rPr>
       </w:pPr>
-      <w:bookmarkStart w:id="18" w:name="_Toc216369239"/>
+      <w:bookmarkStart w:id="18" w:name="_Toc216370184"/>
       <w:r>
         <w:rPr>
           <w:rFonts w:ascii="Times New Roman" w:hAnsi="Times New Roman" w:cs="Times New Roman"/>
@@ -8015,7 +7812,7 @@
           <w:rFonts w:ascii="Times New Roman" w:hAnsi="Times New Roman" w:cs="Times New Roman"/>
         </w:rPr>
       </w:pPr>
-      <w:bookmarkStart w:id="19" w:name="_Toc216369240"/>
+      <w:bookmarkStart w:id="19" w:name="_Toc216370185"/>
       <w:r>
         <w:rPr>
           <w:rFonts w:ascii="Times New Roman" w:hAnsi="Times New Roman" w:cs="Times New Roman"/>
@@ -8080,7 +7877,7 @@
           <w:bCs/>
         </w:rPr>
       </w:pPr>
-      <w:bookmarkStart w:id="20" w:name="_Toc216369241"/>
+      <w:bookmarkStart w:id="20" w:name="_Toc216370186"/>
       <w:r>
         <w:rPr>
           <w:rFonts w:ascii="Times New Roman" w:hAnsi="Times New Roman" w:cs="Times New Roman"/>
@@ -8480,7 +8277,7 @@
           <w:rFonts w:ascii="Times New Roman" w:hAnsi="Times New Roman" w:cs="Times New Roman"/>
         </w:rPr>
       </w:pPr>
-      <w:bookmarkStart w:id="21" w:name="_Toc216369242"/>
+      <w:bookmarkStart w:id="21" w:name="_Toc216370187"/>
       <w:r>
         <w:rPr>
           <w:rFonts w:ascii="Times New Roman" w:hAnsi="Times New Roman" w:cs="Times New Roman"/>
@@ -8510,7 +8307,7 @@
           <w:rFonts w:ascii="Times New Roman" w:hAnsi="Times New Roman" w:cs="Times New Roman"/>
         </w:rPr>
       </w:pPr>
-      <w:bookmarkStart w:id="22" w:name="_Toc216369243"/>
+      <w:bookmarkStart w:id="22" w:name="_Toc216370188"/>
       <w:r>
         <w:rPr>
           <w:rFonts w:ascii="Times New Roman" w:hAnsi="Times New Roman" w:cs="Times New Roman"/>
@@ -8579,7 +8376,7 @@
           <w:rFonts w:ascii="Times New Roman" w:hAnsi="Times New Roman" w:cs="Times New Roman"/>
         </w:rPr>
       </w:pPr>
-      <w:bookmarkStart w:id="23" w:name="_Toc216369244"/>
+      <w:bookmarkStart w:id="23" w:name="_Toc216370189"/>
       <w:r>
         <w:rPr>
           <w:rFonts w:ascii="Times New Roman" w:hAnsi="Times New Roman" w:cs="Times New Roman"/>
@@ -8634,7 +8431,7 @@
           <w:rFonts w:ascii="Times New Roman" w:hAnsi="Times New Roman" w:cs="Times New Roman"/>
         </w:rPr>
       </w:pPr>
-      <w:bookmarkStart w:id="24" w:name="_Toc216369245"/>
+      <w:bookmarkStart w:id="24" w:name="_Toc216370190"/>
       <w:r>
         <w:rPr>
           <w:rFonts w:ascii="Times New Roman" w:hAnsi="Times New Roman" w:cs="Times New Roman"/>
@@ -9102,7 +8899,7 @@
           <w:rFonts w:ascii="Times New Roman" w:hAnsi="Times New Roman" w:cs="Times New Roman"/>
         </w:rPr>
       </w:pPr>
-      <w:bookmarkStart w:id="25" w:name="_Toc216369246"/>
+      <w:bookmarkStart w:id="25" w:name="_Toc216370191"/>
       <w:r>
         <w:rPr>
           <w:rFonts w:ascii="Times New Roman" w:hAnsi="Times New Roman" w:cs="Times New Roman"/>
@@ -9412,7 +9209,7 @@
           <w:color w:val="333333"/>
         </w:rPr>
       </w:pPr>
-      <w:bookmarkStart w:id="26" w:name="_Toc216369247"/>
+      <w:bookmarkStart w:id="26" w:name="_Toc216370192"/>
       <w:r>
         <w:rPr>
           <w:rFonts w:ascii="Times New Roman" w:hAnsi="Times New Roman" w:cs="Times New Roman"/>
@@ -9460,7 +9257,7 @@
           <w:iCs/>
         </w:rPr>
       </w:pPr>
-      <w:bookmarkStart w:id="27" w:name="_Toc216369248"/>
+      <w:bookmarkStart w:id="27" w:name="_Toc216370193"/>
       <w:r>
         <w:rPr>
           <w:rFonts w:ascii="Times New Roman" w:hAnsi="Times New Roman" w:cs="Times New Roman"/>
@@ -9647,7 +9444,7 @@
           <w:rFonts w:ascii="Times New Roman" w:hAnsi="Times New Roman" w:cs="Times New Roman"/>
         </w:rPr>
       </w:pPr>
-      <w:bookmarkStart w:id="28" w:name="_Toc216369249"/>
+      <w:bookmarkStart w:id="28" w:name="_Toc216370194"/>
       <w:r>
         <w:rPr>
           <w:rFonts w:ascii="Times New Roman" w:hAnsi="Times New Roman" w:cs="Times New Roman"/>

</xml_diff>

<commit_message>
Added Section 5.5 Significant Commits
</commit_message>
<xml_diff>
--- a/7COM1079_Final report_Team_A48.docx
+++ b/7COM1079_Final report_Team_A48.docx
@@ -1545,7 +1545,13 @@
     <w:sdt>
       <w:sdtPr>
         <w:rPr>
-          <w:rFonts w:ascii="Times New Roman" w:hAnsi="Times New Roman" w:cs="Times New Roman"/>
+          <w:rFonts w:ascii="Times New Roman" w:eastAsiaTheme="minorHAnsi" w:hAnsi="Times New Roman" w:cs="Times New Roman"/>
+          <w:color w:val="auto"/>
+          <w:kern w:val="2"/>
+          <w:sz w:val="24"/>
+          <w:szCs w:val="24"/>
+          <w:lang w:val="en-GB"/>
+          <w14:ligatures w14:val="standardContextual"/>
         </w:rPr>
         <w:id w:val="150110755"/>
         <w:docPartObj>
@@ -1555,16 +1561,9 @@
       </w:sdtPr>
       <w:sdtEndPr>
         <w:rPr>
-          <w:rFonts w:eastAsiaTheme="minorHAnsi"/>
           <w:b/>
           <w:bCs/>
           <w:noProof/>
-          <w:color w:val="auto"/>
-          <w:kern w:val="2"/>
-          <w:sz w:val="24"/>
-          <w:szCs w:val="24"/>
-          <w:lang w:val="en-GB"/>
-          <w14:ligatures w14:val="standardContextual"/>
         </w:rPr>
       </w:sdtEndPr>
       <w:sdtContent>
@@ -4482,35 +4481,7 @@
         <w:rPr>
           <w:rFonts w:ascii="Times New Roman" w:eastAsia="Times New Roman" w:hAnsi="Times New Roman" w:cs="Times New Roman"/>
         </w:rPr>
-        <w:t xml:space="preserve"> (2016) says this leads to different problems. For example, Africa </w:t>
-      </w:r>
-      <w:proofErr w:type="gramStart"/>
-      <w:r>
-        <w:rPr>
-          <w:rFonts w:ascii="Times New Roman" w:eastAsia="Times New Roman" w:hAnsi="Times New Roman" w:cs="Times New Roman"/>
-        </w:rPr>
-        <w:t>has to</w:t>
-      </w:r>
-      <w:proofErr w:type="gramEnd"/>
-      <w:r>
-        <w:rPr>
-          <w:rFonts w:ascii="Times New Roman" w:eastAsia="Times New Roman" w:hAnsi="Times New Roman" w:cs="Times New Roman"/>
-        </w:rPr>
-        <w:t xml:space="preserve"> manage fast growth, while Europe </w:t>
-      </w:r>
-      <w:proofErr w:type="gramStart"/>
-      <w:r>
-        <w:rPr>
-          <w:rFonts w:ascii="Times New Roman" w:eastAsia="Times New Roman" w:hAnsi="Times New Roman" w:cs="Times New Roman"/>
-        </w:rPr>
-        <w:t>has to</w:t>
-      </w:r>
-      <w:proofErr w:type="gramEnd"/>
-      <w:r>
-        <w:rPr>
-          <w:rFonts w:ascii="Times New Roman" w:eastAsia="Times New Roman" w:hAnsi="Times New Roman" w:cs="Times New Roman"/>
-        </w:rPr>
-        <w:t xml:space="preserve"> plan for older people. </w:t>
+        <w:t xml:space="preserve"> (2016) says this leads to different problems. For example, Africa has to manage fast growth, while Europe has to plan for older people. </w:t>
       </w:r>
       <w:proofErr w:type="spellStart"/>
       <w:r>
@@ -7298,23 +7269,7 @@
           <w:rFonts w:ascii="Times New Roman" w:eastAsia="Times New Roman" w:hAnsi="Times New Roman" w:cs="Times New Roman"/>
           <w:lang w:val="en-US"/>
         </w:rPr>
-        <w:t>Chi-square test, χ</w:t>
-      </w:r>
-      <w:proofErr w:type="gramStart"/>
-      <w:r>
-        <w:rPr>
-          <w:rFonts w:ascii="Times New Roman" w:eastAsia="Times New Roman" w:hAnsi="Times New Roman" w:cs="Times New Roman"/>
-          <w:lang w:val="en-US"/>
-        </w:rPr>
-        <w:t>²(</w:t>
-      </w:r>
-      <w:proofErr w:type="gramEnd"/>
-      <w:r>
-        <w:rPr>
-          <w:rFonts w:ascii="Times New Roman" w:eastAsia="Times New Roman" w:hAnsi="Times New Roman" w:cs="Times New Roman"/>
-          <w:lang w:val="en-US"/>
-        </w:rPr>
-        <w:t xml:space="preserve">4) = 43.87, p &lt; 0.0001, α = 0.05. Since p &lt; α, we </w:t>
+        <w:t xml:space="preserve">Chi-square test, χ²(4) = 43.87, p &lt; 0.0001, α = 0.05. Since p &lt; α, we </w:t>
       </w:r>
       <w:r>
         <w:rPr>
@@ -7380,39 +7335,7 @@
           <w:rFonts w:ascii="Times New Roman" w:eastAsia="Times New Roman" w:hAnsi="Times New Roman" w:cs="Times New Roman"/>
           <w:lang w:val="en-US"/>
         </w:rPr>
-        <w:t xml:space="preserve">After running the Chi-square test, we got a </w:t>
-      </w:r>
-      <w:proofErr w:type="gramStart"/>
-      <w:r>
-        <w:rPr>
-          <w:rFonts w:ascii="Times New Roman" w:eastAsia="Times New Roman" w:hAnsi="Times New Roman" w:cs="Times New Roman"/>
-          <w:lang w:val="en-US"/>
-        </w:rPr>
-        <w:t>really small</w:t>
-      </w:r>
-      <w:proofErr w:type="gramEnd"/>
-      <w:r>
-        <w:rPr>
-          <w:rFonts w:ascii="Times New Roman" w:eastAsia="Times New Roman" w:hAnsi="Times New Roman" w:cs="Times New Roman"/>
-          <w:lang w:val="en-US"/>
-        </w:rPr>
-        <w:t xml:space="preserve"> p-value (p &lt; 0.0001), which is way below our alpha of 0.05, so we rejected the null hypothesis. This means the differences in growth across continents aren’t random. Africa had way more growing countries than expected, with a residual of 4.69, while Europe had way fewer growing countries than expected, with a residual of -5.60. These residuals show how far each continent's actual numbers were from what we'd expect if growth was evenly spread. The effect size (Cramer’s V = 0.435) tells us the difference is real and </w:t>
-      </w:r>
-      <w:proofErr w:type="gramStart"/>
-      <w:r>
-        <w:rPr>
-          <w:rFonts w:ascii="Times New Roman" w:eastAsia="Times New Roman" w:hAnsi="Times New Roman" w:cs="Times New Roman"/>
-          <w:lang w:val="en-US"/>
-        </w:rPr>
-        <w:t>actually meaningful</w:t>
-      </w:r>
-      <w:proofErr w:type="gramEnd"/>
-      <w:r>
-        <w:rPr>
-          <w:rFonts w:ascii="Times New Roman" w:eastAsia="Times New Roman" w:hAnsi="Times New Roman" w:cs="Times New Roman"/>
-          <w:lang w:val="en-US"/>
-        </w:rPr>
-        <w:t>.</w:t>
+        <w:t>After running the Chi-square test, we got a really small p-value (p &lt; 0.0001), which is way below our alpha of 0.05, so we rejected the null hypothesis. This means the differences in growth across continents aren’t random. Africa had way more growing countries than expected, with a residual of 4.69, while Europe had way fewer growing countries than expected, with a residual of -5.60. These residuals show how far each continent's actual numbers were from what we'd expect if growth was evenly spread. The effect size (Cramer’s V = 0.435) tells us the difference is real and actually meaningful.</w:t>
       </w:r>
     </w:p>
     <w:p>
@@ -7512,21 +7435,7 @@
         <w:rPr>
           <w:rFonts w:ascii="Times New Roman" w:eastAsia="Times New Roman" w:hAnsi="Times New Roman" w:cs="Times New Roman"/>
         </w:rPr>
-        <w:t xml:space="preserve">We worked </w:t>
-      </w:r>
-      <w:proofErr w:type="gramStart"/>
-      <w:r>
-        <w:rPr>
-          <w:rFonts w:ascii="Times New Roman" w:eastAsia="Times New Roman" w:hAnsi="Times New Roman" w:cs="Times New Roman"/>
-        </w:rPr>
-        <w:t>really well</w:t>
-      </w:r>
-      <w:proofErr w:type="gramEnd"/>
-      <w:r>
-        <w:rPr>
-          <w:rFonts w:ascii="Times New Roman" w:eastAsia="Times New Roman" w:hAnsi="Times New Roman" w:cs="Times New Roman"/>
-        </w:rPr>
-        <w:t xml:space="preserve"> together as a team throughout this project. While each person took the lead on a part, we still did everything together by sharing ideas and supporting each other. Figuring out the data and choosing the test was a shared task. Our meetings helped us stay on track, and using GitHub made collaboration smooth. Once we found our flow, the analysis became easier. Good planning, teamwork, and constant communication made the project a success.</w:t>
+        <w:t>We worked really well together as a team throughout this project. While each person took the lead on a part, we still did everything together by sharing ideas and supporting each other. Figuring out the data and choosing the test was a shared task. Our meetings helped us stay on track, and using GitHub made collaboration smooth. Once we found our flow, the analysis became easier. Good planning, teamwork, and constant communication made the project a success.</w:t>
       </w:r>
     </w:p>
     <w:p>
@@ -7873,99 +7782,286 @@
         <w:pStyle w:val="Heading2"/>
         <w:rPr>
           <w:rFonts w:ascii="Times New Roman" w:hAnsi="Times New Roman" w:cs="Times New Roman"/>
+        </w:rPr>
+      </w:pPr>
+      <w:bookmarkStart w:id="20" w:name="_Toc216370186"/>
+      <w:r>
+        <w:rPr>
+          <w:rFonts w:ascii="Times New Roman" w:hAnsi="Times New Roman" w:cs="Times New Roman"/>
+        </w:rPr>
+        <w:t>5.5.</w:t>
+      </w:r>
+      <w:bookmarkEnd w:id="20"/>
+      <w:r>
+        <w:rPr>
+          <w:rFonts w:ascii="Times New Roman" w:hAnsi="Times New Roman" w:cs="Times New Roman"/>
+        </w:rPr>
+        <w:t xml:space="preserve"> </w:t>
+      </w:r>
+      <w:r>
+        <w:rPr>
+          <w:rFonts w:ascii="Times New Roman" w:hAnsi="Times New Roman" w:cs="Times New Roman"/>
+        </w:rPr>
+        <w:t>Three Most Significant Commits</w:t>
+      </w:r>
+    </w:p>
+    <w:p>
+      <w:r>
+        <w:tab/>
+      </w:r>
+      <w:r>
+        <w:tab/>
+      </w:r>
+    </w:p>
+    <w:p>
+      <w:pPr>
+        <w:pStyle w:val="Heading3"/>
+      </w:pPr>
+      <w:r>
+        <w:tab/>
+      </w:r>
+      <w:r>
+        <w:tab/>
+      </w:r>
+      <w:r>
+        <w:rPr>
+          <w:rStyle w:val="Strong"/>
+          <w:b w:val="0"/>
+          <w:bCs w:val="0"/>
+        </w:rPr>
+        <w:t>Commit 1: “Added the dataset” (Nov 25, 2025)</w:t>
+      </w:r>
+    </w:p>
+    <w:p>
+      <w:pPr>
+        <w:pStyle w:val="NormalWeb"/>
+        <w:ind w:left="1440"/>
+      </w:pPr>
+      <w:r>
+        <w:rPr>
+          <w:rStyle w:val="Strong"/>
+        </w:rPr>
+        <w:t>Impact:</w:t>
+      </w:r>
+      <w:r>
+        <w:t xml:space="preserve"> </w:t>
+      </w:r>
+      <w:r>
+        <w:t>It marks the start of the project where the dataset was added to the repository. The team started data exploration cleaning and script development. All analysis and visualisation work is built on this foundation.</w:t>
+      </w:r>
+    </w:p>
+    <w:p>
+      <w:pPr>
+        <w:pStyle w:val="NormalWeb"/>
+        <w:ind w:left="1440"/>
+      </w:pPr>
+    </w:p>
+    <w:p>
+      <w:pPr>
+        <w:pStyle w:val="NormalWeb"/>
+        <w:ind w:left="1440"/>
+      </w:pPr>
+    </w:p>
+    <w:p>
+      <w:pPr>
+        <w:pStyle w:val="NormalWeb"/>
+        <w:ind w:left="1440"/>
+      </w:pPr>
+    </w:p>
+    <w:p>
+      <w:pPr>
+        <w:pStyle w:val="Heading2"/>
+        <w:ind w:left="1440"/>
+        <w:rPr>
+          <w:sz w:val="28"/>
+          <w:szCs w:val="28"/>
+        </w:rPr>
+      </w:pPr>
+      <w:r>
+        <w:rPr>
+          <w:sz w:val="28"/>
+          <w:szCs w:val="28"/>
+        </w:rPr>
+        <w:lastRenderedPageBreak/>
+        <w:t>Commit 2: “Completed the test and analysis, additionally created R script for test analysis” (Dec 9, 2025)</w:t>
+      </w:r>
+    </w:p>
+    <w:p>
+      <w:pPr>
+        <w:pStyle w:val="NormalWeb"/>
+        <w:ind w:left="1440"/>
+      </w:pPr>
+    </w:p>
+    <w:p>
+      <w:pPr>
+        <w:pStyle w:val="NormalWeb"/>
+        <w:ind w:left="1440"/>
+      </w:pPr>
+      <w:r>
+        <w:rPr>
           <w:b/>
           <w:bCs/>
         </w:rPr>
-      </w:pPr>
-      <w:bookmarkStart w:id="20" w:name="_Toc216370186"/>
-      <w:r>
-        <w:rPr>
-          <w:rFonts w:ascii="Times New Roman" w:hAnsi="Times New Roman" w:cs="Times New Roman"/>
-        </w:rPr>
-        <w:t xml:space="preserve">5.5. </w:t>
-      </w:r>
-      <w:r>
-        <w:rPr>
-          <w:rFonts w:ascii="Times New Roman" w:hAnsi="Times New Roman" w:cs="Times New Roman"/>
-        </w:rPr>
-        <w:t xml:space="preserve">Note any </w:t>
-      </w:r>
-      <w:r>
-        <w:rPr>
-          <w:rFonts w:ascii="Times New Roman" w:hAnsi="Times New Roman" w:cs="Times New Roman"/>
-        </w:rPr>
-        <w:t>changes</w:t>
-      </w:r>
-      <w:r>
-        <w:rPr>
-          <w:rFonts w:ascii="Times New Roman" w:hAnsi="Times New Roman" w:cs="Times New Roman"/>
-        </w:rPr>
+        <w:t>Impact</w:t>
+      </w:r>
+      <w:r>
+        <w:t xml:space="preserve">: </w:t>
+      </w:r>
+      <w:r>
+        <w:t>This is the most important technical commit. It introduced the core statistical testing (including the hypotheses test) and created the key analysis script in R. It supports the research question and determines whether the hypothesis is rejected or accepted.</w:t>
+      </w:r>
+    </w:p>
+    <w:p>
+      <w:pPr>
+        <w:pStyle w:val="NormalWeb"/>
+        <w:ind w:left="1440"/>
+      </w:pPr>
+    </w:p>
+    <w:p>
+      <w:pPr>
+        <w:pStyle w:val="Heading3"/>
+        <w:ind w:left="1440"/>
+      </w:pPr>
+      <w:r>
+        <w:rPr>
+          <w:rStyle w:val="Heading2Char"/>
+          <w:sz w:val="28"/>
+          <w:szCs w:val="28"/>
+        </w:rPr>
+        <w:t>Commit 3: “Added Visualization (Section 3) and Conclusion (Section 6) on the doc” (</w:t>
+      </w:r>
+      <w:r>
+        <w:rPr>
+          <w:rStyle w:val="Heading2Char"/>
+          <w:sz w:val="28"/>
+          <w:szCs w:val="28"/>
+        </w:rPr>
+        <w:t>Dec 12,2025</w:t>
+      </w:r>
+      <w:r>
+        <w:rPr>
+          <w:rStyle w:val="Strong"/>
+          <w:b w:val="0"/>
+          <w:bCs w:val="0"/>
+        </w:rPr>
+        <w:t>)</w:t>
+      </w:r>
+    </w:p>
+    <w:p>
+      <w:pPr>
+        <w:pStyle w:val="NormalWeb"/>
+        <w:ind w:left="1440"/>
+      </w:pPr>
+      <w:r>
+        <w:rPr>
+          <w:rStyle w:val="Strong"/>
+        </w:rPr>
+        <w:t>Impact:</w:t>
+      </w:r>
+      <w:r>
         <w:t xml:space="preserve"> </w:t>
       </w:r>
       <w:r>
-        <w:rPr>
-          <w:rFonts w:ascii="Times New Roman" w:hAnsi="Times New Roman" w:cs="Times New Roman"/>
-        </w:rPr>
-        <w:t>t</w:t>
-      </w:r>
-      <w:r>
-        <w:rPr>
-          <w:rFonts w:ascii="Times New Roman" w:hAnsi="Times New Roman" w:cs="Times New Roman"/>
-        </w:rPr>
-        <w:t xml:space="preserve">o group since </w:t>
-      </w:r>
-      <w:r>
-        <w:rPr>
-          <w:rFonts w:ascii="Times New Roman" w:hAnsi="Times New Roman" w:cs="Times New Roman"/>
-        </w:rPr>
-        <w:t>original allocation if applicable</w:t>
-      </w:r>
-      <w:r>
-        <w:rPr>
-          <w:rFonts w:ascii="Times New Roman" w:hAnsi="Times New Roman" w:cs="Times New Roman"/>
-        </w:rPr>
-        <w:t xml:space="preserve">. </w:t>
-      </w:r>
-      <w:r>
-        <w:rPr>
-          <w:rFonts w:ascii="Times New Roman" w:hAnsi="Times New Roman" w:cs="Times New Roman"/>
-        </w:rPr>
-        <w:t xml:space="preserve">Add new </w:t>
-      </w:r>
-      <w:r>
-        <w:rPr>
-          <w:rFonts w:ascii="Times New Roman" w:hAnsi="Times New Roman" w:cs="Times New Roman"/>
-        </w:rPr>
-        <w:t xml:space="preserve">or amended </w:t>
-      </w:r>
-      <w:r>
-        <w:rPr>
-          <w:rFonts w:ascii="Times New Roman" w:hAnsi="Times New Roman" w:cs="Times New Roman"/>
-        </w:rPr>
-        <w:t>GitHub Ids for new members</w:t>
-      </w:r>
-      <w:r>
-        <w:rPr>
-          <w:rFonts w:ascii="Times New Roman" w:hAnsi="Times New Roman" w:cs="Times New Roman"/>
-        </w:rPr>
-        <w:t xml:space="preserve"> </w:t>
-      </w:r>
-      <w:r>
-        <w:rPr>
-          <w:rFonts w:ascii="Times New Roman" w:hAnsi="Times New Roman" w:cs="Times New Roman"/>
+        <w:t>In the final document this commit integrated major report components - including key visualisations and the concluding interpretation - into the document. It illustrates the transition from the coding to the documentation contributing directly to the final submission.</w:t>
+      </w:r>
+    </w:p>
+    <w:p>
+      <w:pPr>
+        <w:pStyle w:val="NormalWeb"/>
+        <w:rPr>
+          <w:lang w:val="en-US"/>
+        </w:rPr>
+      </w:pPr>
+    </w:p>
+    <w:p>
+      <w:pPr>
+        <w:rPr>
+          <w:rFonts w:ascii="Times New Roman" w:hAnsi="Times New Roman" w:cs="Times New Roman"/>
+        </w:rPr>
+      </w:pPr>
+      <w:r>
+        <w:tab/>
+      </w:r>
+      <w:r>
+        <w:tab/>
+      </w:r>
+    </w:p>
+    <w:p>
+      <w:pPr>
+        <w:pStyle w:val="ListParagraph"/>
+        <w:ind w:left="1080"/>
+        <w:rPr>
+          <w:rFonts w:ascii="Times New Roman" w:eastAsia="Times New Roman" w:hAnsi="Times New Roman" w:cs="Times New Roman"/>
           <w:b/>
           <w:bCs/>
         </w:rPr>
-        <w:t>(75 words, write only if applies to your group arrangements)</w:t>
-      </w:r>
-      <w:bookmarkEnd w:id="20"/>
-    </w:p>
-    <w:p>
-      <w:pPr>
-        <w:rPr>
-          <w:rFonts w:ascii="Times New Roman" w:hAnsi="Times New Roman" w:cs="Times New Roman"/>
-        </w:rPr>
-      </w:pPr>
+      </w:pPr>
+    </w:p>
+    <w:p>
+      <w:pPr>
+        <w:ind w:left="1440"/>
+        <w:rPr>
+          <w:rFonts w:ascii="Times New Roman" w:eastAsia="Times New Roman" w:hAnsi="Times New Roman" w:cs="Times New Roman"/>
+        </w:rPr>
+      </w:pPr>
+      <w:r>
+        <w:rPr>
+          <w:rFonts w:ascii="Times New Roman" w:eastAsia="Times New Roman" w:hAnsi="Times New Roman" w:cs="Times New Roman"/>
+        </w:rPr>
+        <w:t xml:space="preserve"> </w:t>
+      </w:r>
+    </w:p>
+    <w:p>
+      <w:pPr>
+        <w:pStyle w:val="Heading1"/>
+        <w:rPr>
+          <w:rFonts w:ascii="Times New Roman" w:hAnsi="Times New Roman" w:cs="Times New Roman"/>
+        </w:rPr>
+      </w:pPr>
+      <w:bookmarkStart w:id="21" w:name="_Toc216370187"/>
+      <w:r>
+        <w:rPr>
+          <w:rFonts w:ascii="Times New Roman" w:hAnsi="Times New Roman" w:cs="Times New Roman"/>
+        </w:rPr>
+        <w:t xml:space="preserve">6. </w:t>
+      </w:r>
+      <w:r>
+        <w:rPr>
+          <w:rFonts w:ascii="Times New Roman" w:hAnsi="Times New Roman" w:cs="Times New Roman"/>
+        </w:rPr>
+        <w:t>Conclusions</w:t>
+      </w:r>
+      <w:bookmarkEnd w:id="21"/>
+    </w:p>
+    <w:p>
+      <w:pPr>
+        <w:pStyle w:val="ListParagraph"/>
+        <w:rPr>
+          <w:rFonts w:ascii="Times New Roman" w:eastAsia="Times New Roman" w:hAnsi="Times New Roman" w:cs="Times New Roman"/>
+        </w:rPr>
+      </w:pPr>
+    </w:p>
+    <w:p>
+      <w:pPr>
+        <w:pStyle w:val="Heading2"/>
+        <w:rPr>
+          <w:rFonts w:ascii="Times New Roman" w:hAnsi="Times New Roman" w:cs="Times New Roman"/>
+        </w:rPr>
+      </w:pPr>
+      <w:bookmarkStart w:id="22" w:name="_Toc216370188"/>
+      <w:r>
+        <w:rPr>
+          <w:rFonts w:ascii="Times New Roman" w:hAnsi="Times New Roman" w:cs="Times New Roman"/>
+        </w:rPr>
+        <w:t xml:space="preserve">6.1. </w:t>
+      </w:r>
+      <w:r>
+        <w:rPr>
+          <w:rFonts w:ascii="Times New Roman" w:hAnsi="Times New Roman" w:cs="Times New Roman"/>
+        </w:rPr>
+        <w:t>Results explained</w:t>
+      </w:r>
+      <w:bookmarkEnd w:id="22"/>
     </w:p>
     <w:p>
       <w:pPr>
@@ -7973,469 +8069,101 @@
         <w:ind w:left="1440"/>
         <w:rPr>
           <w:rFonts w:ascii="Times New Roman" w:eastAsia="Times New Roman" w:hAnsi="Times New Roman" w:cs="Times New Roman"/>
+        </w:rPr>
+      </w:pPr>
+    </w:p>
+    <w:p>
+      <w:pPr>
+        <w:pStyle w:val="ListParagraph"/>
+        <w:ind w:left="1440"/>
+        <w:rPr>
+          <w:rFonts w:ascii="Times New Roman" w:eastAsia="Times New Roman" w:hAnsi="Times New Roman" w:cs="Times New Roman"/>
+        </w:rPr>
+      </w:pPr>
+      <w:r>
+        <w:rPr>
+          <w:rFonts w:ascii="Times New Roman" w:eastAsia="Times New Roman" w:hAnsi="Times New Roman" w:cs="Times New Roman"/>
+        </w:rPr>
+        <w:t>Our analysis showed clear and significant differences in population growth across continents. Africa stood out with 56 out of 58 countries (96.6 percent) growing, while Europe had the opposite trend, with only 19 out of 47 (40.4 percent) showing growth. The Chi-square test gave χ²(4) = 43.873 and a p-value less than 0.0001, meaning we rejected the null hypothesis. So, growth status is clearly connected to continent, and the pattern we found is not random.</w:t>
+      </w:r>
+    </w:p>
+    <w:p>
+      <w:pPr>
+        <w:pStyle w:val="ListParagraph"/>
+        <w:ind w:left="1440"/>
+        <w:rPr>
+          <w:rFonts w:ascii="Times New Roman" w:eastAsia="Times New Roman" w:hAnsi="Times New Roman" w:cs="Times New Roman"/>
+        </w:rPr>
+      </w:pPr>
+    </w:p>
+    <w:p>
+      <w:pPr>
+        <w:pStyle w:val="Heading2"/>
+        <w:rPr>
+          <w:rFonts w:ascii="Times New Roman" w:hAnsi="Times New Roman" w:cs="Times New Roman"/>
+        </w:rPr>
+      </w:pPr>
+      <w:bookmarkStart w:id="23" w:name="_Toc216370189"/>
+      <w:r>
+        <w:rPr>
+          <w:rFonts w:ascii="Times New Roman" w:hAnsi="Times New Roman" w:cs="Times New Roman"/>
+        </w:rPr>
+        <w:t xml:space="preserve">6.2. </w:t>
+      </w:r>
+      <w:r>
+        <w:rPr>
+          <w:rFonts w:ascii="Times New Roman" w:hAnsi="Times New Roman" w:cs="Times New Roman"/>
+        </w:rPr>
+        <w:t>Interpretation of the results</w:t>
+      </w:r>
+      <w:bookmarkEnd w:id="23"/>
+    </w:p>
+    <w:p>
+      <w:pPr>
+        <w:pStyle w:val="ListParagraph"/>
+        <w:ind w:left="1440"/>
+        <w:rPr>
+          <w:rFonts w:ascii="Times New Roman" w:eastAsia="Times New Roman" w:hAnsi="Times New Roman" w:cs="Times New Roman"/>
+        </w:rPr>
+      </w:pPr>
+    </w:p>
+    <w:p>
+      <w:pPr>
+        <w:ind w:left="1440"/>
+        <w:rPr>
+          <w:rFonts w:ascii="Times New Roman" w:eastAsia="Times New Roman" w:hAnsi="Times New Roman" w:cs="Times New Roman"/>
+        </w:rPr>
+      </w:pPr>
+      <w:r>
+        <w:rPr>
+          <w:rFonts w:ascii="Times New Roman" w:eastAsia="Times New Roman" w:hAnsi="Times New Roman" w:cs="Times New Roman"/>
+        </w:rPr>
+        <w:t>What we found shows that population growth isn’t random but clearly follows regional patterns. Africa and Asia are seeing strong growth, while Europe is steadily declining. Since the p-value was so small (p &lt; 0.0001), this difference is real and not by chance. It likely comes from structural factors like fertility rates, migration, and policy. These results matter because they affect global planning, how resources are shared, and what kind of policies each region might need.</w:t>
+      </w:r>
+    </w:p>
+    <w:p>
+      <w:pPr>
+        <w:ind w:left="1440"/>
+        <w:rPr>
+          <w:rFonts w:ascii="Times New Roman" w:eastAsia="Times New Roman" w:hAnsi="Times New Roman" w:cs="Times New Roman"/>
           <w:b/>
           <w:bCs/>
         </w:rPr>
       </w:pPr>
-      <w:r>
-        <w:rPr>
-          <w:rFonts w:ascii="Times New Roman" w:eastAsia="Times New Roman" w:hAnsi="Times New Roman" w:cs="Times New Roman"/>
-        </w:rPr>
-        <w:t>Comment on the Git</w:t>
-      </w:r>
-      <w:r>
-        <w:rPr>
-          <w:rFonts w:ascii="Times New Roman" w:eastAsia="Times New Roman" w:hAnsi="Times New Roman" w:cs="Times New Roman"/>
-        </w:rPr>
-        <w:t>Hub</w:t>
-      </w:r>
-      <w:r>
-        <w:rPr>
-          <w:rFonts w:ascii="Times New Roman" w:eastAsia="Times New Roman" w:hAnsi="Times New Roman" w:cs="Times New Roman"/>
-        </w:rPr>
-        <w:t xml:space="preserve"> log output </w:t>
-      </w:r>
-      <w:r>
-        <w:rPr>
-          <w:rFonts w:ascii="Times New Roman" w:eastAsia="Times New Roman" w:hAnsi="Times New Roman" w:cs="Times New Roman"/>
-          <w:b/>
-          <w:bCs/>
-        </w:rPr>
-        <w:t xml:space="preserve">(50 words) </w:t>
-      </w:r>
-    </w:p>
-    <w:p>
-      <w:pPr>
-        <w:pStyle w:val="ListParagraph"/>
-        <w:ind w:left="1440"/>
-        <w:rPr>
-          <w:rFonts w:ascii="Times New Roman" w:eastAsia="Times New Roman" w:hAnsi="Times New Roman" w:cs="Times New Roman"/>
-          <w:b/>
-          <w:bCs/>
-        </w:rPr>
-      </w:pPr>
-      <w:r>
-        <w:rPr>
-          <w:rFonts w:ascii="Times New Roman" w:eastAsia="Times New Roman" w:hAnsi="Times New Roman" w:cs="Times New Roman"/>
-          <w:i/>
-          <w:iCs/>
-          <w:highlight w:val="yellow"/>
-        </w:rPr>
-        <w:t>Please comment on the GitHub log output, and refer to it as being</w:t>
-      </w:r>
-      <w:r>
-        <w:rPr>
-          <w:rFonts w:ascii="Times New Roman" w:eastAsia="Times New Roman" w:hAnsi="Times New Roman" w:cs="Times New Roman"/>
-          <w:i/>
-          <w:iCs/>
-          <w:highlight w:val="yellow"/>
-        </w:rPr>
-        <w:t xml:space="preserve"> </w:t>
-      </w:r>
-      <w:r>
-        <w:rPr>
-          <w:rFonts w:ascii="Times New Roman" w:eastAsia="Times New Roman" w:hAnsi="Times New Roman" w:cs="Times New Roman"/>
-          <w:i/>
-          <w:iCs/>
-          <w:highlight w:val="yellow"/>
-        </w:rPr>
-        <w:t>placed into</w:t>
-      </w:r>
-      <w:r>
-        <w:rPr>
-          <w:rFonts w:ascii="Times New Roman" w:eastAsia="Times New Roman" w:hAnsi="Times New Roman" w:cs="Times New Roman"/>
-          <w:b/>
-          <w:bCs/>
-        </w:rPr>
-        <w:t xml:space="preserve"> </w:t>
-      </w:r>
-      <w:r>
-        <w:rPr>
-          <w:rFonts w:ascii="Times New Roman" w:eastAsiaTheme="minorEastAsia" w:hAnsi="Times New Roman" w:cs="Times New Roman"/>
-          <w:i/>
-          <w:iCs/>
-          <w:highlight w:val="yellow"/>
-        </w:rPr>
-        <w:t>Appendix B.</w:t>
-      </w:r>
-      <w:r>
-        <w:rPr>
-          <w:rFonts w:ascii="Times New Roman" w:eastAsia="Times New Roman" w:hAnsi="Times New Roman" w:cs="Times New Roman"/>
-          <w:b/>
-          <w:bCs/>
-        </w:rPr>
-        <w:t xml:space="preserve"> </w:t>
-      </w:r>
-    </w:p>
-    <w:p>
-      <w:pPr>
-        <w:spacing w:before="240" w:after="240"/>
-        <w:ind w:left="1440"/>
-        <w:rPr>
-          <w:rFonts w:ascii="Times New Roman" w:eastAsia="Times New Roman" w:hAnsi="Times New Roman" w:cs="Times New Roman"/>
-          <w:i/>
-          <w:iCs/>
-          <w:highlight w:val="yellow"/>
-        </w:rPr>
-      </w:pPr>
-      <w:r>
-        <w:rPr>
-          <w:rFonts w:ascii="Times New Roman" w:eastAsia="Times New Roman" w:hAnsi="Times New Roman" w:cs="Times New Roman"/>
-          <w:i/>
-          <w:iCs/>
-          <w:highlight w:val="yellow"/>
-        </w:rPr>
-        <w:t>From your Git log, select three most significant commits during this project and include the following for each:</w:t>
-      </w:r>
-    </w:p>
-    <w:p>
-      <w:pPr>
-        <w:pStyle w:val="ListParagraph"/>
-        <w:numPr>
-          <w:ilvl w:val="0"/>
-          <w:numId w:val="2"/>
-        </w:numPr>
-        <w:spacing w:before="240" w:after="240"/>
-        <w:ind w:left="1890"/>
-        <w:rPr>
-          <w:rFonts w:ascii="Times New Roman" w:eastAsia="Times New Roman" w:hAnsi="Times New Roman" w:cs="Times New Roman"/>
-          <w:i/>
-          <w:iCs/>
-          <w:highlight w:val="yellow"/>
-        </w:rPr>
-      </w:pPr>
-      <w:r>
-        <w:rPr>
-          <w:rFonts w:ascii="Times New Roman" w:eastAsia="Times New Roman" w:hAnsi="Times New Roman" w:cs="Times New Roman"/>
-          <w:b/>
-          <w:bCs/>
-          <w:i/>
-          <w:iCs/>
-          <w:highlight w:val="yellow"/>
-        </w:rPr>
-        <w:t>Commit Message:</w:t>
-      </w:r>
-      <w:r>
-        <w:rPr>
-          <w:rFonts w:ascii="Times New Roman" w:eastAsia="Times New Roman" w:hAnsi="Times New Roman" w:cs="Times New Roman"/>
-          <w:i/>
-          <w:iCs/>
-          <w:highlight w:val="yellow"/>
-        </w:rPr>
-        <w:t xml:space="preserve"> [Insert Commit Message] Brief explanation of </w:t>
-      </w:r>
-      <w:r>
-        <w:rPr>
-          <w:rFonts w:ascii="Times New Roman" w:eastAsia="Times New Roman" w:hAnsi="Times New Roman" w:cs="Times New Roman"/>
-          <w:i/>
-          <w:iCs/>
-          <w:highlight w:val="yellow"/>
-        </w:rPr>
-        <w:t>the broader</w:t>
-      </w:r>
-      <w:r>
-        <w:rPr>
-          <w:rFonts w:ascii="Times New Roman" w:eastAsia="Times New Roman" w:hAnsi="Times New Roman" w:cs="Times New Roman"/>
-          <w:i/>
-          <w:iCs/>
-          <w:highlight w:val="yellow"/>
-        </w:rPr>
-        <w:t xml:space="preserve"> impact</w:t>
-      </w:r>
-      <w:r>
-        <w:rPr>
-          <w:rFonts w:ascii="Times New Roman" w:eastAsia="Times New Roman" w:hAnsi="Times New Roman" w:cs="Times New Roman"/>
-          <w:i/>
-          <w:iCs/>
-          <w:highlight w:val="yellow"/>
-        </w:rPr>
-        <w:t xml:space="preserve"> of the change</w:t>
-      </w:r>
-    </w:p>
-    <w:p>
-      <w:pPr>
-        <w:pStyle w:val="ListParagraph"/>
-        <w:numPr>
-          <w:ilvl w:val="0"/>
-          <w:numId w:val="2"/>
-        </w:numPr>
-        <w:spacing w:before="240" w:after="240"/>
-        <w:ind w:left="1890"/>
-        <w:rPr>
-          <w:rFonts w:ascii="Times New Roman" w:eastAsia="Times New Roman" w:hAnsi="Times New Roman" w:cs="Times New Roman"/>
-          <w:i/>
-          <w:iCs/>
-          <w:highlight w:val="yellow"/>
-        </w:rPr>
-      </w:pPr>
-      <w:r>
-        <w:rPr>
-          <w:rFonts w:ascii="Times New Roman" w:eastAsia="Times New Roman" w:hAnsi="Times New Roman" w:cs="Times New Roman"/>
-          <w:b/>
-          <w:bCs/>
-          <w:i/>
-          <w:iCs/>
-          <w:highlight w:val="yellow"/>
+    </w:p>
+    <w:p>
+      <w:pPr>
+        <w:pStyle w:val="Heading2"/>
+        <w:rPr>
+          <w:rFonts w:ascii="Times New Roman" w:hAnsi="Times New Roman" w:cs="Times New Roman"/>
+        </w:rPr>
+      </w:pPr>
+      <w:bookmarkStart w:id="24" w:name="_Toc216370190"/>
+      <w:r>
+        <w:rPr>
+          <w:rFonts w:ascii="Times New Roman" w:hAnsi="Times New Roman" w:cs="Times New Roman"/>
         </w:rPr>
         <w:lastRenderedPageBreak/>
-        <w:t>Commit Message:</w:t>
-      </w:r>
-      <w:r>
-        <w:rPr>
-          <w:rFonts w:ascii="Times New Roman" w:eastAsia="Times New Roman" w:hAnsi="Times New Roman" w:cs="Times New Roman"/>
-          <w:i/>
-          <w:iCs/>
-          <w:highlight w:val="yellow"/>
-        </w:rPr>
-        <w:t xml:space="preserve"> [Insert Commit Message] Brief explanation of the </w:t>
-      </w:r>
-      <w:r>
-        <w:rPr>
-          <w:rFonts w:ascii="Times New Roman" w:eastAsia="Times New Roman" w:hAnsi="Times New Roman" w:cs="Times New Roman"/>
-          <w:i/>
-          <w:iCs/>
-          <w:highlight w:val="yellow"/>
-        </w:rPr>
-        <w:t>broader impact of the change</w:t>
-      </w:r>
-    </w:p>
-    <w:p>
-      <w:pPr>
-        <w:pStyle w:val="ListParagraph"/>
-        <w:numPr>
-          <w:ilvl w:val="0"/>
-          <w:numId w:val="2"/>
-        </w:numPr>
-        <w:spacing w:before="240" w:after="240"/>
-        <w:ind w:left="1890"/>
-        <w:rPr>
-          <w:rFonts w:ascii="Times New Roman" w:eastAsia="Times New Roman" w:hAnsi="Times New Roman" w:cs="Times New Roman"/>
-          <w:i/>
-          <w:iCs/>
-          <w:highlight w:val="yellow"/>
-        </w:rPr>
-      </w:pPr>
-      <w:r>
-        <w:rPr>
-          <w:rFonts w:ascii="Times New Roman" w:eastAsia="Times New Roman" w:hAnsi="Times New Roman" w:cs="Times New Roman"/>
-          <w:b/>
-          <w:bCs/>
-          <w:i/>
-          <w:iCs/>
-          <w:highlight w:val="yellow"/>
-        </w:rPr>
-        <w:t>Commit Message:</w:t>
-      </w:r>
-      <w:r>
-        <w:rPr>
-          <w:rFonts w:ascii="Times New Roman" w:eastAsia="Times New Roman" w:hAnsi="Times New Roman" w:cs="Times New Roman"/>
-          <w:i/>
-          <w:iCs/>
-          <w:highlight w:val="yellow"/>
-        </w:rPr>
-        <w:t xml:space="preserve"> [Insert Commit Message] Brief explanation of the </w:t>
-      </w:r>
-      <w:r>
-        <w:rPr>
-          <w:rFonts w:ascii="Times New Roman" w:eastAsia="Times New Roman" w:hAnsi="Times New Roman" w:cs="Times New Roman"/>
-          <w:i/>
-          <w:iCs/>
-          <w:highlight w:val="yellow"/>
-        </w:rPr>
-        <w:t>broader impact of the change</w:t>
-      </w:r>
-    </w:p>
-    <w:p>
-      <w:pPr>
-        <w:pStyle w:val="ListParagraph"/>
-        <w:ind w:left="1080"/>
-        <w:rPr>
-          <w:rFonts w:ascii="Times New Roman" w:eastAsia="Times New Roman" w:hAnsi="Times New Roman" w:cs="Times New Roman"/>
-          <w:b/>
-          <w:bCs/>
-        </w:rPr>
-      </w:pPr>
-    </w:p>
-    <w:p>
-      <w:pPr>
-        <w:ind w:left="1440"/>
-        <w:rPr>
-          <w:rFonts w:ascii="Times New Roman" w:eastAsia="Times New Roman" w:hAnsi="Times New Roman" w:cs="Times New Roman"/>
-        </w:rPr>
-      </w:pPr>
-      <w:r>
-        <w:rPr>
-          <w:rFonts w:ascii="Times New Roman" w:eastAsia="Times New Roman" w:hAnsi="Times New Roman" w:cs="Times New Roman"/>
-        </w:rPr>
-        <w:t xml:space="preserve"> </w:t>
-      </w:r>
-    </w:p>
-    <w:p>
-      <w:pPr>
-        <w:pStyle w:val="Heading1"/>
-        <w:rPr>
-          <w:rFonts w:ascii="Times New Roman" w:hAnsi="Times New Roman" w:cs="Times New Roman"/>
-        </w:rPr>
-      </w:pPr>
-      <w:bookmarkStart w:id="21" w:name="_Toc216370187"/>
-      <w:r>
-        <w:rPr>
-          <w:rFonts w:ascii="Times New Roman" w:hAnsi="Times New Roman" w:cs="Times New Roman"/>
-        </w:rPr>
-        <w:t xml:space="preserve">6. </w:t>
-      </w:r>
-      <w:r>
-        <w:rPr>
-          <w:rFonts w:ascii="Times New Roman" w:hAnsi="Times New Roman" w:cs="Times New Roman"/>
-        </w:rPr>
-        <w:t>Conclusions</w:t>
-      </w:r>
-      <w:bookmarkEnd w:id="21"/>
-    </w:p>
-    <w:p>
-      <w:pPr>
-        <w:pStyle w:val="ListParagraph"/>
-        <w:rPr>
-          <w:rFonts w:ascii="Times New Roman" w:eastAsia="Times New Roman" w:hAnsi="Times New Roman" w:cs="Times New Roman"/>
-        </w:rPr>
-      </w:pPr>
-    </w:p>
-    <w:p>
-      <w:pPr>
-        <w:pStyle w:val="Heading2"/>
-        <w:rPr>
-          <w:rFonts w:ascii="Times New Roman" w:hAnsi="Times New Roman" w:cs="Times New Roman"/>
-        </w:rPr>
-      </w:pPr>
-      <w:bookmarkStart w:id="22" w:name="_Toc216370188"/>
-      <w:r>
-        <w:rPr>
-          <w:rFonts w:ascii="Times New Roman" w:hAnsi="Times New Roman" w:cs="Times New Roman"/>
-        </w:rPr>
-        <w:t xml:space="preserve">6.1. </w:t>
-      </w:r>
-      <w:r>
-        <w:rPr>
-          <w:rFonts w:ascii="Times New Roman" w:hAnsi="Times New Roman" w:cs="Times New Roman"/>
-        </w:rPr>
-        <w:t>Results explained</w:t>
-      </w:r>
-      <w:bookmarkEnd w:id="22"/>
-    </w:p>
-    <w:p>
-      <w:pPr>
-        <w:pStyle w:val="ListParagraph"/>
-        <w:ind w:left="1440"/>
-        <w:rPr>
-          <w:rFonts w:ascii="Times New Roman" w:eastAsia="Times New Roman" w:hAnsi="Times New Roman" w:cs="Times New Roman"/>
-        </w:rPr>
-      </w:pPr>
-    </w:p>
-    <w:p>
-      <w:pPr>
-        <w:pStyle w:val="ListParagraph"/>
-        <w:ind w:left="1440"/>
-        <w:rPr>
-          <w:rFonts w:ascii="Times New Roman" w:eastAsia="Times New Roman" w:hAnsi="Times New Roman" w:cs="Times New Roman"/>
-        </w:rPr>
-      </w:pPr>
-      <w:r>
-        <w:rPr>
-          <w:rFonts w:ascii="Times New Roman" w:eastAsia="Times New Roman" w:hAnsi="Times New Roman" w:cs="Times New Roman"/>
-        </w:rPr>
-        <w:t>Our analysis showed clear and significant differences in population growth across continents. Africa stood out with 56 out of 58 countries (96.6 percent) growing, while Europe had the opposite trend, with only 19 out of 47 (40.4 percent) showing growth. The Chi-square test gave χ</w:t>
-      </w:r>
-      <w:proofErr w:type="gramStart"/>
-      <w:r>
-        <w:rPr>
-          <w:rFonts w:ascii="Times New Roman" w:eastAsia="Times New Roman" w:hAnsi="Times New Roman" w:cs="Times New Roman"/>
-        </w:rPr>
-        <w:t>²(</w:t>
-      </w:r>
-      <w:proofErr w:type="gramEnd"/>
-      <w:r>
-        <w:rPr>
-          <w:rFonts w:ascii="Times New Roman" w:eastAsia="Times New Roman" w:hAnsi="Times New Roman" w:cs="Times New Roman"/>
-        </w:rPr>
-        <w:t>4) = 43.873 and a p-value less than 0.0001, meaning we rejected the null hypothesis. So, growth status is clearly connected to continent, and the pattern we found is not random.</w:t>
-      </w:r>
-    </w:p>
-    <w:p>
-      <w:pPr>
-        <w:pStyle w:val="ListParagraph"/>
-        <w:ind w:left="1440"/>
-        <w:rPr>
-          <w:rFonts w:ascii="Times New Roman" w:eastAsia="Times New Roman" w:hAnsi="Times New Roman" w:cs="Times New Roman"/>
-        </w:rPr>
-      </w:pPr>
-    </w:p>
-    <w:p>
-      <w:pPr>
-        <w:pStyle w:val="Heading2"/>
-        <w:rPr>
-          <w:rFonts w:ascii="Times New Roman" w:hAnsi="Times New Roman" w:cs="Times New Roman"/>
-        </w:rPr>
-      </w:pPr>
-      <w:bookmarkStart w:id="23" w:name="_Toc216370189"/>
-      <w:r>
-        <w:rPr>
-          <w:rFonts w:ascii="Times New Roman" w:hAnsi="Times New Roman" w:cs="Times New Roman"/>
-        </w:rPr>
-        <w:t xml:space="preserve">6.2. </w:t>
-      </w:r>
-      <w:r>
-        <w:rPr>
-          <w:rFonts w:ascii="Times New Roman" w:hAnsi="Times New Roman" w:cs="Times New Roman"/>
-        </w:rPr>
-        <w:t>Interpretation of the results</w:t>
-      </w:r>
-      <w:bookmarkEnd w:id="23"/>
-    </w:p>
-    <w:p>
-      <w:pPr>
-        <w:pStyle w:val="ListParagraph"/>
-        <w:ind w:left="1440"/>
-        <w:rPr>
-          <w:rFonts w:ascii="Times New Roman" w:eastAsia="Times New Roman" w:hAnsi="Times New Roman" w:cs="Times New Roman"/>
-        </w:rPr>
-      </w:pPr>
-    </w:p>
-    <w:p>
-      <w:pPr>
-        <w:ind w:left="1440"/>
-        <w:rPr>
-          <w:rFonts w:ascii="Times New Roman" w:eastAsia="Times New Roman" w:hAnsi="Times New Roman" w:cs="Times New Roman"/>
-        </w:rPr>
-      </w:pPr>
-      <w:r>
-        <w:rPr>
-          <w:rFonts w:ascii="Times New Roman" w:eastAsia="Times New Roman" w:hAnsi="Times New Roman" w:cs="Times New Roman"/>
-        </w:rPr>
-        <w:t>What we found shows that population growth isn’t random but clearly follows regional patterns. Africa and Asia are seeing strong growth, while Europe is steadily declining. Since the p-value was so small (p &lt; 0.0001), this difference is real and not by chance. It likely comes from structural factors like fertility rates, migration, and policy. These results matter because they affect global planning, how resources are shared, and what kind of policies each region might need.</w:t>
-      </w:r>
-    </w:p>
-    <w:p>
-      <w:pPr>
-        <w:ind w:left="1440"/>
-        <w:rPr>
-          <w:rFonts w:ascii="Times New Roman" w:eastAsia="Times New Roman" w:hAnsi="Times New Roman" w:cs="Times New Roman"/>
-          <w:b/>
-          <w:bCs/>
-        </w:rPr>
-      </w:pPr>
-    </w:p>
-    <w:p>
-      <w:pPr>
-        <w:pStyle w:val="Heading2"/>
-        <w:rPr>
-          <w:rFonts w:ascii="Times New Roman" w:hAnsi="Times New Roman" w:cs="Times New Roman"/>
-        </w:rPr>
-      </w:pPr>
-      <w:bookmarkStart w:id="24" w:name="_Toc216370190"/>
-      <w:r>
-        <w:rPr>
-          <w:rFonts w:ascii="Times New Roman" w:hAnsi="Times New Roman" w:cs="Times New Roman"/>
-        </w:rPr>
         <w:t xml:space="preserve">6.3. </w:t>
       </w:r>
       <w:r>
@@ -9080,7 +8808,6 @@
           <w:lang w:eastAsia="en-GB"/>
           <w14:ligatures w14:val="none"/>
         </w:rPr>
-        <w:lastRenderedPageBreak/>
         <w:t xml:space="preserve">Vollset, S. E., Goren, E., Yuan, C.-W., Cao, J., Smith, A. E., Hsiao, T., Bisignano, C., Azhar, G. S., Castro, E., Chalek, J., Dolgert, A. J., Frank, T., Fukutaki, K., Hay, S. I., Lozano, R., Mokdad, A. H., Nandakumar, V., Pierce, M., Pletcher, M., … Murray, C. J. (2020). Fertility, mortality, migration, and population scenarios for 195 countries and territories from 2017 to 2100: A forecasting analysis for the global burden of disease study. </w:t>
       </w:r>
       <w:r>

</xml_diff>

<commit_message>
Updated Section 6.3 with few points
</commit_message>
<xml_diff>
--- a/7COM1079_Final report_Team_A48.docx
+++ b/7COM1079_Final report_Team_A48.docx
@@ -7269,7 +7269,23 @@
           <w:rFonts w:ascii="Times New Roman" w:eastAsia="Times New Roman" w:hAnsi="Times New Roman" w:cs="Times New Roman"/>
           <w:lang w:val="en-US"/>
         </w:rPr>
-        <w:t xml:space="preserve">Chi-square test, χ²(4) = 43.87, p &lt; 0.0001, α = 0.05. Since p &lt; α, we </w:t>
+        <w:t>Chi-square test, χ</w:t>
+      </w:r>
+      <w:proofErr w:type="gramStart"/>
+      <w:r>
+        <w:rPr>
+          <w:rFonts w:ascii="Times New Roman" w:eastAsia="Times New Roman" w:hAnsi="Times New Roman" w:cs="Times New Roman"/>
+          <w:lang w:val="en-US"/>
+        </w:rPr>
+        <w:t>²(</w:t>
+      </w:r>
+      <w:proofErr w:type="gramEnd"/>
+      <w:r>
+        <w:rPr>
+          <w:rFonts w:ascii="Times New Roman" w:eastAsia="Times New Roman" w:hAnsi="Times New Roman" w:cs="Times New Roman"/>
+          <w:lang w:val="en-US"/>
+        </w:rPr>
+        <w:t xml:space="preserve">4) = 43.87, p &lt; 0.0001, α = 0.05. Since p &lt; α, we </w:t>
       </w:r>
       <w:r>
         <w:rPr>
@@ -7847,7 +7863,15 @@
         <w:t xml:space="preserve"> </w:t>
       </w:r>
       <w:r>
-        <w:t>It marks the start of the project where the dataset was added to the repository. The team started data exploration cleaning and script development. All analysis and visualisation work is built on this foundation.</w:t>
+        <w:t xml:space="preserve">It marks the start of the project where the dataset was added to the repository. The team started data exploration cleaning and script development. All analysis and visualisation work </w:t>
+      </w:r>
+      <w:proofErr w:type="gramStart"/>
+      <w:r>
+        <w:t>is</w:t>
+      </w:r>
+      <w:proofErr w:type="gramEnd"/>
+      <w:r>
+        <w:t xml:space="preserve"> built on this foundation.</w:t>
       </w:r>
     </w:p>
     <w:p>
@@ -7928,15 +7952,7 @@
           <w:sz w:val="28"/>
           <w:szCs w:val="28"/>
         </w:rPr>
-        <w:t>Commit 3: “Added Visualization (Section 3) and Conclusion (Section 6) on the doc” (</w:t>
-      </w:r>
-      <w:r>
-        <w:rPr>
-          <w:rStyle w:val="Heading2Char"/>
-          <w:sz w:val="28"/>
-          <w:szCs w:val="28"/>
-        </w:rPr>
-        <w:t>Dec 12,2025</w:t>
+        <w:t>Commit 3: “Added Visualization (Section 3) and Conclusion (Section 6) on the doc” (Dec 12,2025</w:t>
       </w:r>
       <w:r>
         <w:rPr>
@@ -8084,7 +8100,21 @@
         <w:rPr>
           <w:rFonts w:ascii="Times New Roman" w:eastAsia="Times New Roman" w:hAnsi="Times New Roman" w:cs="Times New Roman"/>
         </w:rPr>
-        <w:t>Our analysis showed clear and significant differences in population growth across continents. Africa stood out with 56 out of 58 countries (96.6 percent) growing, while Europe had the opposite trend, with only 19 out of 47 (40.4 percent) showing growth. The Chi-square test gave χ²(4) = 43.873 and a p-value less than 0.0001, meaning we rejected the null hypothesis. So, growth status is clearly connected to continent, and the pattern we found is not random.</w:t>
+        <w:t>Our analysis showed clear and significant differences in population growth across continents. Africa stood out with 56 out of 58 countries (96.6 percent) growing, while Europe had the opposite trend, with only 19 out of 47 (40.4 percent) showing growth. The Chi-square test gave χ</w:t>
+      </w:r>
+      <w:proofErr w:type="gramStart"/>
+      <w:r>
+        <w:rPr>
+          <w:rFonts w:ascii="Times New Roman" w:eastAsia="Times New Roman" w:hAnsi="Times New Roman" w:cs="Times New Roman"/>
+        </w:rPr>
+        <w:t>²(</w:t>
+      </w:r>
+      <w:proofErr w:type="gramEnd"/>
+      <w:r>
+        <w:rPr>
+          <w:rFonts w:ascii="Times New Roman" w:eastAsia="Times New Roman" w:hAnsi="Times New Roman" w:cs="Times New Roman"/>
+        </w:rPr>
+        <w:t>4) = 43.873 and a p-value less than 0.0001, meaning we rejected the null hypothesis. So, growth status is clearly connected to continent, and the pattern we found is not random.</w:t>
       </w:r>
     </w:p>
     <w:p>
@@ -8208,6 +8238,15 @@
           <w:rFonts w:ascii="Times New Roman" w:eastAsia="Times New Roman" w:hAnsi="Times New Roman" w:cs="Times New Roman"/>
         </w:rPr>
         <w:t>A key limitation was classifying growth as only growing or declining, which oversimplified some cases. The dataset might also be slightly outdated. Future research should explore regional patterns, use updated data, and include other factors like fertility, migration, or economy to better explain differences and guide population policy planning.</w:t>
+      </w:r>
+      <w:r>
+        <w:t xml:space="preserve"> </w:t>
+      </w:r>
+      <w:r>
+        <w:rPr>
+          <w:rFonts w:ascii="Times New Roman" w:eastAsia="Times New Roman" w:hAnsi="Times New Roman" w:cs="Times New Roman"/>
+        </w:rPr>
+        <w:t>Future work could expand the analysis by including more countries, additional variables, or longer time periods to provide a deeper understanding of trends.</w:t>
       </w:r>
     </w:p>
     <w:p>

</xml_diff>

<commit_message>
Updated on 5.5 Section on to Content Page
</commit_message>
<xml_diff>
--- a/7COM1079_Final report_Team_A48.docx
+++ b/7COM1079_Final report_Team_A48.docx
@@ -3255,17 +3255,13 @@
                 <w:rFonts w:ascii="Times New Roman" w:hAnsi="Times New Roman"/>
                 <w:noProof/>
               </w:rPr>
-              <w:t xml:space="preserve">5.5. Note any changes to group since original allocation if applicable. Add new or amended GitHub Ids for new members </w:t>
-            </w:r>
-            <w:r>
-              <w:rPr>
-                <w:rStyle w:val="Hyperlink"/>
+              <w:t xml:space="preserve">5.5. </w:t>
+            </w:r>
+            <w:r>
+              <w:rPr>
                 <w:rFonts w:ascii="Times New Roman" w:hAnsi="Times New Roman"/>
-                <w:b/>
-                <w:bCs/>
-                <w:noProof/>
-              </w:rPr>
-              <w:t>(75 words, write only if applies to your group arrangements)</w:t>
+              </w:rPr>
+              <w:t>Three Most Significant Commits</w:t>
             </w:r>
             <w:r>
               <w:rPr>
@@ -14740,6 +14736,7 @@
   <w:style w:type="character" w:default="1" w:styleId="DefaultParagraphFont">
     <w:name w:val="Default Paragraph Font"/>
     <w:uiPriority w:val="1"/>
+    <w:semiHidden/>
     <w:unhideWhenUsed/>
   </w:style>
   <w:style w:type="table" w:default="1" w:styleId="TableNormal">

</xml_diff>

<commit_message>
Fixed the Page Number Starting Page and Fixed the Heading 1 and Heading 2 Formats
</commit_message>
<xml_diff>
--- a/7COM1079_Final report_Team_A48.docx
+++ b/7COM1079_Final report_Team_A48.docx
@@ -1545,7 +1545,7 @@
     <w:sdt>
       <w:sdtPr>
         <w:rPr>
-          <w:rFonts w:ascii="Times New Roman" w:eastAsiaTheme="minorHAnsi" w:hAnsi="Times New Roman" w:cs="Times New Roman"/>
+          <w:rFonts w:eastAsiaTheme="minorHAnsi" w:cs="Times New Roman"/>
           <w:color w:val="auto"/>
           <w:kern w:val="2"/>
           <w:sz w:val="24"/>
@@ -1571,12 +1571,12 @@
           <w:pPr>
             <w:pStyle w:val="TOCHeading"/>
             <w:rPr>
-              <w:rFonts w:ascii="Times New Roman" w:hAnsi="Times New Roman" w:cs="Times New Roman"/>
+              <w:rFonts w:cs="Times New Roman"/>
             </w:rPr>
           </w:pPr>
           <w:r>
             <w:rPr>
-              <w:rFonts w:ascii="Times New Roman" w:hAnsi="Times New Roman" w:cs="Times New Roman"/>
+              <w:rFonts w:cs="Times New Roman"/>
             </w:rPr>
             <w:t>Table of Contents</w:t>
           </w:r>
@@ -3989,20 +3989,20 @@
       <w:pPr>
         <w:pStyle w:val="Heading1"/>
         <w:rPr>
-          <w:rFonts w:ascii="Times New Roman" w:hAnsi="Times New Roman" w:cs="Times New Roman"/>
+          <w:rFonts w:cs="Times New Roman"/>
         </w:rPr>
       </w:pPr>
       <w:bookmarkStart w:id="0" w:name="_Toc216370166"/>
       <w:r>
         <w:rPr>
-          <w:rFonts w:ascii="Times New Roman" w:hAnsi="Times New Roman" w:cs="Times New Roman"/>
+          <w:rFonts w:cs="Times New Roman"/>
         </w:rPr>
         <w:lastRenderedPageBreak/>
         <w:t xml:space="preserve">1. </w:t>
       </w:r>
       <w:r>
         <w:rPr>
-          <w:rFonts w:ascii="Times New Roman" w:hAnsi="Times New Roman" w:cs="Times New Roman"/>
+          <w:rFonts w:cs="Times New Roman"/>
         </w:rPr>
         <w:t>Introduction</w:t>
       </w:r>
@@ -4034,37 +4034,37 @@
       <w:pPr>
         <w:pStyle w:val="Heading2"/>
         <w:rPr>
-          <w:rFonts w:ascii="Times New Roman" w:hAnsi="Times New Roman" w:cs="Times New Roman"/>
+          <w:rFonts w:cs="Times New Roman"/>
         </w:rPr>
       </w:pPr>
       <w:bookmarkStart w:id="1" w:name="_Toc216370167"/>
       <w:r>
         <w:rPr>
-          <w:rFonts w:ascii="Times New Roman" w:hAnsi="Times New Roman" w:cs="Times New Roman"/>
+          <w:rFonts w:cs="Times New Roman"/>
         </w:rPr>
         <w:t>1.1</w:t>
       </w:r>
       <w:r>
         <w:rPr>
-          <w:rFonts w:ascii="Times New Roman" w:hAnsi="Times New Roman" w:cs="Times New Roman"/>
+          <w:rFonts w:cs="Times New Roman"/>
         </w:rPr>
         <w:t>.</w:t>
       </w:r>
       <w:r>
         <w:rPr>
-          <w:rFonts w:ascii="Times New Roman" w:hAnsi="Times New Roman" w:cs="Times New Roman"/>
+          <w:rFonts w:cs="Times New Roman"/>
         </w:rPr>
         <w:t xml:space="preserve"> </w:t>
       </w:r>
       <w:r>
         <w:rPr>
-          <w:rFonts w:ascii="Times New Roman" w:hAnsi="Times New Roman" w:cs="Times New Roman"/>
+          <w:rFonts w:cs="Times New Roman"/>
         </w:rPr>
         <w:t xml:space="preserve">Problem statement and research motivation </w:t>
       </w:r>
       <w:r>
         <w:rPr>
-          <w:rFonts w:ascii="Times New Roman" w:hAnsi="Times New Roman" w:cs="Times New Roman"/>
+          <w:rFonts w:cs="Times New Roman"/>
           <w:b/>
           <w:bCs/>
         </w:rPr>
@@ -4109,37 +4109,37 @@
       <w:pPr>
         <w:pStyle w:val="Heading2"/>
         <w:rPr>
-          <w:rFonts w:ascii="Times New Roman" w:hAnsi="Times New Roman" w:cs="Times New Roman"/>
+          <w:rFonts w:cs="Times New Roman"/>
         </w:rPr>
       </w:pPr>
       <w:bookmarkStart w:id="2" w:name="_Toc216370168"/>
       <w:r>
         <w:rPr>
-          <w:rFonts w:ascii="Times New Roman" w:hAnsi="Times New Roman" w:cs="Times New Roman"/>
+          <w:rFonts w:cs="Times New Roman"/>
         </w:rPr>
         <w:t>1.2</w:t>
       </w:r>
       <w:r>
         <w:rPr>
-          <w:rFonts w:ascii="Times New Roman" w:hAnsi="Times New Roman" w:cs="Times New Roman"/>
+          <w:rFonts w:cs="Times New Roman"/>
         </w:rPr>
         <w:t>.</w:t>
       </w:r>
       <w:r>
         <w:rPr>
-          <w:rFonts w:ascii="Times New Roman" w:hAnsi="Times New Roman" w:cs="Times New Roman"/>
+          <w:rFonts w:cs="Times New Roman"/>
         </w:rPr>
         <w:t xml:space="preserve"> </w:t>
       </w:r>
       <w:r>
         <w:rPr>
-          <w:rFonts w:ascii="Times New Roman" w:hAnsi="Times New Roman" w:cs="Times New Roman"/>
+          <w:rFonts w:cs="Times New Roman"/>
         </w:rPr>
         <w:t xml:space="preserve">The data set </w:t>
       </w:r>
       <w:r>
         <w:rPr>
-          <w:rFonts w:ascii="Times New Roman" w:hAnsi="Times New Roman" w:cs="Times New Roman"/>
+          <w:rFonts w:cs="Times New Roman"/>
           <w:b/>
           <w:bCs/>
         </w:rPr>
@@ -4184,7 +4184,7 @@
       <w:pPr>
         <w:pStyle w:val="Heading2"/>
         <w:rPr>
-          <w:rFonts w:ascii="Times New Roman" w:hAnsi="Times New Roman" w:cs="Times New Roman"/>
+          <w:rFonts w:cs="Times New Roman"/>
           <w:b/>
           <w:bCs/>
         </w:rPr>
@@ -4192,31 +4192,31 @@
       <w:bookmarkStart w:id="3" w:name="_Toc216370169"/>
       <w:r>
         <w:rPr>
-          <w:rFonts w:ascii="Times New Roman" w:hAnsi="Times New Roman" w:cs="Times New Roman"/>
+          <w:rFonts w:cs="Times New Roman"/>
         </w:rPr>
         <w:t>1.3</w:t>
       </w:r>
       <w:r>
         <w:rPr>
-          <w:rFonts w:ascii="Times New Roman" w:hAnsi="Times New Roman" w:cs="Times New Roman"/>
+          <w:rFonts w:cs="Times New Roman"/>
         </w:rPr>
         <w:t>.</w:t>
       </w:r>
       <w:r>
         <w:rPr>
-          <w:rFonts w:ascii="Times New Roman" w:hAnsi="Times New Roman" w:cs="Times New Roman"/>
+          <w:rFonts w:cs="Times New Roman"/>
         </w:rPr>
         <w:t xml:space="preserve"> </w:t>
       </w:r>
       <w:r>
         <w:rPr>
-          <w:rFonts w:ascii="Times New Roman" w:hAnsi="Times New Roman" w:cs="Times New Roman"/>
+          <w:rFonts w:cs="Times New Roman"/>
         </w:rPr>
         <w:t xml:space="preserve">Research question (50 words). State your RQ </w:t>
       </w:r>
       <w:r>
         <w:rPr>
-          <w:rFonts w:ascii="Times New Roman" w:hAnsi="Times New Roman" w:cs="Times New Roman"/>
+          <w:rFonts w:cs="Times New Roman"/>
           <w:b/>
           <w:bCs/>
         </w:rPr>
@@ -4258,37 +4258,37 @@
       <w:pPr>
         <w:pStyle w:val="Heading2"/>
         <w:rPr>
-          <w:rFonts w:ascii="Times New Roman" w:hAnsi="Times New Roman" w:cs="Times New Roman"/>
+          <w:rFonts w:cs="Times New Roman"/>
         </w:rPr>
       </w:pPr>
       <w:bookmarkStart w:id="4" w:name="_Toc216370170"/>
       <w:r>
         <w:rPr>
-          <w:rFonts w:ascii="Times New Roman" w:hAnsi="Times New Roman" w:cs="Times New Roman"/>
+          <w:rFonts w:cs="Times New Roman"/>
         </w:rPr>
         <w:t>1.4</w:t>
       </w:r>
       <w:r>
         <w:rPr>
-          <w:rFonts w:ascii="Times New Roman" w:hAnsi="Times New Roman" w:cs="Times New Roman"/>
+          <w:rFonts w:cs="Times New Roman"/>
         </w:rPr>
         <w:t>.</w:t>
       </w:r>
       <w:r>
         <w:rPr>
-          <w:rFonts w:ascii="Times New Roman" w:hAnsi="Times New Roman" w:cs="Times New Roman"/>
+          <w:rFonts w:cs="Times New Roman"/>
         </w:rPr>
         <w:t xml:space="preserve"> </w:t>
       </w:r>
       <w:r>
         <w:rPr>
-          <w:rFonts w:ascii="Times New Roman" w:hAnsi="Times New Roman" w:cs="Times New Roman"/>
+          <w:rFonts w:cs="Times New Roman"/>
         </w:rPr>
         <w:t xml:space="preserve">Null hypothesis and alternative hypothesis (H0/H1) </w:t>
       </w:r>
       <w:r>
         <w:rPr>
-          <w:rFonts w:ascii="Times New Roman" w:hAnsi="Times New Roman" w:cs="Times New Roman"/>
+          <w:rFonts w:cs="Times New Roman"/>
           <w:b/>
           <w:bCs/>
         </w:rPr>
@@ -4366,19 +4366,19 @@
       <w:pPr>
         <w:pStyle w:val="Heading1"/>
         <w:rPr>
-          <w:rFonts w:ascii="Times New Roman" w:hAnsi="Times New Roman" w:cs="Times New Roman"/>
+          <w:rFonts w:cs="Times New Roman"/>
         </w:rPr>
       </w:pPr>
       <w:bookmarkStart w:id="5" w:name="_Toc216370171"/>
       <w:r>
         <w:rPr>
-          <w:rFonts w:ascii="Times New Roman" w:hAnsi="Times New Roman" w:cs="Times New Roman"/>
+          <w:rFonts w:cs="Times New Roman"/>
         </w:rPr>
         <w:t xml:space="preserve">2. </w:t>
       </w:r>
       <w:r>
         <w:rPr>
-          <w:rFonts w:ascii="Times New Roman" w:hAnsi="Times New Roman" w:cs="Times New Roman"/>
+          <w:rFonts w:cs="Times New Roman"/>
         </w:rPr>
         <w:t>Background research</w:t>
       </w:r>
@@ -4396,37 +4396,37 @@
       <w:pPr>
         <w:pStyle w:val="Heading2"/>
         <w:rPr>
-          <w:rFonts w:ascii="Times New Roman" w:hAnsi="Times New Roman" w:cs="Times New Roman"/>
+          <w:rFonts w:cs="Times New Roman"/>
         </w:rPr>
       </w:pPr>
       <w:bookmarkStart w:id="6" w:name="_Toc216370172"/>
       <w:r>
         <w:rPr>
-          <w:rFonts w:ascii="Times New Roman" w:hAnsi="Times New Roman" w:cs="Times New Roman"/>
+          <w:rFonts w:cs="Times New Roman"/>
         </w:rPr>
         <w:t>2.1</w:t>
       </w:r>
       <w:r>
         <w:rPr>
-          <w:rFonts w:ascii="Times New Roman" w:hAnsi="Times New Roman" w:cs="Times New Roman"/>
+          <w:rFonts w:cs="Times New Roman"/>
         </w:rPr>
         <w:t>.</w:t>
       </w:r>
       <w:r>
         <w:rPr>
-          <w:rFonts w:ascii="Times New Roman" w:hAnsi="Times New Roman" w:cs="Times New Roman"/>
+          <w:rFonts w:cs="Times New Roman"/>
         </w:rPr>
         <w:t xml:space="preserve"> </w:t>
       </w:r>
       <w:r>
         <w:rPr>
-          <w:rFonts w:ascii="Times New Roman" w:hAnsi="Times New Roman" w:cs="Times New Roman"/>
+          <w:rFonts w:cs="Times New Roman"/>
         </w:rPr>
         <w:t>Research papers (at least 3 relevant to your topic / DS)</w:t>
       </w:r>
       <w:r>
         <w:rPr>
-          <w:rFonts w:ascii="Times New Roman" w:hAnsi="Times New Roman" w:cs="Times New Roman"/>
+          <w:rFonts w:cs="Times New Roman"/>
         </w:rPr>
         <w:t xml:space="preserve"> (200 words)</w:t>
       </w:r>
@@ -4531,43 +4531,43 @@
       <w:pPr>
         <w:pStyle w:val="Heading2"/>
         <w:rPr>
-          <w:rFonts w:ascii="Times New Roman" w:hAnsi="Times New Roman" w:cs="Times New Roman"/>
+          <w:rFonts w:cs="Times New Roman"/>
         </w:rPr>
       </w:pPr>
       <w:bookmarkStart w:id="7" w:name="_Toc216370173"/>
       <w:r>
         <w:rPr>
-          <w:rFonts w:ascii="Times New Roman" w:hAnsi="Times New Roman" w:cs="Times New Roman"/>
+          <w:rFonts w:cs="Times New Roman"/>
         </w:rPr>
         <w:t>2.2</w:t>
       </w:r>
       <w:r>
         <w:rPr>
-          <w:rFonts w:ascii="Times New Roman" w:hAnsi="Times New Roman" w:cs="Times New Roman"/>
+          <w:rFonts w:cs="Times New Roman"/>
         </w:rPr>
         <w:t>.</w:t>
       </w:r>
       <w:r>
         <w:rPr>
-          <w:rFonts w:ascii="Times New Roman" w:hAnsi="Times New Roman" w:cs="Times New Roman"/>
+          <w:rFonts w:cs="Times New Roman"/>
         </w:rPr>
         <w:t xml:space="preserve">  </w:t>
       </w:r>
       <w:r>
         <w:rPr>
-          <w:rFonts w:ascii="Times New Roman" w:hAnsi="Times New Roman" w:cs="Times New Roman"/>
+          <w:rFonts w:cs="Times New Roman"/>
         </w:rPr>
         <w:t>Why RQ is of interest (research gap and future directions according to the literature)</w:t>
       </w:r>
       <w:r>
         <w:rPr>
-          <w:rFonts w:ascii="Times New Roman" w:hAnsi="Times New Roman" w:cs="Times New Roman"/>
+          <w:rFonts w:cs="Times New Roman"/>
         </w:rPr>
         <w:t xml:space="preserve"> </w:t>
       </w:r>
       <w:r>
         <w:rPr>
-          <w:rFonts w:ascii="Times New Roman" w:hAnsi="Times New Roman" w:cs="Times New Roman"/>
+          <w:rFonts w:cs="Times New Roman"/>
           <w:b/>
           <w:bCs/>
         </w:rPr>
@@ -4575,7 +4575,7 @@
       </w:r>
       <w:r>
         <w:rPr>
-          <w:rFonts w:ascii="Times New Roman" w:hAnsi="Times New Roman" w:cs="Times New Roman"/>
+          <w:rFonts w:cs="Times New Roman"/>
         </w:rPr>
         <w:t>s)</w:t>
       </w:r>
@@ -4663,20 +4663,20 @@
       <w:pPr>
         <w:pStyle w:val="Heading1"/>
         <w:rPr>
-          <w:rFonts w:ascii="Times New Roman" w:hAnsi="Times New Roman" w:cs="Times New Roman"/>
+          <w:rFonts w:cs="Times New Roman"/>
         </w:rPr>
       </w:pPr>
       <w:bookmarkStart w:id="8" w:name="_Toc216370174"/>
       <w:r>
         <w:rPr>
-          <w:rFonts w:ascii="Times New Roman" w:hAnsi="Times New Roman" w:cs="Times New Roman"/>
+          <w:rFonts w:cs="Times New Roman"/>
         </w:rPr>
         <w:lastRenderedPageBreak/>
         <w:t xml:space="preserve">3. </w:t>
       </w:r>
       <w:r>
         <w:rPr>
-          <w:rFonts w:ascii="Times New Roman" w:hAnsi="Times New Roman" w:cs="Times New Roman"/>
+          <w:rFonts w:cs="Times New Roman"/>
         </w:rPr>
         <w:t>Visualisation</w:t>
       </w:r>
@@ -4686,43 +4686,43 @@
       <w:pPr>
         <w:pStyle w:val="Heading2"/>
         <w:rPr>
-          <w:rFonts w:ascii="Times New Roman" w:hAnsi="Times New Roman" w:cs="Times New Roman"/>
+          <w:rFonts w:cs="Times New Roman"/>
         </w:rPr>
       </w:pPr>
       <w:bookmarkStart w:id="9" w:name="_Toc216370175"/>
       <w:r>
         <w:rPr>
-          <w:rFonts w:ascii="Times New Roman" w:hAnsi="Times New Roman" w:cs="Times New Roman"/>
+          <w:rFonts w:cs="Times New Roman"/>
         </w:rPr>
         <w:t>3.1</w:t>
       </w:r>
       <w:r>
         <w:rPr>
-          <w:rFonts w:ascii="Times New Roman" w:hAnsi="Times New Roman" w:cs="Times New Roman"/>
+          <w:rFonts w:cs="Times New Roman"/>
         </w:rPr>
         <w:t>.</w:t>
       </w:r>
       <w:r>
         <w:rPr>
-          <w:rFonts w:ascii="Times New Roman" w:hAnsi="Times New Roman" w:cs="Times New Roman"/>
+          <w:rFonts w:cs="Times New Roman"/>
         </w:rPr>
         <w:t xml:space="preserve"> </w:t>
       </w:r>
       <w:r>
         <w:rPr>
-          <w:rFonts w:ascii="Times New Roman" w:hAnsi="Times New Roman" w:cs="Times New Roman"/>
+          <w:rFonts w:cs="Times New Roman"/>
         </w:rPr>
         <w:t>App</w:t>
       </w:r>
       <w:r>
         <w:rPr>
-          <w:rFonts w:ascii="Times New Roman" w:hAnsi="Times New Roman" w:cs="Times New Roman"/>
+          <w:rFonts w:cs="Times New Roman"/>
         </w:rPr>
         <w:t xml:space="preserve"> Appropriate graphs for the RQ output of an R script (NOT a screenshot) </w:t>
       </w:r>
       <w:r>
         <w:rPr>
-          <w:rFonts w:ascii="Times New Roman" w:hAnsi="Times New Roman" w:cs="Times New Roman"/>
+          <w:rFonts w:cs="Times New Roman"/>
           <w:b/>
           <w:bCs/>
         </w:rPr>
@@ -6283,7 +6283,7 @@
       <w:pPr>
         <w:pStyle w:val="Heading2"/>
         <w:rPr>
-          <w:rFonts w:ascii="Times New Roman" w:hAnsi="Times New Roman" w:cs="Times New Roman"/>
+          <w:rFonts w:cs="Times New Roman"/>
           <w:b/>
           <w:bCs/>
           <w:i/>
@@ -6293,31 +6293,31 @@
       <w:bookmarkStart w:id="10" w:name="_Toc216370176"/>
       <w:r>
         <w:rPr>
-          <w:rFonts w:ascii="Times New Roman" w:hAnsi="Times New Roman" w:cs="Times New Roman"/>
+          <w:rFonts w:cs="Times New Roman"/>
         </w:rPr>
         <w:t>3.2</w:t>
       </w:r>
       <w:r>
         <w:rPr>
-          <w:rFonts w:ascii="Times New Roman" w:hAnsi="Times New Roman" w:cs="Times New Roman"/>
+          <w:rFonts w:cs="Times New Roman"/>
         </w:rPr>
         <w:t>.</w:t>
       </w:r>
       <w:r>
         <w:rPr>
-          <w:rFonts w:ascii="Times New Roman" w:hAnsi="Times New Roman" w:cs="Times New Roman"/>
+          <w:rFonts w:cs="Times New Roman"/>
         </w:rPr>
         <w:t xml:space="preserve"> </w:t>
       </w:r>
       <w:r>
         <w:rPr>
-          <w:rFonts w:ascii="Times New Roman" w:hAnsi="Times New Roman" w:cs="Times New Roman"/>
+          <w:rFonts w:cs="Times New Roman"/>
         </w:rPr>
         <w:t xml:space="preserve">Additional information relating to understanding the data (optional) </w:t>
       </w:r>
       <w:r>
         <w:rPr>
-          <w:rFonts w:ascii="Times New Roman" w:hAnsi="Times New Roman" w:cs="Times New Roman"/>
+          <w:rFonts w:cs="Times New Roman"/>
           <w:b/>
           <w:bCs/>
         </w:rPr>
@@ -6374,7 +6374,7 @@
       <w:pPr>
         <w:pStyle w:val="Heading2"/>
         <w:rPr>
-          <w:rFonts w:ascii="Times New Roman" w:hAnsi="Times New Roman" w:cs="Times New Roman"/>
+          <w:rFonts w:cs="Times New Roman"/>
           <w:i/>
           <w:iCs/>
         </w:rPr>
@@ -6382,37 +6382,37 @@
       <w:bookmarkStart w:id="11" w:name="_Toc216370177"/>
       <w:r>
         <w:rPr>
-          <w:rFonts w:ascii="Times New Roman" w:hAnsi="Times New Roman" w:cs="Times New Roman"/>
+          <w:rFonts w:cs="Times New Roman"/>
         </w:rPr>
         <w:t>3.3</w:t>
       </w:r>
       <w:r>
         <w:rPr>
-          <w:rFonts w:ascii="Times New Roman" w:hAnsi="Times New Roman" w:cs="Times New Roman"/>
+          <w:rFonts w:cs="Times New Roman"/>
         </w:rPr>
         <w:t>.</w:t>
       </w:r>
       <w:r>
         <w:rPr>
-          <w:rFonts w:ascii="Times New Roman" w:hAnsi="Times New Roman" w:cs="Times New Roman"/>
+          <w:rFonts w:cs="Times New Roman"/>
         </w:rPr>
         <w:t xml:space="preserve"> </w:t>
       </w:r>
       <w:r>
         <w:rPr>
-          <w:rFonts w:ascii="Times New Roman" w:hAnsi="Times New Roman" w:cs="Times New Roman"/>
+          <w:rFonts w:cs="Times New Roman"/>
         </w:rPr>
         <w:t>Useful information for the data understanding</w:t>
       </w:r>
       <w:r>
         <w:rPr>
-          <w:rFonts w:ascii="Times New Roman" w:hAnsi="Times New Roman" w:cs="Times New Roman"/>
+          <w:rFonts w:cs="Times New Roman"/>
         </w:rPr>
         <w:t xml:space="preserve"> (</w:t>
       </w:r>
       <w:r>
         <w:rPr>
-          <w:rFonts w:ascii="Times New Roman" w:hAnsi="Times New Roman" w:cs="Times New Roman"/>
+          <w:rFonts w:cs="Times New Roman"/>
           <w:b/>
           <w:bCs/>
         </w:rPr>
@@ -6421,7 +6421,7 @@
       <w:bookmarkEnd w:id="11"/>
       <w:r>
         <w:rPr>
-          <w:rFonts w:ascii="Times New Roman" w:hAnsi="Times New Roman" w:cs="Times New Roman"/>
+          <w:rFonts w:cs="Times New Roman"/>
         </w:rPr>
         <w:t xml:space="preserve"> </w:t>
       </w:r>
@@ -6468,19 +6468,19 @@
       <w:pPr>
         <w:pStyle w:val="Heading1"/>
         <w:rPr>
-          <w:rFonts w:ascii="Times New Roman" w:hAnsi="Times New Roman" w:cs="Times New Roman"/>
+          <w:rFonts w:cs="Times New Roman"/>
         </w:rPr>
       </w:pPr>
       <w:bookmarkStart w:id="12" w:name="_Toc216370178"/>
       <w:r>
         <w:rPr>
-          <w:rFonts w:ascii="Times New Roman" w:hAnsi="Times New Roman" w:cs="Times New Roman"/>
+          <w:rFonts w:cs="Times New Roman"/>
         </w:rPr>
         <w:t xml:space="preserve">4. </w:t>
       </w:r>
       <w:r>
         <w:rPr>
-          <w:rFonts w:ascii="Times New Roman" w:hAnsi="Times New Roman" w:cs="Times New Roman"/>
+          <w:rFonts w:cs="Times New Roman"/>
         </w:rPr>
         <w:t>Analysis</w:t>
       </w:r>
@@ -6498,49 +6498,49 @@
       <w:pPr>
         <w:pStyle w:val="Heading2"/>
         <w:rPr>
-          <w:rFonts w:ascii="Times New Roman" w:hAnsi="Times New Roman" w:cs="Times New Roman"/>
-        </w:rPr>
-      </w:pPr>
-      <w:r>
-        <w:rPr>
-          <w:rFonts w:ascii="Times New Roman" w:hAnsi="Times New Roman" w:cs="Times New Roman"/>
+          <w:rFonts w:cs="Times New Roman"/>
+        </w:rPr>
+      </w:pPr>
+      <w:r>
+        <w:rPr>
+          <w:rFonts w:cs="Times New Roman"/>
         </w:rPr>
         <w:t xml:space="preserve"> </w:t>
       </w:r>
       <w:bookmarkStart w:id="13" w:name="_Toc216370179"/>
       <w:r>
         <w:rPr>
-          <w:rFonts w:ascii="Times New Roman" w:hAnsi="Times New Roman" w:cs="Times New Roman"/>
+          <w:rFonts w:cs="Times New Roman"/>
         </w:rPr>
         <w:t>4.1</w:t>
       </w:r>
       <w:r>
         <w:rPr>
-          <w:rFonts w:ascii="Times New Roman" w:hAnsi="Times New Roman" w:cs="Times New Roman"/>
+          <w:rFonts w:cs="Times New Roman"/>
         </w:rPr>
         <w:t>.</w:t>
       </w:r>
       <w:r>
         <w:rPr>
-          <w:rFonts w:ascii="Times New Roman" w:hAnsi="Times New Roman" w:cs="Times New Roman"/>
+          <w:rFonts w:cs="Times New Roman"/>
         </w:rPr>
         <w:t xml:space="preserve"> </w:t>
       </w:r>
       <w:r>
         <w:rPr>
-          <w:rFonts w:ascii="Times New Roman" w:hAnsi="Times New Roman" w:cs="Times New Roman"/>
+          <w:rFonts w:cs="Times New Roman"/>
         </w:rPr>
         <w:t>Statistical test used to test the hypotheses and output</w:t>
       </w:r>
       <w:r>
         <w:rPr>
-          <w:rFonts w:ascii="Times New Roman" w:hAnsi="Times New Roman" w:cs="Times New Roman"/>
+          <w:rFonts w:cs="Times New Roman"/>
         </w:rPr>
         <w:t xml:space="preserve"> (</w:t>
       </w:r>
       <w:r>
         <w:rPr>
-          <w:rFonts w:ascii="Times New Roman" w:hAnsi="Times New Roman" w:cs="Times New Roman"/>
+          <w:rFonts w:cs="Times New Roman"/>
           <w:b/>
           <w:bCs/>
         </w:rPr>
@@ -6549,7 +6549,7 @@
       <w:bookmarkEnd w:id="13"/>
       <w:r>
         <w:rPr>
-          <w:rFonts w:ascii="Times New Roman" w:hAnsi="Times New Roman" w:cs="Times New Roman"/>
+          <w:rFonts w:cs="Times New Roman"/>
         </w:rPr>
         <w:t xml:space="preserve"> </w:t>
       </w:r>
@@ -7067,7 +7067,7 @@
       <w:pPr>
         <w:pStyle w:val="Heading2"/>
         <w:rPr>
-          <w:rFonts w:ascii="Times New Roman" w:hAnsi="Times New Roman" w:cs="Times New Roman"/>
+          <w:rFonts w:cs="Times New Roman"/>
           <w:b/>
           <w:bCs/>
           <w:lang w:val="en-US"/>
@@ -7076,35 +7076,35 @@
       <w:bookmarkStart w:id="14" w:name="_Toc216370180"/>
       <w:r>
         <w:rPr>
-          <w:rFonts w:ascii="Times New Roman" w:hAnsi="Times New Roman" w:cs="Times New Roman"/>
+          <w:rFonts w:cs="Times New Roman"/>
           <w:lang w:val="en-US"/>
         </w:rPr>
         <w:t>4.2</w:t>
       </w:r>
       <w:r>
         <w:rPr>
-          <w:rFonts w:ascii="Times New Roman" w:hAnsi="Times New Roman" w:cs="Times New Roman"/>
+          <w:rFonts w:cs="Times New Roman"/>
           <w:lang w:val="en-US"/>
         </w:rPr>
         <w:t>.</w:t>
       </w:r>
       <w:r>
         <w:rPr>
-          <w:rFonts w:ascii="Times New Roman" w:hAnsi="Times New Roman" w:cs="Times New Roman"/>
+          <w:rFonts w:cs="Times New Roman"/>
           <w:lang w:val="en-US"/>
         </w:rPr>
         <w:t xml:space="preserve"> </w:t>
       </w:r>
       <w:r>
         <w:rPr>
-          <w:rFonts w:ascii="Times New Roman" w:hAnsi="Times New Roman" w:cs="Times New Roman"/>
+          <w:rFonts w:cs="Times New Roman"/>
           <w:lang w:val="en-US"/>
         </w:rPr>
         <w:t xml:space="preserve">The null hypothesis is rejected /not rejected based on the p-value </w:t>
       </w:r>
       <w:r>
         <w:rPr>
-          <w:rFonts w:ascii="Times New Roman" w:hAnsi="Times New Roman" w:cs="Times New Roman"/>
+          <w:rFonts w:cs="Times New Roman"/>
           <w:b/>
           <w:bCs/>
           <w:lang w:val="en-US"/>
@@ -7113,7 +7113,7 @@
       </w:r>
       <w:r>
         <w:rPr>
-          <w:rFonts w:ascii="Times New Roman" w:hAnsi="Times New Roman" w:cs="Times New Roman"/>
+          <w:rFonts w:cs="Times New Roman"/>
           <w:lang w:val="en-US"/>
         </w:rPr>
         <w:t xml:space="preserve"> (interpret the results)</w:t>
@@ -7362,19 +7362,19 @@
       <w:pPr>
         <w:pStyle w:val="Heading1"/>
         <w:rPr>
-          <w:rFonts w:ascii="Times New Roman" w:hAnsi="Times New Roman" w:cs="Times New Roman"/>
+          <w:rFonts w:cs="Times New Roman"/>
         </w:rPr>
       </w:pPr>
       <w:bookmarkStart w:id="15" w:name="_Toc216370181"/>
       <w:r>
         <w:rPr>
-          <w:rFonts w:ascii="Times New Roman" w:hAnsi="Times New Roman" w:cs="Times New Roman"/>
+          <w:rFonts w:cs="Times New Roman"/>
         </w:rPr>
         <w:t xml:space="preserve">5. </w:t>
       </w:r>
       <w:r>
         <w:rPr>
-          <w:rFonts w:ascii="Times New Roman" w:hAnsi="Times New Roman" w:cs="Times New Roman"/>
+          <w:rFonts w:cs="Times New Roman"/>
         </w:rPr>
         <w:t>Evaluation – group’s experience at 7COM1079</w:t>
       </w:r>
@@ -7384,7 +7384,7 @@
       <w:pPr>
         <w:pStyle w:val="Heading1"/>
         <w:rPr>
-          <w:rFonts w:ascii="Times New Roman" w:hAnsi="Times New Roman" w:cs="Times New Roman"/>
+          <w:rFonts w:cs="Times New Roman"/>
         </w:rPr>
       </w:pPr>
     </w:p>
@@ -7392,31 +7392,37 @@
       <w:pPr>
         <w:pStyle w:val="Heading2"/>
         <w:rPr>
-          <w:rFonts w:ascii="Times New Roman" w:hAnsi="Times New Roman" w:cs="Times New Roman"/>
+          <w:rFonts w:cs="Times New Roman"/>
         </w:rPr>
       </w:pPr>
       <w:bookmarkStart w:id="16" w:name="_Toc216370182"/>
       <w:r>
         <w:rPr>
-          <w:rFonts w:ascii="Times New Roman" w:hAnsi="Times New Roman" w:cs="Times New Roman"/>
+          <w:rFonts w:cs="Times New Roman"/>
+        </w:rPr>
+        <w:t xml:space="preserve"> </w:t>
+      </w:r>
+      <w:r>
+        <w:rPr>
+          <w:rFonts w:cs="Times New Roman"/>
         </w:rPr>
         <w:t xml:space="preserve">5.1. </w:t>
       </w:r>
       <w:r>
         <w:rPr>
-          <w:rFonts w:ascii="Times New Roman" w:hAnsi="Times New Roman" w:cs="Times New Roman"/>
+          <w:rFonts w:cs="Times New Roman"/>
         </w:rPr>
         <w:t>What went well</w:t>
       </w:r>
       <w:r>
         <w:rPr>
-          <w:rFonts w:ascii="Times New Roman" w:hAnsi="Times New Roman" w:cs="Times New Roman"/>
+          <w:rFonts w:cs="Times New Roman"/>
         </w:rPr>
         <w:t xml:space="preserve"> </w:t>
       </w:r>
       <w:r>
         <w:rPr>
-          <w:rFonts w:ascii="Times New Roman" w:hAnsi="Times New Roman" w:cs="Times New Roman"/>
+          <w:rFonts w:cs="Times New Roman"/>
           <w:b/>
           <w:bCs/>
         </w:rPr>
@@ -7463,31 +7469,37 @@
       <w:pPr>
         <w:pStyle w:val="Heading2"/>
         <w:rPr>
-          <w:rFonts w:ascii="Times New Roman" w:hAnsi="Times New Roman" w:cs="Times New Roman"/>
+          <w:rFonts w:cs="Times New Roman"/>
         </w:rPr>
       </w:pPr>
       <w:bookmarkStart w:id="17" w:name="_Toc216370183"/>
       <w:r>
         <w:rPr>
-          <w:rFonts w:ascii="Times New Roman" w:hAnsi="Times New Roman" w:cs="Times New Roman"/>
+          <w:rFonts w:cs="Times New Roman"/>
+        </w:rPr>
+        <w:t xml:space="preserve"> </w:t>
+      </w:r>
+      <w:r>
+        <w:rPr>
+          <w:rFonts w:cs="Times New Roman"/>
         </w:rPr>
         <w:t xml:space="preserve">5.2. </w:t>
       </w:r>
       <w:r>
         <w:rPr>
-          <w:rFonts w:ascii="Times New Roman" w:hAnsi="Times New Roman" w:cs="Times New Roman"/>
+          <w:rFonts w:cs="Times New Roman"/>
         </w:rPr>
         <w:t>Points for improvement</w:t>
       </w:r>
       <w:r>
         <w:rPr>
-          <w:rFonts w:ascii="Times New Roman" w:hAnsi="Times New Roman" w:cs="Times New Roman"/>
+          <w:rFonts w:cs="Times New Roman"/>
         </w:rPr>
         <w:t xml:space="preserve"> </w:t>
       </w:r>
       <w:r>
         <w:rPr>
-          <w:rFonts w:ascii="Times New Roman" w:hAnsi="Times New Roman" w:cs="Times New Roman"/>
+          <w:rFonts w:cs="Times New Roman"/>
           <w:b/>
           <w:bCs/>
         </w:rPr>
@@ -7534,26 +7546,32 @@
       <w:pPr>
         <w:pStyle w:val="Heading2"/>
         <w:rPr>
-          <w:rFonts w:ascii="Times New Roman" w:hAnsi="Times New Roman" w:cs="Times New Roman"/>
+          <w:rFonts w:cs="Times New Roman"/>
         </w:rPr>
       </w:pPr>
       <w:bookmarkStart w:id="18" w:name="_Toc216370184"/>
       <w:r>
         <w:rPr>
-          <w:rFonts w:ascii="Times New Roman" w:hAnsi="Times New Roman" w:cs="Times New Roman"/>
+          <w:rFonts w:cs="Times New Roman"/>
         </w:rPr>
         <w:lastRenderedPageBreak/>
+        <w:t xml:space="preserve"> </w:t>
+      </w:r>
+      <w:r>
+        <w:rPr>
+          <w:rFonts w:cs="Times New Roman"/>
+        </w:rPr>
         <w:t xml:space="preserve">5.3. </w:t>
       </w:r>
       <w:r>
         <w:rPr>
-          <w:rFonts w:ascii="Times New Roman" w:hAnsi="Times New Roman" w:cs="Times New Roman"/>
+          <w:rFonts w:cs="Times New Roman"/>
         </w:rPr>
         <w:t>Group’s time management (</w:t>
       </w:r>
       <w:r>
         <w:rPr>
-          <w:rFonts w:ascii="Times New Roman" w:hAnsi="Times New Roman" w:cs="Times New Roman"/>
+          <w:rFonts w:cs="Times New Roman"/>
           <w:b/>
         </w:rPr>
         <w:t>50 words)</w:t>
@@ -7730,25 +7748,31 @@
       <w:pPr>
         <w:pStyle w:val="Heading2"/>
         <w:rPr>
-          <w:rFonts w:ascii="Times New Roman" w:hAnsi="Times New Roman" w:cs="Times New Roman"/>
+          <w:rFonts w:cs="Times New Roman"/>
         </w:rPr>
       </w:pPr>
       <w:bookmarkStart w:id="19" w:name="_Toc216370185"/>
       <w:r>
         <w:rPr>
-          <w:rFonts w:ascii="Times New Roman" w:hAnsi="Times New Roman" w:cs="Times New Roman"/>
+          <w:rFonts w:cs="Times New Roman"/>
+        </w:rPr>
+        <w:t xml:space="preserve"> </w:t>
+      </w:r>
+      <w:r>
+        <w:rPr>
+          <w:rFonts w:cs="Times New Roman"/>
         </w:rPr>
         <w:t xml:space="preserve">5.4. </w:t>
       </w:r>
       <w:r>
         <w:rPr>
-          <w:rFonts w:ascii="Times New Roman" w:hAnsi="Times New Roman" w:cs="Times New Roman"/>
+          <w:rFonts w:cs="Times New Roman"/>
         </w:rPr>
         <w:t>Project’s overall judgement (</w:t>
       </w:r>
       <w:r>
         <w:rPr>
-          <w:rFonts w:ascii="Times New Roman" w:hAnsi="Times New Roman" w:cs="Times New Roman"/>
+          <w:rFonts w:cs="Times New Roman"/>
           <w:b/>
         </w:rPr>
         <w:t>50 words)</w:t>
@@ -7793,26 +7817,32 @@
       <w:pPr>
         <w:pStyle w:val="Heading2"/>
         <w:rPr>
-          <w:rFonts w:ascii="Times New Roman" w:hAnsi="Times New Roman" w:cs="Times New Roman"/>
+          <w:rFonts w:cs="Times New Roman"/>
         </w:rPr>
       </w:pPr>
       <w:bookmarkStart w:id="20" w:name="_Toc216370186"/>
       <w:r>
         <w:rPr>
-          <w:rFonts w:ascii="Times New Roman" w:hAnsi="Times New Roman" w:cs="Times New Roman"/>
+          <w:rFonts w:cs="Times New Roman"/>
+        </w:rPr>
+        <w:t xml:space="preserve"> </w:t>
+      </w:r>
+      <w:r>
+        <w:rPr>
+          <w:rFonts w:cs="Times New Roman"/>
         </w:rPr>
         <w:t>5.5.</w:t>
       </w:r>
       <w:bookmarkEnd w:id="20"/>
       <w:r>
         <w:rPr>
-          <w:rFonts w:ascii="Times New Roman" w:hAnsi="Times New Roman" w:cs="Times New Roman"/>
+          <w:rFonts w:cs="Times New Roman"/>
         </w:rPr>
         <w:t xml:space="preserve"> </w:t>
       </w:r>
       <w:r>
         <w:rPr>
-          <w:rFonts w:ascii="Times New Roman" w:hAnsi="Times New Roman" w:cs="Times New Roman"/>
+          <w:rFonts w:cs="Times New Roman"/>
         </w:rPr>
         <w:t>Three Most Significant Commits</w:t>
       </w:r>
@@ -7859,15 +7889,7 @@
         <w:t xml:space="preserve"> </w:t>
       </w:r>
       <w:r>
-        <w:t xml:space="preserve">It marks the start of the project where the dataset was added to the repository. The team started data exploration cleaning and script development. All analysis and visualisation work </w:t>
-      </w:r>
-      <w:proofErr w:type="gramStart"/>
-      <w:r>
-        <w:t>is</w:t>
-      </w:r>
-      <w:proofErr w:type="gramEnd"/>
-      <w:r>
-        <w:t xml:space="preserve"> built on this foundation.</w:t>
+        <w:t>It marks the start of the project where the dataset was added to the repository. The team started data exploration cleaning and script development. All analysis and visualisation work is built on this foundation.</w:t>
       </w:r>
     </w:p>
     <w:p>
@@ -8027,19 +8049,19 @@
       <w:pPr>
         <w:pStyle w:val="Heading1"/>
         <w:rPr>
-          <w:rFonts w:ascii="Times New Roman" w:hAnsi="Times New Roman" w:cs="Times New Roman"/>
+          <w:rFonts w:cs="Times New Roman"/>
         </w:rPr>
       </w:pPr>
       <w:bookmarkStart w:id="21" w:name="_Toc216370187"/>
       <w:r>
         <w:rPr>
-          <w:rFonts w:ascii="Times New Roman" w:hAnsi="Times New Roman" w:cs="Times New Roman"/>
+          <w:rFonts w:cs="Times New Roman"/>
         </w:rPr>
         <w:t xml:space="preserve">6. </w:t>
       </w:r>
       <w:r>
         <w:rPr>
-          <w:rFonts w:ascii="Times New Roman" w:hAnsi="Times New Roman" w:cs="Times New Roman"/>
+          <w:rFonts w:cs="Times New Roman"/>
         </w:rPr>
         <w:t>Conclusions</w:t>
       </w:r>
@@ -8057,19 +8079,25 @@
       <w:pPr>
         <w:pStyle w:val="Heading2"/>
         <w:rPr>
-          <w:rFonts w:ascii="Times New Roman" w:hAnsi="Times New Roman" w:cs="Times New Roman"/>
+          <w:rFonts w:cs="Times New Roman"/>
         </w:rPr>
       </w:pPr>
       <w:bookmarkStart w:id="22" w:name="_Toc216370188"/>
       <w:r>
         <w:rPr>
-          <w:rFonts w:ascii="Times New Roman" w:hAnsi="Times New Roman" w:cs="Times New Roman"/>
+          <w:rFonts w:cs="Times New Roman"/>
+        </w:rPr>
+        <w:t xml:space="preserve"> </w:t>
+      </w:r>
+      <w:r>
+        <w:rPr>
+          <w:rFonts w:cs="Times New Roman"/>
         </w:rPr>
         <w:t xml:space="preserve">6.1. </w:t>
       </w:r>
       <w:r>
         <w:rPr>
-          <w:rFonts w:ascii="Times New Roman" w:hAnsi="Times New Roman" w:cs="Times New Roman"/>
+          <w:rFonts w:cs="Times New Roman"/>
         </w:rPr>
         <w:t>Results explained</w:t>
       </w:r>
@@ -8126,19 +8154,25 @@
       <w:pPr>
         <w:pStyle w:val="Heading2"/>
         <w:rPr>
-          <w:rFonts w:ascii="Times New Roman" w:hAnsi="Times New Roman" w:cs="Times New Roman"/>
+          <w:rFonts w:cs="Times New Roman"/>
         </w:rPr>
       </w:pPr>
       <w:bookmarkStart w:id="23" w:name="_Toc216370189"/>
       <w:r>
         <w:rPr>
-          <w:rFonts w:ascii="Times New Roman" w:hAnsi="Times New Roman" w:cs="Times New Roman"/>
+          <w:rFonts w:cs="Times New Roman"/>
+        </w:rPr>
+        <w:t xml:space="preserve"> </w:t>
+      </w:r>
+      <w:r>
+        <w:rPr>
+          <w:rFonts w:cs="Times New Roman"/>
         </w:rPr>
         <w:t xml:space="preserve">6.2. </w:t>
       </w:r>
       <w:r>
         <w:rPr>
-          <w:rFonts w:ascii="Times New Roman" w:hAnsi="Times New Roman" w:cs="Times New Roman"/>
+          <w:rFonts w:cs="Times New Roman"/>
         </w:rPr>
         <w:t>Interpretation of the results</w:t>
       </w:r>
@@ -8181,33 +8215,39 @@
       <w:pPr>
         <w:pStyle w:val="Heading2"/>
         <w:rPr>
-          <w:rFonts w:ascii="Times New Roman" w:hAnsi="Times New Roman" w:cs="Times New Roman"/>
+          <w:rFonts w:cs="Times New Roman"/>
         </w:rPr>
       </w:pPr>
       <w:bookmarkStart w:id="24" w:name="_Toc216370190"/>
       <w:r>
         <w:rPr>
-          <w:rFonts w:ascii="Times New Roman" w:hAnsi="Times New Roman" w:cs="Times New Roman"/>
+          <w:rFonts w:cs="Times New Roman"/>
         </w:rPr>
         <w:lastRenderedPageBreak/>
+        <w:t xml:space="preserve"> </w:t>
+      </w:r>
+      <w:r>
+        <w:rPr>
+          <w:rFonts w:cs="Times New Roman"/>
+        </w:rPr>
         <w:t xml:space="preserve">6.3. </w:t>
       </w:r>
       <w:r>
         <w:rPr>
-          <w:rFonts w:ascii="Times New Roman" w:hAnsi="Times New Roman" w:cs="Times New Roman"/>
+          <w:rFonts w:cs="Times New Roman"/>
         </w:rPr>
         <w:t>Reasons and/or implications for future work, limitations of your stud</w:t>
       </w:r>
       <w:r>
         <w:rPr>
-          <w:rFonts w:ascii="Times New Roman" w:hAnsi="Times New Roman" w:cs="Times New Roman"/>
+          <w:rFonts w:cs="Times New Roman"/>
         </w:rPr>
         <w:t>y</w:t>
       </w:r>
       <w:bookmarkEnd w:id="24"/>
       <w:r>
         <w:rPr>
-          <w:rFonts w:ascii="Times New Roman" w:hAnsi="Times New Roman" w:cs="Times New Roman"/>
+          <w:rFonts w:cs="Times New Roman"/>
         </w:rPr>
         <w:t xml:space="preserve"> </w:t>
       </w:r>
@@ -8256,452 +8296,56 @@
     </w:p>
     <w:p>
       <w:pPr>
-        <w:pStyle w:val="ListParagraph"/>
-        <w:ind w:left="1440"/>
-        <w:rPr>
-          <w:rFonts w:ascii="Times New Roman" w:eastAsia="Times New Roman" w:hAnsi="Times New Roman" w:cs="Times New Roman"/>
-        </w:rPr>
-      </w:pPr>
-    </w:p>
-    <w:p>
-      <w:pPr>
-        <w:pStyle w:val="ListParagraph"/>
-        <w:ind w:left="1440"/>
-        <w:rPr>
-          <w:rFonts w:ascii="Times New Roman" w:eastAsia="Times New Roman" w:hAnsi="Times New Roman" w:cs="Times New Roman"/>
-        </w:rPr>
-      </w:pPr>
-    </w:p>
-    <w:p>
-      <w:pPr>
-        <w:pStyle w:val="ListParagraph"/>
-        <w:ind w:left="1440"/>
-        <w:rPr>
-          <w:rFonts w:ascii="Times New Roman" w:eastAsia="Times New Roman" w:hAnsi="Times New Roman" w:cs="Times New Roman"/>
-        </w:rPr>
-      </w:pPr>
-    </w:p>
-    <w:p>
-      <w:pPr>
-        <w:pStyle w:val="ListParagraph"/>
-        <w:ind w:left="1440"/>
-        <w:rPr>
-          <w:rFonts w:ascii="Times New Roman" w:eastAsia="Times New Roman" w:hAnsi="Times New Roman" w:cs="Times New Roman"/>
-        </w:rPr>
-      </w:pPr>
-    </w:p>
-    <w:p>
-      <w:pPr>
-        <w:pStyle w:val="ListParagraph"/>
-        <w:ind w:left="1440"/>
-        <w:rPr>
-          <w:rFonts w:ascii="Times New Roman" w:eastAsia="Times New Roman" w:hAnsi="Times New Roman" w:cs="Times New Roman"/>
-        </w:rPr>
-      </w:pPr>
-    </w:p>
-    <w:p>
-      <w:pPr>
-        <w:pStyle w:val="ListParagraph"/>
-        <w:ind w:left="1440"/>
-        <w:rPr>
-          <w:rFonts w:ascii="Times New Roman" w:eastAsia="Times New Roman" w:hAnsi="Times New Roman" w:cs="Times New Roman"/>
-        </w:rPr>
-      </w:pPr>
-    </w:p>
-    <w:p>
-      <w:pPr>
-        <w:pStyle w:val="ListParagraph"/>
-        <w:ind w:left="1440"/>
-        <w:rPr>
-          <w:rFonts w:ascii="Times New Roman" w:eastAsia="Times New Roman" w:hAnsi="Times New Roman" w:cs="Times New Roman"/>
-        </w:rPr>
-      </w:pPr>
-    </w:p>
-    <w:p>
-      <w:pPr>
-        <w:pStyle w:val="ListParagraph"/>
-        <w:ind w:left="1440"/>
-        <w:rPr>
-          <w:rFonts w:ascii="Times New Roman" w:eastAsia="Times New Roman" w:hAnsi="Times New Roman" w:cs="Times New Roman"/>
-        </w:rPr>
-      </w:pPr>
-    </w:p>
-    <w:p>
-      <w:pPr>
-        <w:pStyle w:val="ListParagraph"/>
-        <w:ind w:left="1440"/>
-        <w:rPr>
-          <w:rFonts w:ascii="Times New Roman" w:eastAsia="Times New Roman" w:hAnsi="Times New Roman" w:cs="Times New Roman"/>
-        </w:rPr>
-      </w:pPr>
-    </w:p>
-    <w:p>
-      <w:pPr>
-        <w:pStyle w:val="ListParagraph"/>
-        <w:ind w:left="1440"/>
-        <w:rPr>
-          <w:rFonts w:ascii="Times New Roman" w:eastAsia="Times New Roman" w:hAnsi="Times New Roman" w:cs="Times New Roman"/>
-        </w:rPr>
-      </w:pPr>
-    </w:p>
-    <w:p>
-      <w:pPr>
-        <w:pStyle w:val="ListParagraph"/>
-        <w:ind w:left="1440"/>
-        <w:rPr>
-          <w:rFonts w:ascii="Times New Roman" w:eastAsia="Times New Roman" w:hAnsi="Times New Roman" w:cs="Times New Roman"/>
-        </w:rPr>
-      </w:pPr>
-    </w:p>
-    <w:p>
-      <w:pPr>
-        <w:pStyle w:val="ListParagraph"/>
-        <w:ind w:left="1440"/>
-        <w:rPr>
-          <w:rFonts w:ascii="Times New Roman" w:eastAsia="Times New Roman" w:hAnsi="Times New Roman" w:cs="Times New Roman"/>
-        </w:rPr>
-      </w:pPr>
-    </w:p>
-    <w:p>
-      <w:pPr>
-        <w:pStyle w:val="ListParagraph"/>
-        <w:ind w:left="1440"/>
-        <w:rPr>
-          <w:rFonts w:ascii="Times New Roman" w:eastAsia="Times New Roman" w:hAnsi="Times New Roman" w:cs="Times New Roman"/>
-        </w:rPr>
-      </w:pPr>
-    </w:p>
-    <w:p>
-      <w:pPr>
-        <w:pStyle w:val="ListParagraph"/>
-        <w:ind w:left="1440"/>
-        <w:rPr>
-          <w:rFonts w:ascii="Times New Roman" w:eastAsia="Times New Roman" w:hAnsi="Times New Roman" w:cs="Times New Roman"/>
-        </w:rPr>
-      </w:pPr>
-    </w:p>
-    <w:p>
-      <w:pPr>
-        <w:pStyle w:val="ListParagraph"/>
-        <w:ind w:left="1440"/>
-        <w:rPr>
-          <w:rFonts w:ascii="Times New Roman" w:eastAsia="Times New Roman" w:hAnsi="Times New Roman" w:cs="Times New Roman"/>
-        </w:rPr>
-      </w:pPr>
-    </w:p>
-    <w:p>
-      <w:pPr>
-        <w:pStyle w:val="ListParagraph"/>
-        <w:ind w:left="1440"/>
-        <w:rPr>
-          <w:rFonts w:ascii="Times New Roman" w:eastAsia="Times New Roman" w:hAnsi="Times New Roman" w:cs="Times New Roman"/>
-        </w:rPr>
-      </w:pPr>
-    </w:p>
-    <w:p>
-      <w:pPr>
-        <w:pStyle w:val="ListParagraph"/>
-        <w:ind w:left="1440"/>
-        <w:rPr>
-          <w:rFonts w:ascii="Times New Roman" w:eastAsia="Times New Roman" w:hAnsi="Times New Roman" w:cs="Times New Roman"/>
-        </w:rPr>
-      </w:pPr>
-    </w:p>
-    <w:p>
-      <w:pPr>
-        <w:pStyle w:val="ListParagraph"/>
-        <w:ind w:left="1440"/>
-        <w:rPr>
-          <w:rFonts w:ascii="Times New Roman" w:eastAsia="Times New Roman" w:hAnsi="Times New Roman" w:cs="Times New Roman"/>
-        </w:rPr>
-      </w:pPr>
-    </w:p>
-    <w:p>
-      <w:pPr>
-        <w:pStyle w:val="ListParagraph"/>
-        <w:ind w:left="1440"/>
-        <w:rPr>
-          <w:rFonts w:ascii="Times New Roman" w:eastAsia="Times New Roman" w:hAnsi="Times New Roman" w:cs="Times New Roman"/>
-        </w:rPr>
-      </w:pPr>
-    </w:p>
-    <w:p>
-      <w:pPr>
-        <w:pStyle w:val="ListParagraph"/>
-        <w:ind w:left="1440"/>
-        <w:rPr>
-          <w:rFonts w:ascii="Times New Roman" w:eastAsia="Times New Roman" w:hAnsi="Times New Roman" w:cs="Times New Roman"/>
-        </w:rPr>
-      </w:pPr>
-    </w:p>
-    <w:p>
-      <w:pPr>
-        <w:pStyle w:val="ListParagraph"/>
-        <w:ind w:left="1440"/>
-        <w:rPr>
-          <w:rFonts w:ascii="Times New Roman" w:eastAsia="Times New Roman" w:hAnsi="Times New Roman" w:cs="Times New Roman"/>
-        </w:rPr>
-      </w:pPr>
-    </w:p>
-    <w:p>
-      <w:pPr>
-        <w:pStyle w:val="ListParagraph"/>
-        <w:ind w:left="1440"/>
-        <w:rPr>
-          <w:rFonts w:ascii="Times New Roman" w:eastAsia="Times New Roman" w:hAnsi="Times New Roman" w:cs="Times New Roman"/>
-        </w:rPr>
-      </w:pPr>
-    </w:p>
-    <w:p>
-      <w:pPr>
-        <w:pStyle w:val="ListParagraph"/>
-        <w:ind w:left="1440"/>
-        <w:rPr>
-          <w:rFonts w:ascii="Times New Roman" w:eastAsia="Times New Roman" w:hAnsi="Times New Roman" w:cs="Times New Roman"/>
-        </w:rPr>
-      </w:pPr>
-    </w:p>
-    <w:p>
-      <w:pPr>
-        <w:pStyle w:val="ListParagraph"/>
-        <w:ind w:left="1440"/>
-        <w:rPr>
-          <w:rFonts w:ascii="Times New Roman" w:eastAsia="Times New Roman" w:hAnsi="Times New Roman" w:cs="Times New Roman"/>
-        </w:rPr>
-      </w:pPr>
-    </w:p>
-    <w:p>
-      <w:pPr>
-        <w:pStyle w:val="ListParagraph"/>
-        <w:ind w:left="1440"/>
-        <w:rPr>
-          <w:rFonts w:ascii="Times New Roman" w:eastAsia="Times New Roman" w:hAnsi="Times New Roman" w:cs="Times New Roman"/>
-        </w:rPr>
-      </w:pPr>
-    </w:p>
-    <w:p>
-      <w:pPr>
-        <w:pStyle w:val="ListParagraph"/>
-        <w:ind w:left="1440"/>
-        <w:rPr>
-          <w:rFonts w:ascii="Times New Roman" w:eastAsia="Times New Roman" w:hAnsi="Times New Roman" w:cs="Times New Roman"/>
-        </w:rPr>
-      </w:pPr>
-    </w:p>
-    <w:p>
-      <w:pPr>
-        <w:pStyle w:val="ListParagraph"/>
-        <w:ind w:left="1440"/>
-        <w:rPr>
-          <w:rFonts w:ascii="Times New Roman" w:eastAsia="Times New Roman" w:hAnsi="Times New Roman" w:cs="Times New Roman"/>
-        </w:rPr>
-      </w:pPr>
-    </w:p>
-    <w:p>
-      <w:pPr>
-        <w:pStyle w:val="ListParagraph"/>
-        <w:ind w:left="1440"/>
-        <w:rPr>
-          <w:rFonts w:ascii="Times New Roman" w:eastAsia="Times New Roman" w:hAnsi="Times New Roman" w:cs="Times New Roman"/>
-        </w:rPr>
-      </w:pPr>
-    </w:p>
-    <w:p>
-      <w:pPr>
-        <w:pStyle w:val="ListParagraph"/>
-        <w:ind w:left="1440"/>
-        <w:rPr>
-          <w:rFonts w:ascii="Times New Roman" w:eastAsia="Times New Roman" w:hAnsi="Times New Roman" w:cs="Times New Roman"/>
-        </w:rPr>
-      </w:pPr>
-    </w:p>
-    <w:p>
-      <w:pPr>
-        <w:pStyle w:val="ListParagraph"/>
-        <w:ind w:left="1440"/>
-        <w:rPr>
-          <w:rFonts w:ascii="Times New Roman" w:eastAsia="Times New Roman" w:hAnsi="Times New Roman" w:cs="Times New Roman"/>
-        </w:rPr>
-      </w:pPr>
-    </w:p>
-    <w:p>
-      <w:pPr>
-        <w:pStyle w:val="ListParagraph"/>
-        <w:ind w:left="1440"/>
-        <w:rPr>
-          <w:rFonts w:ascii="Times New Roman" w:eastAsia="Times New Roman" w:hAnsi="Times New Roman" w:cs="Times New Roman"/>
-        </w:rPr>
-      </w:pPr>
-    </w:p>
-    <w:p>
-      <w:pPr>
-        <w:pStyle w:val="ListParagraph"/>
-        <w:ind w:left="1440"/>
-        <w:rPr>
-          <w:rFonts w:ascii="Times New Roman" w:eastAsia="Times New Roman" w:hAnsi="Times New Roman" w:cs="Times New Roman"/>
-        </w:rPr>
-      </w:pPr>
-    </w:p>
-    <w:p>
-      <w:pPr>
-        <w:pStyle w:val="ListParagraph"/>
-        <w:ind w:left="1440"/>
-        <w:rPr>
-          <w:rFonts w:ascii="Times New Roman" w:eastAsia="Times New Roman" w:hAnsi="Times New Roman" w:cs="Times New Roman"/>
-        </w:rPr>
-      </w:pPr>
-    </w:p>
-    <w:p>
-      <w:pPr>
-        <w:pStyle w:val="ListParagraph"/>
-        <w:ind w:left="1440"/>
-        <w:rPr>
-          <w:rFonts w:ascii="Times New Roman" w:eastAsia="Times New Roman" w:hAnsi="Times New Roman" w:cs="Times New Roman"/>
-        </w:rPr>
-      </w:pPr>
-    </w:p>
-    <w:p>
-      <w:pPr>
-        <w:pStyle w:val="ListParagraph"/>
-        <w:ind w:left="1440"/>
-        <w:rPr>
-          <w:rFonts w:ascii="Times New Roman" w:eastAsia="Times New Roman" w:hAnsi="Times New Roman" w:cs="Times New Roman"/>
-        </w:rPr>
-      </w:pPr>
-    </w:p>
-    <w:p>
-      <w:pPr>
-        <w:pStyle w:val="ListParagraph"/>
-        <w:ind w:left="1440"/>
-        <w:rPr>
-          <w:rFonts w:ascii="Times New Roman" w:eastAsia="Times New Roman" w:hAnsi="Times New Roman" w:cs="Times New Roman"/>
-        </w:rPr>
-      </w:pPr>
-    </w:p>
-    <w:p>
-      <w:pPr>
-        <w:pStyle w:val="ListParagraph"/>
-        <w:ind w:left="1440"/>
-        <w:rPr>
-          <w:rFonts w:ascii="Times New Roman" w:eastAsia="Times New Roman" w:hAnsi="Times New Roman" w:cs="Times New Roman"/>
-        </w:rPr>
-      </w:pPr>
-    </w:p>
-    <w:p>
-      <w:pPr>
-        <w:pStyle w:val="ListParagraph"/>
-        <w:ind w:left="1440"/>
-        <w:rPr>
-          <w:rFonts w:ascii="Times New Roman" w:eastAsia="Times New Roman" w:hAnsi="Times New Roman" w:cs="Times New Roman"/>
-        </w:rPr>
-      </w:pPr>
-    </w:p>
-    <w:p>
-      <w:pPr>
-        <w:pStyle w:val="ListParagraph"/>
-        <w:ind w:left="1440"/>
-        <w:rPr>
-          <w:rFonts w:ascii="Times New Roman" w:eastAsia="Times New Roman" w:hAnsi="Times New Roman" w:cs="Times New Roman"/>
-        </w:rPr>
-      </w:pPr>
-    </w:p>
-    <w:p>
-      <w:pPr>
-        <w:pStyle w:val="ListParagraph"/>
-        <w:ind w:left="1440"/>
-        <w:rPr>
-          <w:rFonts w:ascii="Times New Roman" w:eastAsia="Times New Roman" w:hAnsi="Times New Roman" w:cs="Times New Roman"/>
-        </w:rPr>
-      </w:pPr>
-    </w:p>
-    <w:p>
-      <w:pPr>
-        <w:pStyle w:val="ListParagraph"/>
-        <w:ind w:left="1440"/>
-        <w:rPr>
-          <w:rFonts w:ascii="Times New Roman" w:eastAsia="Times New Roman" w:hAnsi="Times New Roman" w:cs="Times New Roman"/>
-        </w:rPr>
-      </w:pPr>
-    </w:p>
-    <w:p>
-      <w:pPr>
-        <w:pStyle w:val="ListParagraph"/>
-        <w:ind w:left="1440"/>
-        <w:rPr>
-          <w:rFonts w:ascii="Times New Roman" w:eastAsia="Times New Roman" w:hAnsi="Times New Roman" w:cs="Times New Roman"/>
-        </w:rPr>
-      </w:pPr>
-    </w:p>
-    <w:p>
-      <w:pPr>
-        <w:pStyle w:val="ListParagraph"/>
-        <w:ind w:left="1440"/>
-        <w:rPr>
-          <w:rFonts w:ascii="Times New Roman" w:eastAsia="Times New Roman" w:hAnsi="Times New Roman" w:cs="Times New Roman"/>
-        </w:rPr>
-      </w:pPr>
-    </w:p>
-    <w:p>
-      <w:pPr>
-        <w:ind w:left="1440"/>
-        <w:rPr>
-          <w:rFonts w:ascii="Times New Roman" w:eastAsia="Times New Roman" w:hAnsi="Times New Roman" w:cs="Times New Roman"/>
-        </w:rPr>
-      </w:pPr>
-      <w:r>
-        <w:rPr>
-          <w:rFonts w:ascii="Times New Roman" w:eastAsia="Times New Roman" w:hAnsi="Times New Roman" w:cs="Times New Roman"/>
-        </w:rPr>
-        <w:t xml:space="preserve"> </w:t>
-      </w:r>
-    </w:p>
-    <w:p>
-      <w:pPr>
         <w:pStyle w:val="Heading1"/>
-        <w:rPr>
-          <w:rFonts w:ascii="Times New Roman" w:hAnsi="Times New Roman" w:cs="Times New Roman"/>
+      </w:pPr>
+    </w:p>
+    <w:p>
+      <w:pPr>
+        <w:pStyle w:val="Heading1"/>
+        <w:rPr>
+          <w:rFonts w:cs="Times New Roman"/>
         </w:rPr>
       </w:pPr>
       <w:bookmarkStart w:id="25" w:name="_Toc216370191"/>
       <w:r>
         <w:rPr>
-          <w:rFonts w:ascii="Times New Roman" w:hAnsi="Times New Roman" w:cs="Times New Roman"/>
+          <w:rFonts w:cs="Times New Roman"/>
         </w:rPr>
         <w:t xml:space="preserve">7. </w:t>
       </w:r>
       <w:r>
         <w:rPr>
-          <w:rFonts w:ascii="Times New Roman" w:hAnsi="Times New Roman" w:cs="Times New Roman"/>
+          <w:rFonts w:cs="Times New Roman"/>
         </w:rPr>
         <w:t>Reference list</w:t>
       </w:r>
       <w:r>
         <w:rPr>
-          <w:rFonts w:ascii="Times New Roman" w:hAnsi="Times New Roman" w:cs="Times New Roman"/>
+          <w:rFonts w:cs="Times New Roman"/>
         </w:rPr>
         <w:t xml:space="preserve"> (not included in</w:t>
       </w:r>
       <w:r>
         <w:rPr>
-          <w:rFonts w:ascii="Times New Roman" w:hAnsi="Times New Roman" w:cs="Times New Roman"/>
+          <w:rFonts w:cs="Times New Roman"/>
         </w:rPr>
         <w:t xml:space="preserve"> the</w:t>
       </w:r>
       <w:r>
         <w:rPr>
-          <w:rFonts w:ascii="Times New Roman" w:hAnsi="Times New Roman" w:cs="Times New Roman"/>
+          <w:rFonts w:cs="Times New Roman"/>
         </w:rPr>
         <w:t xml:space="preserve"> wor</w:t>
       </w:r>
       <w:r>
         <w:rPr>
-          <w:rFonts w:ascii="Times New Roman" w:hAnsi="Times New Roman" w:cs="Times New Roman"/>
+          <w:rFonts w:cs="Times New Roman"/>
         </w:rPr>
         <w:t>d</w:t>
       </w:r>
       <w:r>
         <w:rPr>
-          <w:rFonts w:ascii="Times New Roman" w:hAnsi="Times New Roman" w:cs="Times New Roman"/>
+          <w:rFonts w:cs="Times New Roman"/>
         </w:rPr>
         <w:t xml:space="preserve"> count)</w:t>
       </w:r>
@@ -8967,39 +8611,39 @@
       <w:pPr>
         <w:pStyle w:val="Heading1"/>
         <w:rPr>
-          <w:rFonts w:ascii="Times New Roman" w:hAnsi="Times New Roman" w:cs="Times New Roman"/>
+          <w:rFonts w:cs="Times New Roman"/>
           <w:color w:val="333333"/>
         </w:rPr>
       </w:pPr>
       <w:bookmarkStart w:id="26" w:name="_Toc216370192"/>
       <w:r>
         <w:rPr>
-          <w:rFonts w:ascii="Times New Roman" w:hAnsi="Times New Roman" w:cs="Times New Roman"/>
+          <w:rFonts w:cs="Times New Roman"/>
         </w:rPr>
         <w:t>8</w:t>
       </w:r>
       <w:r>
         <w:rPr>
-          <w:rFonts w:ascii="Times New Roman" w:hAnsi="Times New Roman" w:cs="Times New Roman"/>
+          <w:rFonts w:cs="Times New Roman"/>
         </w:rPr>
         <w:t>.</w:t>
       </w:r>
       <w:r>
         <w:rPr>
-          <w:rFonts w:ascii="Times New Roman" w:hAnsi="Times New Roman" w:cs="Times New Roman"/>
+          <w:rFonts w:cs="Times New Roman"/>
         </w:rPr>
         <w:t xml:space="preserve"> </w:t>
       </w:r>
       <w:r>
         <w:rPr>
-          <w:rFonts w:ascii="Times New Roman" w:hAnsi="Times New Roman" w:cs="Times New Roman"/>
+          <w:rFonts w:cs="Times New Roman"/>
         </w:rPr>
         <w:t>Appendices</w:t>
       </w:r>
       <w:bookmarkEnd w:id="26"/>
       <w:r>
         <w:rPr>
-          <w:rFonts w:ascii="Times New Roman" w:hAnsi="Times New Roman" w:cs="Times New Roman"/>
+          <w:rFonts w:cs="Times New Roman"/>
         </w:rPr>
         <w:t xml:space="preserve"> </w:t>
       </w:r>
@@ -9012,7 +8656,7 @@
           <w:numId w:val="44"/>
         </w:numPr>
         <w:rPr>
-          <w:rFonts w:ascii="Times New Roman" w:hAnsi="Times New Roman" w:cs="Times New Roman"/>
+          <w:rFonts w:cs="Times New Roman"/>
           <w:b/>
           <w:bCs/>
           <w:i/>
@@ -9022,19 +8666,19 @@
       <w:bookmarkStart w:id="27" w:name="_Toc216370193"/>
       <w:r>
         <w:rPr>
-          <w:rFonts w:ascii="Times New Roman" w:hAnsi="Times New Roman" w:cs="Times New Roman"/>
+          <w:rFonts w:cs="Times New Roman"/>
         </w:rPr>
         <w:t>R code used for analysis and visualisation</w:t>
       </w:r>
       <w:r>
         <w:rPr>
-          <w:rFonts w:ascii="Times New Roman" w:hAnsi="Times New Roman" w:cs="Times New Roman"/>
+          <w:rFonts w:cs="Times New Roman"/>
         </w:rPr>
         <w:t xml:space="preserve"> </w:t>
       </w:r>
       <w:r>
         <w:rPr>
-          <w:rFonts w:ascii="Times New Roman" w:hAnsi="Times New Roman" w:cs="Times New Roman"/>
+          <w:rFonts w:cs="Times New Roman"/>
           <w:b/>
           <w:bCs/>
           <w:i/>
@@ -9044,7 +8688,7 @@
       </w:r>
       <w:r>
         <w:rPr>
-          <w:rFonts w:ascii="Times New Roman" w:hAnsi="Times New Roman" w:cs="Times New Roman"/>
+          <w:rFonts w:cs="Times New Roman"/>
           <w:b/>
           <w:bCs/>
           <w:i/>
@@ -9054,7 +8698,7 @@
       </w:r>
       <w:r>
         <w:rPr>
-          <w:rFonts w:ascii="Times New Roman" w:hAnsi="Times New Roman" w:cs="Times New Roman"/>
+          <w:rFonts w:cs="Times New Roman"/>
           <w:b/>
           <w:bCs/>
           <w:i/>
@@ -9064,7 +8708,7 @@
       </w:r>
       <w:r>
         <w:rPr>
-          <w:rFonts w:ascii="Times New Roman" w:hAnsi="Times New Roman" w:cs="Times New Roman"/>
+          <w:rFonts w:cs="Times New Roman"/>
           <w:b/>
           <w:bCs/>
           <w:i/>
@@ -9074,7 +8718,7 @@
       </w:r>
       <w:r>
         <w:rPr>
-          <w:rFonts w:ascii="Times New Roman" w:hAnsi="Times New Roman" w:cs="Times New Roman"/>
+          <w:rFonts w:cs="Times New Roman"/>
           <w:b/>
           <w:bCs/>
           <w:i/>
@@ -9131,6 +8775,7 @@
           <w:iCs/>
           <w:highlight w:val="yellow"/>
         </w:rPr>
+        <w:lastRenderedPageBreak/>
         <w:t>No word count</w:t>
       </w:r>
       <w:r>
@@ -9203,38 +8848,38 @@
       <w:pPr>
         <w:pStyle w:val="Heading2"/>
         <w:rPr>
-          <w:rFonts w:ascii="Times New Roman" w:hAnsi="Times New Roman" w:cs="Times New Roman"/>
+          <w:rFonts w:cs="Times New Roman"/>
         </w:rPr>
       </w:pPr>
       <w:bookmarkStart w:id="28" w:name="_Toc216370194"/>
       <w:r>
         <w:rPr>
-          <w:rFonts w:ascii="Times New Roman" w:hAnsi="Times New Roman" w:cs="Times New Roman"/>
+          <w:rFonts w:cs="Times New Roman"/>
         </w:rPr>
         <w:t xml:space="preserve">B. </w:t>
       </w:r>
       <w:r>
         <w:rPr>
-          <w:rFonts w:ascii="Times New Roman" w:hAnsi="Times New Roman" w:cs="Times New Roman"/>
+          <w:rFonts w:cs="Times New Roman"/>
         </w:rPr>
         <w:t>Git</w:t>
       </w:r>
       <w:r>
         <w:rPr>
-          <w:rFonts w:ascii="Times New Roman" w:hAnsi="Times New Roman" w:cs="Times New Roman"/>
+          <w:rFonts w:cs="Times New Roman"/>
         </w:rPr>
         <w:t>Hub</w:t>
       </w:r>
       <w:r>
         <w:rPr>
-          <w:rFonts w:ascii="Times New Roman" w:hAnsi="Times New Roman" w:cs="Times New Roman"/>
+          <w:rFonts w:cs="Times New Roman"/>
         </w:rPr>
         <w:t xml:space="preserve"> log output.</w:t>
       </w:r>
       <w:bookmarkEnd w:id="28"/>
       <w:r>
         <w:rPr>
-          <w:rFonts w:ascii="Times New Roman" w:hAnsi="Times New Roman" w:cs="Times New Roman"/>
+          <w:rFonts w:cs="Times New Roman"/>
         </w:rPr>
         <w:t xml:space="preserve"> </w:t>
       </w:r>
@@ -9247,10 +8892,12 @@
       </w:pPr>
     </w:p>
     <w:sectPr>
-      <w:footerReference w:type="even" r:id="rId14"/>
-      <w:footerReference w:type="default" r:id="rId15"/>
+      <w:headerReference w:type="default" r:id="rId14"/>
+      <w:footerReference w:type="even" r:id="rId15"/>
+      <w:footerReference w:type="default" r:id="rId16"/>
       <w:pgSz w:w="11906" w:h="16838"/>
       <w:pgMar w:top="1440" w:right="1440" w:bottom="1440" w:left="1440" w:header="708" w:footer="708" w:gutter="0"/>
+      <w:pgNumType w:start="0"/>
       <w:cols w:space="708"/>
       <w:titlePg/>
       <w:docGrid w:linePitch="360"/>
@@ -9335,60 +8982,6 @@
 
 <file path=word/footer2.xml><?xml version="1.0" encoding="utf-8"?>
 <w:ftr xmlns:wpc="http://schemas.microsoft.com/office/word/2010/wordprocessingCanvas" xmlns:cx="http://schemas.microsoft.com/office/drawing/2014/chartex" xmlns:cx1="http://schemas.microsoft.com/office/drawing/2015/9/8/chartex" xmlns:cx2="http://schemas.microsoft.com/office/drawing/2015/10/21/chartex" xmlns:cx3="http://schemas.microsoft.com/office/drawing/2016/5/9/chartex" xmlns:cx4="http://schemas.microsoft.com/office/drawing/2016/5/10/chartex" xmlns:cx5="http://schemas.microsoft.com/office/drawing/2016/5/11/chartex" xmlns:cx6="http://schemas.microsoft.com/office/drawing/2016/5/12/chartex" xmlns:cx7="http://schemas.microsoft.com/office/drawing/2016/5/13/chartex" xmlns:cx8="http://schemas.microsoft.com/office/drawing/2016/5/14/chartex" xmlns:mc="http://schemas.openxmlformats.org/markup-compatibility/2006" xmlns:aink="http://schemas.microsoft.com/office/drawing/2016/ink" xmlns:am3d="http://schemas.microsoft.com/office/drawing/2017/model3d" xmlns:o="urn:schemas-microsoft-com:office:office" xmlns:oel="http://schemas.microsoft.com/office/2019/extlst" xmlns:r="http://schemas.openxmlformats.org/officeDocument/2006/relationships" xmlns:m="http://schemas.openxmlformats.org/officeDocument/2006/math" xmlns:v="urn:schemas-microsoft-com:vml" xmlns:wp14="http://schemas.microsoft.com/office/word/2010/wordprocessingDrawing" xmlns:wp="http://schemas.openxmlformats.org/drawingml/2006/wordprocessingDrawing" xmlns:w10="urn:schemas-microsoft-com:office:word" xmlns:w="http://schemas.openxmlformats.org/wordprocessingml/2006/main" xmlns:w14="http://schemas.microsoft.com/office/word/2010/wordml" xmlns:w15="http://schemas.microsoft.com/office/word/2012/wordml" xmlns:w16cex="http://schemas.microsoft.com/office/word/2018/wordml/cex" xmlns:w16cid="http://schemas.microsoft.com/office/word/2016/wordml/cid" xmlns:w16="http://schemas.microsoft.com/office/word/2018/wordml" xmlns:w16du="http://schemas.microsoft.com/office/word/2023/wordml/word16du" xmlns:w16sdtdh="http://schemas.microsoft.com/office/word/2020/wordml/sdtdatahash" xmlns:w16sdtfl="http://schemas.microsoft.com/office/word/2024/wordml/sdtformatlock" xmlns:w16se="http://schemas.microsoft.com/office/word/2015/wordml/symex" xmlns:wpg="http://schemas.microsoft.com/office/word/2010/wordprocessingGroup" xmlns:wpi="http://schemas.microsoft.com/office/word/2010/wordprocessingInk" xmlns:wne="http://schemas.microsoft.com/office/word/2006/wordml" xmlns:wps="http://schemas.microsoft.com/office/word/2010/wordprocessingShape" mc:Ignorable="w14 w15 w16se w16cid w16 w16cex w16sdtdh w16sdtfl w16du wp14">
-  <w:sdt>
-    <w:sdtPr>
-      <w:rPr>
-        <w:rStyle w:val="PageNumber"/>
-      </w:rPr>
-      <w:id w:val="-1249032875"/>
-      <w:docPartObj>
-        <w:docPartGallery w:val="Page Numbers (Bottom of Page)"/>
-        <w:docPartUnique/>
-      </w:docPartObj>
-    </w:sdtPr>
-    <w:sdtContent>
-      <w:p>
-        <w:pPr>
-          <w:pStyle w:val="Footer"/>
-          <w:framePr w:wrap="none" w:vAnchor="text" w:hAnchor="margin" w:xAlign="right" w:y="1"/>
-          <w:rPr>
-            <w:rStyle w:val="PageNumber"/>
-          </w:rPr>
-        </w:pPr>
-        <w:r>
-          <w:rPr>
-            <w:rStyle w:val="PageNumber"/>
-          </w:rPr>
-          <w:fldChar w:fldCharType="begin"/>
-        </w:r>
-        <w:r>
-          <w:rPr>
-            <w:rStyle w:val="PageNumber"/>
-          </w:rPr>
-          <w:instrText xml:space="preserve"> PAGE </w:instrText>
-        </w:r>
-        <w:r>
-          <w:rPr>
-            <w:rStyle w:val="PageNumber"/>
-          </w:rPr>
-          <w:fldChar w:fldCharType="separate"/>
-        </w:r>
-        <w:r>
-          <w:rPr>
-            <w:rStyle w:val="PageNumber"/>
-            <w:noProof/>
-          </w:rPr>
-          <w:t>2</w:t>
-        </w:r>
-        <w:r>
-          <w:rPr>
-            <w:rStyle w:val="PageNumber"/>
-          </w:rPr>
-          <w:fldChar w:fldCharType="end"/>
-        </w:r>
-      </w:p>
-    </w:sdtContent>
-  </w:sdt>
   <w:p>
     <w:pPr>
       <w:pStyle w:val="Footer"/>
@@ -9418,6 +9011,83 @@
     <w:p/>
   </w:footnote>
 </w:footnotes>
+</file>
+
+<file path=word/header1.xml><?xml version="1.0" encoding="utf-8"?>
+<w:hdr xmlns:wpc="http://schemas.microsoft.com/office/word/2010/wordprocessingCanvas" xmlns:cx="http://schemas.microsoft.com/office/drawing/2014/chartex" xmlns:cx1="http://schemas.microsoft.com/office/drawing/2015/9/8/chartex" xmlns:cx2="http://schemas.microsoft.com/office/drawing/2015/10/21/chartex" xmlns:cx3="http://schemas.microsoft.com/office/drawing/2016/5/9/chartex" xmlns:cx4="http://schemas.microsoft.com/office/drawing/2016/5/10/chartex" xmlns:cx5="http://schemas.microsoft.com/office/drawing/2016/5/11/chartex" xmlns:cx6="http://schemas.microsoft.com/office/drawing/2016/5/12/chartex" xmlns:cx7="http://schemas.microsoft.com/office/drawing/2016/5/13/chartex" xmlns:cx8="http://schemas.microsoft.com/office/drawing/2016/5/14/chartex" xmlns:mc="http://schemas.openxmlformats.org/markup-compatibility/2006" xmlns:aink="http://schemas.microsoft.com/office/drawing/2016/ink" xmlns:am3d="http://schemas.microsoft.com/office/drawing/2017/model3d" xmlns:o="urn:schemas-microsoft-com:office:office" xmlns:oel="http://schemas.microsoft.com/office/2019/extlst" xmlns:r="http://schemas.openxmlformats.org/officeDocument/2006/relationships" xmlns:m="http://schemas.openxmlformats.org/officeDocument/2006/math" xmlns:v="urn:schemas-microsoft-com:vml" xmlns:wp14="http://schemas.microsoft.com/office/word/2010/wordprocessingDrawing" xmlns:wp="http://schemas.openxmlformats.org/drawingml/2006/wordprocessingDrawing" xmlns:w10="urn:schemas-microsoft-com:office:word" xmlns:w="http://schemas.openxmlformats.org/wordprocessingml/2006/main" xmlns:w14="http://schemas.microsoft.com/office/word/2010/wordml" xmlns:w15="http://schemas.microsoft.com/office/word/2012/wordml" xmlns:w16cex="http://schemas.microsoft.com/office/word/2018/wordml/cex" xmlns:w16cid="http://schemas.microsoft.com/office/word/2016/wordml/cid" xmlns:w16="http://schemas.microsoft.com/office/word/2018/wordml" xmlns:w16du="http://schemas.microsoft.com/office/word/2023/wordml/word16du" xmlns:w16sdtdh="http://schemas.microsoft.com/office/word/2020/wordml/sdtdatahash" xmlns:w16sdtfl="http://schemas.microsoft.com/office/word/2024/wordml/sdtformatlock" xmlns:w16se="http://schemas.microsoft.com/office/word/2015/wordml/symex" xmlns:wpg="http://schemas.microsoft.com/office/word/2010/wordprocessingGroup" xmlns:wpi="http://schemas.microsoft.com/office/word/2010/wordprocessingInk" xmlns:wne="http://schemas.microsoft.com/office/word/2006/wordml" xmlns:wps="http://schemas.microsoft.com/office/word/2010/wordprocessingShape" mc:Ignorable="w14 w15 w16se w16cid w16 w16cex w16sdtdh w16sdtfl w16du wp14">
+  <w:sdt>
+    <w:sdtPr>
+      <w:rPr>
+        <w:rFonts w:ascii="Times New Roman" w:hAnsi="Times New Roman" w:cs="Times New Roman"/>
+        <w:color w:val="000000" w:themeColor="text1"/>
+      </w:rPr>
+      <w:id w:val="-1314563352"/>
+      <w:docPartObj>
+        <w:docPartGallery w:val="Page Numbers (Top of Page)"/>
+        <w:docPartUnique/>
+      </w:docPartObj>
+    </w:sdtPr>
+    <w:sdtEndPr>
+      <w:rPr>
+        <w:noProof/>
+      </w:rPr>
+    </w:sdtEndPr>
+    <w:sdtContent>
+      <w:p>
+        <w:pPr>
+          <w:pStyle w:val="Header"/>
+          <w:jc w:val="right"/>
+          <w:rPr>
+            <w:rFonts w:ascii="Times New Roman" w:hAnsi="Times New Roman" w:cs="Times New Roman"/>
+            <w:color w:val="000000" w:themeColor="text1"/>
+          </w:rPr>
+        </w:pPr>
+        <w:r>
+          <w:rPr>
+            <w:rFonts w:ascii="Times New Roman" w:hAnsi="Times New Roman" w:cs="Times New Roman"/>
+            <w:color w:val="000000" w:themeColor="text1"/>
+          </w:rPr>
+          <w:fldChar w:fldCharType="begin"/>
+        </w:r>
+        <w:r>
+          <w:rPr>
+            <w:rFonts w:ascii="Times New Roman" w:hAnsi="Times New Roman" w:cs="Times New Roman"/>
+            <w:color w:val="000000" w:themeColor="text1"/>
+          </w:rPr>
+          <w:instrText xml:space="preserve"> PAGE   \* MERGEFORMAT </w:instrText>
+        </w:r>
+        <w:r>
+          <w:rPr>
+            <w:rFonts w:ascii="Times New Roman" w:hAnsi="Times New Roman" w:cs="Times New Roman"/>
+            <w:color w:val="000000" w:themeColor="text1"/>
+          </w:rPr>
+          <w:fldChar w:fldCharType="separate"/>
+        </w:r>
+        <w:r>
+          <w:rPr>
+            <w:rFonts w:ascii="Times New Roman" w:hAnsi="Times New Roman" w:cs="Times New Roman"/>
+            <w:noProof/>
+            <w:color w:val="000000" w:themeColor="text1"/>
+          </w:rPr>
+          <w:t>2</w:t>
+        </w:r>
+        <w:r>
+          <w:rPr>
+            <w:rFonts w:ascii="Times New Roman" w:hAnsi="Times New Roman" w:cs="Times New Roman"/>
+            <w:noProof/>
+            <w:color w:val="000000" w:themeColor="text1"/>
+          </w:rPr>
+          <w:fldChar w:fldCharType="end"/>
+        </w:r>
+      </w:p>
+    </w:sdtContent>
+  </w:sdt>
+  <w:p>
+    <w:pPr>
+      <w:pStyle w:val="Header"/>
+    </w:pPr>
+  </w:p>
+</w:hdr>
 </file>
 
 <file path=word/intelligence2.xml><?xml version="1.0" encoding="utf-8"?>
@@ -14544,7 +14214,7 @@
     <w:link w:val="Heading1Char"/>
     <w:uiPriority w:val="9"/>
     <w:qFormat/>
-    <w:rsid w:val="00CD56D6"/>
+    <w:rsid w:val="00A728B7"/>
     <w:pPr>
       <w:keepNext/>
       <w:keepLines/>
@@ -14552,8 +14222,8 @@
       <w:outlineLvl w:val="0"/>
     </w:pPr>
     <w:rPr>
-      <w:rFonts w:asciiTheme="majorHAnsi" w:eastAsiaTheme="majorEastAsia" w:hAnsiTheme="majorHAnsi" w:cstheme="majorBidi"/>
-      <w:color w:val="0F4761" w:themeColor="accent1" w:themeShade="BF"/>
+      <w:rFonts w:ascii="Times New Roman" w:eastAsiaTheme="majorEastAsia" w:hAnsi="Times New Roman" w:cstheme="majorBidi"/>
+      <w:color w:val="000000" w:themeColor="text1"/>
       <w:sz w:val="40"/>
       <w:szCs w:val="40"/>
     </w:rPr>
@@ -14566,7 +14236,7 @@
     <w:uiPriority w:val="9"/>
     <w:unhideWhenUsed/>
     <w:qFormat/>
-    <w:rsid w:val="00CD56D6"/>
+    <w:rsid w:val="00A728B7"/>
     <w:pPr>
       <w:keepNext/>
       <w:keepLines/>
@@ -14574,8 +14244,8 @@
       <w:outlineLvl w:val="1"/>
     </w:pPr>
     <w:rPr>
-      <w:rFonts w:asciiTheme="majorHAnsi" w:eastAsiaTheme="majorEastAsia" w:hAnsiTheme="majorHAnsi" w:cstheme="majorBidi"/>
-      <w:color w:val="0F4761" w:themeColor="accent1" w:themeShade="BF"/>
+      <w:rFonts w:ascii="Times New Roman" w:eastAsiaTheme="majorEastAsia" w:hAnsi="Times New Roman" w:cstheme="majorBidi"/>
+      <w:color w:val="000000" w:themeColor="text1"/>
       <w:sz w:val="32"/>
       <w:szCs w:val="32"/>
     </w:rPr>
@@ -14765,10 +14435,10 @@
     <w:basedOn w:val="DefaultParagraphFont"/>
     <w:link w:val="Heading1"/>
     <w:uiPriority w:val="9"/>
-    <w:rsid w:val="00CD56D6"/>
+    <w:rsid w:val="00A728B7"/>
     <w:rPr>
-      <w:rFonts w:asciiTheme="majorHAnsi" w:eastAsiaTheme="majorEastAsia" w:hAnsiTheme="majorHAnsi" w:cstheme="majorBidi"/>
-      <w:color w:val="0F4761" w:themeColor="accent1" w:themeShade="BF"/>
+      <w:rFonts w:ascii="Times New Roman" w:eastAsiaTheme="majorEastAsia" w:hAnsi="Times New Roman" w:cstheme="majorBidi"/>
+      <w:color w:val="000000" w:themeColor="text1"/>
       <w:sz w:val="40"/>
       <w:szCs w:val="40"/>
     </w:rPr>
@@ -14778,10 +14448,10 @@
     <w:basedOn w:val="DefaultParagraphFont"/>
     <w:link w:val="Heading2"/>
     <w:uiPriority w:val="9"/>
-    <w:rsid w:val="00CD56D6"/>
+    <w:rsid w:val="00A728B7"/>
     <w:rPr>
-      <w:rFonts w:asciiTheme="majorHAnsi" w:eastAsiaTheme="majorEastAsia" w:hAnsiTheme="majorHAnsi" w:cstheme="majorBidi"/>
-      <w:color w:val="0F4761" w:themeColor="accent1" w:themeShade="BF"/>
+      <w:rFonts w:ascii="Times New Roman" w:eastAsiaTheme="majorEastAsia" w:hAnsi="Times New Roman" w:cstheme="majorBidi"/>
+      <w:color w:val="000000" w:themeColor="text1"/>
       <w:sz w:val="32"/>
       <w:szCs w:val="32"/>
     </w:rPr>

</xml_diff>

<commit_message>
Updated Gannchart and Figure captions, Updated 6. Conclusion. Updated the reference style
</commit_message>
<xml_diff>
--- a/7COM1079_Final report_Team_A48.docx
+++ b/7COM1079_Final report_Team_A48.docx
@@ -413,23 +413,7 @@
           <w:rFonts w:ascii="Times New Roman" w:eastAsia="Times New Roman" w:hAnsi="Times New Roman" w:cs="Times New Roman"/>
           <w:iCs/>
         </w:rPr>
-        <w:t xml:space="preserve">Govardhan </w:t>
-      </w:r>
-      <w:proofErr w:type="spellStart"/>
-      <w:r>
-        <w:rPr>
-          <w:rFonts w:ascii="Times New Roman" w:eastAsia="Times New Roman" w:hAnsi="Times New Roman" w:cs="Times New Roman"/>
-          <w:iCs/>
-        </w:rPr>
-        <w:t>Kallayi</w:t>
-      </w:r>
-      <w:proofErr w:type="spellEnd"/>
-      <w:r>
-        <w:rPr>
-          <w:rFonts w:ascii="Times New Roman" w:eastAsia="Times New Roman" w:hAnsi="Times New Roman" w:cs="Times New Roman"/>
-          <w:iCs/>
-        </w:rPr>
-        <w:t xml:space="preserve"> Kannoth</w:t>
+        <w:t>Govardhan Kallayi Kannoth</w:t>
       </w:r>
       <w:r>
         <w:rPr>
@@ -3959,19 +3943,38 @@
     </w:sdt>
     <w:p>
       <w:pPr>
-        <w:rPr>
-          <w:rFonts w:ascii="Times New Roman" w:hAnsi="Times New Roman" w:cs="Times New Roman"/>
-        </w:rPr>
-      </w:pPr>
-      <w:r>
+        <w:pStyle w:val="ListParagraph"/>
+        <w:ind w:left="1440" w:hanging="720"/>
         <w:rPr>
           <w:rFonts w:ascii="Times New Roman" w:eastAsia="Times New Roman" w:hAnsi="Times New Roman" w:cs="Times New Roman"/>
           <w:i/>
           <w:iCs/>
           <w:highlight w:val="yellow"/>
         </w:rPr>
-        <w:t>The list below outlines the chapter/subchapter numbers, names, word count limits, and explanations of what to write in each section.</w:t>
-      </w:r>
+      </w:pPr>
+    </w:p>
+    <w:p>
+      <w:pPr>
+        <w:pStyle w:val="Heading1"/>
+        <w:rPr>
+          <w:rFonts w:cs="Times New Roman"/>
+        </w:rPr>
+      </w:pPr>
+      <w:bookmarkStart w:id="0" w:name="_Toc216370166"/>
+      <w:r>
+        <w:rPr>
+          <w:rFonts w:cs="Times New Roman"/>
+        </w:rPr>
+        <w:lastRenderedPageBreak/>
+        <w:t xml:space="preserve">1. </w:t>
+      </w:r>
+      <w:r>
+        <w:rPr>
+          <w:rFonts w:cs="Times New Roman"/>
+        </w:rPr>
+        <w:t>Introduction</w:t>
+      </w:r>
+      <w:bookmarkEnd w:id="0"/>
     </w:p>
     <w:p>
       <w:pPr>
@@ -3987,46 +3990,11 @@
     </w:p>
     <w:p>
       <w:pPr>
-        <w:pStyle w:val="Heading1"/>
-        <w:rPr>
-          <w:rFonts w:cs="Times New Roman"/>
-        </w:rPr>
-      </w:pPr>
-      <w:bookmarkStart w:id="0" w:name="_Toc216370166"/>
-      <w:r>
-        <w:rPr>
-          <w:rFonts w:cs="Times New Roman"/>
-        </w:rPr>
-        <w:lastRenderedPageBreak/>
-        <w:t xml:space="preserve">1. </w:t>
-      </w:r>
-      <w:r>
-        <w:rPr>
-          <w:rFonts w:cs="Times New Roman"/>
-        </w:rPr>
-        <w:t>Introduction</w:t>
-      </w:r>
-      <w:bookmarkEnd w:id="0"/>
-    </w:p>
-    <w:p>
-      <w:pPr>
-        <w:pStyle w:val="ListParagraph"/>
         <w:ind w:left="1440" w:hanging="720"/>
         <w:rPr>
           <w:rFonts w:ascii="Times New Roman" w:eastAsia="Times New Roman" w:hAnsi="Times New Roman" w:cs="Times New Roman"/>
           <w:i/>
           <w:iCs/>
-          <w:highlight w:val="yellow"/>
-        </w:rPr>
-      </w:pPr>
-    </w:p>
-    <w:p>
-      <w:pPr>
-        <w:ind w:left="1440" w:hanging="720"/>
-        <w:rPr>
-          <w:rFonts w:ascii="Times New Roman" w:eastAsia="Times New Roman" w:hAnsi="Times New Roman" w:cs="Times New Roman"/>
-          <w:i/>
-          <w:iCs/>
         </w:rPr>
       </w:pPr>
     </w:p>
@@ -4463,35 +4431,7 @@
         <w:rPr>
           <w:rFonts w:ascii="Times New Roman" w:eastAsia="Times New Roman" w:hAnsi="Times New Roman" w:cs="Times New Roman"/>
         </w:rPr>
-        <w:t xml:space="preserve">As we kept going with our work, we looked at what researchers said about population. Most talk about big areas or focus on the future. The UN’s World Population Prospects 2024 shows Africa is growing fast, while Europe is going down in numbers (United Nations Department of Economic and Social Affairs, Population Division, 2024). Dyson (2011) explains this is because regions are at different stages in how population changes. </w:t>
-      </w:r>
-      <w:proofErr w:type="spellStart"/>
-      <w:r>
-        <w:rPr>
-          <w:rFonts w:ascii="Times New Roman" w:eastAsia="Times New Roman" w:hAnsi="Times New Roman" w:cs="Times New Roman"/>
-        </w:rPr>
-        <w:t>Bongaarts</w:t>
-      </w:r>
-      <w:proofErr w:type="spellEnd"/>
-      <w:r>
-        <w:rPr>
-          <w:rFonts w:ascii="Times New Roman" w:eastAsia="Times New Roman" w:hAnsi="Times New Roman" w:cs="Times New Roman"/>
-        </w:rPr>
-        <w:t xml:space="preserve"> (2016) says this leads to different problems. For example, Africa has to manage fast growth, while Europe has to plan for older people. </w:t>
-      </w:r>
-      <w:proofErr w:type="spellStart"/>
-      <w:r>
-        <w:rPr>
-          <w:rFonts w:ascii="Times New Roman" w:eastAsia="Times New Roman" w:hAnsi="Times New Roman" w:cs="Times New Roman"/>
-        </w:rPr>
-        <w:t>Vollset</w:t>
-      </w:r>
-      <w:proofErr w:type="spellEnd"/>
-      <w:r>
-        <w:rPr>
-          <w:rFonts w:ascii="Times New Roman" w:eastAsia="Times New Roman" w:hAnsi="Times New Roman" w:cs="Times New Roman"/>
-        </w:rPr>
-        <w:t xml:space="preserve"> et al. (2020) said that by 2050, most countries might not grow anymore.</w:t>
+        <w:t>As we kept going with our work, we looked at what researchers said about population. Most talk about big areas or focus on the future. The UN’s World Population Prospects 2024 shows Africa is growing fast, while Europe is going down in numbers (United Nations Department of Economic and Social Affairs, Population Division, 2024). Dyson (2011) explains this is because regions are at different stages in how population changes. Bongaarts (2016) says this leads to different problems. For example, Africa has to manage fast growth, while Europe has to plan for older people. Vollset et al. (2020) said that by 2050, most countries might not grow anymore.</w:t>
       </w:r>
     </w:p>
     <w:p>
@@ -4602,39 +4542,7 @@
           <w:rFonts w:ascii="Times New Roman" w:eastAsia="Times New Roman" w:hAnsi="Times New Roman" w:cs="Times New Roman"/>
           <w:lang w:val="en-US"/>
         </w:rPr>
-        <w:t xml:space="preserve">Our research question fills a gap in the current literature. While many studies talk about growth trends across continents (United Nations, 2024; Dyson, 2010; </w:t>
-      </w:r>
-      <w:proofErr w:type="spellStart"/>
-      <w:r>
-        <w:rPr>
-          <w:rFonts w:ascii="Times New Roman" w:eastAsia="Times New Roman" w:hAnsi="Times New Roman" w:cs="Times New Roman"/>
-          <w:lang w:val="en-US"/>
-        </w:rPr>
-        <w:t>Bongaarts</w:t>
-      </w:r>
-      <w:proofErr w:type="spellEnd"/>
-      <w:r>
-        <w:rPr>
-          <w:rFonts w:ascii="Times New Roman" w:eastAsia="Times New Roman" w:hAnsi="Times New Roman" w:cs="Times New Roman"/>
-          <w:lang w:val="en-US"/>
-        </w:rPr>
-        <w:t xml:space="preserve">, 2016; </w:t>
-      </w:r>
-      <w:proofErr w:type="spellStart"/>
-      <w:r>
-        <w:rPr>
-          <w:rFonts w:ascii="Times New Roman" w:eastAsia="Times New Roman" w:hAnsi="Times New Roman" w:cs="Times New Roman"/>
-          <w:lang w:val="en-US"/>
-        </w:rPr>
-        <w:t>Vollset</w:t>
-      </w:r>
-      <w:proofErr w:type="spellEnd"/>
-      <w:r>
-        <w:rPr>
-          <w:rFonts w:ascii="Times New Roman" w:eastAsia="Times New Roman" w:hAnsi="Times New Roman" w:cs="Times New Roman"/>
-          <w:lang w:val="en-US"/>
-        </w:rPr>
-        <w:t xml:space="preserve"> et al., 2020), very few actually test whether some regions have a higher share of growing countries than others at present. That’s what makes our question different and worth exploring. Instead of focusing on averages or forecasts, we test if growth status depends on continent using current data and a statistical method. This can support future research on what drives these patterns and help shape targeted population policies and sustainable development strategies worldwide.</w:t>
+        <w:t>Our research question fills a gap in the current literature. While many studies talk about growth trends across continents (United Nations, 2024; Dyson, 2010; Bongaarts, 2016; Vollset et al., 2020), very few actually test whether some regions have a higher share of growing countries than others at present. That’s what makes our question different and worth exploring. Instead of focusing on averages or forecasts, we test if growth status depends on continent using current data and a statistical method. This can support future research on what drives these patterns and help shape targeted population policies and sustainable development strategies worldwide.</w:t>
       </w:r>
       <w:r>
         <w:rPr>
@@ -4760,6 +4668,7 @@
     <w:p>
       <w:pPr>
         <w:keepNext/>
+        <w:ind w:left="1440"/>
         <w:rPr>
           <w:rFonts w:ascii="Times New Roman" w:hAnsi="Times New Roman" w:cs="Times New Roman"/>
         </w:rPr>
@@ -4772,9 +4681,9 @@
           <w:shd w:val="clear" w:color="auto" w:fill="FFFFFF"/>
         </w:rPr>
         <w:drawing>
-          <wp:inline distT="0" distB="0" distL="0" distR="0" wp14:anchorId="29F3BDF0" wp14:editId="5C160BCF">
-            <wp:extent cx="5976590" cy="3984172"/>
-            <wp:effectExtent l="0" t="0" r="5715" b="3810"/>
+          <wp:inline distT="0" distB="0" distL="0" distR="0" wp14:anchorId="29F3BDF0" wp14:editId="32F49456">
+            <wp:extent cx="4312193" cy="2874636"/>
+            <wp:effectExtent l="0" t="0" r="0" b="2540"/>
             <wp:docPr id="1810570507" name="Picture 1" descr="A graph of growth in different colors&#10;&#10;AI-generated content may be incorrect."/>
             <wp:cNvGraphicFramePr>
               <a:graphicFrameLocks xmlns:a="http://schemas.openxmlformats.org/drawingml/2006/main" noChangeAspect="1"/>
@@ -4801,7 +4710,7 @@
                   <pic:spPr>
                     <a:xfrm>
                       <a:off x="0" y="0"/>
-                      <a:ext cx="5983402" cy="3988713"/>
+                      <a:ext cx="4336353" cy="2890742"/>
                     </a:xfrm>
                     <a:prstGeom prst="rect">
                       <a:avLst/>
@@ -4827,6 +4736,30 @@
         <w:rPr>
           <w:rFonts w:ascii="Times New Roman" w:hAnsi="Times New Roman" w:cs="Times New Roman"/>
         </w:rPr>
+        <w:t xml:space="preserve">    </w:t>
+      </w:r>
+      <w:r>
+        <w:rPr>
+          <w:rFonts w:ascii="Times New Roman" w:hAnsi="Times New Roman" w:cs="Times New Roman"/>
+        </w:rPr>
+        <w:tab/>
+      </w:r>
+      <w:r>
+        <w:rPr>
+          <w:rFonts w:ascii="Times New Roman" w:hAnsi="Times New Roman" w:cs="Times New Roman"/>
+        </w:rPr>
+        <w:tab/>
+      </w:r>
+      <w:r>
+        <w:rPr>
+          <w:rFonts w:ascii="Times New Roman" w:hAnsi="Times New Roman" w:cs="Times New Roman"/>
+        </w:rPr>
+        <w:t xml:space="preserve">  </w:t>
+      </w:r>
+      <w:r>
+        <w:rPr>
+          <w:rFonts w:ascii="Times New Roman" w:hAnsi="Times New Roman" w:cs="Times New Roman"/>
+        </w:rPr>
         <w:t xml:space="preserve">Figure </w:t>
       </w:r>
       <w:r>
@@ -4903,8 +4836,6 @@
     </w:p>
     <w:p>
       <w:pPr>
-        <w:pStyle w:val="ListParagraph"/>
-        <w:ind w:left="1440"/>
         <w:rPr>
           <w:rFonts w:ascii="Times New Roman" w:hAnsi="Times New Roman" w:cs="Times New Roman"/>
           <w:b/>
@@ -5007,7 +4938,7 @@
       <w:tblPr>
         <w:tblStyle w:val="TableGrid"/>
         <w:tblW w:w="8275" w:type="dxa"/>
-        <w:tblInd w:w="1440" w:type="dxa"/>
+        <w:tblInd w:w="607" w:type="dxa"/>
         <w:tblLook w:val="04A0" w:firstRow="1" w:lastRow="0" w:firstColumn="1" w:lastColumn="0" w:noHBand="0" w:noVBand="1"/>
       </w:tblPr>
       <w:tblGrid>
@@ -6344,21 +6275,44 @@
         <w:rPr>
           <w:rFonts w:ascii="Times New Roman" w:eastAsia="Times New Roman" w:hAnsi="Times New Roman" w:cs="Times New Roman"/>
         </w:rPr>
-        <w:t xml:space="preserve">The chart uses a bright </w:t>
-      </w:r>
-      <w:proofErr w:type="spellStart"/>
-      <w:r>
-        <w:rPr>
-          <w:rFonts w:ascii="Times New Roman" w:eastAsia="Times New Roman" w:hAnsi="Times New Roman" w:cs="Times New Roman"/>
-        </w:rPr>
-        <w:t>color</w:t>
-      </w:r>
-      <w:proofErr w:type="spellEnd"/>
-      <w:r>
-        <w:rPr>
-          <w:rFonts w:ascii="Times New Roman" w:eastAsia="Times New Roman" w:hAnsi="Times New Roman" w:cs="Times New Roman"/>
-        </w:rPr>
-        <w:t xml:space="preserve"> scale that moves from red to yellow to match how strong the growth is. Africa appears bright red since almost every country there is growing. The table gives exact numbers so we can back up what we see in the chart with real data.</w:t>
+        <w:lastRenderedPageBreak/>
+        <w:t xml:space="preserve">The chart uses a bright color scale that moves from </w:t>
+      </w:r>
+      <w:r>
+        <w:rPr>
+          <w:rFonts w:ascii="Times New Roman" w:eastAsia="Times New Roman" w:hAnsi="Times New Roman" w:cs="Times New Roman"/>
+        </w:rPr>
+        <w:t>R</w:t>
+      </w:r>
+      <w:r>
+        <w:rPr>
+          <w:rFonts w:ascii="Times New Roman" w:eastAsia="Times New Roman" w:hAnsi="Times New Roman" w:cs="Times New Roman"/>
+        </w:rPr>
+        <w:t xml:space="preserve">ed to </w:t>
+      </w:r>
+      <w:r>
+        <w:rPr>
+          <w:rFonts w:ascii="Times New Roman" w:eastAsia="Times New Roman" w:hAnsi="Times New Roman" w:cs="Times New Roman"/>
+        </w:rPr>
+        <w:t>Blue</w:t>
+      </w:r>
+      <w:r>
+        <w:rPr>
+          <w:rFonts w:ascii="Times New Roman" w:eastAsia="Times New Roman" w:hAnsi="Times New Roman" w:cs="Times New Roman"/>
+        </w:rPr>
+        <w:t xml:space="preserve"> to match how strong the growth is. Africa appears bright </w:t>
+      </w:r>
+      <w:r>
+        <w:rPr>
+          <w:rFonts w:ascii="Times New Roman" w:eastAsia="Times New Roman" w:hAnsi="Times New Roman" w:cs="Times New Roman"/>
+        </w:rPr>
+        <w:t>R</w:t>
+      </w:r>
+      <w:r>
+        <w:rPr>
+          <w:rFonts w:ascii="Times New Roman" w:eastAsia="Times New Roman" w:hAnsi="Times New Roman" w:cs="Times New Roman"/>
+        </w:rPr>
+        <w:t>ed since almost every country there is growing. The table gives exact numbers so we can back up what we see in the chart with real data.</w:t>
       </w:r>
     </w:p>
     <w:p>
@@ -7146,7 +7100,6 @@
           <w:bCs/>
           <w:lang w:val="en-US"/>
         </w:rPr>
-        <w:lastRenderedPageBreak/>
         <w:t>Research Question:</w:t>
       </w:r>
       <w:r>
@@ -7215,6 +7168,7 @@
           <w:rFonts w:ascii="Times New Roman" w:eastAsia="Times New Roman" w:hAnsi="Times New Roman" w:cs="Times New Roman"/>
           <w:lang w:val="en-US"/>
         </w:rPr>
+        <w:lastRenderedPageBreak/>
         <w:t xml:space="preserve"> H₀: No difference exists; H₁: A difference exists.</w:t>
       </w:r>
     </w:p>
@@ -7265,23 +7219,7 @@
           <w:rFonts w:ascii="Times New Roman" w:eastAsia="Times New Roman" w:hAnsi="Times New Roman" w:cs="Times New Roman"/>
           <w:lang w:val="en-US"/>
         </w:rPr>
-        <w:t>Chi-square test, χ</w:t>
-      </w:r>
-      <w:proofErr w:type="gramStart"/>
-      <w:r>
-        <w:rPr>
-          <w:rFonts w:ascii="Times New Roman" w:eastAsia="Times New Roman" w:hAnsi="Times New Roman" w:cs="Times New Roman"/>
-          <w:lang w:val="en-US"/>
-        </w:rPr>
-        <w:t>²(</w:t>
-      </w:r>
-      <w:proofErr w:type="gramEnd"/>
-      <w:r>
-        <w:rPr>
-          <w:rFonts w:ascii="Times New Roman" w:eastAsia="Times New Roman" w:hAnsi="Times New Roman" w:cs="Times New Roman"/>
-          <w:lang w:val="en-US"/>
-        </w:rPr>
-        <w:t xml:space="preserve">4) = 43.87, p &lt; 0.0001, α = 0.05. Since p &lt; α, we </w:t>
+        <w:t xml:space="preserve">Chi-square test, χ²(4) = 43.87, p &lt; 0.0001, α = 0.05. Since p &lt; α, we </w:t>
       </w:r>
       <w:r>
         <w:rPr>
@@ -7339,24 +7277,85 @@
         <w:ind w:left="720"/>
         <w:rPr>
           <w:rFonts w:ascii="Times New Roman" w:eastAsia="Times New Roman" w:hAnsi="Times New Roman" w:cs="Times New Roman"/>
+        </w:rPr>
+      </w:pPr>
+      <w:r>
+        <w:rPr>
+          <w:rFonts w:ascii="Times New Roman" w:eastAsia="Times New Roman" w:hAnsi="Times New Roman" w:cs="Times New Roman"/>
           <w:lang w:val="en-US"/>
         </w:rPr>
-      </w:pPr>
+        <w:t>After running the Chi-square test, we obtained a very small p-value (p &lt; 0.0001)</w:t>
+      </w:r>
       <w:r>
         <w:rPr>
           <w:rFonts w:ascii="Times New Roman" w:eastAsia="Times New Roman" w:hAnsi="Times New Roman" w:cs="Times New Roman"/>
           <w:lang w:val="en-US"/>
         </w:rPr>
-        <w:t>After running the Chi-square test, we got a really small p-value (p &lt; 0.0001), which is way below our alpha of 0.05, so we rejected the null hypothesis. This means the differences in growth across continents aren’t random. Africa had way more growing countries than expected, with a residual of 4.69, while Europe had way fewer growing countries than expected, with a residual of -5.60. These residuals show how far each continent's actual numbers were from what we'd expect if growth was evenly spread. The effect size (Cramer’s V = 0.435) tells us the difference is real and actually meaningful.</w:t>
-      </w:r>
-    </w:p>
-    <w:p>
-      <w:pPr>
-        <w:ind w:left="720"/>
-        <w:rPr>
-          <w:rFonts w:ascii="Times New Roman" w:eastAsia="Times New Roman" w:hAnsi="Times New Roman" w:cs="Times New Roman"/>
-        </w:rPr>
-      </w:pPr>
+        <w:t>. W</w:t>
+      </w:r>
+      <w:r>
+        <w:rPr>
+          <w:rFonts w:ascii="Times New Roman" w:eastAsia="Times New Roman" w:hAnsi="Times New Roman" w:cs="Times New Roman"/>
+          <w:lang w:val="en-US"/>
+        </w:rPr>
+        <w:t xml:space="preserve">hich is far below our significance level of 0.05. </w:t>
+      </w:r>
+      <w:r>
+        <w:rPr>
+          <w:rFonts w:ascii="Times New Roman" w:eastAsia="Times New Roman" w:hAnsi="Times New Roman" w:cs="Times New Roman"/>
+          <w:lang w:val="en-US"/>
+        </w:rPr>
+        <w:t>As a result</w:t>
+      </w:r>
+      <w:r>
+        <w:rPr>
+          <w:rFonts w:ascii="Times New Roman" w:eastAsia="Times New Roman" w:hAnsi="Times New Roman" w:cs="Times New Roman"/>
+          <w:lang w:val="en-US"/>
+        </w:rPr>
+        <w:t xml:space="preserve">, we reject the null hypothesis indicating that the differences in population growth across continents are not </w:t>
+      </w:r>
+      <w:r>
+        <w:rPr>
+          <w:rFonts w:ascii="Times New Roman" w:eastAsia="Times New Roman" w:hAnsi="Times New Roman" w:cs="Times New Roman"/>
+          <w:lang w:val="en-US"/>
+        </w:rPr>
+        <w:t>random</w:t>
+      </w:r>
+      <w:r>
+        <w:rPr>
+          <w:rFonts w:ascii="Times New Roman" w:eastAsia="Times New Roman" w:hAnsi="Times New Roman" w:cs="Times New Roman"/>
+          <w:lang w:val="en-US"/>
+        </w:rPr>
+        <w:t>. Specifically, Africa had significantly more countries with growing populations than expected</w:t>
+      </w:r>
+      <w:r>
+        <w:rPr>
+          <w:rFonts w:ascii="Times New Roman" w:eastAsia="Times New Roman" w:hAnsi="Times New Roman" w:cs="Times New Roman"/>
+          <w:lang w:val="en-US"/>
+        </w:rPr>
+        <w:t>. W</w:t>
+      </w:r>
+      <w:r>
+        <w:rPr>
+          <w:rFonts w:ascii="Times New Roman" w:eastAsia="Times New Roman" w:hAnsi="Times New Roman" w:cs="Times New Roman"/>
+          <w:lang w:val="en-US"/>
+        </w:rPr>
+        <w:t xml:space="preserve">ith a residual of 4.69, </w:t>
+      </w:r>
+      <w:r>
+        <w:rPr>
+          <w:rFonts w:ascii="Times New Roman" w:eastAsia="Times New Roman" w:hAnsi="Times New Roman" w:cs="Times New Roman"/>
+          <w:lang w:val="en-US"/>
+        </w:rPr>
+        <w:t>w</w:t>
+      </w:r>
+      <w:r>
+        <w:rPr>
+          <w:rFonts w:ascii="Times New Roman" w:eastAsia="Times New Roman" w:hAnsi="Times New Roman" w:cs="Times New Roman"/>
+          <w:lang w:val="en-US"/>
+        </w:rPr>
+        <w:t>hile Europe had significantly fewer, with a residual of -5.60. These residuals highlight how far each continent’s actual counts deviate from what would be expected if growth were evenly distributed, confirming a clear pattern in continental population growth.</w:t>
+      </w:r>
     </w:p>
     <w:p>
       <w:pPr>
@@ -7379,14 +7378,6 @@
         <w:t>Evaluation – group’s experience at 7COM1079</w:t>
       </w:r>
       <w:bookmarkEnd w:id="15"/>
-    </w:p>
-    <w:p>
-      <w:pPr>
-        <w:pStyle w:val="Heading1"/>
-        <w:rPr>
-          <w:rFonts w:cs="Times New Roman"/>
-        </w:rPr>
-      </w:pPr>
     </w:p>
     <w:p>
       <w:pPr>
@@ -7554,7 +7545,6 @@
         <w:rPr>
           <w:rFonts w:cs="Times New Roman"/>
         </w:rPr>
-        <w:lastRenderedPageBreak/>
         <w:t xml:space="preserve"> </w:t>
       </w:r>
       <w:r>
@@ -7619,7 +7609,6 @@
       <w:pPr>
         <w:pStyle w:val="ListParagraph"/>
         <w:keepNext/>
-        <w:ind w:left="1440"/>
         <w:rPr>
           <w:rFonts w:ascii="Times New Roman" w:hAnsi="Times New Roman" w:cs="Times New Roman"/>
         </w:rPr>
@@ -7629,10 +7618,11 @@
           <w:rFonts w:ascii="Times New Roman" w:eastAsia="Times New Roman" w:hAnsi="Times New Roman" w:cs="Times New Roman"/>
           <w:noProof/>
         </w:rPr>
+        <w:lastRenderedPageBreak/>
         <w:drawing>
-          <wp:inline distT="0" distB="0" distL="0" distR="0" wp14:anchorId="1587C1AC" wp14:editId="597C7758">
+          <wp:inline distT="0" distB="0" distL="0" distR="0" wp14:anchorId="1587C1AC" wp14:editId="1351CA99">
             <wp:extent cx="4475714" cy="2685627"/>
-            <wp:effectExtent l="0" t="0" r="1270" b="635"/>
+            <wp:effectExtent l="133350" t="114300" r="134620" b="172085"/>
             <wp:docPr id="1281483473" name="Picture 1"/>
             <wp:cNvGraphicFramePr>
               <a:graphicFrameLocks xmlns:a="http://schemas.openxmlformats.org/drawingml/2006/main" noChangeAspect="1"/>
@@ -7664,6 +7654,36 @@
                     <a:prstGeom prst="rect">
                       <a:avLst/>
                     </a:prstGeom>
+                    <a:solidFill>
+                      <a:srgbClr val="FFFFFF">
+                        <a:shade val="85000"/>
+                      </a:srgbClr>
+                    </a:solidFill>
+                    <a:ln w="88900" cap="sq">
+                      <a:solidFill>
+                        <a:srgbClr val="FFFFFF"/>
+                      </a:solidFill>
+                      <a:miter lim="800000"/>
+                    </a:ln>
+                    <a:effectLst>
+                      <a:outerShdw blurRad="55000" dist="18000" dir="5400000" algn="tl" rotWithShape="0">
+                        <a:srgbClr val="000000">
+                          <a:alpha val="40000"/>
+                        </a:srgbClr>
+                      </a:outerShdw>
+                    </a:effectLst>
+                    <a:scene3d>
+                      <a:camera prst="orthographicFront"/>
+                      <a:lightRig rig="twoPt" dir="t">
+                        <a:rot lat="0" lon="0" rev="7200000"/>
+                      </a:lightRig>
+                    </a:scene3d>
+                    <a:sp3d>
+                      <a:bevelT w="25400" h="19050"/>
+                      <a:contourClr>
+                        <a:srgbClr val="FFFFFF"/>
+                      </a:contourClr>
+                    </a:sp3d>
                   </pic:spPr>
                 </pic:pic>
               </a:graphicData>
@@ -7675,7 +7695,7 @@
     <w:p>
       <w:pPr>
         <w:pStyle w:val="Caption"/>
-        <w:ind w:left="1440" w:firstLine="720"/>
+        <w:ind w:firstLine="720"/>
         <w:rPr>
           <w:rFonts w:ascii="Times New Roman" w:eastAsia="Times New Roman" w:hAnsi="Times New Roman" w:cs="Times New Roman"/>
         </w:rPr>
@@ -7725,6 +7745,13 @@
         </w:rPr>
         <w:t xml:space="preserve"> Project Gantt Chart</w:t>
       </w:r>
+      <w:r>
+        <w:rPr>
+          <w:rFonts w:ascii="Times New Roman" w:hAnsi="Times New Roman" w:cs="Times New Roman"/>
+          <w:noProof/>
+        </w:rPr>
+        <w:t xml:space="preserve"> Based on Weekly updates and Task.</w:t>
+      </w:r>
     </w:p>
     <w:p>
       <w:pPr>
@@ -7857,7 +7884,7 @@
     </w:p>
     <w:p>
       <w:pPr>
-        <w:pStyle w:val="Heading3"/>
+        <w:pStyle w:val="Heading2"/>
       </w:pPr>
       <w:r>
         <w:tab/>
@@ -7914,17 +7941,8 @@
       <w:pPr>
         <w:pStyle w:val="Heading2"/>
         <w:ind w:left="1440"/>
-        <w:rPr>
-          <w:sz w:val="28"/>
-          <w:szCs w:val="28"/>
-        </w:rPr>
-      </w:pPr>
-      <w:r>
-        <w:rPr>
-          <w:sz w:val="28"/>
-          <w:szCs w:val="28"/>
-        </w:rPr>
-        <w:lastRenderedPageBreak/>
+      </w:pPr>
+      <w:r>
         <w:t>Commit 2: “Completed the test and analysis, additionally created R script for test analysis” (Dec 9, 2025)</w:t>
       </w:r>
     </w:p>
@@ -7961,7 +7979,7 @@
     </w:p>
     <w:p>
       <w:pPr>
-        <w:pStyle w:val="Heading3"/>
+        <w:pStyle w:val="Heading2"/>
         <w:ind w:left="1440"/>
       </w:pPr>
       <w:r>
@@ -7970,7 +7988,23 @@
           <w:sz w:val="28"/>
           <w:szCs w:val="28"/>
         </w:rPr>
-        <w:t>Commit 3: “Added Visualization (Section 3) and Conclusion (Section 6) on the doc” (Dec 12,2025</w:t>
+        <w:t>Commit 3: “Added Visualization (Section 3) and Conclusion (Section 6) on the doc” (Dec 1</w:t>
+      </w:r>
+      <w:r>
+        <w:rPr>
+          <w:rStyle w:val="Heading2Char"/>
+          <w:sz w:val="28"/>
+          <w:szCs w:val="28"/>
+        </w:rPr>
+        <w:t>1</w:t>
+      </w:r>
+      <w:r>
+        <w:rPr>
+          <w:rStyle w:val="Heading2Char"/>
+          <w:sz w:val="28"/>
+          <w:szCs w:val="28"/>
+        </w:rPr>
+        <w:t>,2025</w:t>
       </w:r>
       <w:r>
         <w:rPr>
@@ -8124,21 +8158,31 @@
         <w:rPr>
           <w:rFonts w:ascii="Times New Roman" w:eastAsia="Times New Roman" w:hAnsi="Times New Roman" w:cs="Times New Roman"/>
         </w:rPr>
-        <w:t>Our analysis showed clear and significant differences in population growth across continents. Africa stood out with 56 out of 58 countries (96.6 percent) growing, while Europe had the opposite trend, with only 19 out of 47 (40.4 percent) showing growth. The Chi-square test gave χ</w:t>
-      </w:r>
-      <w:proofErr w:type="gramStart"/>
-      <w:r>
-        <w:rPr>
-          <w:rFonts w:ascii="Times New Roman" w:eastAsia="Times New Roman" w:hAnsi="Times New Roman" w:cs="Times New Roman"/>
-        </w:rPr>
-        <w:t>²(</w:t>
-      </w:r>
-      <w:proofErr w:type="gramEnd"/>
-      <w:r>
-        <w:rPr>
-          <w:rFonts w:ascii="Times New Roman" w:eastAsia="Times New Roman" w:hAnsi="Times New Roman" w:cs="Times New Roman"/>
-        </w:rPr>
-        <w:t>4) = 43.873 and a p-value less than 0.0001, meaning we rejected the null hypothesis. So, growth status is clearly connected to continent, and the pattern we found is not random.</w:t>
+        <w:t>Our analysis showed clear and significant differences in population growth across continents. Africa stood out with 56 out of 58 countries (96.6 percent) growing</w:t>
+      </w:r>
+      <w:r>
+        <w:rPr>
+          <w:rFonts w:ascii="Times New Roman" w:eastAsia="Times New Roman" w:hAnsi="Times New Roman" w:cs="Times New Roman"/>
+        </w:rPr>
+        <w:t>.</w:t>
+      </w:r>
+      <w:r>
+        <w:rPr>
+          <w:rFonts w:ascii="Times New Roman" w:eastAsia="Times New Roman" w:hAnsi="Times New Roman" w:cs="Times New Roman"/>
+        </w:rPr>
+        <w:t xml:space="preserve"> </w:t>
+      </w:r>
+      <w:r>
+        <w:rPr>
+          <w:rFonts w:ascii="Times New Roman" w:eastAsia="Times New Roman" w:hAnsi="Times New Roman" w:cs="Times New Roman"/>
+        </w:rPr>
+        <w:t>Where</w:t>
+      </w:r>
+      <w:r>
+        <w:rPr>
+          <w:rFonts w:ascii="Times New Roman" w:eastAsia="Times New Roman" w:hAnsi="Times New Roman" w:cs="Times New Roman"/>
+        </w:rPr>
+        <w:t xml:space="preserve"> Europe had the opposite trend, with only 19 out of 47 (40.4 percent) showing growth. The Chi-square test gave χ²(4) = 43.873 and a p-value less than 0.0001, meaning we rejected the null hypothesis. So, growth status is clearly connected to continent, and the pattern we found is not random.</w:t>
       </w:r>
     </w:p>
     <w:p>
@@ -8198,7 +8242,43 @@
         <w:rPr>
           <w:rFonts w:ascii="Times New Roman" w:eastAsia="Times New Roman" w:hAnsi="Times New Roman" w:cs="Times New Roman"/>
         </w:rPr>
-        <w:t>What we found shows that population growth isn’t random but clearly follows regional patterns. Africa and Asia are seeing strong growth, while Europe is steadily declining. Since the p-value was so small (p &lt; 0.0001), this difference is real and not by chance. It likely comes from structural factors like fertility rates, migration, and policy. These results matter because they affect global planning, how resources are shared, and what kind of policies each region might need.</w:t>
+        <w:t>What we found shows that population growth isn’t random but clearly follows regional patterns. Africa and Asia are seeing strong growth</w:t>
+      </w:r>
+      <w:r>
+        <w:rPr>
+          <w:rFonts w:ascii="Times New Roman" w:eastAsia="Times New Roman" w:hAnsi="Times New Roman" w:cs="Times New Roman"/>
+        </w:rPr>
+        <w:t xml:space="preserve">. Where </w:t>
+      </w:r>
+      <w:r>
+        <w:rPr>
+          <w:rFonts w:ascii="Times New Roman" w:eastAsia="Times New Roman" w:hAnsi="Times New Roman" w:cs="Times New Roman"/>
+        </w:rPr>
+        <w:t>Europe is steadily declining. Since the p-value was so small (p &lt; 0.0001), this difference is real and not by chance. It likely comes from structural factors like fertility rates, migration, and policy</w:t>
+      </w:r>
+      <w:r>
+        <w:rPr>
+          <w:rFonts w:ascii="Times New Roman" w:eastAsia="Times New Roman" w:hAnsi="Times New Roman" w:cs="Times New Roman"/>
+        </w:rPr>
+        <w:t xml:space="preserve"> frameworks</w:t>
+      </w:r>
+      <w:r>
+        <w:rPr>
+          <w:rFonts w:ascii="Times New Roman" w:eastAsia="Times New Roman" w:hAnsi="Times New Roman" w:cs="Times New Roman"/>
+        </w:rPr>
+        <w:t xml:space="preserve">. These results matter because they affect global planning, </w:t>
+      </w:r>
+      <w:r>
+        <w:rPr>
+          <w:rFonts w:ascii="Times New Roman" w:eastAsia="Times New Roman" w:hAnsi="Times New Roman" w:cs="Times New Roman"/>
+        </w:rPr>
+        <w:t>economic planning</w:t>
+      </w:r>
+      <w:r>
+        <w:rPr>
+          <w:rFonts w:ascii="Times New Roman" w:eastAsia="Times New Roman" w:hAnsi="Times New Roman" w:cs="Times New Roman"/>
+        </w:rPr>
+        <w:t>, and what kind of policies each region might need.</w:t>
       </w:r>
     </w:p>
     <w:p>
@@ -8223,7 +8303,6 @@
         <w:rPr>
           <w:rFonts w:cs="Times New Roman"/>
         </w:rPr>
-        <w:lastRenderedPageBreak/>
         <w:t xml:space="preserve"> </w:t>
       </w:r>
       <w:r>
@@ -8236,7 +8315,19 @@
         <w:rPr>
           <w:rFonts w:cs="Times New Roman"/>
         </w:rPr>
-        <w:t>Reasons and/or implications for future work, limitations of your stud</w:t>
+        <w:t xml:space="preserve">Reasons and implications for future work, limitations of </w:t>
+      </w:r>
+      <w:r>
+        <w:rPr>
+          <w:rFonts w:cs="Times New Roman"/>
+        </w:rPr>
+        <w:t xml:space="preserve">the </w:t>
+      </w:r>
+      <w:r>
+        <w:rPr>
+          <w:rFonts w:cs="Times New Roman"/>
+        </w:rPr>
+        <w:t>stud</w:t>
       </w:r>
       <w:r>
         <w:rPr>
@@ -8273,16 +8364,40 @@
         <w:rPr>
           <w:rFonts w:ascii="Times New Roman" w:eastAsia="Times New Roman" w:hAnsi="Times New Roman" w:cs="Times New Roman"/>
         </w:rPr>
-        <w:t>A key limitation was classifying growth as only growing or declining, which oversimplified some cases. The dataset might also be slightly outdated. Future research should explore regional patterns, use updated data, and include other factors like fertility, migration, or economy to better explain differences and guide population policy planning.</w:t>
-      </w:r>
-      <w:r>
+        <w:t>A key limitation was classifying growth as only growing or declining, which oversimplified some cases. The dataset might also be slightly outdated. Future research should explore regional patterns</w:t>
+      </w:r>
+      <w:r>
+        <w:rPr>
+          <w:rFonts w:ascii="Times New Roman" w:eastAsia="Times New Roman" w:hAnsi="Times New Roman" w:cs="Times New Roman"/>
+        </w:rPr>
+        <w:t>.</w:t>
+      </w:r>
+      <w:r>
+        <w:rPr>
+          <w:rFonts w:ascii="Times New Roman" w:eastAsia="Times New Roman" w:hAnsi="Times New Roman" w:cs="Times New Roman"/>
+        </w:rPr>
         <w:t xml:space="preserve"> </w:t>
       </w:r>
       <w:r>
         <w:rPr>
           <w:rFonts w:ascii="Times New Roman" w:eastAsia="Times New Roman" w:hAnsi="Times New Roman" w:cs="Times New Roman"/>
         </w:rPr>
-        <w:t>Future work could expand the analysis by including more countries, additional variables, or longer time periods to provide a deeper understanding of trends.</w:t>
+        <w:t>U</w:t>
+      </w:r>
+      <w:r>
+        <w:rPr>
+          <w:rFonts w:ascii="Times New Roman" w:eastAsia="Times New Roman" w:hAnsi="Times New Roman" w:cs="Times New Roman"/>
+        </w:rPr>
+        <w:t>se updated data and include other factors like fertility, migration or economy to better explain differences and guide population policy planning.</w:t>
+      </w:r>
+      <w:r>
+        <w:t xml:space="preserve"> </w:t>
+      </w:r>
+      <w:r>
+        <w:rPr>
+          <w:rFonts w:ascii="Times New Roman" w:eastAsia="Times New Roman" w:hAnsi="Times New Roman" w:cs="Times New Roman"/>
+        </w:rPr>
+        <w:t>Future work could expand the analysis by including more countries, additional variables or longer time periods to provide a deeper understanding of trends.</w:t>
       </w:r>
     </w:p>
     <w:p>
@@ -8736,19 +8851,11 @@
           <w:rFonts w:ascii="Times New Roman" w:eastAsia="Times New Roman" w:hAnsi="Times New Roman" w:cs="Times New Roman"/>
         </w:rPr>
       </w:pPr>
-      <w:proofErr w:type="spellStart"/>
-      <w:r>
-        <w:rPr>
-          <w:rFonts w:ascii="Times New Roman" w:eastAsia="Times New Roman" w:hAnsi="Times New Roman" w:cs="Times New Roman"/>
-        </w:rPr>
-        <w:t>Analysis.R</w:t>
-      </w:r>
-      <w:proofErr w:type="spellEnd"/>
-      <w:r>
-        <w:rPr>
-          <w:rFonts w:ascii="Times New Roman" w:eastAsia="Times New Roman" w:hAnsi="Times New Roman" w:cs="Times New Roman"/>
-        </w:rPr>
-        <w:t xml:space="preserve"> code with the appropriate statistics to test the hypotheses. </w:t>
+      <w:r>
+        <w:rPr>
+          <w:rFonts w:ascii="Times New Roman" w:eastAsia="Times New Roman" w:hAnsi="Times New Roman" w:cs="Times New Roman"/>
+        </w:rPr>
+        <w:t xml:space="preserve">Analysis.R code with the appropriate statistics to test the hypotheses. </w:t>
       </w:r>
     </w:p>
     <w:p>
@@ -8775,7 +8882,6 @@
           <w:iCs/>
           <w:highlight w:val="yellow"/>
         </w:rPr>
-        <w:lastRenderedPageBreak/>
         <w:t>No word count</w:t>
       </w:r>
       <w:r>
@@ -14406,7 +14512,6 @@
   <w:style w:type="character" w:default="1" w:styleId="DefaultParagraphFont">
     <w:name w:val="Default Paragraph Font"/>
     <w:uiPriority w:val="1"/>
-    <w:semiHidden/>
     <w:unhideWhenUsed/>
   </w:style>
   <w:style w:type="table" w:default="1" w:styleId="TableNormal">

</xml_diff>

<commit_message>
Added the contributer.csv file and also the git log on section8b...Finally..ItsOver..:)
</commit_message>
<xml_diff>
--- a/7COM1079_Final report_Team_A48.docx
+++ b/7COM1079_Final report_Team_A48.docx
@@ -671,7 +671,7 @@
             </w:rPr>
             <w:fldChar w:fldCharType="separate"/>
           </w:r>
-          <w:hyperlink w:anchor="_Toc216381546" w:history="1">
+          <w:hyperlink w:anchor="_Toc216383070" w:history="1">
             <w:r>
               <w:rPr>
                 <w:rStyle w:val="Hyperlink"/>
@@ -698,7 +698,7 @@
                 <w:noProof/>
                 <w:webHidden/>
               </w:rPr>
-              <w:instrText xml:space="preserve"> PAGEREF _Toc216381546 \h </w:instrText>
+              <w:instrText xml:space="preserve"> PAGEREF _Toc216383070 \h </w:instrText>
             </w:r>
             <w:r>
               <w:rPr>
@@ -744,7 +744,7 @@
               <w14:ligatures w14:val="standardContextual"/>
             </w:rPr>
           </w:pPr>
-          <w:hyperlink w:anchor="_Toc216381547" w:history="1">
+          <w:hyperlink w:anchor="_Toc216383071" w:history="1">
             <w:r>
               <w:rPr>
                 <w:rStyle w:val="Hyperlink"/>
@@ -771,7 +771,7 @@
                 <w:noProof/>
                 <w:webHidden/>
               </w:rPr>
-              <w:instrText xml:space="preserve"> PAGEREF _Toc216381547 \h </w:instrText>
+              <w:instrText xml:space="preserve"> PAGEREF _Toc216383071 \h </w:instrText>
             </w:r>
             <w:r>
               <w:rPr>
@@ -817,7 +817,7 @@
               <w14:ligatures w14:val="standardContextual"/>
             </w:rPr>
           </w:pPr>
-          <w:hyperlink w:anchor="_Toc216381548" w:history="1">
+          <w:hyperlink w:anchor="_Toc216383072" w:history="1">
             <w:r>
               <w:rPr>
                 <w:rStyle w:val="Hyperlink"/>
@@ -844,7 +844,7 @@
                 <w:noProof/>
                 <w:webHidden/>
               </w:rPr>
-              <w:instrText xml:space="preserve"> PAGEREF _Toc216381548 \h </w:instrText>
+              <w:instrText xml:space="preserve"> PAGEREF _Toc216383072 \h </w:instrText>
             </w:r>
             <w:r>
               <w:rPr>
@@ -890,7 +890,7 @@
               <w14:ligatures w14:val="standardContextual"/>
             </w:rPr>
           </w:pPr>
-          <w:hyperlink w:anchor="_Toc216381549" w:history="1">
+          <w:hyperlink w:anchor="_Toc216383073" w:history="1">
             <w:r>
               <w:rPr>
                 <w:rStyle w:val="Hyperlink"/>
@@ -917,7 +917,7 @@
                 <w:noProof/>
                 <w:webHidden/>
               </w:rPr>
-              <w:instrText xml:space="preserve"> PAGEREF _Toc216381549 \h </w:instrText>
+              <w:instrText xml:space="preserve"> PAGEREF _Toc216383073 \h </w:instrText>
             </w:r>
             <w:r>
               <w:rPr>
@@ -963,7 +963,7 @@
               <w14:ligatures w14:val="standardContextual"/>
             </w:rPr>
           </w:pPr>
-          <w:hyperlink w:anchor="_Toc216381550" w:history="1">
+          <w:hyperlink w:anchor="_Toc216383074" w:history="1">
             <w:r>
               <w:rPr>
                 <w:rStyle w:val="Hyperlink"/>
@@ -990,7 +990,7 @@
                 <w:noProof/>
                 <w:webHidden/>
               </w:rPr>
-              <w:instrText xml:space="preserve"> PAGEREF _Toc216381550 \h </w:instrText>
+              <w:instrText xml:space="preserve"> PAGEREF _Toc216383074 \h </w:instrText>
             </w:r>
             <w:r>
               <w:rPr>
@@ -1036,7 +1036,7 @@
               <w14:ligatures w14:val="standardContextual"/>
             </w:rPr>
           </w:pPr>
-          <w:hyperlink w:anchor="_Toc216381551" w:history="1">
+          <w:hyperlink w:anchor="_Toc216383075" w:history="1">
             <w:r>
               <w:rPr>
                 <w:rStyle w:val="Hyperlink"/>
@@ -1063,7 +1063,7 @@
                 <w:noProof/>
                 <w:webHidden/>
               </w:rPr>
-              <w:instrText xml:space="preserve"> PAGEREF _Toc216381551 \h </w:instrText>
+              <w:instrText xml:space="preserve"> PAGEREF _Toc216383075 \h </w:instrText>
             </w:r>
             <w:r>
               <w:rPr>
@@ -1109,7 +1109,7 @@
               <w14:ligatures w14:val="standardContextual"/>
             </w:rPr>
           </w:pPr>
-          <w:hyperlink w:anchor="_Toc216381552" w:history="1">
+          <w:hyperlink w:anchor="_Toc216383076" w:history="1">
             <w:r>
               <w:rPr>
                 <w:rStyle w:val="Hyperlink"/>
@@ -1136,7 +1136,7 @@
                 <w:noProof/>
                 <w:webHidden/>
               </w:rPr>
-              <w:instrText xml:space="preserve"> PAGEREF _Toc216381552 \h </w:instrText>
+              <w:instrText xml:space="preserve"> PAGEREF _Toc216383076 \h </w:instrText>
             </w:r>
             <w:r>
               <w:rPr>
@@ -1182,7 +1182,7 @@
               <w14:ligatures w14:val="standardContextual"/>
             </w:rPr>
           </w:pPr>
-          <w:hyperlink w:anchor="_Toc216381553" w:history="1">
+          <w:hyperlink w:anchor="_Toc216383077" w:history="1">
             <w:r>
               <w:rPr>
                 <w:rStyle w:val="Hyperlink"/>
@@ -1209,7 +1209,7 @@
                 <w:noProof/>
                 <w:webHidden/>
               </w:rPr>
-              <w:instrText xml:space="preserve"> PAGEREF _Toc216381553 \h </w:instrText>
+              <w:instrText xml:space="preserve"> PAGEREF _Toc216383077 \h </w:instrText>
             </w:r>
             <w:r>
               <w:rPr>
@@ -1255,7 +1255,7 @@
               <w14:ligatures w14:val="standardContextual"/>
             </w:rPr>
           </w:pPr>
-          <w:hyperlink w:anchor="_Toc216381554" w:history="1">
+          <w:hyperlink w:anchor="_Toc216383078" w:history="1">
             <w:r>
               <w:rPr>
                 <w:rStyle w:val="Hyperlink"/>
@@ -1282,7 +1282,7 @@
                 <w:noProof/>
                 <w:webHidden/>
               </w:rPr>
-              <w:instrText xml:space="preserve"> PAGEREF _Toc216381554 \h </w:instrText>
+              <w:instrText xml:space="preserve"> PAGEREF _Toc216383078 \h </w:instrText>
             </w:r>
             <w:r>
               <w:rPr>
@@ -1328,7 +1328,7 @@
               <w14:ligatures w14:val="standardContextual"/>
             </w:rPr>
           </w:pPr>
-          <w:hyperlink w:anchor="_Toc216381555" w:history="1">
+          <w:hyperlink w:anchor="_Toc216383079" w:history="1">
             <w:r>
               <w:rPr>
                 <w:rStyle w:val="Hyperlink"/>
@@ -1355,7 +1355,7 @@
                 <w:noProof/>
                 <w:webHidden/>
               </w:rPr>
-              <w:instrText xml:space="preserve"> PAGEREF _Toc216381555 \h </w:instrText>
+              <w:instrText xml:space="preserve"> PAGEREF _Toc216383079 \h </w:instrText>
             </w:r>
             <w:r>
               <w:rPr>
@@ -1401,7 +1401,7 @@
               <w14:ligatures w14:val="standardContextual"/>
             </w:rPr>
           </w:pPr>
-          <w:hyperlink w:anchor="_Toc216381556" w:history="1">
+          <w:hyperlink w:anchor="_Toc216383080" w:history="1">
             <w:r>
               <w:rPr>
                 <w:rStyle w:val="Hyperlink"/>
@@ -1428,7 +1428,7 @@
                 <w:noProof/>
                 <w:webHidden/>
               </w:rPr>
-              <w:instrText xml:space="preserve"> PAGEREF _Toc216381556 \h </w:instrText>
+              <w:instrText xml:space="preserve"> PAGEREF _Toc216383080 \h </w:instrText>
             </w:r>
             <w:r>
               <w:rPr>
@@ -1474,7 +1474,7 @@
               <w14:ligatures w14:val="standardContextual"/>
             </w:rPr>
           </w:pPr>
-          <w:hyperlink w:anchor="_Toc216381557" w:history="1">
+          <w:hyperlink w:anchor="_Toc216383081" w:history="1">
             <w:r>
               <w:rPr>
                 <w:rStyle w:val="Hyperlink"/>
@@ -1501,7 +1501,7 @@
                 <w:noProof/>
                 <w:webHidden/>
               </w:rPr>
-              <w:instrText xml:space="preserve"> PAGEREF _Toc216381557 \h </w:instrText>
+              <w:instrText xml:space="preserve"> PAGEREF _Toc216383081 \h </w:instrText>
             </w:r>
             <w:r>
               <w:rPr>
@@ -1547,7 +1547,7 @@
               <w14:ligatures w14:val="standardContextual"/>
             </w:rPr>
           </w:pPr>
-          <w:hyperlink w:anchor="_Toc216381558" w:history="1">
+          <w:hyperlink w:anchor="_Toc216383082" w:history="1">
             <w:r>
               <w:rPr>
                 <w:rStyle w:val="Hyperlink"/>
@@ -1574,7 +1574,7 @@
                 <w:noProof/>
                 <w:webHidden/>
               </w:rPr>
-              <w:instrText xml:space="preserve"> PAGEREF _Toc216381558 \h </w:instrText>
+              <w:instrText xml:space="preserve"> PAGEREF _Toc216383082 \h </w:instrText>
             </w:r>
             <w:r>
               <w:rPr>
@@ -1620,7 +1620,7 @@
               <w14:ligatures w14:val="standardContextual"/>
             </w:rPr>
           </w:pPr>
-          <w:hyperlink w:anchor="_Toc216381559" w:history="1">
+          <w:hyperlink w:anchor="_Toc216383083" w:history="1">
             <w:r>
               <w:rPr>
                 <w:rStyle w:val="Hyperlink"/>
@@ -1647,7 +1647,7 @@
                 <w:noProof/>
                 <w:webHidden/>
               </w:rPr>
-              <w:instrText xml:space="preserve"> PAGEREF _Toc216381559 \h </w:instrText>
+              <w:instrText xml:space="preserve"> PAGEREF _Toc216383083 \h </w:instrText>
             </w:r>
             <w:r>
               <w:rPr>
@@ -1693,7 +1693,7 @@
               <w14:ligatures w14:val="standardContextual"/>
             </w:rPr>
           </w:pPr>
-          <w:hyperlink w:anchor="_Toc216381560" w:history="1">
+          <w:hyperlink w:anchor="_Toc216383084" w:history="1">
             <w:r>
               <w:rPr>
                 <w:rStyle w:val="Hyperlink"/>
@@ -1720,7 +1720,7 @@
                 <w:noProof/>
                 <w:webHidden/>
               </w:rPr>
-              <w:instrText xml:space="preserve"> PAGEREF _Toc216381560 \h </w:instrText>
+              <w:instrText xml:space="preserve"> PAGEREF _Toc216383084 \h </w:instrText>
             </w:r>
             <w:r>
               <w:rPr>
@@ -1766,7 +1766,7 @@
               <w14:ligatures w14:val="standardContextual"/>
             </w:rPr>
           </w:pPr>
-          <w:hyperlink w:anchor="_Toc216381561" w:history="1">
+          <w:hyperlink w:anchor="_Toc216383085" w:history="1">
             <w:r>
               <w:rPr>
                 <w:rStyle w:val="Hyperlink"/>
@@ -1793,7 +1793,7 @@
                 <w:noProof/>
                 <w:webHidden/>
               </w:rPr>
-              <w:instrText xml:space="preserve"> PAGEREF _Toc216381561 \h </w:instrText>
+              <w:instrText xml:space="preserve"> PAGEREF _Toc216383085 \h </w:instrText>
             </w:r>
             <w:r>
               <w:rPr>
@@ -1839,7 +1839,7 @@
               <w14:ligatures w14:val="standardContextual"/>
             </w:rPr>
           </w:pPr>
-          <w:hyperlink w:anchor="_Toc216381562" w:history="1">
+          <w:hyperlink w:anchor="_Toc216383086" w:history="1">
             <w:r>
               <w:rPr>
                 <w:rStyle w:val="Hyperlink"/>
@@ -1866,7 +1866,7 @@
                 <w:noProof/>
                 <w:webHidden/>
               </w:rPr>
-              <w:instrText xml:space="preserve"> PAGEREF _Toc216381562 \h </w:instrText>
+              <w:instrText xml:space="preserve"> PAGEREF _Toc216383086 \h </w:instrText>
             </w:r>
             <w:r>
               <w:rPr>
@@ -1912,7 +1912,7 @@
               <w14:ligatures w14:val="standardContextual"/>
             </w:rPr>
           </w:pPr>
-          <w:hyperlink w:anchor="_Toc216381563" w:history="1">
+          <w:hyperlink w:anchor="_Toc216383087" w:history="1">
             <w:r>
               <w:rPr>
                 <w:rStyle w:val="Hyperlink"/>
@@ -1939,7 +1939,7 @@
                 <w:noProof/>
                 <w:webHidden/>
               </w:rPr>
-              <w:instrText xml:space="preserve"> PAGEREF _Toc216381563 \h </w:instrText>
+              <w:instrText xml:space="preserve"> PAGEREF _Toc216383087 \h </w:instrText>
             </w:r>
             <w:r>
               <w:rPr>
@@ -1985,7 +1985,7 @@
               <w14:ligatures w14:val="standardContextual"/>
             </w:rPr>
           </w:pPr>
-          <w:hyperlink w:anchor="_Toc216381564" w:history="1">
+          <w:hyperlink w:anchor="_Toc216383088" w:history="1">
             <w:r>
               <w:rPr>
                 <w:rStyle w:val="Hyperlink"/>
@@ -2012,7 +2012,7 @@
                 <w:noProof/>
                 <w:webHidden/>
               </w:rPr>
-              <w:instrText xml:space="preserve"> PAGEREF _Toc216381564 \h </w:instrText>
+              <w:instrText xml:space="preserve"> PAGEREF _Toc216383088 \h </w:instrText>
             </w:r>
             <w:r>
               <w:rPr>
@@ -2058,7 +2058,7 @@
               <w14:ligatures w14:val="standardContextual"/>
             </w:rPr>
           </w:pPr>
-          <w:hyperlink w:anchor="_Toc216381565" w:history="1">
+          <w:hyperlink w:anchor="_Toc216383089" w:history="1">
             <w:r>
               <w:rPr>
                 <w:rStyle w:val="Hyperlink"/>
@@ -2085,7 +2085,7 @@
                 <w:noProof/>
                 <w:webHidden/>
               </w:rPr>
-              <w:instrText xml:space="preserve"> PAGEREF _Toc216381565 \h </w:instrText>
+              <w:instrText xml:space="preserve"> PAGEREF _Toc216383089 \h </w:instrText>
             </w:r>
             <w:r>
               <w:rPr>
@@ -2131,7 +2131,7 @@
               <w14:ligatures w14:val="standardContextual"/>
             </w:rPr>
           </w:pPr>
-          <w:hyperlink w:anchor="_Toc216381566" w:history="1">
+          <w:hyperlink w:anchor="_Toc216383090" w:history="1">
             <w:r>
               <w:rPr>
                 <w:rStyle w:val="Hyperlink"/>
@@ -2158,7 +2158,7 @@
                 <w:noProof/>
                 <w:webHidden/>
               </w:rPr>
-              <w:instrText xml:space="preserve"> PAGEREF _Toc216381566 \h </w:instrText>
+              <w:instrText xml:space="preserve"> PAGEREF _Toc216383090 \h </w:instrText>
             </w:r>
             <w:r>
               <w:rPr>
@@ -2204,7 +2204,7 @@
               <w14:ligatures w14:val="standardContextual"/>
             </w:rPr>
           </w:pPr>
-          <w:hyperlink w:anchor="_Toc216381567" w:history="1">
+          <w:hyperlink w:anchor="_Toc216383091" w:history="1">
             <w:r>
               <w:rPr>
                 <w:rStyle w:val="Hyperlink"/>
@@ -2231,7 +2231,7 @@
                 <w:noProof/>
                 <w:webHidden/>
               </w:rPr>
-              <w:instrText xml:space="preserve"> PAGEREF _Toc216381567 \h </w:instrText>
+              <w:instrText xml:space="preserve"> PAGEREF _Toc216383091 \h </w:instrText>
             </w:r>
             <w:r>
               <w:rPr>
@@ -2277,7 +2277,7 @@
               <w14:ligatures w14:val="standardContextual"/>
             </w:rPr>
           </w:pPr>
-          <w:hyperlink w:anchor="_Toc216381568" w:history="1">
+          <w:hyperlink w:anchor="_Toc216383092" w:history="1">
             <w:r>
               <w:rPr>
                 <w:rStyle w:val="Hyperlink"/>
@@ -2304,7 +2304,7 @@
                 <w:noProof/>
                 <w:webHidden/>
               </w:rPr>
-              <w:instrText xml:space="preserve"> PAGEREF _Toc216381568 \h </w:instrText>
+              <w:instrText xml:space="preserve"> PAGEREF _Toc216383092 \h </w:instrText>
             </w:r>
             <w:r>
               <w:rPr>
@@ -2350,7 +2350,7 @@
               <w14:ligatures w14:val="standardContextual"/>
             </w:rPr>
           </w:pPr>
-          <w:hyperlink w:anchor="_Toc216381569" w:history="1">
+          <w:hyperlink w:anchor="_Toc216383093" w:history="1">
             <w:r>
               <w:rPr>
                 <w:rStyle w:val="Hyperlink"/>
@@ -2377,7 +2377,7 @@
                 <w:noProof/>
                 <w:webHidden/>
               </w:rPr>
-              <w:instrText xml:space="preserve"> PAGEREF _Toc216381569 \h </w:instrText>
+              <w:instrText xml:space="preserve"> PAGEREF _Toc216383093 \h </w:instrText>
             </w:r>
             <w:r>
               <w:rPr>
@@ -2423,7 +2423,7 @@
               <w14:ligatures w14:val="standardContextual"/>
             </w:rPr>
           </w:pPr>
-          <w:hyperlink w:anchor="_Toc216381570" w:history="1">
+          <w:hyperlink w:anchor="_Toc216383094" w:history="1">
             <w:r>
               <w:rPr>
                 <w:rStyle w:val="Hyperlink"/>
@@ -2450,7 +2450,7 @@
                 <w:noProof/>
                 <w:webHidden/>
               </w:rPr>
-              <w:instrText xml:space="preserve"> PAGEREF _Toc216381570 \h </w:instrText>
+              <w:instrText xml:space="preserve"> PAGEREF _Toc216383094 \h </w:instrText>
             </w:r>
             <w:r>
               <w:rPr>
@@ -2496,7 +2496,7 @@
               <w14:ligatures w14:val="standardContextual"/>
             </w:rPr>
           </w:pPr>
-          <w:hyperlink w:anchor="_Toc216381571" w:history="1">
+          <w:hyperlink w:anchor="_Toc216383095" w:history="1">
             <w:r>
               <w:rPr>
                 <w:rStyle w:val="Hyperlink"/>
@@ -2523,7 +2523,7 @@
                 <w:noProof/>
                 <w:webHidden/>
               </w:rPr>
-              <w:instrText xml:space="preserve"> PAGEREF _Toc216381571 \h </w:instrText>
+              <w:instrText xml:space="preserve"> PAGEREF _Toc216383095 \h </w:instrText>
             </w:r>
             <w:r>
               <w:rPr>
@@ -2569,7 +2569,7 @@
               <w14:ligatures w14:val="standardContextual"/>
             </w:rPr>
           </w:pPr>
-          <w:hyperlink w:anchor="_Toc216381572" w:history="1">
+          <w:hyperlink w:anchor="_Toc216383096" w:history="1">
             <w:r>
               <w:rPr>
                 <w:rStyle w:val="Hyperlink"/>
@@ -2596,7 +2596,7 @@
                 <w:noProof/>
                 <w:webHidden/>
               </w:rPr>
-              <w:instrText xml:space="preserve"> PAGEREF _Toc216381572 \h </w:instrText>
+              <w:instrText xml:space="preserve"> PAGEREF _Toc216383096 \h </w:instrText>
             </w:r>
             <w:r>
               <w:rPr>
@@ -2642,7 +2642,7 @@
               <w14:ligatures w14:val="standardContextual"/>
             </w:rPr>
           </w:pPr>
-          <w:hyperlink w:anchor="_Toc216381573" w:history="1">
+          <w:hyperlink w:anchor="_Toc216383097" w:history="1">
             <w:r>
               <w:rPr>
                 <w:rStyle w:val="Hyperlink"/>
@@ -2669,7 +2669,7 @@
                 <w:noProof/>
                 <w:webHidden/>
               </w:rPr>
-              <w:instrText xml:space="preserve"> PAGEREF _Toc216381573 \h </w:instrText>
+              <w:instrText xml:space="preserve"> PAGEREF _Toc216383097 \h </w:instrText>
             </w:r>
             <w:r>
               <w:rPr>
@@ -2715,7 +2715,7 @@
               <w14:ligatures w14:val="standardContextual"/>
             </w:rPr>
           </w:pPr>
-          <w:hyperlink w:anchor="_Toc216381574" w:history="1">
+          <w:hyperlink w:anchor="_Toc216383098" w:history="1">
             <w:r>
               <w:rPr>
                 <w:rStyle w:val="Hyperlink"/>
@@ -2742,7 +2742,7 @@
                 <w:noProof/>
                 <w:webHidden/>
               </w:rPr>
-              <w:instrText xml:space="preserve"> PAGEREF _Toc216381574 \h </w:instrText>
+              <w:instrText xml:space="preserve"> PAGEREF _Toc216383098 \h </w:instrText>
             </w:r>
             <w:r>
               <w:rPr>
@@ -2788,7 +2788,7 @@
               <w14:ligatures w14:val="standardContextual"/>
             </w:rPr>
           </w:pPr>
-          <w:hyperlink w:anchor="_Toc216381575" w:history="1">
+          <w:hyperlink w:anchor="_Toc216383099" w:history="1">
             <w:r>
               <w:rPr>
                 <w:rStyle w:val="Hyperlink"/>
@@ -2815,7 +2815,7 @@
                 <w:noProof/>
                 <w:webHidden/>
               </w:rPr>
-              <w:instrText xml:space="preserve"> PAGEREF _Toc216381575 \h </w:instrText>
+              <w:instrText xml:space="preserve"> PAGEREF _Toc216383099 \h </w:instrText>
             </w:r>
             <w:r>
               <w:rPr>
@@ -2835,7 +2835,7 @@
                 <w:noProof/>
                 <w:webHidden/>
               </w:rPr>
-              <w:t>9</w:t>
+              <w:t>10</w:t>
             </w:r>
             <w:r>
               <w:rPr>
@@ -2862,7 +2862,7 @@
               <w14:ligatures w14:val="standardContextual"/>
             </w:rPr>
           </w:pPr>
-          <w:hyperlink w:anchor="_Toc216381576" w:history="1">
+          <w:hyperlink w:anchor="_Toc216383100" w:history="1">
             <w:r>
               <w:rPr>
                 <w:rStyle w:val="Hyperlink"/>
@@ -2909,7 +2909,7 @@
                 <w:noProof/>
                 <w:webHidden/>
               </w:rPr>
-              <w:instrText xml:space="preserve"> PAGEREF _Toc216381576 \h </w:instrText>
+              <w:instrText xml:space="preserve"> PAGEREF _Toc216383100 \h </w:instrText>
             </w:r>
             <w:r>
               <w:rPr>
@@ -2929,7 +2929,7 @@
                 <w:noProof/>
                 <w:webHidden/>
               </w:rPr>
-              <w:t>9</w:t>
+              <w:t>10</w:t>
             </w:r>
             <w:r>
               <w:rPr>
@@ -2944,6 +2944,7 @@
           <w:pPr>
             <w:pStyle w:val="TOC2"/>
             <w:tabs>
+              <w:tab w:val="left" w:pos="720"/>
               <w:tab w:val="right" w:leader="dot" w:pos="9016"/>
             </w:tabs>
             <w:rPr>
@@ -2955,23 +2956,41 @@
               <w14:ligatures w14:val="standardContextual"/>
             </w:rPr>
           </w:pPr>
-          <w:hyperlink w:anchor="_Toc216381577" w:history="1">
+          <w:hyperlink w:anchor="_Toc216383101" w:history="1">
             <w:r>
               <w:rPr>
                 <w:rStyle w:val="Hyperlink"/>
                 <w:noProof/>
               </w:rPr>
-              <w:t>B. GitHub log output.</w:t>
+              <w:t>B.</w:t>
             </w:r>
             <w:r>
               <w:rPr>
+                <w:rFonts w:cstheme="minorBidi"/>
                 <w:noProof/>
-                <w:webHidden/>
+                <w:kern w:val="2"/>
+                <w:sz w:val="24"/>
+                <w:szCs w:val="24"/>
+                <w14:ligatures w14:val="standardContextual"/>
               </w:rPr>
               <w:tab/>
             </w:r>
             <w:r>
               <w:rPr>
+                <w:rStyle w:val="Hyperlink"/>
+                <w:noProof/>
+              </w:rPr>
+              <w:t>GitHub log output.</w:t>
+            </w:r>
+            <w:r>
+              <w:rPr>
+                <w:noProof/>
+                <w:webHidden/>
+              </w:rPr>
+              <w:tab/>
+            </w:r>
+            <w:r>
+              <w:rPr>
                 <w:noProof/>
                 <w:webHidden/>
               </w:rPr>
@@ -2982,7 +3001,7 @@
                 <w:noProof/>
                 <w:webHidden/>
               </w:rPr>
-              <w:instrText xml:space="preserve"> PAGEREF _Toc216381577 \h </w:instrText>
+              <w:instrText xml:space="preserve"> PAGEREF _Toc216383101 \h </w:instrText>
             </w:r>
             <w:r>
               <w:rPr>
@@ -3002,7 +3021,7 @@
                 <w:noProof/>
                 <w:webHidden/>
               </w:rPr>
-              <w:t>24</w:t>
+              <w:t>25</w:t>
             </w:r>
             <w:r>
               <w:rPr>
@@ -3050,7 +3069,7 @@
           <w:rFonts w:cs="Times New Roman"/>
         </w:rPr>
       </w:pPr>
-      <w:bookmarkStart w:id="0" w:name="_Toc216381546"/>
+      <w:bookmarkStart w:id="0" w:name="_Toc216383070"/>
       <w:r>
         <w:rPr>
           <w:rFonts w:cs="Times New Roman"/>
@@ -3094,7 +3113,7 @@
           <w:rFonts w:cs="Times New Roman"/>
         </w:rPr>
       </w:pPr>
-      <w:bookmarkStart w:id="1" w:name="_Toc216381547"/>
+      <w:bookmarkStart w:id="1" w:name="_Toc216383071"/>
       <w:r>
         <w:rPr>
           <w:rFonts w:cs="Times New Roman"/>
@@ -3161,7 +3180,7 @@
           <w:rFonts w:cs="Times New Roman"/>
         </w:rPr>
       </w:pPr>
-      <w:bookmarkStart w:id="2" w:name="_Toc216381548"/>
+      <w:bookmarkStart w:id="2" w:name="_Toc216383072"/>
       <w:r>
         <w:rPr>
           <w:rFonts w:cs="Times New Roman"/>
@@ -3230,7 +3249,7 @@
           <w:bCs/>
         </w:rPr>
       </w:pPr>
-      <w:bookmarkStart w:id="3" w:name="_Toc216381549"/>
+      <w:bookmarkStart w:id="3" w:name="_Toc216383073"/>
       <w:r>
         <w:rPr>
           <w:rFonts w:cs="Times New Roman"/>
@@ -3294,7 +3313,7 @@
           <w:rFonts w:cs="Times New Roman"/>
         </w:rPr>
       </w:pPr>
-      <w:bookmarkStart w:id="4" w:name="_Toc216381550"/>
+      <w:bookmarkStart w:id="4" w:name="_Toc216383074"/>
       <w:r>
         <w:rPr>
           <w:rFonts w:cs="Times New Roman"/>
@@ -3406,7 +3425,7 @@
           <w:rFonts w:cs="Times New Roman"/>
         </w:rPr>
       </w:pPr>
-      <w:bookmarkStart w:id="5" w:name="_Toc216381551"/>
+      <w:bookmarkStart w:id="5" w:name="_Toc216383075"/>
       <w:r>
         <w:rPr>
           <w:rFonts w:cs="Times New Roman"/>
@@ -3436,7 +3455,7 @@
           <w:rFonts w:cs="Times New Roman"/>
         </w:rPr>
       </w:pPr>
-      <w:bookmarkStart w:id="6" w:name="_Toc216381552"/>
+      <w:bookmarkStart w:id="6" w:name="_Toc216383076"/>
       <w:r>
         <w:rPr>
           <w:rFonts w:cs="Times New Roman"/>
@@ -3593,7 +3612,7 @@
           <w:rFonts w:cs="Times New Roman"/>
         </w:rPr>
       </w:pPr>
-      <w:bookmarkStart w:id="7" w:name="_Toc216381553"/>
+      <w:bookmarkStart w:id="7" w:name="_Toc216383077"/>
       <w:r>
         <w:rPr>
           <w:rFonts w:cs="Times New Roman"/>
@@ -3743,7 +3762,7 @@
           <w:rFonts w:cs="Times New Roman"/>
         </w:rPr>
       </w:pPr>
-      <w:bookmarkStart w:id="8" w:name="_Toc216381554"/>
+      <w:bookmarkStart w:id="8" w:name="_Toc216383078"/>
       <w:r>
         <w:rPr>
           <w:rFonts w:cs="Times New Roman"/>
@@ -3766,7 +3785,7 @@
           <w:rFonts w:cs="Times New Roman"/>
         </w:rPr>
       </w:pPr>
-      <w:bookmarkStart w:id="9" w:name="_Toc216381555"/>
+      <w:bookmarkStart w:id="9" w:name="_Toc216383079"/>
       <w:r>
         <w:rPr>
           <w:rFonts w:cs="Times New Roman"/>
@@ -5388,7 +5407,7 @@
           <w:iCs/>
         </w:rPr>
       </w:pPr>
-      <w:bookmarkStart w:id="10" w:name="_Toc216381556"/>
+      <w:bookmarkStart w:id="10" w:name="_Toc216383080"/>
       <w:r>
         <w:rPr>
           <w:rFonts w:cs="Times New Roman"/>
@@ -5505,7 +5524,7 @@
           <w:iCs/>
         </w:rPr>
       </w:pPr>
-      <w:bookmarkStart w:id="11" w:name="_Toc216381557"/>
+      <w:bookmarkStart w:id="11" w:name="_Toc216383081"/>
       <w:r>
         <w:rPr>
           <w:rFonts w:cs="Times New Roman"/>
@@ -5583,7 +5602,7 @@
           <w:rFonts w:cs="Times New Roman"/>
         </w:rPr>
       </w:pPr>
-      <w:bookmarkStart w:id="12" w:name="_Toc216381558"/>
+      <w:bookmarkStart w:id="12" w:name="_Toc216383082"/>
       <w:r>
         <w:rPr>
           <w:rFonts w:cs="Times New Roman"/>
@@ -5619,7 +5638,7 @@
         </w:rPr>
         <w:t xml:space="preserve"> </w:t>
       </w:r>
-      <w:bookmarkStart w:id="13" w:name="_Toc216381559"/>
+      <w:bookmarkStart w:id="13" w:name="_Toc216383083"/>
       <w:r>
         <w:rPr>
           <w:rFonts w:cs="Times New Roman"/>
@@ -6171,7 +6190,7 @@
           <w:lang w:val="en-US"/>
         </w:rPr>
       </w:pPr>
-      <w:bookmarkStart w:id="14" w:name="_Toc216381560"/>
+      <w:bookmarkStart w:id="14" w:name="_Toc216383084"/>
       <w:r>
         <w:rPr>
           <w:rFonts w:cs="Times New Roman"/>
@@ -6484,7 +6503,7 @@
           <w:rFonts w:cs="Times New Roman"/>
         </w:rPr>
       </w:pPr>
-      <w:bookmarkStart w:id="15" w:name="_Toc216381561"/>
+      <w:bookmarkStart w:id="15" w:name="_Toc216383085"/>
       <w:r>
         <w:rPr>
           <w:rFonts w:cs="Times New Roman"/>
@@ -6512,7 +6531,7 @@
         </w:rPr>
         <w:t xml:space="preserve"> </w:t>
       </w:r>
-      <w:bookmarkStart w:id="16" w:name="_Toc216381562"/>
+      <w:bookmarkStart w:id="16" w:name="_Toc216383086"/>
       <w:r>
         <w:rPr>
           <w:rFonts w:cs="Times New Roman"/>
@@ -6593,7 +6612,7 @@
         </w:rPr>
         <w:t xml:space="preserve"> </w:t>
       </w:r>
-      <w:bookmarkStart w:id="17" w:name="_Toc216381563"/>
+      <w:bookmarkStart w:id="17" w:name="_Toc216383087"/>
       <w:r>
         <w:rPr>
           <w:rFonts w:cs="Times New Roman"/>
@@ -6662,7 +6681,7 @@
         </w:rPr>
         <w:t xml:space="preserve"> </w:t>
       </w:r>
-      <w:bookmarkStart w:id="18" w:name="_Toc216381564"/>
+      <w:bookmarkStart w:id="18" w:name="_Toc216383088"/>
       <w:r>
         <w:rPr>
           <w:rFonts w:cs="Times New Roman"/>
@@ -6899,7 +6918,7 @@
         </w:rPr>
         <w:t xml:space="preserve"> </w:t>
       </w:r>
-      <w:bookmarkStart w:id="19" w:name="_Toc216381565"/>
+      <w:bookmarkStart w:id="19" w:name="_Toc216383089"/>
       <w:r>
         <w:rPr>
           <w:rFonts w:cs="Times New Roman"/>
@@ -6967,7 +6986,7 @@
         </w:rPr>
         <w:t xml:space="preserve"> </w:t>
       </w:r>
-      <w:bookmarkStart w:id="20" w:name="_Toc216381566"/>
+      <w:bookmarkStart w:id="20" w:name="_Toc216383090"/>
       <w:r>
         <w:rPr>
           <w:rFonts w:cs="Times New Roman"/>
@@ -7011,7 +7030,7 @@
       <w:r>
         <w:tab/>
       </w:r>
-      <w:bookmarkStart w:id="21" w:name="_Toc216381567"/>
+      <w:bookmarkStart w:id="21" w:name="_Toc216383091"/>
       <w:r>
         <w:rPr>
           <w:rStyle w:val="Strong"/>
@@ -7097,7 +7116,7 @@
         <w:pStyle w:val="Heading2"/>
         <w:ind w:left="1440"/>
       </w:pPr>
-      <w:bookmarkStart w:id="22" w:name="_Toc216381568"/>
+      <w:bookmarkStart w:id="22" w:name="_Toc216383092"/>
       <w:r>
         <w:t>Commit 2: “Completed the test and analysis, additionally created R script for test analysis” (Dec 9, 2025)</w:t>
       </w:r>
@@ -7154,7 +7173,7 @@
           <w:bCs w:val="0"/>
         </w:rPr>
       </w:pPr>
-      <w:bookmarkStart w:id="23" w:name="_Toc216381569"/>
+      <w:bookmarkStart w:id="23" w:name="_Toc216383093"/>
       <w:r>
         <w:rPr>
           <w:rStyle w:val="Heading2Char"/>
@@ -7279,7 +7298,7 @@
           <w:rFonts w:cs="Times New Roman"/>
         </w:rPr>
       </w:pPr>
-      <w:bookmarkStart w:id="24" w:name="_Toc216381570"/>
+      <w:bookmarkStart w:id="24" w:name="_Toc216383094"/>
       <w:r>
         <w:rPr>
           <w:rFonts w:cs="Times New Roman"/>
@@ -7315,7 +7334,7 @@
         </w:rPr>
         <w:t xml:space="preserve"> </w:t>
       </w:r>
-      <w:bookmarkStart w:id="25" w:name="_Toc216381571"/>
+      <w:bookmarkStart w:id="25" w:name="_Toc216383095"/>
       <w:r>
         <w:rPr>
           <w:rFonts w:cs="Times New Roman"/>
@@ -7414,7 +7433,7 @@
         </w:rPr>
         <w:t xml:space="preserve"> </w:t>
       </w:r>
-      <w:bookmarkStart w:id="26" w:name="_Toc216381572"/>
+      <w:bookmarkStart w:id="26" w:name="_Toc216383096"/>
       <w:r>
         <w:rPr>
           <w:rFonts w:cs="Times New Roman"/>
@@ -7512,7 +7531,7 @@
         <w:lastRenderedPageBreak/>
         <w:t xml:space="preserve"> </w:t>
       </w:r>
-      <w:bookmarkStart w:id="27" w:name="_Toc216381573"/>
+      <w:bookmarkStart w:id="27" w:name="_Toc216383097"/>
       <w:r>
         <w:rPr>
           <w:rFonts w:cs="Times New Roman"/>
@@ -7629,7 +7648,7 @@
           <w:rFonts w:cs="Times New Roman"/>
         </w:rPr>
       </w:pPr>
-      <w:bookmarkStart w:id="28" w:name="_Toc216381574"/>
+      <w:bookmarkStart w:id="28" w:name="_Toc216383098"/>
       <w:r>
         <w:rPr>
           <w:rFonts w:cs="Times New Roman"/>
@@ -8042,7 +8061,6 @@
           <w:rFonts w:cs="Times New Roman"/>
         </w:rPr>
       </w:pPr>
-      <w:bookmarkStart w:id="29" w:name="_Toc216381575"/>
     </w:p>
     <w:p>
       <w:pPr>
@@ -8052,6 +8070,7 @@
           <w:color w:val="333333"/>
         </w:rPr>
       </w:pPr>
+      <w:bookmarkStart w:id="29" w:name="_Toc216383099"/>
       <w:r>
         <w:rPr>
           <w:rFonts w:cs="Times New Roman"/>
@@ -8099,7 +8118,7 @@
           <w:iCs/>
         </w:rPr>
       </w:pPr>
-      <w:bookmarkStart w:id="30" w:name="_Toc216381576"/>
+      <w:bookmarkStart w:id="30" w:name="_Toc216383100"/>
       <w:r>
         <w:rPr>
           <w:rFonts w:cs="Times New Roman"/>
@@ -26800,18 +26819,70 @@
     </w:p>
     <w:p>
       <w:pPr>
+        <w:pStyle w:val="ListParagraph"/>
+        <w:ind w:left="2250" w:hanging="810"/>
+        <w:rPr>
+          <w:rFonts w:ascii="Times New Roman" w:eastAsia="Times New Roman" w:hAnsi="Times New Roman" w:cs="Times New Roman"/>
+        </w:rPr>
+      </w:pPr>
+    </w:p>
+    <w:p>
+      <w:pPr>
+        <w:pStyle w:val="ListParagraph"/>
+        <w:ind w:left="2250" w:hanging="810"/>
+        <w:rPr>
+          <w:rFonts w:ascii="Times New Roman" w:eastAsia="Times New Roman" w:hAnsi="Times New Roman" w:cs="Times New Roman"/>
+        </w:rPr>
+      </w:pPr>
+    </w:p>
+    <w:p>
+      <w:pPr>
+        <w:pStyle w:val="ListParagraph"/>
+        <w:ind w:left="2250" w:hanging="810"/>
+        <w:rPr>
+          <w:rFonts w:ascii="Times New Roman" w:eastAsia="Times New Roman" w:hAnsi="Times New Roman" w:cs="Times New Roman"/>
+        </w:rPr>
+      </w:pPr>
+    </w:p>
+    <w:p>
+      <w:pPr>
+        <w:pStyle w:val="ListParagraph"/>
+        <w:ind w:left="2250" w:hanging="810"/>
+        <w:rPr>
+          <w:rFonts w:ascii="Times New Roman" w:eastAsia="Times New Roman" w:hAnsi="Times New Roman" w:cs="Times New Roman"/>
+        </w:rPr>
+      </w:pPr>
+    </w:p>
+    <w:p>
+      <w:pPr>
+        <w:pStyle w:val="ListParagraph"/>
+        <w:ind w:left="2250" w:hanging="810"/>
+        <w:rPr>
+          <w:rFonts w:ascii="Times New Roman" w:eastAsia="Times New Roman" w:hAnsi="Times New Roman" w:cs="Times New Roman"/>
+        </w:rPr>
+      </w:pPr>
+    </w:p>
+    <w:p>
+      <w:pPr>
         <w:pStyle w:val="Heading2"/>
+        <w:ind w:left="720"/>
         <w:rPr>
           <w:rFonts w:cs="Times New Roman"/>
         </w:rPr>
       </w:pPr>
-      <w:bookmarkStart w:id="31" w:name="_Toc216381577"/>
-      <w:r>
+    </w:p>
+    <w:p>
+      <w:pPr>
+        <w:pStyle w:val="Heading2"/>
+        <w:numPr>
+          <w:ilvl w:val="0"/>
+          <w:numId w:val="44"/>
+        </w:numPr>
         <w:rPr>
           <w:rFonts w:cs="Times New Roman"/>
         </w:rPr>
-        <w:t xml:space="preserve">B. </w:t>
-      </w:r>
+      </w:pPr>
+      <w:bookmarkStart w:id="31" w:name="_Toc216383101"/>
       <w:r>
         <w:rPr>
           <w:rFonts w:cs="Times New Roman"/>
@@ -26837,6 +26908,700 @@
         </w:rPr>
         <w:t xml:space="preserve"> </w:t>
       </w:r>
+    </w:p>
+    <w:p/>
+    <w:tbl>
+      <w:tblPr>
+        <w:tblW w:w="7062" w:type="dxa"/>
+        <w:tblInd w:w="1302" w:type="dxa"/>
+        <w:tblBorders>
+          <w:top w:val="single" w:sz="24" w:space="0" w:color="auto"/>
+          <w:left w:val="single" w:sz="24" w:space="0" w:color="auto"/>
+          <w:bottom w:val="single" w:sz="24" w:space="0" w:color="auto"/>
+          <w:right w:val="single" w:sz="24" w:space="0" w:color="auto"/>
+        </w:tblBorders>
+        <w:tblLook w:val="04A0" w:firstRow="1" w:lastRow="0" w:firstColumn="1" w:lastColumn="0" w:noHBand="0" w:noVBand="1"/>
+      </w:tblPr>
+      <w:tblGrid>
+        <w:gridCol w:w="1500"/>
+        <w:gridCol w:w="2700"/>
+        <w:gridCol w:w="2862"/>
+      </w:tblGrid>
+      <w:tr>
+        <w:trPr>
+          <w:trHeight w:val="288"/>
+        </w:trPr>
+        <w:tc>
+          <w:tcPr>
+            <w:tcW w:w="1500" w:type="dxa"/>
+            <w:noWrap/>
+            <w:vAlign w:val="bottom"/>
+            <w:hideMark/>
+          </w:tcPr>
+          <w:p>
+            <w:pPr>
+              <w:jc w:val="right"/>
+              <w:rPr>
+                <w:rFonts w:ascii="Calibri" w:eastAsia="Times New Roman" w:hAnsi="Calibri" w:cs="Calibri"/>
+                <w:b/>
+                <w:bCs/>
+                <w:color w:val="000000"/>
+                <w:kern w:val="0"/>
+                <w:sz w:val="22"/>
+                <w:szCs w:val="22"/>
+                <w:lang w:val="en-US"/>
+                <w14:ligatures w14:val="none"/>
+              </w:rPr>
+            </w:pPr>
+            <w:r>
+              <w:rPr>
+                <w:rFonts w:ascii="Calibri" w:eastAsia="Times New Roman" w:hAnsi="Calibri" w:cs="Calibri"/>
+                <w:b/>
+                <w:bCs/>
+                <w:color w:val="000000"/>
+                <w:kern w:val="0"/>
+                <w:sz w:val="22"/>
+                <w:szCs w:val="22"/>
+                <w:lang w:val="en-US"/>
+                <w14:ligatures w14:val="none"/>
+              </w:rPr>
+              <w:t>Commits</w:t>
+            </w:r>
+          </w:p>
+        </w:tc>
+        <w:tc>
+          <w:tcPr>
+            <w:tcW w:w="2700" w:type="dxa"/>
+            <w:noWrap/>
+            <w:vAlign w:val="bottom"/>
+            <w:hideMark/>
+          </w:tcPr>
+          <w:p>
+            <w:pPr>
+              <w:rPr>
+                <w:rFonts w:ascii="Calibri" w:eastAsia="Times New Roman" w:hAnsi="Calibri" w:cs="Calibri"/>
+                <w:b/>
+                <w:bCs/>
+                <w:color w:val="000000"/>
+                <w:kern w:val="0"/>
+                <w:sz w:val="22"/>
+                <w:szCs w:val="22"/>
+                <w:lang w:val="en-US"/>
+                <w14:ligatures w14:val="none"/>
+              </w:rPr>
+            </w:pPr>
+            <w:r>
+              <w:rPr>
+                <w:rFonts w:ascii="Calibri" w:eastAsia="Times New Roman" w:hAnsi="Calibri" w:cs="Calibri"/>
+                <w:b/>
+                <w:bCs/>
+                <w:color w:val="000000"/>
+                <w:kern w:val="0"/>
+                <w:sz w:val="22"/>
+                <w:szCs w:val="22"/>
+                <w:lang w:val="en-US"/>
+                <w14:ligatures w14:val="none"/>
+              </w:rPr>
+              <w:t>Username</w:t>
+            </w:r>
+          </w:p>
+        </w:tc>
+        <w:tc>
+          <w:tcPr>
+            <w:tcW w:w="2862" w:type="dxa"/>
+            <w:noWrap/>
+            <w:vAlign w:val="bottom"/>
+            <w:hideMark/>
+          </w:tcPr>
+          <w:p>
+            <w:pPr>
+              <w:rPr>
+                <w:rFonts w:ascii="Calibri" w:eastAsia="Times New Roman" w:hAnsi="Calibri" w:cs="Calibri"/>
+                <w:b/>
+                <w:bCs/>
+                <w:color w:val="000000"/>
+                <w:kern w:val="0"/>
+                <w:sz w:val="22"/>
+                <w:szCs w:val="22"/>
+                <w:lang w:val="en-US"/>
+                <w14:ligatures w14:val="none"/>
+              </w:rPr>
+            </w:pPr>
+            <w:r>
+              <w:rPr>
+                <w:rFonts w:ascii="Calibri" w:eastAsia="Times New Roman" w:hAnsi="Calibri" w:cs="Calibri"/>
+                <w:b/>
+                <w:bCs/>
+                <w:color w:val="000000"/>
+                <w:kern w:val="0"/>
+                <w:sz w:val="22"/>
+                <w:szCs w:val="22"/>
+                <w:lang w:val="en-US"/>
+                <w14:ligatures w14:val="none"/>
+              </w:rPr>
+              <w:t>Email</w:t>
+            </w:r>
+          </w:p>
+        </w:tc>
+      </w:tr>
+      <w:tr>
+        <w:trPr>
+          <w:trHeight w:val="288"/>
+        </w:trPr>
+        <w:tc>
+          <w:tcPr>
+            <w:tcW w:w="1500" w:type="dxa"/>
+            <w:noWrap/>
+            <w:vAlign w:val="bottom"/>
+            <w:hideMark/>
+          </w:tcPr>
+          <w:p>
+            <w:pPr>
+              <w:jc w:val="right"/>
+              <w:rPr>
+                <w:rFonts w:ascii="Calibri" w:eastAsia="Times New Roman" w:hAnsi="Calibri" w:cs="Calibri"/>
+                <w:color w:val="000000"/>
+                <w:kern w:val="0"/>
+                <w:sz w:val="22"/>
+                <w:szCs w:val="22"/>
+                <w:lang w:val="en-US"/>
+                <w14:ligatures w14:val="none"/>
+              </w:rPr>
+            </w:pPr>
+            <w:r>
+              <w:rPr>
+                <w:rFonts w:ascii="Calibri" w:eastAsia="Times New Roman" w:hAnsi="Calibri" w:cs="Calibri"/>
+                <w:color w:val="000000"/>
+                <w:kern w:val="0"/>
+                <w:sz w:val="22"/>
+                <w:szCs w:val="22"/>
+                <w:lang w:val="en-US"/>
+                <w14:ligatures w14:val="none"/>
+              </w:rPr>
+              <w:t>1</w:t>
+            </w:r>
+            <w:r>
+              <w:rPr>
+                <w:rFonts w:ascii="Calibri" w:eastAsia="Times New Roman" w:hAnsi="Calibri" w:cs="Calibri"/>
+                <w:color w:val="000000"/>
+                <w:kern w:val="0"/>
+                <w:sz w:val="22"/>
+                <w:szCs w:val="22"/>
+                <w:lang w:val="en-US"/>
+                <w14:ligatures w14:val="none"/>
+              </w:rPr>
+              <w:t>4</w:t>
+            </w:r>
+          </w:p>
+        </w:tc>
+        <w:tc>
+          <w:tcPr>
+            <w:tcW w:w="2700" w:type="dxa"/>
+            <w:noWrap/>
+            <w:vAlign w:val="bottom"/>
+            <w:hideMark/>
+          </w:tcPr>
+          <w:p>
+            <w:pPr>
+              <w:rPr>
+                <w:rFonts w:ascii="Calibri" w:eastAsia="Times New Roman" w:hAnsi="Calibri" w:cs="Calibri"/>
+                <w:color w:val="000000"/>
+                <w:kern w:val="0"/>
+                <w:sz w:val="22"/>
+                <w:szCs w:val="22"/>
+                <w:lang w:val="en-US"/>
+                <w14:ligatures w14:val="none"/>
+              </w:rPr>
+            </w:pPr>
+            <w:r>
+              <w:rPr>
+                <w:rFonts w:ascii="Calibri" w:eastAsia="Times New Roman" w:hAnsi="Calibri" w:cs="Calibri"/>
+                <w:color w:val="000000"/>
+                <w:kern w:val="0"/>
+                <w:sz w:val="22"/>
+                <w:szCs w:val="22"/>
+                <w:lang w:val="en-US"/>
+                <w14:ligatures w14:val="none"/>
+              </w:rPr>
+              <w:t>Coud9Abhishek</w:t>
+            </w:r>
+          </w:p>
+        </w:tc>
+        <w:tc>
+          <w:tcPr>
+            <w:tcW w:w="2862" w:type="dxa"/>
+            <w:noWrap/>
+            <w:vAlign w:val="bottom"/>
+            <w:hideMark/>
+          </w:tcPr>
+          <w:p>
+            <w:pPr>
+              <w:rPr>
+                <w:rFonts w:ascii="Calibri" w:eastAsia="Times New Roman" w:hAnsi="Calibri" w:cs="Calibri"/>
+                <w:color w:val="000000"/>
+                <w:kern w:val="0"/>
+                <w:sz w:val="22"/>
+                <w:szCs w:val="22"/>
+                <w:lang w:val="en-US"/>
+                <w14:ligatures w14:val="none"/>
+              </w:rPr>
+            </w:pPr>
+            <w:r>
+              <w:rPr>
+                <w:rFonts w:ascii="Calibri" w:eastAsia="Times New Roman" w:hAnsi="Calibri" w:cs="Calibri"/>
+                <w:color w:val="000000"/>
+                <w:kern w:val="0"/>
+                <w:sz w:val="22"/>
+                <w:szCs w:val="22"/>
+                <w:lang w:val="en-US"/>
+                <w14:ligatures w14:val="none"/>
+              </w:rPr>
+              <w:t>aa25anh@herts.ac.uk</w:t>
+            </w:r>
+          </w:p>
+        </w:tc>
+      </w:tr>
+      <w:tr>
+        <w:trPr>
+          <w:trHeight w:val="288"/>
+        </w:trPr>
+        <w:tc>
+          <w:tcPr>
+            <w:tcW w:w="1500" w:type="dxa"/>
+            <w:noWrap/>
+            <w:vAlign w:val="bottom"/>
+            <w:hideMark/>
+          </w:tcPr>
+          <w:p>
+            <w:pPr>
+              <w:jc w:val="right"/>
+              <w:rPr>
+                <w:rFonts w:ascii="Calibri" w:eastAsia="Times New Roman" w:hAnsi="Calibri" w:cs="Calibri"/>
+                <w:color w:val="000000"/>
+                <w:kern w:val="0"/>
+                <w:sz w:val="22"/>
+                <w:szCs w:val="22"/>
+                <w:lang w:val="en-US"/>
+                <w14:ligatures w14:val="none"/>
+              </w:rPr>
+            </w:pPr>
+            <w:r>
+              <w:rPr>
+                <w:rFonts w:ascii="Calibri" w:eastAsia="Times New Roman" w:hAnsi="Calibri" w:cs="Calibri"/>
+                <w:color w:val="000000"/>
+                <w:kern w:val="0"/>
+                <w:sz w:val="22"/>
+                <w:szCs w:val="22"/>
+                <w:lang w:val="en-US"/>
+                <w14:ligatures w14:val="none"/>
+              </w:rPr>
+              <w:t>3</w:t>
+            </w:r>
+          </w:p>
+        </w:tc>
+        <w:tc>
+          <w:tcPr>
+            <w:tcW w:w="2700" w:type="dxa"/>
+            <w:noWrap/>
+            <w:vAlign w:val="bottom"/>
+            <w:hideMark/>
+          </w:tcPr>
+          <w:p>
+            <w:pPr>
+              <w:rPr>
+                <w:rFonts w:ascii="Calibri" w:eastAsia="Times New Roman" w:hAnsi="Calibri" w:cs="Calibri"/>
+                <w:color w:val="000000"/>
+                <w:kern w:val="0"/>
+                <w:sz w:val="22"/>
+                <w:szCs w:val="22"/>
+                <w:lang w:val="en-US"/>
+                <w14:ligatures w14:val="none"/>
+              </w:rPr>
+            </w:pPr>
+            <w:r>
+              <w:rPr>
+                <w:rFonts w:ascii="Calibri" w:eastAsia="Times New Roman" w:hAnsi="Calibri" w:cs="Calibri"/>
+                <w:color w:val="000000"/>
+                <w:kern w:val="0"/>
+                <w:sz w:val="22"/>
+                <w:szCs w:val="22"/>
+                <w:lang w:val="en-US"/>
+                <w14:ligatures w14:val="none"/>
+              </w:rPr>
+              <w:t>Govardhankk04</w:t>
+            </w:r>
+          </w:p>
+        </w:tc>
+        <w:tc>
+          <w:tcPr>
+            <w:tcW w:w="2862" w:type="dxa"/>
+            <w:noWrap/>
+            <w:vAlign w:val="bottom"/>
+            <w:hideMark/>
+          </w:tcPr>
+          <w:p>
+            <w:pPr>
+              <w:rPr>
+                <w:rFonts w:ascii="Calibri" w:eastAsia="Times New Roman" w:hAnsi="Calibri" w:cs="Calibri"/>
+                <w:color w:val="000000"/>
+                <w:kern w:val="0"/>
+                <w:sz w:val="22"/>
+                <w:szCs w:val="22"/>
+                <w:lang w:val="en-US"/>
+                <w14:ligatures w14:val="none"/>
+              </w:rPr>
+            </w:pPr>
+            <w:r>
+              <w:rPr>
+                <w:rFonts w:ascii="Calibri" w:eastAsia="Times New Roman" w:hAnsi="Calibri" w:cs="Calibri"/>
+                <w:color w:val="000000"/>
+                <w:kern w:val="0"/>
+                <w:sz w:val="22"/>
+                <w:szCs w:val="22"/>
+                <w:lang w:val="en-US"/>
+                <w14:ligatures w14:val="none"/>
+              </w:rPr>
+              <w:t>gk25aai@herts.ac.uk</w:t>
+            </w:r>
+          </w:p>
+        </w:tc>
+      </w:tr>
+      <w:tr>
+        <w:trPr>
+          <w:trHeight w:val="288"/>
+        </w:trPr>
+        <w:tc>
+          <w:tcPr>
+            <w:tcW w:w="1500" w:type="dxa"/>
+            <w:noWrap/>
+            <w:vAlign w:val="bottom"/>
+            <w:hideMark/>
+          </w:tcPr>
+          <w:p>
+            <w:pPr>
+              <w:jc w:val="right"/>
+              <w:rPr>
+                <w:rFonts w:ascii="Calibri" w:eastAsia="Times New Roman" w:hAnsi="Calibri" w:cs="Calibri"/>
+                <w:color w:val="000000"/>
+                <w:kern w:val="0"/>
+                <w:sz w:val="22"/>
+                <w:szCs w:val="22"/>
+                <w:lang w:val="en-US"/>
+                <w14:ligatures w14:val="none"/>
+              </w:rPr>
+            </w:pPr>
+            <w:r>
+              <w:rPr>
+                <w:rFonts w:ascii="Calibri" w:eastAsia="Times New Roman" w:hAnsi="Calibri" w:cs="Calibri"/>
+                <w:color w:val="000000"/>
+                <w:kern w:val="0"/>
+                <w:sz w:val="22"/>
+                <w:szCs w:val="22"/>
+                <w:lang w:val="en-US"/>
+                <w14:ligatures w14:val="none"/>
+              </w:rPr>
+              <w:t>13</w:t>
+            </w:r>
+          </w:p>
+        </w:tc>
+        <w:tc>
+          <w:tcPr>
+            <w:tcW w:w="2700" w:type="dxa"/>
+            <w:noWrap/>
+            <w:vAlign w:val="bottom"/>
+            <w:hideMark/>
+          </w:tcPr>
+          <w:p>
+            <w:pPr>
+              <w:rPr>
+                <w:rFonts w:ascii="Calibri" w:eastAsia="Times New Roman" w:hAnsi="Calibri" w:cs="Calibri"/>
+                <w:color w:val="000000"/>
+                <w:kern w:val="0"/>
+                <w:sz w:val="22"/>
+                <w:szCs w:val="22"/>
+                <w:lang w:val="en-US"/>
+                <w14:ligatures w14:val="none"/>
+              </w:rPr>
+            </w:pPr>
+            <w:proofErr w:type="spellStart"/>
+            <w:r>
+              <w:rPr>
+                <w:rFonts w:ascii="Calibri" w:eastAsia="Times New Roman" w:hAnsi="Calibri" w:cs="Calibri"/>
+                <w:color w:val="000000"/>
+                <w:kern w:val="0"/>
+                <w:sz w:val="22"/>
+                <w:szCs w:val="22"/>
+                <w:lang w:val="en-US"/>
+                <w14:ligatures w14:val="none"/>
+              </w:rPr>
+              <w:t>LeslieLucieKonlack</w:t>
+            </w:r>
+            <w:proofErr w:type="spellEnd"/>
+          </w:p>
+        </w:tc>
+        <w:tc>
+          <w:tcPr>
+            <w:tcW w:w="2862" w:type="dxa"/>
+            <w:noWrap/>
+            <w:vAlign w:val="bottom"/>
+            <w:hideMark/>
+          </w:tcPr>
+          <w:p>
+            <w:pPr>
+              <w:rPr>
+                <w:rFonts w:ascii="Calibri" w:eastAsia="Times New Roman" w:hAnsi="Calibri" w:cs="Calibri"/>
+                <w:color w:val="000000"/>
+                <w:kern w:val="0"/>
+                <w:sz w:val="22"/>
+                <w:szCs w:val="22"/>
+                <w:lang w:val="en-US"/>
+                <w14:ligatures w14:val="none"/>
+              </w:rPr>
+            </w:pPr>
+            <w:r>
+              <w:rPr>
+                <w:rFonts w:ascii="Calibri" w:eastAsia="Times New Roman" w:hAnsi="Calibri" w:cs="Calibri"/>
+                <w:color w:val="000000"/>
+                <w:kern w:val="0"/>
+                <w:sz w:val="22"/>
+                <w:szCs w:val="22"/>
+                <w:lang w:val="en-US"/>
+                <w14:ligatures w14:val="none"/>
+              </w:rPr>
+              <w:t>lk25aan@herts.ac.uk</w:t>
+            </w:r>
+          </w:p>
+        </w:tc>
+      </w:tr>
+      <w:tr>
+        <w:trPr>
+          <w:trHeight w:val="288"/>
+        </w:trPr>
+        <w:tc>
+          <w:tcPr>
+            <w:tcW w:w="1500" w:type="dxa"/>
+            <w:noWrap/>
+            <w:vAlign w:val="bottom"/>
+            <w:hideMark/>
+          </w:tcPr>
+          <w:p>
+            <w:pPr>
+              <w:jc w:val="right"/>
+              <w:rPr>
+                <w:rFonts w:ascii="Calibri" w:eastAsia="Times New Roman" w:hAnsi="Calibri" w:cs="Calibri"/>
+                <w:color w:val="000000"/>
+                <w:kern w:val="0"/>
+                <w:sz w:val="22"/>
+                <w:szCs w:val="22"/>
+                <w:lang w:val="en-US"/>
+                <w14:ligatures w14:val="none"/>
+              </w:rPr>
+            </w:pPr>
+            <w:r>
+              <w:rPr>
+                <w:rFonts w:ascii="Calibri" w:eastAsia="Times New Roman" w:hAnsi="Calibri" w:cs="Calibri"/>
+                <w:color w:val="000000"/>
+                <w:kern w:val="0"/>
+                <w:sz w:val="22"/>
+                <w:szCs w:val="22"/>
+                <w:lang w:val="en-US"/>
+                <w14:ligatures w14:val="none"/>
+              </w:rPr>
+              <w:t>2</w:t>
+            </w:r>
+            <w:r>
+              <w:rPr>
+                <w:rFonts w:ascii="Calibri" w:eastAsia="Times New Roman" w:hAnsi="Calibri" w:cs="Calibri"/>
+                <w:color w:val="000000"/>
+                <w:kern w:val="0"/>
+                <w:sz w:val="22"/>
+                <w:szCs w:val="22"/>
+                <w:lang w:val="en-US"/>
+                <w14:ligatures w14:val="none"/>
+              </w:rPr>
+              <w:t>2</w:t>
+            </w:r>
+          </w:p>
+        </w:tc>
+        <w:tc>
+          <w:tcPr>
+            <w:tcW w:w="2700" w:type="dxa"/>
+            <w:noWrap/>
+            <w:vAlign w:val="bottom"/>
+            <w:hideMark/>
+          </w:tcPr>
+          <w:p>
+            <w:pPr>
+              <w:rPr>
+                <w:rFonts w:ascii="Calibri" w:eastAsia="Times New Roman" w:hAnsi="Calibri" w:cs="Calibri"/>
+                <w:color w:val="000000"/>
+                <w:kern w:val="0"/>
+                <w:sz w:val="22"/>
+                <w:szCs w:val="22"/>
+                <w:lang w:val="en-US"/>
+                <w14:ligatures w14:val="none"/>
+              </w:rPr>
+            </w:pPr>
+            <w:proofErr w:type="spellStart"/>
+            <w:r>
+              <w:rPr>
+                <w:rFonts w:ascii="Calibri" w:eastAsia="Times New Roman" w:hAnsi="Calibri" w:cs="Calibri"/>
+                <w:color w:val="000000"/>
+                <w:kern w:val="0"/>
+                <w:sz w:val="22"/>
+                <w:szCs w:val="22"/>
+                <w:lang w:val="en-US"/>
+                <w14:ligatures w14:val="none"/>
+              </w:rPr>
+              <w:t>NahedulBarChowdhury</w:t>
+            </w:r>
+            <w:proofErr w:type="spellEnd"/>
+          </w:p>
+        </w:tc>
+        <w:tc>
+          <w:tcPr>
+            <w:tcW w:w="2862" w:type="dxa"/>
+            <w:noWrap/>
+            <w:vAlign w:val="bottom"/>
+            <w:hideMark/>
+          </w:tcPr>
+          <w:p>
+            <w:pPr>
+              <w:rPr>
+                <w:rFonts w:ascii="Calibri" w:eastAsia="Times New Roman" w:hAnsi="Calibri" w:cs="Calibri"/>
+                <w:color w:val="000000"/>
+                <w:kern w:val="0"/>
+                <w:sz w:val="22"/>
+                <w:szCs w:val="22"/>
+                <w:lang w:val="en-US"/>
+                <w14:ligatures w14:val="none"/>
+              </w:rPr>
+            </w:pPr>
+            <w:r>
+              <w:rPr>
+                <w:rFonts w:ascii="Calibri" w:eastAsia="Times New Roman" w:hAnsi="Calibri" w:cs="Calibri"/>
+                <w:color w:val="000000"/>
+                <w:kern w:val="0"/>
+                <w:sz w:val="22"/>
+                <w:szCs w:val="22"/>
+                <w:lang w:val="en-US"/>
+                <w14:ligatures w14:val="none"/>
+              </w:rPr>
+              <w:t>mr25aei@herts.ac.uk</w:t>
+            </w:r>
+          </w:p>
+        </w:tc>
+      </w:tr>
+      <w:tr>
+        <w:trPr>
+          <w:trHeight w:val="288"/>
+        </w:trPr>
+        <w:tc>
+          <w:tcPr>
+            <w:tcW w:w="1500" w:type="dxa"/>
+            <w:noWrap/>
+            <w:vAlign w:val="bottom"/>
+            <w:hideMark/>
+          </w:tcPr>
+          <w:p>
+            <w:pPr>
+              <w:jc w:val="right"/>
+              <w:rPr>
+                <w:rFonts w:ascii="Calibri" w:eastAsia="Times New Roman" w:hAnsi="Calibri" w:cs="Calibri"/>
+                <w:color w:val="000000"/>
+                <w:kern w:val="0"/>
+                <w:sz w:val="22"/>
+                <w:szCs w:val="22"/>
+                <w:lang w:val="en-US"/>
+                <w14:ligatures w14:val="none"/>
+              </w:rPr>
+            </w:pPr>
+            <w:r>
+              <w:rPr>
+                <w:rFonts w:ascii="Calibri" w:eastAsia="Times New Roman" w:hAnsi="Calibri" w:cs="Calibri"/>
+                <w:color w:val="000000"/>
+                <w:kern w:val="0"/>
+                <w:sz w:val="22"/>
+                <w:szCs w:val="22"/>
+                <w:lang w:val="en-US"/>
+                <w14:ligatures w14:val="none"/>
+              </w:rPr>
+              <w:t>19</w:t>
+            </w:r>
+          </w:p>
+        </w:tc>
+        <w:tc>
+          <w:tcPr>
+            <w:tcW w:w="2700" w:type="dxa"/>
+            <w:noWrap/>
+            <w:vAlign w:val="bottom"/>
+            <w:hideMark/>
+          </w:tcPr>
+          <w:p>
+            <w:pPr>
+              <w:rPr>
+                <w:rFonts w:ascii="Calibri" w:eastAsia="Times New Roman" w:hAnsi="Calibri" w:cs="Calibri"/>
+                <w:color w:val="000000"/>
+                <w:kern w:val="0"/>
+                <w:sz w:val="22"/>
+                <w:szCs w:val="22"/>
+                <w:lang w:val="en-US"/>
+                <w14:ligatures w14:val="none"/>
+              </w:rPr>
+            </w:pPr>
+            <w:r>
+              <w:rPr>
+                <w:rFonts w:ascii="Calibri" w:eastAsia="Times New Roman" w:hAnsi="Calibri" w:cs="Calibri"/>
+                <w:color w:val="000000"/>
+                <w:kern w:val="0"/>
+                <w:sz w:val="22"/>
+                <w:szCs w:val="22"/>
+                <w:lang w:val="en-US"/>
+                <w14:ligatures w14:val="none"/>
+              </w:rPr>
+              <w:t>zisanahmed1227</w:t>
+            </w:r>
+          </w:p>
+        </w:tc>
+        <w:tc>
+          <w:tcPr>
+            <w:tcW w:w="2862" w:type="dxa"/>
+            <w:noWrap/>
+            <w:vAlign w:val="bottom"/>
+            <w:hideMark/>
+          </w:tcPr>
+          <w:p>
+            <w:pPr>
+              <w:rPr>
+                <w:rFonts w:ascii="Calibri" w:eastAsia="Times New Roman" w:hAnsi="Calibri" w:cs="Calibri"/>
+                <w:color w:val="000000"/>
+                <w:kern w:val="0"/>
+                <w:sz w:val="22"/>
+                <w:szCs w:val="22"/>
+                <w:lang w:val="en-US"/>
+                <w14:ligatures w14:val="none"/>
+              </w:rPr>
+            </w:pPr>
+            <w:r>
+              <w:rPr>
+                <w:rFonts w:ascii="Calibri" w:eastAsia="Times New Roman" w:hAnsi="Calibri" w:cs="Calibri"/>
+                <w:color w:val="000000"/>
+                <w:kern w:val="0"/>
+                <w:sz w:val="22"/>
+                <w:szCs w:val="22"/>
+                <w:lang w:val="en-US"/>
+                <w14:ligatures w14:val="none"/>
+              </w:rPr>
+              <w:t>za25aeq@herts.ac.uk</w:t>
+            </w:r>
+          </w:p>
+        </w:tc>
+      </w:tr>
+    </w:tbl>
+    <w:p>
+      <w:pPr>
+        <w:pStyle w:val="ListParagraph"/>
+      </w:pPr>
     </w:p>
     <w:p>
       <w:pPr>

</xml_diff>

<commit_message>
Used Reference properly in the report doc file.
</commit_message>
<xml_diff>
--- a/7COM1079_Final report_Team_A48.docx
+++ b/7COM1079_Final report_Team_A48.docx
@@ -3527,35 +3527,7 @@
         <w:rPr>
           <w:rFonts w:ascii="Times New Roman" w:eastAsia="Times New Roman" w:hAnsi="Times New Roman" w:cs="Times New Roman"/>
         </w:rPr>
-        <w:t xml:space="preserve"> (2016) says this leads to different problems. For example, Africa </w:t>
-      </w:r>
-      <w:proofErr w:type="gramStart"/>
-      <w:r>
-        <w:rPr>
-          <w:rFonts w:ascii="Times New Roman" w:eastAsia="Times New Roman" w:hAnsi="Times New Roman" w:cs="Times New Roman"/>
-        </w:rPr>
-        <w:t>has to</w:t>
-      </w:r>
-      <w:proofErr w:type="gramEnd"/>
-      <w:r>
-        <w:rPr>
-          <w:rFonts w:ascii="Times New Roman" w:eastAsia="Times New Roman" w:hAnsi="Times New Roman" w:cs="Times New Roman"/>
-        </w:rPr>
-        <w:t xml:space="preserve"> manage fast growth, while Europe </w:t>
-      </w:r>
-      <w:proofErr w:type="gramStart"/>
-      <w:r>
-        <w:rPr>
-          <w:rFonts w:ascii="Times New Roman" w:eastAsia="Times New Roman" w:hAnsi="Times New Roman" w:cs="Times New Roman"/>
-        </w:rPr>
-        <w:t>has to</w:t>
-      </w:r>
-      <w:proofErr w:type="gramEnd"/>
-      <w:r>
-        <w:rPr>
-          <w:rFonts w:ascii="Times New Roman" w:eastAsia="Times New Roman" w:hAnsi="Times New Roman" w:cs="Times New Roman"/>
-        </w:rPr>
-        <w:t xml:space="preserve"> plan for older people. </w:t>
+        <w:t xml:space="preserve"> (2016) says this leads to different problems. For example, Africa has to manage fast growth, while Europe has to plan for older people. </w:t>
       </w:r>
       <w:proofErr w:type="spellStart"/>
       <w:r>
@@ -3698,23 +3670,7 @@
           <w:rFonts w:ascii="Times New Roman" w:eastAsia="Times New Roman" w:hAnsi="Times New Roman" w:cs="Times New Roman"/>
           <w:lang w:val="en-US"/>
         </w:rPr>
-        <w:t xml:space="preserve"> et al., 2020), very few </w:t>
-      </w:r>
-      <w:proofErr w:type="gramStart"/>
-      <w:r>
-        <w:rPr>
-          <w:rFonts w:ascii="Times New Roman" w:eastAsia="Times New Roman" w:hAnsi="Times New Roman" w:cs="Times New Roman"/>
-          <w:lang w:val="en-US"/>
-        </w:rPr>
-        <w:t>actually test</w:t>
-      </w:r>
-      <w:proofErr w:type="gramEnd"/>
-      <w:r>
-        <w:rPr>
-          <w:rFonts w:ascii="Times New Roman" w:eastAsia="Times New Roman" w:hAnsi="Times New Roman" w:cs="Times New Roman"/>
-          <w:lang w:val="en-US"/>
-        </w:rPr>
-        <w:t xml:space="preserve"> whether some regions have a higher share of growing countries than others at present. That’s what makes our question different and worth exploring. Instead of focusing on averages or forecasts, we test if growth status depends on continent using current data and a statistical method. This can support future research on what drives these patterns and </w:t>
+        <w:t xml:space="preserve"> et al., 2020), very few actually test whether some regions have a higher share of growing countries than others at present. That’s what makes our question different and worth exploring. Instead of focusing on averages or forecasts, we test if growth status depends on continent using current data and a statistical method. This can support future research on what drives these patterns and </w:t>
       </w:r>
       <w:proofErr w:type="gramStart"/>
       <w:r>
@@ -3848,7 +3804,59 @@
           <w:color w:val="0F1115"/>
           <w:shd w:val="clear" w:color="auto" w:fill="FFFFFF"/>
         </w:rPr>
-        <w:t>To answer our question, we used a stacked bar chart that shows how many countries are growing on each continent. We also made a contingency table to display the actual numbers. These graphs were created using R and help show the pattern between growth status and continent clearly and directly.</w:t>
+        <w:t xml:space="preserve">To answer our question, we used a stacked bar chart that shows how many countries are growing on each </w:t>
+      </w:r>
+      <w:proofErr w:type="gramStart"/>
+      <w:r>
+        <w:rPr>
+          <w:rFonts w:ascii="Times New Roman" w:hAnsi="Times New Roman" w:cs="Times New Roman"/>
+          <w:color w:val="0F1115"/>
+          <w:shd w:val="clear" w:color="auto" w:fill="FFFFFF"/>
+        </w:rPr>
+        <w:t>continent</w:t>
+      </w:r>
+      <w:r>
+        <w:rPr>
+          <w:rFonts w:ascii="Times New Roman" w:hAnsi="Times New Roman" w:cs="Times New Roman"/>
+          <w:color w:val="0F1115"/>
+          <w:shd w:val="clear" w:color="auto" w:fill="FFFFFF"/>
+        </w:rPr>
+        <w:t>(</w:t>
+      </w:r>
+      <w:proofErr w:type="gramEnd"/>
+      <w:r>
+        <w:rPr>
+          <w:rFonts w:ascii="Times New Roman" w:eastAsia="Times New Roman" w:hAnsi="Times New Roman" w:cs="Times New Roman"/>
+        </w:rPr>
+        <w:t>Asadullah Creative</w:t>
+      </w:r>
+      <w:r>
+        <w:rPr>
+          <w:rFonts w:ascii="Times New Roman" w:eastAsia="Times New Roman" w:hAnsi="Times New Roman" w:cs="Times New Roman"/>
+        </w:rPr>
+        <w:t xml:space="preserve">, </w:t>
+      </w:r>
+      <w:r>
+        <w:rPr>
+          <w:rFonts w:ascii="Times New Roman" w:eastAsia="Times New Roman" w:hAnsi="Times New Roman" w:cs="Times New Roman"/>
+        </w:rPr>
+        <w:t>2024</w:t>
+      </w:r>
+      <w:r>
+        <w:rPr>
+          <w:rFonts w:ascii="Times New Roman" w:hAnsi="Times New Roman" w:cs="Times New Roman"/>
+          <w:color w:val="0F1115"/>
+          <w:shd w:val="clear" w:color="auto" w:fill="FFFFFF"/>
+        </w:rPr>
+        <w:t>)</w:t>
+      </w:r>
+      <w:r>
+        <w:rPr>
+          <w:rFonts w:ascii="Times New Roman" w:hAnsi="Times New Roman" w:cs="Times New Roman"/>
+          <w:color w:val="0F1115"/>
+          <w:shd w:val="clear" w:color="auto" w:fill="FFFFFF"/>
+        </w:rPr>
+        <w:t>. We also made a contingency table to display the actual numbers. These graphs were created using R and help show the pattern between growth status and continent clearly and directly.</w:t>
       </w:r>
     </w:p>
     <w:p>
@@ -5503,7 +5511,14 @@
         <w:rPr>
           <w:rFonts w:ascii="Times New Roman" w:eastAsia="Times New Roman" w:hAnsi="Times New Roman" w:cs="Times New Roman"/>
         </w:rPr>
-        <w:t>ed since almost every country there is growing. The table gives exact numbers so we can back up what we see in the chart with real data.</w:t>
+        <w:t xml:space="preserve">ed since almost every country </w:t>
+      </w:r>
+      <w:r>
+        <w:rPr>
+          <w:rFonts w:ascii="Times New Roman" w:eastAsia="Times New Roman" w:hAnsi="Times New Roman" w:cs="Times New Roman"/>
+        </w:rPr>
+        <w:lastRenderedPageBreak/>
+        <w:t>there is growing. The table gives exact numbers so we can back up what we see in the chart with real data.</w:t>
       </w:r>
     </w:p>
     <w:p>
@@ -5576,7 +5591,47 @@
         <w:rPr>
           <w:rFonts w:ascii="Times New Roman" w:eastAsia="Times New Roman" w:hAnsi="Times New Roman" w:cs="Times New Roman"/>
         </w:rPr>
-        <w:t>Looking at the chart, we saw Africa had the highest growth, with 56 out of 58 countries increasing. Europe was the lowest, with only 19 out of 47 growing. As we move across the continents, the numbers drop. This makes it clear that population growth depends a lot on continent.</w:t>
+        <w:t>Looking at the chart, we saw Africa had the highest growth, with 56 out of 58 countries increasing. Europe was the lowest, with only 19 out of 47 growing. As we move across the continents, the numbers drop. This makes it clear that population growth depends a lot on continent</w:t>
+      </w:r>
+      <w:r>
+        <w:rPr>
+          <w:rFonts w:ascii="Times New Roman" w:hAnsi="Times New Roman" w:cs="Times New Roman"/>
+          <w:color w:val="0F1115"/>
+          <w:shd w:val="clear" w:color="auto" w:fill="FFFFFF"/>
+        </w:rPr>
+        <w:t>(</w:t>
+      </w:r>
+      <w:r>
+        <w:rPr>
+          <w:rFonts w:ascii="Times New Roman" w:eastAsia="Times New Roman" w:hAnsi="Times New Roman" w:cs="Times New Roman"/>
+        </w:rPr>
+        <w:t>Asadullah Creative</w:t>
+      </w:r>
+      <w:r>
+        <w:rPr>
+          <w:rFonts w:ascii="Times New Roman" w:eastAsia="Times New Roman" w:hAnsi="Times New Roman" w:cs="Times New Roman"/>
+        </w:rPr>
+        <w:t xml:space="preserve">, </w:t>
+      </w:r>
+      <w:r>
+        <w:rPr>
+          <w:rFonts w:ascii="Times New Roman" w:eastAsia="Times New Roman" w:hAnsi="Times New Roman" w:cs="Times New Roman"/>
+        </w:rPr>
+        <w:t>2024</w:t>
+      </w:r>
+      <w:r>
+        <w:rPr>
+          <w:rFonts w:ascii="Times New Roman" w:hAnsi="Times New Roman" w:cs="Times New Roman"/>
+          <w:color w:val="0F1115"/>
+          <w:shd w:val="clear" w:color="auto" w:fill="FFFFFF"/>
+        </w:rPr>
+        <w:t>)</w:t>
+      </w:r>
+      <w:r>
+        <w:rPr>
+          <w:rFonts w:ascii="Times New Roman" w:eastAsia="Times New Roman" w:hAnsi="Times New Roman" w:cs="Times New Roman"/>
+        </w:rPr>
+        <w:t>.</w:t>
       </w:r>
     </w:p>
     <w:p>
@@ -6401,6 +6456,7 @@
           <w:bCs/>
           <w:lang w:val="en-US"/>
         </w:rPr>
+        <w:lastRenderedPageBreak/>
         <w:t>Conclusion:</w:t>
       </w:r>
       <w:r>
@@ -6443,15 +6499,7 @@
           <w:rFonts w:ascii="Times New Roman" w:eastAsia="Times New Roman" w:hAnsi="Times New Roman" w:cs="Times New Roman"/>
           <w:lang w:val="en-US"/>
         </w:rPr>
-        <w:t xml:space="preserve">, we reject the </w:t>
-      </w:r>
-      <w:r>
-        <w:rPr>
-          <w:rFonts w:ascii="Times New Roman" w:eastAsia="Times New Roman" w:hAnsi="Times New Roman" w:cs="Times New Roman"/>
-          <w:lang w:val="en-US"/>
-        </w:rPr>
-        <w:lastRenderedPageBreak/>
-        <w:t xml:space="preserve">null hypothesis indicating that the differences in population growth across continents are not </w:t>
+        <w:t xml:space="preserve">, we reject the null hypothesis indicating that the differences in population growth across continents are not </w:t>
       </w:r>
       <w:r>
         <w:rPr>
@@ -33125,6 +33173,7 @@
   <w:style w:type="character" w:default="1" w:styleId="DefaultParagraphFont">
     <w:name w:val="Default Paragraph Font"/>
     <w:uiPriority w:val="1"/>
+    <w:semiHidden/>
     <w:unhideWhenUsed/>
   </w:style>
   <w:style w:type="table" w:default="1" w:styleId="TableNormal">

</xml_diff>

<commit_message>
Worked on the final structure of the final report
</commit_message>
<xml_diff>
--- a/7COM1079_Final report_Team_A48.docx
+++ b/7COM1079_Final report_Team_A48.docx
@@ -6594,38 +6594,24 @@
     </w:p>
     <w:p>
       <w:pPr>
+        <w:pStyle w:val="Heading2"/>
         <w:ind w:left="1440"/>
         <w:rPr>
-          <w:rFonts w:ascii="Times New Roman" w:eastAsia="Times New Roman" w:hAnsi="Times New Roman" w:cs="Times New Roman"/>
-        </w:rPr>
-      </w:pPr>
-      <w:r>
-        <w:rPr>
-          <w:rFonts w:ascii="Times New Roman" w:eastAsia="Times New Roman" w:hAnsi="Times New Roman" w:cs="Times New Roman"/>
-        </w:rPr>
-        <w:t xml:space="preserve">We worked </w:t>
-      </w:r>
-      <w:r>
-        <w:rPr>
-          <w:rFonts w:ascii="Times New Roman" w:eastAsia="Times New Roman" w:hAnsi="Times New Roman" w:cs="Times New Roman"/>
-        </w:rPr>
-        <w:t>well</w:t>
-      </w:r>
-      <w:r>
-        <w:rPr>
-          <w:rFonts w:ascii="Times New Roman" w:eastAsia="Times New Roman" w:hAnsi="Times New Roman" w:cs="Times New Roman"/>
-        </w:rPr>
-        <w:t xml:space="preserve"> together as a team throughout this project. While each person took the lead on a part, we still did everything together by sharing ideas and supporting each other. Figuring out the data and choosing the test was a shared task. Our meetings helped us stay on track, and using GitHub made collaboration smooth. Once we found our flow, the analysis became easier. Good planning, teamwork, and constant communication made the project a success.</w:t>
-      </w:r>
-    </w:p>
-    <w:p>
-      <w:pPr>
-        <w:pStyle w:val="ListParagraph"/>
-        <w:ind w:left="1440"/>
-        <w:rPr>
-          <w:rFonts w:ascii="Times New Roman" w:eastAsia="Times New Roman" w:hAnsi="Times New Roman" w:cs="Times New Roman"/>
-        </w:rPr>
-      </w:pPr>
+          <w:rFonts w:eastAsia="Times New Roman" w:cs="Times New Roman"/>
+          <w:color w:val="auto"/>
+          <w:sz w:val="24"/>
+          <w:szCs w:val="24"/>
+        </w:rPr>
+      </w:pPr>
+      <w:r>
+        <w:rPr>
+          <w:rFonts w:eastAsia="Times New Roman" w:cs="Times New Roman"/>
+          <w:color w:val="auto"/>
+          <w:sz w:val="24"/>
+          <w:szCs w:val="24"/>
+        </w:rPr>
+        <w:t>Our team worked effectively, with each person leading a section but contributing across tasks. A key strength was our communication: meetings kept us aligned, and GitHub prevented version issues. We collaborated well when selecting the statistical test. However, we could improve by setting clearer deadlines earlier, as we became more efficient after finding our rhythm. In future projects, responsibilities and timelines sooner would strengthen consistency. Overall, the teamwork and shared support made the project successful.</w:t>
+      </w:r>
     </w:p>
     <w:p>
       <w:pPr>
@@ -6958,7 +6944,7 @@
         <w:rPr>
           <w:rFonts w:ascii="Times New Roman" w:eastAsia="Times New Roman" w:hAnsi="Times New Roman" w:cs="Times New Roman"/>
         </w:rPr>
-        <w:t>Overall, the project was successful. We developed a clear research question, analysed the dataset effectively and produced meaningful results. Working together strengthened our technical and organisational skills. Although challenges occurred, the final output reflected good collaboration and a solid understanding of our analysis techniques.</w:t>
+        <w:t>The project demonstrated strong analytical thinking and effective collaboration. Our research question was clear, and the analysis produced meaningful results. Early progress was slower, but our workflow improved with better organisation. Overall, the project met its objectives and reflected a solid, well-reasoned approach to data analysis in a consistent manner.</w:t>
       </w:r>
     </w:p>
     <w:p>

</xml_diff>

<commit_message>
Using referance in the doc file properly
</commit_message>
<xml_diff>
--- a/7COM1079_Final report_Team_A48.docx
+++ b/7COM1079_Final report_Team_A48.docx
@@ -607,7 +607,7 @@
     <w:sdt>
       <w:sdtPr>
         <w:rPr>
-          <w:rFonts w:eastAsiaTheme="minorHAnsi" w:cs="Times New Roman"/>
+          <w:rFonts w:asciiTheme="minorHAnsi" w:eastAsiaTheme="minorHAnsi" w:hAnsiTheme="minorHAnsi" w:cs="Times New Roman"/>
           <w:color w:val="auto"/>
           <w:kern w:val="2"/>
           <w:sz w:val="24"/>
@@ -3674,35 +3674,7 @@
         <w:rPr>
           <w:rFonts w:ascii="Times New Roman" w:eastAsia="Times New Roman" w:hAnsi="Times New Roman" w:cs="Times New Roman"/>
         </w:rPr>
-        <w:t xml:space="preserve"> (2016) says this leads to different problems. For example, Africa </w:t>
-      </w:r>
-      <w:proofErr w:type="gramStart"/>
-      <w:r>
-        <w:rPr>
-          <w:rFonts w:ascii="Times New Roman" w:eastAsia="Times New Roman" w:hAnsi="Times New Roman" w:cs="Times New Roman"/>
-        </w:rPr>
-        <w:t>has to</w:t>
-      </w:r>
-      <w:proofErr w:type="gramEnd"/>
-      <w:r>
-        <w:rPr>
-          <w:rFonts w:ascii="Times New Roman" w:eastAsia="Times New Roman" w:hAnsi="Times New Roman" w:cs="Times New Roman"/>
-        </w:rPr>
-        <w:t xml:space="preserve"> manage fast growth, while Europe </w:t>
-      </w:r>
-      <w:proofErr w:type="gramStart"/>
-      <w:r>
-        <w:rPr>
-          <w:rFonts w:ascii="Times New Roman" w:eastAsia="Times New Roman" w:hAnsi="Times New Roman" w:cs="Times New Roman"/>
-        </w:rPr>
-        <w:t>has to</w:t>
-      </w:r>
-      <w:proofErr w:type="gramEnd"/>
-      <w:r>
-        <w:rPr>
-          <w:rFonts w:ascii="Times New Roman" w:eastAsia="Times New Roman" w:hAnsi="Times New Roman" w:cs="Times New Roman"/>
-        </w:rPr>
-        <w:t xml:space="preserve"> plan for older people. </w:t>
+        <w:t xml:space="preserve"> (2016) says this leads to different problems. For example, Africa has to manage fast growth, while Europe has to plan for older people. </w:t>
       </w:r>
       <w:proofErr w:type="spellStart"/>
       <w:r>
@@ -3836,23 +3808,7 @@
           <w:rFonts w:ascii="Times New Roman" w:eastAsia="Times New Roman" w:hAnsi="Times New Roman" w:cs="Times New Roman"/>
           <w:lang w:val="en-US"/>
         </w:rPr>
-        <w:t xml:space="preserve"> et al., 2020), very few </w:t>
-      </w:r>
-      <w:proofErr w:type="gramStart"/>
-      <w:r>
-        <w:rPr>
-          <w:rFonts w:ascii="Times New Roman" w:eastAsia="Times New Roman" w:hAnsi="Times New Roman" w:cs="Times New Roman"/>
-          <w:lang w:val="en-US"/>
-        </w:rPr>
-        <w:t>actually test</w:t>
-      </w:r>
-      <w:proofErr w:type="gramEnd"/>
-      <w:r>
-        <w:rPr>
-          <w:rFonts w:ascii="Times New Roman" w:eastAsia="Times New Roman" w:hAnsi="Times New Roman" w:cs="Times New Roman"/>
-          <w:lang w:val="en-US"/>
-        </w:rPr>
-        <w:t xml:space="preserve"> whether some regions have a higher share of growing countries than others at present. That’s what makes our question different and worth exploring. Instead of focusing on averages or forecasts, we test if growth status depends on continent using current data and a statistical method. This can support future research on what drives these patterns and </w:t>
+        <w:t xml:space="preserve"> et al., 2020), very few actually test whether some regions have a higher share of growing countries than others at present. That’s what makes our question different and worth exploring. Instead of focusing on averages or forecasts, we test if growth status depends on continent using current data and a statistical method. This can support future research on what drives these patterns and </w:t>
       </w:r>
       <w:proofErr w:type="gramStart"/>
       <w:r>
@@ -3954,7 +3910,59 @@
           <w:color w:val="0F1115"/>
           <w:shd w:val="clear" w:color="auto" w:fill="FFFFFF"/>
         </w:rPr>
-        <w:t>To answer our question, we used a stacked bar chart that shows how many countries are growing on each continent. We also made a contingency table to display the actual numbers. These graphs were created using R and help show the pattern between growth status and continent clearly and directly.</w:t>
+        <w:t xml:space="preserve">To answer our question, we used a stacked bar chart that shows how many countries are growing on each </w:t>
+      </w:r>
+      <w:proofErr w:type="gramStart"/>
+      <w:r>
+        <w:rPr>
+          <w:rFonts w:ascii="Times New Roman" w:hAnsi="Times New Roman" w:cs="Times New Roman"/>
+          <w:color w:val="0F1115"/>
+          <w:shd w:val="clear" w:color="auto" w:fill="FFFFFF"/>
+        </w:rPr>
+        <w:t>continent</w:t>
+      </w:r>
+      <w:r>
+        <w:rPr>
+          <w:rFonts w:ascii="Times New Roman" w:hAnsi="Times New Roman" w:cs="Times New Roman"/>
+          <w:color w:val="0F1115"/>
+          <w:shd w:val="clear" w:color="auto" w:fill="FFFFFF"/>
+        </w:rPr>
+        <w:t>(</w:t>
+      </w:r>
+      <w:proofErr w:type="gramEnd"/>
+      <w:r>
+        <w:rPr>
+          <w:rFonts w:ascii="Times New Roman" w:eastAsia="Times New Roman" w:hAnsi="Times New Roman" w:cs="Times New Roman"/>
+        </w:rPr>
+        <w:t>Asadullah Creative</w:t>
+      </w:r>
+      <w:r>
+        <w:rPr>
+          <w:rFonts w:ascii="Times New Roman" w:eastAsia="Times New Roman" w:hAnsi="Times New Roman" w:cs="Times New Roman"/>
+        </w:rPr>
+        <w:t xml:space="preserve">, </w:t>
+      </w:r>
+      <w:r>
+        <w:rPr>
+          <w:rFonts w:ascii="Times New Roman" w:eastAsia="Times New Roman" w:hAnsi="Times New Roman" w:cs="Times New Roman"/>
+        </w:rPr>
+        <w:t>2024</w:t>
+      </w:r>
+      <w:r>
+        <w:rPr>
+          <w:rFonts w:ascii="Times New Roman" w:hAnsi="Times New Roman" w:cs="Times New Roman"/>
+          <w:color w:val="0F1115"/>
+          <w:shd w:val="clear" w:color="auto" w:fill="FFFFFF"/>
+        </w:rPr>
+        <w:t>)</w:t>
+      </w:r>
+      <w:r>
+        <w:rPr>
+          <w:rFonts w:ascii="Times New Roman" w:hAnsi="Times New Roman" w:cs="Times New Roman"/>
+          <w:color w:val="0F1115"/>
+          <w:shd w:val="clear" w:color="auto" w:fill="FFFFFF"/>
+        </w:rPr>
+        <w:t>. We also made a contingency table to display the actual numbers. These graphs were created using R and help show the pattern between growth status and continent clearly and directly.</w:t>
       </w:r>
     </w:p>
     <w:p>
@@ -5603,7 +5611,55 @@
         <w:rPr>
           <w:rFonts w:ascii="Times New Roman" w:eastAsia="Times New Roman" w:hAnsi="Times New Roman" w:cs="Times New Roman"/>
         </w:rPr>
-        <w:t>ed since almost every country there is growing. The table gives exact numbers so we can back up what we see in the chart with real data.</w:t>
+        <w:t xml:space="preserve">ed since almost every country there is growing. The table gives exact numbers so we can back up what we see in the chart with real </w:t>
+      </w:r>
+      <w:proofErr w:type="gramStart"/>
+      <w:r>
+        <w:rPr>
+          <w:rFonts w:ascii="Times New Roman" w:eastAsia="Times New Roman" w:hAnsi="Times New Roman" w:cs="Times New Roman"/>
+        </w:rPr>
+        <w:t>data</w:t>
+      </w:r>
+      <w:r>
+        <w:rPr>
+          <w:rFonts w:ascii="Times New Roman" w:hAnsi="Times New Roman" w:cs="Times New Roman"/>
+          <w:color w:val="0F1115"/>
+          <w:shd w:val="clear" w:color="auto" w:fill="FFFFFF"/>
+        </w:rPr>
+        <w:t>(</w:t>
+      </w:r>
+      <w:proofErr w:type="gramEnd"/>
+      <w:r>
+        <w:rPr>
+          <w:rFonts w:ascii="Times New Roman" w:eastAsia="Times New Roman" w:hAnsi="Times New Roman" w:cs="Times New Roman"/>
+        </w:rPr>
+        <w:t>Asadullah Creative</w:t>
+      </w:r>
+      <w:r>
+        <w:rPr>
+          <w:rFonts w:ascii="Times New Roman" w:eastAsia="Times New Roman" w:hAnsi="Times New Roman" w:cs="Times New Roman"/>
+        </w:rPr>
+        <w:t xml:space="preserve">, </w:t>
+      </w:r>
+      <w:r>
+        <w:rPr>
+          <w:rFonts w:ascii="Times New Roman" w:eastAsia="Times New Roman" w:hAnsi="Times New Roman" w:cs="Times New Roman"/>
+        </w:rPr>
+        <w:t>2024</w:t>
+      </w:r>
+      <w:r>
+        <w:rPr>
+          <w:rFonts w:ascii="Times New Roman" w:hAnsi="Times New Roman" w:cs="Times New Roman"/>
+          <w:color w:val="0F1115"/>
+          <w:shd w:val="clear" w:color="auto" w:fill="FFFFFF"/>
+        </w:rPr>
+        <w:t>)</w:t>
+      </w:r>
+      <w:r>
+        <w:rPr>
+          <w:rFonts w:ascii="Times New Roman" w:eastAsia="Times New Roman" w:hAnsi="Times New Roman" w:cs="Times New Roman"/>
+        </w:rPr>
+        <w:t>.</w:t>
       </w:r>
     </w:p>
     <w:p>
@@ -5668,7 +5724,47 @@
         <w:rPr>
           <w:rFonts w:ascii="Times New Roman" w:eastAsia="Times New Roman" w:hAnsi="Times New Roman" w:cs="Times New Roman"/>
         </w:rPr>
-        <w:t>Looking at the chart, we saw Africa had the highest growth, with 56 out of 58 countries increasing. Europe was the lowest, with only 19 out of 47 growing. As we move across the continents, the numbers drop. This makes it clear that population growth depends a lot on continent.</w:t>
+        <w:t>Looking at the chart, we saw Africa had the highest growth, with 56 out of 58 countries increasing. Europe was the lowest, with only 19 out of 47 growing. As we move across the continents, the numbers drop</w:t>
+      </w:r>
+      <w:r>
+        <w:rPr>
+          <w:rFonts w:ascii="Times New Roman" w:hAnsi="Times New Roman" w:cs="Times New Roman"/>
+          <w:color w:val="0F1115"/>
+          <w:shd w:val="clear" w:color="auto" w:fill="FFFFFF"/>
+        </w:rPr>
+        <w:t>(</w:t>
+      </w:r>
+      <w:r>
+        <w:rPr>
+          <w:rFonts w:ascii="Times New Roman" w:eastAsia="Times New Roman" w:hAnsi="Times New Roman" w:cs="Times New Roman"/>
+        </w:rPr>
+        <w:t>Asadullah Creative</w:t>
+      </w:r>
+      <w:r>
+        <w:rPr>
+          <w:rFonts w:ascii="Times New Roman" w:eastAsia="Times New Roman" w:hAnsi="Times New Roman" w:cs="Times New Roman"/>
+        </w:rPr>
+        <w:t xml:space="preserve">, </w:t>
+      </w:r>
+      <w:r>
+        <w:rPr>
+          <w:rFonts w:ascii="Times New Roman" w:eastAsia="Times New Roman" w:hAnsi="Times New Roman" w:cs="Times New Roman"/>
+        </w:rPr>
+        <w:t>2024</w:t>
+      </w:r>
+      <w:r>
+        <w:rPr>
+          <w:rFonts w:ascii="Times New Roman" w:hAnsi="Times New Roman" w:cs="Times New Roman"/>
+          <w:color w:val="0F1115"/>
+          <w:shd w:val="clear" w:color="auto" w:fill="FFFFFF"/>
+        </w:rPr>
+        <w:t>)</w:t>
+      </w:r>
+      <w:r>
+        <w:rPr>
+          <w:rFonts w:ascii="Times New Roman" w:eastAsia="Times New Roman" w:hAnsi="Times New Roman" w:cs="Times New Roman"/>
+        </w:rPr>
+        <w:t>. This makes it clear that population growth depends a lot on continent.</w:t>
       </w:r>
     </w:p>
     <w:p>

</xml_diff>

<commit_message>
Final Team Report Doc
</commit_message>
<xml_diff>
--- a/7COM1079_Final report_Team_A48.docx
+++ b/7COM1079_Final report_Team_A48.docx
@@ -607,7 +607,7 @@
     <w:sdt>
       <w:sdtPr>
         <w:rPr>
-          <w:rFonts w:asciiTheme="minorHAnsi" w:eastAsiaTheme="minorHAnsi" w:hAnsiTheme="minorHAnsi" w:cs="Times New Roman"/>
+          <w:rFonts w:eastAsiaTheme="minorHAnsi" w:cs="Times New Roman"/>
           <w:color w:val="auto"/>
           <w:kern w:val="2"/>
           <w:sz w:val="24"/>
@@ -3674,7 +3674,35 @@
         <w:rPr>
           <w:rFonts w:ascii="Times New Roman" w:eastAsia="Times New Roman" w:hAnsi="Times New Roman" w:cs="Times New Roman"/>
         </w:rPr>
-        <w:t xml:space="preserve"> (2016) says this leads to different problems. For example, Africa has to manage fast growth, while Europe has to plan for older people. </w:t>
+        <w:t xml:space="preserve"> (2016) says this leads to different problems. For example, Africa </w:t>
+      </w:r>
+      <w:proofErr w:type="gramStart"/>
+      <w:r>
+        <w:rPr>
+          <w:rFonts w:ascii="Times New Roman" w:eastAsia="Times New Roman" w:hAnsi="Times New Roman" w:cs="Times New Roman"/>
+        </w:rPr>
+        <w:t>has to</w:t>
+      </w:r>
+      <w:proofErr w:type="gramEnd"/>
+      <w:r>
+        <w:rPr>
+          <w:rFonts w:ascii="Times New Roman" w:eastAsia="Times New Roman" w:hAnsi="Times New Roman" w:cs="Times New Roman"/>
+        </w:rPr>
+        <w:t xml:space="preserve"> manage fast growth, while Europe </w:t>
+      </w:r>
+      <w:proofErr w:type="gramStart"/>
+      <w:r>
+        <w:rPr>
+          <w:rFonts w:ascii="Times New Roman" w:eastAsia="Times New Roman" w:hAnsi="Times New Roman" w:cs="Times New Roman"/>
+        </w:rPr>
+        <w:t>has to</w:t>
+      </w:r>
+      <w:proofErr w:type="gramEnd"/>
+      <w:r>
+        <w:rPr>
+          <w:rFonts w:ascii="Times New Roman" w:eastAsia="Times New Roman" w:hAnsi="Times New Roman" w:cs="Times New Roman"/>
+        </w:rPr>
+        <w:t xml:space="preserve"> plan for older people. </w:t>
       </w:r>
       <w:proofErr w:type="spellStart"/>
       <w:r>
@@ -3808,7 +3836,7 @@
           <w:rFonts w:ascii="Times New Roman" w:eastAsia="Times New Roman" w:hAnsi="Times New Roman" w:cs="Times New Roman"/>
           <w:lang w:val="en-US"/>
         </w:rPr>
-        <w:t xml:space="preserve"> et al., 2020), very few actually test whether some regions have a higher share of growing countries than others at present. That’s what makes our question different and worth exploring. Instead of focusing on averages or forecasts, we test if growth status depends on continent using current data and a statistical method. This can support future research on what drives these patterns and </w:t>
+        <w:t xml:space="preserve"> et al., 2020), very few </w:t>
       </w:r>
       <w:proofErr w:type="gramStart"/>
       <w:r>
@@ -3816,6 +3844,22 @@
           <w:rFonts w:ascii="Times New Roman" w:eastAsia="Times New Roman" w:hAnsi="Times New Roman" w:cs="Times New Roman"/>
           <w:lang w:val="en-US"/>
         </w:rPr>
+        <w:t>actually test</w:t>
+      </w:r>
+      <w:proofErr w:type="gramEnd"/>
+      <w:r>
+        <w:rPr>
+          <w:rFonts w:ascii="Times New Roman" w:eastAsia="Times New Roman" w:hAnsi="Times New Roman" w:cs="Times New Roman"/>
+          <w:lang w:val="en-US"/>
+        </w:rPr>
+        <w:t xml:space="preserve"> whether some regions have a higher share of growing countries than others at present. That’s what makes our question different and worth exploring. Instead of focusing on averages or forecasts, we test if growth status depends on continent using current data and a statistical method. This can support future research on what drives these patterns and </w:t>
+      </w:r>
+      <w:proofErr w:type="gramStart"/>
+      <w:r>
+        <w:rPr>
+          <w:rFonts w:ascii="Times New Roman" w:eastAsia="Times New Roman" w:hAnsi="Times New Roman" w:cs="Times New Roman"/>
+          <w:lang w:val="en-US"/>
+        </w:rPr>
         <w:t>help</w:t>
       </w:r>
       <w:proofErr w:type="gramEnd"/>
@@ -3897,82 +3941,29 @@
     </w:p>
     <w:p>
       <w:pPr>
+        <w:keepNext/>
         <w:ind w:left="1440"/>
+        <w:rPr>
+          <w:rFonts w:ascii="Times New Roman" w:hAnsi="Times New Roman" w:cs="Times New Roman"/>
+        </w:rPr>
+      </w:pPr>
+      <w:r>
         <w:rPr>
           <w:rFonts w:ascii="Times New Roman" w:hAnsi="Times New Roman" w:cs="Times New Roman"/>
           <w:color w:val="0F1115"/>
           <w:shd w:val="clear" w:color="auto" w:fill="FFFFFF"/>
         </w:rPr>
-      </w:pPr>
+        <w:t xml:space="preserve">To answer our question, we used a stacked bar chart that shows how many countries are growing on each continent (Shehbaz, 2025). We also made a contingency table to display the actual numbers. These graphs were created using R and help show the pattern between growth status and continent clearly </w:t>
+      </w:r>
       <w:r>
         <w:rPr>
           <w:rFonts w:ascii="Times New Roman" w:hAnsi="Times New Roman" w:cs="Times New Roman"/>
           <w:color w:val="0F1115"/>
           <w:shd w:val="clear" w:color="auto" w:fill="FFFFFF"/>
         </w:rPr>
-        <w:t xml:space="preserve">To answer our question, we used a stacked bar chart that shows how many countries are growing on each </w:t>
-      </w:r>
-      <w:proofErr w:type="gramStart"/>
-      <w:r>
-        <w:rPr>
-          <w:rFonts w:ascii="Times New Roman" w:hAnsi="Times New Roman" w:cs="Times New Roman"/>
-          <w:color w:val="0F1115"/>
-          <w:shd w:val="clear" w:color="auto" w:fill="FFFFFF"/>
-        </w:rPr>
-        <w:t>continent</w:t>
-      </w:r>
-      <w:r>
-        <w:rPr>
-          <w:rFonts w:ascii="Times New Roman" w:hAnsi="Times New Roman" w:cs="Times New Roman"/>
-          <w:color w:val="0F1115"/>
-          <w:shd w:val="clear" w:color="auto" w:fill="FFFFFF"/>
-        </w:rPr>
-        <w:t>(</w:t>
-      </w:r>
-      <w:proofErr w:type="gramEnd"/>
-      <w:r>
-        <w:rPr>
-          <w:rFonts w:ascii="Times New Roman" w:eastAsia="Times New Roman" w:hAnsi="Times New Roman" w:cs="Times New Roman"/>
-        </w:rPr>
-        <w:t>Asadullah Creative</w:t>
-      </w:r>
-      <w:r>
-        <w:rPr>
-          <w:rFonts w:ascii="Times New Roman" w:eastAsia="Times New Roman" w:hAnsi="Times New Roman" w:cs="Times New Roman"/>
-        </w:rPr>
-        <w:t xml:space="preserve">, </w:t>
-      </w:r>
-      <w:r>
-        <w:rPr>
-          <w:rFonts w:ascii="Times New Roman" w:eastAsia="Times New Roman" w:hAnsi="Times New Roman" w:cs="Times New Roman"/>
-        </w:rPr>
-        <w:t>2024</w:t>
-      </w:r>
-      <w:r>
-        <w:rPr>
-          <w:rFonts w:ascii="Times New Roman" w:hAnsi="Times New Roman" w:cs="Times New Roman"/>
-          <w:color w:val="0F1115"/>
-          <w:shd w:val="clear" w:color="auto" w:fill="FFFFFF"/>
-        </w:rPr>
-        <w:t>)</w:t>
-      </w:r>
-      <w:r>
-        <w:rPr>
-          <w:rFonts w:ascii="Times New Roman" w:hAnsi="Times New Roman" w:cs="Times New Roman"/>
-          <w:color w:val="0F1115"/>
-          <w:shd w:val="clear" w:color="auto" w:fill="FFFFFF"/>
-        </w:rPr>
-        <w:t>. We also made a contingency table to display the actual numbers. These graphs were created using R and help show the pattern between growth status and continent clearly and directly.</w:t>
-      </w:r>
-    </w:p>
-    <w:p>
-      <w:pPr>
-        <w:keepNext/>
-        <w:ind w:left="1440"/>
-        <w:rPr>
-          <w:rFonts w:ascii="Times New Roman" w:hAnsi="Times New Roman" w:cs="Times New Roman"/>
-        </w:rPr>
-      </w:pPr>
+        <w:lastRenderedPageBreak/>
+        <w:t>and directly.</w:t>
+      </w:r>
       <w:r>
         <w:rPr>
           <w:rFonts w:ascii="Times New Roman" w:hAnsi="Times New Roman" w:cs="Times New Roman"/>
@@ -3980,7 +3971,6 @@
           <w:color w:val="0F1115"/>
           <w:shd w:val="clear" w:color="auto" w:fill="FFFFFF"/>
         </w:rPr>
-        <w:lastRenderedPageBreak/>
         <w:drawing>
           <wp:inline distT="0" distB="0" distL="0" distR="0" wp14:anchorId="29F3BDF0" wp14:editId="32F49456">
             <wp:extent cx="4312193" cy="2874636"/>
@@ -5611,49 +5601,19 @@
         <w:rPr>
           <w:rFonts w:ascii="Times New Roman" w:eastAsia="Times New Roman" w:hAnsi="Times New Roman" w:cs="Times New Roman"/>
         </w:rPr>
-        <w:t xml:space="preserve">ed since almost every country there is growing. The table gives exact numbers so we can back up what we see in the chart with real </w:t>
-      </w:r>
-      <w:proofErr w:type="gramStart"/>
-      <w:r>
-        <w:rPr>
-          <w:rFonts w:ascii="Times New Roman" w:eastAsia="Times New Roman" w:hAnsi="Times New Roman" w:cs="Times New Roman"/>
-        </w:rPr>
-        <w:t>data</w:t>
-      </w:r>
-      <w:r>
-        <w:rPr>
-          <w:rFonts w:ascii="Times New Roman" w:hAnsi="Times New Roman" w:cs="Times New Roman"/>
-          <w:color w:val="0F1115"/>
-          <w:shd w:val="clear" w:color="auto" w:fill="FFFFFF"/>
-        </w:rPr>
-        <w:t>(</w:t>
-      </w:r>
-      <w:proofErr w:type="gramEnd"/>
-      <w:r>
-        <w:rPr>
-          <w:rFonts w:ascii="Times New Roman" w:eastAsia="Times New Roman" w:hAnsi="Times New Roman" w:cs="Times New Roman"/>
-        </w:rPr>
-        <w:t>Asadullah Creative</w:t>
-      </w:r>
-      <w:r>
-        <w:rPr>
-          <w:rFonts w:ascii="Times New Roman" w:eastAsia="Times New Roman" w:hAnsi="Times New Roman" w:cs="Times New Roman"/>
-        </w:rPr>
-        <w:t xml:space="preserve">, </w:t>
-      </w:r>
-      <w:r>
-        <w:rPr>
-          <w:rFonts w:ascii="Times New Roman" w:eastAsia="Times New Roman" w:hAnsi="Times New Roman" w:cs="Times New Roman"/>
-        </w:rPr>
-        <w:t>2024</w:t>
-      </w:r>
-      <w:r>
-        <w:rPr>
-          <w:rFonts w:ascii="Times New Roman" w:hAnsi="Times New Roman" w:cs="Times New Roman"/>
-          <w:color w:val="0F1115"/>
-          <w:shd w:val="clear" w:color="auto" w:fill="FFFFFF"/>
-        </w:rPr>
-        <w:t>)</w:t>
+        <w:t>ed since almost every country there is growing. The table gives exact numbers so we can back up what we see in the chart with real data</w:t>
+      </w:r>
+      <w:r>
+        <w:rPr>
+          <w:rFonts w:ascii="Times New Roman" w:eastAsia="Times New Roman" w:hAnsi="Times New Roman" w:cs="Times New Roman"/>
+        </w:rPr>
+        <w:t xml:space="preserve"> </w:t>
+      </w:r>
+      <w:r>
+        <w:rPr>
+          <w:rFonts w:ascii="Times New Roman" w:eastAsia="Times New Roman" w:hAnsi="Times New Roman" w:cs="Times New Roman"/>
+        </w:rPr>
+        <w:t>(Shehbaz, 2025)</w:t>
       </w:r>
       <w:r>
         <w:rPr>
@@ -5661,15 +5621,6 @@
         </w:rPr>
         <w:t>.</w:t>
       </w:r>
-    </w:p>
-    <w:p>
-      <w:pPr>
-        <w:pStyle w:val="ListParagraph"/>
-        <w:ind w:left="1440"/>
-        <w:rPr>
-          <w:rFonts w:ascii="Times New Roman" w:eastAsia="Times New Roman" w:hAnsi="Times New Roman" w:cs="Times New Roman"/>
-        </w:rPr>
-      </w:pPr>
     </w:p>
     <w:p>
       <w:pPr>
@@ -5728,37 +5679,15 @@
       </w:r>
       <w:r>
         <w:rPr>
-          <w:rFonts w:ascii="Times New Roman" w:hAnsi="Times New Roman" w:cs="Times New Roman"/>
-          <w:color w:val="0F1115"/>
-          <w:shd w:val="clear" w:color="auto" w:fill="FFFFFF"/>
-        </w:rPr>
-        <w:t>(</w:t>
-      </w:r>
-      <w:r>
-        <w:rPr>
-          <w:rFonts w:ascii="Times New Roman" w:eastAsia="Times New Roman" w:hAnsi="Times New Roman" w:cs="Times New Roman"/>
-        </w:rPr>
-        <w:t>Asadullah Creative</w:t>
-      </w:r>
-      <w:r>
-        <w:rPr>
-          <w:rFonts w:ascii="Times New Roman" w:eastAsia="Times New Roman" w:hAnsi="Times New Roman" w:cs="Times New Roman"/>
-        </w:rPr>
-        <w:t xml:space="preserve">, </w:t>
-      </w:r>
-      <w:r>
-        <w:rPr>
-          <w:rFonts w:ascii="Times New Roman" w:eastAsia="Times New Roman" w:hAnsi="Times New Roman" w:cs="Times New Roman"/>
-        </w:rPr>
-        <w:t>2024</w:t>
-      </w:r>
-      <w:r>
-        <w:rPr>
-          <w:rFonts w:ascii="Times New Roman" w:hAnsi="Times New Roman" w:cs="Times New Roman"/>
-          <w:color w:val="0F1115"/>
-          <w:shd w:val="clear" w:color="auto" w:fill="FFFFFF"/>
-        </w:rPr>
-        <w:t>)</w:t>
+          <w:rFonts w:ascii="Times New Roman" w:eastAsia="Times New Roman" w:hAnsi="Times New Roman" w:cs="Times New Roman"/>
+        </w:rPr>
+        <w:t xml:space="preserve"> </w:t>
+      </w:r>
+      <w:r>
+        <w:rPr>
+          <w:rFonts w:ascii="Times New Roman" w:eastAsia="Times New Roman" w:hAnsi="Times New Roman" w:cs="Times New Roman"/>
+        </w:rPr>
+        <w:t>(Shehbaz, 2025)</w:t>
       </w:r>
       <w:r>
         <w:rPr>
@@ -6525,16 +6454,6 @@
     </w:p>
     <w:p>
       <w:pPr>
-        <w:ind w:left="720"/>
-        <w:rPr>
-          <w:rFonts w:ascii="Times New Roman" w:eastAsia="Times New Roman" w:hAnsi="Times New Roman" w:cs="Times New Roman"/>
-          <w:lang w:val="en-US"/>
-        </w:rPr>
-      </w:pPr>
-    </w:p>
-    <w:p>
-      <w:pPr>
-        <w:ind w:left="720"/>
         <w:rPr>
           <w:rFonts w:ascii="Times New Roman" w:eastAsia="Times New Roman" w:hAnsi="Times New Roman" w:cs="Times New Roman"/>
           <w:b/>
@@ -7854,46 +7773,23 @@
     </w:p>
     <w:p>
       <w:pPr>
-        <w:pStyle w:val="ListParagraph"/>
-        <w:rPr>
-          <w:rFonts w:ascii="Times New Roman" w:eastAsia="Times New Roman" w:hAnsi="Times New Roman" w:cs="Times New Roman"/>
-          <w:b/>
-          <w:bCs/>
-          <w:i/>
-          <w:iCs/>
-        </w:rPr>
-      </w:pPr>
-    </w:p>
-    <w:p>
-      <w:pPr>
         <w:spacing w:before="100" w:beforeAutospacing="1" w:after="100" w:afterAutospacing="1"/>
         <w:ind w:left="1440" w:hanging="567"/>
         <w:rPr>
           <w:rFonts w:ascii="Times New Roman" w:eastAsia="Times New Roman" w:hAnsi="Times New Roman" w:cs="Times New Roman"/>
           <w:kern w:val="0"/>
-          <w:lang w:eastAsia="en-GB"/>
+          <w:lang w:val="en-GH" w:eastAsia="en-GB"/>
           <w14:ligatures w14:val="none"/>
         </w:rPr>
       </w:pPr>
-      <w:proofErr w:type="spellStart"/>
       <w:r>
         <w:rPr>
           <w:rFonts w:ascii="Times New Roman" w:eastAsia="Times New Roman" w:hAnsi="Times New Roman" w:cs="Times New Roman"/>
           <w:kern w:val="0"/>
-          <w:lang w:eastAsia="en-GB"/>
+          <w:lang w:val="en-GH" w:eastAsia="en-GB"/>
           <w14:ligatures w14:val="none"/>
         </w:rPr>
-        <w:t>Bongaarts</w:t>
-      </w:r>
-      <w:proofErr w:type="spellEnd"/>
-      <w:r>
-        <w:rPr>
-          <w:rFonts w:ascii="Times New Roman" w:eastAsia="Times New Roman" w:hAnsi="Times New Roman" w:cs="Times New Roman"/>
-          <w:kern w:val="0"/>
-          <w:lang w:eastAsia="en-GB"/>
-          <w14:ligatures w14:val="none"/>
-        </w:rPr>
-        <w:t xml:space="preserve">, J. (2016, February 24). </w:t>
+        <w:t xml:space="preserve">Bongaarts, J. (2016, February 24). </w:t>
       </w:r>
       <w:r>
         <w:rPr>
@@ -7901,7 +7797,7 @@
           <w:i/>
           <w:iCs/>
           <w:kern w:val="0"/>
-          <w:lang w:eastAsia="en-GB"/>
+          <w:lang w:val="en-GH" w:eastAsia="en-GB"/>
           <w14:ligatures w14:val="none"/>
         </w:rPr>
         <w:t>Development: Slow down population growth</w:t>
@@ -7910,32 +7806,84 @@
         <w:rPr>
           <w:rFonts w:ascii="Times New Roman" w:eastAsia="Times New Roman" w:hAnsi="Times New Roman" w:cs="Times New Roman"/>
           <w:kern w:val="0"/>
-          <w:lang w:eastAsia="en-GB"/>
+          <w:lang w:val="en-GH" w:eastAsia="en-GB"/>
           <w14:ligatures w14:val="none"/>
         </w:rPr>
         <w:t xml:space="preserve">. Nature News. </w:t>
       </w:r>
-      <w:hyperlink r:id="rId10" w:history="1">
-        <w:r>
-          <w:rPr>
-            <w:rStyle w:val="Hyperlink"/>
-            <w:rFonts w:ascii="Times New Roman" w:eastAsia="Times New Roman" w:hAnsi="Times New Roman" w:cs="Times New Roman"/>
-            <w:kern w:val="0"/>
-            <w:lang w:eastAsia="en-GB"/>
-            <w14:ligatures w14:val="none"/>
-          </w:rPr>
-          <w:t>https://www.nature.com/articles/530409a</w:t>
-        </w:r>
-      </w:hyperlink>
+      <w:r>
+        <w:rPr>
+          <w:rFonts w:ascii="Times New Roman" w:eastAsia="Times New Roman" w:hAnsi="Times New Roman" w:cs="Times New Roman"/>
+          <w:kern w:val="0"/>
+          <w:lang w:val="en-GH" w:eastAsia="en-GB"/>
+          <w14:ligatures w14:val="none"/>
+        </w:rPr>
+        <w:fldChar w:fldCharType="begin"/>
+      </w:r>
+      <w:r>
+        <w:rPr>
+          <w:rFonts w:ascii="Times New Roman" w:eastAsia="Times New Roman" w:hAnsi="Times New Roman" w:cs="Times New Roman"/>
+          <w:kern w:val="0"/>
+          <w:lang w:val="en-GH" w:eastAsia="en-GB"/>
+          <w14:ligatures w14:val="none"/>
+        </w:rPr>
+        <w:instrText>HYPERLINK "</w:instrText>
+      </w:r>
+      <w:r>
+        <w:rPr>
+          <w:rFonts w:ascii="Times New Roman" w:eastAsia="Times New Roman" w:hAnsi="Times New Roman" w:cs="Times New Roman"/>
+          <w:kern w:val="0"/>
+          <w:lang w:val="en-GH" w:eastAsia="en-GB"/>
+          <w14:ligatures w14:val="none"/>
+        </w:rPr>
+        <w:instrText>https://www.nature.com/articles/530409a</w:instrText>
+      </w:r>
+      <w:r>
+        <w:rPr>
+          <w:rFonts w:ascii="Times New Roman" w:eastAsia="Times New Roman" w:hAnsi="Times New Roman" w:cs="Times New Roman"/>
+          <w:kern w:val="0"/>
+          <w:lang w:val="en-GH" w:eastAsia="en-GB"/>
+          <w14:ligatures w14:val="none"/>
+        </w:rPr>
+        <w:instrText>"</w:instrText>
+      </w:r>
+      <w:r>
+        <w:rPr>
+          <w:rFonts w:ascii="Times New Roman" w:eastAsia="Times New Roman" w:hAnsi="Times New Roman" w:cs="Times New Roman"/>
+          <w:kern w:val="0"/>
+          <w:lang w:val="en-GH" w:eastAsia="en-GB"/>
+          <w14:ligatures w14:val="none"/>
+        </w:rPr>
+        <w:fldChar w:fldCharType="separate"/>
+      </w:r>
+      <w:r>
+        <w:rPr>
+          <w:rStyle w:val="Hyperlink"/>
+          <w:rFonts w:ascii="Times New Roman" w:eastAsia="Times New Roman" w:hAnsi="Times New Roman" w:cs="Times New Roman"/>
+          <w:kern w:val="0"/>
+          <w:lang w:val="en-GH" w:eastAsia="en-GB"/>
+          <w14:ligatures w14:val="none"/>
+        </w:rPr>
+        <w:t>https://www.nature.com/articles/530409a</w:t>
+      </w:r>
+      <w:r>
+        <w:rPr>
+          <w:rFonts w:ascii="Times New Roman" w:eastAsia="Times New Roman" w:hAnsi="Times New Roman" w:cs="Times New Roman"/>
+          <w:kern w:val="0"/>
+          <w:lang w:val="en-GH" w:eastAsia="en-GB"/>
+          <w14:ligatures w14:val="none"/>
+        </w:rPr>
+        <w:fldChar w:fldCharType="end"/>
+      </w:r>
     </w:p>
     <w:p>
       <w:pPr>
         <w:spacing w:before="100" w:beforeAutospacing="1" w:after="100" w:afterAutospacing="1"/>
-        <w:ind w:left="1440" w:hanging="507"/>
+        <w:ind w:left="1440" w:hanging="567"/>
         <w:rPr>
           <w:rFonts w:ascii="Times New Roman" w:eastAsia="Times New Roman" w:hAnsi="Times New Roman" w:cs="Times New Roman"/>
           <w:kern w:val="0"/>
-          <w:lang w:eastAsia="en-GB"/>
+          <w:lang w:val="en-GH" w:eastAsia="en-GB"/>
           <w14:ligatures w14:val="none"/>
         </w:rPr>
       </w:pPr>
@@ -7943,10 +7891,10 @@
         <w:rPr>
           <w:rFonts w:ascii="Times New Roman" w:eastAsia="Times New Roman" w:hAnsi="Times New Roman" w:cs="Times New Roman"/>
           <w:kern w:val="0"/>
-          <w:lang w:eastAsia="en-GB"/>
+          <w:lang w:val="en-GH" w:eastAsia="en-GB"/>
           <w14:ligatures w14:val="none"/>
         </w:rPr>
-        <w:t xml:space="preserve">Dyson, T. (2011, January 25). </w:t>
+        <w:t xml:space="preserve"> Dyson, T. (2011, January 25). </w:t>
       </w:r>
       <w:r>
         <w:rPr>
@@ -7954,7 +7902,7 @@
           <w:i/>
           <w:iCs/>
           <w:kern w:val="0"/>
-          <w:lang w:eastAsia="en-GB"/>
+          <w:lang w:val="en-GH" w:eastAsia="en-GB"/>
           <w14:ligatures w14:val="none"/>
         </w:rPr>
         <w:t>The role of the demographic transition in the process of urbanization.</w:t>
@@ -7963,23 +7911,75 @@
         <w:rPr>
           <w:rFonts w:ascii="Times New Roman" w:eastAsia="Times New Roman" w:hAnsi="Times New Roman" w:cs="Times New Roman"/>
           <w:kern w:val="0"/>
-          <w:lang w:eastAsia="en-GB"/>
+          <w:lang w:val="en-GH" w:eastAsia="en-GB"/>
           <w14:ligatures w14:val="none"/>
         </w:rPr>
         <w:t xml:space="preserve"> Wiley Online Library. </w:t>
       </w:r>
-      <w:hyperlink r:id="rId11" w:history="1">
-        <w:r>
-          <w:rPr>
-            <w:rStyle w:val="Hyperlink"/>
-            <w:rFonts w:ascii="Times New Roman" w:eastAsia="Times New Roman" w:hAnsi="Times New Roman" w:cs="Times New Roman"/>
-            <w:kern w:val="0"/>
-            <w:lang w:eastAsia="en-GB"/>
-            <w14:ligatures w14:val="none"/>
-          </w:rPr>
-          <w:t>http://onlinelibrary.wiley.com/doi/10.1111/j.1728-4457.2011.00377.x/abstract</w:t>
-        </w:r>
-      </w:hyperlink>
+      <w:r>
+        <w:rPr>
+          <w:rFonts w:ascii="Times New Roman" w:eastAsia="Times New Roman" w:hAnsi="Times New Roman" w:cs="Times New Roman"/>
+          <w:kern w:val="0"/>
+          <w:lang w:val="en-GH" w:eastAsia="en-GB"/>
+          <w14:ligatures w14:val="none"/>
+        </w:rPr>
+        <w:fldChar w:fldCharType="begin"/>
+      </w:r>
+      <w:r>
+        <w:rPr>
+          <w:rFonts w:ascii="Times New Roman" w:eastAsia="Times New Roman" w:hAnsi="Times New Roman" w:cs="Times New Roman"/>
+          <w:kern w:val="0"/>
+          <w:lang w:val="en-GH" w:eastAsia="en-GB"/>
+          <w14:ligatures w14:val="none"/>
+        </w:rPr>
+        <w:instrText>HYPERLINK "</w:instrText>
+      </w:r>
+      <w:r>
+        <w:rPr>
+          <w:rFonts w:ascii="Times New Roman" w:eastAsia="Times New Roman" w:hAnsi="Times New Roman" w:cs="Times New Roman"/>
+          <w:kern w:val="0"/>
+          <w:lang w:val="en-GH" w:eastAsia="en-GB"/>
+          <w14:ligatures w14:val="none"/>
+        </w:rPr>
+        <w:instrText>http://onlinelibrary.wiley.com/doi/10.1111/j.1728-4457.2011.00377.x/abstract</w:instrText>
+      </w:r>
+      <w:r>
+        <w:rPr>
+          <w:rFonts w:ascii="Times New Roman" w:eastAsia="Times New Roman" w:hAnsi="Times New Roman" w:cs="Times New Roman"/>
+          <w:kern w:val="0"/>
+          <w:lang w:val="en-GH" w:eastAsia="en-GB"/>
+          <w14:ligatures w14:val="none"/>
+        </w:rPr>
+        <w:instrText>"</w:instrText>
+      </w:r>
+      <w:r>
+        <w:rPr>
+          <w:rFonts w:ascii="Times New Roman" w:eastAsia="Times New Roman" w:hAnsi="Times New Roman" w:cs="Times New Roman"/>
+          <w:kern w:val="0"/>
+          <w:lang w:val="en-GH" w:eastAsia="en-GB"/>
+          <w14:ligatures w14:val="none"/>
+        </w:rPr>
+        <w:fldChar w:fldCharType="separate"/>
+      </w:r>
+      <w:r>
+        <w:rPr>
+          <w:rStyle w:val="Hyperlink"/>
+          <w:rFonts w:ascii="Times New Roman" w:eastAsia="Times New Roman" w:hAnsi="Times New Roman" w:cs="Times New Roman"/>
+          <w:kern w:val="0"/>
+          <w:lang w:val="en-GH" w:eastAsia="en-GB"/>
+          <w14:ligatures w14:val="none"/>
+        </w:rPr>
+        <w:t>http://onlinelibrary.wiley.com/doi/10.1111/j.1728-4457.2011.00377.x/abstract</w:t>
+      </w:r>
+      <w:r>
+        <w:rPr>
+          <w:rFonts w:ascii="Times New Roman" w:eastAsia="Times New Roman" w:hAnsi="Times New Roman" w:cs="Times New Roman"/>
+          <w:kern w:val="0"/>
+          <w:lang w:val="en-GH" w:eastAsia="en-GB"/>
+          <w14:ligatures w14:val="none"/>
+        </w:rPr>
+        <w:fldChar w:fldCharType="end"/>
+      </w:r>
     </w:p>
     <w:p>
       <w:pPr>
@@ -7988,109 +7988,29 @@
         <w:rPr>
           <w:rFonts w:ascii="Times New Roman" w:eastAsia="Times New Roman" w:hAnsi="Times New Roman" w:cs="Times New Roman"/>
           <w:kern w:val="0"/>
-          <w:lang w:eastAsia="en-GB"/>
+          <w:lang w:val="en-GH" w:eastAsia="en-GB"/>
           <w14:ligatures w14:val="none"/>
         </w:rPr>
       </w:pPr>
-      <w:proofErr w:type="spellStart"/>
       <w:r>
         <w:rPr>
           <w:rFonts w:ascii="Times New Roman" w:eastAsia="Times New Roman" w:hAnsi="Times New Roman" w:cs="Times New Roman"/>
           <w:kern w:val="0"/>
-          <w:lang w:eastAsia="en-GB"/>
+          <w:lang w:val="en-GH" w:eastAsia="en-GB"/>
           <w14:ligatures w14:val="none"/>
         </w:rPr>
-        <w:t>Vollset</w:t>
-      </w:r>
-      <w:proofErr w:type="spellEnd"/>
-      <w:r>
-        <w:rPr>
-          <w:rFonts w:ascii="Times New Roman" w:eastAsia="Times New Roman" w:hAnsi="Times New Roman" w:cs="Times New Roman"/>
-          <w:kern w:val="0"/>
-          <w:lang w:eastAsia="en-GB"/>
-          <w14:ligatures w14:val="none"/>
-        </w:rPr>
-        <w:t xml:space="preserve">, S. E., Goren, E., Yuan, C.-W., Cao, J., Smith, A. E., Hsiao, T., Bisignano, C., Azhar, G. S., Castro, E., </w:t>
-      </w:r>
-      <w:proofErr w:type="spellStart"/>
-      <w:r>
-        <w:rPr>
-          <w:rFonts w:ascii="Times New Roman" w:eastAsia="Times New Roman" w:hAnsi="Times New Roman" w:cs="Times New Roman"/>
-          <w:kern w:val="0"/>
-          <w:lang w:eastAsia="en-GB"/>
-          <w14:ligatures w14:val="none"/>
-        </w:rPr>
-        <w:t>Chalek</w:t>
-      </w:r>
-      <w:proofErr w:type="spellEnd"/>
-      <w:r>
-        <w:rPr>
-          <w:rFonts w:ascii="Times New Roman" w:eastAsia="Times New Roman" w:hAnsi="Times New Roman" w:cs="Times New Roman"/>
-          <w:kern w:val="0"/>
-          <w:lang w:eastAsia="en-GB"/>
-          <w14:ligatures w14:val="none"/>
-        </w:rPr>
-        <w:t xml:space="preserve">, J., </w:t>
-      </w:r>
-      <w:proofErr w:type="spellStart"/>
-      <w:r>
-        <w:rPr>
-          <w:rFonts w:ascii="Times New Roman" w:eastAsia="Times New Roman" w:hAnsi="Times New Roman" w:cs="Times New Roman"/>
-          <w:kern w:val="0"/>
-          <w:lang w:eastAsia="en-GB"/>
-          <w14:ligatures w14:val="none"/>
-        </w:rPr>
-        <w:t>Dolgert</w:t>
-      </w:r>
-      <w:proofErr w:type="spellEnd"/>
-      <w:r>
-        <w:rPr>
-          <w:rFonts w:ascii="Times New Roman" w:eastAsia="Times New Roman" w:hAnsi="Times New Roman" w:cs="Times New Roman"/>
-          <w:kern w:val="0"/>
-          <w:lang w:eastAsia="en-GB"/>
-          <w14:ligatures w14:val="none"/>
-        </w:rPr>
-        <w:t xml:space="preserve">, A. J., Frank, T., </w:t>
-      </w:r>
-      <w:proofErr w:type="spellStart"/>
-      <w:r>
-        <w:rPr>
-          <w:rFonts w:ascii="Times New Roman" w:eastAsia="Times New Roman" w:hAnsi="Times New Roman" w:cs="Times New Roman"/>
-          <w:kern w:val="0"/>
-          <w:lang w:eastAsia="en-GB"/>
-          <w14:ligatures w14:val="none"/>
-        </w:rPr>
-        <w:t>Fukutaki</w:t>
-      </w:r>
-      <w:proofErr w:type="spellEnd"/>
-      <w:r>
-        <w:rPr>
-          <w:rFonts w:ascii="Times New Roman" w:eastAsia="Times New Roman" w:hAnsi="Times New Roman" w:cs="Times New Roman"/>
-          <w:kern w:val="0"/>
-          <w:lang w:eastAsia="en-GB"/>
-          <w14:ligatures w14:val="none"/>
-        </w:rPr>
-        <w:t xml:space="preserve">, K., Hay, S. I., Lozano, R., Mokdad, A. H., Nandakumar, V., Pierce, M., Pletcher, M., … Murray, C. J. (2020). Fertility, mortality, migration, and population scenarios for 195 countries and territories from 2017 to 2100: A forecasting analysis for the global burden of disease study. </w:t>
-      </w:r>
-      <w:r>
-        <w:rPr>
-          <w:rFonts w:ascii="Times New Roman" w:eastAsia="Times New Roman" w:hAnsi="Times New Roman" w:cs="Times New Roman"/>
+        <w:t xml:space="preserve">Shehbaz, A. (2025, October 15). </w:t>
+      </w:r>
+      <w:r>
+        <w:rPr>
+          <w:rFonts w:ascii="Apple Color Emoji" w:eastAsia="Times New Roman" w:hAnsi="Apple Color Emoji" w:cs="Apple Color Emoji"/>
           <w:i/>
           <w:iCs/>
           <w:kern w:val="0"/>
-          <w:lang w:eastAsia="en-GB"/>
+          <w:lang w:val="en-GH" w:eastAsia="en-GB"/>
           <w14:ligatures w14:val="none"/>
         </w:rPr>
-        <w:t>The Lancet</w:t>
-      </w:r>
-      <w:r>
-        <w:rPr>
-          <w:rFonts w:ascii="Times New Roman" w:eastAsia="Times New Roman" w:hAnsi="Times New Roman" w:cs="Times New Roman"/>
-          <w:kern w:val="0"/>
-          <w:lang w:eastAsia="en-GB"/>
-          <w14:ligatures w14:val="none"/>
-        </w:rPr>
-        <w:t xml:space="preserve">, </w:t>
+        <w:t>🌍</w:t>
       </w:r>
       <w:r>
         <w:rPr>
@@ -8098,32 +8018,104 @@
           <w:i/>
           <w:iCs/>
           <w:kern w:val="0"/>
-          <w:lang w:eastAsia="en-GB"/>
+          <w:lang w:val="en-GH" w:eastAsia="en-GB"/>
           <w14:ligatures w14:val="none"/>
         </w:rPr>
-        <w:t>396</w:t>
+        <w:t xml:space="preserve"> world population by country 2025 (latest)</w:t>
       </w:r>
       <w:r>
         <w:rPr>
           <w:rFonts w:ascii="Times New Roman" w:eastAsia="Times New Roman" w:hAnsi="Times New Roman" w:cs="Times New Roman"/>
           <w:kern w:val="0"/>
-          <w:lang w:eastAsia="en-GB"/>
+          <w:lang w:val="en-GH" w:eastAsia="en-GB"/>
           <w14:ligatures w14:val="none"/>
         </w:rPr>
-        <w:t xml:space="preserve">(10258), 1285–1306. </w:t>
-      </w:r>
-      <w:hyperlink r:id="rId12" w:history="1">
-        <w:r>
-          <w:rPr>
-            <w:rStyle w:val="Hyperlink"/>
-            <w:rFonts w:ascii="Times New Roman" w:eastAsia="Times New Roman" w:hAnsi="Times New Roman" w:cs="Times New Roman"/>
-            <w:kern w:val="0"/>
-            <w:lang w:eastAsia="en-GB"/>
-            <w14:ligatures w14:val="none"/>
-          </w:rPr>
-          <w:t>https://doi.org/10.1016/s0140-6736(20)30677-2</w:t>
-        </w:r>
-      </w:hyperlink>
+        <w:t xml:space="preserve">. Kaggle. </w:t>
+      </w:r>
+      <w:r>
+        <w:rPr>
+          <w:rFonts w:ascii="Times New Roman" w:eastAsia="Times New Roman" w:hAnsi="Times New Roman" w:cs="Times New Roman"/>
+          <w:kern w:val="0"/>
+          <w:lang w:val="en-GH" w:eastAsia="en-GB"/>
+          <w14:ligatures w14:val="none"/>
+        </w:rPr>
+        <w:fldChar w:fldCharType="begin"/>
+      </w:r>
+      <w:r>
+        <w:rPr>
+          <w:rFonts w:ascii="Times New Roman" w:eastAsia="Times New Roman" w:hAnsi="Times New Roman" w:cs="Times New Roman"/>
+          <w:kern w:val="0"/>
+          <w:lang w:val="en-GH" w:eastAsia="en-GB"/>
+          <w14:ligatures w14:val="none"/>
+        </w:rPr>
+        <w:instrText>HYPERLINK "</w:instrText>
+      </w:r>
+      <w:r>
+        <w:rPr>
+          <w:rFonts w:ascii="Times New Roman" w:eastAsia="Times New Roman" w:hAnsi="Times New Roman" w:cs="Times New Roman"/>
+          <w:kern w:val="0"/>
+          <w:lang w:val="en-GH" w:eastAsia="en-GB"/>
+          <w14:ligatures w14:val="none"/>
+        </w:rPr>
+        <w:instrText>https://www.kaggle.com/datasets/asadullahcreative/world-population-by-country-2025</w:instrText>
+      </w:r>
+      <w:r>
+        <w:rPr>
+          <w:rFonts w:ascii="Times New Roman" w:eastAsia="Times New Roman" w:hAnsi="Times New Roman" w:cs="Times New Roman"/>
+          <w:kern w:val="0"/>
+          <w:lang w:val="en-GH" w:eastAsia="en-GB"/>
+          <w14:ligatures w14:val="none"/>
+        </w:rPr>
+        <w:instrText>"</w:instrText>
+      </w:r>
+      <w:r>
+        <w:rPr>
+          <w:rFonts w:ascii="Times New Roman" w:eastAsia="Times New Roman" w:hAnsi="Times New Roman" w:cs="Times New Roman"/>
+          <w:kern w:val="0"/>
+          <w:lang w:val="en-GH" w:eastAsia="en-GB"/>
+          <w14:ligatures w14:val="none"/>
+        </w:rPr>
+        <w:fldChar w:fldCharType="separate"/>
+      </w:r>
+      <w:r>
+        <w:rPr>
+          <w:rStyle w:val="Hyperlink"/>
+          <w:rFonts w:ascii="Times New Roman" w:eastAsia="Times New Roman" w:hAnsi="Times New Roman" w:cs="Times New Roman"/>
+          <w:kern w:val="0"/>
+          <w:lang w:val="en-GH" w:eastAsia="en-GB"/>
+          <w14:ligatures w14:val="none"/>
+        </w:rPr>
+        <w:t>https://www.kaggle.c</w:t>
+      </w:r>
+      <w:r>
+        <w:rPr>
+          <w:rStyle w:val="Hyperlink"/>
+          <w:rFonts w:ascii="Times New Roman" w:eastAsia="Times New Roman" w:hAnsi="Times New Roman" w:cs="Times New Roman"/>
+          <w:kern w:val="0"/>
+          <w:lang w:val="en-GH" w:eastAsia="en-GB"/>
+          <w14:ligatures w14:val="none"/>
+        </w:rPr>
+        <w:t>o</w:t>
+      </w:r>
+      <w:r>
+        <w:rPr>
+          <w:rStyle w:val="Hyperlink"/>
+          <w:rFonts w:ascii="Times New Roman" w:eastAsia="Times New Roman" w:hAnsi="Times New Roman" w:cs="Times New Roman"/>
+          <w:kern w:val="0"/>
+          <w:lang w:val="en-GH" w:eastAsia="en-GB"/>
+          <w14:ligatures w14:val="none"/>
+        </w:rPr>
+        <w:t>m/datasets/asadullahcreative/world-population-by-country-2025</w:t>
+      </w:r>
+      <w:r>
+        <w:rPr>
+          <w:rFonts w:ascii="Times New Roman" w:eastAsia="Times New Roman" w:hAnsi="Times New Roman" w:cs="Times New Roman"/>
+          <w:kern w:val="0"/>
+          <w:lang w:val="en-GH" w:eastAsia="en-GB"/>
+          <w14:ligatures w14:val="none"/>
+        </w:rPr>
+        <w:fldChar w:fldCharType="end"/>
+      </w:r>
     </w:p>
     <w:p>
       <w:pPr>
@@ -8132,7 +8124,7 @@
         <w:rPr>
           <w:rFonts w:ascii="Times New Roman" w:eastAsia="Times New Roman" w:hAnsi="Times New Roman" w:cs="Times New Roman"/>
           <w:kern w:val="0"/>
-          <w:lang w:eastAsia="en-GB"/>
+          <w:lang w:val="en-GH" w:eastAsia="en-GB"/>
           <w14:ligatures w14:val="none"/>
         </w:rPr>
       </w:pPr>
@@ -8140,74 +8132,220 @@
         <w:rPr>
           <w:rFonts w:ascii="Times New Roman" w:eastAsia="Times New Roman" w:hAnsi="Times New Roman" w:cs="Times New Roman"/>
           <w:kern w:val="0"/>
-          <w:lang w:eastAsia="en-GB"/>
+          <w:lang w:val="en-GH" w:eastAsia="en-GB"/>
           <w14:ligatures w14:val="none"/>
         </w:rPr>
-        <w:t xml:space="preserve">World population prospects 2024: Summary of results. (n.d.). </w:t>
-      </w:r>
-      <w:hyperlink r:id="rId13" w:history="1">
-        <w:r>
-          <w:rPr>
-            <w:rStyle w:val="Hyperlink"/>
-            <w:rFonts w:ascii="Times New Roman" w:eastAsia="Times New Roman" w:hAnsi="Times New Roman" w:cs="Times New Roman"/>
-            <w:kern w:val="0"/>
-            <w:lang w:eastAsia="en-GB"/>
-            <w14:ligatures w14:val="none"/>
-          </w:rPr>
-          <w:t>https://population.un.org/wpp/assets/Files/WPP2024_Summary-of-Results.pdf</w:t>
-        </w:r>
-      </w:hyperlink>
-      <w:r>
-        <w:rPr>
-          <w:rFonts w:ascii="Times New Roman" w:eastAsia="Times New Roman" w:hAnsi="Times New Roman" w:cs="Times New Roman"/>
-          <w:kern w:val="0"/>
-          <w:lang w:eastAsia="en-GB"/>
-          <w14:ligatures w14:val="none"/>
-        </w:rPr>
-        <w:t xml:space="preserve"> </w:t>
-      </w:r>
-    </w:p>
-    <w:p>
-      <w:pPr>
-        <w:ind w:left="873"/>
-        <w:rPr>
-          <w:rFonts w:ascii="Times New Roman" w:eastAsia="Times New Roman" w:hAnsi="Times New Roman" w:cs="Times New Roman"/>
-        </w:rPr>
-      </w:pPr>
-      <w:r>
-        <w:rPr>
-          <w:rFonts w:ascii="Times New Roman" w:eastAsia="Times New Roman" w:hAnsi="Times New Roman" w:cs="Times New Roman"/>
-        </w:rPr>
-        <w:t>Asadullah Creative. (2024). </w:t>
+        <w:t xml:space="preserve"> Vollset, S. E., Goren, E., Yuan, C.-W., Cao, J., Smith, A. E., Hsiao, T., Bisignano, C., Azhar, G. S., Castro, E., Chalek, J., Dolgert, A. J., Frank, T., Fukutaki, K., Hay, S. I., Lozano, R., Mokdad, A. H., Nandakumar, V., Pierce, M., Pletcher, M., … Murray, C. J. (2020). Fertility, mortality, migration, and population scenarios for 195 countries and territories from 2017 to 2100: A forecasting analysis for the global burden of disease study. </w:t>
       </w:r>
       <w:r>
         <w:rPr>
           <w:rFonts w:ascii="Times New Roman" w:eastAsia="Times New Roman" w:hAnsi="Times New Roman" w:cs="Times New Roman"/>
           <w:i/>
           <w:iCs/>
-        </w:rPr>
-        <w:t>World Population by Country 2025</w:t>
-      </w:r>
-      <w:r>
-        <w:rPr>
-          <w:rFonts w:ascii="Times New Roman" w:eastAsia="Times New Roman" w:hAnsi="Times New Roman" w:cs="Times New Roman"/>
-        </w:rPr>
-        <w:t>. Kaggle. Available at: </w:t>
-      </w:r>
-      <w:hyperlink r:id="rId14" w:tgtFrame="_blank" w:history="1">
-        <w:r>
-          <w:rPr>
-            <w:rStyle w:val="Hyperlink"/>
-            <w:rFonts w:ascii="Times New Roman" w:eastAsia="Times New Roman" w:hAnsi="Times New Roman" w:cs="Times New Roman"/>
-          </w:rPr>
-          <w:t>https://www.kaggle.com/datasets/asadullahcreative/world-population-by-country-2025</w:t>
-        </w:r>
-      </w:hyperlink>
-      <w:r>
-        <w:rPr>
-          <w:rFonts w:ascii="Times New Roman" w:eastAsia="Times New Roman" w:hAnsi="Times New Roman" w:cs="Times New Roman"/>
-        </w:rPr>
-        <w:t> (Accessed: November 25, 2025).</w:t>
+          <w:kern w:val="0"/>
+          <w:lang w:val="en-GH" w:eastAsia="en-GB"/>
+          <w14:ligatures w14:val="none"/>
+        </w:rPr>
+        <w:t>The Lancet</w:t>
+      </w:r>
+      <w:r>
+        <w:rPr>
+          <w:rFonts w:ascii="Times New Roman" w:eastAsia="Times New Roman" w:hAnsi="Times New Roman" w:cs="Times New Roman"/>
+          <w:kern w:val="0"/>
+          <w:lang w:val="en-GH" w:eastAsia="en-GB"/>
+          <w14:ligatures w14:val="none"/>
+        </w:rPr>
+        <w:t xml:space="preserve">, </w:t>
+      </w:r>
+      <w:r>
+        <w:rPr>
+          <w:rFonts w:ascii="Times New Roman" w:eastAsia="Times New Roman" w:hAnsi="Times New Roman" w:cs="Times New Roman"/>
+          <w:i/>
+          <w:iCs/>
+          <w:kern w:val="0"/>
+          <w:lang w:val="en-GH" w:eastAsia="en-GB"/>
+          <w14:ligatures w14:val="none"/>
+        </w:rPr>
+        <w:t>396</w:t>
+      </w:r>
+      <w:r>
+        <w:rPr>
+          <w:rFonts w:ascii="Times New Roman" w:eastAsia="Times New Roman" w:hAnsi="Times New Roman" w:cs="Times New Roman"/>
+          <w:kern w:val="0"/>
+          <w:lang w:val="en-GH" w:eastAsia="en-GB"/>
+          <w14:ligatures w14:val="none"/>
+        </w:rPr>
+        <w:t xml:space="preserve">(10258), 1285–1306. </w:t>
+      </w:r>
+      <w:r>
+        <w:rPr>
+          <w:rFonts w:ascii="Times New Roman" w:eastAsia="Times New Roman" w:hAnsi="Times New Roman" w:cs="Times New Roman"/>
+          <w:kern w:val="0"/>
+          <w:lang w:val="en-GH" w:eastAsia="en-GB"/>
+          <w14:ligatures w14:val="none"/>
+        </w:rPr>
+        <w:fldChar w:fldCharType="begin"/>
+      </w:r>
+      <w:r>
+        <w:rPr>
+          <w:rFonts w:ascii="Times New Roman" w:eastAsia="Times New Roman" w:hAnsi="Times New Roman" w:cs="Times New Roman"/>
+          <w:kern w:val="0"/>
+          <w:lang w:val="en-GH" w:eastAsia="en-GB"/>
+          <w14:ligatures w14:val="none"/>
+        </w:rPr>
+        <w:instrText>HYPERLINK "</w:instrText>
+      </w:r>
+      <w:r>
+        <w:rPr>
+          <w:rFonts w:ascii="Times New Roman" w:eastAsia="Times New Roman" w:hAnsi="Times New Roman" w:cs="Times New Roman"/>
+          <w:kern w:val="0"/>
+          <w:lang w:val="en-GH" w:eastAsia="en-GB"/>
+          <w14:ligatures w14:val="none"/>
+        </w:rPr>
+        <w:instrText>https://doi.org/10.1016/s0140-6736(20)30677-2</w:instrText>
+      </w:r>
+      <w:r>
+        <w:rPr>
+          <w:rFonts w:ascii="Times New Roman" w:eastAsia="Times New Roman" w:hAnsi="Times New Roman" w:cs="Times New Roman"/>
+          <w:kern w:val="0"/>
+          <w:lang w:val="en-GH" w:eastAsia="en-GB"/>
+          <w14:ligatures w14:val="none"/>
+        </w:rPr>
+        <w:instrText>"</w:instrText>
+      </w:r>
+      <w:r>
+        <w:rPr>
+          <w:rFonts w:ascii="Times New Roman" w:eastAsia="Times New Roman" w:hAnsi="Times New Roman" w:cs="Times New Roman"/>
+          <w:kern w:val="0"/>
+          <w:lang w:val="en-GH" w:eastAsia="en-GB"/>
+          <w14:ligatures w14:val="none"/>
+        </w:rPr>
+        <w:fldChar w:fldCharType="separate"/>
+      </w:r>
+      <w:r>
+        <w:rPr>
+          <w:rStyle w:val="Hyperlink"/>
+          <w:rFonts w:ascii="Times New Roman" w:eastAsia="Times New Roman" w:hAnsi="Times New Roman" w:cs="Times New Roman"/>
+          <w:kern w:val="0"/>
+          <w:lang w:val="en-GH" w:eastAsia="en-GB"/>
+          <w14:ligatures w14:val="none"/>
+        </w:rPr>
+        <w:t>https://doi.org/10.1016/s0140-6736(20)30677-2</w:t>
+      </w:r>
+      <w:r>
+        <w:rPr>
+          <w:rFonts w:ascii="Times New Roman" w:eastAsia="Times New Roman" w:hAnsi="Times New Roman" w:cs="Times New Roman"/>
+          <w:kern w:val="0"/>
+          <w:lang w:val="en-GH" w:eastAsia="en-GB"/>
+          <w14:ligatures w14:val="none"/>
+        </w:rPr>
+        <w:fldChar w:fldCharType="end"/>
+      </w:r>
+    </w:p>
+    <w:p>
+      <w:pPr>
+        <w:spacing w:before="100" w:beforeAutospacing="1" w:after="100" w:afterAutospacing="1"/>
+        <w:ind w:left="1440" w:hanging="567"/>
+        <w:rPr>
+          <w:rFonts w:ascii="Times New Roman" w:eastAsia="Times New Roman" w:hAnsi="Times New Roman" w:cs="Times New Roman"/>
+          <w:kern w:val="0"/>
+          <w:lang w:val="en-GH" w:eastAsia="en-GB"/>
+          <w14:ligatures w14:val="none"/>
+        </w:rPr>
+      </w:pPr>
+      <w:r>
+        <w:rPr>
+          <w:rFonts w:ascii="Times New Roman" w:eastAsia="Times New Roman" w:hAnsi="Times New Roman" w:cs="Times New Roman"/>
+          <w:kern w:val="0"/>
+          <w:lang w:val="en-GH" w:eastAsia="en-GB"/>
+          <w14:ligatures w14:val="none"/>
+        </w:rPr>
+        <w:t xml:space="preserve"> World population prospects 2024: Summary of results. (n.d.). </w:t>
+      </w:r>
+      <w:r>
+        <w:rPr>
+          <w:rFonts w:ascii="Times New Roman" w:eastAsia="Times New Roman" w:hAnsi="Times New Roman" w:cs="Times New Roman"/>
+          <w:kern w:val="0"/>
+          <w:lang w:val="en-GH" w:eastAsia="en-GB"/>
+          <w14:ligatures w14:val="none"/>
+        </w:rPr>
+        <w:fldChar w:fldCharType="begin"/>
+      </w:r>
+      <w:r>
+        <w:rPr>
+          <w:rFonts w:ascii="Times New Roman" w:eastAsia="Times New Roman" w:hAnsi="Times New Roman" w:cs="Times New Roman"/>
+          <w:kern w:val="0"/>
+          <w:lang w:val="en-GH" w:eastAsia="en-GB"/>
+          <w14:ligatures w14:val="none"/>
+        </w:rPr>
+        <w:instrText>HYPERLINK "</w:instrText>
+      </w:r>
+      <w:r>
+        <w:rPr>
+          <w:rFonts w:ascii="Times New Roman" w:eastAsia="Times New Roman" w:hAnsi="Times New Roman" w:cs="Times New Roman"/>
+          <w:kern w:val="0"/>
+          <w:lang w:val="en-GH" w:eastAsia="en-GB"/>
+          <w14:ligatures w14:val="none"/>
+        </w:rPr>
+        <w:instrText>https://population.un.org/wpp/assets/Files/WPP2024_Summary-of-Results.pdf</w:instrText>
+      </w:r>
+      <w:r>
+        <w:rPr>
+          <w:rFonts w:ascii="Times New Roman" w:eastAsia="Times New Roman" w:hAnsi="Times New Roman" w:cs="Times New Roman"/>
+          <w:kern w:val="0"/>
+          <w:lang w:val="en-GH" w:eastAsia="en-GB"/>
+          <w14:ligatures w14:val="none"/>
+        </w:rPr>
+        <w:instrText>"</w:instrText>
+      </w:r>
+      <w:r>
+        <w:rPr>
+          <w:rFonts w:ascii="Times New Roman" w:eastAsia="Times New Roman" w:hAnsi="Times New Roman" w:cs="Times New Roman"/>
+          <w:kern w:val="0"/>
+          <w:lang w:val="en-GH" w:eastAsia="en-GB"/>
+          <w14:ligatures w14:val="none"/>
+        </w:rPr>
+        <w:fldChar w:fldCharType="separate"/>
+      </w:r>
+      <w:r>
+        <w:rPr>
+          <w:rStyle w:val="Hyperlink"/>
+          <w:rFonts w:ascii="Times New Roman" w:eastAsia="Times New Roman" w:hAnsi="Times New Roman" w:cs="Times New Roman"/>
+          <w:kern w:val="0"/>
+          <w:lang w:val="en-GH" w:eastAsia="en-GB"/>
+          <w14:ligatures w14:val="none"/>
+        </w:rPr>
+        <w:t>https://population.un.org/wpp/assets/Files/WPP2024_Summary-of-Results.pdf</w:t>
+      </w:r>
+      <w:r>
+        <w:rPr>
+          <w:rFonts w:ascii="Times New Roman" w:eastAsia="Times New Roman" w:hAnsi="Times New Roman" w:cs="Times New Roman"/>
+          <w:kern w:val="0"/>
+          <w:lang w:val="en-GH" w:eastAsia="en-GB"/>
+          <w14:ligatures w14:val="none"/>
+        </w:rPr>
+        <w:fldChar w:fldCharType="end"/>
+      </w:r>
+    </w:p>
+    <w:p>
+      <w:pPr>
+        <w:spacing w:before="100" w:beforeAutospacing="1" w:after="100" w:afterAutospacing="1"/>
+        <w:ind w:left="1440" w:hanging="567"/>
+        <w:rPr>
+          <w:rFonts w:ascii="Times New Roman" w:eastAsia="Times New Roman" w:hAnsi="Times New Roman" w:cs="Times New Roman"/>
+          <w:kern w:val="0"/>
+          <w:lang w:val="en-GH" w:eastAsia="en-GB"/>
+          <w14:ligatures w14:val="none"/>
+        </w:rPr>
+      </w:pPr>
+      <w:r>
+        <w:rPr>
+          <w:rFonts w:ascii="Times New Roman" w:eastAsia="Times New Roman" w:hAnsi="Times New Roman" w:cs="Times New Roman"/>
+          <w:kern w:val="0"/>
+          <w:lang w:val="en-GH" w:eastAsia="en-GB"/>
+          <w14:ligatures w14:val="none"/>
+        </w:rPr>
+        <w:tab/>
       </w:r>
     </w:p>
     <w:p>
@@ -27897,9 +28035,9 @@
       </w:pPr>
     </w:p>
     <w:sectPr>
-      <w:headerReference w:type="default" r:id="rId15"/>
-      <w:footerReference w:type="even" r:id="rId16"/>
-      <w:footerReference w:type="default" r:id="rId17"/>
+      <w:headerReference w:type="default" r:id="rId10"/>
+      <w:footerReference w:type="even" r:id="rId11"/>
+      <w:footerReference w:type="default" r:id="rId12"/>
       <w:pgSz w:w="11906" w:h="16838"/>
       <w:pgMar w:top="1440" w:right="1440" w:bottom="1440" w:left="1440" w:header="708" w:footer="708" w:gutter="0"/>
       <w:pgNumType w:start="0"/>

</xml_diff>